<commit_message>
Added the option of using Watershed to separate cells
</commit_message>
<xml_diff>
--- a/doc/The Fluocell User's Guide.docx
+++ b/doc/The Fluocell User's Guide.docx
@@ -27,6 +27,7 @@
         </w:rPr>
         <w:t xml:space="preserve">he </w:t>
       </w:r>
+      <w:proofErr w:type="spellStart"/>
       <w:r>
         <w:rPr>
           <w:b/>
@@ -45,6 +46,7 @@
         </w:rPr>
         <w:t>luocell</w:t>
       </w:r>
+      <w:proofErr w:type="spellEnd"/>
       <w:r>
         <w:rPr>
           <w:b/>
@@ -88,6 +90,7 @@
           <w:lang w:eastAsia="en-US"/>
         </w:rPr>
       </w:pPr>
+      <w:proofErr w:type="spellStart"/>
       <w:r>
         <w:rPr>
           <w:rFonts w:eastAsia="Times New Roman"/>
@@ -99,6 +102,7 @@
         </w:rPr>
         <w:t>Fluocell</w:t>
       </w:r>
+      <w:proofErr w:type="spellEnd"/>
       <w:r>
         <w:rPr>
           <w:rFonts w:eastAsia="Times New Roman"/>
@@ -188,7 +192,23 @@
           <w:rFonts w:eastAsia="Times New Roman"/>
           <w:lang w:eastAsia="en-US"/>
         </w:rPr>
-        <w:t>. As developers, we are open for collaboration on using the software or developing additional features. If you find this software package of interest or useful for your work, please take the time to cite our work and write an email to tell us, since positive feedbacks are important to secure continuous support for this software</w:t>
+        <w:t xml:space="preserve">. As developers, we are open for collaboration on using the software or developing additional features. If you find this software package of interest or useful for your work, please take the time to cite our work and write an email to tell us, since positive </w:t>
+      </w:r>
+      <w:proofErr w:type="gramStart"/>
+      <w:r>
+        <w:rPr>
+          <w:rFonts w:eastAsia="Times New Roman"/>
+          <w:lang w:eastAsia="en-US"/>
+        </w:rPr>
+        <w:t>feedbacks</w:t>
+      </w:r>
+      <w:proofErr w:type="gramEnd"/>
+      <w:r>
+        <w:rPr>
+          <w:rFonts w:eastAsia="Times New Roman"/>
+          <w:lang w:eastAsia="en-US"/>
+        </w:rPr>
+        <w:t xml:space="preserve"> are important to secure continuous support for this software</w:t>
       </w:r>
       <w:r>
         <w:rPr>
@@ -249,7 +269,23 @@
           <w:rFonts w:eastAsia="Times New Roman"/>
           <w:lang w:eastAsia="en-US"/>
         </w:rPr>
-        <w:t xml:space="preserve">Lu S et al. 2008 PLoS Computational Biology, The spatiotemporal pattern of Src activation at lipid rafts revealed by diffusion-corrected FRET imaging. </w:t>
+        <w:t xml:space="preserve">Lu S et al. 2008 </w:t>
+      </w:r>
+      <w:proofErr w:type="spellStart"/>
+      <w:r>
+        <w:rPr>
+          <w:rFonts w:eastAsia="Times New Roman"/>
+          <w:lang w:eastAsia="en-US"/>
+        </w:rPr>
+        <w:t>PLoS</w:t>
+      </w:r>
+      <w:proofErr w:type="spellEnd"/>
+      <w:r>
+        <w:rPr>
+          <w:rFonts w:eastAsia="Times New Roman"/>
+          <w:lang w:eastAsia="en-US"/>
+        </w:rPr>
+        <w:t xml:space="preserve"> Computational Biology, The spatiotemporal pattern of Src activation at lipid rafts revealed by diffusion-corrected FRET imaging. </w:t>
       </w:r>
     </w:p>
     <w:p>
@@ -269,7 +305,23 @@
           <w:rFonts w:eastAsia="Times New Roman"/>
           <w:lang w:eastAsia="en-US"/>
         </w:rPr>
-        <w:t xml:space="preserve">Lu S et al. 2011 PLoS ONE, Computational analysis of the spatiotemporal coordination of polarized PI3K and Rac1 activities in micro-patterned live cells. </w:t>
+        <w:t xml:space="preserve">Lu S et al. 2011 </w:t>
+      </w:r>
+      <w:proofErr w:type="spellStart"/>
+      <w:r>
+        <w:rPr>
+          <w:rFonts w:eastAsia="Times New Roman"/>
+          <w:lang w:eastAsia="en-US"/>
+        </w:rPr>
+        <w:t>PLoS</w:t>
+      </w:r>
+      <w:proofErr w:type="spellEnd"/>
+      <w:r>
+        <w:rPr>
+          <w:rFonts w:eastAsia="Times New Roman"/>
+          <w:lang w:eastAsia="en-US"/>
+        </w:rPr>
+        <w:t xml:space="preserve"> ONE, Computational analysis of the spatiotemporal coordination of polarized PI3K and Rac1 activities in micro-patterned live cells. </w:t>
       </w:r>
     </w:p>
     <w:p>
@@ -310,7 +362,23 @@
           <w:rFonts w:eastAsia="Times New Roman"/>
           <w:lang w:eastAsia="en-US"/>
         </w:rPr>
-        <w:t xml:space="preserve">Shaoying (Kathy) Lu : </w:t>
+        <w:t xml:space="preserve">Shaoying (Kathy) </w:t>
+      </w:r>
+      <w:proofErr w:type="gramStart"/>
+      <w:r>
+        <w:rPr>
+          <w:rFonts w:eastAsia="Times New Roman"/>
+          <w:lang w:eastAsia="en-US"/>
+        </w:rPr>
+        <w:t>Lu :</w:t>
+      </w:r>
+      <w:proofErr w:type="gramEnd"/>
+      <w:r>
+        <w:rPr>
+          <w:rFonts w:eastAsia="Times New Roman"/>
+          <w:lang w:eastAsia="en-US"/>
+        </w:rPr>
+        <w:t xml:space="preserve"> </w:t>
       </w:r>
       <w:r>
         <w:rPr>
@@ -346,12 +414,28 @@
     </w:p>
     <w:p>
       <w:r>
-        <w:t>Make sure that the file “pathdef.m” is added to the same directory as “fluocell.jar.”</w:t>
-      </w:r>
-    </w:p>
-    <w:p>
-      <w:r>
-        <w:t>To Open Fluocell:</w:t>
+        <w:t>Make sure that the file “</w:t>
+      </w:r>
+      <w:proofErr w:type="spellStart"/>
+      <w:r>
+        <w:t>pathdef.m</w:t>
+      </w:r>
+      <w:proofErr w:type="spellEnd"/>
+      <w:r>
+        <w:t>” is added to the same directory as “fluocell.jar.”</w:t>
+      </w:r>
+    </w:p>
+    <w:p>
+      <w:r>
+        <w:t xml:space="preserve">To Open </w:t>
+      </w:r>
+      <w:proofErr w:type="spellStart"/>
+      <w:r>
+        <w:t>Fluocell</w:t>
+      </w:r>
+      <w:proofErr w:type="spellEnd"/>
+      <w:r>
+        <w:t>:</w:t>
       </w:r>
     </w:p>
     <w:p>
@@ -408,8 +492,13 @@
       <w:r>
         <w:t>Enter “</w:t>
       </w:r>
-      <w:r>
-        <w:t xml:space="preserve">sudo </w:t>
+      <w:proofErr w:type="spellStart"/>
+      <w:r>
+        <w:t>sudo</w:t>
+      </w:r>
+      <w:proofErr w:type="spellEnd"/>
+      <w:r>
+        <w:t xml:space="preserve"> </w:t>
       </w:r>
       <w:r>
         <w:t>java –jar</w:t>
@@ -452,12 +541,14 @@
       <w:r>
         <w:t>“</w:t>
       </w:r>
+      <w:proofErr w:type="spellStart"/>
       <w:r>
         <w:rPr>
           <w:rFonts w:hint="eastAsia"/>
         </w:rPr>
         <w:t>default.properties.copy</w:t>
       </w:r>
+      <w:proofErr w:type="spellEnd"/>
       <w:r>
         <w:t>”</w:t>
       </w:r>
@@ -470,12 +561,14 @@
       <w:r>
         <w:t>“</w:t>
       </w:r>
+      <w:proofErr w:type="spellStart"/>
       <w:r>
         <w:rPr>
           <w:rFonts w:hint="eastAsia"/>
         </w:rPr>
         <w:t>default.properties</w:t>
       </w:r>
+      <w:proofErr w:type="spellEnd"/>
       <w:r>
         <w:t>”</w:t>
       </w:r>
@@ -492,11 +585,47 @@
         <w:t xml:space="preserve"> </w:t>
       </w:r>
       <w:r>
-        <w:t xml:space="preserve">“default.properties” in the fluocell directory with a text editor, and after “matlablocation=” enter the path to the MATLAB executable or script, found in the /bin directory in the MATLAB installation folder. In Windows, use double backslashes(\\) between directories, since a single backslash is the escape key. (e.g. </w:t>
-      </w:r>
-      <w:r>
-        <w:lastRenderedPageBreak/>
-        <w:t>“matlablocation=C</w:t>
+        <w:t>“</w:t>
+      </w:r>
+      <w:proofErr w:type="spellStart"/>
+      <w:r>
+        <w:t>default.properties</w:t>
+      </w:r>
+      <w:proofErr w:type="spellEnd"/>
+      <w:r>
+        <w:t xml:space="preserve">” in the </w:t>
+      </w:r>
+      <w:proofErr w:type="spellStart"/>
+      <w:r>
+        <w:t>fluocell</w:t>
+      </w:r>
+      <w:proofErr w:type="spellEnd"/>
+      <w:r>
+        <w:t xml:space="preserve"> directory with a text editor, and after “</w:t>
+      </w:r>
+      <w:proofErr w:type="spellStart"/>
+      <w:r>
+        <w:t>matlablocation</w:t>
+      </w:r>
+      <w:proofErr w:type="spellEnd"/>
+      <w:r>
+        <w:t xml:space="preserve">=” enter the path to the MATLAB executable or script, found in the /bin directory in the MATLAB installation folder. In Windows, use double </w:t>
+      </w:r>
+      <w:proofErr w:type="gramStart"/>
+      <w:r>
+        <w:t>backslashes(</w:t>
+      </w:r>
+      <w:proofErr w:type="gramEnd"/>
+      <w:r>
+        <w:t>\\) between directories, since a single backslash is the escape key. (e.g. “</w:t>
+      </w:r>
+      <w:proofErr w:type="spellStart"/>
+      <w:r>
+        <w:t>matlablocation</w:t>
+      </w:r>
+      <w:proofErr w:type="spellEnd"/>
+      <w:r>
+        <w:t>=C</w:t>
       </w:r>
       <w:r>
         <w:t>\</w:t>
@@ -505,7 +634,15 @@
         <w:t>:\\Program Files\\MATLAB\\2013a\\bin\\matlab.exe”)</w:t>
       </w:r>
       <w:r>
-        <w:t xml:space="preserve"> Currently, it is not possible to use Fluocell with an existing session of MATLAB.</w:t>
+        <w:t xml:space="preserve"> Currently, it is not possible to use </w:t>
+      </w:r>
+      <w:proofErr w:type="spellStart"/>
+      <w:r>
+        <w:t>Fluocell</w:t>
+      </w:r>
+      <w:proofErr w:type="spellEnd"/>
+      <w:r>
+        <w:t xml:space="preserve"> with an existing session of MATLAB.</w:t>
       </w:r>
       <w:r>
         <w:t xml:space="preserve"> </w:t>
@@ -539,7 +676,15 @@
         <w:t>Note:</w:t>
       </w:r>
       <w:r>
-        <w:t xml:space="preserve"> Download the fluocell dataset from here: </w:t>
+        <w:t xml:space="preserve"> Download the </w:t>
+      </w:r>
+      <w:proofErr w:type="spellStart"/>
+      <w:r>
+        <w:t>fluocell</w:t>
+      </w:r>
+      <w:proofErr w:type="spellEnd"/>
+      <w:r>
+        <w:t xml:space="preserve"> dataset from here: </w:t>
       </w:r>
       <w:hyperlink r:id="rId7" w:history="1">
         <w:r>
@@ -550,21 +695,45 @@
         </w:r>
       </w:hyperlink>
       <w:r>
-        <w:t xml:space="preserve"> , unzip, and the install it to a folder parallel to the fluocell root folder. The relative location </w:t>
+        <w:t xml:space="preserve"> , unzip, and the install it to a folder parallel to the </w:t>
+      </w:r>
+      <w:proofErr w:type="spellStart"/>
+      <w:r>
+        <w:t>fluocell</w:t>
+      </w:r>
+      <w:proofErr w:type="spellEnd"/>
+      <w:r>
+        <w:t xml:space="preserve"> root folder. The relative location </w:t>
       </w:r>
       <w:r>
         <w:t>of the dataset</w:t>
       </w:r>
       <w:r>
-        <w:t xml:space="preserve"> README file from the fluocell root directory is:</w:t>
-      </w:r>
-    </w:p>
-    <w:p>
-      <w:pPr>
-        <w:jc w:val="both"/>
-      </w:pPr>
-      <w:r>
-        <w:t>../data/fluocell/README.txt</w:t>
+        <w:t xml:space="preserve"> README file from the </w:t>
+      </w:r>
+      <w:proofErr w:type="spellStart"/>
+      <w:r>
+        <w:t>fluocell</w:t>
+      </w:r>
+      <w:proofErr w:type="spellEnd"/>
+      <w:r>
+        <w:t xml:space="preserve"> root directory is:</w:t>
+      </w:r>
+    </w:p>
+    <w:p>
+      <w:pPr>
+        <w:jc w:val="both"/>
+      </w:pPr>
+      <w:r>
+        <w:t>../data/</w:t>
+      </w:r>
+      <w:proofErr w:type="spellStart"/>
+      <w:r>
+        <w:t>fluocell</w:t>
+      </w:r>
+      <w:proofErr w:type="spellEnd"/>
+      <w:r>
+        <w:t>/README.txt</w:t>
       </w:r>
     </w:p>
     <w:p>
@@ -618,8 +787,13 @@
         <w:t>“\fluocell_4.2\app” and “</w:t>
       </w:r>
       <w:r>
-        <w:t>\fluocell_4.2\src</w:t>
-      </w:r>
+        <w:t>\fluocell_4.2\</w:t>
+      </w:r>
+      <w:proofErr w:type="spellStart"/>
+      <w:r>
+        <w:t>src</w:t>
+      </w:r>
+      <w:proofErr w:type="spellEnd"/>
       <w:r>
         <w:t>” are added to the path</w:t>
       </w:r>
@@ -631,9 +805,6 @@
       <w:pPr>
         <w:ind w:left="360"/>
         <w:jc w:val="both"/>
-        <w:rPr>
-          <w:rFonts w:hint="eastAsia"/>
-        </w:rPr>
       </w:pPr>
     </w:p>
     <w:p>
@@ -675,12 +846,14 @@
       <w:r>
         <w:t xml:space="preserve"> Also note the first channel pattern, second channel pattern, time frame pattern, intensity, FRET ratio and processing options. These parameters inform the </w:t>
       </w:r>
+      <w:proofErr w:type="spellStart"/>
       <w:r>
         <w:rPr>
           <w:i/>
         </w:rPr>
         <w:t>fluocell</w:t>
       </w:r>
+      <w:proofErr w:type="spellEnd"/>
       <w:r>
         <w:t xml:space="preserve"> program the pattern in file names </w:t>
       </w:r>
@@ -1013,16 +1186,24 @@
       <w:r>
         <w:t xml:space="preserve">the image files -&gt; </w:t>
       </w:r>
+      <w:proofErr w:type="gramStart"/>
       <w:r>
         <w:rPr>
           <w:b/>
         </w:rPr>
-        <w:t xml:space="preserve">Be sure to open the first </w:t>
-      </w:r>
+        <w:t>Be</w:t>
+      </w:r>
+      <w:proofErr w:type="gramEnd"/>
       <w:r>
         <w:rPr>
           <w:b/>
         </w:rPr>
+        <w:t xml:space="preserve"> sure to open the first </w:t>
+      </w:r>
+      <w:r>
+        <w:rPr>
+          <w:b/>
+        </w:rPr>
         <w:t>channel</w:t>
       </w:r>
       <w:r>
@@ -1041,7 +1222,15 @@
         <w:t xml:space="preserve">  </w:t>
       </w:r>
       <w:r>
-        <w:t>Sample data image files can be found in the folder: fluocell\data\</w:t>
+        <w:t xml:space="preserve">Sample data image files can be found in the folder: </w:t>
+      </w:r>
+      <w:proofErr w:type="spellStart"/>
+      <w:r>
+        <w:t>fluocell</w:t>
+      </w:r>
+      <w:proofErr w:type="spellEnd"/>
+      <w:r>
+        <w:t>\data\</w:t>
       </w:r>
       <w:r>
         <w:t xml:space="preserve"> </w:t>
@@ -1068,10 +1257,26 @@
         <w:t>s</w:t>
       </w:r>
       <w:r>
-        <w:t xml:space="preserve"> including “First Channel Pattern”, “Second Channel Pattern”, and “Time Frame Pattern” etc,</w:t>
-      </w:r>
-      <w:r>
-        <w:t xml:space="preserve"> are defined in the fluocell main window. As shown </w:t>
+        <w:t xml:space="preserve"> including “First Channel Pattern”, “Second Channel Pattern”, and “Time Frame Pattern” </w:t>
+      </w:r>
+      <w:proofErr w:type="spellStart"/>
+      <w:r>
+        <w:t>etc</w:t>
+      </w:r>
+      <w:proofErr w:type="spellEnd"/>
+      <w:r>
+        <w:t>,</w:t>
+      </w:r>
+      <w:r>
+        <w:t xml:space="preserve"> are defined in the </w:t>
+      </w:r>
+      <w:proofErr w:type="spellStart"/>
+      <w:r>
+        <w:t>fluocell</w:t>
+      </w:r>
+      <w:proofErr w:type="spellEnd"/>
+      <w:r>
+        <w:t xml:space="preserve"> main window. As shown </w:t>
       </w:r>
       <w:r>
         <w:t>to the right</w:t>
@@ -1092,56 +1297,26 @@
         <w:t xml:space="preserve"> will be displayed in Figure 2. </w:t>
       </w:r>
       <w:r>
-        <w:t xml:space="preserve">There are options to subtract background </w:t>
+        <w:t>There are options to subtract background and apply median filter</w:t>
+      </w:r>
+      <w:r>
+        <w:t xml:space="preserve">. </w:t>
+      </w:r>
+      <w:r>
+        <w:t>Subtract Background has a dropdown list with three different options to choose.</w:t>
+      </w:r>
+      <w:r>
+        <w:t xml:space="preserve"> The default value is 0 – None.</w:t>
+      </w:r>
+      <w:r>
+        <w:t xml:space="preserve"> Select </w:t>
       </w:r>
       <w:r>
         <w:lastRenderedPageBreak/>
-        <w:t>and apply median filter</w:t>
-      </w:r>
-      <w:r>
-        <w:t xml:space="preserve">. </w:t>
-      </w:r>
-      <w:r>
-        <w:t>Subtract Background</w:t>
-      </w:r>
-      <w:r>
-        <w:t xml:space="preserve"> has a dropdown list with three different options to choose.</w:t>
-      </w:r>
-      <w:r>
-        <w:t xml:space="preserve"> The </w:t>
-      </w:r>
-      <w:r>
-        <w:t xml:space="preserve">default value </w:t>
-      </w:r>
-      <w:r>
-        <w:t>is 0 – None.</w:t>
-      </w:r>
-      <w:r>
-        <w:t xml:space="preserve"> Select option </w:t>
-      </w:r>
-      <w:r>
-        <w:t>1</w:t>
-      </w:r>
-      <w:r>
-        <w:t xml:space="preserve"> – Manual to have</w:t>
-      </w:r>
-      <w:r>
-        <w:t xml:space="preserve"> the background region for background subtraction </w:t>
-      </w:r>
-      <w:r>
-        <w:t>to be</w:t>
-      </w:r>
-      <w:r>
-        <w:t xml:space="preserve"> selected manually. If </w:t>
-      </w:r>
-      <w:r>
-        <w:t>the use</w:t>
-      </w:r>
-      <w:r>
-        <w:t xml:space="preserve"> wishes to use the automatic background detection, in the </w:t>
-      </w:r>
-      <w:r>
-        <w:t>dropdown list, select option 2- Auto.</w:t>
+        <w:t xml:space="preserve">option 1 – Manual to have the background region for background subtraction </w:t>
+      </w:r>
+      <w:r>
+        <w:t>to be selected manually. If the use wishes to use the automatic background detection, in the dropdown list, select option 2- Auto.</w:t>
       </w:r>
     </w:p>
     <w:p>
@@ -1202,16 +1377,40 @@
         <w:t xml:space="preserve"> image</w:t>
       </w:r>
       <w:r>
-        <w:t xml:space="preserve"> can be adjusted using the colormap editor by clicking the Figure</w:t>
+        <w:t xml:space="preserve"> can be adjusted using the </w:t>
+      </w:r>
+      <w:proofErr w:type="spellStart"/>
+      <w:r>
+        <w:t>colormap</w:t>
+      </w:r>
+      <w:proofErr w:type="spellEnd"/>
+      <w:r>
+        <w:t xml:space="preserve"> editor by clicking the Figure</w:t>
       </w:r>
       <w:r>
         <w:t xml:space="preserve"> 2</w:t>
       </w:r>
       <w:r>
-        <w:t xml:space="preserve"> menu: Edit -&gt; Colormap. The figures can be copi</w:t>
-      </w:r>
-      <w:r>
-        <w:t>ed by clicking Alt+Print Screen</w:t>
+        <w:t xml:space="preserve"> menu: Edit -&gt; </w:t>
+      </w:r>
+      <w:proofErr w:type="spellStart"/>
+      <w:r>
+        <w:t>Colormap</w:t>
+      </w:r>
+      <w:proofErr w:type="spellEnd"/>
+      <w:r>
+        <w:t>. The figures can be copi</w:t>
+      </w:r>
+      <w:r>
+        <w:t xml:space="preserve">ed by clicking </w:t>
+      </w:r>
+      <w:proofErr w:type="spellStart"/>
+      <w:r>
+        <w:t>Alt+Print</w:t>
+      </w:r>
+      <w:proofErr w:type="spellEnd"/>
+      <w:r>
+        <w:t xml:space="preserve"> Screen</w:t>
       </w:r>
       <w:r>
         <w:t>, or Edit-&gt; Copy Figure,</w:t>
@@ -1223,13 +1422,37 @@
         <w:t>ing</w:t>
       </w:r>
       <w:r>
-        <w:t xml:space="preserve"> the box “Save Processed Image”. Note once the FRET images are saved, the options Intensity and FRET ratio bound will become ineffective.</w:t>
-      </w:r>
-      <w:r>
-        <w:t xml:space="preserve">The background, ROI and processed image files are saved in a subdirectory output/ within the image path. </w:t>
-      </w:r>
-      <w:r>
-        <w:t>When the user manually change the index, the ratio image will be saved automatically in the path:  fluocell\data\10_24_08_Src_fret_pax\output\0.3–0.8 (the range is set in the interface of fluocell under ‘FRET Ratio’)</w:t>
+        <w:t xml:space="preserve"> the box “Save Processed Image”. Note once the FRET images are saved, the options Intensity and FRET ratio bound will become </w:t>
+      </w:r>
+      <w:proofErr w:type="spellStart"/>
+      <w:r>
+        <w:t>ineffective.</w:t>
+      </w:r>
+      <w:r>
+        <w:t>The</w:t>
+      </w:r>
+      <w:proofErr w:type="spellEnd"/>
+      <w:r>
+        <w:t xml:space="preserve"> background, ROI and processed image files are saved in a subdirectory output/ within the image path. </w:t>
+      </w:r>
+      <w:r>
+        <w:t xml:space="preserve">When the user manually change the index, the ratio image will be saved automatically in the path:  </w:t>
+      </w:r>
+      <w:proofErr w:type="spellStart"/>
+      <w:r>
+        <w:t>fluocell</w:t>
+      </w:r>
+      <w:proofErr w:type="spellEnd"/>
+      <w:r>
+        <w:t xml:space="preserve">\data\10_24_08_Src_fret_pax\output\0.3–0.8 (the range is set in the interface of </w:t>
+      </w:r>
+      <w:proofErr w:type="spellStart"/>
+      <w:r>
+        <w:t>fluocell</w:t>
+      </w:r>
+      <w:proofErr w:type="spellEnd"/>
+      <w:r>
+        <w:t xml:space="preserve"> under ‘FRET Ratio’)</w:t>
       </w:r>
       <w:r>
         <w:t>.</w:t>
@@ -1291,7 +1514,15 @@
         <w:t xml:space="preserve">Note: </w:t>
       </w:r>
       <w:r>
-        <w:t>it is necessary to close the processed image using fluocell interface</w:t>
+        <w:t xml:space="preserve">it is necessary to close the processed image using </w:t>
+      </w:r>
+      <w:proofErr w:type="spellStart"/>
+      <w:r>
+        <w:t>fluocell</w:t>
+      </w:r>
+      <w:proofErr w:type="spellEnd"/>
+      <w:r>
+        <w:t xml:space="preserve"> interface</w:t>
       </w:r>
       <w:r>
         <w:t xml:space="preserve"> cleanly</w:t>
@@ -1429,25 +1660,21 @@
         </w:drawing>
       </w:r>
       <w:r>
-        <w:t>At the Fluocel</w:t>
+        <w:t xml:space="preserve">At the </w:t>
+      </w:r>
+      <w:proofErr w:type="spellStart"/>
+      <w:r>
+        <w:t>Fluocel</w:t>
       </w:r>
       <w:r>
         <w:t>l</w:t>
       </w:r>
+      <w:proofErr w:type="spellEnd"/>
       <w:r>
         <w:t xml:space="preserve"> Menu,</w:t>
       </w:r>
       <w:r>
-        <w:t xml:space="preserve"> </w:t>
-      </w:r>
-      <w:r>
-        <w:t>there is a dropdown list that includes four different options. The default option is 0 – None. Select 1 –</w:t>
-      </w:r>
-      <w:r>
-        <w:t xml:space="preserve"> ROI</w:t>
-      </w:r>
-      <w:r>
-        <w:t xml:space="preserve"> Fixed</w:t>
+        <w:t xml:space="preserve"> there is a dropdown list that includes four different options. The default option is 0 – None. Select 1 – ROI Fixed</w:t>
       </w:r>
       <w:r>
         <w:t>.</w:t>
@@ -1510,6 +1737,7 @@
           <w:noProof/>
           <w:lang w:eastAsia="en-US"/>
         </w:rPr>
+        <w:lastRenderedPageBreak/>
         <w:drawing>
           <wp:anchor distT="0" distB="0" distL="114300" distR="114300" simplePos="0" relativeHeight="251652608" behindDoc="0" locked="0" layoutInCell="1" allowOverlap="1" wp14:editId="41F68759">
             <wp:simplePos x="0" y="0"/>
@@ -1577,20 +1805,43 @@
         <w:t>To retrieve data, c</w:t>
       </w:r>
       <w:r>
-        <w:t>opy the output variables from the MATLAB Workspace to Excel: fluocell_data -&gt; time, fluocell_data -&gt; value.</w:t>
+        <w:t xml:space="preserve">opy the output variables from the MATLAB Workspace to Excel: </w:t>
+      </w:r>
+      <w:proofErr w:type="spellStart"/>
+      <w:r>
+        <w:t>fluocell_data</w:t>
+      </w:r>
+      <w:proofErr w:type="spellEnd"/>
+      <w:r>
+        <w:t xml:space="preserve"> -&gt; time, </w:t>
+      </w:r>
+      <w:proofErr w:type="spellStart"/>
+      <w:r>
+        <w:t>fluocell_data</w:t>
+      </w:r>
+      <w:proofErr w:type="spellEnd"/>
+      <w:r>
+        <w:t xml:space="preserve"> -&gt; value.</w:t>
       </w:r>
       <w:r>
         <w:rPr>
           <w:rFonts w:hint="eastAsia"/>
         </w:rPr>
-        <w:t xml:space="preserve"> The fluocell_data.time variable has two columns. The first column contains the index number of the image frames. The second column </w:t>
-      </w:r>
+        <w:t xml:space="preserve"> The </w:t>
+      </w:r>
+      <w:proofErr w:type="spellStart"/>
       <w:r>
         <w:rPr>
           <w:rFonts w:hint="eastAsia"/>
         </w:rPr>
-        <w:lastRenderedPageBreak/>
-        <w:t xml:space="preserve">contains the time that the image frames were saved, in </w:t>
+        <w:t>fluocell_data.time</w:t>
+      </w:r>
+      <w:proofErr w:type="spellEnd"/>
+      <w:r>
+        <w:rPr>
+          <w:rFonts w:hint="eastAsia"/>
+        </w:rPr>
+        <w:t xml:space="preserve"> variable has two columns. The first column contains the index number of the image frames. The second column contains the time that the image frames were saved, in </w:t>
       </w:r>
       <w:r>
         <w:t>minutes</w:t>
@@ -1730,7 +1981,15 @@
         <w:jc w:val="both"/>
       </w:pPr>
       <w:r>
-        <w:t>&gt;&gt; cd ../../../app</w:t>
+        <w:t xml:space="preserve">&gt;&gt; </w:t>
+      </w:r>
+      <w:proofErr w:type="gramStart"/>
+      <w:r>
+        <w:t>cd ..</w:t>
+      </w:r>
+      <w:proofErr w:type="gramEnd"/>
+      <w:r>
+        <w:t>/../../app</w:t>
       </w:r>
     </w:p>
     <w:p>
@@ -1741,8 +2000,37 @@
       <w:r>
         <w:t xml:space="preserve">&gt;&gt; </w:t>
       </w:r>
-      <w:r>
-        <w:t>data = sample_init_data('src_pax','make_movie');</w:t>
+      <w:proofErr w:type="gramStart"/>
+      <w:r>
+        <w:t>data</w:t>
+      </w:r>
+      <w:proofErr w:type="gramEnd"/>
+      <w:r>
+        <w:t xml:space="preserve"> = </w:t>
+      </w:r>
+      <w:proofErr w:type="spellStart"/>
+      <w:r>
+        <w:t>sample_init_data</w:t>
+      </w:r>
+      <w:proofErr w:type="spellEnd"/>
+      <w:r>
+        <w:t>('src_</w:t>
+      </w:r>
+      <w:proofErr w:type="spellStart"/>
+      <w:r>
+        <w:t>pax</w:t>
+      </w:r>
+      <w:proofErr w:type="spellEnd"/>
+      <w:r>
+        <w:t>','</w:t>
+      </w:r>
+      <w:proofErr w:type="spellStart"/>
+      <w:r>
+        <w:t>make_movie</w:t>
+      </w:r>
+      <w:proofErr w:type="spellEnd"/>
+      <w:r>
+        <w:t>');</w:t>
       </w:r>
     </w:p>
     <w:p>
@@ -1753,9 +2041,19 @@
       <w:r>
         <w:t xml:space="preserve">&gt;&gt; </w:t>
       </w:r>
-      <w:r>
-        <w:t>make_movie(</w:t>
-      </w:r>
+      <w:proofErr w:type="spellStart"/>
+      <w:r>
+        <w:t>make_</w:t>
+      </w:r>
+      <w:proofErr w:type="gramStart"/>
+      <w:r>
+        <w:t>movie</w:t>
+      </w:r>
+      <w:proofErr w:type="spellEnd"/>
+      <w:r>
+        <w:t>(</w:t>
+      </w:r>
+      <w:proofErr w:type="gramEnd"/>
       <w:r>
         <w:t>data</w:t>
       </w:r>
@@ -1769,7 +2067,23 @@
         <w:jc w:val="both"/>
       </w:pPr>
       <w:r>
-        <w:t xml:space="preserve">The function make_movie() takes pre-existing images (.tiff) and assemble them into movies. </w:t>
+        <w:t xml:space="preserve">The function </w:t>
+      </w:r>
+      <w:proofErr w:type="spellStart"/>
+      <w:r>
+        <w:t>make_</w:t>
+      </w:r>
+      <w:proofErr w:type="gramStart"/>
+      <w:r>
+        <w:t>movie</w:t>
+      </w:r>
+      <w:proofErr w:type="spellEnd"/>
+      <w:r>
+        <w:t>(</w:t>
+      </w:r>
+      <w:proofErr w:type="gramEnd"/>
+      <w:r>
+        <w:t xml:space="preserve">) takes pre-existing images (.tiff) and assemble them into movies. </w:t>
       </w:r>
       <w:r>
         <w:t>The movie file “fret.avi” can be found in the “output\” folder within the data folder.</w:t>
@@ -1952,6 +2266,7 @@
           <w:noProof/>
           <w:lang w:eastAsia="en-US"/>
         </w:rPr>
+        <w:lastRenderedPageBreak/>
         <w:drawing>
           <wp:anchor distT="0" distB="0" distL="114300" distR="114300" simplePos="0" relativeHeight="251662848" behindDoc="1" locked="0" layoutInCell="1" allowOverlap="1" wp14:editId="25E19186">
             <wp:simplePos x="0" y="0"/>
@@ -2230,8 +2545,13 @@
         </w:numPr>
         <w:jc w:val="both"/>
       </w:pPr>
-      <w:r>
-        <w:t xml:space="preserve">Fluocell Menu -&gt; Protocol -&gt; </w:t>
+      <w:proofErr w:type="spellStart"/>
+      <w:r>
+        <w:t>Fluocell</w:t>
+      </w:r>
+      <w:proofErr w:type="spellEnd"/>
+      <w:r>
+        <w:t xml:space="preserve"> Menu -&gt; Protocol -&gt; </w:t>
       </w:r>
       <w:commentRangeStart w:id="5"/>
       <w:r>
@@ -2245,7 +2565,15 @@
         <w:commentReference w:id="5"/>
       </w:r>
       <w:r>
-        <w:t>, Time Frame Pattern:{‘001’,’%03d’}; check the box</w:t>
+        <w:t xml:space="preserve">, Time Frame </w:t>
+      </w:r>
+      <w:proofErr w:type="gramStart"/>
+      <w:r>
+        <w:t>Pattern:</w:t>
+      </w:r>
+      <w:proofErr w:type="gramEnd"/>
+      <w:r>
+        <w:t>{‘001’,’%03d’}; check the box</w:t>
       </w:r>
       <w:r>
         <w:t>es</w:t>
@@ -2470,7 +2798,16 @@
         <w:t xml:space="preserve"> check the box “Show Detected Boundary”.</w:t>
       </w:r>
       <w:r>
-        <w:t xml:space="preserve"> Change the index value to show the boundary. Adjust the colormap </w:t>
+        <w:t xml:space="preserve"> Change the index value to show the boundary. Adjust the </w:t>
+      </w:r>
+      <w:proofErr w:type="spellStart"/>
+      <w:r>
+        <w:lastRenderedPageBreak/>
+        <w:t>colormap</w:t>
+      </w:r>
+      <w:proofErr w:type="spellEnd"/>
+      <w:r>
+        <w:t xml:space="preserve"> </w:t>
       </w:r>
       <w:r>
         <w:t xml:space="preserve">to 0-5000 or </w:t>
@@ -2479,7 +2816,15 @@
         <w:t>as needed.</w:t>
       </w:r>
       <w:r>
-        <w:t xml:space="preserve"> *Note: The user may see different intensities of color depending on what their default colormap is in MATLAB.</w:t>
+        <w:t xml:space="preserve"> *Note: The user may see different intensities of color depending on what their default </w:t>
+      </w:r>
+      <w:proofErr w:type="spellStart"/>
+      <w:r>
+        <w:t>colormap</w:t>
+      </w:r>
+      <w:proofErr w:type="spellEnd"/>
+      <w:r>
+        <w:t xml:space="preserve"> is in MATLAB.</w:t>
       </w:r>
     </w:p>
     <w:p>
@@ -2501,7 +2846,15 @@
         <w:jc w:val="both"/>
       </w:pPr>
       <w:r>
-        <w:t>In the file sample_init_data.m, change the va</w:t>
+        <w:t xml:space="preserve">In the file </w:t>
+      </w:r>
+      <w:proofErr w:type="spellStart"/>
+      <w:r>
+        <w:t>sample_init_data.m</w:t>
+      </w:r>
+      <w:proofErr w:type="spellEnd"/>
+      <w:r>
+        <w:t>, change the va</w:t>
       </w:r>
       <w:r>
         <w:t xml:space="preserve">lue of root to the path of the </w:t>
@@ -2535,38 +2888,77 @@
       <w:r>
         <w:t xml:space="preserve">&gt;&gt; </w:t>
       </w:r>
+      <w:proofErr w:type="gramStart"/>
       <w:r>
         <w:t>cd</w:t>
       </w:r>
-      <w:r>
-        <w:t>../../../</w:t>
-      </w:r>
-      <w:r>
-        <w:t>app</w:t>
-      </w:r>
-    </w:p>
-    <w:p>
-      <w:pPr>
-        <w:jc w:val="both"/>
-      </w:pPr>
-      <w:r>
-        <w:t>&gt;&gt; cell_name = 'akt_1';</w:t>
-      </w:r>
-    </w:p>
-    <w:p>
-      <w:pPr>
-        <w:jc w:val="both"/>
-      </w:pPr>
-      <w:r>
-        <w:t>&gt;&gt; data = sample_init_data('akt_1');</w:t>
-      </w:r>
-    </w:p>
-    <w:p>
-      <w:pPr>
-        <w:jc w:val="both"/>
-      </w:pPr>
-      <w:r>
-        <w:t>&gt;&gt; single_cell_analyzer('akt_1',data);</w:t>
+      <w:proofErr w:type="gramEnd"/>
+      <w:r>
+        <w:t>../../../app</w:t>
+      </w:r>
+    </w:p>
+    <w:p>
+      <w:pPr>
+        <w:jc w:val="both"/>
+      </w:pPr>
+      <w:r>
+        <w:t xml:space="preserve">&gt;&gt; </w:t>
+      </w:r>
+      <w:proofErr w:type="spellStart"/>
+      <w:r>
+        <w:t>cell_name</w:t>
+      </w:r>
+      <w:proofErr w:type="spellEnd"/>
+      <w:r>
+        <w:t xml:space="preserve"> = 'akt_1';</w:t>
+      </w:r>
+    </w:p>
+    <w:p>
+      <w:pPr>
+        <w:jc w:val="both"/>
+      </w:pPr>
+      <w:r>
+        <w:t xml:space="preserve">&gt;&gt; </w:t>
+      </w:r>
+      <w:proofErr w:type="gramStart"/>
+      <w:r>
+        <w:t>data</w:t>
+      </w:r>
+      <w:proofErr w:type="gramEnd"/>
+      <w:r>
+        <w:t xml:space="preserve"> = </w:t>
+      </w:r>
+      <w:proofErr w:type="spellStart"/>
+      <w:r>
+        <w:t>sample_init_data</w:t>
+      </w:r>
+      <w:proofErr w:type="spellEnd"/>
+      <w:r>
+        <w:t>('akt_1');</w:t>
+      </w:r>
+    </w:p>
+    <w:p>
+      <w:pPr>
+        <w:jc w:val="both"/>
+      </w:pPr>
+      <w:r>
+        <w:t xml:space="preserve">&gt;&gt; </w:t>
+      </w:r>
+      <w:proofErr w:type="spellStart"/>
+      <w:r>
+        <w:t>single_cell_</w:t>
+      </w:r>
+      <w:proofErr w:type="gramStart"/>
+      <w:r>
+        <w:t>analyzer</w:t>
+      </w:r>
+      <w:proofErr w:type="spellEnd"/>
+      <w:r>
+        <w:t>(</w:t>
+      </w:r>
+      <w:proofErr w:type="gramEnd"/>
+      <w:r>
+        <w:t>'akt_1',data);</w:t>
       </w:r>
     </w:p>
     <w:p>
@@ -3810,9 +4202,19 @@
       <w:r>
         <w:t xml:space="preserve">&gt;&gt; </w:t>
       </w:r>
-      <w:r>
-        <w:t>cd ../../app/fa_analysis</w:t>
-      </w:r>
+      <w:proofErr w:type="gramStart"/>
+      <w:r>
+        <w:t>cd ..</w:t>
+      </w:r>
+      <w:proofErr w:type="gramEnd"/>
+      <w:r>
+        <w:t>/../app/</w:t>
+      </w:r>
+      <w:proofErr w:type="spellStart"/>
+      <w:r>
+        <w:t>fa_analysis</w:t>
+      </w:r>
+      <w:proofErr w:type="spellEnd"/>
       <w:del w:id="24" w:author="Lu, Kathy" w:date="2016-05-26T17:37:00Z">
         <w:r>
           <w:delText>/</w:delText>
@@ -3840,8 +4242,21 @@
       <w:r>
         <w:t xml:space="preserve"> </w:t>
       </w:r>
-      <w:r>
-        <w:t>cell_name = 'src_pax';</w:t>
+      <w:proofErr w:type="spellStart"/>
+      <w:r>
+        <w:t>cell_name</w:t>
+      </w:r>
+      <w:proofErr w:type="spellEnd"/>
+      <w:r>
+        <w:t xml:space="preserve"> = '</w:t>
+      </w:r>
+      <w:proofErr w:type="spellStart"/>
+      <w:r>
+        <w:t>src_pax</w:t>
+      </w:r>
+      <w:proofErr w:type="spellEnd"/>
+      <w:r>
+        <w:t>';</w:t>
       </w:r>
     </w:p>
     <w:p>
@@ -3858,14 +4273,37 @@
       <w:r>
         <w:t xml:space="preserve"> = </w:t>
       </w:r>
-      <w:r>
-        <w:t>sample_init_dat</w:t>
+      <w:proofErr w:type="spellStart"/>
+      <w:r>
+        <w:t>sample_init_</w:t>
+      </w:r>
+      <w:proofErr w:type="gramStart"/>
+      <w:r>
+        <w:t>dat</w:t>
       </w:r>
       <w:r>
         <w:t>a</w:t>
       </w:r>
-      <w:r>
-        <w:t>(cell_name, 'batch_detect_cell');</w:t>
+      <w:proofErr w:type="spellEnd"/>
+      <w:r>
+        <w:t>(</w:t>
+      </w:r>
+      <w:proofErr w:type="spellStart"/>
+      <w:proofErr w:type="gramEnd"/>
+      <w:r>
+        <w:t>cell_name</w:t>
+      </w:r>
+      <w:proofErr w:type="spellEnd"/>
+      <w:r>
+        <w:t>, '</w:t>
+      </w:r>
+      <w:proofErr w:type="spellStart"/>
+      <w:r>
+        <w:t>batch_detect_cell</w:t>
+      </w:r>
+      <w:proofErr w:type="spellEnd"/>
+      <w:r>
+        <w:t>');</w:t>
       </w:r>
     </w:p>
     <w:p>
@@ -3879,8 +4317,26 @@
         <w:t>&gt;&gt;</w:t>
       </w:r>
       <w:commentRangeStart w:id="27"/>
-      <w:r>
-        <w:t>batch_detect_cell(cell_name, data);</w:t>
+      <w:proofErr w:type="spellStart"/>
+      <w:r>
+        <w:t>batch_detect_</w:t>
+      </w:r>
+      <w:proofErr w:type="gramStart"/>
+      <w:r>
+        <w:t>cell</w:t>
+      </w:r>
+      <w:proofErr w:type="spellEnd"/>
+      <w:r>
+        <w:t>(</w:t>
+      </w:r>
+      <w:proofErr w:type="spellStart"/>
+      <w:proofErr w:type="gramEnd"/>
+      <w:r>
+        <w:t>cell_name</w:t>
+      </w:r>
+      <w:proofErr w:type="spellEnd"/>
+      <w:r>
+        <w:t>, data);</w:t>
       </w:r>
       <w:commentRangeEnd w:id="27"/>
       <w:r>
@@ -4023,23 +4479,92 @@
         <w:jc w:val="both"/>
       </w:pPr>
       <w:r>
-        <w:t>&gt;&gt; cell_name = 'src_pax';</w:t>
-      </w:r>
-    </w:p>
-    <w:p>
-      <w:pPr>
-        <w:jc w:val="both"/>
-      </w:pPr>
-      <w:r>
-        <w:t>&gt;&gt; data = sample_init_data(cell_name, 'batch_detect_fa');</w:t>
-      </w:r>
-    </w:p>
-    <w:p>
-      <w:pPr>
-        <w:jc w:val="both"/>
-      </w:pPr>
-      <w:r>
-        <w:t>&gt;&gt; batch_detect_fa(cell_name, data);</w:t>
+        <w:t xml:space="preserve">&gt;&gt; </w:t>
+      </w:r>
+      <w:proofErr w:type="spellStart"/>
+      <w:r>
+        <w:t>cell_name</w:t>
+      </w:r>
+      <w:proofErr w:type="spellEnd"/>
+      <w:r>
+        <w:t xml:space="preserve"> = '</w:t>
+      </w:r>
+      <w:proofErr w:type="spellStart"/>
+      <w:r>
+        <w:t>src_pax</w:t>
+      </w:r>
+      <w:proofErr w:type="spellEnd"/>
+      <w:r>
+        <w:t>';</w:t>
+      </w:r>
+    </w:p>
+    <w:p>
+      <w:pPr>
+        <w:jc w:val="both"/>
+      </w:pPr>
+      <w:r>
+        <w:t xml:space="preserve">&gt;&gt; </w:t>
+      </w:r>
+      <w:proofErr w:type="gramStart"/>
+      <w:r>
+        <w:t>data</w:t>
+      </w:r>
+      <w:proofErr w:type="gramEnd"/>
+      <w:r>
+        <w:t xml:space="preserve"> = </w:t>
+      </w:r>
+      <w:proofErr w:type="spellStart"/>
+      <w:r>
+        <w:t>sample_init_data</w:t>
+      </w:r>
+      <w:proofErr w:type="spellEnd"/>
+      <w:r>
+        <w:t>(</w:t>
+      </w:r>
+      <w:proofErr w:type="spellStart"/>
+      <w:r>
+        <w:t>cell_name</w:t>
+      </w:r>
+      <w:proofErr w:type="spellEnd"/>
+      <w:r>
+        <w:t>, '</w:t>
+      </w:r>
+      <w:proofErr w:type="spellStart"/>
+      <w:r>
+        <w:t>batch_detect_fa</w:t>
+      </w:r>
+      <w:proofErr w:type="spellEnd"/>
+      <w:r>
+        <w:t>');</w:t>
+      </w:r>
+    </w:p>
+    <w:p>
+      <w:pPr>
+        <w:jc w:val="both"/>
+      </w:pPr>
+      <w:r>
+        <w:t xml:space="preserve">&gt;&gt; </w:t>
+      </w:r>
+      <w:proofErr w:type="spellStart"/>
+      <w:r>
+        <w:t>batch_detect_</w:t>
+      </w:r>
+      <w:proofErr w:type="gramStart"/>
+      <w:r>
+        <w:t>fa</w:t>
+      </w:r>
+      <w:proofErr w:type="spellEnd"/>
+      <w:r>
+        <w:t>(</w:t>
+      </w:r>
+      <w:proofErr w:type="spellStart"/>
+      <w:proofErr w:type="gramEnd"/>
+      <w:r>
+        <w:t>cell_name</w:t>
+      </w:r>
+      <w:proofErr w:type="spellEnd"/>
+      <w:r>
+        <w:t>, data);</w:t>
       </w:r>
     </w:p>
     <w:p>
@@ -4111,20 +4636,36 @@
         <w:jc w:val="both"/>
       </w:pPr>
       <w:r>
-        <w:t>Programs to quantify local</w:t>
-      </w:r>
-      <w:bookmarkStart w:id="28" w:name="_GoBack"/>
-      <w:bookmarkEnd w:id="28"/>
-      <w:r>
-        <w:t xml:space="preserve"> FRET ratio and FA intensity. </w:t>
-      </w:r>
-    </w:p>
-    <w:p>
-      <w:pPr>
-        <w:jc w:val="both"/>
-      </w:pPr>
-      <w:r>
-        <w:t>&gt;&gt; compute_fa_property(cell_name, data);</w:t>
+        <w:t xml:space="preserve">Programs to quantify local FRET ratio and FA intensity. </w:t>
+      </w:r>
+    </w:p>
+    <w:p>
+      <w:pPr>
+        <w:jc w:val="both"/>
+      </w:pPr>
+      <w:r>
+        <w:t xml:space="preserve">&gt;&gt; </w:t>
+      </w:r>
+      <w:proofErr w:type="spellStart"/>
+      <w:r>
+        <w:t>compute_fa_</w:t>
+      </w:r>
+      <w:proofErr w:type="gramStart"/>
+      <w:r>
+        <w:t>property</w:t>
+      </w:r>
+      <w:proofErr w:type="spellEnd"/>
+      <w:r>
+        <w:t>(</w:t>
+      </w:r>
+      <w:proofErr w:type="spellStart"/>
+      <w:proofErr w:type="gramEnd"/>
+      <w:r>
+        <w:t>cell_name</w:t>
+      </w:r>
+      <w:proofErr w:type="spellEnd"/>
+      <w:r>
+        <w:t>, data);</w:t>
       </w:r>
     </w:p>
     <w:p>
@@ -4265,14 +4806,560 @@
           <w:i/>
           <w:u w:val="single"/>
         </w:rPr>
-        <w:t>Useful Fluocell F</w:t>
-      </w:r>
-      <w:r>
+        <w:t xml:space="preserve">Using Watershed for Cell Separation </w:t>
+      </w:r>
+    </w:p>
+    <w:p>
+      <w:pPr>
+        <w:numPr>
+          <w:ilvl w:val="0"/>
+          <w:numId w:val="29"/>
+        </w:numPr>
+      </w:pPr>
+      <w:r>
+        <w:t xml:space="preserve">First, enable </w:t>
+      </w:r>
+      <w:proofErr w:type="spellStart"/>
+      <w:r>
+        <w:rPr>
+          <w:i/>
+        </w:rPr>
+        <w:t>Fluocell</w:t>
+      </w:r>
+      <w:proofErr w:type="spellEnd"/>
+      <w:r>
+        <w:t xml:space="preserve"> to display multiple cell regions:</w:t>
+      </w:r>
+      <w:r>
+        <w:br/>
+        <w:t>&gt;&gt;</w:t>
+      </w:r>
+      <w:proofErr w:type="spellStart"/>
+      <w:r>
+        <w:t>fluocell_data.multiple_region</w:t>
+      </w:r>
+      <w:proofErr w:type="spellEnd"/>
+      <w:r>
+        <w:t xml:space="preserve"> = 1;</w:t>
+      </w:r>
+      <w:r>
+        <w:br/>
+        <w:t>Output should look something like this:</w:t>
+      </w:r>
+      <w:r>
+        <w:br/>
+      </w:r>
+      <w:r>
+        <w:rPr>
+          <w:noProof/>
+          <w:lang w:eastAsia="en-US"/>
+        </w:rPr>
+        <w:drawing>
+          <wp:inline distT="0" distB="0" distL="0" distR="0" wp14:anchorId="58FB0CF3" wp14:editId="3943C81B">
+            <wp:extent cx="2895600" cy="2562225"/>
+            <wp:effectExtent l="0" t="0" r="0" b="0"/>
+            <wp:docPr id="18" name="Picture 18"/>
+            <wp:cNvGraphicFramePr>
+              <a:graphicFrameLocks xmlns:a="http://schemas.openxmlformats.org/drawingml/2006/main" noChangeAspect="1"/>
+            </wp:cNvGraphicFramePr>
+            <a:graphic xmlns:a="http://schemas.openxmlformats.org/drawingml/2006/main">
+              <a:graphicData uri="http://schemas.openxmlformats.org/drawingml/2006/picture">
+                <pic:pic xmlns:pic="http://schemas.openxmlformats.org/drawingml/2006/picture">
+                  <pic:nvPicPr>
+                    <pic:cNvPr id="0" name="Picture 1"/>
+                    <pic:cNvPicPr>
+                      <a:picLocks noChangeAspect="1" noChangeArrowheads="1"/>
+                    </pic:cNvPicPr>
+                  </pic:nvPicPr>
+                  <pic:blipFill>
+                    <a:blip r:embed="rId36">
+                      <a:extLst>
+                        <a:ext uri="{28A0092B-C50C-407E-A947-70E740481C1C}">
+                          <a14:useLocalDpi xmlns:a14="http://schemas.microsoft.com/office/drawing/2010/main" val="0"/>
+                        </a:ext>
+                      </a:extLst>
+                    </a:blip>
+                    <a:srcRect/>
+                    <a:stretch>
+                      <a:fillRect/>
+                    </a:stretch>
+                  </pic:blipFill>
+                  <pic:spPr bwMode="auto">
+                    <a:xfrm>
+                      <a:off x="0" y="0"/>
+                      <a:ext cx="2895600" cy="2562225"/>
+                    </a:xfrm>
+                    <a:prstGeom prst="rect">
+                      <a:avLst/>
+                    </a:prstGeom>
+                    <a:noFill/>
+                    <a:ln>
+                      <a:noFill/>
+                    </a:ln>
+                  </pic:spPr>
+                </pic:pic>
+              </a:graphicData>
+            </a:graphic>
+          </wp:inline>
+        </w:drawing>
+      </w:r>
+    </w:p>
+    <w:p>
+      <w:pPr>
+        <w:numPr>
+          <w:ilvl w:val="0"/>
+          <w:numId w:val="29"/>
+        </w:numPr>
+      </w:pPr>
+      <w:r>
+        <w:lastRenderedPageBreak/>
+        <w:t>To use a simple (faster) watershed cell separation method, enter the following:</w:t>
+      </w:r>
+      <w:r>
+        <w:br/>
+        <w:t>&gt;&gt;</w:t>
+      </w:r>
+      <w:proofErr w:type="spellStart"/>
+      <w:r>
+        <w:t>fluocell_data.segment_method</w:t>
+      </w:r>
+      <w:proofErr w:type="spellEnd"/>
+      <w:r>
+        <w:t xml:space="preserve"> = 1;</w:t>
+      </w:r>
+      <w:r>
+        <w:br/>
+        <w:t>or, for a more involved watershed cell separation method, enter the following:</w:t>
+      </w:r>
+      <w:r>
+        <w:br/>
+        <w:t>&gt;&gt;</w:t>
+      </w:r>
+      <w:proofErr w:type="spellStart"/>
+      <w:r>
+        <w:t>fluocell_data.segment_method</w:t>
+      </w:r>
+      <w:proofErr w:type="spellEnd"/>
+      <w:r>
+        <w:t xml:space="preserve"> = 2;</w:t>
+      </w:r>
+    </w:p>
+    <w:p>
+      <w:r>
+        <w:t>Outputs for methods 1 and 2, respectively, would look something like this:</w:t>
+      </w:r>
+    </w:p>
+    <w:p>
+      <w:r>
+        <w:rPr>
+          <w:b/>
+          <w:i/>
+          <w:noProof/>
+          <w:u w:val="single"/>
+          <w:lang w:eastAsia="en-US"/>
+        </w:rPr>
+        <mc:AlternateContent>
+          <mc:Choice Requires="wps">
+            <w:drawing>
+              <wp:anchor distT="0" distB="0" distL="114300" distR="114300" simplePos="0" relativeHeight="251667968" behindDoc="0" locked="0" layoutInCell="1" allowOverlap="1" wp14:anchorId="05CE48C7" wp14:editId="07C55246">
+                <wp:simplePos x="0" y="0"/>
+                <wp:positionH relativeFrom="column">
+                  <wp:posOffset>3416935</wp:posOffset>
+                </wp:positionH>
+                <wp:positionV relativeFrom="paragraph">
+                  <wp:posOffset>2060575</wp:posOffset>
+                </wp:positionV>
+                <wp:extent cx="974725" cy="241300"/>
+                <wp:effectExtent l="0" t="0" r="0" b="0"/>
+                <wp:wrapNone/>
+                <wp:docPr id="28" name="Text Box 28"/>
+                <wp:cNvGraphicFramePr>
+                  <a:graphicFrameLocks xmlns:a="http://schemas.openxmlformats.org/drawingml/2006/main"/>
+                </wp:cNvGraphicFramePr>
+                <a:graphic xmlns:a="http://schemas.openxmlformats.org/drawingml/2006/main">
+                  <a:graphicData uri="http://schemas.microsoft.com/office/word/2010/wordprocessingShape">
+                    <wps:wsp>
+                      <wps:cNvSpPr txBox="1">
+                        <a:spLocks noChangeArrowheads="1"/>
+                      </wps:cNvSpPr>
+                      <wps:spPr bwMode="auto">
+                        <a:xfrm>
+                          <a:off x="0" y="0"/>
+                          <a:ext cx="974725" cy="241300"/>
+                        </a:xfrm>
+                        <a:prstGeom prst="rect">
+                          <a:avLst/>
+                        </a:prstGeom>
+                        <a:solidFill>
+                          <a:srgbClr val="FFFFFF"/>
+                        </a:solidFill>
+                        <a:ln>
+                          <a:noFill/>
+                        </a:ln>
+                        <a:extLst>
+                          <a:ext uri="{91240B29-F687-4F45-9708-019B960494DF}">
+                            <a14:hiddenLine xmlns:a14="http://schemas.microsoft.com/office/drawing/2010/main" w="9525">
+                              <a:solidFill>
+                                <a:srgbClr val="000000"/>
+                              </a:solidFill>
+                              <a:miter lim="800000"/>
+                              <a:headEnd/>
+                              <a:tailEnd/>
+                            </a14:hiddenLine>
+                          </a:ext>
+                        </a:extLst>
+                      </wps:spPr>
+                      <wps:txbx>
+                        <w:txbxContent>
+                          <w:p>
+                            <w:r>
+                              <w:t>Method 2</w:t>
+                            </w:r>
+                          </w:p>
+                        </w:txbxContent>
+                      </wps:txbx>
+                      <wps:bodyPr rot="0" vert="horz" wrap="square" lIns="91440" tIns="45720" rIns="91440" bIns="45720" anchor="t" anchorCtr="0" upright="1">
+                        <a:noAutofit/>
+                      </wps:bodyPr>
+                    </wps:wsp>
+                  </a:graphicData>
+                </a:graphic>
+                <wp14:sizeRelH relativeFrom="page">
+                  <wp14:pctWidth>0</wp14:pctWidth>
+                </wp14:sizeRelH>
+                <wp14:sizeRelV relativeFrom="page">
+                  <wp14:pctHeight>0</wp14:pctHeight>
+                </wp14:sizeRelV>
+              </wp:anchor>
+            </w:drawing>
+          </mc:Choice>
+          <mc:Fallback>
+            <w:pict>
+              <v:shapetype w14:anchorId="05CE48C7" id="_x0000_t202" coordsize="21600,21600" o:spt="202" path="m,l,21600r21600,l21600,xe">
+                <v:stroke joinstyle="miter"/>
+                <v:path gradientshapeok="t" o:connecttype="rect"/>
+              </v:shapetype>
+              <v:shape id="Text Box 28" o:spid="_x0000_s1026" type="#_x0000_t202" style="position:absolute;margin-left:269.05pt;margin-top:162.25pt;width:76.75pt;height:19pt;z-index:251667968;visibility:visible;mso-wrap-style:square;mso-width-percent:0;mso-height-percent:0;mso-wrap-distance-left:9pt;mso-wrap-distance-top:0;mso-wrap-distance-right:9pt;mso-wrap-distance-bottom:0;mso-position-horizontal:absolute;mso-position-horizontal-relative:text;mso-position-vertical:absolute;mso-position-vertical-relative:text;mso-width-percent:0;mso-height-percent:0;mso-width-relative:page;mso-height-relative:page;v-text-anchor:top" o:gfxdata="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" stroked="f">
+                <v:textbox>
+                  <w:txbxContent>
+                    <w:p>
+                      <w:r>
+                        <w:t>Method 2</w:t>
+                      </w:r>
+                    </w:p>
+                  </w:txbxContent>
+                </v:textbox>
+              </v:shape>
+            </w:pict>
+          </mc:Fallback>
+        </mc:AlternateContent>
+      </w:r>
+      <w:r>
+        <w:rPr>
+          <w:noProof/>
+          <w:lang w:eastAsia="en-US"/>
+        </w:rPr>
+        <mc:AlternateContent>
+          <mc:Choice Requires="wps">
+            <w:drawing>
+              <wp:anchor distT="0" distB="0" distL="114300" distR="114300" simplePos="0" relativeHeight="251666944" behindDoc="0" locked="0" layoutInCell="1" allowOverlap="1" wp14:anchorId="55CA9D22" wp14:editId="182C05EC">
+                <wp:simplePos x="0" y="0"/>
+                <wp:positionH relativeFrom="column">
+                  <wp:posOffset>806450</wp:posOffset>
+                </wp:positionH>
+                <wp:positionV relativeFrom="paragraph">
+                  <wp:posOffset>2060575</wp:posOffset>
+                </wp:positionV>
+                <wp:extent cx="974725" cy="241300"/>
+                <wp:effectExtent l="0" t="0" r="0" b="0"/>
+                <wp:wrapNone/>
+                <wp:docPr id="27" name="Text Box 27"/>
+                <wp:cNvGraphicFramePr>
+                  <a:graphicFrameLocks xmlns:a="http://schemas.openxmlformats.org/drawingml/2006/main"/>
+                </wp:cNvGraphicFramePr>
+                <a:graphic xmlns:a="http://schemas.openxmlformats.org/drawingml/2006/main">
+                  <a:graphicData uri="http://schemas.microsoft.com/office/word/2010/wordprocessingShape">
+                    <wps:wsp>
+                      <wps:cNvSpPr txBox="1">
+                        <a:spLocks noChangeArrowheads="1"/>
+                      </wps:cNvSpPr>
+                      <wps:spPr bwMode="auto">
+                        <a:xfrm>
+                          <a:off x="0" y="0"/>
+                          <a:ext cx="974725" cy="241300"/>
+                        </a:xfrm>
+                        <a:prstGeom prst="rect">
+                          <a:avLst/>
+                        </a:prstGeom>
+                        <a:solidFill>
+                          <a:srgbClr val="FFFFFF"/>
+                        </a:solidFill>
+                        <a:ln>
+                          <a:noFill/>
+                        </a:ln>
+                        <a:extLst>
+                          <a:ext uri="{91240B29-F687-4F45-9708-019B960494DF}">
+                            <a14:hiddenLine xmlns:a14="http://schemas.microsoft.com/office/drawing/2010/main" w="9525">
+                              <a:solidFill>
+                                <a:srgbClr val="000000"/>
+                              </a:solidFill>
+                              <a:miter lim="800000"/>
+                              <a:headEnd/>
+                              <a:tailEnd/>
+                            </a14:hiddenLine>
+                          </a:ext>
+                        </a:extLst>
+                      </wps:spPr>
+                      <wps:txbx>
+                        <w:txbxContent>
+                          <w:p>
+                            <w:r>
+                              <w:t>Method 1</w:t>
+                            </w:r>
+                          </w:p>
+                        </w:txbxContent>
+                      </wps:txbx>
+                      <wps:bodyPr rot="0" vert="horz" wrap="square" lIns="91440" tIns="45720" rIns="91440" bIns="45720" anchor="t" anchorCtr="0" upright="1">
+                        <a:noAutofit/>
+                      </wps:bodyPr>
+                    </wps:wsp>
+                  </a:graphicData>
+                </a:graphic>
+                <wp14:sizeRelH relativeFrom="page">
+                  <wp14:pctWidth>0</wp14:pctWidth>
+                </wp14:sizeRelH>
+                <wp14:sizeRelV relativeFrom="page">
+                  <wp14:pctHeight>0</wp14:pctHeight>
+                </wp14:sizeRelV>
+              </wp:anchor>
+            </w:drawing>
+          </mc:Choice>
+          <mc:Fallback>
+            <w:pict>
+              <v:shape w14:anchorId="55CA9D22" id="Text Box 27" o:spid="_x0000_s1027" type="#_x0000_t202" style="position:absolute;margin-left:63.5pt;margin-top:162.25pt;width:76.75pt;height:19pt;z-index:251666944;visibility:visible;mso-wrap-style:square;mso-width-percent:0;mso-height-percent:0;mso-wrap-distance-left:9pt;mso-wrap-distance-top:0;mso-wrap-distance-right:9pt;mso-wrap-distance-bottom:0;mso-position-horizontal:absolute;mso-position-horizontal-relative:text;mso-position-vertical:absolute;mso-position-vertical-relative:text;mso-width-percent:0;mso-height-percent:0;mso-width-relative:page;mso-height-relative:page;v-text-anchor:top" o:gfxdata="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" stroked="f">
+                <v:textbox>
+                  <w:txbxContent>
+                    <w:p>
+                      <w:r>
+                        <w:t>Method 1</w:t>
+                      </w:r>
+                    </w:p>
+                  </w:txbxContent>
+                </v:textbox>
+              </v:shape>
+            </w:pict>
+          </mc:Fallback>
+        </mc:AlternateContent>
+      </w:r>
+      <w:r>
+        <w:rPr>
+          <w:noProof/>
+          <w:lang w:eastAsia="en-US"/>
+        </w:rPr>
+        <w:drawing>
+          <wp:inline distT="0" distB="0" distL="0" distR="0" wp14:anchorId="322C99D3" wp14:editId="40EA95A5">
+            <wp:extent cx="2586355" cy="2286000"/>
+            <wp:effectExtent l="0" t="0" r="0" b="0"/>
+            <wp:docPr id="17" name="Picture 17"/>
+            <wp:cNvGraphicFramePr>
+              <a:graphicFrameLocks xmlns:a="http://schemas.openxmlformats.org/drawingml/2006/main" noChangeAspect="1"/>
+            </wp:cNvGraphicFramePr>
+            <a:graphic xmlns:a="http://schemas.openxmlformats.org/drawingml/2006/main">
+              <a:graphicData uri="http://schemas.openxmlformats.org/drawingml/2006/picture">
+                <pic:pic xmlns:pic="http://schemas.openxmlformats.org/drawingml/2006/picture">
+                  <pic:nvPicPr>
+                    <pic:cNvPr id="0" name="Picture 2"/>
+                    <pic:cNvPicPr>
+                      <a:picLocks noChangeAspect="1" noChangeArrowheads="1"/>
+                    </pic:cNvPicPr>
+                  </pic:nvPicPr>
+                  <pic:blipFill>
+                    <a:blip r:embed="rId37" cstate="print">
+                      <a:extLst>
+                        <a:ext uri="{28A0092B-C50C-407E-A947-70E740481C1C}">
+                          <a14:useLocalDpi xmlns:a14="http://schemas.microsoft.com/office/drawing/2010/main" val="0"/>
+                        </a:ext>
+                      </a:extLst>
+                    </a:blip>
+                    <a:srcRect/>
+                    <a:stretch>
+                      <a:fillRect/>
+                    </a:stretch>
+                  </pic:blipFill>
+                  <pic:spPr bwMode="auto">
+                    <a:xfrm>
+                      <a:off x="0" y="0"/>
+                      <a:ext cx="2586355" cy="2286000"/>
+                    </a:xfrm>
+                    <a:prstGeom prst="rect">
+                      <a:avLst/>
+                    </a:prstGeom>
+                    <a:noFill/>
+                    <a:ln>
+                      <a:noFill/>
+                    </a:ln>
+                  </pic:spPr>
+                </pic:pic>
+              </a:graphicData>
+            </a:graphic>
+          </wp:inline>
+        </w:drawing>
+      </w:r>
+      <w:r>
+        <w:rPr>
+          <w:noProof/>
+          <w:lang w:eastAsia="en-US"/>
+        </w:rPr>
+        <w:drawing>
+          <wp:inline distT="0" distB="0" distL="0" distR="0" wp14:anchorId="7415FB6E" wp14:editId="595DDED2">
+            <wp:extent cx="2605405" cy="2295525"/>
+            <wp:effectExtent l="0" t="0" r="0" b="0"/>
+            <wp:docPr id="16" name="Picture 16"/>
+            <wp:cNvGraphicFramePr>
+              <a:graphicFrameLocks xmlns:a="http://schemas.openxmlformats.org/drawingml/2006/main" noChangeAspect="1"/>
+            </wp:cNvGraphicFramePr>
+            <a:graphic xmlns:a="http://schemas.openxmlformats.org/drawingml/2006/main">
+              <a:graphicData uri="http://schemas.openxmlformats.org/drawingml/2006/picture">
+                <pic:pic xmlns:pic="http://schemas.openxmlformats.org/drawingml/2006/picture">
+                  <pic:nvPicPr>
+                    <pic:cNvPr id="0" name="Picture 3"/>
+                    <pic:cNvPicPr>
+                      <a:picLocks noChangeAspect="1" noChangeArrowheads="1"/>
+                    </pic:cNvPicPr>
+                  </pic:nvPicPr>
+                  <pic:blipFill>
+                    <a:blip r:embed="rId38" cstate="print">
+                      <a:extLst>
+                        <a:ext uri="{28A0092B-C50C-407E-A947-70E740481C1C}">
+                          <a14:useLocalDpi xmlns:a14="http://schemas.microsoft.com/office/drawing/2010/main" val="0"/>
+                        </a:ext>
+                      </a:extLst>
+                    </a:blip>
+                    <a:srcRect/>
+                    <a:stretch>
+                      <a:fillRect/>
+                    </a:stretch>
+                  </pic:blipFill>
+                  <pic:spPr bwMode="auto">
+                    <a:xfrm>
+                      <a:off x="0" y="0"/>
+                      <a:ext cx="2605405" cy="2295525"/>
+                    </a:xfrm>
+                    <a:prstGeom prst="rect">
+                      <a:avLst/>
+                    </a:prstGeom>
+                    <a:noFill/>
+                    <a:ln>
+                      <a:noFill/>
+                    </a:ln>
+                  </pic:spPr>
+                </pic:pic>
+              </a:graphicData>
+            </a:graphic>
+          </wp:inline>
+        </w:drawing>
+      </w:r>
+    </w:p>
+    <w:p>
+      <w:r>
+        <w:t xml:space="preserve">Note: For the current version of </w:t>
+      </w:r>
+      <w:proofErr w:type="spellStart"/>
+      <w:r>
+        <w:rPr>
+          <w:i/>
+        </w:rPr>
+        <w:t>Fluocel</w:t>
+      </w:r>
+      <w:r>
+        <w:rPr>
+          <w:i/>
+        </w:rPr>
+        <w:t>l</w:t>
+      </w:r>
+      <w:proofErr w:type="spellEnd"/>
+      <w:r>
+        <w:t xml:space="preserve">, </w:t>
+      </w:r>
+      <w:r>
+        <w:t>the</w:t>
+      </w:r>
+      <w:r>
+        <w:t xml:space="preserve"> </w:t>
+      </w:r>
+      <w:proofErr w:type="spellStart"/>
+      <w:r>
+        <w:t>segment_method</w:t>
+      </w:r>
+      <w:proofErr w:type="spellEnd"/>
+      <w:r>
+        <w:t xml:space="preserve"> parameter only enables </w:t>
+      </w:r>
+      <w:proofErr w:type="spellStart"/>
+      <w:r>
+        <w:rPr>
+          <w:i/>
+        </w:rPr>
+        <w:t>Fluocell</w:t>
+      </w:r>
+      <w:proofErr w:type="spellEnd"/>
+      <w:r>
+        <w:t xml:space="preserve"> to create a visual separation of cells. Any quantitative analysis would not incorporate how the cells are segmented using the watershed method.</w:t>
+      </w:r>
+    </w:p>
+    <w:p>
+      <w:pPr>
+        <w:jc w:val="both"/>
         <w:rPr>
           <w:b/>
           <w:i/>
           <w:u w:val="single"/>
         </w:rPr>
+      </w:pPr>
+    </w:p>
+    <w:p>
+      <w:pPr>
+        <w:jc w:val="both"/>
+        <w:rPr>
+          <w:b/>
+          <w:i/>
+          <w:u w:val="single"/>
+        </w:rPr>
+      </w:pPr>
+      <w:bookmarkStart w:id="28" w:name="_GoBack"/>
+      <w:bookmarkEnd w:id="28"/>
+      <w:r>
+        <w:rPr>
+          <w:b/>
+          <w:i/>
+          <w:u w:val="single"/>
+        </w:rPr>
+        <w:t xml:space="preserve">Useful </w:t>
+      </w:r>
+      <w:proofErr w:type="spellStart"/>
+      <w:r>
+        <w:rPr>
+          <w:b/>
+          <w:i/>
+          <w:u w:val="single"/>
+        </w:rPr>
+        <w:t>Fluocell</w:t>
+      </w:r>
+      <w:proofErr w:type="spellEnd"/>
+      <w:r>
+        <w:rPr>
+          <w:b/>
+          <w:i/>
+          <w:u w:val="single"/>
+        </w:rPr>
+        <w:t xml:space="preserve"> F</w:t>
+      </w:r>
+      <w:r>
+        <w:rPr>
+          <w:b/>
+          <w:i/>
+          <w:u w:val="single"/>
+        </w:rPr>
         <w:t>unctions:</w:t>
       </w:r>
     </w:p>
@@ -4284,11 +5371,29 @@
       <w:r>
         <w:t xml:space="preserve">It is required that the image sequence of each cell is located in a separated folder. This function can be used to divide multiple position data into different folders: </w:t>
       </w:r>
-      <w:r>
-        <w:t>batch_sort_file_multiple_position</w:t>
-      </w:r>
-      <w:r>
-        <w:t xml:space="preserve">(path, sub_dir). </w:t>
+      <w:proofErr w:type="spellStart"/>
+      <w:r>
+        <w:t>batch_sort_file_multiple_</w:t>
+      </w:r>
+      <w:proofErr w:type="gramStart"/>
+      <w:r>
+        <w:t>position</w:t>
+      </w:r>
+      <w:proofErr w:type="spellEnd"/>
+      <w:r>
+        <w:t>(</w:t>
+      </w:r>
+      <w:proofErr w:type="gramEnd"/>
+      <w:r>
+        <w:t xml:space="preserve">path, </w:t>
+      </w:r>
+      <w:proofErr w:type="spellStart"/>
+      <w:r>
+        <w:t>sub_dir</w:t>
+      </w:r>
+      <w:proofErr w:type="spellEnd"/>
+      <w:r>
+        <w:t xml:space="preserve">). </w:t>
       </w:r>
       <w:r>
         <w:t xml:space="preserve">Note: </w:t>
@@ -4321,7 +5426,23 @@
         <w:jc w:val="both"/>
       </w:pPr>
       <w:r>
-        <w:t xml:space="preserve">  &gt;&gt; path = 'E:\sof\fluocell_2.1\data\migration\07_01_2010\';  </w:t>
+        <w:t xml:space="preserve">  &gt;&gt; </w:t>
+      </w:r>
+      <w:proofErr w:type="gramStart"/>
+      <w:r>
+        <w:t>path</w:t>
+      </w:r>
+      <w:proofErr w:type="gramEnd"/>
+      <w:r>
+        <w:t xml:space="preserve"> = 'E:\</w:t>
+      </w:r>
+      <w:proofErr w:type="spellStart"/>
+      <w:r>
+        <w:t>sof</w:t>
+      </w:r>
+      <w:proofErr w:type="spellEnd"/>
+      <w:r>
+        <w:t xml:space="preserve">\fluocell_2.1\data\migration\07_01_2010\';  </w:t>
       </w:r>
     </w:p>
     <w:p>
@@ -4333,7 +5454,15 @@
         <w:t xml:space="preserve">  </w:t>
       </w:r>
       <w:r>
-        <w:t>&gt;&gt; sub_dir = {'FN5\2_2\', 'FN5\2_3\', 'FN5\2_FBS10\', 'FN10\1\', 'FN20\1\'};</w:t>
+        <w:t xml:space="preserve">&gt;&gt; </w:t>
+      </w:r>
+      <w:proofErr w:type="spellStart"/>
+      <w:r>
+        <w:t>sub_dir</w:t>
+      </w:r>
+      <w:proofErr w:type="spellEnd"/>
+      <w:r>
+        <w:t xml:space="preserve"> = {'FN5\2_2\', 'FN5\2_3\', 'FN5\2_FBS10\', 'FN10\1\', 'FN20\1\'};</w:t>
       </w:r>
       <w:r>
         <w:t xml:space="preserve"> </w:t>
@@ -4353,11 +5482,24 @@
       <w:r>
         <w:t xml:space="preserve">  &gt;&gt; </w:t>
       </w:r>
-      <w:r>
-        <w:t xml:space="preserve">batch_sort_file_multiple_position </w:t>
-      </w:r>
-      <w:r>
-        <w:t>(path, sub_dir)</w:t>
+      <w:proofErr w:type="spellStart"/>
+      <w:r>
+        <w:t>batch_sort_file_multiple_position</w:t>
+      </w:r>
+      <w:proofErr w:type="spellEnd"/>
+      <w:r>
+        <w:t xml:space="preserve"> </w:t>
+      </w:r>
+      <w:r>
+        <w:t xml:space="preserve">(path, </w:t>
+      </w:r>
+      <w:proofErr w:type="spellStart"/>
+      <w:r>
+        <w:t>sub_dir</w:t>
+      </w:r>
+      <w:proofErr w:type="spellEnd"/>
+      <w:r>
+        <w:t>)</w:t>
       </w:r>
     </w:p>
     <w:p>
@@ -4369,7 +5511,15 @@
         <w:jc w:val="both"/>
       </w:pPr>
       <w:r>
-        <w:t>Different types of regions of interest. By default, fluocell allows the user to choose a region of polygonal shape which is supplied by the user. There is an additional option to choose a circular region of a fixed diameter. This can be set up in MATLAB by</w:t>
+        <w:t xml:space="preserve">Different types of regions of interest. By default, </w:t>
+      </w:r>
+      <w:proofErr w:type="spellStart"/>
+      <w:r>
+        <w:t>fluocell</w:t>
+      </w:r>
+      <w:proofErr w:type="spellEnd"/>
+      <w:r>
+        <w:t xml:space="preserve"> allows the user to choose a region of polygonal shape which is supplied by the user. There is an additional option to choose a circular region of a fixed diameter. This can be set up in MATLAB by</w:t>
       </w:r>
     </w:p>
     <w:p>
@@ -4378,7 +5528,15 @@
         <w:jc w:val="both"/>
       </w:pPr>
       <w:r>
-        <w:t>&gt;&gt; fluocell_data.roi_type = ‘circle with fixed diameter’;</w:t>
+        <w:t xml:space="preserve">&gt;&gt; </w:t>
+      </w:r>
+      <w:proofErr w:type="spellStart"/>
+      <w:r>
+        <w:t>fluocell_data.roi_type</w:t>
+      </w:r>
+      <w:proofErr w:type="spellEnd"/>
+      <w:r>
+        <w:t xml:space="preserve"> = ‘circle with fixed diameter’;</w:t>
       </w:r>
     </w:p>
     <w:p>
@@ -4387,7 +5545,15 @@
         <w:jc w:val="both"/>
       </w:pPr>
       <w:r>
-        <w:t>&gt;&gt; fluocell_data.roi_diameter = 100;</w:t>
+        <w:t xml:space="preserve">&gt;&gt; </w:t>
+      </w:r>
+      <w:proofErr w:type="spellStart"/>
+      <w:r>
+        <w:t>fluocell_data.roi_diameter</w:t>
+      </w:r>
+      <w:proofErr w:type="spellEnd"/>
+      <w:r>
+        <w:t xml:space="preserve"> = 100;</w:t>
       </w:r>
     </w:p>
     <w:p>
@@ -4396,7 +5562,23 @@
         <w:jc w:val="both"/>
       </w:pPr>
       <w:r>
-        <w:t>If you want to switch back to a polygon region, simply remove the roi.mat file from the ourput/ folder and set:</w:t>
+        <w:t xml:space="preserve">If you want to switch back to a polygon region, simply remove the </w:t>
+      </w:r>
+      <w:proofErr w:type="spellStart"/>
+      <w:r>
+        <w:t>roi.mat</w:t>
+      </w:r>
+      <w:proofErr w:type="spellEnd"/>
+      <w:r>
+        <w:t xml:space="preserve"> file from the </w:t>
+      </w:r>
+      <w:proofErr w:type="spellStart"/>
+      <w:r>
+        <w:t>ourput</w:t>
+      </w:r>
+      <w:proofErr w:type="spellEnd"/>
+      <w:r>
+        <w:t>/ folder and set:</w:t>
       </w:r>
     </w:p>
     <w:p>
@@ -4405,7 +5587,15 @@
         <w:jc w:val="both"/>
       </w:pPr>
       <w:r>
-        <w:t>&gt;&gt; fluocell_data.roi_type = ‘any’;</w:t>
+        <w:t xml:space="preserve">&gt;&gt; </w:t>
+      </w:r>
+      <w:proofErr w:type="spellStart"/>
+      <w:r>
+        <w:t>fluocell_data.roi_type</w:t>
+      </w:r>
+      <w:proofErr w:type="spellEnd"/>
+      <w:r>
+        <w:t xml:space="preserve"> = ‘any’;</w:t>
       </w:r>
     </w:p>
     <w:p>
@@ -4414,27 +5604,31 @@
         <w:jc w:val="both"/>
       </w:pPr>
       <w:r>
-        <w:t>&gt;&gt; fluocell_data.roi_diameter = 0;</w:t>
-      </w:r>
-    </w:p>
-    <w:p>
-      <w:pPr>
-        <w:jc w:val="both"/>
-      </w:pPr>
-    </w:p>
-    <w:p>
-      <w:pPr>
-        <w:jc w:val="both"/>
-        <w:rPr>
-          <w:rFonts w:hint="eastAsia"/>
-        </w:rPr>
-      </w:pPr>
-    </w:p>
-    <w:p>
-      <w:pPr>
-        <w:jc w:val="both"/>
-        <w:rPr>
-          <w:rFonts w:hint="eastAsia"/>
+        <w:t xml:space="preserve">&gt;&gt; </w:t>
+      </w:r>
+      <w:proofErr w:type="spellStart"/>
+      <w:r>
+        <w:t>fluocell_data.roi_diameter</w:t>
+      </w:r>
+      <w:proofErr w:type="spellEnd"/>
+      <w:r>
+        <w:t xml:space="preserve"> = 0;</w:t>
+      </w:r>
+    </w:p>
+    <w:p>
+      <w:pPr>
+        <w:jc w:val="both"/>
+      </w:pPr>
+    </w:p>
+    <w:p>
+      <w:pPr>
+        <w:jc w:val="both"/>
+      </w:pPr>
+    </w:p>
+    <w:p>
+      <w:pPr>
+        <w:jc w:val="both"/>
+        <w:rPr>
           <w:b/>
           <w:u w:val="single"/>
         </w:rPr>
@@ -4477,19 +5671,60 @@
           <w:i/>
           <w:u w:val="single"/>
         </w:rPr>
-        <w:t>What is the channel patterns and time frame pattern for the images obtained using software other than metamorph.</w:t>
-      </w:r>
-    </w:p>
-    <w:p>
+        <w:lastRenderedPageBreak/>
+        <w:t xml:space="preserve">What is the channel patterns and time frame pattern for the images obtained using software other than </w:t>
+      </w:r>
+      <w:proofErr w:type="spellStart"/>
       <w:r>
         <w:rPr>
           <w:i/>
           <w:u w:val="single"/>
         </w:rPr>
+        <w:t>metamorph</w:t>
+      </w:r>
+      <w:proofErr w:type="spellEnd"/>
+      <w:r>
+        <w:rPr>
+          <w:i/>
+          <w:u w:val="single"/>
+        </w:rPr>
+        <w:t>.</w:t>
+      </w:r>
+    </w:p>
+    <w:p>
+      <w:r>
+        <w:rPr>
+          <w:i/>
+          <w:u w:val="single"/>
+        </w:rPr>
         <w:t>Answer:</w:t>
       </w:r>
       <w:r>
-        <w:t xml:space="preserve"> The channel patterns and time frame pattern are provided by the user to help Fluocell to recognize the donor and acceptor image files. The default values will work for the image files obtained from out Nikon microscope via metamorph. For example, the image files have the names such as fret11.001, fret11.002, …, fret12.001, fret12.002 etc. </w:t>
+        <w:t xml:space="preserve"> The channel patterns and time frame pattern are provided by the user to help </w:t>
+      </w:r>
+      <w:proofErr w:type="spellStart"/>
+      <w:r>
+        <w:t>Fluocell</w:t>
+      </w:r>
+      <w:proofErr w:type="spellEnd"/>
+      <w:r>
+        <w:t xml:space="preserve"> to recognize the donor and acceptor image files. The default values will work for the image files obtained from out Nikon microscope via </w:t>
+      </w:r>
+      <w:proofErr w:type="spellStart"/>
+      <w:r>
+        <w:t>metamorph</w:t>
+      </w:r>
+      <w:proofErr w:type="spellEnd"/>
+      <w:r>
+        <w:t>. For example, the image files have the names such as fret11.001, fret11.002</w:t>
+      </w:r>
+      <w:proofErr w:type="gramStart"/>
+      <w:r>
+        <w:t>, …,</w:t>
+      </w:r>
+      <w:proofErr w:type="gramEnd"/>
+      <w:r>
+        <w:t xml:space="preserve"> fret12.001, fret12.002 etc. </w:t>
       </w:r>
     </w:p>
     <w:p>
@@ -4497,7 +5732,15 @@
         <w:t>The first channel pattern</w:t>
       </w:r>
       <w:r>
-        <w:t>: fret11 ; the second channel pattern: fret12; the time frame pattern: {‘001’, ‘%03d’}</w:t>
+        <w:t xml:space="preserve">: </w:t>
+      </w:r>
+      <w:proofErr w:type="gramStart"/>
+      <w:r>
+        <w:t>fret11 ;</w:t>
+      </w:r>
+      <w:proofErr w:type="gramEnd"/>
+      <w:r>
+        <w:t xml:space="preserve"> the second channel pattern: fret12; the time frame pattern: {‘001’, ‘%03d’}</w:t>
       </w:r>
       <w:r>
         <w:t>, where the pattern string ‘%03d’ follows the convention in C++ or MATLAB, meaning an integer of 3 digits padded by 0</w:t>
@@ -4506,10 +5749,58 @@
         <w:t xml:space="preserve">. And the string ‘001’ should match the first donor image file that you click when opening the image. </w:t>
       </w:r>
       <w:r>
-        <w:t>In another example, the image files have the names such as cfp_t1.tiff, cfp_t2.tiff, …, yfp_t1, yfp_t2 etc.. The first channel pattern: cfp; the second channel pattern: yfp; the time frame pattern:{‘t01’, ‘t%d’</w:t>
-      </w:r>
-      <w:r>
-        <w:t>}, where ‘t%d’ means the letter ‘t’ followed by an integer.</w:t>
+        <w:t>In another example, the image files have the names such as cfp_t1.tiff, cfp_t2.tiff</w:t>
+      </w:r>
+      <w:proofErr w:type="gramStart"/>
+      <w:r>
+        <w:t>, …,</w:t>
+      </w:r>
+      <w:proofErr w:type="gramEnd"/>
+      <w:r>
+        <w:t xml:space="preserve"> yfp_t1, yfp_t2 etc.. The first channel pattern: </w:t>
+      </w:r>
+      <w:proofErr w:type="spellStart"/>
+      <w:r>
+        <w:t>cfp</w:t>
+      </w:r>
+      <w:proofErr w:type="spellEnd"/>
+      <w:r>
+        <w:t xml:space="preserve">; the second channel pattern: </w:t>
+      </w:r>
+      <w:proofErr w:type="spellStart"/>
+      <w:r>
+        <w:t>yfp</w:t>
+      </w:r>
+      <w:proofErr w:type="spellEnd"/>
+      <w:r>
+        <w:t xml:space="preserve">; the time frame </w:t>
+      </w:r>
+      <w:proofErr w:type="gramStart"/>
+      <w:r>
+        <w:t>pattern:</w:t>
+      </w:r>
+      <w:proofErr w:type="gramEnd"/>
+      <w:r>
+        <w:t>{‘t01’, ‘</w:t>
+      </w:r>
+      <w:proofErr w:type="spellStart"/>
+      <w:r>
+        <w:t>t%d</w:t>
+      </w:r>
+      <w:proofErr w:type="spellEnd"/>
+      <w:r>
+        <w:t>’</w:t>
+      </w:r>
+      <w:r>
+        <w:t>}, where ‘</w:t>
+      </w:r>
+      <w:proofErr w:type="spellStart"/>
+      <w:r>
+        <w:t>t%d</w:t>
+      </w:r>
+      <w:proofErr w:type="spellEnd"/>
+      <w:r>
+        <w:t>’ means the letter ‘t’ followed by an integer.</w:t>
       </w:r>
     </w:p>
     <w:p/>
@@ -4520,26 +5811,42 @@
           <w:numId w:val="4"/>
         </w:numPr>
         <w:rPr>
+          <w:i/>
+          <w:u w:val="single"/>
+        </w:rPr>
+      </w:pPr>
+      <w:r>
+        <w:rPr>
           <w:rFonts w:hint="eastAsia"/>
           <w:i/>
           <w:u w:val="single"/>
         </w:rPr>
-      </w:pPr>
+        <w:t xml:space="preserve">The first images opened correctly, but </w:t>
+      </w:r>
+      <w:proofErr w:type="spellStart"/>
       <w:r>
         <w:rPr>
           <w:rFonts w:hint="eastAsia"/>
           <w:i/>
           <w:u w:val="single"/>
         </w:rPr>
-        <w:t xml:space="preserve">The first images opened correctly, but </w:t>
-      </w:r>
+        <w:t>Fluocell</w:t>
+      </w:r>
+      <w:proofErr w:type="spellEnd"/>
       <w:r>
         <w:rPr>
           <w:rFonts w:hint="eastAsia"/>
           <w:i/>
           <w:u w:val="single"/>
         </w:rPr>
-        <w:t>Fluocell</w:t>
+        <w:t xml:space="preserve"> cannot </w:t>
+      </w:r>
+      <w:r>
+        <w:rPr>
+          <w:i/>
+          <w:u w:val="single"/>
+        </w:rPr>
+        <w:t>navigate</w:t>
       </w:r>
       <w:r>
         <w:rPr>
@@ -4547,43 +5854,37 @@
           <w:i/>
           <w:u w:val="single"/>
         </w:rPr>
-        <w:t xml:space="preserve"> cannot </w:t>
-      </w:r>
-      <w:r>
-        <w:rPr>
-          <w:i/>
-          <w:u w:val="single"/>
-        </w:rPr>
-        <w:t>navigate</w:t>
-      </w:r>
+        <w:t xml:space="preserve"> through the time sequence. </w:t>
+      </w:r>
+    </w:p>
+    <w:p>
       <w:r>
         <w:rPr>
           <w:rFonts w:hint="eastAsia"/>
           <w:i/>
           <w:u w:val="single"/>
         </w:rPr>
-        <w:t xml:space="preserve"> through the time sequence. </w:t>
-      </w:r>
-    </w:p>
-    <w:p>
-      <w:pPr>
+        <w:t>Answer:</w:t>
+      </w:r>
+      <w:r>
         <w:rPr>
           <w:rFonts w:hint="eastAsia"/>
         </w:rPr>
-      </w:pPr>
+        <w:t xml:space="preserve"> The </w:t>
+      </w:r>
+      <w:proofErr w:type="spellStart"/>
       <w:r>
         <w:rPr>
           <w:rFonts w:hint="eastAsia"/>
-          <w:i/>
-          <w:u w:val="single"/>
-        </w:rPr>
-        <w:t>Answer:</w:t>
-      </w:r>
+        </w:rPr>
+        <w:t>Fluocell</w:t>
+      </w:r>
+      <w:proofErr w:type="spellEnd"/>
       <w:r>
         <w:rPr>
           <w:rFonts w:hint="eastAsia"/>
         </w:rPr>
-        <w:t xml:space="preserve"> The Fluocell software use </w:t>
+        <w:t xml:space="preserve"> software use </w:t>
       </w:r>
       <w:r>
         <w:t>“</w:t>
@@ -4712,12 +6013,26 @@
         <w:rPr>
           <w:rFonts w:hint="eastAsia"/>
         </w:rPr>
-        <w:t xml:space="preserve"> fret18_t1.TIF. In this case, Fluocell will think the next file in the time sequence as</w:t>
-      </w:r>
+        <w:t xml:space="preserve"> fret18_t1.TIF. In this case, </w:t>
+      </w:r>
+      <w:proofErr w:type="spellStart"/>
       <w:r>
         <w:rPr>
           <w:rFonts w:hint="eastAsia"/>
         </w:rPr>
+        <w:t>Fluocell</w:t>
+      </w:r>
+      <w:proofErr w:type="spellEnd"/>
+      <w:r>
+        <w:rPr>
+          <w:rFonts w:hint="eastAsia"/>
+        </w:rPr>
+        <w:t xml:space="preserve"> will think the next file in the time sequence as</w:t>
+      </w:r>
+      <w:r>
+        <w:rPr>
+          <w:rFonts w:hint="eastAsia"/>
+        </w:rPr>
         <w:t xml:space="preserve"> fret28_t2.TIF by replacing</w:t>
       </w:r>
       <w:r>
@@ -4787,8 +6102,16 @@
         <w:rPr>
           <w:rFonts w:hint="eastAsia"/>
         </w:rPr>
-        <w:t>_t%d</w:t>
-      </w:r>
+        <w:t>_</w:t>
+      </w:r>
+      <w:proofErr w:type="spellStart"/>
+      <w:r>
+        <w:rPr>
+          <w:rFonts w:hint="eastAsia"/>
+        </w:rPr>
+        <w:t>t%d</w:t>
+      </w:r>
+      <w:proofErr w:type="spellEnd"/>
       <w:r>
         <w:t>’</w:t>
       </w:r>
@@ -4796,7 +6119,21 @@
         <w:rPr>
           <w:rFonts w:hint="eastAsia"/>
         </w:rPr>
-        <w:t xml:space="preserve">}, so that Fluocell can correctly replace the unique pattern </w:t>
+        <w:t xml:space="preserve">}, so that </w:t>
+      </w:r>
+      <w:proofErr w:type="spellStart"/>
+      <w:r>
+        <w:rPr>
+          <w:rFonts w:hint="eastAsia"/>
+        </w:rPr>
+        <w:t>Fluocell</w:t>
+      </w:r>
+      <w:proofErr w:type="spellEnd"/>
+      <w:r>
+        <w:rPr>
+          <w:rFonts w:hint="eastAsia"/>
+        </w:rPr>
+        <w:t xml:space="preserve"> can correctly replace the unique pattern </w:t>
       </w:r>
       <w:r>
         <w:t>‘</w:t>
@@ -4874,7 +6211,31 @@
     <w:p/>
     <w:p>
       <w:r>
-        <w:t>Note: Moving the Fluocell folder between operating systems may cause problems to arise. If Fluocell needs to be run on multiple systems, it is recommended that each system download its own copy of the Fluocell program.</w:t>
+        <w:t xml:space="preserve">Note: Moving the </w:t>
+      </w:r>
+      <w:proofErr w:type="spellStart"/>
+      <w:r>
+        <w:t>Fluocell</w:t>
+      </w:r>
+      <w:proofErr w:type="spellEnd"/>
+      <w:r>
+        <w:t xml:space="preserve"> folder between operating systems may cause problems to arise. If </w:t>
+      </w:r>
+      <w:proofErr w:type="spellStart"/>
+      <w:r>
+        <w:t>Fluocell</w:t>
+      </w:r>
+      <w:proofErr w:type="spellEnd"/>
+      <w:r>
+        <w:t xml:space="preserve"> needs to be run on multiple systems, it is recommended that each system download its own copy of the </w:t>
+      </w:r>
+      <w:proofErr w:type="spellStart"/>
+      <w:r>
+        <w:t>Fluocell</w:t>
+      </w:r>
+      <w:proofErr w:type="spellEnd"/>
+      <w:r>
+        <w:t xml:space="preserve"> program.</w:t>
       </w:r>
     </w:p>
     <w:p/>
@@ -4909,7 +6270,15 @@
         <w:t>In all operation systems, i</w:t>
       </w:r>
       <w:r>
-        <w:t xml:space="preserve">dentify the location of fluocell programs in MATLAB. </w:t>
+        <w:t xml:space="preserve">dentify the location of </w:t>
+      </w:r>
+      <w:proofErr w:type="spellStart"/>
+      <w:r>
+        <w:t>fluocell</w:t>
+      </w:r>
+      <w:proofErr w:type="spellEnd"/>
+      <w:r>
+        <w:t xml:space="preserve"> programs in MATLAB. </w:t>
       </w:r>
     </w:p>
     <w:p>
@@ -4919,8 +6288,29 @@
         <w:outlineLvl w:val="2"/>
       </w:pPr>
       <w:r>
-        <w:t>&gt;&gt; cd fluocell/src</w:t>
-      </w:r>
+        <w:t xml:space="preserve">&gt;&gt; </w:t>
+      </w:r>
+      <w:proofErr w:type="gramStart"/>
+      <w:r>
+        <w:t>cd</w:t>
+      </w:r>
+      <w:proofErr w:type="gramEnd"/>
+      <w:r>
+        <w:t xml:space="preserve"> </w:t>
+      </w:r>
+      <w:proofErr w:type="spellStart"/>
+      <w:r>
+        <w:t>fluocell</w:t>
+      </w:r>
+      <w:proofErr w:type="spellEnd"/>
+      <w:r>
+        <w:t>/</w:t>
+      </w:r>
+      <w:proofErr w:type="spellStart"/>
+      <w:r>
+        <w:t>src</w:t>
+      </w:r>
+      <w:proofErr w:type="spellEnd"/>
     </w:p>
     <w:p>
       <w:pPr>
@@ -4929,7 +6319,23 @@
         <w:outlineLvl w:val="2"/>
       </w:pPr>
       <w:r>
-        <w:t>File -&gt; Set Path -&gt; Add Folder -&gt; double click the folds to add -&gt; api\, detect\, post\, pre\, track\, vis -&gt; Save</w:t>
+        <w:t xml:space="preserve">File -&gt; Set Path -&gt; Add Folder -&gt; double click the folds to add -&gt; </w:t>
+      </w:r>
+      <w:proofErr w:type="spellStart"/>
+      <w:r>
+        <w:t>api</w:t>
+      </w:r>
+      <w:proofErr w:type="spellEnd"/>
+      <w:r>
+        <w:t xml:space="preserve">\, detect\, post\, pre\, track\, </w:t>
+      </w:r>
+      <w:proofErr w:type="gramStart"/>
+      <w:r>
+        <w:t>vis</w:t>
+      </w:r>
+      <w:proofErr w:type="gramEnd"/>
+      <w:r>
+        <w:t xml:space="preserve"> -&gt; Save</w:t>
       </w:r>
       <w:r>
         <w:t xml:space="preserve"> </w:t>
@@ -4937,10 +6343,50 @@
     </w:p>
     <w:p>
       <w:r>
-        <w:t xml:space="preserve">The resulting pathdef.m file should be saved either to its default location or </w:t>
-      </w:r>
-      <w:r>
-        <w:t>same directory as “fluocell.jar” (usually in fluocell/src/gui/java/dist/).</w:t>
+        <w:t xml:space="preserve">The resulting </w:t>
+      </w:r>
+      <w:proofErr w:type="spellStart"/>
+      <w:r>
+        <w:t>pathdef.m</w:t>
+      </w:r>
+      <w:proofErr w:type="spellEnd"/>
+      <w:r>
+        <w:t xml:space="preserve"> file should be saved either to its default location or </w:t>
+      </w:r>
+      <w:r>
+        <w:t xml:space="preserve">same directory as “fluocell.jar” (usually in </w:t>
+      </w:r>
+      <w:proofErr w:type="spellStart"/>
+      <w:r>
+        <w:t>fluocell</w:t>
+      </w:r>
+      <w:proofErr w:type="spellEnd"/>
+      <w:r>
+        <w:t>/</w:t>
+      </w:r>
+      <w:proofErr w:type="spellStart"/>
+      <w:r>
+        <w:t>src</w:t>
+      </w:r>
+      <w:proofErr w:type="spellEnd"/>
+      <w:r>
+        <w:t>/</w:t>
+      </w:r>
+      <w:proofErr w:type="spellStart"/>
+      <w:r>
+        <w:t>gui</w:t>
+      </w:r>
+      <w:proofErr w:type="spellEnd"/>
+      <w:r>
+        <w:t>/java/</w:t>
+      </w:r>
+      <w:proofErr w:type="spellStart"/>
+      <w:r>
+        <w:t>dist</w:t>
+      </w:r>
+      <w:proofErr w:type="spellEnd"/>
+      <w:r>
+        <w:t>/).</w:t>
       </w:r>
     </w:p>
     <w:p>
@@ -4954,8 +6400,13 @@
         <w:outlineLvl w:val="2"/>
       </w:pPr>
       <w:r>
-        <w:t>In Windows, setup MATLAB startup script for fluocell</w:t>
-      </w:r>
+        <w:t xml:space="preserve">In Windows, setup MATLAB startup script for </w:t>
+      </w:r>
+      <w:proofErr w:type="spellStart"/>
+      <w:r>
+        <w:t>fluocell</w:t>
+      </w:r>
+      <w:proofErr w:type="spellEnd"/>
     </w:p>
     <w:p>
       <w:pPr>
@@ -4974,6 +6425,7 @@
         </w:rPr>
         <w:t>The MATLAB startup file "</w:t>
       </w:r>
+      <w:proofErr w:type="spellStart"/>
       <w:r>
         <w:rPr>
           <w:rFonts w:eastAsia="Times New Roman"/>
@@ -4988,7 +6440,52 @@
           <w:color w:val="222222"/>
           <w:lang w:eastAsia="en-US"/>
         </w:rPr>
-        <w:t>.m" can be found at ‘matlabroot\toolbox\local\’, where matlabroot is</w:t>
+        <w:t>.m</w:t>
+      </w:r>
+      <w:proofErr w:type="spellEnd"/>
+      <w:r>
+        <w:rPr>
+          <w:rFonts w:eastAsia="Times New Roman"/>
+          <w:color w:val="222222"/>
+          <w:lang w:eastAsia="en-US"/>
+        </w:rPr>
+        <w:t>" can be found at ‘</w:t>
+      </w:r>
+      <w:proofErr w:type="spellStart"/>
+      <w:r>
+        <w:rPr>
+          <w:rFonts w:eastAsia="Times New Roman"/>
+          <w:color w:val="222222"/>
+          <w:lang w:eastAsia="en-US"/>
+        </w:rPr>
+        <w:t>matlabroot</w:t>
+      </w:r>
+      <w:proofErr w:type="spellEnd"/>
+      <w:r>
+        <w:rPr>
+          <w:rFonts w:eastAsia="Times New Roman"/>
+          <w:color w:val="222222"/>
+          <w:lang w:eastAsia="en-US"/>
+        </w:rPr>
+        <w:t xml:space="preserve">\toolbox\local\’, where </w:t>
+      </w:r>
+      <w:proofErr w:type="spellStart"/>
+      <w:r>
+        <w:rPr>
+          <w:rFonts w:eastAsia="Times New Roman"/>
+          <w:color w:val="222222"/>
+          <w:lang w:eastAsia="en-US"/>
+        </w:rPr>
+        <w:t>matlabroot</w:t>
+      </w:r>
+      <w:proofErr w:type="spellEnd"/>
+      <w:r>
+        <w:rPr>
+          <w:rFonts w:eastAsia="Times New Roman"/>
+          <w:color w:val="222222"/>
+          <w:lang w:eastAsia="en-US"/>
+        </w:rPr>
+        <w:t xml:space="preserve"> is</w:t>
       </w:r>
       <w:r>
         <w:rPr>
@@ -5044,26 +6541,27 @@
             </w:rPr>
           </w:rPrChange>
         </w:rPr>
+        <w:fldChar w:fldCharType="separate"/>
       </w:r>
       <w:r>
         <w:rPr>
           <w:rPrChange w:id="33" w:author="Lu, Kathy" w:date="2016-05-26T17:37:00Z">
+            <w:rPr>
+              <w:color w:val="0000CC"/>
+            </w:rPr>
+          </w:rPrChange>
+        </w:rPr>
+        <w:t>R20</w:t>
+      </w:r>
+      <w:r>
+        <w:rPr>
+          <w:rPrChange w:id="34" w:author="Lu, Kathy" w:date="2016-05-26T17:37:00Z">
             <w:rPr>
               <w:color w:val="222222"/>
             </w:rPr>
           </w:rPrChange>
         </w:rPr>
-        <w:fldChar w:fldCharType="separate"/>
-      </w:r>
-      <w:r>
-        <w:rPr>
-          <w:rPrChange w:id="34" w:author="Lu, Kathy" w:date="2016-05-26T17:37:00Z">
-            <w:rPr>
-              <w:color w:val="0000CC"/>
-            </w:rPr>
-          </w:rPrChange>
-        </w:rPr>
-        <w:t>R20</w:t>
+        <w:fldChar w:fldCharType="end"/>
       </w:r>
       <w:r>
         <w:rPr>
@@ -5073,7 +6571,7 @@
             </w:rPr>
           </w:rPrChange>
         </w:rPr>
-        <w:fldChar w:fldCharType="end"/>
+        <w:t>13a’</w:t>
       </w:r>
       <w:r>
         <w:rPr>
@@ -5083,16 +6581,6 @@
             </w:rPr>
           </w:rPrChange>
         </w:rPr>
-        <w:t>13a’</w:t>
-      </w:r>
-      <w:r>
-        <w:rPr>
-          <w:rPrChange w:id="37" w:author="Lu, Kathy" w:date="2016-05-26T17:37:00Z">
-            <w:rPr>
-              <w:color w:val="222222"/>
-            </w:rPr>
-          </w:rPrChange>
-        </w:rPr>
         <w:t xml:space="preserve">. </w:t>
       </w:r>
     </w:p>
@@ -5112,16 +6600,43 @@
           <w:lang w:eastAsia="en-US"/>
         </w:rPr>
         <w:br/>
-        <w:t xml:space="preserve">The user can copy the file ‘startupsav.m’ from ‘matlabroot\toolbox\local\’ to your local </w:t>
-      </w:r>
+        <w:t>The user can copy the file ‘</w:t>
+      </w:r>
+      <w:proofErr w:type="spellStart"/>
       <w:r>
         <w:rPr>
           <w:rFonts w:eastAsia="Times New Roman"/>
           <w:color w:val="222222"/>
           <w:lang w:eastAsia="en-US"/>
         </w:rPr>
-        <w:lastRenderedPageBreak/>
-        <w:t xml:space="preserve">MATLAB root ‘username\MATLAB\’ if it’s not already there. </w:t>
+        <w:t>startupsav.m</w:t>
+      </w:r>
+      <w:proofErr w:type="spellEnd"/>
+      <w:r>
+        <w:rPr>
+          <w:rFonts w:eastAsia="Times New Roman"/>
+          <w:color w:val="222222"/>
+          <w:lang w:eastAsia="en-US"/>
+        </w:rPr>
+        <w:t>’ from ‘</w:t>
+      </w:r>
+      <w:proofErr w:type="spellStart"/>
+      <w:r>
+        <w:rPr>
+          <w:rFonts w:eastAsia="Times New Roman"/>
+          <w:color w:val="222222"/>
+          <w:lang w:eastAsia="en-US"/>
+        </w:rPr>
+        <w:t>matlabroot</w:t>
+      </w:r>
+      <w:proofErr w:type="spellEnd"/>
+      <w:r>
+        <w:rPr>
+          <w:rFonts w:eastAsia="Times New Roman"/>
+          <w:color w:val="222222"/>
+          <w:lang w:eastAsia="en-US"/>
+        </w:rPr>
+        <w:t xml:space="preserve">\toolbox\local\’ to your local MATLAB root ‘username\MATLAB\’ if it’s not already there. </w:t>
       </w:r>
       <w:r>
         <w:rPr>
@@ -5175,9 +6690,11 @@
           <w:szCs w:val="20"/>
           <w:lang w:eastAsia="en-US"/>
         </w:rPr>
+        <w:lastRenderedPageBreak/>
         <w:br/>
-        <w:t>enableservice('AutomationServer',true) </w:t>
-      </w:r>
+      </w:r>
+      <w:proofErr w:type="spellStart"/>
+      <w:proofErr w:type="gramStart"/>
       <w:r>
         <w:rPr>
           <w:rFonts w:ascii="Arial" w:eastAsia="Times New Roman" w:hAnsi="Arial" w:cs="Arial"/>
@@ -5186,6 +6703,60 @@
           <w:szCs w:val="20"/>
           <w:lang w:eastAsia="en-US"/>
         </w:rPr>
+        <w:t>enableservice</w:t>
+      </w:r>
+      <w:proofErr w:type="spellEnd"/>
+      <w:r>
+        <w:rPr>
+          <w:rFonts w:ascii="Arial" w:eastAsia="Times New Roman" w:hAnsi="Arial" w:cs="Arial"/>
+          <w:color w:val="222222"/>
+          <w:sz w:val="20"/>
+          <w:szCs w:val="20"/>
+          <w:lang w:eastAsia="en-US"/>
+        </w:rPr>
+        <w:t>(</w:t>
+      </w:r>
+      <w:proofErr w:type="gramEnd"/>
+      <w:r>
+        <w:rPr>
+          <w:rFonts w:ascii="Arial" w:eastAsia="Times New Roman" w:hAnsi="Arial" w:cs="Arial"/>
+          <w:color w:val="222222"/>
+          <w:sz w:val="20"/>
+          <w:szCs w:val="20"/>
+          <w:lang w:eastAsia="en-US"/>
+        </w:rPr>
+        <w:t>'</w:t>
+      </w:r>
+      <w:proofErr w:type="spellStart"/>
+      <w:r>
+        <w:rPr>
+          <w:rFonts w:ascii="Arial" w:eastAsia="Times New Roman" w:hAnsi="Arial" w:cs="Arial"/>
+          <w:color w:val="222222"/>
+          <w:sz w:val="20"/>
+          <w:szCs w:val="20"/>
+          <w:lang w:eastAsia="en-US"/>
+        </w:rPr>
+        <w:t>AutomationServer</w:t>
+      </w:r>
+      <w:proofErr w:type="spellEnd"/>
+      <w:r>
+        <w:rPr>
+          <w:rFonts w:ascii="Arial" w:eastAsia="Times New Roman" w:hAnsi="Arial" w:cs="Arial"/>
+          <w:color w:val="222222"/>
+          <w:sz w:val="20"/>
+          <w:szCs w:val="20"/>
+          <w:lang w:eastAsia="en-US"/>
+        </w:rPr>
+        <w:t>',true) </w:t>
+      </w:r>
+      <w:r>
+        <w:rPr>
+          <w:rFonts w:ascii="Arial" w:eastAsia="Times New Roman" w:hAnsi="Arial" w:cs="Arial"/>
+          <w:color w:val="222222"/>
+          <w:sz w:val="20"/>
+          <w:szCs w:val="20"/>
+          <w:lang w:eastAsia="en-US"/>
+        </w:rPr>
         <w:br/>
       </w:r>
     </w:p>
@@ -5196,8 +6767,8 @@
           <w:u w:val="single"/>
         </w:rPr>
       </w:pPr>
-      <w:bookmarkStart w:id="38" w:name="1107404315745325556"/>
-      <w:bookmarkEnd w:id="38"/>
+      <w:bookmarkStart w:id="37" w:name="1107404315745325556"/>
+      <w:bookmarkEnd w:id="37"/>
     </w:p>
     <w:p>
       <w:pPr>
@@ -5251,8 +6822,8 @@
     <w:p/>
     <w:p/>
     <w:sectPr>
-      <w:headerReference w:type="default" r:id="rId36"/>
-      <w:footerReference w:type="default" r:id="rId37"/>
+      <w:headerReference w:type="default" r:id="rId39"/>
+      <w:footerReference w:type="default" r:id="rId40"/>
       <w:pgSz w:w="12240" w:h="15840"/>
       <w:pgMar w:top="1440" w:right="1800" w:bottom="1440" w:left="1800" w:header="720" w:footer="720" w:gutter="0"/>
       <w:cols w:space="720"/>
@@ -5411,7 +6982,15 @@
         <w:annotationRef/>
       </w:r>
       <w:r>
-        <w:t>Error using imread (line 349)</w:t>
+        <w:t xml:space="preserve">Error using </w:t>
+      </w:r>
+      <w:proofErr w:type="spellStart"/>
+      <w:r>
+        <w:t>imread</w:t>
+      </w:r>
+      <w:proofErr w:type="spellEnd"/>
+      <w:r>
+        <w:t xml:space="preserve"> (line 349)</w:t>
       </w:r>
     </w:p>
     <w:p>
@@ -5419,15 +6998,36 @@
         <w:pStyle w:val="CommentText"/>
       </w:pPr>
       <w:r>
-        <w:t>File "..\..\data\fluocell\10_24_08_Src_fret_pax\2-14.001" does not</w:t>
+        <w:t>File "</w:t>
+      </w:r>
+      <w:proofErr w:type="gramStart"/>
+      <w:r>
+        <w:t>..</w:t>
+      </w:r>
+      <w:proofErr w:type="gramEnd"/>
+      <w:r>
+        <w:t>\..\data\</w:t>
+      </w:r>
+      <w:proofErr w:type="spellStart"/>
+      <w:r>
+        <w:t>fluocell</w:t>
+      </w:r>
+      <w:proofErr w:type="spellEnd"/>
+      <w:r>
+        <w:t>\10_24_08_Src_fret_pax\2-14.001" does not</w:t>
       </w:r>
     </w:p>
     <w:p>
       <w:pPr>
         <w:pStyle w:val="CommentText"/>
       </w:pPr>
-      <w:r>
-        <w:t>exist.</w:t>
+      <w:proofErr w:type="gramStart"/>
+      <w:r>
+        <w:t>exist</w:t>
+      </w:r>
+      <w:proofErr w:type="gramEnd"/>
+      <w:r>
+        <w:t>.</w:t>
       </w:r>
     </w:p>
     <w:p>
@@ -5435,7 +7035,15 @@
         <w:pStyle w:val="CommentText"/>
       </w:pPr>
       <w:r>
-        <w:t>Actually, I found that there was no data in fluocell folder so I copied it from another data folder. After that, I got no error and the figure below.</w:t>
+        <w:t xml:space="preserve">Actually, I found that there was no data in </w:t>
+      </w:r>
+      <w:proofErr w:type="spellStart"/>
+      <w:r>
+        <w:t>fluocell</w:t>
+      </w:r>
+      <w:proofErr w:type="spellEnd"/>
+      <w:r>
+        <w:t xml:space="preserve"> folder so I copied it from another data folder. After that, I got no error and the figure below.</w:t>
       </w:r>
     </w:p>
     <w:p>
@@ -5443,7 +7051,15 @@
         <w:pStyle w:val="CommentText"/>
       </w:pPr>
       <w:r>
-        <w:t>For future use, might be useful to upload all of the data on github and make sure none of it is missing</w:t>
+        <w:t xml:space="preserve">For future use, might be useful to upload all of the data on </w:t>
+      </w:r>
+      <w:proofErr w:type="spellStart"/>
+      <w:r>
+        <w:t>github</w:t>
+      </w:r>
+      <w:proofErr w:type="spellEnd"/>
+      <w:r>
+        <w:t xml:space="preserve"> and make sure none of it is missing</w:t>
       </w:r>
     </w:p>
   </w:comment>
@@ -8108,6 +9724,95 @@
     </w:lvl>
   </w:abstractNum>
   <w:abstractNum w:abstractNumId="23" w15:restartNumberingAfterBreak="0">
+    <w:nsid w:val="6A2F4DE5"/>
+    <w:multiLevelType w:val="hybridMultilevel"/>
+    <w:tmpl w:val="D17E87A0"/>
+    <w:lvl w:ilvl="0" w:tplc="0409000F">
+      <w:start w:val="1"/>
+      <w:numFmt w:val="decimal"/>
+      <w:lvlText w:val="%1."/>
+      <w:lvlJc w:val="left"/>
+      <w:pPr>
+        <w:ind w:left="720" w:hanging="360"/>
+      </w:pPr>
+      <w:rPr>
+        <w:rFonts w:hint="default"/>
+      </w:rPr>
+    </w:lvl>
+    <w:lvl w:ilvl="1" w:tplc="04090019" w:tentative="1">
+      <w:start w:val="1"/>
+      <w:numFmt w:val="lowerLetter"/>
+      <w:lvlText w:val="%2."/>
+      <w:lvlJc w:val="left"/>
+      <w:pPr>
+        <w:ind w:left="1440" w:hanging="360"/>
+      </w:pPr>
+    </w:lvl>
+    <w:lvl w:ilvl="2" w:tplc="0409001B" w:tentative="1">
+      <w:start w:val="1"/>
+      <w:numFmt w:val="lowerRoman"/>
+      <w:lvlText w:val="%3."/>
+      <w:lvlJc w:val="right"/>
+      <w:pPr>
+        <w:ind w:left="2160" w:hanging="180"/>
+      </w:pPr>
+    </w:lvl>
+    <w:lvl w:ilvl="3" w:tplc="0409000F" w:tentative="1">
+      <w:start w:val="1"/>
+      <w:numFmt w:val="decimal"/>
+      <w:lvlText w:val="%4."/>
+      <w:lvlJc w:val="left"/>
+      <w:pPr>
+        <w:ind w:left="2880" w:hanging="360"/>
+      </w:pPr>
+    </w:lvl>
+    <w:lvl w:ilvl="4" w:tplc="04090019" w:tentative="1">
+      <w:start w:val="1"/>
+      <w:numFmt w:val="lowerLetter"/>
+      <w:lvlText w:val="%5."/>
+      <w:lvlJc w:val="left"/>
+      <w:pPr>
+        <w:ind w:left="3600" w:hanging="360"/>
+      </w:pPr>
+    </w:lvl>
+    <w:lvl w:ilvl="5" w:tplc="0409001B" w:tentative="1">
+      <w:start w:val="1"/>
+      <w:numFmt w:val="lowerRoman"/>
+      <w:lvlText w:val="%6."/>
+      <w:lvlJc w:val="right"/>
+      <w:pPr>
+        <w:ind w:left="4320" w:hanging="180"/>
+      </w:pPr>
+    </w:lvl>
+    <w:lvl w:ilvl="6" w:tplc="0409000F" w:tentative="1">
+      <w:start w:val="1"/>
+      <w:numFmt w:val="decimal"/>
+      <w:lvlText w:val="%7."/>
+      <w:lvlJc w:val="left"/>
+      <w:pPr>
+        <w:ind w:left="5040" w:hanging="360"/>
+      </w:pPr>
+    </w:lvl>
+    <w:lvl w:ilvl="7" w:tplc="04090019" w:tentative="1">
+      <w:start w:val="1"/>
+      <w:numFmt w:val="lowerLetter"/>
+      <w:lvlText w:val="%8."/>
+      <w:lvlJc w:val="left"/>
+      <w:pPr>
+        <w:ind w:left="5760" w:hanging="360"/>
+      </w:pPr>
+    </w:lvl>
+    <w:lvl w:ilvl="8" w:tplc="0409001B" w:tentative="1">
+      <w:start w:val="1"/>
+      <w:numFmt w:val="lowerRoman"/>
+      <w:lvlText w:val="%9."/>
+      <w:lvlJc w:val="right"/>
+      <w:pPr>
+        <w:ind w:left="6480" w:hanging="180"/>
+      </w:pPr>
+    </w:lvl>
+  </w:abstractNum>
+  <w:abstractNum w:abstractNumId="24" w15:restartNumberingAfterBreak="0">
     <w:nsid w:val="70610F32"/>
     <w:multiLevelType w:val="hybridMultilevel"/>
     <w:tmpl w:val="27F07B22"/>
@@ -8196,7 +9901,7 @@
       </w:pPr>
     </w:lvl>
   </w:abstractNum>
-  <w:abstractNum w:abstractNumId="24" w15:restartNumberingAfterBreak="0">
+  <w:abstractNum w:abstractNumId="25" w15:restartNumberingAfterBreak="0">
     <w:nsid w:val="734C03A8"/>
     <w:multiLevelType w:val="hybridMultilevel"/>
     <w:tmpl w:val="6ABE6DD8"/>
@@ -8309,7 +10014,7 @@
       </w:pPr>
     </w:lvl>
   </w:abstractNum>
-  <w:abstractNum w:abstractNumId="25" w15:restartNumberingAfterBreak="0">
+  <w:abstractNum w:abstractNumId="26" w15:restartNumberingAfterBreak="0">
     <w:nsid w:val="74B046AA"/>
     <w:multiLevelType w:val="hybridMultilevel"/>
     <w:tmpl w:val="E884A6F4"/>
@@ -8398,7 +10103,7 @@
       </w:pPr>
     </w:lvl>
   </w:abstractNum>
-  <w:abstractNum w:abstractNumId="26" w15:restartNumberingAfterBreak="0">
+  <w:abstractNum w:abstractNumId="27" w15:restartNumberingAfterBreak="0">
     <w:nsid w:val="78691B48"/>
     <w:multiLevelType w:val="hybridMultilevel"/>
     <w:tmpl w:val="C28C22CC"/>
@@ -8511,7 +10216,7 @@
       </w:pPr>
     </w:lvl>
   </w:abstractNum>
-  <w:abstractNum w:abstractNumId="27" w15:restartNumberingAfterBreak="0">
+  <w:abstractNum w:abstractNumId="28" w15:restartNumberingAfterBreak="0">
     <w:nsid w:val="79191794"/>
     <w:multiLevelType w:val="hybridMultilevel"/>
     <w:tmpl w:val="7B16929C"/>
@@ -8598,7 +10303,7 @@
     </w:lvl>
   </w:abstractNum>
   <w:num w:numId="1">
-    <w:abstractNumId w:val="26"/>
+    <w:abstractNumId w:val="27"/>
   </w:num>
   <w:num w:numId="2">
     <w:abstractNumId w:val="14"/>
@@ -8607,7 +10312,7 @@
     <w:abstractNumId w:val="10"/>
   </w:num>
   <w:num w:numId="4">
-    <w:abstractNumId w:val="24"/>
+    <w:abstractNumId w:val="25"/>
   </w:num>
   <w:num w:numId="5">
     <w:abstractNumId w:val="5"/>
@@ -8640,7 +10345,7 @@
     <w:abstractNumId w:val="22"/>
   </w:num>
   <w:num w:numId="15">
-    <w:abstractNumId w:val="27"/>
+    <w:abstractNumId w:val="28"/>
   </w:num>
   <w:num w:numId="16">
     <w:abstractNumId w:val="19"/>
@@ -8649,10 +10354,10 @@
     <w:abstractNumId w:val="12"/>
   </w:num>
   <w:num w:numId="18">
-    <w:abstractNumId w:val="23"/>
+    <w:abstractNumId w:val="24"/>
   </w:num>
   <w:num w:numId="19">
-    <w:abstractNumId w:val="25"/>
+    <w:abstractNumId w:val="26"/>
   </w:num>
   <w:num w:numId="20">
     <w:abstractNumId w:val="7"/>
@@ -8680,6 +10385,9 @@
   </w:num>
   <w:num w:numId="28">
     <w:abstractNumId w:val="3"/>
+  </w:num>
+  <w:num w:numId="29">
+    <w:abstractNumId w:val="23"/>
   </w:num>
 </w:numbering>
 </file>
@@ -8720,6 +10428,50 @@
     <w:lsdException w:name="Hyperlink" w:uiPriority="99"/>
     <w:lsdException w:name="Strong" w:uiPriority="22" w:qFormat="1"/>
     <w:lsdException w:name="Emphasis" w:qFormat="1"/>
+    <w:lsdException w:name="Normal Table" w:semiHidden="1" w:unhideWhenUsed="1"/>
+    <w:lsdException w:name="Table Simple 1" w:semiHidden="1" w:unhideWhenUsed="1"/>
+    <w:lsdException w:name="Table Simple 2" w:semiHidden="1" w:unhideWhenUsed="1"/>
+    <w:lsdException w:name="Table Simple 3" w:semiHidden="1" w:unhideWhenUsed="1"/>
+    <w:lsdException w:name="Table Classic 1" w:semiHidden="1" w:unhideWhenUsed="1"/>
+    <w:lsdException w:name="Table Classic 2" w:semiHidden="1" w:unhideWhenUsed="1"/>
+    <w:lsdException w:name="Table Classic 3" w:semiHidden="1" w:unhideWhenUsed="1"/>
+    <w:lsdException w:name="Table Classic 4" w:semiHidden="1" w:unhideWhenUsed="1"/>
+    <w:lsdException w:name="Table Colorful 1" w:semiHidden="1" w:unhideWhenUsed="1"/>
+    <w:lsdException w:name="Table Colorful 2" w:semiHidden="1" w:unhideWhenUsed="1"/>
+    <w:lsdException w:name="Table Colorful 3" w:semiHidden="1" w:unhideWhenUsed="1"/>
+    <w:lsdException w:name="Table Columns 1" w:semiHidden="1" w:unhideWhenUsed="1"/>
+    <w:lsdException w:name="Table Columns 2" w:semiHidden="1" w:unhideWhenUsed="1"/>
+    <w:lsdException w:name="Table Columns 3" w:semiHidden="1" w:unhideWhenUsed="1"/>
+    <w:lsdException w:name="Table Columns 4" w:semiHidden="1" w:unhideWhenUsed="1"/>
+    <w:lsdException w:name="Table Columns 5" w:semiHidden="1" w:unhideWhenUsed="1"/>
+    <w:lsdException w:name="Table Grid 1" w:semiHidden="1" w:unhideWhenUsed="1"/>
+    <w:lsdException w:name="Table Grid 2" w:semiHidden="1" w:unhideWhenUsed="1"/>
+    <w:lsdException w:name="Table Grid 3" w:semiHidden="1" w:unhideWhenUsed="1"/>
+    <w:lsdException w:name="Table Grid 4" w:semiHidden="1" w:unhideWhenUsed="1"/>
+    <w:lsdException w:name="Table Grid 5" w:semiHidden="1" w:unhideWhenUsed="1"/>
+    <w:lsdException w:name="Table Grid 6" w:semiHidden="1" w:unhideWhenUsed="1"/>
+    <w:lsdException w:name="Table Grid 7" w:semiHidden="1" w:unhideWhenUsed="1"/>
+    <w:lsdException w:name="Table Grid 8" w:semiHidden="1" w:unhideWhenUsed="1"/>
+    <w:lsdException w:name="Table List 1" w:semiHidden="1" w:unhideWhenUsed="1"/>
+    <w:lsdException w:name="Table List 2" w:semiHidden="1" w:unhideWhenUsed="1"/>
+    <w:lsdException w:name="Table List 3" w:semiHidden="1" w:unhideWhenUsed="1"/>
+    <w:lsdException w:name="Table List 4" w:semiHidden="1" w:unhideWhenUsed="1"/>
+    <w:lsdException w:name="Table List 5" w:semiHidden="1" w:unhideWhenUsed="1"/>
+    <w:lsdException w:name="Table List 6" w:semiHidden="1" w:unhideWhenUsed="1"/>
+    <w:lsdException w:name="Table List 7" w:semiHidden="1" w:unhideWhenUsed="1"/>
+    <w:lsdException w:name="Table List 8" w:semiHidden="1" w:unhideWhenUsed="1"/>
+    <w:lsdException w:name="Table 3D effects 1" w:semiHidden="1" w:unhideWhenUsed="1"/>
+    <w:lsdException w:name="Table 3D effects 2" w:semiHidden="1" w:unhideWhenUsed="1"/>
+    <w:lsdException w:name="Table 3D effects 3" w:semiHidden="1" w:unhideWhenUsed="1"/>
+    <w:lsdException w:name="Table Contemporary" w:semiHidden="1" w:unhideWhenUsed="1"/>
+    <w:lsdException w:name="Table Elegant" w:semiHidden="1" w:unhideWhenUsed="1"/>
+    <w:lsdException w:name="Table Professional" w:semiHidden="1" w:unhideWhenUsed="1"/>
+    <w:lsdException w:name="Table Subtle 1" w:semiHidden="1" w:unhideWhenUsed="1"/>
+    <w:lsdException w:name="Table Subtle 2" w:semiHidden="1" w:unhideWhenUsed="1"/>
+    <w:lsdException w:name="Table Web 1" w:semiHidden="1" w:unhideWhenUsed="1"/>
+    <w:lsdException w:name="Table Web 2" w:semiHidden="1" w:unhideWhenUsed="1"/>
+    <w:lsdException w:name="Table Web 3" w:semiHidden="1" w:unhideWhenUsed="1"/>
+    <w:lsdException w:name="Table Theme" w:semiHidden="1" w:unhideWhenUsed="1"/>
     <w:lsdException w:name="Placeholder Text" w:semiHidden="1" w:uiPriority="99"/>
     <w:lsdException w:name="No Spacing" w:uiPriority="1" w:qFormat="1"/>
     <w:lsdException w:name="Light Shading" w:uiPriority="60"/>
@@ -8961,11 +10713,15 @@
   </w:style>
   <w:style w:type="character" w:default="1" w:styleId="DefaultParagraphFont">
     <w:name w:val="Default Paragraph Font"/>
+    <w:uiPriority w:val="1"/>
     <w:semiHidden/>
+    <w:unhideWhenUsed/>
   </w:style>
   <w:style w:type="table" w:default="1" w:styleId="TableNormal">
     <w:name w:val="Normal Table"/>
+    <w:uiPriority w:val="99"/>
     <w:semiHidden/>
+    <w:unhideWhenUsed/>
     <w:tblPr>
       <w:tblInd w:w="0" w:type="dxa"/>
       <w:tblCellMar>
@@ -8978,7 +10734,9 @@
   </w:style>
   <w:style w:type="numbering" w:default="1" w:styleId="NoList">
     <w:name w:val="No List"/>
+    <w:uiPriority w:val="99"/>
     <w:semiHidden/>
+    <w:unhideWhenUsed/>
   </w:style>
   <w:style w:type="paragraph" w:styleId="FootnoteText">
     <w:name w:val="footnote text"/>
@@ -9062,8 +10820,8 @@
       <w:lang w:eastAsia="zh-CN"/>
     </w:rPr>
   </w:style>
-  <w:style w:type="paragraph" w:styleId="ColorfulList-Accent1">
-    <w:name w:val="Colorful List Accent 1"/>
+  <w:style w:type="paragraph" w:customStyle="1" w:styleId="ColorfulList-Accent11">
+    <w:name w:val="Colorful List - Accent 11"/>
     <w:basedOn w:val="Normal"/>
     <w:uiPriority w:val="34"/>
     <w:qFormat/>

</xml_diff>

<commit_message>
Updated the user's guide
</commit_message>
<xml_diff>
--- a/doc/The Fluocell User's Guide.docx
+++ b/doc/The Fluocell User's Guide.docx
@@ -27,6 +27,7 @@
         </w:rPr>
         <w:t xml:space="preserve">he </w:t>
       </w:r>
+      <w:proofErr w:type="spellStart"/>
       <w:r>
         <w:rPr>
           <w:b/>
@@ -45,6 +46,7 @@
         </w:rPr>
         <w:t>luocell</w:t>
       </w:r>
+      <w:proofErr w:type="spellEnd"/>
       <w:r>
         <w:rPr>
           <w:b/>
@@ -88,6 +90,7 @@
           <w:lang w:eastAsia="en-US"/>
         </w:rPr>
       </w:pPr>
+      <w:proofErr w:type="spellStart"/>
       <w:r>
         <w:rPr>
           <w:rFonts w:eastAsia="Times New Roman"/>
@@ -99,6 +102,7 @@
         </w:rPr>
         <w:t>Fluocell</w:t>
       </w:r>
+      <w:proofErr w:type="spellEnd"/>
       <w:r>
         <w:rPr>
           <w:rFonts w:eastAsia="Times New Roman"/>
@@ -249,7 +253,23 @@
           <w:rFonts w:eastAsia="Times New Roman"/>
           <w:lang w:eastAsia="en-US"/>
         </w:rPr>
-        <w:t xml:space="preserve">Lu S et al. 2008 PLoS Computational Biology, The spatiotemporal pattern of Src activation at lipid rafts revealed by diffusion-corrected FRET imaging. </w:t>
+        <w:t xml:space="preserve">Lu S et al. 2008 </w:t>
+      </w:r>
+      <w:proofErr w:type="spellStart"/>
+      <w:r>
+        <w:rPr>
+          <w:rFonts w:eastAsia="Times New Roman"/>
+          <w:lang w:eastAsia="en-US"/>
+        </w:rPr>
+        <w:t>PLoS</w:t>
+      </w:r>
+      <w:proofErr w:type="spellEnd"/>
+      <w:r>
+        <w:rPr>
+          <w:rFonts w:eastAsia="Times New Roman"/>
+          <w:lang w:eastAsia="en-US"/>
+        </w:rPr>
+        <w:t xml:space="preserve"> Computational Biology, The spatiotemporal pattern of Src activation at lipid rafts revealed by diffusion-corrected FRET imaging. </w:t>
       </w:r>
     </w:p>
     <w:p>
@@ -269,7 +289,23 @@
           <w:rFonts w:eastAsia="Times New Roman"/>
           <w:lang w:eastAsia="en-US"/>
         </w:rPr>
-        <w:t xml:space="preserve">Lu S et al. 2011 PLoS ONE, Computational analysis of the spatiotemporal coordination of polarized PI3K and Rac1 activities in micro-patterned live cells. </w:t>
+        <w:t xml:space="preserve">Lu S et al. 2011 </w:t>
+      </w:r>
+      <w:proofErr w:type="spellStart"/>
+      <w:r>
+        <w:rPr>
+          <w:rFonts w:eastAsia="Times New Roman"/>
+          <w:lang w:eastAsia="en-US"/>
+        </w:rPr>
+        <w:t>PLoS</w:t>
+      </w:r>
+      <w:proofErr w:type="spellEnd"/>
+      <w:r>
+        <w:rPr>
+          <w:rFonts w:eastAsia="Times New Roman"/>
+          <w:lang w:eastAsia="en-US"/>
+        </w:rPr>
+        <w:t xml:space="preserve"> ONE, Computational analysis of the spatiotemporal coordination of polarized PI3K and Rac1 activities in micro-patterned live cells. </w:t>
       </w:r>
     </w:p>
     <w:p>
@@ -310,345 +346,29 @@
           <w:rFonts w:eastAsia="Times New Roman"/>
           <w:lang w:eastAsia="en-US"/>
         </w:rPr>
-        <w:t xml:space="preserve">Shaoying (Kathy) Lu : </w:t>
+        <w:t>Shaoying (Kathy) Lu</w:t>
       </w:r>
       <w:r>
         <w:rPr>
           <w:rFonts w:eastAsia="Times New Roman"/>
           <w:lang w:eastAsia="en-US"/>
         </w:rPr>
-        <w:t>kalu@eng.ucsd.edu</w:t>
+        <w:t xml:space="preserve">: </w:t>
       </w:r>
       <w:r>
         <w:rPr>
           <w:rFonts w:eastAsia="Times New Roman"/>
           <w:lang w:eastAsia="en-US"/>
         </w:rPr>
+        <w:t>kalu@eng.ucsd.edu</w:t>
+      </w:r>
+      <w:r>
+        <w:rPr>
+          <w:rFonts w:eastAsia="Times New Roman"/>
+          <w:lang w:eastAsia="en-US"/>
+        </w:rPr>
         <w:t xml:space="preserve"> </w:t>
       </w:r>
-    </w:p>
-    <w:p>
-      <w:pPr>
-        <w:rPr>
-          <w:b/>
-          <w:sz w:val="28"/>
-          <w:szCs w:val="28"/>
-        </w:rPr>
-      </w:pPr>
-      <w:r>
-        <w:rPr>
-          <w:b/>
-          <w:sz w:val="28"/>
-          <w:szCs w:val="28"/>
-        </w:rPr>
-        <w:t>Usage</w:t>
-      </w:r>
-    </w:p>
-    <w:p>
-      <w:r>
-        <w:t xml:space="preserve">Make sure that the file “pathdef.m” is added to the </w:t>
-      </w:r>
-      <w:r>
-        <w:t>same directory as “fluocell</w:t>
-      </w:r>
-      <w:r>
-        <w:t>Java</w:t>
-      </w:r>
-      <w:r>
-        <w:t>.jar</w:t>
-      </w:r>
-      <w:r>
-        <w:t>”</w:t>
-      </w:r>
-    </w:p>
-    <w:p>
-      <w:r>
-        <w:t>To Open Fluocell:</w:t>
-      </w:r>
-    </w:p>
-    <w:p>
-      <w:pPr>
-        <w:numPr>
-          <w:ilvl w:val="0"/>
-          <w:numId w:val="21"/>
-        </w:numPr>
-      </w:pPr>
-      <w:r>
-        <w:t>On Windows/Mac</w:t>
-      </w:r>
-    </w:p>
-    <w:p>
-      <w:pPr>
-        <w:numPr>
-          <w:ilvl w:val="1"/>
-          <w:numId w:val="21"/>
-        </w:numPr>
-      </w:pPr>
-      <w:r>
-        <w:t xml:space="preserve">Double click </w:t>
-      </w:r>
-      <w:r>
-        <w:t>“fluocell</w:t>
-      </w:r>
-      <w:r>
-        <w:t>Java</w:t>
-      </w:r>
-      <w:r>
-        <w:t>.jar</w:t>
-      </w:r>
-      <w:r>
-        <w:t>” A window should appear and a new session of MATLAB should launch</w:t>
-      </w:r>
-    </w:p>
-    <w:p>
-      <w:pPr>
-        <w:numPr>
-          <w:ilvl w:val="0"/>
-          <w:numId w:val="21"/>
-        </w:numPr>
-      </w:pPr>
-      <w:r>
-        <w:t>On Linux</w:t>
-      </w:r>
-    </w:p>
-    <w:p>
-      <w:pPr>
-        <w:numPr>
-          <w:ilvl w:val="1"/>
-          <w:numId w:val="21"/>
-        </w:numPr>
-      </w:pPr>
-      <w:r>
-        <w:t>In the terminal, navigate to the directory containing “fluocell</w:t>
-      </w:r>
-      <w:r>
-        <w:t>Java</w:t>
-      </w:r>
-      <w:r>
-        <w:t>.jar.”</w:t>
-      </w:r>
-    </w:p>
-    <w:p>
-      <w:pPr>
-        <w:numPr>
-          <w:ilvl w:val="1"/>
-          <w:numId w:val="21"/>
-        </w:numPr>
-      </w:pPr>
-      <w:r>
-        <w:t>Enter “</w:t>
-      </w:r>
-      <w:r>
-        <w:t xml:space="preserve">sudo </w:t>
-      </w:r>
-      <w:r>
-        <w:t>java –jar</w:t>
-      </w:r>
-      <w:r>
-        <w:t xml:space="preserve"> fluocell</w:t>
-      </w:r>
-      <w:r>
-        <w:t>Java</w:t>
-      </w:r>
-      <w:r>
-        <w:t>.jar.” A window should</w:t>
-      </w:r>
-      <w:r>
-        <w:t xml:space="preserve"> appear and a new session of MATLAB should launch</w:t>
-      </w:r>
-    </w:p>
-    <w:p>
-      <w:pPr>
-        <w:jc w:val="both"/>
-      </w:pPr>
-      <w:r>
-        <w:t>If MATLAB does not launch when “fluocell</w:t>
-      </w:r>
-      <w:r>
-        <w:t>Java</w:t>
-      </w:r>
-      <w:r>
-        <w:t>.jar” is executed, the path to where MATLAB is installed may need to be specified. To do this,</w:t>
-      </w:r>
-      <w:r>
-        <w:t xml:space="preserve"> (1)</w:t>
-      </w:r>
-      <w:r>
-        <w:t xml:space="preserve"> </w:t>
-      </w:r>
-      <w:r>
-        <w:rPr>
-          <w:rFonts w:hint="eastAsia"/>
-        </w:rPr>
-        <w:t xml:space="preserve">In the java\ folder, </w:t>
-      </w:r>
-      <w:r>
-        <w:t>make a copy</w:t>
-      </w:r>
-      <w:r>
-        <w:rPr>
-          <w:rFonts w:hint="eastAsia"/>
-        </w:rPr>
-        <w:t xml:space="preserve"> from </w:t>
-      </w:r>
-      <w:r>
-        <w:t>“</w:t>
-      </w:r>
-      <w:r>
-        <w:rPr>
-          <w:rFonts w:hint="eastAsia"/>
-        </w:rPr>
-        <w:t>default.properties.copy</w:t>
-      </w:r>
-      <w:r>
-        <w:t>”</w:t>
-      </w:r>
-      <w:r>
-        <w:rPr>
-          <w:rFonts w:hint="eastAsia"/>
-        </w:rPr>
-        <w:t xml:space="preserve"> to </w:t>
-      </w:r>
-      <w:r>
-        <w:t>“</w:t>
-      </w:r>
-      <w:r>
-        <w:rPr>
-          <w:rFonts w:hint="eastAsia"/>
-        </w:rPr>
-        <w:t>default.properties</w:t>
-      </w:r>
-      <w:r>
-        <w:t>”</w:t>
-      </w:r>
-      <w:r>
-        <w:t>;</w:t>
-      </w:r>
-      <w:r>
-        <w:rPr>
-          <w:rFonts w:hint="eastAsia"/>
-        </w:rPr>
-        <w:t xml:space="preserve"> (2) if needed, </w:t>
-      </w:r>
-      <w:r>
-        <w:t>open</w:t>
-      </w:r>
-      <w:r>
-        <w:t xml:space="preserve"> </w:t>
-      </w:r>
-      <w:r>
-        <w:t>“default.properties” in the fluocell directory with a text editor, and after “matlablocation=” enter the path to the MATLAB executable or script, found in the /bin directory in the MATLAB installation folder. In Windows, use double backslashes(\\) between directories, since a sin</w:t>
-      </w:r>
-      <w:r>
-        <w:t>gle backslash is the escape key</w:t>
-      </w:r>
-      <w:r>
-        <w:t xml:space="preserve"> (e.g. “matlablocation=C</w:t>
-      </w:r>
-      <w:r>
-        <w:t>\</w:t>
-      </w:r>
-      <w:r>
-        <w:t>:\\Program Files\\MATLAB\\2013a\\bin\\matlab.exe”)</w:t>
-      </w:r>
-      <w:r>
-        <w:t>.</w:t>
-      </w:r>
-      <w:r>
-        <w:t xml:space="preserve"> </w:t>
-      </w:r>
-    </w:p>
-    <w:p>
-      <w:pPr>
-        <w:rPr>
-          <w:b/>
-          <w:u w:val="single"/>
-        </w:rPr>
-      </w:pPr>
-    </w:p>
-    <w:p>
-      <w:pPr>
-        <w:jc w:val="both"/>
-      </w:pPr>
-      <w:r>
-        <w:rPr>
-          <w:b/>
-          <w:u w:val="single"/>
-        </w:rPr>
-        <w:lastRenderedPageBreak/>
-        <w:t>Note:</w:t>
-      </w:r>
-      <w:r>
-        <w:t xml:space="preserve"> Download the fluocell </w:t>
-      </w:r>
-      <w:bookmarkStart w:id="0" w:name="_GoBack"/>
-      <w:r>
-        <w:t>data</w:t>
-      </w:r>
-      <w:bookmarkEnd w:id="0"/>
-      <w:r>
-        <w:t xml:space="preserve">set from here: </w:t>
-      </w:r>
-      <w:hyperlink r:id="rId7" w:history="1">
-        <w:r>
-          <w:rPr>
-            <w:rStyle w:val="Hyperlink"/>
-          </w:rPr>
-          <w:t>http://wang.ucsd.edu/~kalu/fluocell_dataset/fluocell_dataset_1.zip</w:t>
-        </w:r>
-      </w:hyperlink>
-      <w:r>
-        <w:t xml:space="preserve"> , unzip, and the install it to a folder </w:t>
-      </w:r>
-      <w:r>
-        <w:t>named “fluocell_</w:t>
-      </w:r>
-      <w:r>
-        <w:t>sample</w:t>
-      </w:r>
-      <w:r>
-        <w:t>/</w:t>
-      </w:r>
-      <w:r>
-        <w:t xml:space="preserve">” </w:t>
-      </w:r>
-      <w:r>
-        <w:t>which is readable and writable</w:t>
-      </w:r>
-      <w:r>
-        <w:t xml:space="preserve"> by the user</w:t>
-      </w:r>
-      <w:r>
-        <w:t xml:space="preserve">. The relative location </w:t>
-      </w:r>
-      <w:r>
-        <w:t>of the dataset</w:t>
-      </w:r>
-      <w:r>
-        <w:t xml:space="preserve"> README file from the fluocell root directory is:</w:t>
-      </w:r>
-    </w:p>
-    <w:p>
-      <w:pPr>
-        <w:jc w:val="both"/>
-      </w:pPr>
-      <w:r>
-        <w:t>$fluocell_</w:t>
-      </w:r>
-      <w:r>
-        <w:t>sample</w:t>
-      </w:r>
-      <w:r>
-        <w:t>/README.txt</w:t>
-      </w:r>
-    </w:p>
-    <w:p>
-      <w:pPr>
-        <w:rPr>
-          <w:b/>
-          <w:u w:val="single"/>
-        </w:rPr>
-      </w:pPr>
     </w:p>
     <w:p>
       <w:pPr>
@@ -665,6 +385,19 @@
           <w:u w:val="single"/>
         </w:rPr>
         <w:t>Visualize the ECFP/FRET Ratio Images</w:t>
+      </w:r>
+    </w:p>
+    <w:p>
+      <w:r>
+        <w:t xml:space="preserve">For instruction to install </w:t>
+      </w:r>
+      <w:proofErr w:type="spellStart"/>
+      <w:r>
+        <w:t>fluocell</w:t>
+      </w:r>
+      <w:proofErr w:type="spellEnd"/>
+      <w:r>
+        <w:t xml:space="preserve">, refer to the “Installation and Usage” section for details. </w:t>
       </w:r>
     </w:p>
     <w:p>
@@ -682,35 +415,35 @@
           <w:numId w:val="3"/>
         </w:numPr>
         <w:jc w:val="both"/>
-      </w:pPr>
-      <w:r>
-        <w:t>Open “fluocell</w:t>
-      </w:r>
-      <w:r>
-        <w:t>Java</w:t>
-      </w:r>
-      <w:r>
-        <w:t xml:space="preserve">.jar.” A new session of MATLAB will be started automatically when the .jar file is run. Make sure </w:t>
-      </w:r>
-      <w:r>
-        <w:t xml:space="preserve">the folders </w:t>
-      </w:r>
-      <w:r>
-        <w:t>“\fluocell_4.2\app” and “</w:t>
-      </w:r>
-      <w:r>
-        <w:t>\fluocell_4.2\src</w:t>
-      </w:r>
-      <w:r>
-        <w:t>” are added to the path</w:t>
-      </w:r>
-      <w:r>
-        <w:t xml:space="preserve"> by clicking on “Set Path” in the MATLAB toolbar, then selecting “Add with Subfolders…” Click “Save” once both folders have been added to the path.</w:t>
-      </w:r>
-    </w:p>
-    <w:p>
-      <w:pPr>
-        <w:ind w:left="360"/>
+        <w:rPr>
+          <w:noProof/>
+          <w:lang w:eastAsia="en-US"/>
+        </w:rPr>
+      </w:pPr>
+      <w:r>
+        <w:rPr>
+          <w:rFonts w:hint="eastAsia"/>
+        </w:rPr>
+        <w:t>Select</w:t>
+      </w:r>
+      <w:r>
+        <w:t xml:space="preserve"> the </w:t>
+      </w:r>
+      <w:r>
+        <w:rPr>
+          <w:b/>
+        </w:rPr>
+        <w:t>FRET</w:t>
+      </w:r>
+      <w:r>
+        <w:t xml:space="preserve"> protocol.</w:t>
+      </w:r>
+      <w:r>
+        <w:t xml:space="preserve"> Also note the first channel pattern, second channel pattern, time frame pattern, intensity, FRET ratio and processing options. </w:t>
+      </w:r>
+    </w:p>
+    <w:p>
+      <w:pPr>
         <w:jc w:val="both"/>
       </w:pPr>
     </w:p>
@@ -720,79 +453,13 @@
           <w:ilvl w:val="0"/>
           <w:numId w:val="3"/>
         </w:numPr>
-        <w:jc w:val="both"/>
+      </w:pPr>
+      <w:r>
         <w:rPr>
           <w:noProof/>
           <w:lang w:eastAsia="en-US"/>
         </w:rPr>
-      </w:pPr>
-      <w:r>
-        <w:rPr>
-          <w:rFonts w:hint="eastAsia"/>
-        </w:rPr>
-        <w:t>Select</w:t>
-      </w:r>
-      <w:r>
-        <w:t xml:space="preserve"> the </w:t>
-      </w:r>
-      <w:r>
-        <w:rPr>
-          <w:b/>
-        </w:rPr>
-        <w:t>FRET</w:t>
-      </w:r>
-      <w:r>
-        <w:t xml:space="preserve"> protocol</w:t>
-      </w:r>
-      <w:r>
-        <w:t xml:space="preserve"> (highlighted in blue)</w:t>
-      </w:r>
-      <w:r>
-        <w:t>.</w:t>
-      </w:r>
-      <w:r>
-        <w:t xml:space="preserve"> Also note the first channel pattern, second channel pattern, time frame pattern, intensity, FRET ratio and processing options. These parameters inform the </w:t>
-      </w:r>
-      <w:r>
-        <w:rPr>
-          <w:i/>
-        </w:rPr>
-        <w:t>fluocell</w:t>
-      </w:r>
-      <w:r>
-        <w:t xml:space="preserve"> program the pattern in file names </w:t>
-      </w:r>
-      <w:r>
-        <w:t xml:space="preserve">(right panel) </w:t>
-      </w:r>
-      <w:r>
-        <w:t>and how the user wants to process the images.</w:t>
-      </w:r>
-      <w:r>
-        <w:rPr>
-          <w:noProof/>
-          <w:lang w:eastAsia="en-US"/>
-        </w:rPr>
-        <w:t xml:space="preserve"> </w:t>
-      </w:r>
-    </w:p>
-    <w:p>
-      <w:pPr>
-        <w:jc w:val="both"/>
-      </w:pPr>
-    </w:p>
-    <w:p>
-      <w:pPr>
-        <w:numPr>
-          <w:ilvl w:val="0"/>
-          <w:numId w:val="3"/>
-        </w:numPr>
-      </w:pPr>
-      <w:r>
-        <w:rPr>
-          <w:noProof/>
-          <w:lang w:eastAsia="en-US"/>
-        </w:rPr>
+        <w:lastRenderedPageBreak/>
         <w:drawing>
           <wp:anchor distT="0" distB="0" distL="114300" distR="114300" simplePos="0" relativeHeight="251654656" behindDoc="1" locked="0" layoutInCell="1" allowOverlap="1" wp14:editId="47DBA0BE">
             <wp:simplePos x="0" y="0"/>
@@ -827,7 +494,7 @@
                     </pic:cNvPicPr>
                   </pic:nvPicPr>
                   <pic:blipFill>
-                    <a:blip r:embed="rId8" cstate="print">
+                    <a:blip r:embed="rId7" cstate="print">
                       <a:extLst>
                         <a:ext uri="{28A0092B-C50C-407E-A947-70E740481C1C}">
                           <a14:useLocalDpi xmlns:a14="http://schemas.microsoft.com/office/drawing/2010/main" val="0"/>
@@ -903,7 +570,7 @@
                     </pic:cNvPicPr>
                   </pic:nvPicPr>
                   <pic:blipFill>
-                    <a:blip r:embed="rId9" cstate="print">
+                    <a:blip r:embed="rId8" cstate="print">
                       <a:extLst>
                         <a:ext uri="{28A0092B-C50C-407E-A947-70E740481C1C}">
                           <a14:useLocalDpi xmlns:a14="http://schemas.microsoft.com/office/drawing/2010/main" val="0"/>
@@ -979,7 +646,7 @@
                     </pic:cNvPicPr>
                   </pic:nvPicPr>
                   <pic:blipFill>
-                    <a:blip r:embed="rId10" cstate="print">
+                    <a:blip r:embed="rId9" cstate="print">
                       <a:extLst>
                         <a:ext uri="{28A0092B-C50C-407E-A947-70E740481C1C}">
                           <a14:useLocalDpi xmlns:a14="http://schemas.microsoft.com/office/drawing/2010/main" val="0"/>
@@ -1055,7 +722,7 @@
                     </pic:cNvPicPr>
                   </pic:nvPicPr>
                   <pic:blipFill>
-                    <a:blip r:embed="rId11" cstate="print">
+                    <a:blip r:embed="rId10" cstate="print">
                       <a:extLst>
                         <a:ext uri="{28A0092B-C50C-407E-A947-70E740481C1C}">
                           <a14:useLocalDpi xmlns:a14="http://schemas.microsoft.com/office/drawing/2010/main" val="0"/>
@@ -1093,30 +760,56 @@
         </w:drawing>
       </w:r>
       <w:r>
-        <w:t>Open the image files: File -&gt; Open</w:t>
+        <w:t xml:space="preserve">Open the image files: File </w:t>
+      </w:r>
+      <w:r>
+        <w:sym w:font="Wingdings" w:char="F0E0"/>
+      </w:r>
+      <w:r>
+        <w:t xml:space="preserve"> Open</w:t>
       </w:r>
       <w:r>
         <w:t xml:space="preserve"> Figure</w:t>
       </w:r>
       <w:r>
-        <w:t xml:space="preserve"> -&gt; Navigate </w:t>
+        <w:t xml:space="preserve"> </w:t>
+      </w:r>
+      <w:r>
+        <w:sym w:font="Wingdings" w:char="F0E0"/>
+      </w:r>
+      <w:r>
+        <w:t xml:space="preserve"> Navigate </w:t>
       </w:r>
       <w:r>
         <w:t xml:space="preserve">to </w:t>
       </w:r>
       <w:r>
-        <w:t xml:space="preserve">the image files -&gt; </w:t>
-      </w:r>
+        <w:t xml:space="preserve">the image files </w:t>
+      </w:r>
+      <w:r>
+        <w:sym w:font="Wingdings" w:char="F0E0"/>
+      </w:r>
+      <w:r>
+        <w:t xml:space="preserve"> </w:t>
+      </w:r>
+      <w:proofErr w:type="gramStart"/>
       <w:r>
         <w:rPr>
           <w:b/>
         </w:rPr>
-        <w:t xml:space="preserve">Be sure to open the first </w:t>
-      </w:r>
+        <w:t>Be</w:t>
+      </w:r>
+      <w:proofErr w:type="gramEnd"/>
       <w:r>
         <w:rPr>
           <w:b/>
         </w:rPr>
+        <w:t xml:space="preserve"> sure to open the first </w:t>
+      </w:r>
+      <w:r>
+        <w:rPr>
+          <w:b/>
+        </w:rPr>
         <w:t>channel</w:t>
       </w:r>
       <w:r>
@@ -1135,11 +828,16 @@
         <w:t xml:space="preserve">  </w:t>
       </w:r>
       <w:r>
-        <w:t>Sample data image files can be found in the folder: fluocell</w:t>
+        <w:t xml:space="preserve">Sample data image files can be found in the folder: </w:t>
+      </w:r>
+      <w:proofErr w:type="spellStart"/>
+      <w:r>
+        <w:t>fluocell</w:t>
       </w:r>
       <w:r>
         <w:t>_sample</w:t>
       </w:r>
+      <w:proofErr w:type="spellEnd"/>
       <w:r>
         <w:t>\</w:t>
       </w:r>
@@ -1168,10 +866,26 @@
         <w:t>s</w:t>
       </w:r>
       <w:r>
-        <w:t xml:space="preserve"> including “First Channel Pattern”, “Second Channel Pattern”, and “Time Frame Pattern” etc,</w:t>
-      </w:r>
-      <w:r>
-        <w:t xml:space="preserve"> are defined in the fluocell main window. As shown </w:t>
+        <w:t xml:space="preserve"> including “First Channel Pattern”, “Second Channel Pattern”, and “Time Frame Pattern” </w:t>
+      </w:r>
+      <w:proofErr w:type="spellStart"/>
+      <w:r>
+        <w:t>etc</w:t>
+      </w:r>
+      <w:proofErr w:type="spellEnd"/>
+      <w:r>
+        <w:t>,</w:t>
+      </w:r>
+      <w:r>
+        <w:t xml:space="preserve"> are defined in the </w:t>
+      </w:r>
+      <w:proofErr w:type="spellStart"/>
+      <w:r>
+        <w:t>fluocell</w:t>
+      </w:r>
+      <w:proofErr w:type="spellEnd"/>
+      <w:r>
+        <w:t xml:space="preserve"> main window. As shown </w:t>
       </w:r>
       <w:r>
         <w:t>to the right</w:t>
@@ -1183,11 +897,7 @@
         <w:t>CFP/FRET</w:t>
       </w:r>
       <w:r>
-        <w:t xml:space="preserve"> ratio image will be displayed in </w:t>
-      </w:r>
-      <w:r>
-        <w:lastRenderedPageBreak/>
-        <w:t xml:space="preserve">Figure </w:t>
+        <w:t xml:space="preserve"> ratio image will be displayed in Figure </w:t>
       </w:r>
       <w:r>
         <w:t>1 and the intensity image of FRET</w:t>
@@ -1201,18 +911,6 @@
       <w:r>
         <w:t xml:space="preserve">. </w:t>
       </w:r>
-      <w:r>
-        <w:t>Subtract Background has a dropdown list with three different options to choose.</w:t>
-      </w:r>
-      <w:r>
-        <w:t xml:space="preserve"> The default value is 0 – None.</w:t>
-      </w:r>
-      <w:r>
-        <w:t xml:space="preserve"> Select option 1 – Manual to have the background region for background subtraction </w:t>
-      </w:r>
-      <w:r>
-        <w:t>to be selected manually. If the use wishes to use the automatic background detection, in the dropdown list, select option 2- Auto.</w:t>
-      </w:r>
     </w:p>
     <w:p>
       <w:pPr>
@@ -1226,10 +924,94 @@
     </w:p>
     <w:p>
       <w:pPr>
+        <w:pStyle w:val="ListParagraph"/>
         <w:numPr>
           <w:ilvl w:val="0"/>
           <w:numId w:val="3"/>
         </w:numPr>
+        <w:jc w:val="both"/>
+      </w:pPr>
+      <w:r>
+        <w:t xml:space="preserve">Close files and quit the image tool: File </w:t>
+      </w:r>
+      <w:r>
+        <w:sym w:font="Wingdings" w:char="F0E0"/>
+      </w:r>
+      <w:r>
+        <w:t xml:space="preserve"> Close </w:t>
+      </w:r>
+      <w:r>
+        <w:sym w:font="Wingdings" w:char="F0E0"/>
+      </w:r>
+      <w:r>
+        <w:t xml:space="preserve"> Quit. Note: it is necessary to close the processed image using </w:t>
+      </w:r>
+      <w:proofErr w:type="spellStart"/>
+      <w:r>
+        <w:t>fluocell</w:t>
+      </w:r>
+      <w:proofErr w:type="spellEnd"/>
+      <w:r>
+        <w:t xml:space="preserve"> interface cleanly: File </w:t>
+      </w:r>
+      <w:r>
+        <w:sym w:font="Wingdings" w:char="F0E0"/>
+      </w:r>
+      <w:r>
+        <w:t xml:space="preserve"> Close Figure instead of closing it directly.</w:t>
+      </w:r>
+    </w:p>
+    <w:p/>
+    <w:p>
+      <w:pPr>
+        <w:rPr>
+          <w:u w:val="single"/>
+        </w:rPr>
+      </w:pPr>
+      <w:r>
+        <w:rPr>
+          <w:u w:val="single"/>
+        </w:rPr>
+        <w:t xml:space="preserve">Additional and updated options. </w:t>
+      </w:r>
+    </w:p>
+    <w:p>
+      <w:pPr>
+        <w:ind w:left="360"/>
+      </w:pPr>
+      <w:r>
+        <w:t>Subtract Background has a dropdown list with three different options to choose.</w:t>
+      </w:r>
+      <w:r>
+        <w:t xml:space="preserve"> The default value is 0 – None.</w:t>
+      </w:r>
+      <w:r>
+        <w:t xml:space="preserve"> Select option 1 – Manual to </w:t>
+      </w:r>
+      <w:r>
+        <w:t>allow</w:t>
+      </w:r>
+      <w:r>
+        <w:t xml:space="preserve"> the background region </w:t>
+      </w:r>
+      <w:r>
+        <w:t>to be selected manually</w:t>
+      </w:r>
+      <w:r>
+        <w:t xml:space="preserve">, option 2 – Auto allows </w:t>
+      </w:r>
+      <w:r>
+        <w:t>automatic background detection.</w:t>
+      </w:r>
+      <w:r>
+        <w:t xml:space="preserve"> </w:t>
+      </w:r>
+    </w:p>
+    <w:p/>
+    <w:p>
+      <w:pPr>
+        <w:ind w:left="360"/>
+        <w:jc w:val="both"/>
       </w:pPr>
       <w:r>
         <w:t>In addition,</w:t>
@@ -1261,6 +1043,18 @@
       <w:r>
         <w:t xml:space="preserve">. </w:t>
       </w:r>
+    </w:p>
+    <w:p>
+      <w:pPr>
+        <w:ind w:left="360"/>
+        <w:jc w:val="both"/>
+      </w:pPr>
+    </w:p>
+    <w:p>
+      <w:pPr>
+        <w:ind w:left="360"/>
+        <w:jc w:val="both"/>
+      </w:pPr>
       <w:r>
         <w:t xml:space="preserve">The intensity and FRET ratio information is needed for processing the ratio image. Independently, the </w:t>
       </w:r>
@@ -1277,22 +1071,80 @@
         <w:t xml:space="preserve"> image</w:t>
       </w:r>
       <w:r>
-        <w:t xml:space="preserve"> can be adjusted using the colormap editor by clicking the Figure</w:t>
+        <w:t xml:space="preserve"> can be adjusted using the </w:t>
+      </w:r>
+      <w:proofErr w:type="spellStart"/>
+      <w:r>
+        <w:t>colormap</w:t>
+      </w:r>
+      <w:proofErr w:type="spellEnd"/>
+      <w:r>
+        <w:t xml:space="preserve"> editor </w:t>
+      </w:r>
+      <w:r>
+        <w:lastRenderedPageBreak/>
+        <w:t>by clicking the Figure</w:t>
       </w:r>
       <w:r>
         <w:t xml:space="preserve"> 2</w:t>
       </w:r>
       <w:r>
-        <w:t xml:space="preserve"> menu: Edit -&gt; Colormap. The figures can be copi</w:t>
-      </w:r>
-      <w:r>
-        <w:t>ed by clicking Alt+Print Screen</w:t>
-      </w:r>
-      <w:r>
-        <w:t>, or Edit-&gt; Copy Figure,</w:t>
-      </w:r>
-      <w:r>
-        <w:t xml:space="preserve"> and pasted to a Microsoft PPT file. The processed FRET image can be saved by check</w:t>
+        <w:t xml:space="preserve"> menu: Edit </w:t>
+      </w:r>
+      <w:r>
+        <w:sym w:font="Wingdings" w:char="F0E0"/>
+      </w:r>
+      <w:r>
+        <w:t xml:space="preserve"> </w:t>
+      </w:r>
+      <w:proofErr w:type="spellStart"/>
+      <w:r>
+        <w:t>Colormap</w:t>
+      </w:r>
+      <w:proofErr w:type="spellEnd"/>
+      <w:r>
+        <w:t>. The figures can be copi</w:t>
+      </w:r>
+      <w:r>
+        <w:t xml:space="preserve">ed by clicking </w:t>
+      </w:r>
+      <w:proofErr w:type="spellStart"/>
+      <w:r>
+        <w:t>Alt+Print</w:t>
+      </w:r>
+      <w:proofErr w:type="spellEnd"/>
+      <w:r>
+        <w:t xml:space="preserve"> Screen</w:t>
+      </w:r>
+      <w:r>
+        <w:t>, or Edit</w:t>
+      </w:r>
+      <w:r>
+        <w:t xml:space="preserve"> </w:t>
+      </w:r>
+      <w:r>
+        <w:sym w:font="Wingdings" w:char="F0E0"/>
+      </w:r>
+      <w:r>
+        <w:t xml:space="preserve"> Copy Figure,</w:t>
+      </w:r>
+      <w:r>
+        <w:t xml:space="preserve"> and pasted to a Microsoft PPT file. </w:t>
+      </w:r>
+    </w:p>
+    <w:p>
+      <w:pPr>
+        <w:ind w:left="360"/>
+        <w:jc w:val="both"/>
+      </w:pPr>
+    </w:p>
+    <w:p>
+      <w:pPr>
+        <w:ind w:left="360"/>
+        <w:jc w:val="both"/>
+      </w:pPr>
+      <w:r>
+        <w:t>The processed FRET image can be saved by check</w:t>
       </w:r>
       <w:r>
         <w:t>ing</w:t>
@@ -1301,16 +1153,38 @@
         <w:t xml:space="preserve"> the box “Save Processed Image”. Note once the FRET images are saved, the options Intensity and FRET ratio bound will become ineffective.</w:t>
       </w:r>
       <w:r>
+        <w:t xml:space="preserve"> </w:t>
+      </w:r>
+      <w:r>
         <w:t xml:space="preserve">The background, ROI and processed image files are saved in a subdirectory output/ within the image path. </w:t>
       </w:r>
       <w:r>
-        <w:t>When the user manually change the index, the ratio image will be saved automatically in the path:  fluocell</w:t>
+        <w:t>When the user manually change the index, the ratio image</w:t>
+      </w:r>
+      <w:r>
+        <w:t>s</w:t>
+      </w:r>
+      <w:r>
+        <w:t xml:space="preserve"> will be saved automatically in the path:  </w:t>
+      </w:r>
+      <w:proofErr w:type="spellStart"/>
+      <w:r>
+        <w:t>fluocell</w:t>
       </w:r>
       <w:r>
         <w:t>_sample</w:t>
       </w:r>
-      <w:r>
-        <w:t>\10_24_08_Src_fret_pax\output\0.3–0.8 (the range is set in the interface of fluocell under ‘FRET Ratio’)</w:t>
+      <w:proofErr w:type="spellEnd"/>
+      <w:r>
+        <w:t xml:space="preserve">\10_24_08_Src_fret_pax\output\0.3–0.8 (the range is set in the interface of </w:t>
+      </w:r>
+      <w:proofErr w:type="spellStart"/>
+      <w:r>
+        <w:t>fluocell</w:t>
+      </w:r>
+      <w:proofErr w:type="spellEnd"/>
+      <w:r>
+        <w:t xml:space="preserve"> under ‘FRET Ratio’)</w:t>
       </w:r>
       <w:r>
         <w:t>.</w:t>
@@ -1319,10 +1193,13 @@
         <w:t xml:space="preserve"> </w:t>
       </w:r>
       <w:r>
-        <w:t>O</w:t>
-      </w:r>
-      <w:r>
-        <w:t xml:space="preserve">nce user has the ratio images, it is </w:t>
+        <w:t>T</w:t>
+      </w:r>
+      <w:r>
+        <w:t>he ratio images</w:t>
+      </w:r>
+      <w:r>
+        <w:t xml:space="preserve"> are </w:t>
       </w:r>
       <w:r>
         <w:t xml:space="preserve">convenient </w:t>
@@ -1349,67 +1226,22 @@
         <w:t>s</w:t>
       </w:r>
       <w:r>
-        <w:t xml:space="preserve"> to open the output/ folder and manually removed the saved file and repeat the image analysis steps.</w:t>
+        <w:t xml:space="preserve"> to manually</w:t>
+      </w:r>
+      <w:r>
+        <w:t xml:space="preserve"> </w:t>
+      </w:r>
+      <w:r>
+        <w:t xml:space="preserve">remove the saved files in </w:t>
+      </w:r>
+      <w:r>
+        <w:t>output/ folder and repeat the image analysis steps.</w:t>
       </w:r>
     </w:p>
     <w:p>
       <w:pPr>
         <w:ind w:left="360"/>
       </w:pPr>
-    </w:p>
-    <w:p>
-      <w:pPr>
-        <w:numPr>
-          <w:ilvl w:val="0"/>
-          <w:numId w:val="3"/>
-        </w:numPr>
-        <w:jc w:val="both"/>
-      </w:pPr>
-      <w:r>
-        <w:t xml:space="preserve">Close files and quit the image tool: File </w:t>
-      </w:r>
-      <w:r>
-        <w:sym w:font="Wingdings" w:char="F0E0"/>
-      </w:r>
-      <w:r>
-        <w:t xml:space="preserve"> Close </w:t>
-      </w:r>
-      <w:r>
-        <w:sym w:font="Wingdings" w:char="F0E0"/>
-      </w:r>
-      <w:r>
-        <w:t xml:space="preserve"> Quit. </w:t>
-      </w:r>
-      <w:r>
-        <w:t xml:space="preserve">Note: </w:t>
-      </w:r>
-      <w:r>
-        <w:t>it is necessary to close the processed image using fluocell interface</w:t>
-      </w:r>
-      <w:r>
-        <w:t xml:space="preserve"> cleanly</w:t>
-      </w:r>
-      <w:r>
-        <w:t>: F</w:t>
-      </w:r>
-      <w:r>
-        <w:t>il</w:t>
-      </w:r>
-      <w:r>
-        <w:t>e</w:t>
-      </w:r>
-      <w:r>
-        <w:t xml:space="preserve"> </w:t>
-      </w:r>
-      <w:r>
-        <w:sym w:font="Wingdings" w:char="F0E0"/>
-      </w:r>
-      <w:r>
-        <w:t xml:space="preserve"> </w:t>
-      </w:r>
-      <w:r>
-        <w:t>Close Figure instead of closing it directly.</w:t>
-      </w:r>
     </w:p>
     <w:p>
       <w:pPr>
@@ -1483,6 +1315,133 @@
             <wp:effectExtent l="0" t="0" r="0" b="1905"/>
             <wp:wrapSquare wrapText="bothSides"/>
             <wp:docPr id="15" name="Picture 1"/>
+            <wp:cNvGraphicFramePr>
+              <a:graphicFrameLocks xmlns:a="http://schemas.openxmlformats.org/drawingml/2006/main" noChangeAspect="1"/>
+            </wp:cNvGraphicFramePr>
+            <a:graphic xmlns:a="http://schemas.openxmlformats.org/drawingml/2006/main">
+              <a:graphicData uri="http://schemas.openxmlformats.org/drawingml/2006/picture">
+                <pic:pic xmlns:pic="http://schemas.openxmlformats.org/drawingml/2006/picture">
+                  <pic:nvPicPr>
+                    <pic:cNvPr id="0" name="Picture 1"/>
+                    <pic:cNvPicPr>
+                      <a:picLocks noChangeAspect="1" noChangeArrowheads="1"/>
+                    </pic:cNvPicPr>
+                  </pic:nvPicPr>
+                  <pic:blipFill>
+                    <a:blip r:embed="rId11">
+                      <a:extLst>
+                        <a:ext uri="{28A0092B-C50C-407E-A947-70E740481C1C}">
+                          <a14:useLocalDpi xmlns:a14="http://schemas.microsoft.com/office/drawing/2010/main" val="0"/>
+                        </a:ext>
+                      </a:extLst>
+                    </a:blip>
+                    <a:srcRect/>
+                    <a:stretch>
+                      <a:fillRect/>
+                    </a:stretch>
+                  </pic:blipFill>
+                  <pic:spPr bwMode="auto">
+                    <a:xfrm>
+                      <a:off x="0" y="0"/>
+                      <a:ext cx="2959735" cy="2131695"/>
+                    </a:xfrm>
+                    <a:prstGeom prst="rect">
+                      <a:avLst/>
+                    </a:prstGeom>
+                    <a:noFill/>
+                    <a:ln>
+                      <a:noFill/>
+                    </a:ln>
+                  </pic:spPr>
+                </pic:pic>
+              </a:graphicData>
+            </a:graphic>
+            <wp14:sizeRelH relativeFrom="page">
+              <wp14:pctWidth>0</wp14:pctWidth>
+            </wp14:sizeRelH>
+            <wp14:sizeRelV relativeFrom="page">
+              <wp14:pctHeight>0</wp14:pctHeight>
+            </wp14:sizeRelV>
+          </wp:anchor>
+        </w:drawing>
+      </w:r>
+      <w:r>
+        <w:t xml:space="preserve">At the </w:t>
+      </w:r>
+      <w:proofErr w:type="spellStart"/>
+      <w:r>
+        <w:t>Fluocel</w:t>
+      </w:r>
+      <w:r>
+        <w:t>l</w:t>
+      </w:r>
+      <w:proofErr w:type="spellEnd"/>
+      <w:r>
+        <w:t xml:space="preserve"> Menu,</w:t>
+      </w:r>
+      <w:r>
+        <w:t xml:space="preserve"> there is a dropdown list that includes four different options. The default option is 0 – None. Select 1 – ROI Fixed</w:t>
+      </w:r>
+      <w:r>
+        <w:t>.</w:t>
+      </w:r>
+      <w:r>
+        <w:t xml:space="preserve"> </w:t>
+      </w:r>
+    </w:p>
+    <w:p>
+      <w:pPr>
+        <w:numPr>
+          <w:ilvl w:val="0"/>
+          <w:numId w:val="14"/>
+        </w:numPr>
+        <w:jc w:val="both"/>
+      </w:pPr>
+      <w:r>
+        <w:t xml:space="preserve">Batch process: Tool -&gt; Batch Update Image -&gt; To process images from 1 to 10, set Image Index to [1:10] -&gt; click ‘OK’ </w:t>
+      </w:r>
+      <w:r>
+        <w:rPr>
+          <w:b/>
+        </w:rPr>
+        <w:t>only once</w:t>
+      </w:r>
+      <w:r>
+        <w:t xml:space="preserve">. </w:t>
+      </w:r>
+    </w:p>
+    <w:p>
+      <w:pPr>
+        <w:ind w:left="360"/>
+        <w:jc w:val="center"/>
+      </w:pPr>
+    </w:p>
+    <w:p>
+      <w:pPr>
+        <w:numPr>
+          <w:ilvl w:val="0"/>
+          <w:numId w:val="14"/>
+        </w:numPr>
+        <w:jc w:val="both"/>
+      </w:pPr>
+      <w:r>
+        <w:rPr>
+          <w:noProof/>
+          <w:lang w:eastAsia="en-US"/>
+        </w:rPr>
+        <w:drawing>
+          <wp:anchor distT="0" distB="0" distL="114300" distR="114300" simplePos="0" relativeHeight="251652608" behindDoc="0" locked="0" layoutInCell="1" allowOverlap="1" wp14:editId="41F68759">
+            <wp:simplePos x="0" y="0"/>
+            <wp:positionH relativeFrom="column">
+              <wp:posOffset>2524125</wp:posOffset>
+            </wp:positionH>
+            <wp:positionV relativeFrom="paragraph">
+              <wp:posOffset>845185</wp:posOffset>
+            </wp:positionV>
+            <wp:extent cx="2959735" cy="2131695"/>
+            <wp:effectExtent l="0" t="0" r="0" b="1905"/>
+            <wp:wrapSquare wrapText="bothSides"/>
+            <wp:docPr id="4" name="Picture 1"/>
             <wp:cNvGraphicFramePr>
               <a:graphicFrameLocks xmlns:a="http://schemas.openxmlformats.org/drawingml/2006/main" noChangeAspect="1"/>
             </wp:cNvGraphicFramePr>
@@ -1534,139 +1493,46 @@
         </w:drawing>
       </w:r>
       <w:r>
-        <w:t>At the Fluocel</w:t>
-      </w:r>
-      <w:r>
-        <w:t>l</w:t>
-      </w:r>
-      <w:r>
-        <w:t xml:space="preserve"> Menu,</w:t>
-      </w:r>
-      <w:r>
-        <w:t xml:space="preserve"> there is a dropdown list that includes four different options. The default option is 0 – None. Select 1 – ROI Fixed</w:t>
-      </w:r>
-      <w:r>
-        <w:t>.</w:t>
-      </w:r>
-      <w:r>
-        <w:t xml:space="preserve"> </w:t>
-      </w:r>
-    </w:p>
-    <w:p>
-      <w:pPr>
-        <w:numPr>
-          <w:ilvl w:val="0"/>
-          <w:numId w:val="14"/>
-        </w:numPr>
-        <w:jc w:val="both"/>
-      </w:pPr>
-      <w:r>
-        <w:t xml:space="preserve">Batch process: Tool -&gt; Batch Update Image -&gt; To process images from 1 to 10, set Image Index to [1:10] -&gt; click ‘OK’ </w:t>
-      </w:r>
-      <w:r>
-        <w:rPr>
-          <w:b/>
-        </w:rPr>
-        <w:t>only once</w:t>
-      </w:r>
-      <w:r>
-        <w:t xml:space="preserve">. </w:t>
-      </w:r>
-    </w:p>
-    <w:p>
-      <w:pPr>
-        <w:ind w:left="360"/>
-        <w:jc w:val="center"/>
-      </w:pPr>
-    </w:p>
-    <w:p>
-      <w:pPr>
-        <w:numPr>
-          <w:ilvl w:val="0"/>
-          <w:numId w:val="14"/>
-        </w:numPr>
-        <w:jc w:val="both"/>
-      </w:pPr>
-      <w:r>
-        <w:rPr>
-          <w:noProof/>
-          <w:lang w:eastAsia="en-US"/>
-        </w:rPr>
-        <w:lastRenderedPageBreak/>
-        <w:drawing>
-          <wp:anchor distT="0" distB="0" distL="114300" distR="114300" simplePos="0" relativeHeight="251652608" behindDoc="0" locked="0" layoutInCell="1" allowOverlap="1" wp14:editId="41F68759">
-            <wp:simplePos x="0" y="0"/>
-            <wp:positionH relativeFrom="column">
-              <wp:posOffset>2524125</wp:posOffset>
-            </wp:positionH>
-            <wp:positionV relativeFrom="paragraph">
-              <wp:posOffset>845185</wp:posOffset>
-            </wp:positionV>
-            <wp:extent cx="2959735" cy="2131695"/>
-            <wp:effectExtent l="0" t="0" r="0" b="1905"/>
-            <wp:wrapSquare wrapText="bothSides"/>
-            <wp:docPr id="4" name="Picture 1"/>
-            <wp:cNvGraphicFramePr>
-              <a:graphicFrameLocks xmlns:a="http://schemas.openxmlformats.org/drawingml/2006/main" noChangeAspect="1"/>
-            </wp:cNvGraphicFramePr>
-            <a:graphic xmlns:a="http://schemas.openxmlformats.org/drawingml/2006/main">
-              <a:graphicData uri="http://schemas.openxmlformats.org/drawingml/2006/picture">
-                <pic:pic xmlns:pic="http://schemas.openxmlformats.org/drawingml/2006/picture">
-                  <pic:nvPicPr>
-                    <pic:cNvPr id="0" name="Picture 1"/>
-                    <pic:cNvPicPr>
-                      <a:picLocks noChangeAspect="1" noChangeArrowheads="1"/>
-                    </pic:cNvPicPr>
-                  </pic:nvPicPr>
-                  <pic:blipFill>
-                    <a:blip r:embed="rId13">
-                      <a:extLst>
-                        <a:ext uri="{28A0092B-C50C-407E-A947-70E740481C1C}">
-                          <a14:useLocalDpi xmlns:a14="http://schemas.microsoft.com/office/drawing/2010/main" val="0"/>
-                        </a:ext>
-                      </a:extLst>
-                    </a:blip>
-                    <a:srcRect/>
-                    <a:stretch>
-                      <a:fillRect/>
-                    </a:stretch>
-                  </pic:blipFill>
-                  <pic:spPr bwMode="auto">
-                    <a:xfrm>
-                      <a:off x="0" y="0"/>
-                      <a:ext cx="2959735" cy="2131695"/>
-                    </a:xfrm>
-                    <a:prstGeom prst="rect">
-                      <a:avLst/>
-                    </a:prstGeom>
-                    <a:noFill/>
-                    <a:ln>
-                      <a:noFill/>
-                    </a:ln>
-                  </pic:spPr>
-                </pic:pic>
-              </a:graphicData>
-            </a:graphic>
-            <wp14:sizeRelH relativeFrom="page">
-              <wp14:pctWidth>0</wp14:pctWidth>
-            </wp14:sizeRelH>
-            <wp14:sizeRelV relativeFrom="page">
-              <wp14:pctHeight>0</wp14:pctHeight>
-            </wp14:sizeRelV>
-          </wp:anchor>
-        </w:drawing>
-      </w:r>
-      <w:r>
         <w:t>To retrieve data, c</w:t>
       </w:r>
       <w:r>
-        <w:t>opy the output variables from the MATLAB Workspace to Excel: fluocell_data -&gt; time, fluocell_data -&gt; value.</w:t>
+        <w:t xml:space="preserve">opy the output variables from the MATLAB Workspace to Excel: </w:t>
+      </w:r>
+      <w:proofErr w:type="spellStart"/>
+      <w:r>
+        <w:t>fluocell_data</w:t>
+      </w:r>
+      <w:proofErr w:type="spellEnd"/>
+      <w:r>
+        <w:t xml:space="preserve"> -&gt; time, </w:t>
+      </w:r>
+      <w:proofErr w:type="spellStart"/>
+      <w:r>
+        <w:t>fluocell_data</w:t>
+      </w:r>
+      <w:proofErr w:type="spellEnd"/>
+      <w:r>
+        <w:t xml:space="preserve"> -&gt; value.</w:t>
       </w:r>
       <w:r>
         <w:rPr>
           <w:rFonts w:hint="eastAsia"/>
         </w:rPr>
-        <w:t xml:space="preserve"> The fluocell_data.time variable has two columns. The first column contains the index number of the image frames. The second column contains the time that the image frames were saved, in </w:t>
+        <w:t xml:space="preserve"> The </w:t>
+      </w:r>
+      <w:proofErr w:type="spellStart"/>
+      <w:r>
+        <w:rPr>
+          <w:rFonts w:hint="eastAsia"/>
+        </w:rPr>
+        <w:t>fluocell_data.time</w:t>
+      </w:r>
+      <w:proofErr w:type="spellEnd"/>
+      <w:r>
+        <w:rPr>
+          <w:rFonts w:hint="eastAsia"/>
+        </w:rPr>
+        <w:t xml:space="preserve"> variable has two columns. The first column contains the index number of the image frames. The second column contains the time that the image frames were saved, in </w:t>
       </w:r>
       <w:r>
         <w:t>minutes</w:t>
@@ -1782,19 +1648,44 @@
         <w:jc w:val="both"/>
       </w:pPr>
       <w:r>
+        <w:lastRenderedPageBreak/>
         <w:t>Once the images have been saved, i</w:t>
       </w:r>
       <w:r>
         <w:t xml:space="preserve">n </w:t>
       </w:r>
       <w:r>
-        <w:t xml:space="preserve">the MATLAB command window run the make_movie function. </w:t>
+        <w:t xml:space="preserve">the MATLAB command window run the </w:t>
+      </w:r>
+      <w:proofErr w:type="spellStart"/>
+      <w:r>
+        <w:t>make_movie</w:t>
+      </w:r>
+      <w:proofErr w:type="spellEnd"/>
+      <w:r>
+        <w:t xml:space="preserve"> function. </w:t>
       </w:r>
       <w:r>
         <w:t>First, m</w:t>
       </w:r>
       <w:r>
-        <w:t>odify the function fluocell/app/sample_init_data.m. R</w:t>
+        <w:t xml:space="preserve">odify the function </w:t>
+      </w:r>
+      <w:proofErr w:type="spellStart"/>
+      <w:r>
+        <w:t>fluocell</w:t>
+      </w:r>
+      <w:proofErr w:type="spellEnd"/>
+      <w:r>
+        <w:t>/app/</w:t>
+      </w:r>
+      <w:proofErr w:type="spellStart"/>
+      <w:r>
+        <w:t>sample_init_data.m</w:t>
+      </w:r>
+      <w:proofErr w:type="spellEnd"/>
+      <w:r>
+        <w:t>. R</w:t>
       </w:r>
       <w:r>
         <w:t xml:space="preserve">eplace </w:t>
@@ -1806,11 +1697,16 @@
         <w:t xml:space="preserve"> wit</w:t>
       </w:r>
       <w:r>
-        <w:t>h the location of flu</w:t>
+        <w:t xml:space="preserve">h the location of </w:t>
+      </w:r>
+      <w:proofErr w:type="spellStart"/>
+      <w:r>
+        <w:t>flu</w:t>
       </w:r>
       <w:r>
         <w:t>ocell_sample</w:t>
       </w:r>
+      <w:proofErr w:type="spellEnd"/>
       <w:r>
         <w:t>/</w:t>
       </w:r>
@@ -1827,10 +1723,18 @@
         <w:jc w:val="both"/>
       </w:pPr>
       <w:r>
-        <w:t xml:space="preserve">&gt;&gt; cd </w:t>
-      </w:r>
-      <w:r>
-        <w:t>../</w:t>
+        <w:t xml:space="preserve">&gt;&gt; </w:t>
+      </w:r>
+      <w:proofErr w:type="gramStart"/>
+      <w:r>
+        <w:t xml:space="preserve">cd </w:t>
+      </w:r>
+      <w:r>
+        <w:t>..</w:t>
+      </w:r>
+      <w:proofErr w:type="gramEnd"/>
+      <w:r>
+        <w:t>/</w:t>
       </w:r>
       <w:r>
         <w:t>../../</w:t>
@@ -1847,8 +1751,37 @@
       <w:r>
         <w:t xml:space="preserve">&gt;&gt; </w:t>
       </w:r>
-      <w:r>
-        <w:t>data = sample_init_data('src_pax','make_movie');</w:t>
+      <w:proofErr w:type="gramStart"/>
+      <w:r>
+        <w:t>data</w:t>
+      </w:r>
+      <w:proofErr w:type="gramEnd"/>
+      <w:r>
+        <w:t xml:space="preserve"> = </w:t>
+      </w:r>
+      <w:proofErr w:type="spellStart"/>
+      <w:r>
+        <w:t>sample_init_data</w:t>
+      </w:r>
+      <w:proofErr w:type="spellEnd"/>
+      <w:r>
+        <w:t>('src_</w:t>
+      </w:r>
+      <w:proofErr w:type="spellStart"/>
+      <w:r>
+        <w:t>pax</w:t>
+      </w:r>
+      <w:proofErr w:type="spellEnd"/>
+      <w:r>
+        <w:t>','</w:t>
+      </w:r>
+      <w:proofErr w:type="spellStart"/>
+      <w:r>
+        <w:t>make_movie</w:t>
+      </w:r>
+      <w:proofErr w:type="spellEnd"/>
+      <w:r>
+        <w:t>');</w:t>
       </w:r>
     </w:p>
     <w:p>
@@ -1859,9 +1792,19 @@
       <w:r>
         <w:t xml:space="preserve">&gt;&gt; </w:t>
       </w:r>
-      <w:r>
-        <w:t>make_movie(</w:t>
-      </w:r>
+      <w:proofErr w:type="spellStart"/>
+      <w:r>
+        <w:t>make_</w:t>
+      </w:r>
+      <w:proofErr w:type="gramStart"/>
+      <w:r>
+        <w:t>movie</w:t>
+      </w:r>
+      <w:proofErr w:type="spellEnd"/>
+      <w:r>
+        <w:t>(</w:t>
+      </w:r>
+      <w:proofErr w:type="gramEnd"/>
       <w:r>
         <w:t>data</w:t>
       </w:r>
@@ -1875,7 +1818,23 @@
         <w:jc w:val="both"/>
       </w:pPr>
       <w:r>
-        <w:t xml:space="preserve">The function make_movie() takes pre-existing images (.tiff) and assemble them into movies. </w:t>
+        <w:t xml:space="preserve">The function </w:t>
+      </w:r>
+      <w:proofErr w:type="spellStart"/>
+      <w:r>
+        <w:t>make_</w:t>
+      </w:r>
+      <w:proofErr w:type="gramStart"/>
+      <w:r>
+        <w:t>movie</w:t>
+      </w:r>
+      <w:proofErr w:type="spellEnd"/>
+      <w:r>
+        <w:t>(</w:t>
+      </w:r>
+      <w:proofErr w:type="gramEnd"/>
+      <w:r>
+        <w:t xml:space="preserve">) takes pre-existing images (.tiff) and assemble them into movies. </w:t>
       </w:r>
       <w:r>
         <w:t>The movie file “fret.avi” can be found in the “output\” folder within the data folder.</w:t>
@@ -1979,7 +1938,7 @@
                     </pic:cNvPicPr>
                   </pic:nvPicPr>
                   <pic:blipFill>
-                    <a:blip r:embed="rId14" cstate="print">
+                    <a:blip r:embed="rId13" cstate="print">
                       <a:extLst>
                         <a:ext uri="{28A0092B-C50C-407E-A947-70E740481C1C}">
                           <a14:useLocalDpi xmlns:a14="http://schemas.microsoft.com/office/drawing/2010/main" val="0"/>
@@ -2054,6 +2013,22 @@
     </w:p>
     <w:p>
       <w:pPr>
+        <w:ind w:left="720"/>
+        <w:jc w:val="both"/>
+      </w:pPr>
+    </w:p>
+    <w:p>
+      <w:pPr>
+        <w:jc w:val="both"/>
+      </w:pPr>
+    </w:p>
+    <w:p>
+      <w:pPr>
+        <w:jc w:val="both"/>
+      </w:pPr>
+    </w:p>
+    <w:p>
+      <w:pPr>
         <w:jc w:val="both"/>
       </w:pPr>
       <w:r>
@@ -2061,15 +2036,14 @@
           <w:noProof/>
           <w:lang w:eastAsia="en-US"/>
         </w:rPr>
-        <w:lastRenderedPageBreak/>
         <w:drawing>
-          <wp:anchor distT="0" distB="0" distL="114300" distR="114300" simplePos="0" relativeHeight="251662848" behindDoc="1" locked="0" layoutInCell="1" allowOverlap="1" wp14:editId="25E19186">
+          <wp:anchor distT="0" distB="0" distL="114300" distR="114300" simplePos="0" relativeHeight="251662848" behindDoc="1" locked="0" layoutInCell="1" allowOverlap="1" wp14:anchorId="0941956A" wp14:editId="340DCB2E">
             <wp:simplePos x="0" y="0"/>
             <wp:positionH relativeFrom="column">
-              <wp:posOffset>-3957955</wp:posOffset>
+              <wp:posOffset>-10160</wp:posOffset>
             </wp:positionH>
             <wp:positionV relativeFrom="paragraph">
-              <wp:posOffset>619760</wp:posOffset>
+              <wp:posOffset>193040</wp:posOffset>
             </wp:positionV>
             <wp:extent cx="1584960" cy="1792605"/>
             <wp:effectExtent l="0" t="0" r="0" b="0"/>
@@ -2096,7 +2070,7 @@
                     </pic:cNvPicPr>
                   </pic:nvPicPr>
                   <pic:blipFill>
-                    <a:blip r:embed="rId15">
+                    <a:blip r:embed="rId14">
                       <a:extLst>
                         <a:ext uri="{28A0092B-C50C-407E-A947-70E740481C1C}">
                           <a14:useLocalDpi xmlns:a14="http://schemas.microsoft.com/office/drawing/2010/main" val="0"/>
@@ -2133,21 +2107,6 @@
           </wp:anchor>
         </w:drawing>
       </w:r>
-    </w:p>
-    <w:p>
-      <w:pPr>
-        <w:jc w:val="both"/>
-      </w:pPr>
-    </w:p>
-    <w:p>
-      <w:pPr>
-        <w:jc w:val="both"/>
-      </w:pPr>
-    </w:p>
-    <w:p>
-      <w:pPr>
-        <w:jc w:val="both"/>
-      </w:pPr>
       <w:r>
         <w:rPr>
           <w:noProof/>
@@ -2171,7 +2130,7 @@
                     </pic:cNvPicPr>
                   </pic:nvPicPr>
                   <pic:blipFill>
-                    <a:blip r:embed="rId16">
+                    <a:blip r:embed="rId15">
                       <a:extLst>
                         <a:ext uri="{28A0092B-C50C-407E-A947-70E740481C1C}">
                           <a14:useLocalDpi xmlns:a14="http://schemas.microsoft.com/office/drawing/2010/main" val="0"/>
@@ -2250,6 +2209,7 @@
           <w:noProof/>
           <w:lang w:eastAsia="en-US"/>
         </w:rPr>
+        <w:lastRenderedPageBreak/>
         <w:drawing>
           <wp:anchor distT="0" distB="0" distL="114300" distR="114300" simplePos="0" relativeHeight="251657728" behindDoc="0" locked="0" layoutInCell="1" allowOverlap="1" wp14:editId="68FA1F50">
             <wp:simplePos x="0" y="0"/>
@@ -2276,7 +2236,7 @@
                     </pic:cNvPicPr>
                   </pic:nvPicPr>
                   <pic:blipFill>
-                    <a:blip r:embed="rId17" cstate="print">
+                    <a:blip r:embed="rId16" cstate="print">
                       <a:extLst>
                         <a:ext uri="{28A0092B-C50C-407E-A947-70E740481C1C}">
                           <a14:useLocalDpi xmlns:a14="http://schemas.microsoft.com/office/drawing/2010/main" val="0"/>
@@ -2340,8 +2300,21 @@
         </w:numPr>
         <w:jc w:val="both"/>
       </w:pPr>
-      <w:r>
-        <w:t>Fluocell Menu -&gt; Protocol -&gt; Intensity-Processing, Time Frame Pattern:{‘001’,’%03d’}; check the box</w:t>
+      <w:proofErr w:type="spellStart"/>
+      <w:r>
+        <w:t>Fluocell</w:t>
+      </w:r>
+      <w:proofErr w:type="spellEnd"/>
+      <w:r>
+        <w:t xml:space="preserve"> Menu -&gt; Protocol -&gt; Intensity-Processing, Time Frame </w:t>
+      </w:r>
+      <w:proofErr w:type="gramStart"/>
+      <w:r>
+        <w:t>Pattern:</w:t>
+      </w:r>
+      <w:proofErr w:type="gramEnd"/>
+      <w:r>
+        <w:t>{‘001’,’%03d’}; check the box</w:t>
       </w:r>
       <w:r>
         <w:t>es</w:t>
@@ -2379,12 +2352,14 @@
       <w:r>
         <w:t xml:space="preserve">avigate to the data folder </w:t>
       </w:r>
+      <w:proofErr w:type="spellStart"/>
       <w:r>
         <w:t>fluocell_</w:t>
       </w:r>
       <w:r>
         <w:t>sample</w:t>
       </w:r>
+      <w:proofErr w:type="spellEnd"/>
       <w:r>
         <w:t xml:space="preserve">\PH-Akt-GFP_1\ -&gt; double click the file “AKT-PH-YFP_PDGF52.001”. </w:t>
       </w:r>
@@ -2425,7 +2400,7 @@
                     </pic:cNvPicPr>
                   </pic:nvPicPr>
                   <pic:blipFill>
-                    <a:blip r:embed="rId18" cstate="print">
+                    <a:blip r:embed="rId17" cstate="print">
                       <a:extLst>
                         <a:ext uri="{28A0092B-C50C-407E-A947-70E740481C1C}">
                           <a14:useLocalDpi xmlns:a14="http://schemas.microsoft.com/office/drawing/2010/main" val="0"/>
@@ -2499,7 +2474,7 @@
                     </pic:cNvPicPr>
                   </pic:nvPicPr>
                   <pic:blipFill>
-                    <a:blip r:embed="rId19" cstate="print">
+                    <a:blip r:embed="rId18" cstate="print">
                       <a:extLst>
                         <a:ext uri="{28A0092B-C50C-407E-A947-70E740481C1C}">
                           <a14:useLocalDpi xmlns:a14="http://schemas.microsoft.com/office/drawing/2010/main" val="0"/>
@@ -2546,7 +2521,10 @@
         <w:jc w:val="both"/>
       </w:pPr>
       <w:r>
-        <w:t>Decide the threshold for cell detection.</w:t>
+        <w:t>Choose the Brightness Factor</w:t>
+      </w:r>
+      <w:r>
+        <w:t xml:space="preserve"> for cell detection.</w:t>
       </w:r>
     </w:p>
     <w:p>
@@ -2555,13 +2533,34 @@
         <w:jc w:val="both"/>
       </w:pPr>
       <w:r>
-        <w:t xml:space="preserve">Menu-&gt; </w:t>
-      </w:r>
-      <w:r>
-        <w:t>Tool -&gt; Adjust Brightness Factor</w:t>
-      </w:r>
-      <w:r>
-        <w:t>; Brightness Factor 1.0,</w:t>
+        <w:t>Menu</w:t>
+      </w:r>
+      <w:r>
+        <w:t xml:space="preserve"> </w:t>
+      </w:r>
+      <w:r>
+        <w:sym w:font="Wingdings" w:char="F0E0"/>
+      </w:r>
+      <w:r>
+        <w:t xml:space="preserve"> </w:t>
+      </w:r>
+      <w:r>
+        <w:t xml:space="preserve">Tool </w:t>
+      </w:r>
+      <w:r>
+        <w:sym w:font="Wingdings" w:char="F0E0"/>
+      </w:r>
+      <w:r>
+        <w:t xml:space="preserve"> Adjust Brightness Factor</w:t>
+      </w:r>
+      <w:r>
+        <w:t>; Brightness Factor 1.0</w:t>
+      </w:r>
+      <w:r>
+        <w:t xml:space="preserve"> (suggested value between 0.7 and 1.3)</w:t>
+      </w:r>
+      <w:r>
+        <w:t>,</w:t>
       </w:r>
       <w:r>
         <w:t xml:space="preserve"> check the box “Show Detected Boundary”.</w:t>
@@ -2569,19 +2568,33 @@
       <w:r>
         <w:t xml:space="preserve"> Change the index value to show the boundary. Adjust the </w:t>
       </w:r>
-      <w:r>
-        <w:lastRenderedPageBreak/>
-        <w:t xml:space="preserve">colormap </w:t>
-      </w:r>
-      <w:r>
-        <w:t xml:space="preserve">to 0-5000 or </w:t>
-      </w:r>
-      <w:r>
-        <w:t>as needed.</w:t>
-      </w:r>
-      <w:r>
-        <w:t xml:space="preserve"> *Note: The user may see different intensities of color depending on what their default colormap is in MATLAB.</w:t>
-      </w:r>
+      <w:proofErr w:type="spellStart"/>
+      <w:r>
+        <w:t>colormap</w:t>
+      </w:r>
+      <w:proofErr w:type="spellEnd"/>
+      <w:r>
+        <w:t xml:space="preserve"> </w:t>
+      </w:r>
+      <w:r>
+        <w:t xml:space="preserve">to 0-5000 </w:t>
+      </w:r>
+      <w:r>
+        <w:t>(for other data, adjust as needed).</w:t>
+      </w:r>
+      <w:r>
+        <w:t xml:space="preserve"> *Note: The user may see different intensities of color depending on what their default </w:t>
+      </w:r>
+      <w:proofErr w:type="spellStart"/>
+      <w:r>
+        <w:t>colormap</w:t>
+      </w:r>
+      <w:proofErr w:type="spellEnd"/>
+      <w:r>
+        <w:t xml:space="preserve"> is in MATLAB.</w:t>
+      </w:r>
+      <w:bookmarkStart w:id="0" w:name="_GoBack"/>
+      <w:bookmarkEnd w:id="0"/>
     </w:p>
     <w:p>
       <w:pPr>
@@ -2602,19 +2615,35 @@
         <w:jc w:val="both"/>
       </w:pPr>
       <w:r>
-        <w:t>In the file sample_init_data.m, change the va</w:t>
-      </w:r>
-      <w:r>
-        <w:t xml:space="preserve">lue of root to the path of the </w:t>
-      </w:r>
-      <w:r>
-        <w:t>data</w:t>
-      </w:r>
-      <w:r>
-        <w:t xml:space="preserve"> </w:t>
-      </w:r>
-      <w:r>
-        <w:t>directory</w:t>
+        <w:t xml:space="preserve">In the file </w:t>
+      </w:r>
+      <w:proofErr w:type="spellStart"/>
+      <w:r>
+        <w:t>sample_init_data.m</w:t>
+      </w:r>
+      <w:proofErr w:type="spellEnd"/>
+      <w:r>
+        <w:t xml:space="preserve">, </w:t>
+      </w:r>
+      <w:r>
+        <w:t>confirm that</w:t>
+      </w:r>
+      <w:r>
+        <w:t xml:space="preserve"> the </w:t>
+      </w:r>
+      <w:r>
+        <w:t>root variable in line 4 was updated to</w:t>
+      </w:r>
+      <w:r>
+        <w:t xml:space="preserve"> the location of </w:t>
+      </w:r>
+      <w:proofErr w:type="spellStart"/>
+      <w:r>
+        <w:t>fluocell_sample</w:t>
+      </w:r>
+      <w:proofErr w:type="spellEnd"/>
+      <w:r>
+        <w:t>/ folder.</w:t>
       </w:r>
     </w:p>
     <w:p>
@@ -2636,14 +2665,21 @@
       <w:r>
         <w:t xml:space="preserve">&gt;&gt; </w:t>
       </w:r>
+      <w:proofErr w:type="gramStart"/>
       <w:r>
         <w:t>cd</w:t>
       </w:r>
+      <w:proofErr w:type="gramEnd"/>
       <w:r>
         <w:t xml:space="preserve"> </w:t>
       </w:r>
-      <w:r>
-        <w:t>fluocell/</w:t>
+      <w:proofErr w:type="spellStart"/>
+      <w:r>
+        <w:t>fluocell</w:t>
+      </w:r>
+      <w:proofErr w:type="spellEnd"/>
+      <w:r>
+        <w:t>/</w:t>
       </w:r>
       <w:r>
         <w:t>app</w:t>
@@ -2654,59 +2690,64 @@
         <w:jc w:val="both"/>
       </w:pPr>
       <w:r>
-        <w:t>&gt;&gt; cell_name = 'akt_1';</w:t>
-      </w:r>
-    </w:p>
-    <w:p>
-      <w:pPr>
-        <w:jc w:val="both"/>
-      </w:pPr>
-      <w:r>
-        <w:t>&gt;&gt; data = sample_init_data('akt_1');</w:t>
-      </w:r>
-    </w:p>
-    <w:p>
-      <w:pPr>
-        <w:jc w:val="both"/>
-      </w:pPr>
-      <w:r>
-        <w:t>&gt;&gt; single_cell_analyzer('akt_1',data);</w:t>
-      </w:r>
-    </w:p>
-    <w:p>
-      <w:pPr>
-        <w:jc w:val="both"/>
-      </w:pPr>
-    </w:p>
-    <w:p>
-      <w:pPr>
-        <w:jc w:val="both"/>
-      </w:pPr>
-    </w:p>
-    <w:p>
-      <w:pPr>
-        <w:jc w:val="both"/>
-      </w:pPr>
-    </w:p>
-    <w:p>
-      <w:pPr>
-        <w:jc w:val="both"/>
-      </w:pPr>
-    </w:p>
-    <w:p>
-      <w:pPr>
-        <w:jc w:val="both"/>
-      </w:pPr>
-    </w:p>
-    <w:p>
-      <w:pPr>
-        <w:jc w:val="both"/>
-      </w:pPr>
-    </w:p>
-    <w:p>
-      <w:pPr>
-        <w:jc w:val="both"/>
-      </w:pPr>
+        <w:t xml:space="preserve">&gt;&gt; </w:t>
+      </w:r>
+      <w:proofErr w:type="spellStart"/>
+      <w:r>
+        <w:t>cell_name</w:t>
+      </w:r>
+      <w:proofErr w:type="spellEnd"/>
+      <w:r>
+        <w:t xml:space="preserve"> = 'akt_1';</w:t>
+      </w:r>
+    </w:p>
+    <w:p>
+      <w:pPr>
+        <w:jc w:val="both"/>
+      </w:pPr>
+      <w:r>
+        <w:t xml:space="preserve">&gt;&gt; </w:t>
+      </w:r>
+      <w:proofErr w:type="gramStart"/>
+      <w:r>
+        <w:t>data</w:t>
+      </w:r>
+      <w:proofErr w:type="gramEnd"/>
+      <w:r>
+        <w:t xml:space="preserve"> = </w:t>
+      </w:r>
+      <w:proofErr w:type="spellStart"/>
+      <w:r>
+        <w:t>sample_init_data</w:t>
+      </w:r>
+      <w:proofErr w:type="spellEnd"/>
+      <w:r>
+        <w:t>('akt_1');</w:t>
+      </w:r>
+    </w:p>
+    <w:p>
+      <w:pPr>
+        <w:jc w:val="both"/>
+      </w:pPr>
+      <w:r>
+        <w:t xml:space="preserve">&gt;&gt; </w:t>
+      </w:r>
+      <w:proofErr w:type="spellStart"/>
+      <w:r>
+        <w:t>single_cell_</w:t>
+      </w:r>
+      <w:proofErr w:type="gramStart"/>
+      <w:r>
+        <w:t>analyzer</w:t>
+      </w:r>
+      <w:proofErr w:type="spellEnd"/>
+      <w:r>
+        <w:t>(</w:t>
+      </w:r>
+      <w:proofErr w:type="gramEnd"/>
+      <w:r>
+        <w:t>'akt_1',data);</w:t>
+      </w:r>
     </w:p>
     <w:p>
       <w:pPr>
@@ -2717,14 +2758,15 @@
           <w:noProof/>
           <w:lang w:eastAsia="en-US"/>
         </w:rPr>
+        <w:lastRenderedPageBreak/>
         <w:drawing>
-          <wp:anchor distT="0" distB="0" distL="114300" distR="114300" simplePos="0" relativeHeight="251660800" behindDoc="0" locked="0" layoutInCell="1" allowOverlap="1" wp14:editId="29A6AFEC">
+          <wp:anchor distT="0" distB="0" distL="114300" distR="114300" simplePos="0" relativeHeight="251660800" behindDoc="0" locked="0" layoutInCell="1" allowOverlap="1" wp14:anchorId="7E29F11B" wp14:editId="2A139CE9">
             <wp:simplePos x="0" y="0"/>
             <wp:positionH relativeFrom="column">
-              <wp:posOffset>75565</wp:posOffset>
+              <wp:posOffset>-30452</wp:posOffset>
             </wp:positionH>
             <wp:positionV relativeFrom="paragraph">
-              <wp:posOffset>69215</wp:posOffset>
+              <wp:posOffset>153035</wp:posOffset>
             </wp:positionV>
             <wp:extent cx="4586605" cy="2044700"/>
             <wp:effectExtent l="0" t="0" r="4445" b="0"/>
@@ -2743,7 +2785,7 @@
                     </pic:cNvPicPr>
                   </pic:nvPicPr>
                   <pic:blipFill>
-                    <a:blip r:embed="rId20" cstate="print">
+                    <a:blip r:embed="rId19" cstate="print">
                       <a:extLst>
                         <a:ext uri="{28A0092B-C50C-407E-A947-70E740481C1C}">
                           <a14:useLocalDpi xmlns:a14="http://schemas.microsoft.com/office/drawing/2010/main" val="0"/>
@@ -2843,6 +2885,11 @@
     </w:p>
     <w:p>
       <w:pPr>
+        <w:jc w:val="both"/>
+      </w:pPr>
+    </w:p>
+    <w:p>
+      <w:pPr>
         <w:numPr>
           <w:ilvl w:val="0"/>
           <w:numId w:val="16"/>
@@ -2919,7 +2966,6 @@
           <w:noProof/>
           <w:lang w:eastAsia="en-US"/>
         </w:rPr>
-        <w:lastRenderedPageBreak/>
         <w:drawing>
           <wp:inline distT="0" distB="0" distL="0" distR="0" wp14:editId="1685EC19">
             <wp:extent cx="4707890" cy="3014980"/>
@@ -2938,7 +2984,7 @@
                     </pic:cNvPicPr>
                   </pic:nvPicPr>
                   <pic:blipFill>
-                    <a:blip r:embed="rId21">
+                    <a:blip r:embed="rId20">
                       <a:extLst>
                         <a:ext uri="{28A0092B-C50C-407E-A947-70E740481C1C}">
                           <a14:useLocalDpi xmlns:a14="http://schemas.microsoft.com/office/drawing/2010/main" val="0"/>
@@ -3001,7 +3047,7 @@
                     </pic:cNvPicPr>
                   </pic:nvPicPr>
                   <pic:blipFill>
-                    <a:blip r:embed="rId22">
+                    <a:blip r:embed="rId21">
                       <a:extLst>
                         <a:ext uri="{28A0092B-C50C-407E-A947-70E740481C1C}">
                           <a14:useLocalDpi xmlns:a14="http://schemas.microsoft.com/office/drawing/2010/main" val="0"/>
@@ -3046,33 +3092,6 @@
       <w:pPr>
         <w:jc w:val="both"/>
         <w:rPr>
-          <w:noProof/>
-          <w:lang w:eastAsia="en-US"/>
-        </w:rPr>
-      </w:pPr>
-    </w:p>
-    <w:p>
-      <w:pPr>
-        <w:jc w:val="both"/>
-        <w:rPr>
-          <w:noProof/>
-          <w:lang w:eastAsia="en-US"/>
-        </w:rPr>
-      </w:pPr>
-    </w:p>
-    <w:p>
-      <w:pPr>
-        <w:jc w:val="both"/>
-        <w:rPr>
-          <w:noProof/>
-          <w:lang w:eastAsia="en-US"/>
-        </w:rPr>
-      </w:pPr>
-    </w:p>
-    <w:p>
-      <w:pPr>
-        <w:jc w:val="both"/>
-        <w:rPr>
           <w:rFonts w:ascii="Arial" w:hAnsi="Arial" w:cs="Arial"/>
           <w:noProof/>
           <w:color w:val="222222"/>
@@ -3096,6 +3115,7 @@
         <w:rPr>
           <w:noProof/>
         </w:rPr>
+        <w:lastRenderedPageBreak/>
         <w:t>In Matlab Command window:</w:t>
       </w:r>
     </w:p>
@@ -3116,7 +3136,19 @@
         <w:rPr>
           <w:noProof/>
         </w:rPr>
-        <w:t>&gt;&gt;fluocell_data.quantify_roi = 0; There will be no quantification on region of interest.</w:t>
+        <w:t>&gt;&gt;</w:t>
+      </w:r>
+      <w:r>
+        <w:rPr>
+          <w:noProof/>
+        </w:rPr>
+        <w:t xml:space="preserve"> </w:t>
+      </w:r>
+      <w:r>
+        <w:rPr>
+          <w:noProof/>
+        </w:rPr>
+        <w:t>fluocell_data.quantify_roi = 0; There will be no quantification on region of interest.</w:t>
       </w:r>
     </w:p>
     <w:p>
@@ -3136,7 +3168,19 @@
         <w:rPr>
           <w:noProof/>
         </w:rPr>
-        <w:t>&gt;&gt;fluocell_data.quantify_roi = 1; Quantifying the region of interest without tracking cell;</w:t>
+        <w:t>&gt;&gt;</w:t>
+      </w:r>
+      <w:r>
+        <w:rPr>
+          <w:noProof/>
+        </w:rPr>
+        <w:t xml:space="preserve"> </w:t>
+      </w:r>
+      <w:r>
+        <w:rPr>
+          <w:noProof/>
+        </w:rPr>
+        <w:t>fluocell_data.quantify_roi = 1; Quantifying the region of interest without tracking cell;</w:t>
       </w:r>
     </w:p>
     <w:p>
@@ -3156,7 +3200,19 @@
         <w:rPr>
           <w:noProof/>
         </w:rPr>
-        <w:t>&gt;&gt;fluocell_data.quantify</w:t>
+        <w:t>&gt;&gt;</w:t>
+      </w:r>
+      <w:r>
+        <w:rPr>
+          <w:noProof/>
+        </w:rPr>
+        <w:t xml:space="preserve"> </w:t>
+      </w:r>
+      <w:r>
+        <w:rPr>
+          <w:noProof/>
+        </w:rPr>
+        <w:t>fluocell_data.quantify</w:t>
       </w:r>
       <w:r>
         <w:rPr>
@@ -3170,13 +3226,20 @@
           <w:noProof/>
           <w:u w:val="single"/>
         </w:rPr>
-        <w:t>Note here</w:t>
-      </w:r>
-      <w:r>
-        <w:rPr>
+        <w:t>Note</w:t>
+      </w:r>
+      <w:r>
+        <w:rPr>
+          <w:b/>
           <w:noProof/>
         </w:rPr>
-        <w:t xml:space="preserve"> that the option to “Apply Mask” may create a conflict as Fluocell detects another cell in the mask and move the ROIs by mistake. To avoid this conflict,</w:t>
+        <w:t xml:space="preserve"> </w:t>
+      </w:r>
+      <w:r>
+        <w:rPr>
+          <w:noProof/>
+        </w:rPr>
+        <w:t>that the option to “Apply Mask” may create a conflict as Fluocell detects another cell in the mask and move the ROIs by mistake. To avoid this conflict,</w:t>
       </w:r>
       <w:r>
         <w:rPr>
@@ -3205,7 +3268,6 @@
           <w:shd w:val="clear" w:color="auto" w:fill="FFFFFF"/>
           <w:lang w:eastAsia="en-US"/>
         </w:rPr>
-        <w:lastRenderedPageBreak/>
         <w:drawing>
           <wp:inline distT="0" distB="0" distL="0" distR="0" wp14:editId="5FB66E7E">
             <wp:extent cx="2514600" cy="2743200"/>
@@ -3224,7 +3286,7 @@
                     </pic:cNvPicPr>
                   </pic:nvPicPr>
                   <pic:blipFill>
-                    <a:blip r:embed="rId23">
+                    <a:blip r:embed="rId22">
                       <a:extLst>
                         <a:ext uri="{28A0092B-C50C-407E-A947-70E740481C1C}">
                           <a14:useLocalDpi xmlns:a14="http://schemas.microsoft.com/office/drawing/2010/main" val="0"/>
@@ -3283,7 +3345,7 @@
                     </pic:cNvPicPr>
                   </pic:nvPicPr>
                   <pic:blipFill>
-                    <a:blip r:embed="rId24">
+                    <a:blip r:embed="rId23">
                       <a:extLst>
                         <a:ext uri="{28A0092B-C50C-407E-A947-70E740481C1C}">
                           <a14:useLocalDpi xmlns:a14="http://schemas.microsoft.com/office/drawing/2010/main" val="0"/>
@@ -3397,6 +3459,60 @@
                 <pic:pic xmlns:pic="http://schemas.openxmlformats.org/drawingml/2006/picture">
                   <pic:nvPicPr>
                     <pic:cNvPr id="0" name="Picture 6"/>
+                    <pic:cNvPicPr>
+                      <a:picLocks noChangeAspect="1" noChangeArrowheads="1"/>
+                    </pic:cNvPicPr>
+                  </pic:nvPicPr>
+                  <pic:blipFill>
+                    <a:blip r:embed="rId24">
+                      <a:extLst>
+                        <a:ext uri="{28A0092B-C50C-407E-A947-70E740481C1C}">
+                          <a14:useLocalDpi xmlns:a14="http://schemas.microsoft.com/office/drawing/2010/main" val="0"/>
+                        </a:ext>
+                      </a:extLst>
+                    </a:blip>
+                    <a:srcRect/>
+                    <a:stretch>
+                      <a:fillRect/>
+                    </a:stretch>
+                  </pic:blipFill>
+                  <pic:spPr bwMode="auto">
+                    <a:xfrm>
+                      <a:off x="0" y="0"/>
+                      <a:ext cx="2515235" cy="2875915"/>
+                    </a:xfrm>
+                    <a:prstGeom prst="rect">
+                      <a:avLst/>
+                    </a:prstGeom>
+                    <a:noFill/>
+                    <a:ln>
+                      <a:noFill/>
+                    </a:ln>
+                  </pic:spPr>
+                </pic:pic>
+              </a:graphicData>
+            </a:graphic>
+          </wp:inline>
+        </w:drawing>
+      </w:r>
+      <w:r>
+        <w:rPr>
+          <w:noProof/>
+          <w:lang w:eastAsia="en-US"/>
+        </w:rPr>
+        <w:drawing>
+          <wp:inline distT="0" distB="0" distL="0" distR="0" wp14:editId="45F2350B">
+            <wp:extent cx="2515235" cy="2875915"/>
+            <wp:effectExtent l="0" t="0" r="0" b="0"/>
+            <wp:docPr id="7" name="Picture 7"/>
+            <wp:cNvGraphicFramePr>
+              <a:graphicFrameLocks xmlns:a="http://schemas.openxmlformats.org/drawingml/2006/main" noChangeAspect="1"/>
+            </wp:cNvGraphicFramePr>
+            <a:graphic xmlns:a="http://schemas.openxmlformats.org/drawingml/2006/main">
+              <a:graphicData uri="http://schemas.openxmlformats.org/drawingml/2006/picture">
+                <pic:pic xmlns:pic="http://schemas.openxmlformats.org/drawingml/2006/picture">
+                  <pic:nvPicPr>
+                    <pic:cNvPr id="0" name="Picture 7"/>
                     <pic:cNvPicPr>
                       <a:picLocks noChangeAspect="1" noChangeArrowheads="1"/>
                     </pic:cNvPicPr>
@@ -3433,16 +3549,33 @@
           </wp:inline>
         </w:drawing>
       </w:r>
+    </w:p>
+    <w:p>
+      <w:pPr>
+        <w:tabs>
+          <w:tab w:val="left" w:pos="0"/>
+        </w:tabs>
+        <w:rPr>
+          <w:noProof/>
+        </w:rPr>
+      </w:pPr>
+      <w:r>
+        <w:rPr>
+          <w:noProof/>
+        </w:rPr>
+        <w:lastRenderedPageBreak/>
+        <w:t xml:space="preserve">        </w:t>
+      </w:r>
       <w:r>
         <w:rPr>
           <w:noProof/>
           <w:lang w:eastAsia="en-US"/>
         </w:rPr>
         <w:drawing>
-          <wp:inline distT="0" distB="0" distL="0" distR="0" wp14:editId="45F2350B">
+          <wp:inline distT="0" distB="0" distL="0" distR="0" wp14:editId="42634D4A">
             <wp:extent cx="2515235" cy="2875915"/>
             <wp:effectExtent l="0" t="0" r="0" b="0"/>
-            <wp:docPr id="7" name="Picture 7"/>
+            <wp:docPr id="8" name="Picture 8"/>
             <wp:cNvGraphicFramePr>
               <a:graphicFrameLocks xmlns:a="http://schemas.openxmlformats.org/drawingml/2006/main" noChangeAspect="1"/>
             </wp:cNvGraphicFramePr>
@@ -3450,7 +3583,7 @@
               <a:graphicData uri="http://schemas.openxmlformats.org/drawingml/2006/picture">
                 <pic:pic xmlns:pic="http://schemas.openxmlformats.org/drawingml/2006/picture">
                   <pic:nvPicPr>
-                    <pic:cNvPr id="0" name="Picture 7"/>
+                    <pic:cNvPr id="0" name="Picture 8"/>
                     <pic:cNvPicPr>
                       <a:picLocks noChangeAspect="1" noChangeArrowheads="1"/>
                     </pic:cNvPicPr>
@@ -3487,33 +3620,16 @@
           </wp:inline>
         </w:drawing>
       </w:r>
-    </w:p>
-    <w:p>
-      <w:pPr>
-        <w:tabs>
-          <w:tab w:val="left" w:pos="0"/>
-        </w:tabs>
-        <w:rPr>
-          <w:noProof/>
-        </w:rPr>
-      </w:pPr>
-      <w:r>
-        <w:rPr>
-          <w:noProof/>
-        </w:rPr>
-        <w:lastRenderedPageBreak/>
-        <w:t xml:space="preserve">        </w:t>
-      </w:r>
       <w:r>
         <w:rPr>
           <w:noProof/>
           <w:lang w:eastAsia="en-US"/>
         </w:rPr>
         <w:drawing>
-          <wp:inline distT="0" distB="0" distL="0" distR="0" wp14:editId="42634D4A">
+          <wp:inline distT="0" distB="0" distL="0" distR="0" wp14:editId="1CDC3A49">
             <wp:extent cx="2515235" cy="2875915"/>
             <wp:effectExtent l="0" t="0" r="0" b="0"/>
-            <wp:docPr id="8" name="Picture 8"/>
+            <wp:docPr id="9" name="Picture 9"/>
             <wp:cNvGraphicFramePr>
               <a:graphicFrameLocks xmlns:a="http://schemas.openxmlformats.org/drawingml/2006/main" noChangeAspect="1"/>
             </wp:cNvGraphicFramePr>
@@ -3521,7 +3637,7 @@
               <a:graphicData uri="http://schemas.openxmlformats.org/drawingml/2006/picture">
                 <pic:pic xmlns:pic="http://schemas.openxmlformats.org/drawingml/2006/picture">
                   <pic:nvPicPr>
-                    <pic:cNvPr id="0" name="Picture 8"/>
+                    <pic:cNvPr id="0" name="Picture 9"/>
                     <pic:cNvPicPr>
                       <a:picLocks noChangeAspect="1" noChangeArrowheads="1"/>
                     </pic:cNvPicPr>
@@ -3558,60 +3674,6 @@
           </wp:inline>
         </w:drawing>
       </w:r>
-      <w:r>
-        <w:rPr>
-          <w:noProof/>
-          <w:lang w:eastAsia="en-US"/>
-        </w:rPr>
-        <w:drawing>
-          <wp:inline distT="0" distB="0" distL="0" distR="0" wp14:editId="1CDC3A49">
-            <wp:extent cx="2515235" cy="2875915"/>
-            <wp:effectExtent l="0" t="0" r="0" b="0"/>
-            <wp:docPr id="9" name="Picture 9"/>
-            <wp:cNvGraphicFramePr>
-              <a:graphicFrameLocks xmlns:a="http://schemas.openxmlformats.org/drawingml/2006/main" noChangeAspect="1"/>
-            </wp:cNvGraphicFramePr>
-            <a:graphic xmlns:a="http://schemas.openxmlformats.org/drawingml/2006/main">
-              <a:graphicData uri="http://schemas.openxmlformats.org/drawingml/2006/picture">
-                <pic:pic xmlns:pic="http://schemas.openxmlformats.org/drawingml/2006/picture">
-                  <pic:nvPicPr>
-                    <pic:cNvPr id="0" name="Picture 9"/>
-                    <pic:cNvPicPr>
-                      <a:picLocks noChangeAspect="1" noChangeArrowheads="1"/>
-                    </pic:cNvPicPr>
-                  </pic:nvPicPr>
-                  <pic:blipFill>
-                    <a:blip r:embed="rId28">
-                      <a:extLst>
-                        <a:ext uri="{28A0092B-C50C-407E-A947-70E740481C1C}">
-                          <a14:useLocalDpi xmlns:a14="http://schemas.microsoft.com/office/drawing/2010/main" val="0"/>
-                        </a:ext>
-                      </a:extLst>
-                    </a:blip>
-                    <a:srcRect/>
-                    <a:stretch>
-                      <a:fillRect/>
-                    </a:stretch>
-                  </pic:blipFill>
-                  <pic:spPr bwMode="auto">
-                    <a:xfrm>
-                      <a:off x="0" y="0"/>
-                      <a:ext cx="2515235" cy="2875915"/>
-                    </a:xfrm>
-                    <a:prstGeom prst="rect">
-                      <a:avLst/>
-                    </a:prstGeom>
-                    <a:noFill/>
-                    <a:ln>
-                      <a:noFill/>
-                    </a:ln>
-                  </pic:spPr>
-                </pic:pic>
-              </a:graphicData>
-            </a:graphic>
-          </wp:inline>
-        </w:drawing>
-      </w:r>
     </w:p>
     <w:p>
       <w:pPr>
@@ -3732,14 +3794,29 @@
       <w:r>
         <w:t xml:space="preserve">&gt;&gt; </w:t>
       </w:r>
-      <w:r>
-        <w:t xml:space="preserve">cd </w:t>
-      </w:r>
+      <w:proofErr w:type="gramStart"/>
+      <w:r>
+        <w:t>cd</w:t>
+      </w:r>
+      <w:proofErr w:type="gramEnd"/>
+      <w:r>
+        <w:t xml:space="preserve"> </w:t>
+      </w:r>
+      <w:proofErr w:type="spellStart"/>
       <w:r>
         <w:t>fluocell</w:t>
       </w:r>
-      <w:r>
-        <w:t>/app/fa_analysis/</w:t>
+      <w:proofErr w:type="spellEnd"/>
+      <w:r>
+        <w:t>/app/</w:t>
+      </w:r>
+      <w:proofErr w:type="spellStart"/>
+      <w:r>
+        <w:t>fa_analysis</w:t>
+      </w:r>
+      <w:proofErr w:type="spellEnd"/>
+      <w:r>
+        <w:t>/</w:t>
       </w:r>
     </w:p>
     <w:p>
@@ -3750,8 +3827,21 @@
       <w:r>
         <w:t xml:space="preserve">&gt;&gt; </w:t>
       </w:r>
-      <w:r>
-        <w:t>cell_name = 'src_pax';</w:t>
+      <w:proofErr w:type="spellStart"/>
+      <w:r>
+        <w:t>cell_name</w:t>
+      </w:r>
+      <w:proofErr w:type="spellEnd"/>
+      <w:r>
+        <w:t xml:space="preserve"> = '</w:t>
+      </w:r>
+      <w:proofErr w:type="spellStart"/>
+      <w:r>
+        <w:t>src_pax</w:t>
+      </w:r>
+      <w:proofErr w:type="spellEnd"/>
+      <w:r>
+        <w:t>';</w:t>
       </w:r>
     </w:p>
     <w:p>
@@ -3768,14 +3858,37 @@
       <w:r>
         <w:t xml:space="preserve"> = </w:t>
       </w:r>
-      <w:r>
-        <w:t>sample_init_dat</w:t>
+      <w:proofErr w:type="spellStart"/>
+      <w:r>
+        <w:t>sample_init_</w:t>
+      </w:r>
+      <w:proofErr w:type="gramStart"/>
+      <w:r>
+        <w:t>dat</w:t>
       </w:r>
       <w:r>
         <w:t>a</w:t>
       </w:r>
-      <w:r>
-        <w:t>(cell_name, 'batch_detect_cell');</w:t>
+      <w:proofErr w:type="spellEnd"/>
+      <w:r>
+        <w:t>(</w:t>
+      </w:r>
+      <w:proofErr w:type="spellStart"/>
+      <w:proofErr w:type="gramEnd"/>
+      <w:r>
+        <w:t>cell_name</w:t>
+      </w:r>
+      <w:proofErr w:type="spellEnd"/>
+      <w:r>
+        <w:t>, '</w:t>
+      </w:r>
+      <w:proofErr w:type="spellStart"/>
+      <w:r>
+        <w:t>batch_detect_cell</w:t>
+      </w:r>
+      <w:proofErr w:type="spellEnd"/>
+      <w:r>
+        <w:t>');</w:t>
       </w:r>
     </w:p>
     <w:p>
@@ -3786,7 +3899,28 @@
         <w:t xml:space="preserve">      </w:t>
       </w:r>
       <w:r>
-        <w:t>&gt;&gt;batch_detect_cell(cell_name, data);</w:t>
+        <w:t>&gt;&gt;</w:t>
+      </w:r>
+      <w:proofErr w:type="spellStart"/>
+      <w:r>
+        <w:t>batch_detect_</w:t>
+      </w:r>
+      <w:proofErr w:type="gramStart"/>
+      <w:r>
+        <w:t>cell</w:t>
+      </w:r>
+      <w:proofErr w:type="spellEnd"/>
+      <w:r>
+        <w:t>(</w:t>
+      </w:r>
+      <w:proofErr w:type="spellStart"/>
+      <w:proofErr w:type="gramEnd"/>
+      <w:r>
+        <w:t>cell_name</w:t>
+      </w:r>
+      <w:proofErr w:type="spellEnd"/>
+      <w:r>
+        <w:t>, data);</w:t>
       </w:r>
     </w:p>
     <w:p>
@@ -3819,7 +3953,7 @@
                     </pic:cNvPicPr>
                   </pic:nvPicPr>
                   <pic:blipFill>
-                    <a:blip r:embed="rId29">
+                    <a:blip r:embed="rId28">
                       <a:extLst>
                         <a:ext uri="{28A0092B-C50C-407E-A947-70E740481C1C}">
                           <a14:useLocalDpi xmlns:a14="http://schemas.microsoft.com/office/drawing/2010/main" val="0"/>
@@ -3873,7 +4007,7 @@
                     </pic:cNvPicPr>
                   </pic:nvPicPr>
                   <pic:blipFill>
-                    <a:blip r:embed="rId30" cstate="print">
+                    <a:blip r:embed="rId29" cstate="print">
                       <a:extLst>
                         <a:ext uri="{28A0092B-C50C-407E-A947-70E740481C1C}">
                           <a14:useLocalDpi xmlns:a14="http://schemas.microsoft.com/office/drawing/2010/main" val="0"/>
@@ -3922,23 +4056,92 @@
         <w:jc w:val="both"/>
       </w:pPr>
       <w:r>
-        <w:t>&gt;&gt; cell_name = 'src_pax';</w:t>
-      </w:r>
-    </w:p>
-    <w:p>
-      <w:pPr>
-        <w:jc w:val="both"/>
-      </w:pPr>
-      <w:r>
-        <w:t>&gt;&gt; data = sample_init_data(cell_name, 'batch_detect_fa');</w:t>
-      </w:r>
-    </w:p>
-    <w:p>
-      <w:pPr>
-        <w:jc w:val="both"/>
-      </w:pPr>
-      <w:r>
-        <w:t>&gt;&gt; batch_detect_fa(cell_name, data);</w:t>
+        <w:t xml:space="preserve">&gt;&gt; </w:t>
+      </w:r>
+      <w:proofErr w:type="spellStart"/>
+      <w:r>
+        <w:t>cell_name</w:t>
+      </w:r>
+      <w:proofErr w:type="spellEnd"/>
+      <w:r>
+        <w:t xml:space="preserve"> = '</w:t>
+      </w:r>
+      <w:proofErr w:type="spellStart"/>
+      <w:r>
+        <w:t>src_pax</w:t>
+      </w:r>
+      <w:proofErr w:type="spellEnd"/>
+      <w:r>
+        <w:t>';</w:t>
+      </w:r>
+    </w:p>
+    <w:p>
+      <w:pPr>
+        <w:jc w:val="both"/>
+      </w:pPr>
+      <w:r>
+        <w:t xml:space="preserve">&gt;&gt; </w:t>
+      </w:r>
+      <w:proofErr w:type="gramStart"/>
+      <w:r>
+        <w:t>data</w:t>
+      </w:r>
+      <w:proofErr w:type="gramEnd"/>
+      <w:r>
+        <w:t xml:space="preserve"> = </w:t>
+      </w:r>
+      <w:proofErr w:type="spellStart"/>
+      <w:r>
+        <w:t>sample_init_data</w:t>
+      </w:r>
+      <w:proofErr w:type="spellEnd"/>
+      <w:r>
+        <w:t>(</w:t>
+      </w:r>
+      <w:proofErr w:type="spellStart"/>
+      <w:r>
+        <w:t>cell_name</w:t>
+      </w:r>
+      <w:proofErr w:type="spellEnd"/>
+      <w:r>
+        <w:t>, '</w:t>
+      </w:r>
+      <w:proofErr w:type="spellStart"/>
+      <w:r>
+        <w:t>batch_detect_fa</w:t>
+      </w:r>
+      <w:proofErr w:type="spellEnd"/>
+      <w:r>
+        <w:t>');</w:t>
+      </w:r>
+    </w:p>
+    <w:p>
+      <w:pPr>
+        <w:jc w:val="both"/>
+      </w:pPr>
+      <w:r>
+        <w:t xml:space="preserve">&gt;&gt; </w:t>
+      </w:r>
+      <w:proofErr w:type="spellStart"/>
+      <w:r>
+        <w:t>batch_detect_</w:t>
+      </w:r>
+      <w:proofErr w:type="gramStart"/>
+      <w:r>
+        <w:t>fa</w:t>
+      </w:r>
+      <w:proofErr w:type="spellEnd"/>
+      <w:r>
+        <w:t>(</w:t>
+      </w:r>
+      <w:proofErr w:type="spellStart"/>
+      <w:proofErr w:type="gramEnd"/>
+      <w:r>
+        <w:t>cell_name</w:t>
+      </w:r>
+      <w:proofErr w:type="spellEnd"/>
+      <w:r>
+        <w:t>, data);</w:t>
       </w:r>
     </w:p>
     <w:p>
@@ -3969,7 +4172,7 @@
                     </pic:cNvPicPr>
                   </pic:nvPicPr>
                   <pic:blipFill>
-                    <a:blip r:embed="rId31">
+                    <a:blip r:embed="rId30">
                       <a:extLst>
                         <a:ext uri="{28A0092B-C50C-407E-A947-70E740481C1C}">
                           <a14:useLocalDpi xmlns:a14="http://schemas.microsoft.com/office/drawing/2010/main" val="0"/>
@@ -4018,7 +4221,28 @@
         <w:jc w:val="both"/>
       </w:pPr>
       <w:r>
-        <w:t>&gt;&gt; compute_fa_property(cell_name, data);</w:t>
+        <w:t xml:space="preserve">&gt;&gt; </w:t>
+      </w:r>
+      <w:proofErr w:type="spellStart"/>
+      <w:r>
+        <w:t>compute_fa_</w:t>
+      </w:r>
+      <w:proofErr w:type="gramStart"/>
+      <w:r>
+        <w:t>property</w:t>
+      </w:r>
+      <w:proofErr w:type="spellEnd"/>
+      <w:r>
+        <w:t>(</w:t>
+      </w:r>
+      <w:proofErr w:type="spellStart"/>
+      <w:proofErr w:type="gramEnd"/>
+      <w:r>
+        <w:t>cell_name</w:t>
+      </w:r>
+      <w:proofErr w:type="spellEnd"/>
+      <w:r>
+        <w:t>, data);</w:t>
       </w:r>
     </w:p>
     <w:p>
@@ -4048,7 +4272,7 @@
                     </pic:cNvPicPr>
                   </pic:nvPicPr>
                   <pic:blipFill>
-                    <a:blip r:embed="rId32">
+                    <a:blip r:embed="rId31">
                       <a:extLst>
                         <a:ext uri="{28A0092B-C50C-407E-A947-70E740481C1C}">
                           <a14:useLocalDpi xmlns:a14="http://schemas.microsoft.com/office/drawing/2010/main" val="0"/>
@@ -4102,7 +4326,7 @@
                     </pic:cNvPicPr>
                   </pic:nvPicPr>
                   <pic:blipFill>
-                    <a:blip r:embed="rId33" cstate="print">
+                    <a:blip r:embed="rId32" cstate="print">
                       <a:extLst>
                         <a:ext uri="{28A0092B-C50C-407E-A947-70E740481C1C}">
                           <a14:useLocalDpi xmlns:a14="http://schemas.microsoft.com/office/drawing/2010/main" val="0"/>
@@ -4172,18 +4396,28 @@
       <w:r>
         <w:t xml:space="preserve">First, enable </w:t>
       </w:r>
+      <w:proofErr w:type="spellStart"/>
       <w:r>
         <w:rPr>
           <w:i/>
         </w:rPr>
         <w:t>Fluocell</w:t>
       </w:r>
+      <w:proofErr w:type="spellEnd"/>
       <w:r>
         <w:t xml:space="preserve"> to display multiple cell regions:</w:t>
       </w:r>
       <w:r>
         <w:br/>
-        <w:t>&gt;&gt;fluocell_data.multiple_region = 1;</w:t>
+        <w:t>&gt;&gt;</w:t>
+      </w:r>
+      <w:proofErr w:type="spellStart"/>
+      <w:r>
+        <w:t>fluocell_data.multiple_region</w:t>
+      </w:r>
+      <w:proofErr w:type="spellEnd"/>
+      <w:r>
+        <w:t xml:space="preserve"> = 1;</w:t>
       </w:r>
       <w:r>
         <w:br/>
@@ -4215,7 +4449,7 @@
                     </pic:cNvPicPr>
                   </pic:nvPicPr>
                   <pic:blipFill>
-                    <a:blip r:embed="rId34">
+                    <a:blip r:embed="rId33">
                       <a:extLst>
                         <a:ext uri="{28A0092B-C50C-407E-A947-70E740481C1C}">
                           <a14:useLocalDpi xmlns:a14="http://schemas.microsoft.com/office/drawing/2010/main" val="0"/>
@@ -4260,7 +4494,15 @@
       </w:r>
       <w:r>
         <w:br/>
-        <w:t>&gt;&gt;fluocell_data.segment_method = 1;</w:t>
+        <w:t>&gt;&gt;</w:t>
+      </w:r>
+      <w:proofErr w:type="spellStart"/>
+      <w:r>
+        <w:t>fluocell_data.segment_method</w:t>
+      </w:r>
+      <w:proofErr w:type="spellEnd"/>
+      <w:r>
+        <w:t xml:space="preserve"> = 1;</w:t>
       </w:r>
       <w:r>
         <w:br/>
@@ -4268,12 +4510,26 @@
       </w:r>
       <w:r>
         <w:br/>
-        <w:t>&gt;&gt;fluocell_data.segment_method = 2;</w:t>
-      </w:r>
-    </w:p>
-    <w:p>
-      <w:r>
-        <w:t>Outputs for methods 1 and 2, respectively, would look something like this:</w:t>
+        <w:t>&gt;&gt;</w:t>
+      </w:r>
+      <w:proofErr w:type="spellStart"/>
+      <w:r>
+        <w:t>fluocell_data.segment_method</w:t>
+      </w:r>
+      <w:proofErr w:type="spellEnd"/>
+      <w:r>
+        <w:t xml:space="preserve"> = 2;</w:t>
+      </w:r>
+    </w:p>
+    <w:p>
+      <w:r>
+        <w:t>Blow shows the o</w:t>
+      </w:r>
+      <w:r>
+        <w:t>utputs for methods 1 and 2</w:t>
+      </w:r>
+      <w:r>
+        <w:t>.</w:t>
       </w:r>
     </w:p>
     <w:p>
@@ -4501,7 +4757,7 @@
                     </pic:cNvPicPr>
                   </pic:nvPicPr>
                   <pic:blipFill>
-                    <a:blip r:embed="rId35" cstate="print">
+                    <a:blip r:embed="rId34" cstate="print">
                       <a:extLst>
                         <a:ext uri="{28A0092B-C50C-407E-A947-70E740481C1C}">
                           <a14:useLocalDpi xmlns:a14="http://schemas.microsoft.com/office/drawing/2010/main" val="0"/>
@@ -4555,7 +4811,7 @@
                     </pic:cNvPicPr>
                   </pic:nvPicPr>
                   <pic:blipFill>
-                    <a:blip r:embed="rId36" cstate="print">
+                    <a:blip r:embed="rId35" cstate="print">
                       <a:extLst>
                         <a:ext uri="{28A0092B-C50C-407E-A947-70E740481C1C}">
                           <a14:useLocalDpi xmlns:a14="http://schemas.microsoft.com/office/drawing/2010/main" val="0"/>
@@ -4591,6 +4847,7 @@
       <w:r>
         <w:t xml:space="preserve">Note: For the current version of </w:t>
       </w:r>
+      <w:proofErr w:type="spellStart"/>
       <w:r>
         <w:rPr>
           <w:i/>
@@ -4603,6 +4860,7 @@
         </w:rPr>
         <w:t>l</w:t>
       </w:r>
+      <w:proofErr w:type="spellEnd"/>
       <w:r>
         <w:t xml:space="preserve">, </w:t>
       </w:r>
@@ -4610,14 +4868,24 @@
         <w:t>the</w:t>
       </w:r>
       <w:r>
-        <w:t xml:space="preserve"> segment_method parameter only enables </w:t>
-      </w:r>
+        <w:t xml:space="preserve"> </w:t>
+      </w:r>
+      <w:proofErr w:type="spellStart"/>
+      <w:r>
+        <w:t>segment_method</w:t>
+      </w:r>
+      <w:proofErr w:type="spellEnd"/>
+      <w:r>
+        <w:t xml:space="preserve"> parameter only enables </w:t>
+      </w:r>
+      <w:proofErr w:type="spellStart"/>
       <w:r>
         <w:rPr>
           <w:i/>
         </w:rPr>
         <w:t>Fluocell</w:t>
       </w:r>
+      <w:proofErr w:type="spellEnd"/>
       <w:r>
         <w:t xml:space="preserve"> to create a visual separation of cells. Any quantitative analysis would not incorporate how the cells are segmented using the watershed method.</w:t>
       </w:r>
@@ -4647,14 +4915,32 @@
           <w:i/>
           <w:u w:val="single"/>
         </w:rPr>
-        <w:t>Useful Fluocell F</w:t>
-      </w:r>
+        <w:t xml:space="preserve">Useful </w:t>
+      </w:r>
+      <w:proofErr w:type="spellStart"/>
       <w:r>
         <w:rPr>
           <w:b/>
           <w:i/>
           <w:u w:val="single"/>
         </w:rPr>
+        <w:t>Fluocell</w:t>
+      </w:r>
+      <w:proofErr w:type="spellEnd"/>
+      <w:r>
+        <w:rPr>
+          <w:b/>
+          <w:i/>
+          <w:u w:val="single"/>
+        </w:rPr>
+        <w:t xml:space="preserve"> F</w:t>
+      </w:r>
+      <w:r>
+        <w:rPr>
+          <w:b/>
+          <w:i/>
+          <w:u w:val="single"/>
+        </w:rPr>
         <w:t>unctions:</w:t>
       </w:r>
     </w:p>
@@ -4666,11 +4952,29 @@
       <w:r>
         <w:t xml:space="preserve">It is required that the image sequence of each cell is located in a separated folder. This function can be used to divide multiple position data into different folders: </w:t>
       </w:r>
-      <w:r>
-        <w:t>batch_sort_file_multiple_position</w:t>
-      </w:r>
-      <w:r>
-        <w:t xml:space="preserve">(path, sub_dir). </w:t>
+      <w:proofErr w:type="spellStart"/>
+      <w:r>
+        <w:t>batch_sort_file_multiple_</w:t>
+      </w:r>
+      <w:proofErr w:type="gramStart"/>
+      <w:r>
+        <w:t>position</w:t>
+      </w:r>
+      <w:proofErr w:type="spellEnd"/>
+      <w:r>
+        <w:t>(</w:t>
+      </w:r>
+      <w:proofErr w:type="gramEnd"/>
+      <w:r>
+        <w:t xml:space="preserve">path, </w:t>
+      </w:r>
+      <w:proofErr w:type="spellStart"/>
+      <w:r>
+        <w:t>sub_dir</w:t>
+      </w:r>
+      <w:proofErr w:type="spellEnd"/>
+      <w:r>
+        <w:t xml:space="preserve">). </w:t>
       </w:r>
       <w:r>
         <w:t xml:space="preserve">Note: </w:t>
@@ -4703,7 +5007,23 @@
         <w:jc w:val="both"/>
       </w:pPr>
       <w:r>
-        <w:t xml:space="preserve">  &gt;&gt; path = 'E:\sof\fluocell_2.1\data\migration\07_01_2010\';  </w:t>
+        <w:t xml:space="preserve">  &gt;&gt; </w:t>
+      </w:r>
+      <w:proofErr w:type="gramStart"/>
+      <w:r>
+        <w:t>path</w:t>
+      </w:r>
+      <w:proofErr w:type="gramEnd"/>
+      <w:r>
+        <w:t xml:space="preserve"> = 'E:\</w:t>
+      </w:r>
+      <w:proofErr w:type="spellStart"/>
+      <w:r>
+        <w:t>sof</w:t>
+      </w:r>
+      <w:proofErr w:type="spellEnd"/>
+      <w:r>
+        <w:t xml:space="preserve">\fluocell_2.1\data\migration\07_01_2010\';  </w:t>
       </w:r>
     </w:p>
     <w:p>
@@ -4715,7 +5035,15 @@
         <w:t xml:space="preserve">  </w:t>
       </w:r>
       <w:r>
-        <w:t>&gt;&gt; sub_dir = {'FN5\2_2\', 'FN5\2_3\', 'FN5\2_FBS10\', 'FN10\1\', 'FN20\1\'};</w:t>
+        <w:t xml:space="preserve">&gt;&gt; </w:t>
+      </w:r>
+      <w:proofErr w:type="spellStart"/>
+      <w:r>
+        <w:t>sub_dir</w:t>
+      </w:r>
+      <w:proofErr w:type="spellEnd"/>
+      <w:r>
+        <w:t xml:space="preserve"> = {'FN5\2_2\', 'FN5\2_3\', 'FN5\2_FBS10\', 'FN10\1\', 'FN20\1\'};</w:t>
       </w:r>
       <w:r>
         <w:t xml:space="preserve"> </w:t>
@@ -4735,11 +5063,24 @@
       <w:r>
         <w:t xml:space="preserve">  &gt;&gt; </w:t>
       </w:r>
-      <w:r>
-        <w:t xml:space="preserve">batch_sort_file_multiple_position </w:t>
-      </w:r>
-      <w:r>
-        <w:t>(path, sub_dir)</w:t>
+      <w:proofErr w:type="spellStart"/>
+      <w:r>
+        <w:t>batch_sort_file_multiple_position</w:t>
+      </w:r>
+      <w:proofErr w:type="spellEnd"/>
+      <w:r>
+        <w:t xml:space="preserve"> </w:t>
+      </w:r>
+      <w:r>
+        <w:t xml:space="preserve">(path, </w:t>
+      </w:r>
+      <w:proofErr w:type="spellStart"/>
+      <w:r>
+        <w:t>sub_dir</w:t>
+      </w:r>
+      <w:proofErr w:type="spellEnd"/>
+      <w:r>
+        <w:t>)</w:t>
       </w:r>
     </w:p>
     <w:p>
@@ -4751,7 +5092,15 @@
         <w:jc w:val="both"/>
       </w:pPr>
       <w:r>
-        <w:t>Different types of regions of interest. By default, fluocell allows the user to choose a region of polygonal shape which is supplied by the user. There is an additional option to choose a circular region of a fixed diameter. This can be set up in MATLAB by</w:t>
+        <w:t xml:space="preserve">Different types of regions of interest. By default, </w:t>
+      </w:r>
+      <w:proofErr w:type="spellStart"/>
+      <w:r>
+        <w:t>fluocell</w:t>
+      </w:r>
+      <w:proofErr w:type="spellEnd"/>
+      <w:r>
+        <w:t xml:space="preserve"> allows the user to choose a region of polygonal shape which is supplied by the user. There is an additional option to choose a circular region of a fixed diameter. This can be set up in MATLAB by</w:t>
       </w:r>
     </w:p>
     <w:p>
@@ -4760,7 +5109,15 @@
         <w:jc w:val="both"/>
       </w:pPr>
       <w:r>
-        <w:t>&gt;&gt; fluocell_data.roi_type = ‘circle with fixed diameter’;</w:t>
+        <w:t xml:space="preserve">&gt;&gt; </w:t>
+      </w:r>
+      <w:proofErr w:type="spellStart"/>
+      <w:r>
+        <w:t>fluocell_data.roi_type</w:t>
+      </w:r>
+      <w:proofErr w:type="spellEnd"/>
+      <w:r>
+        <w:t xml:space="preserve"> = ‘circle with fixed diameter’;</w:t>
       </w:r>
     </w:p>
     <w:p>
@@ -4769,7 +5126,15 @@
         <w:jc w:val="both"/>
       </w:pPr>
       <w:r>
-        <w:t>&gt;&gt; fluocell_data.roi_diameter = 100;</w:t>
+        <w:t xml:space="preserve">&gt;&gt; </w:t>
+      </w:r>
+      <w:proofErr w:type="spellStart"/>
+      <w:r>
+        <w:t>fluocell_data.roi_diameter</w:t>
+      </w:r>
+      <w:proofErr w:type="spellEnd"/>
+      <w:r>
+        <w:t xml:space="preserve"> = 100;</w:t>
       </w:r>
     </w:p>
     <w:p>
@@ -4778,7 +5143,23 @@
         <w:jc w:val="both"/>
       </w:pPr>
       <w:r>
-        <w:t>If you want to switch back to a polygon region, simply remove the roi.mat file from the ourput/ folder and set:</w:t>
+        <w:t xml:space="preserve">If you want to switch back to a polygon region, simply remove the </w:t>
+      </w:r>
+      <w:proofErr w:type="spellStart"/>
+      <w:r>
+        <w:t>roi.mat</w:t>
+      </w:r>
+      <w:proofErr w:type="spellEnd"/>
+      <w:r>
+        <w:t xml:space="preserve"> file from the </w:t>
+      </w:r>
+      <w:proofErr w:type="spellStart"/>
+      <w:r>
+        <w:t>ourput</w:t>
+      </w:r>
+      <w:proofErr w:type="spellEnd"/>
+      <w:r>
+        <w:t>/ folder and set:</w:t>
       </w:r>
     </w:p>
     <w:p>
@@ -4787,7 +5168,15 @@
         <w:jc w:val="both"/>
       </w:pPr>
       <w:r>
-        <w:t>&gt;&gt; fluocell_data.roi_type = ‘any’;</w:t>
+        <w:t xml:space="preserve">&gt;&gt; </w:t>
+      </w:r>
+      <w:proofErr w:type="spellStart"/>
+      <w:r>
+        <w:t>fluocell_data.roi_type</w:t>
+      </w:r>
+      <w:proofErr w:type="spellEnd"/>
+      <w:r>
+        <w:t xml:space="preserve"> = ‘any’;</w:t>
       </w:r>
     </w:p>
     <w:p>
@@ -4796,7 +5185,15 @@
         <w:jc w:val="both"/>
       </w:pPr>
       <w:r>
-        <w:t>&gt;&gt; fluocell_data.roi_diameter = 0;</w:t>
+        <w:t xml:space="preserve">&gt;&gt; </w:t>
+      </w:r>
+      <w:proofErr w:type="spellStart"/>
+      <w:r>
+        <w:t>fluocell_data.roi_diameter</w:t>
+      </w:r>
+      <w:proofErr w:type="spellEnd"/>
+      <w:r>
+        <w:t xml:space="preserve"> = 0;</w:t>
       </w:r>
     </w:p>
     <w:p>
@@ -4856,19 +5253,59 @@
           <w:u w:val="single"/>
         </w:rPr>
         <w:lastRenderedPageBreak/>
-        <w:t>What is the channel patterns and time frame pattern for the images obtained using software other than metamorph.</w:t>
-      </w:r>
-    </w:p>
-    <w:p>
+        <w:t xml:space="preserve">What is the channel patterns and time frame pattern for the images obtained using software other than </w:t>
+      </w:r>
+      <w:proofErr w:type="spellStart"/>
       <w:r>
         <w:rPr>
           <w:i/>
           <w:u w:val="single"/>
         </w:rPr>
+        <w:t>metamorph</w:t>
+      </w:r>
+      <w:proofErr w:type="spellEnd"/>
+      <w:r>
+        <w:rPr>
+          <w:i/>
+          <w:u w:val="single"/>
+        </w:rPr>
+        <w:t>.</w:t>
+      </w:r>
+    </w:p>
+    <w:p>
+      <w:r>
+        <w:rPr>
+          <w:i/>
+          <w:u w:val="single"/>
+        </w:rPr>
         <w:t>Answer:</w:t>
       </w:r>
       <w:r>
-        <w:t xml:space="preserve"> The channel patterns and time frame pattern are provided by the user to help Fluocell to recognize the donor and acceptor image files. The default values will work for the image files obtained from out Nikon microscope via metamorph. For example, the image files have the names such as fret11.001, fret11.002, …, fret12.001, fret12.002 etc. </w:t>
+        <w:t xml:space="preserve"> The channel patterns and time frame pattern are provided by the user to help </w:t>
+      </w:r>
+      <w:proofErr w:type="spellStart"/>
+      <w:r>
+        <w:t>Fluocell</w:t>
+      </w:r>
+      <w:proofErr w:type="spellEnd"/>
+      <w:r>
+        <w:t xml:space="preserve"> to recognize the donor and acceptor image files. The default values will work for the image files obtained from out Nikon microscope via </w:t>
+      </w:r>
+      <w:proofErr w:type="spellStart"/>
+      <w:r>
+        <w:t>metamorph</w:t>
+      </w:r>
+      <w:proofErr w:type="spellEnd"/>
+      <w:r>
+        <w:t>. For example, the image files have the names such as fret11.001, fret11.002</w:t>
+      </w:r>
+      <w:proofErr w:type="gramStart"/>
+      <w:r>
+        <w:t>, …,</w:t>
+      </w:r>
+      <w:proofErr w:type="gramEnd"/>
+      <w:r>
+        <w:t xml:space="preserve"> fret12.001, fret12.002 etc. </w:t>
       </w:r>
     </w:p>
     <w:p>
@@ -4876,7 +5313,15 @@
         <w:t>The first channel pattern</w:t>
       </w:r>
       <w:r>
-        <w:t>: fret11 ; the second channel pattern: fret12; the time frame pattern: {‘001’, ‘%03d’}</w:t>
+        <w:t xml:space="preserve">: </w:t>
+      </w:r>
+      <w:proofErr w:type="gramStart"/>
+      <w:r>
+        <w:t>fret11 ;</w:t>
+      </w:r>
+      <w:proofErr w:type="gramEnd"/>
+      <w:r>
+        <w:t xml:space="preserve"> the second channel pattern: fret12; the time frame pattern: {‘001’, ‘%03d’}</w:t>
       </w:r>
       <w:r>
         <w:t>, where the pattern string ‘%03d’ follows the convention in C++ or MATLAB, meaning an integer of 3 digits padded by 0</w:t>
@@ -4885,10 +5330,58 @@
         <w:t xml:space="preserve">. And the string ‘001’ should match the first donor image file that you click when opening the image. </w:t>
       </w:r>
       <w:r>
-        <w:t>In another example, the image files have the names such as cfp_t1.tiff, cfp_t2.tiff, …, yfp_t1, yfp_t2 etc.. The first channel pattern: cfp; the second channel pattern: yfp; the time frame pattern:{‘t01’, ‘t%d’</w:t>
-      </w:r>
-      <w:r>
-        <w:t>}, where ‘t%d’ means the letter ‘t’ followed by an integer.</w:t>
+        <w:t>In another example, the image files have the names such as cfp_t1.tiff, cfp_t2.tiff</w:t>
+      </w:r>
+      <w:proofErr w:type="gramStart"/>
+      <w:r>
+        <w:t>, …,</w:t>
+      </w:r>
+      <w:proofErr w:type="gramEnd"/>
+      <w:r>
+        <w:t xml:space="preserve"> yfp_t1, yfp_t2 etc.. The first channel pattern: </w:t>
+      </w:r>
+      <w:proofErr w:type="spellStart"/>
+      <w:r>
+        <w:t>cfp</w:t>
+      </w:r>
+      <w:proofErr w:type="spellEnd"/>
+      <w:r>
+        <w:t xml:space="preserve">; the second channel pattern: </w:t>
+      </w:r>
+      <w:proofErr w:type="spellStart"/>
+      <w:r>
+        <w:t>yfp</w:t>
+      </w:r>
+      <w:proofErr w:type="spellEnd"/>
+      <w:r>
+        <w:t xml:space="preserve">; the time frame </w:t>
+      </w:r>
+      <w:proofErr w:type="gramStart"/>
+      <w:r>
+        <w:t>pattern:</w:t>
+      </w:r>
+      <w:proofErr w:type="gramEnd"/>
+      <w:r>
+        <w:t>{‘t01’, ‘</w:t>
+      </w:r>
+      <w:proofErr w:type="spellStart"/>
+      <w:r>
+        <w:t>t%d</w:t>
+      </w:r>
+      <w:proofErr w:type="spellEnd"/>
+      <w:r>
+        <w:t>’</w:t>
+      </w:r>
+      <w:r>
+        <w:t>}, where ‘</w:t>
+      </w:r>
+      <w:proofErr w:type="spellStart"/>
+      <w:r>
+        <w:t>t%d</w:t>
+      </w:r>
+      <w:proofErr w:type="spellEnd"/>
+      <w:r>
+        <w:t>’ means the letter ‘t’ followed by an integer.</w:t>
       </w:r>
     </w:p>
     <w:p/>
@@ -4911,6 +5404,7 @@
         </w:rPr>
         <w:t xml:space="preserve">The first images opened correctly, but </w:t>
       </w:r>
+      <w:proofErr w:type="spellStart"/>
       <w:r>
         <w:rPr>
           <w:rFonts w:hint="eastAsia"/>
@@ -4919,6 +5413,7 @@
         </w:rPr>
         <w:t>Fluocell</w:t>
       </w:r>
+      <w:proofErr w:type="spellEnd"/>
       <w:r>
         <w:rPr>
           <w:rFonts w:hint="eastAsia"/>
@@ -4956,7 +5451,21 @@
         <w:rPr>
           <w:rFonts w:hint="eastAsia"/>
         </w:rPr>
-        <w:t xml:space="preserve"> The Fluocell software use </w:t>
+        <w:t xml:space="preserve"> The </w:t>
+      </w:r>
+      <w:proofErr w:type="spellStart"/>
+      <w:r>
+        <w:rPr>
+          <w:rFonts w:hint="eastAsia"/>
+        </w:rPr>
+        <w:t>Fluocell</w:t>
+      </w:r>
+      <w:proofErr w:type="spellEnd"/>
+      <w:r>
+        <w:rPr>
+          <w:rFonts w:hint="eastAsia"/>
+        </w:rPr>
+        <w:t xml:space="preserve"> software use </w:t>
       </w:r>
       <w:r>
         <w:t>“</w:t>
@@ -5085,12 +5594,26 @@
         <w:rPr>
           <w:rFonts w:hint="eastAsia"/>
         </w:rPr>
-        <w:t xml:space="preserve"> fret18_t1.TIF. In this case, Fluocell will think the next file in the time sequence as</w:t>
-      </w:r>
+        <w:t xml:space="preserve"> fret18_t1.TIF. In this case, </w:t>
+      </w:r>
+      <w:proofErr w:type="spellStart"/>
       <w:r>
         <w:rPr>
           <w:rFonts w:hint="eastAsia"/>
         </w:rPr>
+        <w:t>Fluocell</w:t>
+      </w:r>
+      <w:proofErr w:type="spellEnd"/>
+      <w:r>
+        <w:rPr>
+          <w:rFonts w:hint="eastAsia"/>
+        </w:rPr>
+        <w:t xml:space="preserve"> will think the next file in the time sequence as</w:t>
+      </w:r>
+      <w:r>
+        <w:rPr>
+          <w:rFonts w:hint="eastAsia"/>
+        </w:rPr>
         <w:t xml:space="preserve"> fret28_t2.TIF by replacing</w:t>
       </w:r>
       <w:r>
@@ -5160,8 +5683,16 @@
         <w:rPr>
           <w:rFonts w:hint="eastAsia"/>
         </w:rPr>
-        <w:t>_t%d</w:t>
-      </w:r>
+        <w:t>_</w:t>
+      </w:r>
+      <w:proofErr w:type="spellStart"/>
+      <w:r>
+        <w:rPr>
+          <w:rFonts w:hint="eastAsia"/>
+        </w:rPr>
+        <w:t>t%d</w:t>
+      </w:r>
+      <w:proofErr w:type="spellEnd"/>
       <w:r>
         <w:t>’</w:t>
       </w:r>
@@ -5169,7 +5700,21 @@
         <w:rPr>
           <w:rFonts w:hint="eastAsia"/>
         </w:rPr>
-        <w:t xml:space="preserve">}, so that Fluocell can correctly replace the unique pattern </w:t>
+        <w:t xml:space="preserve">}, so that </w:t>
+      </w:r>
+      <w:proofErr w:type="spellStart"/>
+      <w:r>
+        <w:rPr>
+          <w:rFonts w:hint="eastAsia"/>
+        </w:rPr>
+        <w:t>Fluocell</w:t>
+      </w:r>
+      <w:proofErr w:type="spellEnd"/>
+      <w:r>
+        <w:rPr>
+          <w:rFonts w:hint="eastAsia"/>
+        </w:rPr>
+        <w:t xml:space="preserve"> can correctly replace the unique pattern </w:t>
       </w:r>
       <w:r>
         <w:t>‘</w:t>
@@ -5247,7 +5792,31 @@
     <w:p/>
     <w:p>
       <w:r>
-        <w:t>Note: Moving the Fluocell folder between operating systems may cause problems to arise. If Fluocell needs to be run on multiple systems, it is recommended that each system download its own copy of the Fluocell program.</w:t>
+        <w:t xml:space="preserve">Note: Moving the </w:t>
+      </w:r>
+      <w:proofErr w:type="spellStart"/>
+      <w:r>
+        <w:t>Fluocell</w:t>
+      </w:r>
+      <w:proofErr w:type="spellEnd"/>
+      <w:r>
+        <w:t xml:space="preserve"> folder between operating systems may cause problems to arise. If </w:t>
+      </w:r>
+      <w:proofErr w:type="spellStart"/>
+      <w:r>
+        <w:t>Fluocell</w:t>
+      </w:r>
+      <w:proofErr w:type="spellEnd"/>
+      <w:r>
+        <w:t xml:space="preserve"> needs to be run on multiple systems, it is recommended that each system download its own copy of the </w:t>
+      </w:r>
+      <w:proofErr w:type="spellStart"/>
+      <w:r>
+        <w:t>Fluocell</w:t>
+      </w:r>
+      <w:proofErr w:type="spellEnd"/>
+      <w:r>
+        <w:t xml:space="preserve"> program.</w:t>
       </w:r>
     </w:p>
     <w:p/>
@@ -5255,229 +5824,415 @@
       <w:pPr>
         <w:rPr>
           <w:b/>
-          <w:sz w:val="28"/>
-          <w:szCs w:val="28"/>
+          <w:i/>
+          <w:u w:val="single"/>
         </w:rPr>
       </w:pPr>
       <w:r>
         <w:rPr>
           <w:b/>
-          <w:sz w:val="28"/>
-          <w:szCs w:val="28"/>
-        </w:rPr>
-        <w:t>Installation Instruction</w:t>
+          <w:i/>
+          <w:u w:val="single"/>
+        </w:rPr>
+        <w:t>Installation and Usage</w:t>
+      </w:r>
+    </w:p>
+    <w:p>
+      <w:r>
+        <w:t xml:space="preserve">Download and install </w:t>
+      </w:r>
+      <w:proofErr w:type="spellStart"/>
+      <w:r>
+        <w:t>fluocell</w:t>
+      </w:r>
+      <w:proofErr w:type="spellEnd"/>
+      <w:r>
+        <w:t xml:space="preserve"> either in the folder C:/Program Files/ or a local user folder. To Open </w:t>
+      </w:r>
+      <w:proofErr w:type="spellStart"/>
+      <w:r>
+        <w:t>Fluocell</w:t>
+      </w:r>
+      <w:proofErr w:type="spellEnd"/>
+      <w:r>
+        <w:t>:</w:t>
       </w:r>
     </w:p>
     <w:p>
       <w:pPr>
         <w:numPr>
           <w:ilvl w:val="0"/>
-          <w:numId w:val="25"/>
+          <w:numId w:val="21"/>
         </w:numPr>
+      </w:pPr>
+      <w:r>
+        <w:t>On Windows/Mac</w:t>
+      </w:r>
+    </w:p>
+    <w:p>
+      <w:pPr>
+        <w:numPr>
+          <w:ilvl w:val="1"/>
+          <w:numId w:val="21"/>
+        </w:numPr>
+      </w:pPr>
+      <w:r>
+        <w:t xml:space="preserve">Double click “fluocellJava.jar” A window should appear and a new session of MATLAB should launch. </w:t>
+      </w:r>
+    </w:p>
+    <w:p>
+      <w:pPr>
+        <w:numPr>
+          <w:ilvl w:val="0"/>
+          <w:numId w:val="21"/>
+        </w:numPr>
+      </w:pPr>
+      <w:r>
+        <w:t>On Linux</w:t>
+      </w:r>
+    </w:p>
+    <w:p>
+      <w:pPr>
+        <w:numPr>
+          <w:ilvl w:val="1"/>
+          <w:numId w:val="21"/>
+        </w:numPr>
+      </w:pPr>
+      <w:r>
+        <w:t>In the terminal, navigate to the directory containing “fluocellJava.jar.”</w:t>
+      </w:r>
+    </w:p>
+    <w:p>
+      <w:pPr>
+        <w:numPr>
+          <w:ilvl w:val="1"/>
+          <w:numId w:val="21"/>
+        </w:numPr>
+      </w:pPr>
+      <w:r>
+        <w:t>Enter “</w:t>
+      </w:r>
+      <w:proofErr w:type="spellStart"/>
+      <w:r>
+        <w:t>sudo</w:t>
+      </w:r>
+      <w:proofErr w:type="spellEnd"/>
+      <w:r>
+        <w:t xml:space="preserve"> java –jar fluocellJava.jar.” A window should appear and a new session of MATLAB should launch.</w:t>
+      </w:r>
+    </w:p>
+    <w:p>
+      <w:pPr>
+        <w:jc w:val="both"/>
+      </w:pPr>
+      <w:r>
+        <w:t xml:space="preserve">For future convenient usage, please make a shortcut of the executable file “fluocellJava.jar” at the desktop. If MATLAB does not launch when “fluocellJava.jar” is executed, the path to where MATLAB is installed may need to be specified. To do this, (1) </w:t>
+      </w:r>
+      <w:r>
+        <w:rPr>
+          <w:rFonts w:hint="eastAsia"/>
+        </w:rPr>
+        <w:t xml:space="preserve">In the java\ folder, </w:t>
+      </w:r>
+      <w:r>
+        <w:t>make a copy</w:t>
+      </w:r>
+      <w:r>
+        <w:rPr>
+          <w:rFonts w:hint="eastAsia"/>
+        </w:rPr>
+        <w:t xml:space="preserve"> from </w:t>
+      </w:r>
+      <w:r>
+        <w:t>“</w:t>
+      </w:r>
+      <w:proofErr w:type="spellStart"/>
+      <w:r>
+        <w:rPr>
+          <w:rFonts w:hint="eastAsia"/>
+        </w:rPr>
+        <w:t>default.properties.copy</w:t>
+      </w:r>
+      <w:proofErr w:type="spellEnd"/>
+      <w:r>
+        <w:t>”</w:t>
+      </w:r>
+      <w:r>
+        <w:rPr>
+          <w:rFonts w:hint="eastAsia"/>
+        </w:rPr>
+        <w:t xml:space="preserve"> to </w:t>
+      </w:r>
+      <w:r>
+        <w:t>“</w:t>
+      </w:r>
+      <w:proofErr w:type="spellStart"/>
+      <w:r>
+        <w:rPr>
+          <w:rFonts w:hint="eastAsia"/>
+        </w:rPr>
+        <w:t>default.properties</w:t>
+      </w:r>
+      <w:proofErr w:type="spellEnd"/>
+      <w:r>
+        <w:t>”;</w:t>
+      </w:r>
+      <w:r>
+        <w:rPr>
+          <w:rFonts w:hint="eastAsia"/>
+        </w:rPr>
+        <w:t xml:space="preserve"> (2) if needed, </w:t>
+      </w:r>
+      <w:r>
+        <w:t>open “</w:t>
+      </w:r>
+      <w:proofErr w:type="spellStart"/>
+      <w:r>
+        <w:t>default.properties</w:t>
+      </w:r>
+      <w:proofErr w:type="spellEnd"/>
+      <w:r>
+        <w:t xml:space="preserve">” in the </w:t>
+      </w:r>
+      <w:proofErr w:type="spellStart"/>
+      <w:r>
+        <w:t>fluocell</w:t>
+      </w:r>
+      <w:proofErr w:type="spellEnd"/>
+      <w:r>
+        <w:t xml:space="preserve"> directory with a text editor, and after “</w:t>
+      </w:r>
+      <w:proofErr w:type="spellStart"/>
+      <w:r>
+        <w:t>matlablocation</w:t>
+      </w:r>
+      <w:proofErr w:type="spellEnd"/>
+      <w:r>
+        <w:t xml:space="preserve">=” enter the path to the MATLAB executable or script, found in the /bin directory in the MATLAB installation folder. In Windows, use double </w:t>
+      </w:r>
+      <w:proofErr w:type="gramStart"/>
+      <w:r>
+        <w:t>backslashes(</w:t>
+      </w:r>
+      <w:proofErr w:type="gramEnd"/>
+      <w:r>
+        <w:t xml:space="preserve">\\) between directories, </w:t>
+      </w:r>
+      <w:r>
+        <w:lastRenderedPageBreak/>
+        <w:t>since a single backslash is the escape key (e.g. “</w:t>
+      </w:r>
+      <w:proofErr w:type="spellStart"/>
+      <w:r>
+        <w:t>matlablocation</w:t>
+      </w:r>
+      <w:proofErr w:type="spellEnd"/>
+      <w:r>
+        <w:t xml:space="preserve">=C\:\\Program Files\\MATLAB\\2013a\\bin\\matlab.exe”). </w:t>
+      </w:r>
+    </w:p>
+    <w:p>
+      <w:pPr>
+        <w:jc w:val="both"/>
+      </w:pPr>
+    </w:p>
+    <w:p>
+      <w:pPr>
+        <w:jc w:val="both"/>
+      </w:pPr>
+      <w:r>
+        <w:t xml:space="preserve">In MATLAB, add the </w:t>
+      </w:r>
+      <w:proofErr w:type="spellStart"/>
+      <w:r>
+        <w:t>fluocell</w:t>
+      </w:r>
+      <w:proofErr w:type="spellEnd"/>
+      <w:r>
+        <w:t xml:space="preserve"> programs to the searching path. </w:t>
+      </w:r>
+    </w:p>
+    <w:p>
+      <w:pPr>
         <w:shd w:val="clear" w:color="auto" w:fill="FFFFFF"/>
         <w:spacing w:before="180"/>
         <w:outlineLvl w:val="2"/>
       </w:pPr>
       <w:r>
-        <w:t>In all operation systems, i</w:t>
-      </w:r>
-      <w:r>
-        <w:t xml:space="preserve">dentify the location of fluocell programs in MATLAB. </w:t>
-      </w:r>
-    </w:p>
-    <w:p>
-      <w:pPr>
-        <w:shd w:val="clear" w:color="auto" w:fill="FFFFFF"/>
-        <w:spacing w:before="180"/>
-        <w:outlineLvl w:val="2"/>
-      </w:pPr>
-      <w:r>
-        <w:t>&gt;&gt; cd fluocell/src</w:t>
-      </w:r>
-    </w:p>
-    <w:p>
-      <w:pPr>
-        <w:shd w:val="clear" w:color="auto" w:fill="FFFFFF"/>
-        <w:spacing w:before="180"/>
-        <w:outlineLvl w:val="2"/>
-      </w:pPr>
-      <w:r>
-        <w:t>File -&gt; Set Path -&gt; Add Folder -&gt; double click the folds to add -&gt; api\, detect\, post\, pre\, track\, vis -&gt; Save</w:t>
+        <w:t xml:space="preserve">&gt;&gt; </w:t>
+      </w:r>
+      <w:r>
+        <w:t xml:space="preserve">File </w:t>
+      </w:r>
+      <w:r>
+        <w:sym w:font="Wingdings" w:char="F0E0"/>
+      </w:r>
+      <w:r>
+        <w:t xml:space="preserve"> Set Path </w:t>
+      </w:r>
+      <w:r>
+        <w:sym w:font="Wingdings" w:char="F0E0"/>
+      </w:r>
+      <w:r>
+        <w:t xml:space="preserve"> Add </w:t>
+      </w:r>
+      <w:r>
+        <w:t xml:space="preserve">with Subfolder </w:t>
+      </w:r>
+      <w:r>
+        <w:sym w:font="Wingdings" w:char="F0E0"/>
+      </w:r>
+      <w:r>
+        <w:t xml:space="preserve"> double click the folds to add </w:t>
+      </w:r>
+      <w:r>
+        <w:sym w:font="Wingdings" w:char="F0E0"/>
       </w:r>
       <w:r>
         <w:t xml:space="preserve"> </w:t>
       </w:r>
-    </w:p>
-    <w:p>
-      <w:r>
-        <w:t xml:space="preserve">The resulting pathdef.m file should be saved either to its default location or </w:t>
-      </w:r>
-      <w:r>
-        <w:t>same directory as “fluocell.jar” (usually in fluocell/src/gui/java/dist/).</w:t>
-      </w:r>
-    </w:p>
-    <w:p>
-      <w:pPr>
-        <w:numPr>
-          <w:ilvl w:val="0"/>
-          <w:numId w:val="25"/>
-        </w:numPr>
-        <w:shd w:val="clear" w:color="auto" w:fill="FFFFFF"/>
-        <w:spacing w:before="180"/>
-        <w:outlineLvl w:val="2"/>
-      </w:pPr>
-      <w:r>
-        <w:t>In Windows, setup MATLAB startup script for fluocell</w:t>
-      </w:r>
-    </w:p>
-    <w:p>
-      <w:pPr>
-        <w:shd w:val="clear" w:color="auto" w:fill="FFFFFF"/>
-        <w:rPr>
-          <w:rFonts w:eastAsia="Times New Roman"/>
-          <w:color w:val="222222"/>
-          <w:lang w:eastAsia="en-US"/>
-        </w:rPr>
-      </w:pPr>
-      <w:r>
-        <w:rPr>
-          <w:rFonts w:eastAsia="Times New Roman"/>
-          <w:color w:val="222222"/>
-          <w:lang w:eastAsia="en-US"/>
-        </w:rPr>
-        <w:t>The MATLAB startup file "</w:t>
-      </w:r>
-      <w:r>
-        <w:rPr>
-          <w:rFonts w:eastAsia="Times New Roman"/>
-          <w:color w:val="222222"/>
-          <w:lang w:eastAsia="en-US"/>
-        </w:rPr>
-        <w:t>startupsav</w:t>
-      </w:r>
-      <w:r>
-        <w:rPr>
-          <w:rFonts w:eastAsia="Times New Roman"/>
-          <w:color w:val="222222"/>
-          <w:lang w:eastAsia="en-US"/>
-        </w:rPr>
-        <w:t>.m" can be found at ‘matlabroot\toolbox\local\’, where matlabroot is</w:t>
-      </w:r>
-      <w:r>
-        <w:rPr>
-          <w:rFonts w:eastAsia="Times New Roman"/>
-          <w:color w:val="222222"/>
-          <w:lang w:eastAsia="en-US"/>
-        </w:rPr>
-        <w:t xml:space="preserve"> usually</w:t>
-      </w:r>
-      <w:r>
-        <w:rPr>
-          <w:rFonts w:eastAsia="Times New Roman"/>
-          <w:color w:val="222222"/>
-          <w:lang w:eastAsia="en-US"/>
-        </w:rPr>
-        <w:t xml:space="preserve"> ‘C:\Program Files\MATL</w:t>
-      </w:r>
-      <w:r>
-        <w:t>AB\</w:t>
-      </w:r>
-      <w:hyperlink r:id="rId37" w:history="1">
+      <w:proofErr w:type="spellStart"/>
+      <w:r>
+        <w:t>fluocell</w:t>
+      </w:r>
+      <w:proofErr w:type="spellEnd"/>
+      <w:r>
+        <w:t xml:space="preserve">\app and </w:t>
+      </w:r>
+      <w:proofErr w:type="spellStart"/>
+      <w:r>
+        <w:t>fluocell</w:t>
+      </w:r>
+      <w:proofErr w:type="spellEnd"/>
+      <w:r>
+        <w:t>\</w:t>
+      </w:r>
+      <w:proofErr w:type="spellStart"/>
+      <w:r>
+        <w:t>src</w:t>
+      </w:r>
+      <w:proofErr w:type="spellEnd"/>
+      <w:r>
+        <w:t xml:space="preserve"> </w:t>
+      </w:r>
+      <w:r>
+        <w:sym w:font="Wingdings" w:char="F0E0"/>
+      </w:r>
+      <w:r>
+        <w:t xml:space="preserve"> Save </w:t>
+      </w:r>
+    </w:p>
+    <w:p/>
+    <w:p>
+      <w:r>
+        <w:t xml:space="preserve">The resulting </w:t>
+      </w:r>
+      <w:proofErr w:type="spellStart"/>
+      <w:r>
+        <w:t>pathdef.m</w:t>
+      </w:r>
+      <w:proofErr w:type="spellEnd"/>
+      <w:r>
+        <w:t xml:space="preserve"> file should be saved either to its default location or same directory as “fluocell.jar” (usually in </w:t>
+      </w:r>
+      <w:proofErr w:type="spellStart"/>
+      <w:r>
+        <w:t>fluocell</w:t>
+      </w:r>
+      <w:proofErr w:type="spellEnd"/>
+      <w:r>
+        <w:t>/</w:t>
+      </w:r>
+      <w:proofErr w:type="spellStart"/>
+      <w:r>
+        <w:t>src</w:t>
+      </w:r>
+      <w:proofErr w:type="spellEnd"/>
+      <w:r>
+        <w:t>/</w:t>
+      </w:r>
+      <w:proofErr w:type="spellStart"/>
+      <w:r>
+        <w:t>gui</w:t>
+      </w:r>
+      <w:proofErr w:type="spellEnd"/>
+      <w:r>
+        <w:t>/java/</w:t>
+      </w:r>
+      <w:proofErr w:type="spellStart"/>
+      <w:r>
+        <w:t>dist</w:t>
+      </w:r>
+      <w:proofErr w:type="spellEnd"/>
+      <w:r>
+        <w:t>/).</w:t>
+      </w:r>
+    </w:p>
+    <w:p>
+      <w:pPr>
+        <w:rPr>
+          <w:b/>
+          <w:u w:val="single"/>
+        </w:rPr>
+      </w:pPr>
+    </w:p>
+    <w:p>
+      <w:pPr>
+        <w:jc w:val="both"/>
+      </w:pPr>
+      <w:r>
+        <w:t xml:space="preserve">Download the </w:t>
+      </w:r>
+      <w:proofErr w:type="spellStart"/>
+      <w:r>
+        <w:t>fluocell</w:t>
+      </w:r>
+      <w:proofErr w:type="spellEnd"/>
+      <w:r>
+        <w:t xml:space="preserve"> dataset from here: </w:t>
+      </w:r>
+      <w:hyperlink r:id="rId36" w:history="1">
         <w:r>
-          <w:t>R20</w:t>
+          <w:rPr>
+            <w:rStyle w:val="Hyperlink"/>
+          </w:rPr>
+          <w:t>http://wang.ucsd.edu/~kalu/fluocell_dataset/fluocell_dataset_1.zip</w:t>
         </w:r>
       </w:hyperlink>
       <w:r>
-        <w:t>13a’</w:t>
-      </w:r>
-      <w:r>
-        <w:t xml:space="preserve">. </w:t>
-      </w:r>
-    </w:p>
-    <w:p>
-      <w:pPr>
-        <w:shd w:val="clear" w:color="auto" w:fill="FFFFFF"/>
-        <w:rPr>
-          <w:rFonts w:eastAsia="Times New Roman"/>
-          <w:color w:val="222222"/>
-          <w:lang w:eastAsia="en-US"/>
-        </w:rPr>
-      </w:pPr>
-      <w:r>
-        <w:rPr>
-          <w:rFonts w:eastAsia="Times New Roman"/>
-          <w:color w:val="222222"/>
-          <w:lang w:eastAsia="en-US"/>
-        </w:rPr>
-        <w:br/>
-        <w:t xml:space="preserve">The user can copy the file ‘startupsav.m’ from ‘matlabroot\toolbox\local\’ to your local MATLAB root ‘username\MATLAB\’ if it’s not already there. </w:t>
-      </w:r>
-      <w:r>
-        <w:rPr>
-          <w:rFonts w:eastAsia="Times New Roman"/>
-          <w:color w:val="222222"/>
-          <w:lang w:eastAsia="en-US"/>
-        </w:rPr>
-        <w:t>Comment the existing lines and a</w:t>
-      </w:r>
-      <w:r>
-        <w:rPr>
-          <w:rFonts w:eastAsia="Times New Roman"/>
-          <w:color w:val="222222"/>
-          <w:lang w:eastAsia="en-US"/>
-        </w:rPr>
-        <w:t xml:space="preserve">dd </w:t>
-      </w:r>
-      <w:r>
-        <w:rPr>
-          <w:rFonts w:eastAsia="Times New Roman"/>
-          <w:color w:val="222222"/>
-          <w:lang w:eastAsia="en-US"/>
-        </w:rPr>
-        <w:t>one line</w:t>
-      </w:r>
-      <w:r>
-        <w:rPr>
-          <w:rFonts w:eastAsia="Times New Roman"/>
-          <w:color w:val="222222"/>
-          <w:lang w:eastAsia="en-US"/>
-        </w:rPr>
-        <w:t xml:space="preserve"> to the file. </w:t>
-      </w:r>
-    </w:p>
-    <w:p>
-      <w:pPr>
-        <w:shd w:val="clear" w:color="auto" w:fill="FFFFFF"/>
-        <w:rPr>
-          <w:rFonts w:ascii="Arial" w:eastAsia="Times New Roman" w:hAnsi="Arial" w:cs="Arial"/>
-          <w:color w:val="222222"/>
-          <w:sz w:val="20"/>
-          <w:szCs w:val="20"/>
-          <w:lang w:eastAsia="en-US"/>
-        </w:rPr>
-      </w:pPr>
-      <w:r>
-        <w:rPr>
-          <w:rFonts w:ascii="Arial" w:eastAsia="Times New Roman" w:hAnsi="Arial" w:cs="Arial"/>
-          <w:color w:val="222222"/>
-          <w:sz w:val="20"/>
-          <w:szCs w:val="20"/>
-          <w:lang w:eastAsia="en-US"/>
-        </w:rPr>
-        <w:lastRenderedPageBreak/>
-        <w:br/>
-        <w:t>enableservice('AutomationServer',true) </w:t>
-      </w:r>
-      <w:r>
-        <w:rPr>
-          <w:rFonts w:ascii="Arial" w:eastAsia="Times New Roman" w:hAnsi="Arial" w:cs="Arial"/>
-          <w:color w:val="222222"/>
-          <w:sz w:val="20"/>
-          <w:szCs w:val="20"/>
-          <w:lang w:eastAsia="en-US"/>
-        </w:rPr>
-        <w:br/>
-      </w:r>
+        <w:t xml:space="preserve"> , unzip, and the install it to a folder named “</w:t>
+      </w:r>
+      <w:proofErr w:type="spellStart"/>
+      <w:r>
+        <w:t>fluocell_sample</w:t>
+      </w:r>
+      <w:proofErr w:type="spellEnd"/>
+      <w:r>
+        <w:t xml:space="preserve">/” which is readable and writable by the user. The relative location of the dataset README file from the </w:t>
+      </w:r>
+      <w:proofErr w:type="spellStart"/>
+      <w:r>
+        <w:t>fluocell</w:t>
+      </w:r>
+      <w:proofErr w:type="spellEnd"/>
+      <w:r>
+        <w:t xml:space="preserve"> root directory is:</w:t>
+      </w:r>
+    </w:p>
+    <w:p>
+      <w:pPr>
+        <w:jc w:val="both"/>
+      </w:pPr>
+      <w:proofErr w:type="spellStart"/>
+      <w:proofErr w:type="gramStart"/>
+      <w:r>
+        <w:t>fluocell_sample</w:t>
+      </w:r>
+      <w:proofErr w:type="spellEnd"/>
+      <w:r>
+        <w:t>/README.txt</w:t>
+      </w:r>
+      <w:proofErr w:type="gramEnd"/>
     </w:p>
     <w:p>
       <w:pPr>
@@ -5486,8 +6241,6 @@
           <w:u w:val="single"/>
         </w:rPr>
       </w:pPr>
-      <w:bookmarkStart w:id="1" w:name="1107404315745325556"/>
-      <w:bookmarkEnd w:id="1"/>
     </w:p>
     <w:p>
       <w:pPr>
@@ -5526,7 +6279,7 @@
     <w:p/>
     <w:p/>
     <w:sectPr>
-      <w:footerReference w:type="default" r:id="rId38"/>
+      <w:footerReference w:type="default" r:id="rId37"/>
       <w:pgSz w:w="12240" w:h="15840"/>
       <w:pgMar w:top="1440" w:right="1800" w:bottom="1440" w:left="1800" w:header="720" w:footer="720" w:gutter="0"/>
       <w:cols w:space="720"/>
@@ -5739,6 +6492,119 @@
     </w:lvl>
   </w:abstractNum>
   <w:abstractNum w:abstractNumId="1" w15:restartNumberingAfterBreak="0">
+    <w:nsid w:val="1DFF7A8B"/>
+    <w:multiLevelType w:val="hybridMultilevel"/>
+    <w:tmpl w:val="AF3E56B2"/>
+    <w:lvl w:ilvl="0" w:tplc="0409000F">
+      <w:start w:val="1"/>
+      <w:numFmt w:val="decimal"/>
+      <w:lvlText w:val="%1."/>
+      <w:lvlJc w:val="left"/>
+      <w:pPr>
+        <w:tabs>
+          <w:tab w:val="num" w:pos="360"/>
+        </w:tabs>
+        <w:ind w:left="360" w:hanging="360"/>
+      </w:pPr>
+    </w:lvl>
+    <w:lvl w:ilvl="1" w:tplc="04090019">
+      <w:start w:val="1"/>
+      <w:numFmt w:val="lowerLetter"/>
+      <w:lvlText w:val="%2."/>
+      <w:lvlJc w:val="left"/>
+      <w:pPr>
+        <w:tabs>
+          <w:tab w:val="num" w:pos="1080"/>
+        </w:tabs>
+        <w:ind w:left="1080" w:hanging="360"/>
+      </w:pPr>
+    </w:lvl>
+    <w:lvl w:ilvl="2" w:tplc="46548964">
+      <w:start w:val="1"/>
+      <w:numFmt w:val="decimal"/>
+      <w:lvlText w:val="(%3)"/>
+      <w:lvlJc w:val="left"/>
+      <w:pPr>
+        <w:ind w:left="1980" w:hanging="360"/>
+      </w:pPr>
+      <w:rPr>
+        <w:rFonts w:hint="default"/>
+      </w:rPr>
+    </w:lvl>
+    <w:lvl w:ilvl="3" w:tplc="0409000F" w:tentative="1">
+      <w:start w:val="1"/>
+      <w:numFmt w:val="decimal"/>
+      <w:lvlText w:val="%4."/>
+      <w:lvlJc w:val="left"/>
+      <w:pPr>
+        <w:tabs>
+          <w:tab w:val="num" w:pos="2520"/>
+        </w:tabs>
+        <w:ind w:left="2520" w:hanging="360"/>
+      </w:pPr>
+    </w:lvl>
+    <w:lvl w:ilvl="4" w:tplc="04090019" w:tentative="1">
+      <w:start w:val="1"/>
+      <w:numFmt w:val="lowerLetter"/>
+      <w:lvlText w:val="%5."/>
+      <w:lvlJc w:val="left"/>
+      <w:pPr>
+        <w:tabs>
+          <w:tab w:val="num" w:pos="3240"/>
+        </w:tabs>
+        <w:ind w:left="3240" w:hanging="360"/>
+      </w:pPr>
+    </w:lvl>
+    <w:lvl w:ilvl="5" w:tplc="0409001B" w:tentative="1">
+      <w:start w:val="1"/>
+      <w:numFmt w:val="lowerRoman"/>
+      <w:lvlText w:val="%6."/>
+      <w:lvlJc w:val="right"/>
+      <w:pPr>
+        <w:tabs>
+          <w:tab w:val="num" w:pos="3960"/>
+        </w:tabs>
+        <w:ind w:left="3960" w:hanging="180"/>
+      </w:pPr>
+    </w:lvl>
+    <w:lvl w:ilvl="6" w:tplc="0409000F" w:tentative="1">
+      <w:start w:val="1"/>
+      <w:numFmt w:val="decimal"/>
+      <w:lvlText w:val="%7."/>
+      <w:lvlJc w:val="left"/>
+      <w:pPr>
+        <w:tabs>
+          <w:tab w:val="num" w:pos="4680"/>
+        </w:tabs>
+        <w:ind w:left="4680" w:hanging="360"/>
+      </w:pPr>
+    </w:lvl>
+    <w:lvl w:ilvl="7" w:tplc="04090019" w:tentative="1">
+      <w:start w:val="1"/>
+      <w:numFmt w:val="lowerLetter"/>
+      <w:lvlText w:val="%8."/>
+      <w:lvlJc w:val="left"/>
+      <w:pPr>
+        <w:tabs>
+          <w:tab w:val="num" w:pos="5400"/>
+        </w:tabs>
+        <w:ind w:left="5400" w:hanging="360"/>
+      </w:pPr>
+    </w:lvl>
+    <w:lvl w:ilvl="8" w:tplc="0409001B" w:tentative="1">
+      <w:start w:val="1"/>
+      <w:numFmt w:val="lowerRoman"/>
+      <w:lvlText w:val="%9."/>
+      <w:lvlJc w:val="right"/>
+      <w:pPr>
+        <w:tabs>
+          <w:tab w:val="num" w:pos="6120"/>
+        </w:tabs>
+        <w:ind w:left="6120" w:hanging="180"/>
+      </w:pPr>
+    </w:lvl>
+  </w:abstractNum>
+  <w:abstractNum w:abstractNumId="2" w15:restartNumberingAfterBreak="0">
     <w:nsid w:val="27657617"/>
     <w:multiLevelType w:val="hybridMultilevel"/>
     <w:tmpl w:val="51F21658"/>
@@ -5851,7 +6717,7 @@
       </w:pPr>
     </w:lvl>
   </w:abstractNum>
-  <w:abstractNum w:abstractNumId="2" w15:restartNumberingAfterBreak="0">
+  <w:abstractNum w:abstractNumId="3" w15:restartNumberingAfterBreak="0">
     <w:nsid w:val="2B6920C3"/>
     <w:multiLevelType w:val="hybridMultilevel"/>
     <w:tmpl w:val="1F0A3AA4"/>
@@ -5964,7 +6830,7 @@
       </w:pPr>
     </w:lvl>
   </w:abstractNum>
-  <w:abstractNum w:abstractNumId="3" w15:restartNumberingAfterBreak="0">
+  <w:abstractNum w:abstractNumId="4" w15:restartNumberingAfterBreak="0">
     <w:nsid w:val="2DA966EA"/>
     <w:multiLevelType w:val="hybridMultilevel"/>
     <w:tmpl w:val="A9747122"/>
@@ -6053,7 +6919,7 @@
       </w:pPr>
     </w:lvl>
   </w:abstractNum>
-  <w:abstractNum w:abstractNumId="4" w15:restartNumberingAfterBreak="0">
+  <w:abstractNum w:abstractNumId="5" w15:restartNumberingAfterBreak="0">
     <w:nsid w:val="31CA48DA"/>
     <w:multiLevelType w:val="multilevel"/>
     <w:tmpl w:val="244C02FA"/>
@@ -6202,7 +7068,7 @@
       </w:rPr>
     </w:lvl>
   </w:abstractNum>
-  <w:abstractNum w:abstractNumId="5" w15:restartNumberingAfterBreak="0">
+  <w:abstractNum w:abstractNumId="6" w15:restartNumberingAfterBreak="0">
     <w:nsid w:val="35497E9F"/>
     <w:multiLevelType w:val="hybridMultilevel"/>
     <w:tmpl w:val="08806140"/>
@@ -6315,7 +7181,7 @@
       </w:pPr>
     </w:lvl>
   </w:abstractNum>
-  <w:abstractNum w:abstractNumId="6" w15:restartNumberingAfterBreak="0">
+  <w:abstractNum w:abstractNumId="7" w15:restartNumberingAfterBreak="0">
     <w:nsid w:val="36370E16"/>
     <w:multiLevelType w:val="multilevel"/>
     <w:tmpl w:val="205CBA2A"/>
@@ -6464,7 +7330,7 @@
       </w:rPr>
     </w:lvl>
   </w:abstractNum>
-  <w:abstractNum w:abstractNumId="7" w15:restartNumberingAfterBreak="0">
+  <w:abstractNum w:abstractNumId="8" w15:restartNumberingAfterBreak="0">
     <w:nsid w:val="39522BFA"/>
     <w:multiLevelType w:val="hybridMultilevel"/>
     <w:tmpl w:val="4940A17E"/>
@@ -6553,7 +7419,7 @@
       </w:pPr>
     </w:lvl>
   </w:abstractNum>
-  <w:abstractNum w:abstractNumId="8" w15:restartNumberingAfterBreak="0">
+  <w:abstractNum w:abstractNumId="9" w15:restartNumberingAfterBreak="0">
     <w:nsid w:val="3D372835"/>
     <w:multiLevelType w:val="hybridMultilevel"/>
     <w:tmpl w:val="7B92FD52"/>
@@ -6666,7 +7532,7 @@
       </w:rPr>
     </w:lvl>
   </w:abstractNum>
-  <w:abstractNum w:abstractNumId="9" w15:restartNumberingAfterBreak="0">
+  <w:abstractNum w:abstractNumId="10" w15:restartNumberingAfterBreak="0">
     <w:nsid w:val="421444D6"/>
     <w:multiLevelType w:val="hybridMultilevel"/>
     <w:tmpl w:val="F0F466B4"/>
@@ -6779,10 +7645,10 @@
       </w:rPr>
     </w:lvl>
   </w:abstractNum>
-  <w:abstractNum w:abstractNumId="10" w15:restartNumberingAfterBreak="0">
+  <w:abstractNum w:abstractNumId="11" w15:restartNumberingAfterBreak="0">
     <w:nsid w:val="44A5269C"/>
     <w:multiLevelType w:val="hybridMultilevel"/>
-    <w:tmpl w:val="A92CAAF6"/>
+    <w:tmpl w:val="DFFC5EF2"/>
     <w:lvl w:ilvl="0" w:tplc="0409000F">
       <w:start w:val="1"/>
       <w:numFmt w:val="decimal"/>
@@ -6892,7 +7758,7 @@
       </w:pPr>
     </w:lvl>
   </w:abstractNum>
-  <w:abstractNum w:abstractNumId="11" w15:restartNumberingAfterBreak="0">
+  <w:abstractNum w:abstractNumId="12" w15:restartNumberingAfterBreak="0">
     <w:nsid w:val="477C35E1"/>
     <w:multiLevelType w:val="hybridMultilevel"/>
     <w:tmpl w:val="6A548E92"/>
@@ -6978,7 +7844,7 @@
       </w:pPr>
     </w:lvl>
   </w:abstractNum>
-  <w:abstractNum w:abstractNumId="12" w15:restartNumberingAfterBreak="0">
+  <w:abstractNum w:abstractNumId="13" w15:restartNumberingAfterBreak="0">
     <w:nsid w:val="4BBC2A38"/>
     <w:multiLevelType w:val="hybridMultilevel"/>
     <w:tmpl w:val="AB8EF36E"/>
@@ -7091,7 +7957,7 @@
       </w:rPr>
     </w:lvl>
   </w:abstractNum>
-  <w:abstractNum w:abstractNumId="13" w15:restartNumberingAfterBreak="0">
+  <w:abstractNum w:abstractNumId="14" w15:restartNumberingAfterBreak="0">
     <w:nsid w:val="4F8D0A07"/>
     <w:multiLevelType w:val="multilevel"/>
     <w:tmpl w:val="C52805A6"/>
@@ -7204,7 +8070,7 @@
       </w:pPr>
     </w:lvl>
   </w:abstractNum>
-  <w:abstractNum w:abstractNumId="14" w15:restartNumberingAfterBreak="0">
+  <w:abstractNum w:abstractNumId="15" w15:restartNumberingAfterBreak="0">
     <w:nsid w:val="4F9B3208"/>
     <w:multiLevelType w:val="hybridMultilevel"/>
     <w:tmpl w:val="3FA2A51A"/>
@@ -7344,7 +8210,7 @@
       </w:rPr>
     </w:lvl>
   </w:abstractNum>
-  <w:abstractNum w:abstractNumId="15" w15:restartNumberingAfterBreak="0">
+  <w:abstractNum w:abstractNumId="16" w15:restartNumberingAfterBreak="0">
     <w:nsid w:val="537461E0"/>
     <w:multiLevelType w:val="hybridMultilevel"/>
     <w:tmpl w:val="1F0A3AA4"/>
@@ -7457,7 +8323,7 @@
       </w:pPr>
     </w:lvl>
   </w:abstractNum>
-  <w:abstractNum w:abstractNumId="16" w15:restartNumberingAfterBreak="0">
+  <w:abstractNum w:abstractNumId="17" w15:restartNumberingAfterBreak="0">
     <w:nsid w:val="544A60D1"/>
     <w:multiLevelType w:val="hybridMultilevel"/>
     <w:tmpl w:val="1EBC96F8"/>
@@ -7570,7 +8436,7 @@
       </w:rPr>
     </w:lvl>
   </w:abstractNum>
-  <w:abstractNum w:abstractNumId="17" w15:restartNumberingAfterBreak="0">
+  <w:abstractNum w:abstractNumId="18" w15:restartNumberingAfterBreak="0">
     <w:nsid w:val="56DD21AE"/>
     <w:multiLevelType w:val="hybridMultilevel"/>
     <w:tmpl w:val="6D6C58FE"/>
@@ -7683,7 +8549,7 @@
       </w:pPr>
     </w:lvl>
   </w:abstractNum>
-  <w:abstractNum w:abstractNumId="18" w15:restartNumberingAfterBreak="0">
+  <w:abstractNum w:abstractNumId="19" w15:restartNumberingAfterBreak="0">
     <w:nsid w:val="579713E5"/>
     <w:multiLevelType w:val="hybridMultilevel"/>
     <w:tmpl w:val="6F0A6EA0"/>
@@ -7772,7 +8638,7 @@
       </w:pPr>
     </w:lvl>
   </w:abstractNum>
-  <w:abstractNum w:abstractNumId="19" w15:restartNumberingAfterBreak="0">
+  <w:abstractNum w:abstractNumId="20" w15:restartNumberingAfterBreak="0">
     <w:nsid w:val="5AB63112"/>
     <w:multiLevelType w:val="hybridMultilevel"/>
     <w:tmpl w:val="80442436"/>
@@ -7861,7 +8727,7 @@
       </w:pPr>
     </w:lvl>
   </w:abstractNum>
-  <w:abstractNum w:abstractNumId="20" w15:restartNumberingAfterBreak="0">
+  <w:abstractNum w:abstractNumId="21" w15:restartNumberingAfterBreak="0">
     <w:nsid w:val="611E7957"/>
     <w:multiLevelType w:val="hybridMultilevel"/>
     <w:tmpl w:val="B9CA2A66"/>
@@ -7950,7 +8816,7 @@
       </w:pPr>
     </w:lvl>
   </w:abstractNum>
-  <w:abstractNum w:abstractNumId="21" w15:restartNumberingAfterBreak="0">
+  <w:abstractNum w:abstractNumId="22" w15:restartNumberingAfterBreak="0">
     <w:nsid w:val="63E62986"/>
     <w:multiLevelType w:val="multilevel"/>
     <w:tmpl w:val="08806140"/>
@@ -8063,7 +8929,7 @@
       </w:pPr>
     </w:lvl>
   </w:abstractNum>
-  <w:abstractNum w:abstractNumId="22" w15:restartNumberingAfterBreak="0">
+  <w:abstractNum w:abstractNumId="23" w15:restartNumberingAfterBreak="0">
     <w:nsid w:val="687340BD"/>
     <w:multiLevelType w:val="hybridMultilevel"/>
     <w:tmpl w:val="A92CAAF6"/>
@@ -8176,7 +9042,7 @@
       </w:pPr>
     </w:lvl>
   </w:abstractNum>
-  <w:abstractNum w:abstractNumId="23" w15:restartNumberingAfterBreak="0">
+  <w:abstractNum w:abstractNumId="24" w15:restartNumberingAfterBreak="0">
     <w:nsid w:val="6A2F4DE5"/>
     <w:multiLevelType w:val="hybridMultilevel"/>
     <w:tmpl w:val="D17E87A0"/>
@@ -8265,7 +9131,7 @@
       </w:pPr>
     </w:lvl>
   </w:abstractNum>
-  <w:abstractNum w:abstractNumId="24" w15:restartNumberingAfterBreak="0">
+  <w:abstractNum w:abstractNumId="25" w15:restartNumberingAfterBreak="0">
     <w:nsid w:val="70610F32"/>
     <w:multiLevelType w:val="hybridMultilevel"/>
     <w:tmpl w:val="27F07B22"/>
@@ -8354,7 +9220,7 @@
       </w:pPr>
     </w:lvl>
   </w:abstractNum>
-  <w:abstractNum w:abstractNumId="25" w15:restartNumberingAfterBreak="0">
+  <w:abstractNum w:abstractNumId="26" w15:restartNumberingAfterBreak="0">
     <w:nsid w:val="734C03A8"/>
     <w:multiLevelType w:val="hybridMultilevel"/>
     <w:tmpl w:val="6ABE6DD8"/>
@@ -8467,7 +9333,7 @@
       </w:pPr>
     </w:lvl>
   </w:abstractNum>
-  <w:abstractNum w:abstractNumId="26" w15:restartNumberingAfterBreak="0">
+  <w:abstractNum w:abstractNumId="27" w15:restartNumberingAfterBreak="0">
     <w:nsid w:val="74B046AA"/>
     <w:multiLevelType w:val="hybridMultilevel"/>
     <w:tmpl w:val="E884A6F4"/>
@@ -8556,7 +9422,7 @@
       </w:pPr>
     </w:lvl>
   </w:abstractNum>
-  <w:abstractNum w:abstractNumId="27" w15:restartNumberingAfterBreak="0">
+  <w:abstractNum w:abstractNumId="28" w15:restartNumberingAfterBreak="0">
     <w:nsid w:val="78691B48"/>
     <w:multiLevelType w:val="hybridMultilevel"/>
     <w:tmpl w:val="C28C22CC"/>
@@ -8669,7 +9535,7 @@
       </w:pPr>
     </w:lvl>
   </w:abstractNum>
-  <w:abstractNum w:abstractNumId="28" w15:restartNumberingAfterBreak="0">
+  <w:abstractNum w:abstractNumId="29" w15:restartNumberingAfterBreak="0">
     <w:nsid w:val="79191794"/>
     <w:multiLevelType w:val="hybridMultilevel"/>
     <w:tmpl w:val="7B16929C"/>
@@ -8756,91 +9622,94 @@
     </w:lvl>
   </w:abstractNum>
   <w:num w:numId="1">
+    <w:abstractNumId w:val="28"/>
+  </w:num>
+  <w:num w:numId="2">
+    <w:abstractNumId w:val="15"/>
+  </w:num>
+  <w:num w:numId="3">
+    <w:abstractNumId w:val="11"/>
+  </w:num>
+  <w:num w:numId="4">
+    <w:abstractNumId w:val="26"/>
+  </w:num>
+  <w:num w:numId="5">
+    <w:abstractNumId w:val="6"/>
+  </w:num>
+  <w:num w:numId="6">
+    <w:abstractNumId w:val="22"/>
+  </w:num>
+  <w:num w:numId="7">
+    <w:abstractNumId w:val="3"/>
+  </w:num>
+  <w:num w:numId="8">
+    <w:abstractNumId w:val="2"/>
+  </w:num>
+  <w:num w:numId="9">
+    <w:abstractNumId w:val="18"/>
+  </w:num>
+  <w:num w:numId="10">
+    <w:abstractNumId w:val="14"/>
+  </w:num>
+  <w:num w:numId="11">
+    <w:abstractNumId w:val="16"/>
+  </w:num>
+  <w:num w:numId="12">
+    <w:abstractNumId w:val="21"/>
+  </w:num>
+  <w:num w:numId="13">
+    <w:abstractNumId w:val="12"/>
+  </w:num>
+  <w:num w:numId="14">
+    <w:abstractNumId w:val="23"/>
+  </w:num>
+  <w:num w:numId="15">
+    <w:abstractNumId w:val="29"/>
+  </w:num>
+  <w:num w:numId="16">
+    <w:abstractNumId w:val="20"/>
+  </w:num>
+  <w:num w:numId="17">
+    <w:abstractNumId w:val="13"/>
+  </w:num>
+  <w:num w:numId="18">
+    <w:abstractNumId w:val="25"/>
+  </w:num>
+  <w:num w:numId="19">
     <w:abstractNumId w:val="27"/>
   </w:num>
-  <w:num w:numId="2">
-    <w:abstractNumId w:val="14"/>
-  </w:num>
-  <w:num w:numId="3">
-    <w:abstractNumId w:val="10"/>
-  </w:num>
-  <w:num w:numId="4">
-    <w:abstractNumId w:val="25"/>
-  </w:num>
-  <w:num w:numId="5">
-    <w:abstractNumId w:val="5"/>
-  </w:num>
-  <w:num w:numId="6">
-    <w:abstractNumId w:val="21"/>
-  </w:num>
-  <w:num w:numId="7">
-    <w:abstractNumId w:val="2"/>
-  </w:num>
-  <w:num w:numId="8">
-    <w:abstractNumId w:val="1"/>
-  </w:num>
-  <w:num w:numId="9">
-    <w:abstractNumId w:val="17"/>
-  </w:num>
-  <w:num w:numId="10">
-    <w:abstractNumId w:val="13"/>
-  </w:num>
-  <w:num w:numId="11">
-    <w:abstractNumId w:val="15"/>
-  </w:num>
-  <w:num w:numId="12">
-    <w:abstractNumId w:val="20"/>
-  </w:num>
-  <w:num w:numId="13">
-    <w:abstractNumId w:val="11"/>
-  </w:num>
-  <w:num w:numId="14">
-    <w:abstractNumId w:val="22"/>
-  </w:num>
-  <w:num w:numId="15">
-    <w:abstractNumId w:val="28"/>
-  </w:num>
-  <w:num w:numId="16">
-    <w:abstractNumId w:val="19"/>
-  </w:num>
-  <w:num w:numId="17">
-    <w:abstractNumId w:val="12"/>
-  </w:num>
-  <w:num w:numId="18">
-    <w:abstractNumId w:val="24"/>
-  </w:num>
-  <w:num w:numId="19">
-    <w:abstractNumId w:val="26"/>
-  </w:num>
   <w:num w:numId="20">
-    <w:abstractNumId w:val="7"/>
+    <w:abstractNumId w:val="8"/>
   </w:num>
   <w:num w:numId="21">
-    <w:abstractNumId w:val="16"/>
+    <w:abstractNumId w:val="17"/>
   </w:num>
   <w:num w:numId="22">
     <w:abstractNumId w:val="0"/>
   </w:num>
   <w:num w:numId="23">
+    <w:abstractNumId w:val="5"/>
+  </w:num>
+  <w:num w:numId="24">
+    <w:abstractNumId w:val="7"/>
+  </w:num>
+  <w:num w:numId="25">
+    <w:abstractNumId w:val="19"/>
+  </w:num>
+  <w:num w:numId="26">
+    <w:abstractNumId w:val="10"/>
+  </w:num>
+  <w:num w:numId="27">
+    <w:abstractNumId w:val="9"/>
+  </w:num>
+  <w:num w:numId="28">
     <w:abstractNumId w:val="4"/>
   </w:num>
-  <w:num w:numId="24">
-    <w:abstractNumId w:val="6"/>
+  <w:num w:numId="29">
+    <w:abstractNumId w:val="24"/>
   </w:num>
-  <w:num w:numId="25">
-    <w:abstractNumId w:val="18"/>
-  </w:num>
-  <w:num w:numId="26">
-    <w:abstractNumId w:val="9"/>
-  </w:num>
-  <w:num w:numId="27">
-    <w:abstractNumId w:val="8"/>
-  </w:num>
-  <w:num w:numId="28">
-    <w:abstractNumId w:val="3"/>
-  </w:num>
-  <w:num w:numId="29">
-    <w:abstractNumId w:val="23"/>
+  <w:num w:numId="30">
+    <w:abstractNumId w:val="1"/>
   </w:num>
 </w:numbering>
 </file>

</xml_diff>

<commit_message>
testing a new branch
</commit_message>
<xml_diff>
--- a/doc/The Fluocell User's Guide.docx
+++ b/doc/The Fluocell User's Guide.docx
@@ -27,7 +27,6 @@
         </w:rPr>
         <w:t xml:space="preserve">he </w:t>
       </w:r>
-      <w:proofErr w:type="spellStart"/>
       <w:r>
         <w:rPr>
           <w:b/>
@@ -46,7 +45,6 @@
         </w:rPr>
         <w:t>luocell</w:t>
       </w:r>
-      <w:proofErr w:type="spellEnd"/>
       <w:r>
         <w:rPr>
           <w:b/>
@@ -90,7 +88,6 @@
           <w:lang w:eastAsia="en-US"/>
         </w:rPr>
       </w:pPr>
-      <w:proofErr w:type="spellStart"/>
       <w:r>
         <w:rPr>
           <w:rFonts w:eastAsia="Times New Roman"/>
@@ -102,7 +99,6 @@
         </w:rPr>
         <w:t>Fluocell</w:t>
       </w:r>
-      <w:proofErr w:type="spellEnd"/>
       <w:r>
         <w:rPr>
           <w:rFonts w:eastAsia="Times New Roman"/>
@@ -253,23 +249,7 @@
           <w:rFonts w:eastAsia="Times New Roman"/>
           <w:lang w:eastAsia="en-US"/>
         </w:rPr>
-        <w:t xml:space="preserve">Lu S et al. 2008 </w:t>
-      </w:r>
-      <w:proofErr w:type="spellStart"/>
-      <w:r>
-        <w:rPr>
-          <w:rFonts w:eastAsia="Times New Roman"/>
-          <w:lang w:eastAsia="en-US"/>
-        </w:rPr>
-        <w:t>PLoS</w:t>
-      </w:r>
-      <w:proofErr w:type="spellEnd"/>
-      <w:r>
-        <w:rPr>
-          <w:rFonts w:eastAsia="Times New Roman"/>
-          <w:lang w:eastAsia="en-US"/>
-        </w:rPr>
-        <w:t xml:space="preserve"> Computational Biology, The spatiotemporal pattern of Src activation at lipid rafts revealed by diffusion-corrected FRET imaging. </w:t>
+        <w:t xml:space="preserve">Lu S et al. 2008 PLoS Computational Biology, The spatiotemporal pattern of Src activation at lipid rafts revealed by diffusion-corrected FRET imaging. </w:t>
       </w:r>
     </w:p>
     <w:p>
@@ -289,23 +269,7 @@
           <w:rFonts w:eastAsia="Times New Roman"/>
           <w:lang w:eastAsia="en-US"/>
         </w:rPr>
-        <w:t xml:space="preserve">Lu S et al. 2011 </w:t>
-      </w:r>
-      <w:proofErr w:type="spellStart"/>
-      <w:r>
-        <w:rPr>
-          <w:rFonts w:eastAsia="Times New Roman"/>
-          <w:lang w:eastAsia="en-US"/>
-        </w:rPr>
-        <w:t>PLoS</w:t>
-      </w:r>
-      <w:proofErr w:type="spellEnd"/>
-      <w:r>
-        <w:rPr>
-          <w:rFonts w:eastAsia="Times New Roman"/>
-          <w:lang w:eastAsia="en-US"/>
-        </w:rPr>
-        <w:t xml:space="preserve"> ONE, Computational analysis of the spatiotemporal coordination of polarized PI3K and Rac1 activities in micro-patterned live cells. </w:t>
+        <w:t xml:space="preserve">Lu S et al. 2011 PLoS ONE, Computational analysis of the spatiotemporal coordination of polarized PI3K and Rac1 activities in micro-patterned live cells. </w:t>
       </w:r>
     </w:p>
     <w:p>
@@ -389,15 +353,7 @@
     </w:p>
     <w:p>
       <w:r>
-        <w:t xml:space="preserve">For instruction to install </w:t>
-      </w:r>
-      <w:proofErr w:type="spellStart"/>
-      <w:r>
-        <w:t>fluocell</w:t>
-      </w:r>
-      <w:proofErr w:type="spellEnd"/>
-      <w:r>
-        <w:t xml:space="preserve">, refer to the “Installation and Usage” section for details. </w:t>
+        <w:t xml:space="preserve">For instruction to install fluocell, refer to the “Installation and Usage” section for details. </w:t>
       </w:r>
     </w:p>
     <w:p>
@@ -792,59 +748,46 @@
       <w:r>
         <w:t xml:space="preserve"> </w:t>
       </w:r>
-      <w:proofErr w:type="gramStart"/>
       <w:r>
         <w:rPr>
           <w:b/>
         </w:rPr>
-        <w:t>Be</w:t>
-      </w:r>
-      <w:proofErr w:type="gramEnd"/>
+        <w:t xml:space="preserve">Be sure to open the first </w:t>
+      </w:r>
       <w:r>
         <w:rPr>
           <w:b/>
         </w:rPr>
-        <w:t xml:space="preserve"> sure to open the first </w:t>
+        <w:t>channel</w:t>
       </w:r>
       <w:r>
         <w:rPr>
           <w:b/>
         </w:rPr>
-        <w:t>channel</w:t>
+        <w:t xml:space="preserve"> </w:t>
       </w:r>
       <w:r>
         <w:rPr>
           <w:b/>
         </w:rPr>
+        <w:t>file among the list of files.</w:t>
+      </w:r>
+      <w:r>
+        <w:t xml:space="preserve">  </w:t>
+      </w:r>
+      <w:r>
+        <w:t>Sample data image files can be found in the folder: fluocell</w:t>
+      </w:r>
+      <w:r>
+        <w:t>_sample</w:t>
+      </w:r>
+      <w:r>
+        <w:t>\</w:t>
+      </w:r>
+      <w:r>
         <w:t xml:space="preserve"> </w:t>
       </w:r>
       <w:r>
-        <w:rPr>
-          <w:b/>
-        </w:rPr>
-        <w:t>file among the list of files.</w:t>
-      </w:r>
-      <w:r>
-        <w:t xml:space="preserve">  </w:t>
-      </w:r>
-      <w:r>
-        <w:t xml:space="preserve">Sample data image files can be found in the folder: </w:t>
-      </w:r>
-      <w:proofErr w:type="spellStart"/>
-      <w:r>
-        <w:t>fluocell</w:t>
-      </w:r>
-      <w:r>
-        <w:t>_sample</w:t>
-      </w:r>
-      <w:proofErr w:type="spellEnd"/>
-      <w:r>
-        <w:t>\</w:t>
-      </w:r>
-      <w:r>
-        <w:t xml:space="preserve"> </w:t>
-      </w:r>
-      <w:r>
         <w:t>10_24_08_Src_fret_pax</w:t>
       </w:r>
       <w:r>
@@ -866,26 +809,10 @@
         <w:t>s</w:t>
       </w:r>
       <w:r>
-        <w:t xml:space="preserve"> including “First Channel Pattern”, “Second Channel Pattern”, and “Time Frame Pattern” </w:t>
-      </w:r>
-      <w:proofErr w:type="spellStart"/>
-      <w:r>
-        <w:t>etc</w:t>
-      </w:r>
-      <w:proofErr w:type="spellEnd"/>
-      <w:r>
-        <w:t>,</w:t>
-      </w:r>
-      <w:r>
-        <w:t xml:space="preserve"> are defined in the </w:t>
-      </w:r>
-      <w:proofErr w:type="spellStart"/>
-      <w:r>
-        <w:t>fluocell</w:t>
-      </w:r>
-      <w:proofErr w:type="spellEnd"/>
-      <w:r>
-        <w:t xml:space="preserve"> main window. As shown </w:t>
+        <w:t xml:space="preserve"> including “First Channel Pattern”, “Second Channel Pattern”, and “Time Frame Pattern” etc,</w:t>
+      </w:r>
+      <w:r>
+        <w:t xml:space="preserve"> are defined in the fluocell main window. As shown </w:t>
       </w:r>
       <w:r>
         <w:t>to the right</w:t>
@@ -944,15 +871,7 @@
         <w:sym w:font="Wingdings" w:char="F0E0"/>
       </w:r>
       <w:r>
-        <w:t xml:space="preserve"> Quit. Note: it is necessary to close the processed image using </w:t>
-      </w:r>
-      <w:proofErr w:type="spellStart"/>
-      <w:r>
-        <w:t>fluocell</w:t>
-      </w:r>
-      <w:proofErr w:type="spellEnd"/>
-      <w:r>
-        <w:t xml:space="preserve"> interface cleanly: File </w:t>
+        <w:t xml:space="preserve"> Quit. Note: it is necessary to close the processed image using fluocell interface cleanly: File </w:t>
       </w:r>
       <w:r>
         <w:sym w:font="Wingdings" w:char="F0E0"/>
@@ -960,6 +879,11 @@
       <w:r>
         <w:t xml:space="preserve"> Close Figure instead of closing it directly.</w:t>
       </w:r>
+      <w:r>
+        <w:t xml:space="preserve">  </w:t>
+      </w:r>
+      <w:bookmarkStart w:id="0" w:name="_GoBack"/>
+      <w:bookmarkEnd w:id="0"/>
     </w:p>
     <w:p/>
     <w:p>
@@ -1071,15 +995,7 @@
         <w:t xml:space="preserve"> image</w:t>
       </w:r>
       <w:r>
-        <w:t xml:space="preserve"> can be adjusted using the </w:t>
-      </w:r>
-      <w:proofErr w:type="spellStart"/>
-      <w:r>
-        <w:t>colormap</w:t>
-      </w:r>
-      <w:proofErr w:type="spellEnd"/>
-      <w:r>
-        <w:t xml:space="preserve"> editor </w:t>
+        <w:t xml:space="preserve"> can be adjusted using the colormap editor </w:t>
       </w:r>
       <w:r>
         <w:lastRenderedPageBreak/>
@@ -1095,67 +1011,51 @@
         <w:sym w:font="Wingdings" w:char="F0E0"/>
       </w:r>
       <w:r>
+        <w:t xml:space="preserve"> Colormap. The figures can be copi</w:t>
+      </w:r>
+      <w:r>
+        <w:t>ed by clicking Alt+Print Screen</w:t>
+      </w:r>
+      <w:r>
+        <w:t>, or Edit</w:t>
+      </w:r>
+      <w:r>
         <w:t xml:space="preserve"> </w:t>
       </w:r>
-      <w:proofErr w:type="spellStart"/>
-      <w:r>
-        <w:t>Colormap</w:t>
-      </w:r>
-      <w:proofErr w:type="spellEnd"/>
-      <w:r>
-        <w:t>. The figures can be copi</w:t>
-      </w:r>
-      <w:r>
-        <w:t xml:space="preserve">ed by clicking </w:t>
-      </w:r>
-      <w:proofErr w:type="spellStart"/>
-      <w:r>
-        <w:t>Alt+Print</w:t>
-      </w:r>
-      <w:proofErr w:type="spellEnd"/>
-      <w:r>
-        <w:t xml:space="preserve"> Screen</w:t>
-      </w:r>
-      <w:r>
-        <w:t>, or Edit</w:t>
+      <w:r>
+        <w:sym w:font="Wingdings" w:char="F0E0"/>
+      </w:r>
+      <w:r>
+        <w:t xml:space="preserve"> Copy Figure,</w:t>
+      </w:r>
+      <w:r>
+        <w:t xml:space="preserve"> and pasted to a Microsoft PPT file. </w:t>
+      </w:r>
+    </w:p>
+    <w:p>
+      <w:pPr>
+        <w:ind w:left="360"/>
+        <w:jc w:val="both"/>
+      </w:pPr>
+    </w:p>
+    <w:p>
+      <w:pPr>
+        <w:ind w:left="360"/>
+        <w:jc w:val="both"/>
+      </w:pPr>
+      <w:r>
+        <w:t>The processed FRET image can be saved by check</w:t>
+      </w:r>
+      <w:r>
+        <w:t>ing</w:t>
+      </w:r>
+      <w:r>
+        <w:t xml:space="preserve"> the box “Save Processed Image”. Note once the FRET images are saved, the options Intensity and FRET ratio bound will become ineffective.</w:t>
       </w:r>
       <w:r>
         <w:t xml:space="preserve"> </w:t>
       </w:r>
       <w:r>
-        <w:sym w:font="Wingdings" w:char="F0E0"/>
-      </w:r>
-      <w:r>
-        <w:t xml:space="preserve"> Copy Figure,</w:t>
-      </w:r>
-      <w:r>
-        <w:t xml:space="preserve"> and pasted to a Microsoft PPT file. </w:t>
-      </w:r>
-    </w:p>
-    <w:p>
-      <w:pPr>
-        <w:ind w:left="360"/>
-        <w:jc w:val="both"/>
-      </w:pPr>
-    </w:p>
-    <w:p>
-      <w:pPr>
-        <w:ind w:left="360"/>
-        <w:jc w:val="both"/>
-      </w:pPr>
-      <w:r>
-        <w:t>The processed FRET image can be saved by check</w:t>
-      </w:r>
-      <w:r>
-        <w:t>ing</w:t>
-      </w:r>
-      <w:r>
-        <w:t xml:space="preserve"> the box “Save Processed Image”. Note once the FRET images are saved, the options Intensity and FRET ratio bound will become ineffective.</w:t>
-      </w:r>
-      <w:r>
-        <w:t xml:space="preserve"> </w:t>
-      </w:r>
-      <w:r>
         <w:t xml:space="preserve">The background, ROI and processed image files are saved in a subdirectory output/ within the image path. </w:t>
       </w:r>
       <w:r>
@@ -1165,26 +1065,13 @@
         <w:t>s</w:t>
       </w:r>
       <w:r>
-        <w:t xml:space="preserve"> will be saved automatically in the path:  </w:t>
-      </w:r>
-      <w:proofErr w:type="spellStart"/>
-      <w:r>
-        <w:t>fluocell</w:t>
+        <w:t xml:space="preserve"> will be saved automatically in the path:  fluocell</w:t>
       </w:r>
       <w:r>
         <w:t>_sample</w:t>
       </w:r>
-      <w:proofErr w:type="spellEnd"/>
-      <w:r>
-        <w:t xml:space="preserve">\10_24_08_Src_fret_pax\output\0.3–0.8 (the range is set in the interface of </w:t>
-      </w:r>
-      <w:proofErr w:type="spellStart"/>
-      <w:r>
-        <w:t>fluocell</w:t>
-      </w:r>
-      <w:proofErr w:type="spellEnd"/>
-      <w:r>
-        <w:t xml:space="preserve"> under ‘FRET Ratio’)</w:t>
+      <w:r>
+        <w:t>\10_24_08_Src_fret_pax\output\0.3–0.8 (the range is set in the interface of fluocell under ‘FRET Ratio’)</w:t>
       </w:r>
       <w:r>
         <w:t>.</w:t>
@@ -1366,16 +1253,11 @@
         </w:drawing>
       </w:r>
       <w:r>
-        <w:t xml:space="preserve">At the </w:t>
-      </w:r>
-      <w:proofErr w:type="spellStart"/>
-      <w:r>
-        <w:t>Fluocel</w:t>
+        <w:t>At the Fluocel</w:t>
       </w:r>
       <w:r>
         <w:t>l</w:t>
       </w:r>
-      <w:proofErr w:type="spellEnd"/>
       <w:r>
         <w:t xml:space="preserve"> Menu,</w:t>
       </w:r>
@@ -1496,43 +1378,13 @@
         <w:t>To retrieve data, c</w:t>
       </w:r>
       <w:r>
-        <w:t xml:space="preserve">opy the output variables from the MATLAB Workspace to Excel: </w:t>
-      </w:r>
-      <w:proofErr w:type="spellStart"/>
-      <w:r>
-        <w:t>fluocell_data</w:t>
-      </w:r>
-      <w:proofErr w:type="spellEnd"/>
-      <w:r>
-        <w:t xml:space="preserve"> -&gt; time, </w:t>
-      </w:r>
-      <w:proofErr w:type="spellStart"/>
-      <w:r>
-        <w:t>fluocell_data</w:t>
-      </w:r>
-      <w:proofErr w:type="spellEnd"/>
-      <w:r>
-        <w:t xml:space="preserve"> -&gt; value.</w:t>
+        <w:t>opy the output variables from the MATLAB Workspace to Excel: fluocell_data -&gt; time, fluocell_data -&gt; value.</w:t>
       </w:r>
       <w:r>
         <w:rPr>
           <w:rFonts w:hint="eastAsia"/>
         </w:rPr>
-        <w:t xml:space="preserve"> The </w:t>
-      </w:r>
-      <w:proofErr w:type="spellStart"/>
-      <w:r>
-        <w:rPr>
-          <w:rFonts w:hint="eastAsia"/>
-        </w:rPr>
-        <w:t>fluocell_data.time</w:t>
-      </w:r>
-      <w:proofErr w:type="spellEnd"/>
-      <w:r>
-        <w:rPr>
-          <w:rFonts w:hint="eastAsia"/>
-        </w:rPr>
-        <w:t xml:space="preserve"> variable has two columns. The first column contains the index number of the image frames. The second column contains the time that the image frames were saved, in </w:t>
+        <w:t xml:space="preserve"> The fluocell_data.time variable has two columns. The first column contains the index number of the image frames. The second column contains the time that the image frames were saved, in </w:t>
       </w:r>
       <w:r>
         <w:t>minutes</w:t>
@@ -1655,37 +1507,13 @@
         <w:t xml:space="preserve">n </w:t>
       </w:r>
       <w:r>
-        <w:t xml:space="preserve">the MATLAB command window run the </w:t>
-      </w:r>
-      <w:proofErr w:type="spellStart"/>
-      <w:r>
-        <w:t>make_movie</w:t>
-      </w:r>
-      <w:proofErr w:type="spellEnd"/>
-      <w:r>
-        <w:t xml:space="preserve"> function. </w:t>
+        <w:t xml:space="preserve">the MATLAB command window run the make_movie function. </w:t>
       </w:r>
       <w:r>
         <w:t>First, m</w:t>
       </w:r>
       <w:r>
-        <w:t xml:space="preserve">odify the function </w:t>
-      </w:r>
-      <w:proofErr w:type="spellStart"/>
-      <w:r>
-        <w:t>fluocell</w:t>
-      </w:r>
-      <w:proofErr w:type="spellEnd"/>
-      <w:r>
-        <w:t>/app/</w:t>
-      </w:r>
-      <w:proofErr w:type="spellStart"/>
-      <w:r>
-        <w:t>sample_init_data.m</w:t>
-      </w:r>
-      <w:proofErr w:type="spellEnd"/>
-      <w:r>
-        <w:t>. R</w:t>
+        <w:t>odify the function fluocell/app/sample_init_data.m. R</w:t>
       </w:r>
       <w:r>
         <w:t xml:space="preserve">eplace </w:t>
@@ -1697,16 +1525,11 @@
         <w:t xml:space="preserve"> wit</w:t>
       </w:r>
       <w:r>
-        <w:t xml:space="preserve">h the location of </w:t>
-      </w:r>
-      <w:proofErr w:type="spellStart"/>
-      <w:r>
-        <w:t>flu</w:t>
+        <w:t>h the location of flu</w:t>
       </w:r>
       <w:r>
         <w:t>ocell_sample</w:t>
       </w:r>
-      <w:proofErr w:type="spellEnd"/>
       <w:r>
         <w:t>/</w:t>
       </w:r>
@@ -1723,24 +1546,28 @@
         <w:jc w:val="both"/>
       </w:pPr>
       <w:r>
+        <w:t xml:space="preserve">&gt;&gt; cd </w:t>
+      </w:r>
+      <w:r>
+        <w:t>../</w:t>
+      </w:r>
+      <w:r>
+        <w:t>../../</w:t>
+      </w:r>
+      <w:r>
+        <w:t>app</w:t>
+      </w:r>
+    </w:p>
+    <w:p>
+      <w:pPr>
+        <w:ind w:left="360"/>
+        <w:jc w:val="both"/>
+      </w:pPr>
+      <w:r>
         <w:t xml:space="preserve">&gt;&gt; </w:t>
       </w:r>
-      <w:proofErr w:type="gramStart"/>
-      <w:r>
-        <w:t xml:space="preserve">cd </w:t>
-      </w:r>
-      <w:r>
-        <w:t>..</w:t>
-      </w:r>
-      <w:proofErr w:type="gramEnd"/>
-      <w:r>
-        <w:t>/</w:t>
-      </w:r>
-      <w:r>
-        <w:t>../../</w:t>
-      </w:r>
-      <w:r>
-        <w:t>app</w:t>
+      <w:r>
+        <w:t>data = sample_init_data('src_pax','make_movie');</w:t>
       </w:r>
     </w:p>
     <w:p>
@@ -1751,37 +1578,14 @@
       <w:r>
         <w:t xml:space="preserve">&gt;&gt; </w:t>
       </w:r>
-      <w:proofErr w:type="gramStart"/>
+      <w:r>
+        <w:t>make_movie(</w:t>
+      </w:r>
       <w:r>
         <w:t>data</w:t>
       </w:r>
-      <w:proofErr w:type="gramEnd"/>
-      <w:r>
-        <w:t xml:space="preserve"> = </w:t>
-      </w:r>
-      <w:proofErr w:type="spellStart"/>
-      <w:r>
-        <w:t>sample_init_data</w:t>
-      </w:r>
-      <w:proofErr w:type="spellEnd"/>
-      <w:r>
-        <w:t>('src_</w:t>
-      </w:r>
-      <w:proofErr w:type="spellStart"/>
-      <w:r>
-        <w:t>pax</w:t>
-      </w:r>
-      <w:proofErr w:type="spellEnd"/>
-      <w:r>
-        <w:t>','</w:t>
-      </w:r>
-      <w:proofErr w:type="spellStart"/>
-      <w:r>
-        <w:t>make_movie</w:t>
-      </w:r>
-      <w:proofErr w:type="spellEnd"/>
-      <w:r>
-        <w:t>');</w:t>
+      <w:r>
+        <w:t>);</w:t>
       </w:r>
     </w:p>
     <w:p>
@@ -1790,51 +1594,7 @@
         <w:jc w:val="both"/>
       </w:pPr>
       <w:r>
-        <w:t xml:space="preserve">&gt;&gt; </w:t>
-      </w:r>
-      <w:proofErr w:type="spellStart"/>
-      <w:r>
-        <w:t>make_</w:t>
-      </w:r>
-      <w:proofErr w:type="gramStart"/>
-      <w:r>
-        <w:t>movie</w:t>
-      </w:r>
-      <w:proofErr w:type="spellEnd"/>
-      <w:r>
-        <w:t>(</w:t>
-      </w:r>
-      <w:proofErr w:type="gramEnd"/>
-      <w:r>
-        <w:t>data</w:t>
-      </w:r>
-      <w:r>
-        <w:t>);</w:t>
-      </w:r>
-    </w:p>
-    <w:p>
-      <w:pPr>
-        <w:ind w:left="360"/>
-        <w:jc w:val="both"/>
-      </w:pPr>
-      <w:r>
-        <w:t xml:space="preserve">The function </w:t>
-      </w:r>
-      <w:proofErr w:type="spellStart"/>
-      <w:r>
-        <w:t>make_</w:t>
-      </w:r>
-      <w:proofErr w:type="gramStart"/>
-      <w:r>
-        <w:t>movie</w:t>
-      </w:r>
-      <w:proofErr w:type="spellEnd"/>
-      <w:r>
-        <w:t>(</w:t>
-      </w:r>
-      <w:proofErr w:type="gramEnd"/>
-      <w:r>
-        <w:t xml:space="preserve">) takes pre-existing images (.tiff) and assemble them into movies. </w:t>
+        <w:t xml:space="preserve">The function make_movie() takes pre-existing images (.tiff) and assemble them into movies. </w:t>
       </w:r>
       <w:r>
         <w:t>The movie file “fret.avi” can be found in the “output\” folder within the data folder.</w:t>
@@ -2300,21 +2060,8 @@
         </w:numPr>
         <w:jc w:val="both"/>
       </w:pPr>
-      <w:proofErr w:type="spellStart"/>
-      <w:r>
-        <w:t>Fluocell</w:t>
-      </w:r>
-      <w:proofErr w:type="spellEnd"/>
-      <w:r>
-        <w:t xml:space="preserve"> Menu -&gt; Protocol -&gt; Intensity-Processing, Time Frame </w:t>
-      </w:r>
-      <w:proofErr w:type="gramStart"/>
-      <w:r>
-        <w:t>Pattern:</w:t>
-      </w:r>
-      <w:proofErr w:type="gramEnd"/>
-      <w:r>
-        <w:t>{‘001’,’%03d’}; check the box</w:t>
+      <w:r>
+        <w:t>Fluocell Menu -&gt; Protocol -&gt; Intensity-Processing, Time Frame Pattern:{‘001’,’%03d’}; check the box</w:t>
       </w:r>
       <w:r>
         <w:t>es</w:t>
@@ -2352,14 +2099,12 @@
       <w:r>
         <w:t xml:space="preserve">avigate to the data folder </w:t>
       </w:r>
-      <w:proofErr w:type="spellStart"/>
       <w:r>
         <w:t>fluocell_</w:t>
       </w:r>
       <w:r>
         <w:t>sample</w:t>
       </w:r>
-      <w:proofErr w:type="spellEnd"/>
       <w:r>
         <w:t xml:space="preserve">\PH-Akt-GFP_1\ -&gt; double click the file “AKT-PH-YFP_PDGF52.001”. </w:t>
       </w:r>
@@ -2566,15 +2311,7 @@
         <w:t xml:space="preserve"> check the box “Show Detected Boundary”.</w:t>
       </w:r>
       <w:r>
-        <w:t xml:space="preserve"> Change the index value to show the boundary. Adjust the </w:t>
-      </w:r>
-      <w:proofErr w:type="spellStart"/>
-      <w:r>
-        <w:t>colormap</w:t>
-      </w:r>
-      <w:proofErr w:type="spellEnd"/>
-      <w:r>
-        <w:t xml:space="preserve"> </w:t>
+        <w:t xml:space="preserve"> Change the index value to show the boundary. Adjust the colormap </w:t>
       </w:r>
       <w:r>
         <w:t xml:space="preserve">to 0-5000 </w:t>
@@ -2583,18 +2320,8 @@
         <w:t>(for other data, adjust as needed).</w:t>
       </w:r>
       <w:r>
-        <w:t xml:space="preserve"> *Note: The user may see different intensities of color depending on what their default </w:t>
-      </w:r>
-      <w:proofErr w:type="spellStart"/>
-      <w:r>
-        <w:t>colormap</w:t>
-      </w:r>
-      <w:proofErr w:type="spellEnd"/>
-      <w:r>
-        <w:t xml:space="preserve"> is in MATLAB.</w:t>
-      </w:r>
-      <w:bookmarkStart w:id="0" w:name="_GoBack"/>
-      <w:bookmarkEnd w:id="0"/>
+        <w:t xml:space="preserve"> *Note: The user may see different intensities of color depending on what their default colormap is in MATLAB.</w:t>
+      </w:r>
     </w:p>
     <w:p>
       <w:pPr>
@@ -2615,15 +2342,7 @@
         <w:jc w:val="both"/>
       </w:pPr>
       <w:r>
-        <w:t xml:space="preserve">In the file </w:t>
-      </w:r>
-      <w:proofErr w:type="spellStart"/>
-      <w:r>
-        <w:t>sample_init_data.m</w:t>
-      </w:r>
-      <w:proofErr w:type="spellEnd"/>
-      <w:r>
-        <w:t xml:space="preserve">, </w:t>
+        <w:t xml:space="preserve">In the file sample_init_data.m, </w:t>
       </w:r>
       <w:r>
         <w:t>confirm that</w:t>
@@ -2635,15 +2354,7 @@
         <w:t>root variable in line 4 was updated to</w:t>
       </w:r>
       <w:r>
-        <w:t xml:space="preserve"> the location of </w:t>
-      </w:r>
-      <w:proofErr w:type="spellStart"/>
-      <w:r>
-        <w:t>fluocell_sample</w:t>
-      </w:r>
-      <w:proofErr w:type="spellEnd"/>
-      <w:r>
-        <w:t>/ folder.</w:t>
+        <w:t xml:space="preserve"> the location of fluocell_sample/ folder.</w:t>
       </w:r>
     </w:p>
     <w:p>
@@ -2665,21 +2376,14 @@
       <w:r>
         <w:t xml:space="preserve">&gt;&gt; </w:t>
       </w:r>
-      <w:proofErr w:type="gramStart"/>
       <w:r>
         <w:t>cd</w:t>
       </w:r>
-      <w:proofErr w:type="gramEnd"/>
       <w:r>
         <w:t xml:space="preserve"> </w:t>
       </w:r>
-      <w:proofErr w:type="spellStart"/>
-      <w:r>
-        <w:t>fluocell</w:t>
-      </w:r>
-      <w:proofErr w:type="spellEnd"/>
-      <w:r>
-        <w:t>/</w:t>
+      <w:r>
+        <w:t>fluocell/</w:t>
       </w:r>
       <w:r>
         <w:t>app</w:t>
@@ -2690,63 +2394,23 @@
         <w:jc w:val="both"/>
       </w:pPr>
       <w:r>
-        <w:t xml:space="preserve">&gt;&gt; </w:t>
-      </w:r>
-      <w:proofErr w:type="spellStart"/>
-      <w:r>
-        <w:t>cell_name</w:t>
-      </w:r>
-      <w:proofErr w:type="spellEnd"/>
-      <w:r>
-        <w:t xml:space="preserve"> = 'akt_1';</w:t>
-      </w:r>
-    </w:p>
-    <w:p>
-      <w:pPr>
-        <w:jc w:val="both"/>
-      </w:pPr>
-      <w:r>
-        <w:t xml:space="preserve">&gt;&gt; </w:t>
-      </w:r>
-      <w:proofErr w:type="gramStart"/>
-      <w:r>
-        <w:t>data</w:t>
-      </w:r>
-      <w:proofErr w:type="gramEnd"/>
-      <w:r>
-        <w:t xml:space="preserve"> = </w:t>
-      </w:r>
-      <w:proofErr w:type="spellStart"/>
-      <w:r>
-        <w:t>sample_init_data</w:t>
-      </w:r>
-      <w:proofErr w:type="spellEnd"/>
-      <w:r>
-        <w:t>('akt_1');</w:t>
-      </w:r>
-    </w:p>
-    <w:p>
-      <w:pPr>
-        <w:jc w:val="both"/>
-      </w:pPr>
-      <w:r>
-        <w:t xml:space="preserve">&gt;&gt; </w:t>
-      </w:r>
-      <w:proofErr w:type="spellStart"/>
-      <w:r>
-        <w:t>single_cell_</w:t>
-      </w:r>
-      <w:proofErr w:type="gramStart"/>
-      <w:r>
-        <w:t>analyzer</w:t>
-      </w:r>
-      <w:proofErr w:type="spellEnd"/>
-      <w:r>
-        <w:t>(</w:t>
-      </w:r>
-      <w:proofErr w:type="gramEnd"/>
-      <w:r>
-        <w:t>'akt_1',data);</w:t>
+        <w:t>&gt;&gt; cell_name = 'akt_1';</w:t>
+      </w:r>
+    </w:p>
+    <w:p>
+      <w:pPr>
+        <w:jc w:val="both"/>
+      </w:pPr>
+      <w:r>
+        <w:t>&gt;&gt; data = sample_init_data('akt_1');</w:t>
+      </w:r>
+    </w:p>
+    <w:p>
+      <w:pPr>
+        <w:jc w:val="both"/>
+      </w:pPr>
+      <w:r>
+        <w:t>&gt;&gt; single_cell_analyzer('akt_1',data);</w:t>
       </w:r>
     </w:p>
     <w:p>
@@ -3794,29 +3458,14 @@
       <w:r>
         <w:t xml:space="preserve">&gt;&gt; </w:t>
       </w:r>
-      <w:proofErr w:type="gramStart"/>
-      <w:r>
-        <w:t>cd</w:t>
-      </w:r>
-      <w:proofErr w:type="gramEnd"/>
-      <w:r>
-        <w:t xml:space="preserve"> </w:t>
-      </w:r>
-      <w:proofErr w:type="spellStart"/>
+      <w:r>
+        <w:t xml:space="preserve">cd </w:t>
+      </w:r>
       <w:r>
         <w:t>fluocell</w:t>
       </w:r>
-      <w:proofErr w:type="spellEnd"/>
-      <w:r>
-        <w:t>/app/</w:t>
-      </w:r>
-      <w:proofErr w:type="spellStart"/>
-      <w:r>
-        <w:t>fa_analysis</w:t>
-      </w:r>
-      <w:proofErr w:type="spellEnd"/>
-      <w:r>
-        <w:t>/</w:t>
+      <w:r>
+        <w:t>/app/fa_analysis/</w:t>
       </w:r>
     </w:p>
     <w:p>
@@ -3827,21 +3476,8 @@
       <w:r>
         <w:t xml:space="preserve">&gt;&gt; </w:t>
       </w:r>
-      <w:proofErr w:type="spellStart"/>
-      <w:r>
-        <w:t>cell_name</w:t>
-      </w:r>
-      <w:proofErr w:type="spellEnd"/>
-      <w:r>
-        <w:t xml:space="preserve"> = '</w:t>
-      </w:r>
-      <w:proofErr w:type="spellStart"/>
-      <w:r>
-        <w:t>src_pax</w:t>
-      </w:r>
-      <w:proofErr w:type="spellEnd"/>
-      <w:r>
-        <w:t>';</w:t>
+      <w:r>
+        <w:t>cell_name = 'src_pax';</w:t>
       </w:r>
     </w:p>
     <w:p>
@@ -3858,37 +3494,14 @@
       <w:r>
         <w:t xml:space="preserve"> = </w:t>
       </w:r>
-      <w:proofErr w:type="spellStart"/>
-      <w:r>
-        <w:t>sample_init_</w:t>
-      </w:r>
-      <w:proofErr w:type="gramStart"/>
-      <w:r>
-        <w:t>dat</w:t>
+      <w:r>
+        <w:t>sample_init_dat</w:t>
       </w:r>
       <w:r>
         <w:t>a</w:t>
       </w:r>
-      <w:proofErr w:type="spellEnd"/>
-      <w:r>
-        <w:t>(</w:t>
-      </w:r>
-      <w:proofErr w:type="spellStart"/>
-      <w:proofErr w:type="gramEnd"/>
-      <w:r>
-        <w:t>cell_name</w:t>
-      </w:r>
-      <w:proofErr w:type="spellEnd"/>
-      <w:r>
-        <w:t>, '</w:t>
-      </w:r>
-      <w:proofErr w:type="spellStart"/>
-      <w:r>
-        <w:t>batch_detect_cell</w:t>
-      </w:r>
-      <w:proofErr w:type="spellEnd"/>
-      <w:r>
-        <w:t>');</w:t>
+      <w:r>
+        <w:t>(cell_name, 'batch_detect_cell');</w:t>
       </w:r>
     </w:p>
     <w:p>
@@ -3899,28 +3512,7 @@
         <w:t xml:space="preserve">      </w:t>
       </w:r>
       <w:r>
-        <w:t>&gt;&gt;</w:t>
-      </w:r>
-      <w:proofErr w:type="spellStart"/>
-      <w:r>
-        <w:t>batch_detect_</w:t>
-      </w:r>
-      <w:proofErr w:type="gramStart"/>
-      <w:r>
-        <w:t>cell</w:t>
-      </w:r>
-      <w:proofErr w:type="spellEnd"/>
-      <w:r>
-        <w:t>(</w:t>
-      </w:r>
-      <w:proofErr w:type="spellStart"/>
-      <w:proofErr w:type="gramEnd"/>
-      <w:r>
-        <w:t>cell_name</w:t>
-      </w:r>
-      <w:proofErr w:type="spellEnd"/>
-      <w:r>
-        <w:t>, data);</w:t>
+        <w:t>&gt;&gt;batch_detect_cell(cell_name, data);</w:t>
       </w:r>
     </w:p>
     <w:p>
@@ -4056,92 +3648,23 @@
         <w:jc w:val="both"/>
       </w:pPr>
       <w:r>
-        <w:t xml:space="preserve">&gt;&gt; </w:t>
-      </w:r>
-      <w:proofErr w:type="spellStart"/>
-      <w:r>
-        <w:t>cell_name</w:t>
-      </w:r>
-      <w:proofErr w:type="spellEnd"/>
-      <w:r>
-        <w:t xml:space="preserve"> = '</w:t>
-      </w:r>
-      <w:proofErr w:type="spellStart"/>
-      <w:r>
-        <w:t>src_pax</w:t>
-      </w:r>
-      <w:proofErr w:type="spellEnd"/>
-      <w:r>
-        <w:t>';</w:t>
-      </w:r>
-    </w:p>
-    <w:p>
-      <w:pPr>
-        <w:jc w:val="both"/>
-      </w:pPr>
-      <w:r>
-        <w:t xml:space="preserve">&gt;&gt; </w:t>
-      </w:r>
-      <w:proofErr w:type="gramStart"/>
-      <w:r>
-        <w:t>data</w:t>
-      </w:r>
-      <w:proofErr w:type="gramEnd"/>
-      <w:r>
-        <w:t xml:space="preserve"> = </w:t>
-      </w:r>
-      <w:proofErr w:type="spellStart"/>
-      <w:r>
-        <w:t>sample_init_data</w:t>
-      </w:r>
-      <w:proofErr w:type="spellEnd"/>
-      <w:r>
-        <w:t>(</w:t>
-      </w:r>
-      <w:proofErr w:type="spellStart"/>
-      <w:r>
-        <w:t>cell_name</w:t>
-      </w:r>
-      <w:proofErr w:type="spellEnd"/>
-      <w:r>
-        <w:t>, '</w:t>
-      </w:r>
-      <w:proofErr w:type="spellStart"/>
-      <w:r>
-        <w:t>batch_detect_fa</w:t>
-      </w:r>
-      <w:proofErr w:type="spellEnd"/>
-      <w:r>
-        <w:t>');</w:t>
-      </w:r>
-    </w:p>
-    <w:p>
-      <w:pPr>
-        <w:jc w:val="both"/>
-      </w:pPr>
-      <w:r>
-        <w:t xml:space="preserve">&gt;&gt; </w:t>
-      </w:r>
-      <w:proofErr w:type="spellStart"/>
-      <w:r>
-        <w:t>batch_detect_</w:t>
-      </w:r>
-      <w:proofErr w:type="gramStart"/>
-      <w:r>
-        <w:t>fa</w:t>
-      </w:r>
-      <w:proofErr w:type="spellEnd"/>
-      <w:r>
-        <w:t>(</w:t>
-      </w:r>
-      <w:proofErr w:type="spellStart"/>
-      <w:proofErr w:type="gramEnd"/>
-      <w:r>
-        <w:t>cell_name</w:t>
-      </w:r>
-      <w:proofErr w:type="spellEnd"/>
-      <w:r>
-        <w:t>, data);</w:t>
+        <w:t>&gt;&gt; cell_name = 'src_pax';</w:t>
+      </w:r>
+    </w:p>
+    <w:p>
+      <w:pPr>
+        <w:jc w:val="both"/>
+      </w:pPr>
+      <w:r>
+        <w:t>&gt;&gt; data = sample_init_data(cell_name, 'batch_detect_fa');</w:t>
+      </w:r>
+    </w:p>
+    <w:p>
+      <w:pPr>
+        <w:jc w:val="both"/>
+      </w:pPr>
+      <w:r>
+        <w:t>&gt;&gt; batch_detect_fa(cell_name, data);</w:t>
       </w:r>
     </w:p>
     <w:p>
@@ -4221,28 +3744,7 @@
         <w:jc w:val="both"/>
       </w:pPr>
       <w:r>
-        <w:t xml:space="preserve">&gt;&gt; </w:t>
-      </w:r>
-      <w:proofErr w:type="spellStart"/>
-      <w:r>
-        <w:t>compute_fa_</w:t>
-      </w:r>
-      <w:proofErr w:type="gramStart"/>
-      <w:r>
-        <w:t>property</w:t>
-      </w:r>
-      <w:proofErr w:type="spellEnd"/>
-      <w:r>
-        <w:t>(</w:t>
-      </w:r>
-      <w:proofErr w:type="spellStart"/>
-      <w:proofErr w:type="gramEnd"/>
-      <w:r>
-        <w:t>cell_name</w:t>
-      </w:r>
-      <w:proofErr w:type="spellEnd"/>
-      <w:r>
-        <w:t>, data);</w:t>
+        <w:t>&gt;&gt; compute_fa_property(cell_name, data);</w:t>
       </w:r>
     </w:p>
     <w:p>
@@ -4396,28 +3898,18 @@
       <w:r>
         <w:t xml:space="preserve">First, enable </w:t>
       </w:r>
-      <w:proofErr w:type="spellStart"/>
       <w:r>
         <w:rPr>
           <w:i/>
         </w:rPr>
         <w:t>Fluocell</w:t>
       </w:r>
-      <w:proofErr w:type="spellEnd"/>
       <w:r>
         <w:t xml:space="preserve"> to display multiple cell regions:</w:t>
       </w:r>
       <w:r>
         <w:br/>
-        <w:t>&gt;&gt;</w:t>
-      </w:r>
-      <w:proofErr w:type="spellStart"/>
-      <w:r>
-        <w:t>fluocell_data.multiple_region</w:t>
-      </w:r>
-      <w:proofErr w:type="spellEnd"/>
-      <w:r>
-        <w:t xml:space="preserve"> = 1;</w:t>
+        <w:t>&gt;&gt;fluocell_data.multiple_region = 1;</w:t>
       </w:r>
       <w:r>
         <w:br/>
@@ -4494,15 +3986,7 @@
       </w:r>
       <w:r>
         <w:br/>
-        <w:t>&gt;&gt;</w:t>
-      </w:r>
-      <w:proofErr w:type="spellStart"/>
-      <w:r>
-        <w:t>fluocell_data.segment_method</w:t>
-      </w:r>
-      <w:proofErr w:type="spellEnd"/>
-      <w:r>
-        <w:t xml:space="preserve"> = 1;</w:t>
+        <w:t>&gt;&gt;fluocell_data.segment_method = 1;</w:t>
       </w:r>
       <w:r>
         <w:br/>
@@ -4510,15 +3994,7 @@
       </w:r>
       <w:r>
         <w:br/>
-        <w:t>&gt;&gt;</w:t>
-      </w:r>
-      <w:proofErr w:type="spellStart"/>
-      <w:r>
-        <w:t>fluocell_data.segment_method</w:t>
-      </w:r>
-      <w:proofErr w:type="spellEnd"/>
-      <w:r>
-        <w:t xml:space="preserve"> = 2;</w:t>
+        <w:t>&gt;&gt;fluocell_data.segment_method = 2;</w:t>
       </w:r>
     </w:p>
     <w:p>
@@ -4847,7 +4323,6 @@
       <w:r>
         <w:t xml:space="preserve">Note: For the current version of </w:t>
       </w:r>
-      <w:proofErr w:type="spellStart"/>
       <w:r>
         <w:rPr>
           <w:i/>
@@ -4860,7 +4335,6 @@
         </w:rPr>
         <w:t>l</w:t>
       </w:r>
-      <w:proofErr w:type="spellEnd"/>
       <w:r>
         <w:t xml:space="preserve">, </w:t>
       </w:r>
@@ -4868,24 +4342,14 @@
         <w:t>the</w:t>
       </w:r>
       <w:r>
-        <w:t xml:space="preserve"> </w:t>
-      </w:r>
-      <w:proofErr w:type="spellStart"/>
-      <w:r>
-        <w:t>segment_method</w:t>
-      </w:r>
-      <w:proofErr w:type="spellEnd"/>
-      <w:r>
-        <w:t xml:space="preserve"> parameter only enables </w:t>
-      </w:r>
-      <w:proofErr w:type="spellStart"/>
+        <w:t xml:space="preserve"> segment_method parameter only enables </w:t>
+      </w:r>
       <w:r>
         <w:rPr>
           <w:i/>
         </w:rPr>
         <w:t>Fluocell</w:t>
       </w:r>
-      <w:proofErr w:type="spellEnd"/>
       <w:r>
         <w:t xml:space="preserve"> to create a visual separation of cells. Any quantitative analysis would not incorporate how the cells are segmented using the watershed method.</w:t>
       </w:r>
@@ -4915,32 +4379,14 @@
           <w:i/>
           <w:u w:val="single"/>
         </w:rPr>
-        <w:t xml:space="preserve">Useful </w:t>
-      </w:r>
-      <w:proofErr w:type="spellStart"/>
+        <w:t>Useful Fluocell F</w:t>
+      </w:r>
       <w:r>
         <w:rPr>
           <w:b/>
           <w:i/>
           <w:u w:val="single"/>
         </w:rPr>
-        <w:t>Fluocell</w:t>
-      </w:r>
-      <w:proofErr w:type="spellEnd"/>
-      <w:r>
-        <w:rPr>
-          <w:b/>
-          <w:i/>
-          <w:u w:val="single"/>
-        </w:rPr>
-        <w:t xml:space="preserve"> F</w:t>
-      </w:r>
-      <w:r>
-        <w:rPr>
-          <w:b/>
-          <w:i/>
-          <w:u w:val="single"/>
-        </w:rPr>
         <w:t>unctions:</w:t>
       </w:r>
     </w:p>
@@ -4952,29 +4398,11 @@
       <w:r>
         <w:t xml:space="preserve">It is required that the image sequence of each cell is located in a separated folder. This function can be used to divide multiple position data into different folders: </w:t>
       </w:r>
-      <w:proofErr w:type="spellStart"/>
-      <w:r>
-        <w:t>batch_sort_file_multiple_</w:t>
-      </w:r>
-      <w:proofErr w:type="gramStart"/>
-      <w:r>
-        <w:t>position</w:t>
-      </w:r>
-      <w:proofErr w:type="spellEnd"/>
-      <w:r>
-        <w:t>(</w:t>
-      </w:r>
-      <w:proofErr w:type="gramEnd"/>
-      <w:r>
-        <w:t xml:space="preserve">path, </w:t>
-      </w:r>
-      <w:proofErr w:type="spellStart"/>
-      <w:r>
-        <w:t>sub_dir</w:t>
-      </w:r>
-      <w:proofErr w:type="spellEnd"/>
-      <w:r>
-        <w:t xml:space="preserve">). </w:t>
+      <w:r>
+        <w:t>batch_sort_file_multiple_position</w:t>
+      </w:r>
+      <w:r>
+        <w:t xml:space="preserve">(path, sub_dir). </w:t>
       </w:r>
       <w:r>
         <w:t xml:space="preserve">Note: </w:t>
@@ -5007,80 +4435,43 @@
         <w:jc w:val="both"/>
       </w:pPr>
       <w:r>
+        <w:t xml:space="preserve">  &gt;&gt; path = 'E:\sof\fluocell_2.1\data\migration\07_01_2010\';  </w:t>
+      </w:r>
+    </w:p>
+    <w:p>
+      <w:pPr>
+        <w:ind w:left="360"/>
+        <w:jc w:val="both"/>
+      </w:pPr>
+      <w:r>
+        <w:t xml:space="preserve">  </w:t>
+      </w:r>
+      <w:r>
+        <w:t>&gt;&gt; sub_dir = {'FN5\2_2\', 'FN5\2_3\', 'FN5\2_FBS10\', 'FN10\1\', 'FN20\1\'};</w:t>
+      </w:r>
+      <w:r>
+        <w:t xml:space="preserve"> </w:t>
+      </w:r>
+    </w:p>
+    <w:p>
+      <w:pPr>
+        <w:ind w:left="360"/>
+        <w:jc w:val="both"/>
+      </w:pPr>
+    </w:p>
+    <w:p>
+      <w:pPr>
+        <w:ind w:left="360"/>
+        <w:jc w:val="both"/>
+      </w:pPr>
+      <w:r>
         <w:t xml:space="preserve">  &gt;&gt; </w:t>
       </w:r>
-      <w:proofErr w:type="gramStart"/>
-      <w:r>
-        <w:t>path</w:t>
-      </w:r>
-      <w:proofErr w:type="gramEnd"/>
-      <w:r>
-        <w:t xml:space="preserve"> = 'E:\</w:t>
-      </w:r>
-      <w:proofErr w:type="spellStart"/>
-      <w:r>
-        <w:t>sof</w:t>
-      </w:r>
-      <w:proofErr w:type="spellEnd"/>
-      <w:r>
-        <w:t xml:space="preserve">\fluocell_2.1\data\migration\07_01_2010\';  </w:t>
-      </w:r>
-    </w:p>
-    <w:p>
-      <w:pPr>
-        <w:ind w:left="360"/>
-        <w:jc w:val="both"/>
-      </w:pPr>
-      <w:r>
-        <w:t xml:space="preserve">  </w:t>
-      </w:r>
-      <w:r>
-        <w:t xml:space="preserve">&gt;&gt; </w:t>
-      </w:r>
-      <w:proofErr w:type="spellStart"/>
-      <w:r>
-        <w:t>sub_dir</w:t>
-      </w:r>
-      <w:proofErr w:type="spellEnd"/>
-      <w:r>
-        <w:t xml:space="preserve"> = {'FN5\2_2\', 'FN5\2_3\', 'FN5\2_FBS10\', 'FN10\1\', 'FN20\1\'};</w:t>
-      </w:r>
-      <w:r>
-        <w:t xml:space="preserve"> </w:t>
-      </w:r>
-    </w:p>
-    <w:p>
-      <w:pPr>
-        <w:ind w:left="360"/>
-        <w:jc w:val="both"/>
-      </w:pPr>
-    </w:p>
-    <w:p>
-      <w:pPr>
-        <w:ind w:left="360"/>
-        <w:jc w:val="both"/>
-      </w:pPr>
-      <w:r>
-        <w:t xml:space="preserve">  &gt;&gt; </w:t>
-      </w:r>
-      <w:proofErr w:type="spellStart"/>
-      <w:r>
-        <w:t>batch_sort_file_multiple_position</w:t>
-      </w:r>
-      <w:proofErr w:type="spellEnd"/>
-      <w:r>
-        <w:t xml:space="preserve"> </w:t>
-      </w:r>
-      <w:r>
-        <w:t xml:space="preserve">(path, </w:t>
-      </w:r>
-      <w:proofErr w:type="spellStart"/>
-      <w:r>
-        <w:t>sub_dir</w:t>
-      </w:r>
-      <w:proofErr w:type="spellEnd"/>
-      <w:r>
-        <w:t>)</w:t>
+      <w:r>
+        <w:t xml:space="preserve">batch_sort_file_multiple_position </w:t>
+      </w:r>
+      <w:r>
+        <w:t>(path, sub_dir)</w:t>
       </w:r>
     </w:p>
     <w:p>
@@ -5092,15 +4483,7 @@
         <w:jc w:val="both"/>
       </w:pPr>
       <w:r>
-        <w:t xml:space="preserve">Different types of regions of interest. By default, </w:t>
-      </w:r>
-      <w:proofErr w:type="spellStart"/>
-      <w:r>
-        <w:t>fluocell</w:t>
-      </w:r>
-      <w:proofErr w:type="spellEnd"/>
-      <w:r>
-        <w:t xml:space="preserve"> allows the user to choose a region of polygonal shape which is supplied by the user. There is an additional option to choose a circular region of a fixed diameter. This can be set up in MATLAB by</w:t>
+        <w:t>Different types of regions of interest. By default, fluocell allows the user to choose a region of polygonal shape which is supplied by the user. There is an additional option to choose a circular region of a fixed diameter. This can be set up in MATLAB by</w:t>
       </w:r>
     </w:p>
     <w:p>
@@ -5109,15 +4492,7 @@
         <w:jc w:val="both"/>
       </w:pPr>
       <w:r>
-        <w:t xml:space="preserve">&gt;&gt; </w:t>
-      </w:r>
-      <w:proofErr w:type="spellStart"/>
-      <w:r>
-        <w:t>fluocell_data.roi_type</w:t>
-      </w:r>
-      <w:proofErr w:type="spellEnd"/>
-      <w:r>
-        <w:t xml:space="preserve"> = ‘circle with fixed diameter’;</w:t>
+        <w:t>&gt;&gt; fluocell_data.roi_type = ‘circle with fixed diameter’;</w:t>
       </w:r>
     </w:p>
     <w:p>
@@ -5126,15 +4501,7 @@
         <w:jc w:val="both"/>
       </w:pPr>
       <w:r>
-        <w:t xml:space="preserve">&gt;&gt; </w:t>
-      </w:r>
-      <w:proofErr w:type="spellStart"/>
-      <w:r>
-        <w:t>fluocell_data.roi_diameter</w:t>
-      </w:r>
-      <w:proofErr w:type="spellEnd"/>
-      <w:r>
-        <w:t xml:space="preserve"> = 100;</w:t>
+        <w:t>&gt;&gt; fluocell_data.roi_diameter = 100;</w:t>
       </w:r>
     </w:p>
     <w:p>
@@ -5143,23 +4510,7 @@
         <w:jc w:val="both"/>
       </w:pPr>
       <w:r>
-        <w:t xml:space="preserve">If you want to switch back to a polygon region, simply remove the </w:t>
-      </w:r>
-      <w:proofErr w:type="spellStart"/>
-      <w:r>
-        <w:t>roi.mat</w:t>
-      </w:r>
-      <w:proofErr w:type="spellEnd"/>
-      <w:r>
-        <w:t xml:space="preserve"> file from the </w:t>
-      </w:r>
-      <w:proofErr w:type="spellStart"/>
-      <w:r>
-        <w:t>ourput</w:t>
-      </w:r>
-      <w:proofErr w:type="spellEnd"/>
-      <w:r>
-        <w:t>/ folder and set:</w:t>
+        <w:t>If you want to switch back to a polygon region, simply remove the roi.mat file from the ourput/ folder and set:</w:t>
       </w:r>
     </w:p>
     <w:p>
@@ -5168,15 +4519,7 @@
         <w:jc w:val="both"/>
       </w:pPr>
       <w:r>
-        <w:t xml:space="preserve">&gt;&gt; </w:t>
-      </w:r>
-      <w:proofErr w:type="spellStart"/>
-      <w:r>
-        <w:t>fluocell_data.roi_type</w:t>
-      </w:r>
-      <w:proofErr w:type="spellEnd"/>
-      <w:r>
-        <w:t xml:space="preserve"> = ‘any’;</w:t>
+        <w:t>&gt;&gt; fluocell_data.roi_type = ‘any’;</w:t>
       </w:r>
     </w:p>
     <w:p>
@@ -5185,15 +4528,7 @@
         <w:jc w:val="both"/>
       </w:pPr>
       <w:r>
-        <w:t xml:space="preserve">&gt;&gt; </w:t>
-      </w:r>
-      <w:proofErr w:type="spellStart"/>
-      <w:r>
-        <w:t>fluocell_data.roi_diameter</w:t>
-      </w:r>
-      <w:proofErr w:type="spellEnd"/>
-      <w:r>
-        <w:t xml:space="preserve"> = 0;</w:t>
+        <w:t>&gt;&gt; fluocell_data.roi_diameter = 0;</w:t>
       </w:r>
     </w:p>
     <w:p>
@@ -5253,59 +4588,19 @@
           <w:u w:val="single"/>
         </w:rPr>
         <w:lastRenderedPageBreak/>
-        <w:t xml:space="preserve">What is the channel patterns and time frame pattern for the images obtained using software other than </w:t>
-      </w:r>
-      <w:proofErr w:type="spellStart"/>
+        <w:t>What is the channel patterns and time frame pattern for the images obtained using software other than metamorph.</w:t>
+      </w:r>
+    </w:p>
+    <w:p>
       <w:r>
         <w:rPr>
           <w:i/>
           <w:u w:val="single"/>
         </w:rPr>
-        <w:t>metamorph</w:t>
-      </w:r>
-      <w:proofErr w:type="spellEnd"/>
-      <w:r>
-        <w:rPr>
-          <w:i/>
-          <w:u w:val="single"/>
-        </w:rPr>
-        <w:t>.</w:t>
-      </w:r>
-    </w:p>
-    <w:p>
-      <w:r>
-        <w:rPr>
-          <w:i/>
-          <w:u w:val="single"/>
-        </w:rPr>
         <w:t>Answer:</w:t>
       </w:r>
       <w:r>
-        <w:t xml:space="preserve"> The channel patterns and time frame pattern are provided by the user to help </w:t>
-      </w:r>
-      <w:proofErr w:type="spellStart"/>
-      <w:r>
-        <w:t>Fluocell</w:t>
-      </w:r>
-      <w:proofErr w:type="spellEnd"/>
-      <w:r>
-        <w:t xml:space="preserve"> to recognize the donor and acceptor image files. The default values will work for the image files obtained from out Nikon microscope via </w:t>
-      </w:r>
-      <w:proofErr w:type="spellStart"/>
-      <w:r>
-        <w:t>metamorph</w:t>
-      </w:r>
-      <w:proofErr w:type="spellEnd"/>
-      <w:r>
-        <w:t>. For example, the image files have the names such as fret11.001, fret11.002</w:t>
-      </w:r>
-      <w:proofErr w:type="gramStart"/>
-      <w:r>
-        <w:t>, …,</w:t>
-      </w:r>
-      <w:proofErr w:type="gramEnd"/>
-      <w:r>
-        <w:t xml:space="preserve"> fret12.001, fret12.002 etc. </w:t>
+        <w:t xml:space="preserve"> The channel patterns and time frame pattern are provided by the user to help Fluocell to recognize the donor and acceptor image files. The default values will work for the image files obtained from out Nikon microscope via metamorph. For example, the image files have the names such as fret11.001, fret11.002, …, fret12.001, fret12.002 etc. </w:t>
       </w:r>
     </w:p>
     <w:p>
@@ -5313,15 +4608,7 @@
         <w:t>The first channel pattern</w:t>
       </w:r>
       <w:r>
-        <w:t xml:space="preserve">: </w:t>
-      </w:r>
-      <w:proofErr w:type="gramStart"/>
-      <w:r>
-        <w:t>fret11 ;</w:t>
-      </w:r>
-      <w:proofErr w:type="gramEnd"/>
-      <w:r>
-        <w:t xml:space="preserve"> the second channel pattern: fret12; the time frame pattern: {‘001’, ‘%03d’}</w:t>
+        <w:t>: fret11 ; the second channel pattern: fret12; the time frame pattern: {‘001’, ‘%03d’}</w:t>
       </w:r>
       <w:r>
         <w:t>, where the pattern string ‘%03d’ follows the convention in C++ or MATLAB, meaning an integer of 3 digits padded by 0</w:t>
@@ -5330,58 +4617,10 @@
         <w:t xml:space="preserve">. And the string ‘001’ should match the first donor image file that you click when opening the image. </w:t>
       </w:r>
       <w:r>
-        <w:t>In another example, the image files have the names such as cfp_t1.tiff, cfp_t2.tiff</w:t>
-      </w:r>
-      <w:proofErr w:type="gramStart"/>
-      <w:r>
-        <w:t>, …,</w:t>
-      </w:r>
-      <w:proofErr w:type="gramEnd"/>
-      <w:r>
-        <w:t xml:space="preserve"> yfp_t1, yfp_t2 etc.. The first channel pattern: </w:t>
-      </w:r>
-      <w:proofErr w:type="spellStart"/>
-      <w:r>
-        <w:t>cfp</w:t>
-      </w:r>
-      <w:proofErr w:type="spellEnd"/>
-      <w:r>
-        <w:t xml:space="preserve">; the second channel pattern: </w:t>
-      </w:r>
-      <w:proofErr w:type="spellStart"/>
-      <w:r>
-        <w:t>yfp</w:t>
-      </w:r>
-      <w:proofErr w:type="spellEnd"/>
-      <w:r>
-        <w:t xml:space="preserve">; the time frame </w:t>
-      </w:r>
-      <w:proofErr w:type="gramStart"/>
-      <w:r>
-        <w:t>pattern:</w:t>
-      </w:r>
-      <w:proofErr w:type="gramEnd"/>
-      <w:r>
-        <w:t>{‘t01’, ‘</w:t>
-      </w:r>
-      <w:proofErr w:type="spellStart"/>
-      <w:r>
-        <w:t>t%d</w:t>
-      </w:r>
-      <w:proofErr w:type="spellEnd"/>
-      <w:r>
-        <w:t>’</w:t>
-      </w:r>
-      <w:r>
-        <w:t>}, where ‘</w:t>
-      </w:r>
-      <w:proofErr w:type="spellStart"/>
-      <w:r>
-        <w:t>t%d</w:t>
-      </w:r>
-      <w:proofErr w:type="spellEnd"/>
-      <w:r>
-        <w:t>’ means the letter ‘t’ followed by an integer.</w:t>
+        <w:t>In another example, the image files have the names such as cfp_t1.tiff, cfp_t2.tiff, …, yfp_t1, yfp_t2 etc.. The first channel pattern: cfp; the second channel pattern: yfp; the time frame pattern:{‘t01’, ‘t%d’</w:t>
+      </w:r>
+      <w:r>
+        <w:t>}, where ‘t%d’ means the letter ‘t’ followed by an integer.</w:t>
       </w:r>
     </w:p>
     <w:p/>
@@ -5404,7 +4643,6 @@
         </w:rPr>
         <w:t xml:space="preserve">The first images opened correctly, but </w:t>
       </w:r>
-      <w:proofErr w:type="spellStart"/>
       <w:r>
         <w:rPr>
           <w:rFonts w:hint="eastAsia"/>
@@ -5413,7 +4651,6 @@
         </w:rPr>
         <w:t>Fluocell</w:t>
       </w:r>
-      <w:proofErr w:type="spellEnd"/>
       <w:r>
         <w:rPr>
           <w:rFonts w:hint="eastAsia"/>
@@ -5451,72 +4688,76 @@
         <w:rPr>
           <w:rFonts w:hint="eastAsia"/>
         </w:rPr>
-        <w:t xml:space="preserve"> The </w:t>
-      </w:r>
-      <w:proofErr w:type="spellStart"/>
+        <w:t xml:space="preserve"> The Fluocell software use </w:t>
+      </w:r>
+      <w:r>
+        <w:t>“</w:t>
+      </w:r>
       <w:r>
         <w:rPr>
           <w:rFonts w:hint="eastAsia"/>
         </w:rPr>
-        <w:t>Fluocell</w:t>
-      </w:r>
-      <w:proofErr w:type="spellEnd"/>
+        <w:t>time frame pattern</w:t>
+      </w:r>
+      <w:r>
+        <w:t>”</w:t>
+      </w:r>
       <w:r>
         <w:rPr>
           <w:rFonts w:hint="eastAsia"/>
         </w:rPr>
-        <w:t xml:space="preserve"> software use </w:t>
-      </w:r>
-      <w:r>
-        <w:t>“</w:t>
+        <w:t xml:space="preserve"> submitted by user</w:t>
       </w:r>
       <w:r>
         <w:rPr>
           <w:rFonts w:hint="eastAsia"/>
         </w:rPr>
-        <w:t>time frame pattern</w:t>
-      </w:r>
-      <w:r>
-        <w:t>”</w:t>
+        <w:t xml:space="preserve"> to recognize </w:t>
       </w:r>
       <w:r>
         <w:rPr>
           <w:rFonts w:hint="eastAsia"/>
         </w:rPr>
-        <w:t xml:space="preserve"> submitted by user</w:t>
+        <w:t>file name</w:t>
       </w:r>
       <w:r>
         <w:rPr>
           <w:rFonts w:hint="eastAsia"/>
         </w:rPr>
-        <w:t xml:space="preserve"> to recognize </w:t>
+        <w:t xml:space="preserve">s and </w:t>
+      </w:r>
+      <w:r>
+        <w:t>navigate</w:t>
       </w:r>
       <w:r>
         <w:rPr>
           <w:rFonts w:hint="eastAsia"/>
         </w:rPr>
-        <w:t>file name</w:t>
+        <w:t xml:space="preserve"> through the time frame</w:t>
       </w:r>
       <w:r>
         <w:rPr>
           <w:rFonts w:hint="eastAsia"/>
         </w:rPr>
-        <w:t xml:space="preserve">s and </w:t>
-      </w:r>
-      <w:r>
-        <w:t>navigate</w:t>
+        <w:t xml:space="preserve">. For example, if the first image file has the pattern filename_t1.TIF, the software will replace </w:t>
+      </w:r>
+      <w:r>
+        <w:t>‘</w:t>
       </w:r>
       <w:r>
         <w:rPr>
           <w:rFonts w:hint="eastAsia"/>
         </w:rPr>
-        <w:t xml:space="preserve"> through the time frame</w:t>
+        <w:t>t1</w:t>
+      </w:r>
+      <w:r>
+        <w:t>’</w:t>
       </w:r>
       <w:r>
         <w:rPr>
           <w:rFonts w:hint="eastAsia"/>
         </w:rPr>
-        <w:t xml:space="preserve">. For example, if the first image file has the pattern filename_t1.TIF, the software will replace </w:t>
+        <w:t xml:space="preserve"> with </w:t>
       </w:r>
       <w:r>
         <w:t>‘</w:t>
@@ -5525,6 +4766,78 @@
         <w:rPr>
           <w:rFonts w:hint="eastAsia"/>
         </w:rPr>
+        <w:t>t2</w:t>
+      </w:r>
+      <w:r>
+        <w:t>’</w:t>
+      </w:r>
+      <w:r>
+        <w:rPr>
+          <w:rFonts w:hint="eastAsia"/>
+        </w:rPr>
+        <w:t xml:space="preserve">, </w:t>
+      </w:r>
+      <w:r>
+        <w:t>‘</w:t>
+      </w:r>
+      <w:r>
+        <w:rPr>
+          <w:rFonts w:hint="eastAsia"/>
+        </w:rPr>
+        <w:t>t3</w:t>
+      </w:r>
+      <w:r>
+        <w:t>’</w:t>
+      </w:r>
+      <w:r>
+        <w:rPr>
+          <w:rFonts w:hint="eastAsia"/>
+        </w:rPr>
+        <w:t xml:space="preserve">, </w:t>
+      </w:r>
+      <w:r>
+        <w:t>‘</w:t>
+      </w:r>
+      <w:r>
+        <w:rPr>
+          <w:rFonts w:hint="eastAsia"/>
+        </w:rPr>
+        <w:t>t4</w:t>
+      </w:r>
+      <w:r>
+        <w:t>’</w:t>
+      </w:r>
+      <w:r>
+        <w:rPr>
+          <w:rFonts w:hint="eastAsia"/>
+        </w:rPr>
+        <w:t xml:space="preserve"> etc. But, if</w:t>
+      </w:r>
+      <w:r>
+        <w:rPr>
+          <w:rFonts w:hint="eastAsia"/>
+        </w:rPr>
+        <w:t xml:space="preserve"> fret18_t1.TIF. In this case, Fluocell will think the next file in the time sequence as</w:t>
+      </w:r>
+      <w:r>
+        <w:rPr>
+          <w:rFonts w:hint="eastAsia"/>
+        </w:rPr>
+        <w:t xml:space="preserve"> fret28_t2.TIF by replacing</w:t>
+      </w:r>
+      <w:r>
+        <w:rPr>
+          <w:rFonts w:hint="eastAsia"/>
+        </w:rPr>
+        <w:t xml:space="preserve"> </w:t>
+      </w:r>
+      <w:r>
+        <w:t>‘</w:t>
+      </w:r>
+      <w:r>
+        <w:rPr>
+          <w:rFonts w:hint="eastAsia"/>
+        </w:rPr>
         <w:t>t1</w:t>
       </w:r>
       <w:r>
@@ -5534,6 +4847,78 @@
         <w:rPr>
           <w:rFonts w:hint="eastAsia"/>
         </w:rPr>
+        <w:t xml:space="preserve"> </w:t>
+      </w:r>
+      <w:r>
+        <w:t xml:space="preserve">in </w:t>
+      </w:r>
+      <w:r>
+        <w:rPr>
+          <w:rFonts w:hint="eastAsia"/>
+        </w:rPr>
+        <w:t xml:space="preserve">two places </w:t>
+      </w:r>
+      <w:r>
+        <w:t>the</w:t>
+      </w:r>
+      <w:r>
+        <w:rPr>
+          <w:rFonts w:hint="eastAsia"/>
+        </w:rPr>
+        <w:t xml:space="preserve"> file name. In order to fix this problem, the file name pattern need to be defined as {</w:t>
+      </w:r>
+      <w:r>
+        <w:t>‘</w:t>
+      </w:r>
+      <w:r>
+        <w:rPr>
+          <w:rFonts w:hint="eastAsia"/>
+        </w:rPr>
+        <w:t>_t1</w:t>
+      </w:r>
+      <w:r>
+        <w:t>’</w:t>
+      </w:r>
+      <w:r>
+        <w:rPr>
+          <w:rFonts w:hint="eastAsia"/>
+        </w:rPr>
+        <w:t xml:space="preserve">, </w:t>
+      </w:r>
+      <w:r>
+        <w:t>‘</w:t>
+      </w:r>
+      <w:r>
+        <w:rPr>
+          <w:rFonts w:hint="eastAsia"/>
+        </w:rPr>
+        <w:t>_t%d</w:t>
+      </w:r>
+      <w:r>
+        <w:t>’</w:t>
+      </w:r>
+      <w:r>
+        <w:rPr>
+          <w:rFonts w:hint="eastAsia"/>
+        </w:rPr>
+        <w:t xml:space="preserve">}, so that Fluocell can correctly replace the unique pattern </w:t>
+      </w:r>
+      <w:r>
+        <w:t>‘</w:t>
+      </w:r>
+      <w:r>
+        <w:rPr>
+          <w:rFonts w:hint="eastAsia"/>
+        </w:rPr>
+        <w:t>_t1</w:t>
+      </w:r>
+      <w:r>
+        <w:t>’</w:t>
+      </w:r>
+      <w:r>
+        <w:rPr>
+          <w:rFonts w:hint="eastAsia"/>
+        </w:rPr>
         <w:t xml:space="preserve"> with </w:t>
       </w:r>
       <w:r>
@@ -5543,7 +4928,7 @@
         <w:rPr>
           <w:rFonts w:hint="eastAsia"/>
         </w:rPr>
-        <w:t>t2</w:t>
+        <w:t>_t2</w:t>
       </w:r>
       <w:r>
         <w:t>’</w:t>
@@ -5561,7 +4946,7 @@
         <w:rPr>
           <w:rFonts w:hint="eastAsia"/>
         </w:rPr>
-        <w:t>t3</w:t>
+        <w:t>_t3</w:t>
       </w:r>
       <w:r>
         <w:t>’</w:t>
@@ -5579,7 +4964,7 @@
         <w:rPr>
           <w:rFonts w:hint="eastAsia"/>
         </w:rPr>
-        <w:t>t4</w:t>
+        <w:t>_t4</w:t>
       </w:r>
       <w:r>
         <w:t>’</w:t>
@@ -5588,235 +4973,13 @@
         <w:rPr>
           <w:rFonts w:hint="eastAsia"/>
         </w:rPr>
-        <w:t xml:space="preserve"> etc. But, if</w:t>
-      </w:r>
-      <w:r>
-        <w:rPr>
-          <w:rFonts w:hint="eastAsia"/>
-        </w:rPr>
-        <w:t xml:space="preserve"> fret18_t1.TIF. In this case, </w:t>
-      </w:r>
-      <w:proofErr w:type="spellStart"/>
-      <w:r>
-        <w:rPr>
-          <w:rFonts w:hint="eastAsia"/>
-        </w:rPr>
-        <w:t>Fluocell</w:t>
-      </w:r>
-      <w:proofErr w:type="spellEnd"/>
-      <w:r>
-        <w:rPr>
-          <w:rFonts w:hint="eastAsia"/>
-        </w:rPr>
-        <w:t xml:space="preserve"> will think the next file in the time sequence as</w:t>
-      </w:r>
-      <w:r>
-        <w:rPr>
-          <w:rFonts w:hint="eastAsia"/>
-        </w:rPr>
-        <w:t xml:space="preserve"> fret28_t2.TIF by replacing</w:t>
-      </w:r>
-      <w:r>
-        <w:rPr>
-          <w:rFonts w:hint="eastAsia"/>
-        </w:rPr>
-        <w:t xml:space="preserve"> </w:t>
-      </w:r>
-      <w:r>
-        <w:t>‘</w:t>
-      </w:r>
-      <w:r>
-        <w:rPr>
-          <w:rFonts w:hint="eastAsia"/>
-        </w:rPr>
-        <w:t>t1</w:t>
-      </w:r>
-      <w:r>
-        <w:t>’</w:t>
-      </w:r>
-      <w:r>
-        <w:rPr>
-          <w:rFonts w:hint="eastAsia"/>
-        </w:rPr>
-        <w:t xml:space="preserve"> </w:t>
-      </w:r>
-      <w:r>
-        <w:t xml:space="preserve">in </w:t>
-      </w:r>
-      <w:r>
-        <w:rPr>
-          <w:rFonts w:hint="eastAsia"/>
-        </w:rPr>
-        <w:t xml:space="preserve">two places </w:t>
-      </w:r>
-      <w:r>
-        <w:t>the</w:t>
-      </w:r>
-      <w:r>
-        <w:rPr>
-          <w:rFonts w:hint="eastAsia"/>
-        </w:rPr>
-        <w:t xml:space="preserve"> file name. In order to fix this problem, the file name pattern need to be defined as {</w:t>
-      </w:r>
-      <w:r>
-        <w:t>‘</w:t>
-      </w:r>
-      <w:r>
-        <w:rPr>
-          <w:rFonts w:hint="eastAsia"/>
-        </w:rPr>
-        <w:t>_t1</w:t>
-      </w:r>
-      <w:r>
-        <w:t>’</w:t>
-      </w:r>
-      <w:r>
-        <w:rPr>
-          <w:rFonts w:hint="eastAsia"/>
-        </w:rPr>
-        <w:t xml:space="preserve">, </w:t>
-      </w:r>
-      <w:r>
-        <w:t>‘</w:t>
-      </w:r>
-      <w:r>
-        <w:rPr>
-          <w:rFonts w:hint="eastAsia"/>
-        </w:rPr>
-        <w:t>_</w:t>
-      </w:r>
-      <w:proofErr w:type="spellStart"/>
-      <w:r>
-        <w:rPr>
-          <w:rFonts w:hint="eastAsia"/>
-        </w:rPr>
-        <w:t>t%d</w:t>
-      </w:r>
-      <w:proofErr w:type="spellEnd"/>
-      <w:r>
-        <w:t>’</w:t>
-      </w:r>
-      <w:r>
-        <w:rPr>
-          <w:rFonts w:hint="eastAsia"/>
-        </w:rPr>
-        <w:t xml:space="preserve">}, so that </w:t>
-      </w:r>
-      <w:proofErr w:type="spellStart"/>
-      <w:r>
-        <w:rPr>
-          <w:rFonts w:hint="eastAsia"/>
-        </w:rPr>
-        <w:t>Fluocell</w:t>
-      </w:r>
-      <w:proofErr w:type="spellEnd"/>
-      <w:r>
-        <w:rPr>
-          <w:rFonts w:hint="eastAsia"/>
-        </w:rPr>
-        <w:t xml:space="preserve"> can correctly replace the unique pattern </w:t>
-      </w:r>
-      <w:r>
-        <w:t>‘</w:t>
-      </w:r>
-      <w:r>
-        <w:rPr>
-          <w:rFonts w:hint="eastAsia"/>
-        </w:rPr>
-        <w:t>_t1</w:t>
-      </w:r>
-      <w:r>
-        <w:t>’</w:t>
-      </w:r>
-      <w:r>
-        <w:rPr>
-          <w:rFonts w:hint="eastAsia"/>
-        </w:rPr>
-        <w:t xml:space="preserve"> with </w:t>
-      </w:r>
-      <w:r>
-        <w:t>‘</w:t>
-      </w:r>
-      <w:r>
-        <w:rPr>
-          <w:rFonts w:hint="eastAsia"/>
-        </w:rPr>
-        <w:t>_t2</w:t>
-      </w:r>
-      <w:r>
-        <w:t>’</w:t>
-      </w:r>
-      <w:r>
-        <w:rPr>
-          <w:rFonts w:hint="eastAsia"/>
-        </w:rPr>
-        <w:t xml:space="preserve">, </w:t>
-      </w:r>
-      <w:r>
-        <w:t>‘</w:t>
-      </w:r>
-      <w:r>
-        <w:rPr>
-          <w:rFonts w:hint="eastAsia"/>
-        </w:rPr>
-        <w:t>_t3</w:t>
-      </w:r>
-      <w:r>
-        <w:t>’</w:t>
-      </w:r>
-      <w:r>
-        <w:rPr>
-          <w:rFonts w:hint="eastAsia"/>
-        </w:rPr>
-        <w:t xml:space="preserve">, </w:t>
-      </w:r>
-      <w:r>
-        <w:t>‘</w:t>
-      </w:r>
-      <w:r>
-        <w:rPr>
-          <w:rFonts w:hint="eastAsia"/>
-        </w:rPr>
-        <w:t>_t4</w:t>
-      </w:r>
-      <w:r>
-        <w:t>’</w:t>
-      </w:r>
-      <w:r>
-        <w:rPr>
-          <w:rFonts w:hint="eastAsia"/>
-        </w:rPr>
         <w:t xml:space="preserve"> etc.</w:t>
       </w:r>
     </w:p>
     <w:p/>
     <w:p>
       <w:r>
-        <w:t xml:space="preserve">Note: Moving the </w:t>
-      </w:r>
-      <w:proofErr w:type="spellStart"/>
-      <w:r>
-        <w:t>Fluocell</w:t>
-      </w:r>
-      <w:proofErr w:type="spellEnd"/>
-      <w:r>
-        <w:t xml:space="preserve"> folder between operating systems may cause problems to arise. If </w:t>
-      </w:r>
-      <w:proofErr w:type="spellStart"/>
-      <w:r>
-        <w:t>Fluocell</w:t>
-      </w:r>
-      <w:proofErr w:type="spellEnd"/>
-      <w:r>
-        <w:t xml:space="preserve"> needs to be run on multiple systems, it is recommended that each system download its own copy of the </w:t>
-      </w:r>
-      <w:proofErr w:type="spellStart"/>
-      <w:r>
-        <w:t>Fluocell</w:t>
-      </w:r>
-      <w:proofErr w:type="spellEnd"/>
-      <w:r>
-        <w:t xml:space="preserve"> program.</w:t>
+        <w:t>Note: Moving the Fluocell folder between operating systems may cause problems to arise. If Fluocell needs to be run on multiple systems, it is recommended that each system download its own copy of the Fluocell program.</w:t>
       </w:r>
     </w:p>
     <w:p/>
@@ -5839,23 +5002,7 @@
     </w:p>
     <w:p>
       <w:r>
-        <w:t xml:space="preserve">Download and install </w:t>
-      </w:r>
-      <w:proofErr w:type="spellStart"/>
-      <w:r>
-        <w:t>fluocell</w:t>
-      </w:r>
-      <w:proofErr w:type="spellEnd"/>
-      <w:r>
-        <w:t xml:space="preserve"> either in the folder C:/Program Files/ or a local user folder. To Open </w:t>
-      </w:r>
-      <w:proofErr w:type="spellStart"/>
-      <w:r>
-        <w:t>Fluocell</w:t>
-      </w:r>
-      <w:proofErr w:type="spellEnd"/>
-      <w:r>
-        <w:t>:</w:t>
+        <w:t>Download and install fluocell either in the folder C:/Program Files/ or a local user folder. To Open Fluocell:</w:t>
       </w:r>
     </w:p>
     <w:p>
@@ -5910,15 +5057,7 @@
         </w:numPr>
       </w:pPr>
       <w:r>
-        <w:t>Enter “</w:t>
-      </w:r>
-      <w:proofErr w:type="spellStart"/>
-      <w:r>
-        <w:t>sudo</w:t>
-      </w:r>
-      <w:proofErr w:type="spellEnd"/>
-      <w:r>
-        <w:t xml:space="preserve"> java –jar fluocellJava.jar.” A window should appear and a new session of MATLAB should launch.</w:t>
+        <w:t>Enter “sudo java –jar fluocellJava.jar.” A window should appear and a new session of MATLAB should launch.</w:t>
       </w:r>
     </w:p>
     <w:p>
@@ -5946,14 +5085,12 @@
       <w:r>
         <w:t>“</w:t>
       </w:r>
-      <w:proofErr w:type="spellStart"/>
       <w:r>
         <w:rPr>
           <w:rFonts w:hint="eastAsia"/>
         </w:rPr>
         <w:t>default.properties.copy</w:t>
       </w:r>
-      <w:proofErr w:type="spellEnd"/>
       <w:r>
         <w:t>”</w:t>
       </w:r>
@@ -5966,14 +5103,12 @@
       <w:r>
         <w:t>“</w:t>
       </w:r>
-      <w:proofErr w:type="spellStart"/>
       <w:r>
         <w:rPr>
           <w:rFonts w:hint="eastAsia"/>
         </w:rPr>
         <w:t>default.properties</w:t>
       </w:r>
-      <w:proofErr w:type="spellEnd"/>
       <w:r>
         <w:t>”;</w:t>
       </w:r>
@@ -5984,72 +5119,24 @@
         <w:t xml:space="preserve"> (2) if needed, </w:t>
       </w:r>
       <w:r>
-        <w:t>open “</w:t>
-      </w:r>
-      <w:proofErr w:type="spellStart"/>
-      <w:r>
-        <w:t>default.properties</w:t>
-      </w:r>
-      <w:proofErr w:type="spellEnd"/>
-      <w:r>
-        <w:t xml:space="preserve">” in the </w:t>
-      </w:r>
-      <w:proofErr w:type="spellStart"/>
-      <w:r>
-        <w:t>fluocell</w:t>
-      </w:r>
-      <w:proofErr w:type="spellEnd"/>
-      <w:r>
-        <w:t xml:space="preserve"> directory with a text editor, and after “</w:t>
-      </w:r>
-      <w:proofErr w:type="spellStart"/>
-      <w:r>
-        <w:t>matlablocation</w:t>
-      </w:r>
-      <w:proofErr w:type="spellEnd"/>
-      <w:r>
-        <w:t xml:space="preserve">=” enter the path to the MATLAB executable or script, found in the /bin directory in the MATLAB installation folder. In Windows, use double </w:t>
-      </w:r>
-      <w:proofErr w:type="gramStart"/>
-      <w:r>
-        <w:t>backslashes(</w:t>
-      </w:r>
-      <w:proofErr w:type="gramEnd"/>
-      <w:r>
-        <w:t xml:space="preserve">\\) between directories, </w:t>
+        <w:t xml:space="preserve">open “default.properties” in the fluocell directory with a text editor, and after “matlablocation=” enter the path to the MATLAB executable or script, found in the /bin directory in the MATLAB installation folder. In Windows, use double backslashes(\\) between directories, </w:t>
       </w:r>
       <w:r>
         <w:lastRenderedPageBreak/>
-        <w:t>since a single backslash is the escape key (e.g. “</w:t>
-      </w:r>
-      <w:proofErr w:type="spellStart"/>
-      <w:r>
-        <w:t>matlablocation</w:t>
-      </w:r>
-      <w:proofErr w:type="spellEnd"/>
-      <w:r>
-        <w:t xml:space="preserve">=C\:\\Program Files\\MATLAB\\2013a\\bin\\matlab.exe”). </w:t>
-      </w:r>
-    </w:p>
-    <w:p>
-      <w:pPr>
-        <w:jc w:val="both"/>
-      </w:pPr>
-    </w:p>
-    <w:p>
-      <w:pPr>
-        <w:jc w:val="both"/>
-      </w:pPr>
-      <w:r>
-        <w:t xml:space="preserve">In MATLAB, add the </w:t>
-      </w:r>
-      <w:proofErr w:type="spellStart"/>
-      <w:r>
-        <w:t>fluocell</w:t>
-      </w:r>
-      <w:proofErr w:type="spellEnd"/>
-      <w:r>
-        <w:t xml:space="preserve"> programs to the searching path. </w:t>
+        <w:t xml:space="preserve">since a single backslash is the escape key (e.g. “matlablocation=C\:\\Program Files\\MATLAB\\2013a\\bin\\matlab.exe”). </w:t>
+      </w:r>
+    </w:p>
+    <w:p>
+      <w:pPr>
+        <w:jc w:val="both"/>
+      </w:pPr>
+    </w:p>
+    <w:p>
+      <w:pPr>
+        <w:jc w:val="both"/>
+      </w:pPr>
+      <w:r>
+        <w:t xml:space="preserve">In MATLAB, add the fluocell programs to the searching path. </w:t>
       </w:r>
     </w:p>
     <w:p>
@@ -6059,10 +5146,7 @@
         <w:outlineLvl w:val="2"/>
       </w:pPr>
       <w:r>
-        <w:t xml:space="preserve">&gt;&gt; </w:t>
-      </w:r>
-      <w:r>
-        <w:t xml:space="preserve">File </w:t>
+        <w:t xml:space="preserve">&gt;&gt; File </w:t>
       </w:r>
       <w:r>
         <w:sym w:font="Wingdings" w:char="F0E0"/>
@@ -6091,27 +5175,9 @@
       <w:r>
         <w:t xml:space="preserve"> </w:t>
       </w:r>
-      <w:proofErr w:type="spellStart"/>
-      <w:r>
-        <w:t>fluocell</w:t>
-      </w:r>
-      <w:proofErr w:type="spellEnd"/>
-      <w:r>
-        <w:t xml:space="preserve">\app and </w:t>
-      </w:r>
-      <w:proofErr w:type="spellStart"/>
-      <w:r>
-        <w:t>fluocell</w:t>
-      </w:r>
-      <w:proofErr w:type="spellEnd"/>
-      <w:r>
-        <w:t>\</w:t>
-      </w:r>
-      <w:proofErr w:type="spellStart"/>
-      <w:r>
-        <w:t>src</w:t>
-      </w:r>
-      <w:proofErr w:type="spellEnd"/>
+      <w:r>
+        <w:t>fluocell\app and fluocell\src</w:t>
+      </w:r>
       <w:r>
         <w:t xml:space="preserve"> </w:t>
       </w:r>
@@ -6125,47 +5191,7 @@
     <w:p/>
     <w:p>
       <w:r>
-        <w:t xml:space="preserve">The resulting </w:t>
-      </w:r>
-      <w:proofErr w:type="spellStart"/>
-      <w:r>
-        <w:t>pathdef.m</w:t>
-      </w:r>
-      <w:proofErr w:type="spellEnd"/>
-      <w:r>
-        <w:t xml:space="preserve"> file should be saved either to its default location or same directory as “fluocell.jar” (usually in </w:t>
-      </w:r>
-      <w:proofErr w:type="spellStart"/>
-      <w:r>
-        <w:t>fluocell</w:t>
-      </w:r>
-      <w:proofErr w:type="spellEnd"/>
-      <w:r>
-        <w:t>/</w:t>
-      </w:r>
-      <w:proofErr w:type="spellStart"/>
-      <w:r>
-        <w:t>src</w:t>
-      </w:r>
-      <w:proofErr w:type="spellEnd"/>
-      <w:r>
-        <w:t>/</w:t>
-      </w:r>
-      <w:proofErr w:type="spellStart"/>
-      <w:r>
-        <w:t>gui</w:t>
-      </w:r>
-      <w:proofErr w:type="spellEnd"/>
-      <w:r>
-        <w:t>/java/</w:t>
-      </w:r>
-      <w:proofErr w:type="spellStart"/>
-      <w:r>
-        <w:t>dist</w:t>
-      </w:r>
-      <w:proofErr w:type="spellEnd"/>
-      <w:r>
-        <w:t>/).</w:t>
+        <w:t>The resulting pathdef.m file should be saved either to its default location or same directory as “fluocell.jar” (usually in fluocell/src/gui/java/dist/).</w:t>
       </w:r>
     </w:p>
     <w:p>
@@ -6181,15 +5207,7 @@
         <w:jc w:val="both"/>
       </w:pPr>
       <w:r>
-        <w:t xml:space="preserve">Download the </w:t>
-      </w:r>
-      <w:proofErr w:type="spellStart"/>
-      <w:r>
-        <w:t>fluocell</w:t>
-      </w:r>
-      <w:proofErr w:type="spellEnd"/>
-      <w:r>
-        <w:t xml:space="preserve"> dataset from here: </w:t>
+        <w:t xml:space="preserve">Download the fluocell dataset from here: </w:t>
       </w:r>
       <w:hyperlink r:id="rId36" w:history="1">
         <w:r>
@@ -6200,39 +5218,16 @@
         </w:r>
       </w:hyperlink>
       <w:r>
-        <w:t xml:space="preserve"> , unzip, and the install it to a folder named “</w:t>
-      </w:r>
-      <w:proofErr w:type="spellStart"/>
-      <w:r>
-        <w:t>fluocell_sample</w:t>
-      </w:r>
-      <w:proofErr w:type="spellEnd"/>
-      <w:r>
-        <w:t xml:space="preserve">/” which is readable and writable by the user. The relative location of the dataset README file from the </w:t>
-      </w:r>
-      <w:proofErr w:type="spellStart"/>
-      <w:r>
-        <w:t>fluocell</w:t>
-      </w:r>
-      <w:proofErr w:type="spellEnd"/>
-      <w:r>
-        <w:t xml:space="preserve"> root directory is:</w:t>
-      </w:r>
-    </w:p>
-    <w:p>
-      <w:pPr>
-        <w:jc w:val="both"/>
-      </w:pPr>
-      <w:proofErr w:type="spellStart"/>
-      <w:proofErr w:type="gramStart"/>
-      <w:r>
-        <w:t>fluocell_sample</w:t>
-      </w:r>
-      <w:proofErr w:type="spellEnd"/>
-      <w:r>
-        <w:t>/README.txt</w:t>
-      </w:r>
-      <w:proofErr w:type="gramEnd"/>
+        <w:t xml:space="preserve"> , unzip, and the install it to a folder named “fluocell_sample/” which is readable and writable by the user. The relative location of the dataset README file from the fluocell root directory is:</w:t>
+      </w:r>
+    </w:p>
+    <w:p>
+      <w:pPr>
+        <w:jc w:val="both"/>
+      </w:pPr>
+      <w:r>
+        <w:t>fluocell_sample/README.txt</w:t>
+      </w:r>
     </w:p>
     <w:p>
       <w:pPr>

</xml_diff>

<commit_message>
Moved default.properties to default.property
</commit_message>
<xml_diff>
--- a/doc/The Fluocell User's Guide.docx
+++ b/doc/The Fluocell User's Guide.docx
@@ -882,8 +882,6 @@
       <w:r>
         <w:t xml:space="preserve">  </w:t>
       </w:r>
-      <w:bookmarkStart w:id="0" w:name="_GoBack"/>
-      <w:bookmarkEnd w:id="0"/>
     </w:p>
     <w:p/>
     <w:p>
@@ -5089,7 +5087,13 @@
         <w:rPr>
           <w:rFonts w:hint="eastAsia"/>
         </w:rPr>
-        <w:t>default.properties.copy</w:t>
+        <w:t>default.property</w:t>
+      </w:r>
+      <w:r>
+        <w:rPr>
+          <w:rFonts w:hint="eastAsia"/>
+        </w:rPr>
+        <w:t>.copy</w:t>
       </w:r>
       <w:r>
         <w:t>”</w:t>
@@ -5107,7 +5111,7 @@
         <w:rPr>
           <w:rFonts w:hint="eastAsia"/>
         </w:rPr>
-        <w:t>default.properties</w:t>
+        <w:t>default.property</w:t>
       </w:r>
       <w:r>
         <w:t>”;</w:t>
@@ -5119,7 +5123,18 @@
         <w:t xml:space="preserve"> (2) if needed, </w:t>
       </w:r>
       <w:r>
-        <w:t xml:space="preserve">open “default.properties” in the fluocell directory with a text editor, and after “matlablocation=” enter the path to the MATLAB executable or script, found in the /bin directory in the MATLAB installation folder. In Windows, use double backslashes(\\) between directories, </w:t>
+        <w:t>open “default.</w:t>
+      </w:r>
+      <w:bookmarkStart w:id="0" w:name="_GoBack"/>
+      <w:r>
+        <w:t>propert</w:t>
+      </w:r>
+      <w:bookmarkEnd w:id="0"/>
+      <w:r>
+        <w:t>y</w:t>
+      </w:r>
+      <w:r>
+        <w:t xml:space="preserve">” in the fluocell directory with a text editor, and after “matlablocation=” enter the path to the MATLAB executable or script, found in the /bin directory in the MATLAB installation folder. In Windows, use double backslashes(\\) between directories, </w:t>
       </w:r>
       <w:r>
         <w:lastRenderedPageBreak/>

</xml_diff>

<commit_message>
Make compatible with Quanty programs
</commit_message>
<xml_diff>
--- a/doc/The Fluocell User's Guide.docx
+++ b/doc/The Fluocell User's Guide.docx
@@ -27,6 +27,7 @@
         </w:rPr>
         <w:t xml:space="preserve">he </w:t>
       </w:r>
+      <w:proofErr w:type="spellStart"/>
       <w:r>
         <w:rPr>
           <w:b/>
@@ -45,6 +46,7 @@
         </w:rPr>
         <w:t>luocell</w:t>
       </w:r>
+      <w:proofErr w:type="spellEnd"/>
       <w:r>
         <w:rPr>
           <w:b/>
@@ -88,6 +90,7 @@
           <w:lang w:eastAsia="en-US"/>
         </w:rPr>
       </w:pPr>
+      <w:proofErr w:type="spellStart"/>
       <w:r>
         <w:rPr>
           <w:rFonts w:eastAsia="Times New Roman"/>
@@ -99,6 +102,7 @@
         </w:rPr>
         <w:t>Fluocell</w:t>
       </w:r>
+      <w:proofErr w:type="spellEnd"/>
       <w:r>
         <w:rPr>
           <w:rFonts w:eastAsia="Times New Roman"/>
@@ -249,7 +253,23 @@
           <w:rFonts w:eastAsia="Times New Roman"/>
           <w:lang w:eastAsia="en-US"/>
         </w:rPr>
-        <w:t xml:space="preserve">Lu S et al. 2008 PLoS Computational Biology, The spatiotemporal pattern of Src activation at lipid rafts revealed by diffusion-corrected FRET imaging. </w:t>
+        <w:t xml:space="preserve">Lu S et al. 2008 </w:t>
+      </w:r>
+      <w:proofErr w:type="spellStart"/>
+      <w:r>
+        <w:rPr>
+          <w:rFonts w:eastAsia="Times New Roman"/>
+          <w:lang w:eastAsia="en-US"/>
+        </w:rPr>
+        <w:t>PLoS</w:t>
+      </w:r>
+      <w:proofErr w:type="spellEnd"/>
+      <w:r>
+        <w:rPr>
+          <w:rFonts w:eastAsia="Times New Roman"/>
+          <w:lang w:eastAsia="en-US"/>
+        </w:rPr>
+        <w:t xml:space="preserve"> Computational Biology, The spatiotemporal pattern of Src activation at lipid rafts revealed by diffusion-corrected FRET imaging. </w:t>
       </w:r>
     </w:p>
     <w:p>
@@ -269,7 +289,23 @@
           <w:rFonts w:eastAsia="Times New Roman"/>
           <w:lang w:eastAsia="en-US"/>
         </w:rPr>
-        <w:t xml:space="preserve">Lu S et al. 2011 PLoS ONE, Computational analysis of the spatiotemporal coordination of polarized PI3K and Rac1 activities in micro-patterned live cells. </w:t>
+        <w:t xml:space="preserve">Lu S et al. 2011 </w:t>
+      </w:r>
+      <w:proofErr w:type="spellStart"/>
+      <w:r>
+        <w:rPr>
+          <w:rFonts w:eastAsia="Times New Roman"/>
+          <w:lang w:eastAsia="en-US"/>
+        </w:rPr>
+        <w:t>PLoS</w:t>
+      </w:r>
+      <w:proofErr w:type="spellEnd"/>
+      <w:r>
+        <w:rPr>
+          <w:rFonts w:eastAsia="Times New Roman"/>
+          <w:lang w:eastAsia="en-US"/>
+        </w:rPr>
+        <w:t xml:space="preserve"> ONE, Computational analysis of the spatiotemporal coordination of polarized PI3K and Rac1 activities in micro-patterned live cells. </w:t>
       </w:r>
     </w:p>
     <w:p>
@@ -336,6 +372,7 @@
     </w:p>
     <w:p>
       <w:pPr>
+        <w:jc w:val="both"/>
         <w:rPr>
           <w:b/>
           <w:i/>
@@ -348,17 +385,151 @@
           <w:i/>
           <w:u w:val="single"/>
         </w:rPr>
+        <w:t xml:space="preserve">Download </w:t>
+      </w:r>
+      <w:r>
+        <w:rPr>
+          <w:b/>
+          <w:i/>
+          <w:u w:val="single"/>
+        </w:rPr>
+        <w:t>I</w:t>
+      </w:r>
+      <w:r>
+        <w:rPr>
+          <w:b/>
+          <w:i/>
+          <w:u w:val="single"/>
+        </w:rPr>
+        <w:t xml:space="preserve">maging </w:t>
+      </w:r>
+      <w:r>
+        <w:rPr>
+          <w:b/>
+          <w:i/>
+          <w:u w:val="single"/>
+        </w:rPr>
+        <w:t>D</w:t>
+      </w:r>
+      <w:r>
+        <w:rPr>
+          <w:b/>
+          <w:i/>
+          <w:u w:val="single"/>
+        </w:rPr>
+        <w:t>ata</w:t>
+      </w:r>
+      <w:bookmarkStart w:id="0" w:name="_GoBack"/>
+      <w:bookmarkEnd w:id="0"/>
+    </w:p>
+    <w:p>
+      <w:pPr>
+        <w:jc w:val="both"/>
+      </w:pPr>
+      <w:r>
+        <w:t xml:space="preserve">Download the </w:t>
+      </w:r>
+      <w:proofErr w:type="spellStart"/>
+      <w:r>
+        <w:t>fluocell</w:t>
+      </w:r>
+      <w:proofErr w:type="spellEnd"/>
+      <w:r>
+        <w:t xml:space="preserve"> dataset from here: </w:t>
+      </w:r>
+      <w:hyperlink r:id="rId7" w:history="1">
+        <w:r>
+          <w:rPr>
+            <w:rStyle w:val="Hyperlink"/>
+          </w:rPr>
+          <w:t>http://wang.ucsd.edu/~kalu/fluocell_dataset/fluocell_dataset_1.zip</w:t>
+        </w:r>
+      </w:hyperlink>
+      <w:r>
+        <w:t xml:space="preserve"> , unzip, and the install it to a folder named “</w:t>
+      </w:r>
+      <w:proofErr w:type="spellStart"/>
+      <w:r>
+        <w:t>fluocell_sample</w:t>
+      </w:r>
+      <w:proofErr w:type="spellEnd"/>
+      <w:r>
+        <w:t xml:space="preserve">/” which is readable and writable by the user. The relative location of the dataset README file from the </w:t>
+      </w:r>
+      <w:proofErr w:type="spellStart"/>
+      <w:r>
+        <w:t>fluocell</w:t>
+      </w:r>
+      <w:proofErr w:type="spellEnd"/>
+      <w:r>
+        <w:t xml:space="preserve"> root directory is:</w:t>
+      </w:r>
+    </w:p>
+    <w:p>
+      <w:pPr>
+        <w:jc w:val="both"/>
+      </w:pPr>
+      <w:proofErr w:type="spellStart"/>
+      <w:proofErr w:type="gramStart"/>
+      <w:r>
+        <w:t>fluocell_sample</w:t>
+      </w:r>
+      <w:proofErr w:type="spellEnd"/>
+      <w:r>
+        <w:t>/README.txt</w:t>
+      </w:r>
+      <w:proofErr w:type="gramEnd"/>
+    </w:p>
+    <w:p>
+      <w:pPr>
+        <w:rPr>
+          <w:b/>
+          <w:i/>
+          <w:u w:val="single"/>
+        </w:rPr>
+      </w:pPr>
+    </w:p>
+    <w:p>
+      <w:pPr>
+        <w:rPr>
+          <w:b/>
+          <w:i/>
+          <w:u w:val="single"/>
+        </w:rPr>
+      </w:pPr>
+      <w:r>
+        <w:rPr>
+          <w:b/>
+          <w:i/>
+          <w:u w:val="single"/>
+        </w:rPr>
         <w:t>Visualize the ECFP/FRET Ratio Images</w:t>
       </w:r>
     </w:p>
     <w:p>
       <w:r>
-        <w:t xml:space="preserve">For instruction to install fluocell, refer to the “Installation and Usage” section for details. </w:t>
-      </w:r>
-    </w:p>
-    <w:p>
-      <w:r>
-        <w:t xml:space="preserve">In the main menu of fluocell, </w:t>
+        <w:t xml:space="preserve">For instruction to install </w:t>
+      </w:r>
+      <w:proofErr w:type="spellStart"/>
+      <w:r>
+        <w:t>fluocell</w:t>
+      </w:r>
+      <w:proofErr w:type="spellEnd"/>
+      <w:r>
+        <w:t xml:space="preserve">, refer to the “Installation and Usage” section for details. </w:t>
+      </w:r>
+    </w:p>
+    <w:p>
+      <w:r>
+        <w:t xml:space="preserve">In the main menu of </w:t>
+      </w:r>
+      <w:proofErr w:type="spellStart"/>
+      <w:r>
+        <w:t>fluocell</w:t>
+      </w:r>
+      <w:proofErr w:type="spellEnd"/>
+      <w:r>
+        <w:t xml:space="preserve">, </w:t>
       </w:r>
     </w:p>
     <w:tbl>
@@ -390,6 +561,7 @@
                 <w:noProof/>
                 <w:lang w:eastAsia="en-US"/>
               </w:rPr>
+              <w:lastRenderedPageBreak/>
               <w:drawing>
                 <wp:anchor distT="0" distB="0" distL="114300" distR="114300" simplePos="0" relativeHeight="251670016" behindDoc="0" locked="0" layoutInCell="1" allowOverlap="1" wp14:anchorId="3C0815A5" wp14:editId="1D332A38">
                   <wp:simplePos x="0" y="0"/>
@@ -422,7 +594,7 @@
                           <pic:cNvPicPr/>
                         </pic:nvPicPr>
                         <pic:blipFill>
-                          <a:blip r:embed="rId7"/>
+                          <a:blip r:embed="rId8"/>
                           <a:stretch>
                             <a:fillRect/>
                           </a:stretch>
@@ -494,7 +666,7 @@
                           </pic:cNvPicPr>
                         </pic:nvPicPr>
                         <pic:blipFill>
-                          <a:blip r:embed="rId8" cstate="print">
+                          <a:blip r:embed="rId9" cstate="print">
                             <a:extLst>
                               <a:ext uri="{28A0092B-C50C-407E-A947-70E740481C1C}">
                                 <a14:useLocalDpi xmlns:a14="http://schemas.microsoft.com/office/drawing/2010/main" val="0"/>
@@ -545,7 +717,6 @@
                 <w:noProof/>
                 <w:lang w:eastAsia="en-US"/>
               </w:rPr>
-              <w:lastRenderedPageBreak/>
               <w:drawing>
                 <wp:anchor distT="0" distB="0" distL="114300" distR="114300" simplePos="0" relativeHeight="251674112" behindDoc="1" locked="0" layoutInCell="1" allowOverlap="1" wp14:anchorId="2CBDC51E" wp14:editId="073FEA0A">
                   <wp:simplePos x="0" y="0"/>
@@ -580,7 +751,7 @@
                           </pic:cNvPicPr>
                         </pic:nvPicPr>
                         <pic:blipFill>
-                          <a:blip r:embed="rId9" cstate="print">
+                          <a:blip r:embed="rId10" cstate="print">
                             <a:extLst>
                               <a:ext uri="{28A0092B-C50C-407E-A947-70E740481C1C}">
                                 <a14:useLocalDpi xmlns:a14="http://schemas.microsoft.com/office/drawing/2010/main" val="0"/>
@@ -663,7 +834,7 @@
                           </pic:cNvPicPr>
                         </pic:nvPicPr>
                         <pic:blipFill>
-                          <a:blip r:embed="rId10" cstate="print">
+                          <a:blip r:embed="rId11" cstate="print">
                             <a:extLst>
                               <a:ext uri="{28A0092B-C50C-407E-A947-70E740481C1C}">
                                 <a14:useLocalDpi xmlns:a14="http://schemas.microsoft.com/office/drawing/2010/main" val="0"/>
@@ -784,16 +955,24 @@
       <w:r>
         <w:t xml:space="preserve"> </w:t>
       </w:r>
+      <w:proofErr w:type="gramStart"/>
       <w:r>
         <w:rPr>
           <w:b/>
         </w:rPr>
-        <w:t xml:space="preserve">Be sure to open the first </w:t>
-      </w:r>
+        <w:t>Be</w:t>
+      </w:r>
+      <w:proofErr w:type="gramEnd"/>
       <w:r>
         <w:rPr>
           <w:b/>
         </w:rPr>
+        <w:t xml:space="preserve"> sure to open the first </w:t>
+      </w:r>
+      <w:r>
+        <w:rPr>
+          <w:b/>
+        </w:rPr>
         <w:t>channel</w:t>
       </w:r>
       <w:r>
@@ -812,11 +991,16 @@
         <w:t xml:space="preserve">  </w:t>
       </w:r>
       <w:r>
-        <w:t>Sample data image files can be found in the folder: fluocell</w:t>
+        <w:t xml:space="preserve">Sample data image files can be found in the folder: </w:t>
+      </w:r>
+      <w:proofErr w:type="spellStart"/>
+      <w:r>
+        <w:t>fluocell</w:t>
       </w:r>
       <w:r>
         <w:t>_sample</w:t>
       </w:r>
+      <w:proofErr w:type="spellEnd"/>
       <w:r>
         <w:t>\</w:t>
       </w:r>
@@ -845,10 +1029,26 @@
         <w:t>s</w:t>
       </w:r>
       <w:r>
-        <w:t xml:space="preserve"> including “First Channel Pattern”, “Second Channel Pattern”, and “Time Frame Pattern” etc,</w:t>
-      </w:r>
-      <w:r>
-        <w:t xml:space="preserve"> are defined in the fluocell main window. As shown </w:t>
+        <w:t xml:space="preserve"> including “First Channel Pattern”, “Second Channel Pattern”, and “Time Frame Pattern” </w:t>
+      </w:r>
+      <w:proofErr w:type="spellStart"/>
+      <w:r>
+        <w:t>etc</w:t>
+      </w:r>
+      <w:proofErr w:type="spellEnd"/>
+      <w:r>
+        <w:t>,</w:t>
+      </w:r>
+      <w:r>
+        <w:t xml:space="preserve"> are defined in the </w:t>
+      </w:r>
+      <w:proofErr w:type="spellStart"/>
+      <w:r>
+        <w:t>fluocell</w:t>
+      </w:r>
+      <w:proofErr w:type="spellEnd"/>
+      <w:r>
+        <w:t xml:space="preserve"> main window. As shown </w:t>
       </w:r>
       <w:r>
         <w:t>to the right</w:t>
@@ -885,25 +1085,40 @@
         <w:ind w:left="360"/>
       </w:pPr>
       <w:r>
-        <w:t xml:space="preserve">The intensity and FRET ratio information </w:t>
-      </w:r>
-      <w:r>
-        <w:t>are</w:t>
-      </w:r>
-      <w:r>
-        <w:t xml:space="preserve"> needed for processing the ratio image.</w:t>
+        <w:t>The intensity and FRET ratio information are needed for processing the ratio image.</w:t>
+      </w:r>
+      <w:r>
+        <w:t xml:space="preserve"> Independently, the intensity images can be adjusted using the </w:t>
+      </w:r>
+      <w:proofErr w:type="spellStart"/>
+      <w:r>
+        <w:t>colormap</w:t>
+      </w:r>
+      <w:proofErr w:type="spellEnd"/>
+      <w:r>
+        <w:t xml:space="preserve"> editor by clicking the Figure 2 menu: Edit </w:t>
+      </w:r>
+      <w:r>
+        <w:sym w:font="Wingdings" w:char="F0E0"/>
       </w:r>
       <w:r>
         <w:t xml:space="preserve"> </w:t>
       </w:r>
-      <w:r>
-        <w:t xml:space="preserve">Independently, the intensity images can be adjusted using the colormap editor by clicking the Figure 2 menu: Edit </w:t>
-      </w:r>
-      <w:r>
-        <w:sym w:font="Wingdings" w:char="F0E0"/>
-      </w:r>
-      <w:r>
-        <w:t xml:space="preserve"> Colormap. The figures can be copied by clicking Alt+Print Screen, or Edit </w:t>
+      <w:proofErr w:type="spellStart"/>
+      <w:r>
+        <w:t>Colormap</w:t>
+      </w:r>
+      <w:proofErr w:type="spellEnd"/>
+      <w:r>
+        <w:t xml:space="preserve">. The figures can be copied by clicking </w:t>
+      </w:r>
+      <w:proofErr w:type="spellStart"/>
+      <w:r>
+        <w:t>Alt+Print</w:t>
+      </w:r>
+      <w:proofErr w:type="spellEnd"/>
+      <w:r>
+        <w:t xml:space="preserve"> Screen, or Edit </w:t>
       </w:r>
       <w:r>
         <w:sym w:font="Wingdings" w:char="F0E0"/>
@@ -939,7 +1154,15 @@
         <w:sym w:font="Wingdings" w:char="F0E0"/>
       </w:r>
       <w:r>
-        <w:t xml:space="preserve"> Quit. Note: it is necessary to close the processed image using fluocell interface cleanly: File </w:t>
+        <w:t xml:space="preserve"> Quit. Note: it is necessary to close the processed image using </w:t>
+      </w:r>
+      <w:proofErr w:type="spellStart"/>
+      <w:r>
+        <w:t>fluocell</w:t>
+      </w:r>
+      <w:proofErr w:type="spellEnd"/>
+      <w:r>
+        <w:t xml:space="preserve"> interface cleanly: File </w:t>
       </w:r>
       <w:r>
         <w:sym w:font="Wingdings" w:char="F0E0"/>
@@ -1005,7 +1228,6 @@
           <w:noProof/>
           <w:lang w:eastAsia="en-US"/>
         </w:rPr>
-        <w:lastRenderedPageBreak/>
         <w:drawing>
           <wp:anchor distT="0" distB="0" distL="114300" distR="114300" simplePos="0" relativeHeight="251682304" behindDoc="0" locked="0" layoutInCell="1" allowOverlap="1" wp14:anchorId="38716252" wp14:editId="4B3726F8">
             <wp:simplePos x="0" y="0"/>
@@ -1038,7 +1260,7 @@
                     <pic:cNvPicPr/>
                   </pic:nvPicPr>
                   <pic:blipFill>
-                    <a:blip r:embed="rId11"/>
+                    <a:blip r:embed="rId12"/>
                     <a:stretch>
                       <a:fillRect/>
                     </a:stretch>
@@ -1104,11 +1326,16 @@
         <w:jc w:val="both"/>
       </w:pPr>
       <w:r>
-        <w:t>At the Fluocel</w:t>
+        <w:t xml:space="preserve">At the </w:t>
+      </w:r>
+      <w:proofErr w:type="spellStart"/>
+      <w:r>
+        <w:t>Fluocel</w:t>
       </w:r>
       <w:r>
         <w:t>l</w:t>
       </w:r>
+      <w:proofErr w:type="spellEnd"/>
       <w:r>
         <w:t xml:space="preserve"> Menu,</w:t>
       </w:r>
@@ -1203,7 +1430,7 @@
                     <pic:cNvPicPr/>
                   </pic:nvPicPr>
                   <pic:blipFill>
-                    <a:blip r:embed="rId12"/>
+                    <a:blip r:embed="rId13"/>
                     <a:stretch>
                       <a:fillRect/>
                     </a:stretch>
@@ -1242,13 +1469,43 @@
         <w:t>To retrieve data, c</w:t>
       </w:r>
       <w:r>
-        <w:t>opy the output variables from the MATLAB Workspace to Excel: fluocell_data -&gt; time, fluocell_data -&gt; value.</w:t>
+        <w:t xml:space="preserve">opy the output variables from the MATLAB Workspace to Excel: </w:t>
+      </w:r>
+      <w:proofErr w:type="spellStart"/>
+      <w:r>
+        <w:t>fluocell_data</w:t>
+      </w:r>
+      <w:proofErr w:type="spellEnd"/>
+      <w:r>
+        <w:t xml:space="preserve"> -&gt; time, </w:t>
+      </w:r>
+      <w:proofErr w:type="spellStart"/>
+      <w:r>
+        <w:t>fluocell_data</w:t>
+      </w:r>
+      <w:proofErr w:type="spellEnd"/>
+      <w:r>
+        <w:t xml:space="preserve"> -&gt; value.</w:t>
       </w:r>
       <w:r>
         <w:rPr>
           <w:rFonts w:hint="eastAsia"/>
         </w:rPr>
-        <w:t xml:space="preserve"> The fluocell_data.time variable has two columns. The first column contains the index number of the image frames. The second column contains the time that the image frames were saved, in </w:t>
+        <w:t xml:space="preserve"> The </w:t>
+      </w:r>
+      <w:proofErr w:type="spellStart"/>
+      <w:r>
+        <w:rPr>
+          <w:rFonts w:hint="eastAsia"/>
+        </w:rPr>
+        <w:t>fluocell_data.time</w:t>
+      </w:r>
+      <w:proofErr w:type="spellEnd"/>
+      <w:r>
+        <w:rPr>
+          <w:rFonts w:hint="eastAsia"/>
+        </w:rPr>
+        <w:t xml:space="preserve"> variable has two columns. The first column contains the index number of the image frames. The second column contains the time that the image frames were saved, in </w:t>
       </w:r>
       <w:r>
         <w:t>minutes</w:t>
@@ -1351,11 +1608,16 @@
         <w:t>s</w:t>
       </w:r>
       <w:r>
-        <w:t xml:space="preserve"> will be saved automatically in the path:  fluocell</w:t>
+        <w:t xml:space="preserve"> will be saved automatically in the path:  </w:t>
+      </w:r>
+      <w:proofErr w:type="spellStart"/>
+      <w:r>
+        <w:t>fluocell</w:t>
       </w:r>
       <w:r>
         <w:t>_sample</w:t>
       </w:r>
+      <w:proofErr w:type="spellEnd"/>
       <w:r>
         <w:t>\10_24_08_Src_fret_pax\output\0.3–0.8</w:t>
       </w:r>
@@ -1363,7 +1625,15 @@
         <w:t>\</w:t>
       </w:r>
       <w:r>
-        <w:t xml:space="preserve"> (the range is set in the interface of fluocell under ‘FRET Ratio’)</w:t>
+        <w:t xml:space="preserve"> (the range is set in the interface of </w:t>
+      </w:r>
+      <w:proofErr w:type="spellStart"/>
+      <w:r>
+        <w:t>fluocell</w:t>
+      </w:r>
+      <w:proofErr w:type="spellEnd"/>
+      <w:r>
+        <w:t xml:space="preserve"> under ‘FRET Ratio’)</w:t>
       </w:r>
       <w:r>
         <w:t>.</w:t>
@@ -1402,19 +1672,44 @@
         <w:jc w:val="both"/>
       </w:pPr>
       <w:r>
+        <w:lastRenderedPageBreak/>
         <w:t>Once the images have been saved, i</w:t>
       </w:r>
       <w:r>
         <w:t xml:space="preserve">n </w:t>
       </w:r>
       <w:r>
-        <w:t xml:space="preserve">the MATLAB command window run the make_movie function. </w:t>
+        <w:t xml:space="preserve">the MATLAB command window run the </w:t>
+      </w:r>
+      <w:proofErr w:type="spellStart"/>
+      <w:r>
+        <w:t>make_movie</w:t>
+      </w:r>
+      <w:proofErr w:type="spellEnd"/>
+      <w:r>
+        <w:t xml:space="preserve"> function. </w:t>
       </w:r>
       <w:r>
         <w:t>First, m</w:t>
       </w:r>
       <w:r>
-        <w:t>odify the function fluocell/app/sample_init_data.m. R</w:t>
+        <w:t xml:space="preserve">odify the function </w:t>
+      </w:r>
+      <w:proofErr w:type="spellStart"/>
+      <w:r>
+        <w:t>fluocell</w:t>
+      </w:r>
+      <w:proofErr w:type="spellEnd"/>
+      <w:r>
+        <w:t>/app/</w:t>
+      </w:r>
+      <w:proofErr w:type="spellStart"/>
+      <w:r>
+        <w:t>sample_init_data.m</w:t>
+      </w:r>
+      <w:proofErr w:type="spellEnd"/>
+      <w:r>
+        <w:t>. R</w:t>
       </w:r>
       <w:r>
         <w:t xml:space="preserve">eplace </w:t>
@@ -1426,11 +1721,16 @@
         <w:t xml:space="preserve"> wit</w:t>
       </w:r>
       <w:r>
-        <w:t>h the location of flu</w:t>
+        <w:t xml:space="preserve">h the location of </w:t>
+      </w:r>
+      <w:proofErr w:type="spellStart"/>
+      <w:r>
+        <w:t>flu</w:t>
       </w:r>
       <w:r>
         <w:t>ocell_sample</w:t>
       </w:r>
+      <w:proofErr w:type="spellEnd"/>
       <w:r>
         <w:t>/</w:t>
       </w:r>
@@ -1447,10 +1747,18 @@
         <w:jc w:val="both"/>
       </w:pPr>
       <w:r>
-        <w:t xml:space="preserve">&gt;&gt; cd </w:t>
-      </w:r>
-      <w:r>
-        <w:t>../</w:t>
+        <w:t xml:space="preserve">&gt;&gt; </w:t>
+      </w:r>
+      <w:proofErr w:type="gramStart"/>
+      <w:r>
+        <w:t xml:space="preserve">cd </w:t>
+      </w:r>
+      <w:r>
+        <w:t>..</w:t>
+      </w:r>
+      <w:proofErr w:type="gramEnd"/>
+      <w:r>
+        <w:t>/</w:t>
       </w:r>
       <w:r>
         <w:t>../../</w:t>
@@ -1467,8 +1775,37 @@
       <w:r>
         <w:t xml:space="preserve">&gt;&gt; </w:t>
       </w:r>
-      <w:r>
-        <w:t>data = sample_init_data('src_pax','make_movie');</w:t>
+      <w:proofErr w:type="gramStart"/>
+      <w:r>
+        <w:t>data</w:t>
+      </w:r>
+      <w:proofErr w:type="gramEnd"/>
+      <w:r>
+        <w:t xml:space="preserve"> = </w:t>
+      </w:r>
+      <w:proofErr w:type="spellStart"/>
+      <w:r>
+        <w:t>sample_init_data</w:t>
+      </w:r>
+      <w:proofErr w:type="spellEnd"/>
+      <w:r>
+        <w:t>('src_</w:t>
+      </w:r>
+      <w:proofErr w:type="spellStart"/>
+      <w:r>
+        <w:t>pax</w:t>
+      </w:r>
+      <w:proofErr w:type="spellEnd"/>
+      <w:r>
+        <w:t>','</w:t>
+      </w:r>
+      <w:proofErr w:type="spellStart"/>
+      <w:r>
+        <w:t>make_movie</w:t>
+      </w:r>
+      <w:proofErr w:type="spellEnd"/>
+      <w:r>
+        <w:t>');</w:t>
       </w:r>
     </w:p>
     <w:p>
@@ -1477,12 +1814,21 @@
         <w:jc w:val="both"/>
       </w:pPr>
       <w:r>
-        <w:lastRenderedPageBreak/>
         <w:t xml:space="preserve">&gt;&gt; </w:t>
       </w:r>
-      <w:r>
-        <w:t>make_movie(</w:t>
-      </w:r>
+      <w:proofErr w:type="spellStart"/>
+      <w:r>
+        <w:t>make_</w:t>
+      </w:r>
+      <w:proofErr w:type="gramStart"/>
+      <w:r>
+        <w:t>movie</w:t>
+      </w:r>
+      <w:proofErr w:type="spellEnd"/>
+      <w:r>
+        <w:t>(</w:t>
+      </w:r>
+      <w:proofErr w:type="gramEnd"/>
       <w:r>
         <w:t>data</w:t>
       </w:r>
@@ -1496,7 +1842,23 @@
         <w:jc w:val="both"/>
       </w:pPr>
       <w:r>
-        <w:t xml:space="preserve">The function make_movie() takes pre-existing images (.tiff) and assemble them into movies. </w:t>
+        <w:t xml:space="preserve">The function </w:t>
+      </w:r>
+      <w:proofErr w:type="spellStart"/>
+      <w:r>
+        <w:t>make_</w:t>
+      </w:r>
+      <w:proofErr w:type="gramStart"/>
+      <w:r>
+        <w:t>movie</w:t>
+      </w:r>
+      <w:proofErr w:type="spellEnd"/>
+      <w:r>
+        <w:t>(</w:t>
+      </w:r>
+      <w:proofErr w:type="gramEnd"/>
+      <w:r>
+        <w:t xml:space="preserve">) takes pre-existing images (.tiff) and assemble them into movies. </w:t>
       </w:r>
       <w:r>
         <w:t>The movie file “fret.avi” can be found in the “output\” folder within the data folder.</w:t>
@@ -1624,7 +1986,7 @@
                           </pic:cNvPicPr>
                         </pic:nvPicPr>
                         <pic:blipFill>
-                          <a:blip r:embed="rId13" cstate="print">
+                          <a:blip r:embed="rId14" cstate="print">
                             <a:extLst>
                               <a:ext uri="{28A0092B-C50C-407E-A947-70E740481C1C}">
                                 <a14:useLocalDpi xmlns:a14="http://schemas.microsoft.com/office/drawing/2010/main" val="0"/>
@@ -1720,7 +2082,7 @@
                           </pic:cNvPicPr>
                         </pic:nvPicPr>
                         <pic:blipFill rotWithShape="1">
-                          <a:blip r:embed="rId14">
+                          <a:blip r:embed="rId15">
                             <a:extLst>
                               <a:ext uri="{28A0092B-C50C-407E-A947-70E740481C1C}">
                                 <a14:useLocalDpi xmlns:a14="http://schemas.microsoft.com/office/drawing/2010/main" val="0"/>
@@ -1798,7 +2160,7 @@
                           </pic:cNvPicPr>
                         </pic:nvPicPr>
                         <pic:blipFill>
-                          <a:blip r:embed="rId15">
+                          <a:blip r:embed="rId16">
                             <a:extLst>
                               <a:ext uri="{28A0092B-C50C-407E-A947-70E740481C1C}">
                                 <a14:useLocalDpi xmlns:a14="http://schemas.microsoft.com/office/drawing/2010/main" val="0"/>
@@ -1952,7 +2314,6 @@
         <w:jc w:val="both"/>
       </w:pPr>
       <w:r>
-        <w:lastRenderedPageBreak/>
         <w:t>Rotate the cells to horizontal position and quantify the polarity of signal.</w:t>
       </w:r>
       <w:r>
@@ -1979,8 +2340,13 @@
         </w:numPr>
         <w:jc w:val="both"/>
       </w:pPr>
-      <w:r>
-        <w:t xml:space="preserve">Fluocell Menu </w:t>
+      <w:proofErr w:type="spellStart"/>
+      <w:r>
+        <w:t>Fluocell</w:t>
+      </w:r>
+      <w:proofErr w:type="spellEnd"/>
+      <w:r>
+        <w:t xml:space="preserve"> Menu </w:t>
       </w:r>
       <w:r>
         <w:sym w:font="Wingdings" w:char="F0E0"/>
@@ -1995,7 +2361,15 @@
         <w:t xml:space="preserve"> Intensity, Ti</w:t>
       </w:r>
       <w:r>
-        <w:t>me Frame Pattern:{‘001’,’%03d’},</w:t>
+        <w:t xml:space="preserve">me Frame </w:t>
+      </w:r>
+      <w:proofErr w:type="gramStart"/>
+      <w:r>
+        <w:t>Pattern:</w:t>
+      </w:r>
+      <w:proofErr w:type="gramEnd"/>
+      <w:r>
+        <w:t>{‘001’,’%03d’},</w:t>
       </w:r>
       <w:r>
         <w:t xml:space="preserve"> </w:t>
@@ -2055,7 +2429,7 @@
                     </pic:cNvPicPr>
                   </pic:nvPicPr>
                   <pic:blipFill>
-                    <a:blip r:embed="rId16" cstate="print">
+                    <a:blip r:embed="rId17" cstate="print">
                       <a:extLst>
                         <a:ext uri="{28A0092B-C50C-407E-A947-70E740481C1C}">
                           <a14:useLocalDpi xmlns:a14="http://schemas.microsoft.com/office/drawing/2010/main" val="0"/>
@@ -2129,7 +2503,7 @@
                     <pic:cNvPicPr/>
                   </pic:nvPicPr>
                   <pic:blipFill>
-                    <a:blip r:embed="rId17"/>
+                    <a:blip r:embed="rId18"/>
                     <a:stretch>
                       <a:fillRect/>
                     </a:stretch>
@@ -2192,7 +2566,7 @@
                     <pic:cNvPicPr/>
                   </pic:nvPicPr>
                   <pic:blipFill>
-                    <a:blip r:embed="rId18"/>
+                    <a:blip r:embed="rId19"/>
                     <a:stretch>
                       <a:fillRect/>
                     </a:stretch>
@@ -2242,20 +2616,19 @@
       <w:r>
         <w:t xml:space="preserve">avigate to the data folder </w:t>
       </w:r>
+      <w:proofErr w:type="spellStart"/>
       <w:r>
         <w:t>fluocell_</w:t>
       </w:r>
       <w:r>
         <w:t>sample</w:t>
       </w:r>
+      <w:proofErr w:type="spellEnd"/>
       <w:r>
         <w:t xml:space="preserve">\PH-Akt-GFP_1\ -&gt; double click the file “AKT-PH-YFP_PDGF52.001”. </w:t>
       </w:r>
     </w:p>
-    <w:p>
-      <w:bookmarkStart w:id="0" w:name="_GoBack"/>
-      <w:bookmarkEnd w:id="0"/>
-    </w:p>
+    <w:p/>
     <w:p>
       <w:pPr>
         <w:pStyle w:val="ListParagraph"/>
@@ -2341,16 +2714,36 @@
         <w:t xml:space="preserve"> check the box “Show Detected Boundary”.</w:t>
       </w:r>
       <w:r>
-        <w:t xml:space="preserve"> Change the index value to show the boundary. Adjust the colormap </w:t>
+        <w:t xml:space="preserve"> Change the index value to show the boundary. Adjust the </w:t>
+      </w:r>
+      <w:proofErr w:type="spellStart"/>
+      <w:r>
+        <w:t>colormap</w:t>
+      </w:r>
+      <w:proofErr w:type="spellEnd"/>
+      <w:r>
+        <w:t xml:space="preserve"> </w:t>
       </w:r>
       <w:r>
         <w:t xml:space="preserve">to 0-5000 </w:t>
       </w:r>
       <w:r>
-        <w:t>(for other data, adjust as needed).</w:t>
-      </w:r>
-      <w:r>
-        <w:t xml:space="preserve"> *Note: The user may see different intensities of color depending on what their default colormap is in MATLAB.</w:t>
+        <w:t xml:space="preserve">(for other data, adjust as </w:t>
+      </w:r>
+      <w:r>
+        <w:lastRenderedPageBreak/>
+        <w:t>needed).</w:t>
+      </w:r>
+      <w:r>
+        <w:t xml:space="preserve"> *Note: The user may see different intensities of color depending on what their default </w:t>
+      </w:r>
+      <w:proofErr w:type="spellStart"/>
+      <w:r>
+        <w:t>colormap</w:t>
+      </w:r>
+      <w:proofErr w:type="spellEnd"/>
+      <w:r>
+        <w:t xml:space="preserve"> is in MATLAB.</w:t>
       </w:r>
     </w:p>
     <w:p>
@@ -2362,7 +2755,15 @@
         <w:jc w:val="both"/>
       </w:pPr>
       <w:r>
-        <w:t xml:space="preserve">In the file sample_init_data.m, </w:t>
+        <w:t xml:space="preserve">In the file </w:t>
+      </w:r>
+      <w:proofErr w:type="spellStart"/>
+      <w:r>
+        <w:t>sample_init_data.m</w:t>
+      </w:r>
+      <w:proofErr w:type="spellEnd"/>
+      <w:r>
+        <w:t xml:space="preserve">, </w:t>
       </w:r>
       <w:r>
         <w:t>confirm that</w:t>
@@ -2374,7 +2775,15 @@
         <w:t>root variable in line 4 was updated to</w:t>
       </w:r>
       <w:r>
-        <w:t xml:space="preserve"> the location of fluocell_sample/ folder.</w:t>
+        <w:t xml:space="preserve"> the location of </w:t>
+      </w:r>
+      <w:proofErr w:type="spellStart"/>
+      <w:r>
+        <w:t>fluocell_sample</w:t>
+      </w:r>
+      <w:proofErr w:type="spellEnd"/>
+      <w:r>
+        <w:t>/ folder.</w:t>
       </w:r>
     </w:p>
     <w:p>
@@ -2396,14 +2805,21 @@
       <w:r>
         <w:t xml:space="preserve">&gt;&gt; </w:t>
       </w:r>
+      <w:proofErr w:type="gramStart"/>
       <w:r>
         <w:t>cd</w:t>
       </w:r>
+      <w:proofErr w:type="gramEnd"/>
       <w:r>
         <w:t xml:space="preserve"> </w:t>
       </w:r>
-      <w:r>
-        <w:t>fluocell/</w:t>
+      <w:proofErr w:type="spellStart"/>
+      <w:r>
+        <w:t>fluocell</w:t>
+      </w:r>
+      <w:proofErr w:type="spellEnd"/>
+      <w:r>
+        <w:t>/</w:t>
       </w:r>
       <w:r>
         <w:t>app</w:t>
@@ -2414,24 +2830,63 @@
         <w:jc w:val="both"/>
       </w:pPr>
       <w:r>
-        <w:lastRenderedPageBreak/>
-        <w:t>&gt;&gt; cell_name = 'akt_1';</w:t>
-      </w:r>
-    </w:p>
-    <w:p>
-      <w:pPr>
-        <w:jc w:val="both"/>
-      </w:pPr>
-      <w:r>
-        <w:t>&gt;&gt; data = sample_init_data('akt_1');</w:t>
-      </w:r>
-    </w:p>
-    <w:p>
-      <w:pPr>
-        <w:jc w:val="both"/>
-      </w:pPr>
-      <w:r>
-        <w:t>&gt;&gt; single_cell_analyzer('akt_1',data);</w:t>
+        <w:t xml:space="preserve">&gt;&gt; </w:t>
+      </w:r>
+      <w:proofErr w:type="spellStart"/>
+      <w:r>
+        <w:t>cell_name</w:t>
+      </w:r>
+      <w:proofErr w:type="spellEnd"/>
+      <w:r>
+        <w:t xml:space="preserve"> = 'akt_1';</w:t>
+      </w:r>
+    </w:p>
+    <w:p>
+      <w:pPr>
+        <w:jc w:val="both"/>
+      </w:pPr>
+      <w:r>
+        <w:t xml:space="preserve">&gt;&gt; </w:t>
+      </w:r>
+      <w:proofErr w:type="gramStart"/>
+      <w:r>
+        <w:t>data</w:t>
+      </w:r>
+      <w:proofErr w:type="gramEnd"/>
+      <w:r>
+        <w:t xml:space="preserve"> = </w:t>
+      </w:r>
+      <w:proofErr w:type="spellStart"/>
+      <w:r>
+        <w:t>sample_init_data</w:t>
+      </w:r>
+      <w:proofErr w:type="spellEnd"/>
+      <w:r>
+        <w:t>('akt_1');</w:t>
+      </w:r>
+    </w:p>
+    <w:p>
+      <w:pPr>
+        <w:jc w:val="both"/>
+      </w:pPr>
+      <w:r>
+        <w:t xml:space="preserve">&gt;&gt; </w:t>
+      </w:r>
+      <w:proofErr w:type="spellStart"/>
+      <w:r>
+        <w:t>single_cell_</w:t>
+      </w:r>
+      <w:proofErr w:type="gramStart"/>
+      <w:r>
+        <w:t>analyzer</w:t>
+      </w:r>
+      <w:proofErr w:type="spellEnd"/>
+      <w:r>
+        <w:t>(</w:t>
+      </w:r>
+      <w:proofErr w:type="gramEnd"/>
+      <w:r>
+        <w:t>'akt_1',data);</w:t>
       </w:r>
     </w:p>
     <w:p>
@@ -2469,7 +2924,7 @@
                     </pic:cNvPicPr>
                   </pic:nvPicPr>
                   <pic:blipFill>
-                    <a:blip r:embed="rId19" cstate="print">
+                    <a:blip r:embed="rId20" cstate="print">
                       <a:extLst>
                         <a:ext uri="{28A0092B-C50C-407E-A947-70E740481C1C}">
                           <a14:useLocalDpi xmlns:a14="http://schemas.microsoft.com/office/drawing/2010/main" val="0"/>
@@ -2668,7 +3123,7 @@
                     </pic:cNvPicPr>
                   </pic:nvPicPr>
                   <pic:blipFill>
-                    <a:blip r:embed="rId20">
+                    <a:blip r:embed="rId21">
                       <a:extLst>
                         <a:ext uri="{28A0092B-C50C-407E-A947-70E740481C1C}">
                           <a14:useLocalDpi xmlns:a14="http://schemas.microsoft.com/office/drawing/2010/main" val="0"/>
@@ -2732,7 +3187,7 @@
                     </pic:cNvPicPr>
                   </pic:nvPicPr>
                   <pic:blipFill>
-                    <a:blip r:embed="rId21">
+                    <a:blip r:embed="rId22">
                       <a:extLst>
                         <a:ext uri="{28A0092B-C50C-407E-A947-70E740481C1C}">
                           <a14:useLocalDpi xmlns:a14="http://schemas.microsoft.com/office/drawing/2010/main" val="0"/>
@@ -2970,7 +3425,7 @@
                     </pic:cNvPicPr>
                   </pic:nvPicPr>
                   <pic:blipFill>
-                    <a:blip r:embed="rId22">
+                    <a:blip r:embed="rId23">
                       <a:extLst>
                         <a:ext uri="{28A0092B-C50C-407E-A947-70E740481C1C}">
                           <a14:useLocalDpi xmlns:a14="http://schemas.microsoft.com/office/drawing/2010/main" val="0"/>
@@ -3029,7 +3484,7 @@
                     </pic:cNvPicPr>
                   </pic:nvPicPr>
                   <pic:blipFill>
-                    <a:blip r:embed="rId23">
+                    <a:blip r:embed="rId24">
                       <a:extLst>
                         <a:ext uri="{28A0092B-C50C-407E-A947-70E740481C1C}">
                           <a14:useLocalDpi xmlns:a14="http://schemas.microsoft.com/office/drawing/2010/main" val="0"/>
@@ -3144,60 +3599,6 @@
                 <pic:pic xmlns:pic="http://schemas.openxmlformats.org/drawingml/2006/picture">
                   <pic:nvPicPr>
                     <pic:cNvPr id="0" name="Picture 6"/>
-                    <pic:cNvPicPr>
-                      <a:picLocks noChangeAspect="1" noChangeArrowheads="1"/>
-                    </pic:cNvPicPr>
-                  </pic:nvPicPr>
-                  <pic:blipFill>
-                    <a:blip r:embed="rId24">
-                      <a:extLst>
-                        <a:ext uri="{28A0092B-C50C-407E-A947-70E740481C1C}">
-                          <a14:useLocalDpi xmlns:a14="http://schemas.microsoft.com/office/drawing/2010/main" val="0"/>
-                        </a:ext>
-                      </a:extLst>
-                    </a:blip>
-                    <a:srcRect/>
-                    <a:stretch>
-                      <a:fillRect/>
-                    </a:stretch>
-                  </pic:blipFill>
-                  <pic:spPr bwMode="auto">
-                    <a:xfrm>
-                      <a:off x="0" y="0"/>
-                      <a:ext cx="2515235" cy="2875915"/>
-                    </a:xfrm>
-                    <a:prstGeom prst="rect">
-                      <a:avLst/>
-                    </a:prstGeom>
-                    <a:noFill/>
-                    <a:ln>
-                      <a:noFill/>
-                    </a:ln>
-                  </pic:spPr>
-                </pic:pic>
-              </a:graphicData>
-            </a:graphic>
-          </wp:inline>
-        </w:drawing>
-      </w:r>
-      <w:r>
-        <w:rPr>
-          <w:noProof/>
-          <w:lang w:eastAsia="en-US"/>
-        </w:rPr>
-        <w:drawing>
-          <wp:inline distT="0" distB="0" distL="0" distR="0" wp14:editId="45F2350B">
-            <wp:extent cx="2515235" cy="2875915"/>
-            <wp:effectExtent l="0" t="0" r="0" b="0"/>
-            <wp:docPr id="7" name="Picture 7"/>
-            <wp:cNvGraphicFramePr>
-              <a:graphicFrameLocks xmlns:a="http://schemas.openxmlformats.org/drawingml/2006/main" noChangeAspect="1"/>
-            </wp:cNvGraphicFramePr>
-            <a:graphic xmlns:a="http://schemas.openxmlformats.org/drawingml/2006/main">
-              <a:graphicData uri="http://schemas.openxmlformats.org/drawingml/2006/picture">
-                <pic:pic xmlns:pic="http://schemas.openxmlformats.org/drawingml/2006/picture">
-                  <pic:nvPicPr>
-                    <pic:cNvPr id="0" name="Picture 7"/>
                     <pic:cNvPicPr>
                       <a:picLocks noChangeAspect="1" noChangeArrowheads="1"/>
                     </pic:cNvPicPr>
@@ -3234,32 +3635,16 @@
           </wp:inline>
         </w:drawing>
       </w:r>
-    </w:p>
-    <w:p>
-      <w:pPr>
-        <w:tabs>
-          <w:tab w:val="left" w:pos="0"/>
-        </w:tabs>
-        <w:rPr>
-          <w:noProof/>
-        </w:rPr>
-      </w:pPr>
-      <w:r>
-        <w:rPr>
-          <w:noProof/>
-        </w:rPr>
-        <w:t xml:space="preserve">        </w:t>
-      </w:r>
       <w:r>
         <w:rPr>
           <w:noProof/>
           <w:lang w:eastAsia="en-US"/>
         </w:rPr>
         <w:drawing>
-          <wp:inline distT="0" distB="0" distL="0" distR="0" wp14:editId="42634D4A">
+          <wp:inline distT="0" distB="0" distL="0" distR="0" wp14:editId="45F2350B">
             <wp:extent cx="2515235" cy="2875915"/>
             <wp:effectExtent l="0" t="0" r="0" b="0"/>
-            <wp:docPr id="8" name="Picture 8"/>
+            <wp:docPr id="7" name="Picture 7"/>
             <wp:cNvGraphicFramePr>
               <a:graphicFrameLocks xmlns:a="http://schemas.openxmlformats.org/drawingml/2006/main" noChangeAspect="1"/>
             </wp:cNvGraphicFramePr>
@@ -3267,7 +3652,7 @@
               <a:graphicData uri="http://schemas.openxmlformats.org/drawingml/2006/picture">
                 <pic:pic xmlns:pic="http://schemas.openxmlformats.org/drawingml/2006/picture">
                   <pic:nvPicPr>
-                    <pic:cNvPr id="0" name="Picture 8"/>
+                    <pic:cNvPr id="0" name="Picture 7"/>
                     <pic:cNvPicPr>
                       <a:picLocks noChangeAspect="1" noChangeArrowheads="1"/>
                     </pic:cNvPicPr>
@@ -3304,16 +3689,32 @@
           </wp:inline>
         </w:drawing>
       </w:r>
+    </w:p>
+    <w:p>
+      <w:pPr>
+        <w:tabs>
+          <w:tab w:val="left" w:pos="0"/>
+        </w:tabs>
+        <w:rPr>
+          <w:noProof/>
+        </w:rPr>
+      </w:pPr>
+      <w:r>
+        <w:rPr>
+          <w:noProof/>
+        </w:rPr>
+        <w:t xml:space="preserve">        </w:t>
+      </w:r>
       <w:r>
         <w:rPr>
           <w:noProof/>
           <w:lang w:eastAsia="en-US"/>
         </w:rPr>
         <w:drawing>
-          <wp:inline distT="0" distB="0" distL="0" distR="0" wp14:editId="1CDC3A49">
+          <wp:inline distT="0" distB="0" distL="0" distR="0" wp14:editId="42634D4A">
             <wp:extent cx="2515235" cy="2875915"/>
             <wp:effectExtent l="0" t="0" r="0" b="0"/>
-            <wp:docPr id="9" name="Picture 9"/>
+            <wp:docPr id="8" name="Picture 8"/>
             <wp:cNvGraphicFramePr>
               <a:graphicFrameLocks xmlns:a="http://schemas.openxmlformats.org/drawingml/2006/main" noChangeAspect="1"/>
             </wp:cNvGraphicFramePr>
@@ -3321,7 +3722,7 @@
               <a:graphicData uri="http://schemas.openxmlformats.org/drawingml/2006/picture">
                 <pic:pic xmlns:pic="http://schemas.openxmlformats.org/drawingml/2006/picture">
                   <pic:nvPicPr>
-                    <pic:cNvPr id="0" name="Picture 9"/>
+                    <pic:cNvPr id="0" name="Picture 8"/>
                     <pic:cNvPicPr>
                       <a:picLocks noChangeAspect="1" noChangeArrowheads="1"/>
                     </pic:cNvPicPr>
@@ -3358,6 +3759,60 @@
           </wp:inline>
         </w:drawing>
       </w:r>
+      <w:r>
+        <w:rPr>
+          <w:noProof/>
+          <w:lang w:eastAsia="en-US"/>
+        </w:rPr>
+        <w:drawing>
+          <wp:inline distT="0" distB="0" distL="0" distR="0" wp14:editId="1CDC3A49">
+            <wp:extent cx="2515235" cy="2875915"/>
+            <wp:effectExtent l="0" t="0" r="0" b="0"/>
+            <wp:docPr id="9" name="Picture 9"/>
+            <wp:cNvGraphicFramePr>
+              <a:graphicFrameLocks xmlns:a="http://schemas.openxmlformats.org/drawingml/2006/main" noChangeAspect="1"/>
+            </wp:cNvGraphicFramePr>
+            <a:graphic xmlns:a="http://schemas.openxmlformats.org/drawingml/2006/main">
+              <a:graphicData uri="http://schemas.openxmlformats.org/drawingml/2006/picture">
+                <pic:pic xmlns:pic="http://schemas.openxmlformats.org/drawingml/2006/picture">
+                  <pic:nvPicPr>
+                    <pic:cNvPr id="0" name="Picture 9"/>
+                    <pic:cNvPicPr>
+                      <a:picLocks noChangeAspect="1" noChangeArrowheads="1"/>
+                    </pic:cNvPicPr>
+                  </pic:nvPicPr>
+                  <pic:blipFill>
+                    <a:blip r:embed="rId28">
+                      <a:extLst>
+                        <a:ext uri="{28A0092B-C50C-407E-A947-70E740481C1C}">
+                          <a14:useLocalDpi xmlns:a14="http://schemas.microsoft.com/office/drawing/2010/main" val="0"/>
+                        </a:ext>
+                      </a:extLst>
+                    </a:blip>
+                    <a:srcRect/>
+                    <a:stretch>
+                      <a:fillRect/>
+                    </a:stretch>
+                  </pic:blipFill>
+                  <pic:spPr bwMode="auto">
+                    <a:xfrm>
+                      <a:off x="0" y="0"/>
+                      <a:ext cx="2515235" cy="2875915"/>
+                    </a:xfrm>
+                    <a:prstGeom prst="rect">
+                      <a:avLst/>
+                    </a:prstGeom>
+                    <a:noFill/>
+                    <a:ln>
+                      <a:noFill/>
+                    </a:ln>
+                  </pic:spPr>
+                </pic:pic>
+              </a:graphicData>
+            </a:graphic>
+          </wp:inline>
+        </w:drawing>
+      </w:r>
     </w:p>
     <w:p>
       <w:pPr>
@@ -3478,14 +3933,29 @@
       <w:r>
         <w:t xml:space="preserve">&gt;&gt; </w:t>
       </w:r>
-      <w:r>
-        <w:t xml:space="preserve">cd </w:t>
-      </w:r>
+      <w:proofErr w:type="gramStart"/>
+      <w:r>
+        <w:t>cd</w:t>
+      </w:r>
+      <w:proofErr w:type="gramEnd"/>
+      <w:r>
+        <w:t xml:space="preserve"> </w:t>
+      </w:r>
+      <w:proofErr w:type="spellStart"/>
       <w:r>
         <w:t>fluocell</w:t>
       </w:r>
-      <w:r>
-        <w:t>/app/fa_analysis/</w:t>
+      <w:proofErr w:type="spellEnd"/>
+      <w:r>
+        <w:t>/app/</w:t>
+      </w:r>
+      <w:proofErr w:type="spellStart"/>
+      <w:r>
+        <w:t>fa_analysis</w:t>
+      </w:r>
+      <w:proofErr w:type="spellEnd"/>
+      <w:r>
+        <w:t>/</w:t>
       </w:r>
     </w:p>
     <w:p>
@@ -3496,8 +3966,21 @@
       <w:r>
         <w:t xml:space="preserve">&gt;&gt; </w:t>
       </w:r>
-      <w:r>
-        <w:t>cell_name = 'src_pax';</w:t>
+      <w:proofErr w:type="spellStart"/>
+      <w:r>
+        <w:t>cell_name</w:t>
+      </w:r>
+      <w:proofErr w:type="spellEnd"/>
+      <w:r>
+        <w:t xml:space="preserve"> = '</w:t>
+      </w:r>
+      <w:proofErr w:type="spellStart"/>
+      <w:r>
+        <w:t>src_pax</w:t>
+      </w:r>
+      <w:proofErr w:type="spellEnd"/>
+      <w:r>
+        <w:t>';</w:t>
       </w:r>
     </w:p>
     <w:p>
@@ -3514,14 +3997,37 @@
       <w:r>
         <w:t xml:space="preserve"> = </w:t>
       </w:r>
-      <w:r>
-        <w:t>sample_init_dat</w:t>
+      <w:proofErr w:type="spellStart"/>
+      <w:r>
+        <w:t>sample_init_</w:t>
+      </w:r>
+      <w:proofErr w:type="gramStart"/>
+      <w:r>
+        <w:t>dat</w:t>
       </w:r>
       <w:r>
         <w:t>a</w:t>
       </w:r>
-      <w:r>
-        <w:t>(cell_name, 'batch_detect_cell');</w:t>
+      <w:proofErr w:type="spellEnd"/>
+      <w:r>
+        <w:t>(</w:t>
+      </w:r>
+      <w:proofErr w:type="spellStart"/>
+      <w:proofErr w:type="gramEnd"/>
+      <w:r>
+        <w:t>cell_name</w:t>
+      </w:r>
+      <w:proofErr w:type="spellEnd"/>
+      <w:r>
+        <w:t>, '</w:t>
+      </w:r>
+      <w:proofErr w:type="spellStart"/>
+      <w:r>
+        <w:t>batch_detect_cell</w:t>
+      </w:r>
+      <w:proofErr w:type="spellEnd"/>
+      <w:r>
+        <w:t>');</w:t>
       </w:r>
     </w:p>
     <w:p>
@@ -3532,7 +4038,28 @@
         <w:t xml:space="preserve">      </w:t>
       </w:r>
       <w:r>
-        <w:t>&gt;&gt;batch_detect_cell(cell_name, data);</w:t>
+        <w:t>&gt;&gt;</w:t>
+      </w:r>
+      <w:proofErr w:type="spellStart"/>
+      <w:r>
+        <w:t>batch_detect_</w:t>
+      </w:r>
+      <w:proofErr w:type="gramStart"/>
+      <w:r>
+        <w:t>cell</w:t>
+      </w:r>
+      <w:proofErr w:type="spellEnd"/>
+      <w:r>
+        <w:t>(</w:t>
+      </w:r>
+      <w:proofErr w:type="spellStart"/>
+      <w:proofErr w:type="gramEnd"/>
+      <w:r>
+        <w:t>cell_name</w:t>
+      </w:r>
+      <w:proofErr w:type="spellEnd"/>
+      <w:r>
+        <w:t>, data);</w:t>
       </w:r>
     </w:p>
     <w:p>
@@ -3566,7 +4093,7 @@
                     </pic:cNvPicPr>
                   </pic:nvPicPr>
                   <pic:blipFill>
-                    <a:blip r:embed="rId28">
+                    <a:blip r:embed="rId29">
                       <a:extLst>
                         <a:ext uri="{28A0092B-C50C-407E-A947-70E740481C1C}">
                           <a14:useLocalDpi xmlns:a14="http://schemas.microsoft.com/office/drawing/2010/main" val="0"/>
@@ -3620,7 +4147,7 @@
                     </pic:cNvPicPr>
                   </pic:nvPicPr>
                   <pic:blipFill>
-                    <a:blip r:embed="rId29" cstate="print">
+                    <a:blip r:embed="rId30" cstate="print">
                       <a:extLst>
                         <a:ext uri="{28A0092B-C50C-407E-A947-70E740481C1C}">
                           <a14:useLocalDpi xmlns:a14="http://schemas.microsoft.com/office/drawing/2010/main" val="0"/>
@@ -3669,23 +4196,92 @@
         <w:jc w:val="both"/>
       </w:pPr>
       <w:r>
-        <w:t>&gt;&gt; cell_name = 'src_pax';</w:t>
-      </w:r>
-    </w:p>
-    <w:p>
-      <w:pPr>
-        <w:jc w:val="both"/>
-      </w:pPr>
-      <w:r>
-        <w:t>&gt;&gt; data = sample_init_data(cell_name, 'batch_detect_fa');</w:t>
-      </w:r>
-    </w:p>
-    <w:p>
-      <w:pPr>
-        <w:jc w:val="both"/>
-      </w:pPr>
-      <w:r>
-        <w:t>&gt;&gt; batch_detect_fa(cell_name, data);</w:t>
+        <w:t xml:space="preserve">&gt;&gt; </w:t>
+      </w:r>
+      <w:proofErr w:type="spellStart"/>
+      <w:r>
+        <w:t>cell_name</w:t>
+      </w:r>
+      <w:proofErr w:type="spellEnd"/>
+      <w:r>
+        <w:t xml:space="preserve"> = '</w:t>
+      </w:r>
+      <w:proofErr w:type="spellStart"/>
+      <w:r>
+        <w:t>src_pax</w:t>
+      </w:r>
+      <w:proofErr w:type="spellEnd"/>
+      <w:r>
+        <w:t>';</w:t>
+      </w:r>
+    </w:p>
+    <w:p>
+      <w:pPr>
+        <w:jc w:val="both"/>
+      </w:pPr>
+      <w:r>
+        <w:t xml:space="preserve">&gt;&gt; </w:t>
+      </w:r>
+      <w:proofErr w:type="gramStart"/>
+      <w:r>
+        <w:t>data</w:t>
+      </w:r>
+      <w:proofErr w:type="gramEnd"/>
+      <w:r>
+        <w:t xml:space="preserve"> = </w:t>
+      </w:r>
+      <w:proofErr w:type="spellStart"/>
+      <w:r>
+        <w:t>sample_init_data</w:t>
+      </w:r>
+      <w:proofErr w:type="spellEnd"/>
+      <w:r>
+        <w:t>(</w:t>
+      </w:r>
+      <w:proofErr w:type="spellStart"/>
+      <w:r>
+        <w:t>cell_name</w:t>
+      </w:r>
+      <w:proofErr w:type="spellEnd"/>
+      <w:r>
+        <w:t>, '</w:t>
+      </w:r>
+      <w:proofErr w:type="spellStart"/>
+      <w:r>
+        <w:t>batch_detect_fa</w:t>
+      </w:r>
+      <w:proofErr w:type="spellEnd"/>
+      <w:r>
+        <w:t>');</w:t>
+      </w:r>
+    </w:p>
+    <w:p>
+      <w:pPr>
+        <w:jc w:val="both"/>
+      </w:pPr>
+      <w:r>
+        <w:t xml:space="preserve">&gt;&gt; </w:t>
+      </w:r>
+      <w:proofErr w:type="spellStart"/>
+      <w:r>
+        <w:t>batch_detect_</w:t>
+      </w:r>
+      <w:proofErr w:type="gramStart"/>
+      <w:r>
+        <w:t>fa</w:t>
+      </w:r>
+      <w:proofErr w:type="spellEnd"/>
+      <w:r>
+        <w:t>(</w:t>
+      </w:r>
+      <w:proofErr w:type="spellStart"/>
+      <w:proofErr w:type="gramEnd"/>
+      <w:r>
+        <w:t>cell_name</w:t>
+      </w:r>
+      <w:proofErr w:type="spellEnd"/>
+      <w:r>
+        <w:t>, data);</w:t>
       </w:r>
     </w:p>
     <w:p>
@@ -3715,7 +4311,7 @@
                     </pic:cNvPicPr>
                   </pic:nvPicPr>
                   <pic:blipFill>
-                    <a:blip r:embed="rId30">
+                    <a:blip r:embed="rId31">
                       <a:extLst>
                         <a:ext uri="{28A0092B-C50C-407E-A947-70E740481C1C}">
                           <a14:useLocalDpi xmlns:a14="http://schemas.microsoft.com/office/drawing/2010/main" val="0"/>
@@ -3764,7 +4360,28 @@
         <w:jc w:val="both"/>
       </w:pPr>
       <w:r>
-        <w:t>&gt;&gt; compute_fa_property(cell_name, data);</w:t>
+        <w:t xml:space="preserve">&gt;&gt; </w:t>
+      </w:r>
+      <w:proofErr w:type="spellStart"/>
+      <w:r>
+        <w:t>compute_fa_</w:t>
+      </w:r>
+      <w:proofErr w:type="gramStart"/>
+      <w:r>
+        <w:t>property</w:t>
+      </w:r>
+      <w:proofErr w:type="spellEnd"/>
+      <w:r>
+        <w:t>(</w:t>
+      </w:r>
+      <w:proofErr w:type="spellStart"/>
+      <w:proofErr w:type="gramEnd"/>
+      <w:r>
+        <w:t>cell_name</w:t>
+      </w:r>
+      <w:proofErr w:type="spellEnd"/>
+      <w:r>
+        <w:t>, data);</w:t>
       </w:r>
     </w:p>
     <w:p>
@@ -3794,7 +4411,7 @@
                     </pic:cNvPicPr>
                   </pic:nvPicPr>
                   <pic:blipFill>
-                    <a:blip r:embed="rId31">
+                    <a:blip r:embed="rId32">
                       <a:extLst>
                         <a:ext uri="{28A0092B-C50C-407E-A947-70E740481C1C}">
                           <a14:useLocalDpi xmlns:a14="http://schemas.microsoft.com/office/drawing/2010/main" val="0"/>
@@ -3848,7 +4465,7 @@
                     </pic:cNvPicPr>
                   </pic:nvPicPr>
                   <pic:blipFill>
-                    <a:blip r:embed="rId32" cstate="print">
+                    <a:blip r:embed="rId33" cstate="print">
                       <a:extLst>
                         <a:ext uri="{28A0092B-C50C-407E-A947-70E740481C1C}">
                           <a14:useLocalDpi xmlns:a14="http://schemas.microsoft.com/office/drawing/2010/main" val="0"/>
@@ -3918,18 +4535,28 @@
       <w:r>
         <w:t xml:space="preserve">First, enable </w:t>
       </w:r>
+      <w:proofErr w:type="spellStart"/>
       <w:r>
         <w:rPr>
           <w:i/>
         </w:rPr>
         <w:t>Fluocell</w:t>
       </w:r>
+      <w:proofErr w:type="spellEnd"/>
       <w:r>
         <w:t xml:space="preserve"> to display multiple cell regions:</w:t>
       </w:r>
       <w:r>
         <w:br/>
-        <w:t>&gt;&gt;fluocell_data.multiple_region = 1;</w:t>
+        <w:t>&gt;&gt;</w:t>
+      </w:r>
+      <w:proofErr w:type="spellStart"/>
+      <w:r>
+        <w:t>fluocell_data.multiple_region</w:t>
+      </w:r>
+      <w:proofErr w:type="spellEnd"/>
+      <w:r>
+        <w:t xml:space="preserve"> = 1;</w:t>
       </w:r>
       <w:r>
         <w:br/>
@@ -3964,7 +4591,7 @@
                     </pic:cNvPicPr>
                   </pic:nvPicPr>
                   <pic:blipFill>
-                    <a:blip r:embed="rId33">
+                    <a:blip r:embed="rId34">
                       <a:extLst>
                         <a:ext uri="{28A0092B-C50C-407E-A947-70E740481C1C}">
                           <a14:useLocalDpi xmlns:a14="http://schemas.microsoft.com/office/drawing/2010/main" val="0"/>
@@ -4008,7 +4635,15 @@
       </w:r>
       <w:r>
         <w:br/>
-        <w:t>&gt;&gt;fluocell_data.segment_method = 1;</w:t>
+        <w:t>&gt;&gt;</w:t>
+      </w:r>
+      <w:proofErr w:type="spellStart"/>
+      <w:r>
+        <w:t>fluocell_data.segment_method</w:t>
+      </w:r>
+      <w:proofErr w:type="spellEnd"/>
+      <w:r>
+        <w:t xml:space="preserve"> = 1;</w:t>
       </w:r>
       <w:r>
         <w:br/>
@@ -4016,7 +4651,15 @@
       </w:r>
       <w:r>
         <w:br/>
-        <w:t>&gt;&gt;fluocell_data.segment_method = 2;</w:t>
+        <w:t>&gt;&gt;</w:t>
+      </w:r>
+      <w:proofErr w:type="spellStart"/>
+      <w:r>
+        <w:t>fluocell_data.segment_method</w:t>
+      </w:r>
+      <w:proofErr w:type="spellEnd"/>
+      <w:r>
+        <w:t xml:space="preserve"> = 2;</w:t>
       </w:r>
     </w:p>
     <w:p>
@@ -4255,7 +4898,7 @@
                     </pic:cNvPicPr>
                   </pic:nvPicPr>
                   <pic:blipFill>
-                    <a:blip r:embed="rId34" cstate="print">
+                    <a:blip r:embed="rId35" cstate="print">
                       <a:extLst>
                         <a:ext uri="{28A0092B-C50C-407E-A947-70E740481C1C}">
                           <a14:useLocalDpi xmlns:a14="http://schemas.microsoft.com/office/drawing/2010/main" val="0"/>
@@ -4309,7 +4952,7 @@
                     </pic:cNvPicPr>
                   </pic:nvPicPr>
                   <pic:blipFill>
-                    <a:blip r:embed="rId35" cstate="print">
+                    <a:blip r:embed="rId36" cstate="print">
                       <a:extLst>
                         <a:ext uri="{28A0092B-C50C-407E-A947-70E740481C1C}">
                           <a14:useLocalDpi xmlns:a14="http://schemas.microsoft.com/office/drawing/2010/main" val="0"/>
@@ -4345,6 +4988,7 @@
       <w:r>
         <w:t xml:space="preserve">Note: For the current version of </w:t>
       </w:r>
+      <w:proofErr w:type="spellStart"/>
       <w:r>
         <w:rPr>
           <w:i/>
@@ -4357,6 +5001,7 @@
         </w:rPr>
         <w:t>l</w:t>
       </w:r>
+      <w:proofErr w:type="spellEnd"/>
       <w:r>
         <w:t xml:space="preserve">, </w:t>
       </w:r>
@@ -4364,14 +5009,24 @@
         <w:t>the</w:t>
       </w:r>
       <w:r>
-        <w:t xml:space="preserve"> segment_method parameter only enables </w:t>
-      </w:r>
+        <w:t xml:space="preserve"> </w:t>
+      </w:r>
+      <w:proofErr w:type="spellStart"/>
+      <w:r>
+        <w:t>segment_method</w:t>
+      </w:r>
+      <w:proofErr w:type="spellEnd"/>
+      <w:r>
+        <w:t xml:space="preserve"> parameter only enables </w:t>
+      </w:r>
+      <w:proofErr w:type="spellStart"/>
       <w:r>
         <w:rPr>
           <w:i/>
         </w:rPr>
         <w:t>Fluocell</w:t>
       </w:r>
+      <w:proofErr w:type="spellEnd"/>
       <w:r>
         <w:t xml:space="preserve"> to create a visual separation of cells. Any quantitative analysis would not incorporate how the cells are segmented using the watershed method.</w:t>
       </w:r>
@@ -4401,14 +5056,32 @@
           <w:i/>
           <w:u w:val="single"/>
         </w:rPr>
-        <w:t>Useful Fluocell F</w:t>
-      </w:r>
+        <w:t xml:space="preserve">Useful </w:t>
+      </w:r>
+      <w:proofErr w:type="spellStart"/>
       <w:r>
         <w:rPr>
           <w:b/>
           <w:i/>
           <w:u w:val="single"/>
         </w:rPr>
+        <w:t>Fluocell</w:t>
+      </w:r>
+      <w:proofErr w:type="spellEnd"/>
+      <w:r>
+        <w:rPr>
+          <w:b/>
+          <w:i/>
+          <w:u w:val="single"/>
+        </w:rPr>
+        <w:t xml:space="preserve"> F</w:t>
+      </w:r>
+      <w:r>
+        <w:rPr>
+          <w:b/>
+          <w:i/>
+          <w:u w:val="single"/>
+        </w:rPr>
         <w:t>unctions:</w:t>
       </w:r>
     </w:p>
@@ -4420,11 +5093,29 @@
       <w:r>
         <w:t xml:space="preserve">It is required that the image sequence of each cell is located in a separated folder. This function can be used to divide multiple position data into different folders: </w:t>
       </w:r>
-      <w:r>
-        <w:t>batch_sort_file_multiple_position</w:t>
-      </w:r>
-      <w:r>
-        <w:t xml:space="preserve">(path, sub_dir). </w:t>
+      <w:proofErr w:type="spellStart"/>
+      <w:r>
+        <w:t>batch_sort_file_multiple_</w:t>
+      </w:r>
+      <w:proofErr w:type="gramStart"/>
+      <w:r>
+        <w:t>position</w:t>
+      </w:r>
+      <w:proofErr w:type="spellEnd"/>
+      <w:r>
+        <w:t>(</w:t>
+      </w:r>
+      <w:proofErr w:type="gramEnd"/>
+      <w:r>
+        <w:t xml:space="preserve">path, </w:t>
+      </w:r>
+      <w:proofErr w:type="spellStart"/>
+      <w:r>
+        <w:t>sub_dir</w:t>
+      </w:r>
+      <w:proofErr w:type="spellEnd"/>
+      <w:r>
+        <w:t xml:space="preserve">). </w:t>
       </w:r>
       <w:r>
         <w:t xml:space="preserve">Note: </w:t>
@@ -4457,7 +5148,23 @@
         <w:jc w:val="both"/>
       </w:pPr>
       <w:r>
-        <w:t xml:space="preserve">  &gt;&gt; path = 'E:\sof\fluocell_2.1\data\migration\07_01_2010\';  </w:t>
+        <w:t xml:space="preserve">  &gt;&gt; </w:t>
+      </w:r>
+      <w:proofErr w:type="gramStart"/>
+      <w:r>
+        <w:t>path</w:t>
+      </w:r>
+      <w:proofErr w:type="gramEnd"/>
+      <w:r>
+        <w:t xml:space="preserve"> = 'E:\</w:t>
+      </w:r>
+      <w:proofErr w:type="spellStart"/>
+      <w:r>
+        <w:t>sof</w:t>
+      </w:r>
+      <w:proofErr w:type="spellEnd"/>
+      <w:r>
+        <w:t xml:space="preserve">\fluocell_2.1\data\migration\07_01_2010\';  </w:t>
       </w:r>
     </w:p>
     <w:p>
@@ -4469,7 +5176,15 @@
         <w:t xml:space="preserve">  </w:t>
       </w:r>
       <w:r>
-        <w:t>&gt;&gt; sub_dir = {'FN5\2_2\', 'FN5\2_3\', 'FN5\2_FBS10\', 'FN10\1\', 'FN20\1\'};</w:t>
+        <w:t xml:space="preserve">&gt;&gt; </w:t>
+      </w:r>
+      <w:proofErr w:type="spellStart"/>
+      <w:r>
+        <w:t>sub_dir</w:t>
+      </w:r>
+      <w:proofErr w:type="spellEnd"/>
+      <w:r>
+        <w:t xml:space="preserve"> = {'FN5\2_2\', 'FN5\2_3\', 'FN5\2_FBS10\', 'FN10\1\', 'FN20\1\'};</w:t>
       </w:r>
       <w:r>
         <w:t xml:space="preserve"> </w:t>
@@ -4490,11 +5205,24 @@
         <w:lastRenderedPageBreak/>
         <w:t xml:space="preserve">  &gt;&gt; </w:t>
       </w:r>
-      <w:r>
-        <w:t xml:space="preserve">batch_sort_file_multiple_position </w:t>
-      </w:r>
-      <w:r>
-        <w:t>(path, sub_dir)</w:t>
+      <w:proofErr w:type="spellStart"/>
+      <w:r>
+        <w:t>batch_sort_file_multiple_position</w:t>
+      </w:r>
+      <w:proofErr w:type="spellEnd"/>
+      <w:r>
+        <w:t xml:space="preserve"> </w:t>
+      </w:r>
+      <w:r>
+        <w:t xml:space="preserve">(path, </w:t>
+      </w:r>
+      <w:proofErr w:type="spellStart"/>
+      <w:r>
+        <w:t>sub_dir</w:t>
+      </w:r>
+      <w:proofErr w:type="spellEnd"/>
+      <w:r>
+        <w:t>)</w:t>
       </w:r>
     </w:p>
     <w:p>
@@ -4506,7 +5234,15 @@
         <w:jc w:val="both"/>
       </w:pPr>
       <w:r>
-        <w:t>Different types of regions of interest. By default, fluocell allows the user to choose a region of polygonal shape which is supplied by the user. There is an additional option to choose a circular region of a fixed diameter. This can be set up in MATLAB by</w:t>
+        <w:t xml:space="preserve">Different types of regions of interest. By default, </w:t>
+      </w:r>
+      <w:proofErr w:type="spellStart"/>
+      <w:r>
+        <w:t>fluocell</w:t>
+      </w:r>
+      <w:proofErr w:type="spellEnd"/>
+      <w:r>
+        <w:t xml:space="preserve"> allows the user to choose a region of polygonal shape which is supplied by the user. There is an additional option to choose a circular region of a fixed diameter. This can be set up in MATLAB by</w:t>
       </w:r>
     </w:p>
     <w:p>
@@ -4515,7 +5251,15 @@
         <w:jc w:val="both"/>
       </w:pPr>
       <w:r>
-        <w:t>&gt;&gt; fluocell_data.roi_type = ‘circle with fixed diameter’;</w:t>
+        <w:t xml:space="preserve">&gt;&gt; </w:t>
+      </w:r>
+      <w:proofErr w:type="spellStart"/>
+      <w:r>
+        <w:t>fluocell_data.roi_type</w:t>
+      </w:r>
+      <w:proofErr w:type="spellEnd"/>
+      <w:r>
+        <w:t xml:space="preserve"> = ‘circle with fixed diameter’;</w:t>
       </w:r>
     </w:p>
     <w:p>
@@ -4524,7 +5268,15 @@
         <w:jc w:val="both"/>
       </w:pPr>
       <w:r>
-        <w:t>&gt;&gt; fluocell_data.roi_diameter = 100;</w:t>
+        <w:t xml:space="preserve">&gt;&gt; </w:t>
+      </w:r>
+      <w:proofErr w:type="spellStart"/>
+      <w:r>
+        <w:t>fluocell_data.roi_diameter</w:t>
+      </w:r>
+      <w:proofErr w:type="spellEnd"/>
+      <w:r>
+        <w:t xml:space="preserve"> = 100;</w:t>
       </w:r>
     </w:p>
     <w:p>
@@ -4533,7 +5285,23 @@
         <w:jc w:val="both"/>
       </w:pPr>
       <w:r>
-        <w:t>If you want to switch back to a polygon region, simply remove the roi.mat file from the ourput/ folder and set:</w:t>
+        <w:t xml:space="preserve">If you want to switch back to a polygon region, simply remove the </w:t>
+      </w:r>
+      <w:proofErr w:type="spellStart"/>
+      <w:r>
+        <w:t>roi.mat</w:t>
+      </w:r>
+      <w:proofErr w:type="spellEnd"/>
+      <w:r>
+        <w:t xml:space="preserve"> file from the </w:t>
+      </w:r>
+      <w:proofErr w:type="spellStart"/>
+      <w:r>
+        <w:t>ourput</w:t>
+      </w:r>
+      <w:proofErr w:type="spellEnd"/>
+      <w:r>
+        <w:t>/ folder and set:</w:t>
       </w:r>
     </w:p>
     <w:p>
@@ -4542,7 +5310,15 @@
         <w:jc w:val="both"/>
       </w:pPr>
       <w:r>
-        <w:t>&gt;&gt; fluocell_data.roi_type = ‘any’;</w:t>
+        <w:t xml:space="preserve">&gt;&gt; </w:t>
+      </w:r>
+      <w:proofErr w:type="spellStart"/>
+      <w:r>
+        <w:t>fluocell_data.roi_type</w:t>
+      </w:r>
+      <w:proofErr w:type="spellEnd"/>
+      <w:r>
+        <w:t xml:space="preserve"> = ‘any’;</w:t>
       </w:r>
     </w:p>
     <w:p>
@@ -4551,7 +5327,15 @@
         <w:jc w:val="both"/>
       </w:pPr>
       <w:r>
-        <w:t>&gt;&gt; fluocell_data.roi_diameter = 0;</w:t>
+        <w:t xml:space="preserve">&gt;&gt; </w:t>
+      </w:r>
+      <w:proofErr w:type="spellStart"/>
+      <w:r>
+        <w:t>fluocell_data.roi_diameter</w:t>
+      </w:r>
+      <w:proofErr w:type="spellEnd"/>
+      <w:r>
+        <w:t xml:space="preserve"> = 0;</w:t>
       </w:r>
     </w:p>
     <w:p>
@@ -4610,19 +5394,59 @@
           <w:i/>
           <w:u w:val="single"/>
         </w:rPr>
-        <w:t>What is the channel patterns and time frame pattern for the images obtained using software other than metamorph.</w:t>
-      </w:r>
-    </w:p>
-    <w:p>
+        <w:t xml:space="preserve">What is the channel patterns and time frame pattern for the images obtained using software other than </w:t>
+      </w:r>
+      <w:proofErr w:type="spellStart"/>
       <w:r>
         <w:rPr>
           <w:i/>
           <w:u w:val="single"/>
         </w:rPr>
+        <w:t>metamorph</w:t>
+      </w:r>
+      <w:proofErr w:type="spellEnd"/>
+      <w:r>
+        <w:rPr>
+          <w:i/>
+          <w:u w:val="single"/>
+        </w:rPr>
+        <w:t>.</w:t>
+      </w:r>
+    </w:p>
+    <w:p>
+      <w:r>
+        <w:rPr>
+          <w:i/>
+          <w:u w:val="single"/>
+        </w:rPr>
         <w:t>Answer:</w:t>
       </w:r>
       <w:r>
-        <w:t xml:space="preserve"> The channel patterns and time frame pattern are provided by the user to help Fluocell to recognize the donor and acceptor image files. The default values will work for the image files obtained from out Nikon microscope via metamorph. For example, the image files have the names such as fret11.001, fret11.002, …, fret12.001, fret12.002 etc. </w:t>
+        <w:t xml:space="preserve"> The channel patterns and time frame pattern are provided by the user to help </w:t>
+      </w:r>
+      <w:proofErr w:type="spellStart"/>
+      <w:r>
+        <w:t>Fluocell</w:t>
+      </w:r>
+      <w:proofErr w:type="spellEnd"/>
+      <w:r>
+        <w:t xml:space="preserve"> to recognize the donor and acceptor image files. The default values will work for the image files obtained from out Nikon microscope via </w:t>
+      </w:r>
+      <w:proofErr w:type="spellStart"/>
+      <w:r>
+        <w:t>metamorph</w:t>
+      </w:r>
+      <w:proofErr w:type="spellEnd"/>
+      <w:r>
+        <w:t>. For example, the image files have the names such as fret11.001, fret11.002</w:t>
+      </w:r>
+      <w:proofErr w:type="gramStart"/>
+      <w:r>
+        <w:t>, …,</w:t>
+      </w:r>
+      <w:proofErr w:type="gramEnd"/>
+      <w:r>
+        <w:t xml:space="preserve"> fret12.001, fret12.002 etc. </w:t>
       </w:r>
     </w:p>
     <w:p>
@@ -4630,7 +5454,15 @@
         <w:t>The first channel pattern</w:t>
       </w:r>
       <w:r>
-        <w:t>: fret11 ; the second channel pattern: fret12; the time frame pattern: {‘001’, ‘%03d’}</w:t>
+        <w:t xml:space="preserve">: </w:t>
+      </w:r>
+      <w:proofErr w:type="gramStart"/>
+      <w:r>
+        <w:t>fret11 ;</w:t>
+      </w:r>
+      <w:proofErr w:type="gramEnd"/>
+      <w:r>
+        <w:t xml:space="preserve"> the second channel pattern: fret12; the time frame pattern: {‘001’, ‘%03d’}</w:t>
       </w:r>
       <w:r>
         <w:t>, where the pattern string ‘%03d’ follows the convention in C++ or MATLAB, meaning an integer of 3 digits padded by 0</w:t>
@@ -4639,10 +5471,58 @@
         <w:t xml:space="preserve">. And the string ‘001’ should match the first donor image file that you click when opening the image. </w:t>
       </w:r>
       <w:r>
-        <w:t>In another example, the image files have the names such as cfp_t1.tiff, cfp_t2.tiff, …, yfp_t1, yfp_t2 etc.. The first channel pattern: cfp; the second channel pattern: yfp; the time frame pattern:{‘t01’, ‘t%d’</w:t>
-      </w:r>
-      <w:r>
-        <w:t>}, where ‘t%d’ means the letter ‘t’ followed by an integer.</w:t>
+        <w:t>In another example, the image files have the names such as cfp_t1.tiff, cfp_t2.tiff</w:t>
+      </w:r>
+      <w:proofErr w:type="gramStart"/>
+      <w:r>
+        <w:t>, …,</w:t>
+      </w:r>
+      <w:proofErr w:type="gramEnd"/>
+      <w:r>
+        <w:t xml:space="preserve"> yfp_t1, yfp_t2 etc.. The first channel pattern: </w:t>
+      </w:r>
+      <w:proofErr w:type="spellStart"/>
+      <w:r>
+        <w:t>cfp</w:t>
+      </w:r>
+      <w:proofErr w:type="spellEnd"/>
+      <w:r>
+        <w:t xml:space="preserve">; the second channel pattern: </w:t>
+      </w:r>
+      <w:proofErr w:type="spellStart"/>
+      <w:r>
+        <w:t>yfp</w:t>
+      </w:r>
+      <w:proofErr w:type="spellEnd"/>
+      <w:r>
+        <w:t xml:space="preserve">; the time frame </w:t>
+      </w:r>
+      <w:proofErr w:type="gramStart"/>
+      <w:r>
+        <w:t>pattern:</w:t>
+      </w:r>
+      <w:proofErr w:type="gramEnd"/>
+      <w:r>
+        <w:t>{‘t01’, ‘</w:t>
+      </w:r>
+      <w:proofErr w:type="spellStart"/>
+      <w:r>
+        <w:t>t%d</w:t>
+      </w:r>
+      <w:proofErr w:type="spellEnd"/>
+      <w:r>
+        <w:t>’</w:t>
+      </w:r>
+      <w:r>
+        <w:t>}, where ‘</w:t>
+      </w:r>
+      <w:proofErr w:type="spellStart"/>
+      <w:r>
+        <w:t>t%d</w:t>
+      </w:r>
+      <w:proofErr w:type="spellEnd"/>
+      <w:r>
+        <w:t>’ means the letter ‘t’ followed by an integer.</w:t>
       </w:r>
     </w:p>
     <w:p/>
@@ -4665,6 +5545,7 @@
         </w:rPr>
         <w:t xml:space="preserve">The first images opened correctly, but </w:t>
       </w:r>
+      <w:proofErr w:type="spellStart"/>
       <w:r>
         <w:rPr>
           <w:rFonts w:hint="eastAsia"/>
@@ -4673,6 +5554,7 @@
         </w:rPr>
         <w:t>Fluocell</w:t>
       </w:r>
+      <w:proofErr w:type="spellEnd"/>
       <w:r>
         <w:rPr>
           <w:rFonts w:hint="eastAsia"/>
@@ -4710,7 +5592,21 @@
         <w:rPr>
           <w:rFonts w:hint="eastAsia"/>
         </w:rPr>
-        <w:t xml:space="preserve"> The Fluocell software use </w:t>
+        <w:t xml:space="preserve"> The </w:t>
+      </w:r>
+      <w:proofErr w:type="spellStart"/>
+      <w:r>
+        <w:rPr>
+          <w:rFonts w:hint="eastAsia"/>
+        </w:rPr>
+        <w:t>Fluocell</w:t>
+      </w:r>
+      <w:proofErr w:type="spellEnd"/>
+      <w:r>
+        <w:rPr>
+          <w:rFonts w:hint="eastAsia"/>
+        </w:rPr>
+        <w:t xml:space="preserve"> software use </w:t>
       </w:r>
       <w:r>
         <w:t>“</w:t>
@@ -4839,12 +5735,26 @@
         <w:rPr>
           <w:rFonts w:hint="eastAsia"/>
         </w:rPr>
-        <w:t xml:space="preserve"> fret18_t1.TIF. In this case, Fluocell will think the next file in the time sequence as</w:t>
-      </w:r>
+        <w:t xml:space="preserve"> fret18_t1.TIF. In this case, </w:t>
+      </w:r>
+      <w:proofErr w:type="spellStart"/>
       <w:r>
         <w:rPr>
           <w:rFonts w:hint="eastAsia"/>
         </w:rPr>
+        <w:t>Fluocell</w:t>
+      </w:r>
+      <w:proofErr w:type="spellEnd"/>
+      <w:r>
+        <w:rPr>
+          <w:rFonts w:hint="eastAsia"/>
+        </w:rPr>
+        <w:t xml:space="preserve"> will think the next file in the time sequence as</w:t>
+      </w:r>
+      <w:r>
+        <w:rPr>
+          <w:rFonts w:hint="eastAsia"/>
+        </w:rPr>
         <w:t xml:space="preserve"> fret28_t2.TIF by replacing</w:t>
       </w:r>
       <w:r>
@@ -4914,8 +5824,16 @@
         <w:rPr>
           <w:rFonts w:hint="eastAsia"/>
         </w:rPr>
-        <w:t>_t%d</w:t>
-      </w:r>
+        <w:t>_</w:t>
+      </w:r>
+      <w:proofErr w:type="spellStart"/>
+      <w:r>
+        <w:rPr>
+          <w:rFonts w:hint="eastAsia"/>
+        </w:rPr>
+        <w:t>t%d</w:t>
+      </w:r>
+      <w:proofErr w:type="spellEnd"/>
       <w:r>
         <w:t>’</w:t>
       </w:r>
@@ -4923,7 +5841,21 @@
         <w:rPr>
           <w:rFonts w:hint="eastAsia"/>
         </w:rPr>
-        <w:t xml:space="preserve">}, so that Fluocell can correctly replace the unique pattern </w:t>
+        <w:t xml:space="preserve">}, so that </w:t>
+      </w:r>
+      <w:proofErr w:type="spellStart"/>
+      <w:r>
+        <w:rPr>
+          <w:rFonts w:hint="eastAsia"/>
+        </w:rPr>
+        <w:t>Fluocell</w:t>
+      </w:r>
+      <w:proofErr w:type="spellEnd"/>
+      <w:r>
+        <w:rPr>
+          <w:rFonts w:hint="eastAsia"/>
+        </w:rPr>
+        <w:t xml:space="preserve"> can correctly replace the unique pattern </w:t>
       </w:r>
       <w:r>
         <w:t>‘</w:t>
@@ -5001,7 +5933,31 @@
     <w:p/>
     <w:p>
       <w:r>
-        <w:t>Note: Moving the Fluocell folder between operating systems may cause problems to arise. If Fluocell needs to be run on multiple systems, it is recommended that each system download its own copy of the Fluocell program.</w:t>
+        <w:t xml:space="preserve">Note: Moving the </w:t>
+      </w:r>
+      <w:proofErr w:type="spellStart"/>
+      <w:r>
+        <w:t>Fluocell</w:t>
+      </w:r>
+      <w:proofErr w:type="spellEnd"/>
+      <w:r>
+        <w:t xml:space="preserve"> folder between operating systems may cause problems to arise. If </w:t>
+      </w:r>
+      <w:proofErr w:type="spellStart"/>
+      <w:r>
+        <w:t>Fluocell</w:t>
+      </w:r>
+      <w:proofErr w:type="spellEnd"/>
+      <w:r>
+        <w:t xml:space="preserve"> needs to be run on multiple systems, it is recommended that each system download its own copy of the </w:t>
+      </w:r>
+      <w:proofErr w:type="spellStart"/>
+      <w:r>
+        <w:t>Fluocell</w:t>
+      </w:r>
+      <w:proofErr w:type="spellEnd"/>
+      <w:r>
+        <w:t xml:space="preserve"> program.</w:t>
       </w:r>
     </w:p>
     <w:p/>
@@ -5024,7 +5980,23 @@
     </w:p>
     <w:p>
       <w:r>
-        <w:t>Download and install fluocell either in the folder C:/Program Files/ or a local user folder. To Open Fluocell:</w:t>
+        <w:t xml:space="preserve">Download and install </w:t>
+      </w:r>
+      <w:proofErr w:type="spellStart"/>
+      <w:r>
+        <w:t>fluocell</w:t>
+      </w:r>
+      <w:proofErr w:type="spellEnd"/>
+      <w:r>
+        <w:t xml:space="preserve"> either in the folder C:/Program Files/ or a local user folder. To Open </w:t>
+      </w:r>
+      <w:proofErr w:type="spellStart"/>
+      <w:r>
+        <w:t>Fluocell</w:t>
+      </w:r>
+      <w:proofErr w:type="spellEnd"/>
+      <w:r>
+        <w:t>:</w:t>
       </w:r>
     </w:p>
     <w:p>
@@ -5080,7 +6052,15 @@
         </w:numPr>
       </w:pPr>
       <w:r>
-        <w:t>Enter “sudo java –jar fluocellJava.jar.” A window should appear and a new session of MATLAB should launch.</w:t>
+        <w:t>Enter “</w:t>
+      </w:r>
+      <w:proofErr w:type="spellStart"/>
+      <w:r>
+        <w:t>sudo</w:t>
+      </w:r>
+      <w:proofErr w:type="spellEnd"/>
+      <w:r>
+        <w:t xml:space="preserve"> java –jar fluocellJava.jar.” A window should appear and a new session of MATLAB should launch.</w:t>
       </w:r>
     </w:p>
     <w:p>
@@ -5108,6 +6088,7 @@
       <w:r>
         <w:t>“</w:t>
       </w:r>
+      <w:proofErr w:type="spellStart"/>
       <w:r>
         <w:rPr>
           <w:rFonts w:hint="eastAsia"/>
@@ -5120,6 +6101,7 @@
         </w:rPr>
         <w:t>.copy</w:t>
       </w:r>
+      <w:proofErr w:type="spellEnd"/>
       <w:r>
         <w:t>”</w:t>
       </w:r>
@@ -5132,12 +6114,14 @@
       <w:r>
         <w:t>“</w:t>
       </w:r>
+      <w:proofErr w:type="spellStart"/>
       <w:r>
         <w:rPr>
           <w:rFonts w:hint="eastAsia"/>
         </w:rPr>
         <w:t>default.property</w:t>
       </w:r>
+      <w:proofErr w:type="spellEnd"/>
       <w:r>
         <w:t>”;</w:t>
       </w:r>
@@ -5148,23 +6132,68 @@
         <w:t xml:space="preserve"> (2) if needed, </w:t>
       </w:r>
       <w:r>
-        <w:t>open “default.property</w:t>
-      </w:r>
-      <w:r>
-        <w:t xml:space="preserve">” in the fluocell directory with a text editor, and after “matlablocation=” enter the path to the MATLAB executable or script, found in the /bin directory in the MATLAB installation folder. In Windows, use double backslashes(\\) between directories, since a single backslash is the escape key (e.g. “matlablocation=C\:\\Program Files\\MATLAB\\2013a\\bin\\matlab.exe”). </w:t>
-      </w:r>
-    </w:p>
-    <w:p>
-      <w:pPr>
-        <w:jc w:val="both"/>
-      </w:pPr>
-    </w:p>
-    <w:p>
-      <w:pPr>
-        <w:jc w:val="both"/>
-      </w:pPr>
-      <w:r>
-        <w:t xml:space="preserve">In MATLAB, add the fluocell programs to the searching path. </w:t>
+        <w:t>open “</w:t>
+      </w:r>
+      <w:proofErr w:type="spellStart"/>
+      <w:r>
+        <w:t>default.property</w:t>
+      </w:r>
+      <w:proofErr w:type="spellEnd"/>
+      <w:r>
+        <w:t xml:space="preserve">” in the </w:t>
+      </w:r>
+      <w:proofErr w:type="spellStart"/>
+      <w:r>
+        <w:t>fluocell</w:t>
+      </w:r>
+      <w:proofErr w:type="spellEnd"/>
+      <w:r>
+        <w:t xml:space="preserve"> directory with a text editor, and after “</w:t>
+      </w:r>
+      <w:proofErr w:type="spellStart"/>
+      <w:r>
+        <w:t>matlablocation</w:t>
+      </w:r>
+      <w:proofErr w:type="spellEnd"/>
+      <w:r>
+        <w:t xml:space="preserve">=” enter the path to the MATLAB executable or script, found in the /bin directory in the MATLAB installation folder. In Windows, use double </w:t>
+      </w:r>
+      <w:proofErr w:type="gramStart"/>
+      <w:r>
+        <w:t>backslashes(</w:t>
+      </w:r>
+      <w:proofErr w:type="gramEnd"/>
+      <w:r>
+        <w:t>\\) between directories, since a single backslash is the escape key (e.g. “</w:t>
+      </w:r>
+      <w:proofErr w:type="spellStart"/>
+      <w:r>
+        <w:t>matlablocation</w:t>
+      </w:r>
+      <w:proofErr w:type="spellEnd"/>
+      <w:r>
+        <w:t xml:space="preserve">=C\:\\Program Files\\MATLAB\\2013a\\bin\\matlab.exe”). </w:t>
+      </w:r>
+    </w:p>
+    <w:p>
+      <w:pPr>
+        <w:jc w:val="both"/>
+      </w:pPr>
+    </w:p>
+    <w:p>
+      <w:pPr>
+        <w:jc w:val="both"/>
+      </w:pPr>
+      <w:r>
+        <w:t xml:space="preserve">In MATLAB, add the </w:t>
+      </w:r>
+      <w:proofErr w:type="spellStart"/>
+      <w:r>
+        <w:t>fluocell</w:t>
+      </w:r>
+      <w:proofErr w:type="spellEnd"/>
+      <w:r>
+        <w:t xml:space="preserve"> programs to the searching path. </w:t>
       </w:r>
     </w:p>
     <w:p>
@@ -5203,9 +6232,27 @@
       <w:r>
         <w:t xml:space="preserve"> </w:t>
       </w:r>
-      <w:r>
-        <w:t>fluocell\app and fluocell\src</w:t>
-      </w:r>
+      <w:proofErr w:type="spellStart"/>
+      <w:r>
+        <w:t>fluocell</w:t>
+      </w:r>
+      <w:proofErr w:type="spellEnd"/>
+      <w:r>
+        <w:t xml:space="preserve">\app and </w:t>
+      </w:r>
+      <w:proofErr w:type="spellStart"/>
+      <w:r>
+        <w:t>fluocell</w:t>
+      </w:r>
+      <w:proofErr w:type="spellEnd"/>
+      <w:r>
+        <w:t>\</w:t>
+      </w:r>
+      <w:proofErr w:type="spellStart"/>
+      <w:r>
+        <w:t>src</w:t>
+      </w:r>
+      <w:proofErr w:type="spellEnd"/>
       <w:r>
         <w:t xml:space="preserve"> </w:t>
       </w:r>
@@ -5219,7 +6266,47 @@
     <w:p/>
     <w:p>
       <w:r>
-        <w:t>The resulting pathdef.m file should be saved either to its default location or same directory as “fluocell.jar” (usually in fluocell/src/gui/java/dist/).</w:t>
+        <w:t xml:space="preserve">The resulting </w:t>
+      </w:r>
+      <w:proofErr w:type="spellStart"/>
+      <w:r>
+        <w:t>pathdef.m</w:t>
+      </w:r>
+      <w:proofErr w:type="spellEnd"/>
+      <w:r>
+        <w:t xml:space="preserve"> file should be saved either to its default location or same directory as “fluocell.jar” (usually in </w:t>
+      </w:r>
+      <w:proofErr w:type="spellStart"/>
+      <w:r>
+        <w:t>fluocell</w:t>
+      </w:r>
+      <w:proofErr w:type="spellEnd"/>
+      <w:r>
+        <w:t>/</w:t>
+      </w:r>
+      <w:proofErr w:type="spellStart"/>
+      <w:r>
+        <w:t>src</w:t>
+      </w:r>
+      <w:proofErr w:type="spellEnd"/>
+      <w:r>
+        <w:t>/</w:t>
+      </w:r>
+      <w:proofErr w:type="spellStart"/>
+      <w:r>
+        <w:t>gui</w:t>
+      </w:r>
+      <w:proofErr w:type="spellEnd"/>
+      <w:r>
+        <w:t>/java/</w:t>
+      </w:r>
+      <w:proofErr w:type="spellStart"/>
+      <w:r>
+        <w:t>dist</w:t>
+      </w:r>
+      <w:proofErr w:type="spellEnd"/>
+      <w:r>
+        <w:t>/).</w:t>
       </w:r>
     </w:p>
     <w:p>
@@ -5229,33 +6316,6 @@
           <w:u w:val="single"/>
         </w:rPr>
       </w:pPr>
-    </w:p>
-    <w:p>
-      <w:pPr>
-        <w:jc w:val="both"/>
-      </w:pPr>
-      <w:r>
-        <w:t xml:space="preserve">Download the fluocell dataset from here: </w:t>
-      </w:r>
-      <w:hyperlink r:id="rId36" w:history="1">
-        <w:r>
-          <w:rPr>
-            <w:rStyle w:val="Hyperlink"/>
-          </w:rPr>
-          <w:t>http://wang.ucsd.edu/~kalu/fluocell_dataset/fluocell_dataset_1.zip</w:t>
-        </w:r>
-      </w:hyperlink>
-      <w:r>
-        <w:t xml:space="preserve"> , unzip, and the install it to a folder named “fluocell_sample/” which is readable and writable by the user. The relative location of the dataset README file from the fluocell root directory is:</w:t>
-      </w:r>
-    </w:p>
-    <w:p>
-      <w:pPr>
-        <w:jc w:val="both"/>
-      </w:pPr>
-      <w:r>
-        <w:t>fluocell_sample/README.txt</w:t>
-      </w:r>
     </w:p>
     <w:p>
       <w:pPr>

</xml_diff>

<commit_message>
Bugfix for multiple-object quantification and User's Guide.
</commit_message>
<xml_diff>
--- a/doc/The Fluocell User's Guide.docx
+++ b/doc/The Fluocell User's Guide.docx
@@ -27,7 +27,6 @@
         </w:rPr>
         <w:t xml:space="preserve">he </w:t>
       </w:r>
-      <w:proofErr w:type="spellStart"/>
       <w:r>
         <w:rPr>
           <w:b/>
@@ -46,7 +45,6 @@
         </w:rPr>
         <w:t>luocell</w:t>
       </w:r>
-      <w:proofErr w:type="spellEnd"/>
       <w:r>
         <w:rPr>
           <w:b/>
@@ -90,7 +88,6 @@
           <w:lang w:eastAsia="en-US"/>
         </w:rPr>
       </w:pPr>
-      <w:proofErr w:type="spellStart"/>
       <w:r>
         <w:rPr>
           <w:rFonts w:eastAsia="Times New Roman"/>
@@ -102,7 +99,6 @@
         </w:rPr>
         <w:t>Fluocell</w:t>
       </w:r>
-      <w:proofErr w:type="spellEnd"/>
       <w:r>
         <w:rPr>
           <w:rFonts w:eastAsia="Times New Roman"/>
@@ -253,23 +249,7 @@
           <w:rFonts w:eastAsia="Times New Roman"/>
           <w:lang w:eastAsia="en-US"/>
         </w:rPr>
-        <w:t xml:space="preserve">Lu S et al. 2008 </w:t>
-      </w:r>
-      <w:proofErr w:type="spellStart"/>
-      <w:r>
-        <w:rPr>
-          <w:rFonts w:eastAsia="Times New Roman"/>
-          <w:lang w:eastAsia="en-US"/>
-        </w:rPr>
-        <w:t>PLoS</w:t>
-      </w:r>
-      <w:proofErr w:type="spellEnd"/>
-      <w:r>
-        <w:rPr>
-          <w:rFonts w:eastAsia="Times New Roman"/>
-          <w:lang w:eastAsia="en-US"/>
-        </w:rPr>
-        <w:t xml:space="preserve"> Computational Biology, The spatiotemporal pattern of Src activation at lipid rafts revealed by diffusion-corrected FRET imaging. </w:t>
+        <w:t xml:space="preserve">Lu S et al. 2008 PLoS Computational Biology, The spatiotemporal pattern of Src activation at lipid rafts revealed by diffusion-corrected FRET imaging. </w:t>
       </w:r>
     </w:p>
     <w:p>
@@ -289,23 +269,7 @@
           <w:rFonts w:eastAsia="Times New Roman"/>
           <w:lang w:eastAsia="en-US"/>
         </w:rPr>
-        <w:t xml:space="preserve">Lu S et al. 2011 </w:t>
-      </w:r>
-      <w:proofErr w:type="spellStart"/>
-      <w:r>
-        <w:rPr>
-          <w:rFonts w:eastAsia="Times New Roman"/>
-          <w:lang w:eastAsia="en-US"/>
-        </w:rPr>
-        <w:t>PLoS</w:t>
-      </w:r>
-      <w:proofErr w:type="spellEnd"/>
-      <w:r>
-        <w:rPr>
-          <w:rFonts w:eastAsia="Times New Roman"/>
-          <w:lang w:eastAsia="en-US"/>
-        </w:rPr>
-        <w:t xml:space="preserve"> ONE, Computational analysis of the spatiotemporal coordination of polarized PI3K and Rac1 activities in micro-patterned live cells. </w:t>
+        <w:t xml:space="preserve">Lu S et al. 2011 PLoS ONE, Computational analysis of the spatiotemporal coordination of polarized PI3K and Rac1 activities in micro-patterned live cells. </w:t>
       </w:r>
     </w:p>
     <w:p>
@@ -425,15 +389,7 @@
         <w:jc w:val="both"/>
       </w:pPr>
       <w:r>
-        <w:t xml:space="preserve">Download the </w:t>
-      </w:r>
-      <w:proofErr w:type="spellStart"/>
-      <w:r>
-        <w:t>fluocell</w:t>
-      </w:r>
-      <w:proofErr w:type="spellEnd"/>
-      <w:r>
-        <w:t xml:space="preserve"> dataset from here: </w:t>
+        <w:t xml:space="preserve">Download the fluocell dataset from here: </w:t>
       </w:r>
       <w:hyperlink r:id="rId7" w:history="1">
         <w:r>
@@ -444,39 +400,16 @@
         </w:r>
       </w:hyperlink>
       <w:r>
-        <w:t xml:space="preserve"> , unzip, and the install it to a folder named “</w:t>
-      </w:r>
-      <w:proofErr w:type="spellStart"/>
-      <w:r>
-        <w:t>fluocell_sample</w:t>
-      </w:r>
-      <w:proofErr w:type="spellEnd"/>
-      <w:r>
-        <w:t xml:space="preserve">/” which is readable and writable by the user. The relative location of the dataset README file from the </w:t>
-      </w:r>
-      <w:proofErr w:type="spellStart"/>
-      <w:r>
-        <w:t>fluocell</w:t>
-      </w:r>
-      <w:proofErr w:type="spellEnd"/>
-      <w:r>
-        <w:t xml:space="preserve"> root directory is:</w:t>
-      </w:r>
-    </w:p>
-    <w:p>
-      <w:pPr>
-        <w:jc w:val="both"/>
-      </w:pPr>
-      <w:proofErr w:type="spellStart"/>
-      <w:proofErr w:type="gramStart"/>
-      <w:r>
-        <w:t>fluocell_sample</w:t>
-      </w:r>
-      <w:proofErr w:type="spellEnd"/>
-      <w:r>
-        <w:t>/README.txt</w:t>
-      </w:r>
-      <w:proofErr w:type="gramEnd"/>
+        <w:t xml:space="preserve"> , unzip, and the install it to a folder named “fluocell_sample/” which is readable and writable by the user. The relative location of the dataset README file from the fluocell root directory is:</w:t>
+      </w:r>
+    </w:p>
+    <w:p>
+      <w:pPr>
+        <w:jc w:val="both"/>
+      </w:pPr>
+      <w:r>
+        <w:t>fluocell_sample/README.txt</w:t>
+      </w:r>
     </w:p>
     <w:p>
       <w:pPr>
@@ -506,28 +439,12 @@
     </w:p>
     <w:p>
       <w:r>
-        <w:t xml:space="preserve">For instruction to install </w:t>
-      </w:r>
-      <w:proofErr w:type="spellStart"/>
-      <w:r>
-        <w:t>fluocell</w:t>
-      </w:r>
-      <w:proofErr w:type="spellEnd"/>
-      <w:r>
-        <w:t xml:space="preserve">, refer to the “Installation and Usage” section for details. </w:t>
-      </w:r>
-    </w:p>
-    <w:p>
-      <w:r>
-        <w:t xml:space="preserve">In the main menu of </w:t>
-      </w:r>
-      <w:proofErr w:type="spellStart"/>
-      <w:r>
-        <w:t>fluocell</w:t>
-      </w:r>
-      <w:proofErr w:type="spellEnd"/>
-      <w:r>
-        <w:t xml:space="preserve">, </w:t>
+        <w:t xml:space="preserve">For instruction to install fluocell, refer to the “Installation and Usage” section for details. </w:t>
+      </w:r>
+    </w:p>
+    <w:p>
+      <w:r>
+        <w:t xml:space="preserve">In the main menu of fluocell, </w:t>
       </w:r>
     </w:p>
     <w:tbl>
@@ -953,59 +870,46 @@
       <w:r>
         <w:t xml:space="preserve"> </w:t>
       </w:r>
-      <w:proofErr w:type="gramStart"/>
       <w:r>
         <w:rPr>
           <w:b/>
         </w:rPr>
-        <w:t>Be</w:t>
-      </w:r>
-      <w:proofErr w:type="gramEnd"/>
+        <w:t xml:space="preserve">Be sure to open the first </w:t>
+      </w:r>
       <w:r>
         <w:rPr>
           <w:b/>
         </w:rPr>
-        <w:t xml:space="preserve"> sure to open the first </w:t>
+        <w:t>channel</w:t>
       </w:r>
       <w:r>
         <w:rPr>
           <w:b/>
         </w:rPr>
-        <w:t>channel</w:t>
+        <w:t xml:space="preserve"> </w:t>
       </w:r>
       <w:r>
         <w:rPr>
           <w:b/>
         </w:rPr>
+        <w:t>file among the list of files.</w:t>
+      </w:r>
+      <w:r>
+        <w:t xml:space="preserve">  </w:t>
+      </w:r>
+      <w:r>
+        <w:t>Sample data image files can be found in the folder: fluocell</w:t>
+      </w:r>
+      <w:r>
+        <w:t>_sample</w:t>
+      </w:r>
+      <w:r>
+        <w:t>\</w:t>
+      </w:r>
+      <w:r>
         <w:t xml:space="preserve"> </w:t>
       </w:r>
       <w:r>
-        <w:rPr>
-          <w:b/>
-        </w:rPr>
-        <w:t>file among the list of files.</w:t>
-      </w:r>
-      <w:r>
-        <w:t xml:space="preserve">  </w:t>
-      </w:r>
-      <w:r>
-        <w:t xml:space="preserve">Sample data image files can be found in the folder: </w:t>
-      </w:r>
-      <w:proofErr w:type="spellStart"/>
-      <w:r>
-        <w:t>fluocell</w:t>
-      </w:r>
-      <w:r>
-        <w:t>_sample</w:t>
-      </w:r>
-      <w:proofErr w:type="spellEnd"/>
-      <w:r>
-        <w:t>\</w:t>
-      </w:r>
-      <w:r>
-        <w:t xml:space="preserve"> </w:t>
-      </w:r>
-      <w:r>
         <w:t>10_24_08_Src_fret_pax</w:t>
       </w:r>
       <w:r>
@@ -1027,26 +931,10 @@
         <w:t>s</w:t>
       </w:r>
       <w:r>
-        <w:t xml:space="preserve"> including “First Channel Pattern”, “Second Channel Pattern”, and “Time Frame Pattern” </w:t>
-      </w:r>
-      <w:proofErr w:type="spellStart"/>
-      <w:r>
-        <w:t>etc</w:t>
-      </w:r>
-      <w:proofErr w:type="spellEnd"/>
-      <w:r>
-        <w:t>,</w:t>
-      </w:r>
-      <w:r>
-        <w:t xml:space="preserve"> are defined in the </w:t>
-      </w:r>
-      <w:proofErr w:type="spellStart"/>
-      <w:r>
-        <w:t>fluocell</w:t>
-      </w:r>
-      <w:proofErr w:type="spellEnd"/>
-      <w:r>
-        <w:t xml:space="preserve"> main window. As shown </w:t>
+        <w:t xml:space="preserve"> including “First Channel Pattern”, “Second Channel Pattern”, and “Time Frame Pattern” etc,</w:t>
+      </w:r>
+      <w:r>
+        <w:t xml:space="preserve"> are defined in the fluocell main window. As shown </w:t>
       </w:r>
       <w:r>
         <w:t>to the right</w:t>
@@ -1086,37 +974,13 @@
         <w:t>The intensity and FRET ratio information are needed for processing the ratio image.</w:t>
       </w:r>
       <w:r>
-        <w:t xml:space="preserve"> Independently, the intensity images can be adjusted using the </w:t>
-      </w:r>
-      <w:proofErr w:type="spellStart"/>
-      <w:r>
-        <w:t>colormap</w:t>
-      </w:r>
-      <w:proofErr w:type="spellEnd"/>
-      <w:r>
-        <w:t xml:space="preserve"> editor by clicking the Figure 2 menu: Edit </w:t>
+        <w:t xml:space="preserve"> Independently, the intensity images can be adjusted using the colormap editor by clicking the Figure 2 menu: Edit </w:t>
       </w:r>
       <w:r>
         <w:sym w:font="Wingdings" w:char="F0E0"/>
       </w:r>
       <w:r>
-        <w:t xml:space="preserve"> </w:t>
-      </w:r>
-      <w:proofErr w:type="spellStart"/>
-      <w:r>
-        <w:t>Colormap</w:t>
-      </w:r>
-      <w:proofErr w:type="spellEnd"/>
-      <w:r>
-        <w:t xml:space="preserve">. The figures can be copied by clicking </w:t>
-      </w:r>
-      <w:proofErr w:type="spellStart"/>
-      <w:r>
-        <w:t>Alt+Print</w:t>
-      </w:r>
-      <w:proofErr w:type="spellEnd"/>
-      <w:r>
-        <w:t xml:space="preserve"> Screen, or Edit </w:t>
+        <w:t xml:space="preserve"> Colormap. The figures can be copied by clicking Alt+Print Screen, or Edit </w:t>
       </w:r>
       <w:r>
         <w:sym w:font="Wingdings" w:char="F0E0"/>
@@ -1152,15 +1016,7 @@
         <w:sym w:font="Wingdings" w:char="F0E0"/>
       </w:r>
       <w:r>
-        <w:t xml:space="preserve"> Quit. Note: it is necessary to close the processed image using </w:t>
-      </w:r>
-      <w:proofErr w:type="spellStart"/>
-      <w:r>
-        <w:t>fluocell</w:t>
-      </w:r>
-      <w:proofErr w:type="spellEnd"/>
-      <w:r>
-        <w:t xml:space="preserve"> interface cleanly: File </w:t>
+        <w:t xml:space="preserve"> Quit. Note: it is necessary to close the processed image using fluocell interface cleanly: File </w:t>
       </w:r>
       <w:r>
         <w:sym w:font="Wingdings" w:char="F0E0"/>
@@ -1324,16 +1180,11 @@
         <w:jc w:val="both"/>
       </w:pPr>
       <w:r>
-        <w:t xml:space="preserve">At the </w:t>
-      </w:r>
-      <w:proofErr w:type="spellStart"/>
-      <w:r>
-        <w:t>Fluocel</w:t>
+        <w:t>At the Fluocel</w:t>
       </w:r>
       <w:r>
         <w:t>l</w:t>
       </w:r>
-      <w:proofErr w:type="spellEnd"/>
       <w:r>
         <w:t xml:space="preserve"> Menu,</w:t>
       </w:r>
@@ -1467,43 +1318,13 @@
         <w:t>To retrieve data, c</w:t>
       </w:r>
       <w:r>
-        <w:t xml:space="preserve">opy the output variables from the MATLAB Workspace to Excel: </w:t>
-      </w:r>
-      <w:proofErr w:type="spellStart"/>
-      <w:r>
-        <w:t>fluocell_data</w:t>
-      </w:r>
-      <w:proofErr w:type="spellEnd"/>
-      <w:r>
-        <w:t xml:space="preserve"> -&gt; time, </w:t>
-      </w:r>
-      <w:proofErr w:type="spellStart"/>
-      <w:r>
-        <w:t>fluocell_data</w:t>
-      </w:r>
-      <w:proofErr w:type="spellEnd"/>
-      <w:r>
-        <w:t xml:space="preserve"> -&gt; value.</w:t>
+        <w:t>opy the output variables from the MATLAB Workspace to Excel: fluocell_data -&gt; time, fluocell_data -&gt; value.</w:t>
       </w:r>
       <w:r>
         <w:rPr>
           <w:rFonts w:hint="eastAsia"/>
         </w:rPr>
-        <w:t xml:space="preserve"> The </w:t>
-      </w:r>
-      <w:proofErr w:type="spellStart"/>
-      <w:r>
-        <w:rPr>
-          <w:rFonts w:hint="eastAsia"/>
-        </w:rPr>
-        <w:t>fluocell_data.time</w:t>
-      </w:r>
-      <w:proofErr w:type="spellEnd"/>
-      <w:r>
-        <w:rPr>
-          <w:rFonts w:hint="eastAsia"/>
-        </w:rPr>
-        <w:t xml:space="preserve"> variable has two columns. The first column contains the index number of the image frames. The second column contains the time that the image frames were saved, in </w:t>
+        <w:t xml:space="preserve"> The fluocell_data.time variable has two columns. The first column contains the index number of the image frames. The second column contains the time that the image frames were saved, in </w:t>
       </w:r>
       <w:r>
         <w:t>minutes</w:t>
@@ -1606,16 +1427,11 @@
         <w:t>s</w:t>
       </w:r>
       <w:r>
-        <w:t xml:space="preserve"> will be saved automatically in the path:  </w:t>
-      </w:r>
-      <w:proofErr w:type="spellStart"/>
-      <w:r>
-        <w:t>fluocell</w:t>
+        <w:t xml:space="preserve"> will be saved automatically in the path:  fluocell</w:t>
       </w:r>
       <w:r>
         <w:t>_sample</w:t>
       </w:r>
-      <w:proofErr w:type="spellEnd"/>
       <w:r>
         <w:t>\10_24_08_Src_fret_pax\output\0.3–0.8</w:t>
       </w:r>
@@ -1623,15 +1439,7 @@
         <w:t>\</w:t>
       </w:r>
       <w:r>
-        <w:t xml:space="preserve"> (the range is set in the interface of </w:t>
-      </w:r>
-      <w:proofErr w:type="spellStart"/>
-      <w:r>
-        <w:t>fluocell</w:t>
-      </w:r>
-      <w:proofErr w:type="spellEnd"/>
-      <w:r>
-        <w:t xml:space="preserve"> under ‘FRET Ratio’)</w:t>
+        <w:t xml:space="preserve"> (the range is set in the interface of fluocell under ‘FRET Ratio’)</w:t>
       </w:r>
       <w:r>
         <w:t>.</w:t>
@@ -1677,37 +1485,13 @@
         <w:t xml:space="preserve">n </w:t>
       </w:r>
       <w:r>
-        <w:t xml:space="preserve">the MATLAB command window run the </w:t>
-      </w:r>
-      <w:proofErr w:type="spellStart"/>
-      <w:r>
-        <w:t>make_movie</w:t>
-      </w:r>
-      <w:proofErr w:type="spellEnd"/>
-      <w:r>
-        <w:t xml:space="preserve"> function. </w:t>
+        <w:t xml:space="preserve">the MATLAB command window run the make_movie function. </w:t>
       </w:r>
       <w:r>
         <w:t>First, m</w:t>
       </w:r>
       <w:r>
-        <w:t xml:space="preserve">odify the function </w:t>
-      </w:r>
-      <w:proofErr w:type="spellStart"/>
-      <w:r>
-        <w:t>fluocell</w:t>
-      </w:r>
-      <w:proofErr w:type="spellEnd"/>
-      <w:r>
-        <w:t>/app/</w:t>
-      </w:r>
-      <w:proofErr w:type="spellStart"/>
-      <w:r>
-        <w:t>sample_init_data.m</w:t>
-      </w:r>
-      <w:proofErr w:type="spellEnd"/>
-      <w:r>
-        <w:t>. R</w:t>
+        <w:t>odify the function fluocell/app/sample_init_data.m. R</w:t>
       </w:r>
       <w:r>
         <w:t xml:space="preserve">eplace </w:t>
@@ -1719,16 +1503,11 @@
         <w:t xml:space="preserve"> wit</w:t>
       </w:r>
       <w:r>
-        <w:t xml:space="preserve">h the location of </w:t>
-      </w:r>
-      <w:proofErr w:type="spellStart"/>
-      <w:r>
-        <w:t>flu</w:t>
+        <w:t>h the location of flu</w:t>
       </w:r>
       <w:r>
         <w:t>ocell_sample</w:t>
       </w:r>
-      <w:proofErr w:type="spellEnd"/>
       <w:r>
         <w:t>/</w:t>
       </w:r>
@@ -1745,24 +1524,28 @@
         <w:jc w:val="both"/>
       </w:pPr>
       <w:r>
+        <w:t xml:space="preserve">&gt;&gt; cd </w:t>
+      </w:r>
+      <w:r>
+        <w:t>../</w:t>
+      </w:r>
+      <w:r>
+        <w:t>../../</w:t>
+      </w:r>
+      <w:r>
+        <w:t>app</w:t>
+      </w:r>
+    </w:p>
+    <w:p>
+      <w:pPr>
+        <w:ind w:left="360"/>
+        <w:jc w:val="both"/>
+      </w:pPr>
+      <w:r>
         <w:t xml:space="preserve">&gt;&gt; </w:t>
       </w:r>
-      <w:proofErr w:type="gramStart"/>
-      <w:r>
-        <w:t xml:space="preserve">cd </w:t>
-      </w:r>
-      <w:r>
-        <w:t>..</w:t>
-      </w:r>
-      <w:proofErr w:type="gramEnd"/>
-      <w:r>
-        <w:t>/</w:t>
-      </w:r>
-      <w:r>
-        <w:t>../../</w:t>
-      </w:r>
-      <w:r>
-        <w:t>app</w:t>
+      <w:r>
+        <w:t>data = sample_init_data('src_pax','make_movie');</w:t>
       </w:r>
     </w:p>
     <w:p>
@@ -1773,37 +1556,14 @@
       <w:r>
         <w:t xml:space="preserve">&gt;&gt; </w:t>
       </w:r>
-      <w:proofErr w:type="gramStart"/>
+      <w:r>
+        <w:t>make_movie(</w:t>
+      </w:r>
       <w:r>
         <w:t>data</w:t>
       </w:r>
-      <w:proofErr w:type="gramEnd"/>
-      <w:r>
-        <w:t xml:space="preserve"> = </w:t>
-      </w:r>
-      <w:proofErr w:type="spellStart"/>
-      <w:r>
-        <w:t>sample_init_data</w:t>
-      </w:r>
-      <w:proofErr w:type="spellEnd"/>
-      <w:r>
-        <w:t>('src_</w:t>
-      </w:r>
-      <w:proofErr w:type="spellStart"/>
-      <w:r>
-        <w:t>pax</w:t>
-      </w:r>
-      <w:proofErr w:type="spellEnd"/>
-      <w:r>
-        <w:t>','</w:t>
-      </w:r>
-      <w:proofErr w:type="spellStart"/>
-      <w:r>
-        <w:t>make_movie</w:t>
-      </w:r>
-      <w:proofErr w:type="spellEnd"/>
-      <w:r>
-        <w:t>');</w:t>
+      <w:r>
+        <w:t>);</w:t>
       </w:r>
     </w:p>
     <w:p>
@@ -1812,51 +1572,7 @@
         <w:jc w:val="both"/>
       </w:pPr>
       <w:r>
-        <w:t xml:space="preserve">&gt;&gt; </w:t>
-      </w:r>
-      <w:proofErr w:type="spellStart"/>
-      <w:r>
-        <w:t>make_</w:t>
-      </w:r>
-      <w:proofErr w:type="gramStart"/>
-      <w:r>
-        <w:t>movie</w:t>
-      </w:r>
-      <w:proofErr w:type="spellEnd"/>
-      <w:r>
-        <w:t>(</w:t>
-      </w:r>
-      <w:proofErr w:type="gramEnd"/>
-      <w:r>
-        <w:t>data</w:t>
-      </w:r>
-      <w:r>
-        <w:t>);</w:t>
-      </w:r>
-    </w:p>
-    <w:p>
-      <w:pPr>
-        <w:ind w:left="360"/>
-        <w:jc w:val="both"/>
-      </w:pPr>
-      <w:r>
-        <w:t xml:space="preserve">The function </w:t>
-      </w:r>
-      <w:proofErr w:type="spellStart"/>
-      <w:r>
-        <w:t>make_</w:t>
-      </w:r>
-      <w:proofErr w:type="gramStart"/>
-      <w:r>
-        <w:t>movie</w:t>
-      </w:r>
-      <w:proofErr w:type="spellEnd"/>
-      <w:r>
-        <w:t>(</w:t>
-      </w:r>
-      <w:proofErr w:type="gramEnd"/>
-      <w:r>
-        <w:t xml:space="preserve">) takes pre-existing images (.tiff) and assemble them into movies. </w:t>
+        <w:t xml:space="preserve">The function make_movie() takes pre-existing images (.tiff) and assemble them into movies. </w:t>
       </w:r>
       <w:r>
         <w:t>The movie file “fret.avi” can be found in the “output\” folder within the data folder.</w:t>
@@ -2338,13 +2054,8 @@
         </w:numPr>
         <w:jc w:val="both"/>
       </w:pPr>
-      <w:proofErr w:type="spellStart"/>
-      <w:r>
-        <w:t>Fluocell</w:t>
-      </w:r>
-      <w:proofErr w:type="spellEnd"/>
-      <w:r>
-        <w:t xml:space="preserve"> Menu </w:t>
+      <w:r>
+        <w:t xml:space="preserve">Fluocell Menu </w:t>
       </w:r>
       <w:r>
         <w:sym w:font="Wingdings" w:char="F0E0"/>
@@ -2359,15 +2070,7 @@
         <w:t xml:space="preserve"> Intensity, Ti</w:t>
       </w:r>
       <w:r>
-        <w:t xml:space="preserve">me Frame </w:t>
-      </w:r>
-      <w:proofErr w:type="gramStart"/>
-      <w:r>
-        <w:t>Pattern:</w:t>
-      </w:r>
-      <w:proofErr w:type="gramEnd"/>
-      <w:r>
-        <w:t>{‘001’,’%03d’},</w:t>
+        <w:t>me Frame Pattern:{‘001’,’%03d’},</w:t>
       </w:r>
       <w:r>
         <w:t xml:space="preserve"> </w:t>
@@ -2614,14 +2317,12 @@
       <w:r>
         <w:t xml:space="preserve">avigate to the data folder </w:t>
       </w:r>
-      <w:proofErr w:type="spellStart"/>
       <w:r>
         <w:t>fluocell_</w:t>
       </w:r>
       <w:r>
         <w:t>sample</w:t>
       </w:r>
-      <w:proofErr w:type="spellEnd"/>
       <w:r>
         <w:t xml:space="preserve">\PH-Akt-GFP_1\ -&gt; double click the file “AKT-PH-YFP_PDGF52.001”. </w:t>
       </w:r>
@@ -2712,15 +2413,7 @@
         <w:t xml:space="preserve"> check the box “Show Detected Boundary”.</w:t>
       </w:r>
       <w:r>
-        <w:t xml:space="preserve"> Change the index value to show the boundary. Adjust the </w:t>
-      </w:r>
-      <w:proofErr w:type="spellStart"/>
-      <w:r>
-        <w:t>colormap</w:t>
-      </w:r>
-      <w:proofErr w:type="spellEnd"/>
-      <w:r>
-        <w:t xml:space="preserve"> </w:t>
+        <w:t xml:space="preserve"> Change the index value to show the boundary. Adjust the colormap </w:t>
       </w:r>
       <w:r>
         <w:t xml:space="preserve">to 0-5000 </w:t>
@@ -2733,15 +2426,7 @@
         <w:t>needed).</w:t>
       </w:r>
       <w:r>
-        <w:t xml:space="preserve"> *Note: The user may see different intensities of color depending on what their default </w:t>
-      </w:r>
-      <w:proofErr w:type="spellStart"/>
-      <w:r>
-        <w:t>colormap</w:t>
-      </w:r>
-      <w:proofErr w:type="spellEnd"/>
-      <w:r>
-        <w:t xml:space="preserve"> is in MATLAB.</w:t>
+        <w:t xml:space="preserve"> *Note: The user may see different intensities of color depending on what their default colormap is in MATLAB.</w:t>
       </w:r>
     </w:p>
     <w:p>
@@ -2753,15 +2438,7 @@
         <w:jc w:val="both"/>
       </w:pPr>
       <w:r>
-        <w:t xml:space="preserve">In the file </w:t>
-      </w:r>
-      <w:proofErr w:type="spellStart"/>
-      <w:r>
-        <w:t>sample_init_data.m</w:t>
-      </w:r>
-      <w:proofErr w:type="spellEnd"/>
-      <w:r>
-        <w:t xml:space="preserve">, </w:t>
+        <w:t xml:space="preserve">In the file sample_init_data.m, </w:t>
       </w:r>
       <w:r>
         <w:t>confirm that</w:t>
@@ -2773,15 +2450,7 @@
         <w:t>root variable in line 4 was updated to</w:t>
       </w:r>
       <w:r>
-        <w:t xml:space="preserve"> the location of </w:t>
-      </w:r>
-      <w:proofErr w:type="spellStart"/>
-      <w:r>
-        <w:t>fluocell_sample</w:t>
-      </w:r>
-      <w:proofErr w:type="spellEnd"/>
-      <w:r>
-        <w:t>/ folder.</w:t>
+        <w:t xml:space="preserve"> the location of fluocell_sample/ folder.</w:t>
       </w:r>
     </w:p>
     <w:p>
@@ -2803,21 +2472,14 @@
       <w:r>
         <w:t xml:space="preserve">&gt;&gt; </w:t>
       </w:r>
-      <w:proofErr w:type="gramStart"/>
       <w:r>
         <w:t>cd</w:t>
       </w:r>
-      <w:proofErr w:type="gramEnd"/>
       <w:r>
         <w:t xml:space="preserve"> </w:t>
       </w:r>
-      <w:proofErr w:type="spellStart"/>
-      <w:r>
-        <w:t>fluocell</w:t>
-      </w:r>
-      <w:proofErr w:type="spellEnd"/>
-      <w:r>
-        <w:t>/</w:t>
+      <w:r>
+        <w:t>fluocell/</w:t>
       </w:r>
       <w:r>
         <w:t>app</w:t>
@@ -2828,63 +2490,23 @@
         <w:jc w:val="both"/>
       </w:pPr>
       <w:r>
-        <w:t xml:space="preserve">&gt;&gt; </w:t>
-      </w:r>
-      <w:proofErr w:type="spellStart"/>
-      <w:r>
-        <w:t>cell_name</w:t>
-      </w:r>
-      <w:proofErr w:type="spellEnd"/>
-      <w:r>
-        <w:t xml:space="preserve"> = 'akt_1';</w:t>
-      </w:r>
-    </w:p>
-    <w:p>
-      <w:pPr>
-        <w:jc w:val="both"/>
-      </w:pPr>
-      <w:r>
-        <w:t xml:space="preserve">&gt;&gt; </w:t>
-      </w:r>
-      <w:proofErr w:type="gramStart"/>
-      <w:r>
-        <w:t>data</w:t>
-      </w:r>
-      <w:proofErr w:type="gramEnd"/>
-      <w:r>
-        <w:t xml:space="preserve"> = </w:t>
-      </w:r>
-      <w:proofErr w:type="spellStart"/>
-      <w:r>
-        <w:t>sample_init_data</w:t>
-      </w:r>
-      <w:proofErr w:type="spellEnd"/>
-      <w:r>
-        <w:t>('akt_1');</w:t>
-      </w:r>
-    </w:p>
-    <w:p>
-      <w:pPr>
-        <w:jc w:val="both"/>
-      </w:pPr>
-      <w:r>
-        <w:t xml:space="preserve">&gt;&gt; </w:t>
-      </w:r>
-      <w:proofErr w:type="spellStart"/>
-      <w:r>
-        <w:t>single_cell_</w:t>
-      </w:r>
-      <w:proofErr w:type="gramStart"/>
-      <w:r>
-        <w:t>analyzer</w:t>
-      </w:r>
-      <w:proofErr w:type="spellEnd"/>
-      <w:r>
-        <w:t>(</w:t>
-      </w:r>
-      <w:proofErr w:type="gramEnd"/>
-      <w:r>
-        <w:t>'akt_1',data);</w:t>
+        <w:t>&gt;&gt; cell_name = 'akt_1';</w:t>
+      </w:r>
+    </w:p>
+    <w:p>
+      <w:pPr>
+        <w:jc w:val="both"/>
+      </w:pPr>
+      <w:r>
+        <w:t>&gt;&gt; data = sample_init_data('akt_1');</w:t>
+      </w:r>
+    </w:p>
+    <w:p>
+      <w:pPr>
+        <w:jc w:val="both"/>
+      </w:pPr>
+      <w:r>
+        <w:t>&gt;&gt; single_cell_analyzer('akt_1',data);</w:t>
       </w:r>
     </w:p>
     <w:p>
@@ -3931,29 +3553,14 @@
       <w:r>
         <w:t xml:space="preserve">&gt;&gt; </w:t>
       </w:r>
-      <w:proofErr w:type="gramStart"/>
-      <w:r>
-        <w:t>cd</w:t>
-      </w:r>
-      <w:proofErr w:type="gramEnd"/>
-      <w:r>
-        <w:t xml:space="preserve"> </w:t>
-      </w:r>
-      <w:proofErr w:type="spellStart"/>
+      <w:r>
+        <w:t xml:space="preserve">cd </w:t>
+      </w:r>
       <w:r>
         <w:t>fluocell</w:t>
       </w:r>
-      <w:proofErr w:type="spellEnd"/>
-      <w:r>
-        <w:t>/app/</w:t>
-      </w:r>
-      <w:proofErr w:type="spellStart"/>
-      <w:r>
-        <w:t>fa_analysis</w:t>
-      </w:r>
-      <w:proofErr w:type="spellEnd"/>
-      <w:r>
-        <w:t>/</w:t>
+      <w:r>
+        <w:t>/app/fa_analysis/</w:t>
       </w:r>
     </w:p>
     <w:p>
@@ -3964,21 +3571,8 @@
       <w:r>
         <w:t xml:space="preserve">&gt;&gt; </w:t>
       </w:r>
-      <w:proofErr w:type="spellStart"/>
-      <w:r>
-        <w:t>cell_name</w:t>
-      </w:r>
-      <w:proofErr w:type="spellEnd"/>
-      <w:r>
-        <w:t xml:space="preserve"> = '</w:t>
-      </w:r>
-      <w:proofErr w:type="spellStart"/>
-      <w:r>
-        <w:t>src_pax</w:t>
-      </w:r>
-      <w:proofErr w:type="spellEnd"/>
-      <w:r>
-        <w:t>';</w:t>
+      <w:r>
+        <w:t>cell_name = 'src_pax';</w:t>
       </w:r>
     </w:p>
     <w:p>
@@ -3989,43 +3583,25 @@
       <w:r>
         <w:t>&gt;&gt;</w:t>
       </w:r>
+      <w:ins w:id="0" w:author="Lu, Kathy" w:date="2016-08-03T12:16:00Z">
+        <w:r>
+          <w:t xml:space="preserve"> </w:t>
+        </w:r>
+      </w:ins>
       <w:r>
         <w:t>data</w:t>
       </w:r>
       <w:r>
         <w:t xml:space="preserve"> = </w:t>
       </w:r>
-      <w:proofErr w:type="spellStart"/>
-      <w:r>
-        <w:t>sample_init_</w:t>
-      </w:r>
-      <w:proofErr w:type="gramStart"/>
-      <w:r>
-        <w:t>dat</w:t>
+      <w:r>
+        <w:t>sample_init_dat</w:t>
       </w:r>
       <w:r>
         <w:t>a</w:t>
       </w:r>
-      <w:proofErr w:type="spellEnd"/>
-      <w:r>
-        <w:t>(</w:t>
-      </w:r>
-      <w:proofErr w:type="spellStart"/>
-      <w:proofErr w:type="gramEnd"/>
-      <w:r>
-        <w:t>cell_name</w:t>
-      </w:r>
-      <w:proofErr w:type="spellEnd"/>
-      <w:r>
-        <w:t>, '</w:t>
-      </w:r>
-      <w:proofErr w:type="spellStart"/>
-      <w:r>
-        <w:t>batch_detect_cell</w:t>
-      </w:r>
-      <w:proofErr w:type="spellEnd"/>
-      <w:r>
-        <w:t>');</w:t>
+      <w:r>
+        <w:t>(cell_name, 'batch_detect_cell');</w:t>
       </w:r>
     </w:p>
     <w:p>
@@ -4038,26 +3614,15 @@
       <w:r>
         <w:t>&gt;&gt;</w:t>
       </w:r>
-      <w:proofErr w:type="spellStart"/>
-      <w:r>
-        <w:t>batch_detect_</w:t>
-      </w:r>
-      <w:proofErr w:type="gramStart"/>
-      <w:r>
-        <w:t>cell</w:t>
-      </w:r>
-      <w:proofErr w:type="spellEnd"/>
-      <w:r>
-        <w:t>(</w:t>
-      </w:r>
-      <w:proofErr w:type="spellStart"/>
-      <w:proofErr w:type="gramEnd"/>
-      <w:r>
-        <w:t>cell_name</w:t>
-      </w:r>
-      <w:proofErr w:type="spellEnd"/>
-      <w:r>
-        <w:t>, data);</w:t>
+      <w:ins w:id="1" w:author="Lu, Kathy" w:date="2016-08-03T12:16:00Z">
+        <w:r>
+          <w:t xml:space="preserve"> </w:t>
+        </w:r>
+      </w:ins>
+      <w:bookmarkStart w:id="2" w:name="_GoBack"/>
+      <w:bookmarkEnd w:id="2"/>
+      <w:r>
+        <w:t>batch_detect_cell(cell_name, data);</w:t>
       </w:r>
     </w:p>
     <w:p>
@@ -4194,92 +3759,23 @@
         <w:jc w:val="both"/>
       </w:pPr>
       <w:r>
-        <w:t xml:space="preserve">&gt;&gt; </w:t>
-      </w:r>
-      <w:proofErr w:type="spellStart"/>
-      <w:r>
-        <w:t>cell_name</w:t>
-      </w:r>
-      <w:proofErr w:type="spellEnd"/>
-      <w:r>
-        <w:t xml:space="preserve"> = '</w:t>
-      </w:r>
-      <w:proofErr w:type="spellStart"/>
-      <w:r>
-        <w:t>src_pax</w:t>
-      </w:r>
-      <w:proofErr w:type="spellEnd"/>
-      <w:r>
-        <w:t>';</w:t>
-      </w:r>
-    </w:p>
-    <w:p>
-      <w:pPr>
-        <w:jc w:val="both"/>
-      </w:pPr>
-      <w:r>
-        <w:t xml:space="preserve">&gt;&gt; </w:t>
-      </w:r>
-      <w:proofErr w:type="gramStart"/>
-      <w:r>
-        <w:t>data</w:t>
-      </w:r>
-      <w:proofErr w:type="gramEnd"/>
-      <w:r>
-        <w:t xml:space="preserve"> = </w:t>
-      </w:r>
-      <w:proofErr w:type="spellStart"/>
-      <w:r>
-        <w:t>sample_init_data</w:t>
-      </w:r>
-      <w:proofErr w:type="spellEnd"/>
-      <w:r>
-        <w:t>(</w:t>
-      </w:r>
-      <w:proofErr w:type="spellStart"/>
-      <w:r>
-        <w:t>cell_name</w:t>
-      </w:r>
-      <w:proofErr w:type="spellEnd"/>
-      <w:r>
-        <w:t>, '</w:t>
-      </w:r>
-      <w:proofErr w:type="spellStart"/>
-      <w:r>
-        <w:t>batch_detect_fa</w:t>
-      </w:r>
-      <w:proofErr w:type="spellEnd"/>
-      <w:r>
-        <w:t>');</w:t>
-      </w:r>
-    </w:p>
-    <w:p>
-      <w:pPr>
-        <w:jc w:val="both"/>
-      </w:pPr>
-      <w:r>
-        <w:t xml:space="preserve">&gt;&gt; </w:t>
-      </w:r>
-      <w:proofErr w:type="spellStart"/>
-      <w:r>
-        <w:t>batch_detect_</w:t>
-      </w:r>
-      <w:proofErr w:type="gramStart"/>
-      <w:r>
-        <w:t>fa</w:t>
-      </w:r>
-      <w:proofErr w:type="spellEnd"/>
-      <w:r>
-        <w:t>(</w:t>
-      </w:r>
-      <w:proofErr w:type="spellStart"/>
-      <w:proofErr w:type="gramEnd"/>
-      <w:r>
-        <w:t>cell_name</w:t>
-      </w:r>
-      <w:proofErr w:type="spellEnd"/>
-      <w:r>
-        <w:t>, data);</w:t>
+        <w:t>&gt;&gt; cell_name = 'src_pax';</w:t>
+      </w:r>
+    </w:p>
+    <w:p>
+      <w:pPr>
+        <w:jc w:val="both"/>
+      </w:pPr>
+      <w:r>
+        <w:t>&gt;&gt; data = sample_init_data(cell_name, 'batch_detect_fa');</w:t>
+      </w:r>
+    </w:p>
+    <w:p>
+      <w:pPr>
+        <w:jc w:val="both"/>
+      </w:pPr>
+      <w:r>
+        <w:t>&gt;&gt; batch_detect_fa(cell_name, data);</w:t>
       </w:r>
     </w:p>
     <w:p>
@@ -4358,28 +3854,7 @@
         <w:jc w:val="both"/>
       </w:pPr>
       <w:r>
-        <w:t xml:space="preserve">&gt;&gt; </w:t>
-      </w:r>
-      <w:proofErr w:type="spellStart"/>
-      <w:r>
-        <w:t>compute_fa_</w:t>
-      </w:r>
-      <w:proofErr w:type="gramStart"/>
-      <w:r>
-        <w:t>property</w:t>
-      </w:r>
-      <w:proofErr w:type="spellEnd"/>
-      <w:r>
-        <w:t>(</w:t>
-      </w:r>
-      <w:proofErr w:type="spellStart"/>
-      <w:proofErr w:type="gramEnd"/>
-      <w:r>
-        <w:t>cell_name</w:t>
-      </w:r>
-      <w:proofErr w:type="spellEnd"/>
-      <w:r>
-        <w:t>, data);</w:t>
+        <w:t>&gt;&gt; compute_fa_property(cell_name, data);</w:t>
       </w:r>
     </w:p>
     <w:p>
@@ -4533,47 +4008,35 @@
       <w:r>
         <w:t xml:space="preserve">First, enable </w:t>
       </w:r>
-      <w:proofErr w:type="spellStart"/>
       <w:r>
         <w:rPr>
           <w:i/>
         </w:rPr>
         <w:t>Fluocell</w:t>
       </w:r>
-      <w:proofErr w:type="spellEnd"/>
       <w:r>
         <w:t xml:space="preserve"> to display </w:t>
       </w:r>
-      <w:ins w:id="0" w:author="Lu, Kathy" w:date="2016-07-28T10:29:00Z">
+      <w:ins w:id="3" w:author="Lu, Kathy" w:date="2016-07-28T10:29:00Z">
         <w:r>
           <w:t xml:space="preserve">and quantify </w:t>
         </w:r>
       </w:ins>
-      <w:bookmarkStart w:id="1" w:name="_GoBack"/>
-      <w:bookmarkEnd w:id="1"/>
       <w:r>
         <w:t>multiple cell regions:</w:t>
       </w:r>
       <w:r>
         <w:br/>
-        <w:t>&gt;&gt;</w:t>
-      </w:r>
-      <w:proofErr w:type="spellStart"/>
-      <w:r>
-        <w:t>fluocell_data.multiple_</w:t>
-      </w:r>
-      <w:del w:id="2" w:author="Lu, Kathy" w:date="2016-07-28T10:28:00Z">
+        <w:t>&gt;&gt;fluocell_data.multiple_</w:t>
+      </w:r>
+      <w:del w:id="4" w:author="Lu, Kathy" w:date="2016-07-28T10:28:00Z">
         <w:r>
           <w:delText xml:space="preserve">region </w:delText>
         </w:r>
       </w:del>
-      <w:ins w:id="3" w:author="Lu, Kathy" w:date="2016-07-28T10:28:00Z">
+      <w:ins w:id="5" w:author="Lu, Kathy" w:date="2016-07-28T10:28:00Z">
         <w:r>
-          <w:t>object</w:t>
-        </w:r>
-        <w:proofErr w:type="spellEnd"/>
-        <w:r>
-          <w:t xml:space="preserve"> </w:t>
+          <w:t xml:space="preserve">object </w:t>
         </w:r>
       </w:ins>
       <w:r>
@@ -4656,15 +4119,7 @@
       </w:r>
       <w:r>
         <w:br/>
-        <w:t>&gt;&gt;</w:t>
-      </w:r>
-      <w:proofErr w:type="spellStart"/>
-      <w:r>
-        <w:t>fluocell_data.segment_method</w:t>
-      </w:r>
-      <w:proofErr w:type="spellEnd"/>
-      <w:r>
-        <w:t xml:space="preserve"> = 1;</w:t>
+        <w:t>&gt;&gt;fluocell_data.segment_method = 1;</w:t>
       </w:r>
       <w:r>
         <w:br/>
@@ -4672,15 +4127,7 @@
       </w:r>
       <w:r>
         <w:br/>
-        <w:t>&gt;&gt;</w:t>
-      </w:r>
-      <w:proofErr w:type="spellStart"/>
-      <w:r>
-        <w:t>fluocell_data.segment_method</w:t>
-      </w:r>
-      <w:proofErr w:type="spellEnd"/>
-      <w:r>
-        <w:t xml:space="preserve"> = 2;</w:t>
+        <w:t>&gt;&gt;fluocell_data.segment_method = 2;</w:t>
       </w:r>
     </w:p>
     <w:p>
@@ -5009,7 +4456,6 @@
       <w:r>
         <w:t xml:space="preserve">Note: For the current version of </w:t>
       </w:r>
-      <w:proofErr w:type="spellStart"/>
       <w:r>
         <w:rPr>
           <w:i/>
@@ -5022,7 +4468,6 @@
         </w:rPr>
         <w:t>l</w:t>
       </w:r>
-      <w:proofErr w:type="spellEnd"/>
       <w:r>
         <w:t xml:space="preserve">, </w:t>
       </w:r>
@@ -5030,24 +4475,14 @@
         <w:t>the</w:t>
       </w:r>
       <w:r>
-        <w:t xml:space="preserve"> </w:t>
-      </w:r>
-      <w:proofErr w:type="spellStart"/>
-      <w:r>
-        <w:t>segment_method</w:t>
-      </w:r>
-      <w:proofErr w:type="spellEnd"/>
-      <w:r>
-        <w:t xml:space="preserve"> parameter only enables </w:t>
-      </w:r>
-      <w:proofErr w:type="spellStart"/>
+        <w:t xml:space="preserve"> segment_method parameter only enables </w:t>
+      </w:r>
       <w:r>
         <w:rPr>
           <w:i/>
         </w:rPr>
         <w:t>Fluocell</w:t>
       </w:r>
-      <w:proofErr w:type="spellEnd"/>
       <w:r>
         <w:t xml:space="preserve"> to create a visual separation of cells. Any quantitative analysis would not incorporate how the cells are segmented using the watershed method.</w:t>
       </w:r>
@@ -5077,32 +4512,14 @@
           <w:i/>
           <w:u w:val="single"/>
         </w:rPr>
-        <w:t xml:space="preserve">Useful </w:t>
-      </w:r>
-      <w:proofErr w:type="spellStart"/>
+        <w:t>Useful Fluocell F</w:t>
+      </w:r>
       <w:r>
         <w:rPr>
           <w:b/>
           <w:i/>
           <w:u w:val="single"/>
         </w:rPr>
-        <w:t>Fluocell</w:t>
-      </w:r>
-      <w:proofErr w:type="spellEnd"/>
-      <w:r>
-        <w:rPr>
-          <w:b/>
-          <w:i/>
-          <w:u w:val="single"/>
-        </w:rPr>
-        <w:t xml:space="preserve"> F</w:t>
-      </w:r>
-      <w:r>
-        <w:rPr>
-          <w:b/>
-          <w:i/>
-          <w:u w:val="single"/>
-        </w:rPr>
         <w:t>unctions:</w:t>
       </w:r>
     </w:p>
@@ -5114,29 +4531,11 @@
       <w:r>
         <w:t xml:space="preserve">It is required that the image sequence of each cell is located in a separated folder. This function can be used to divide multiple position data into different folders: </w:t>
       </w:r>
-      <w:proofErr w:type="spellStart"/>
-      <w:r>
-        <w:t>batch_sort_file_multiple_</w:t>
-      </w:r>
-      <w:proofErr w:type="gramStart"/>
-      <w:r>
-        <w:t>position</w:t>
-      </w:r>
-      <w:proofErr w:type="spellEnd"/>
-      <w:r>
-        <w:t>(</w:t>
-      </w:r>
-      <w:proofErr w:type="gramEnd"/>
-      <w:r>
-        <w:t xml:space="preserve">path, </w:t>
-      </w:r>
-      <w:proofErr w:type="spellStart"/>
-      <w:r>
-        <w:t>sub_dir</w:t>
-      </w:r>
-      <w:proofErr w:type="spellEnd"/>
-      <w:r>
-        <w:t xml:space="preserve">). </w:t>
+      <w:r>
+        <w:t>batch_sort_file_multiple_position</w:t>
+      </w:r>
+      <w:r>
+        <w:t xml:space="preserve">(path, sub_dir). </w:t>
       </w:r>
       <w:r>
         <w:t xml:space="preserve">Note: </w:t>
@@ -5169,23 +4568,7 @@
         <w:jc w:val="both"/>
       </w:pPr>
       <w:r>
-        <w:t xml:space="preserve">  &gt;&gt; </w:t>
-      </w:r>
-      <w:proofErr w:type="gramStart"/>
-      <w:r>
-        <w:t>path</w:t>
-      </w:r>
-      <w:proofErr w:type="gramEnd"/>
-      <w:r>
-        <w:t xml:space="preserve"> = 'E:\</w:t>
-      </w:r>
-      <w:proofErr w:type="spellStart"/>
-      <w:r>
-        <w:t>sof</w:t>
-      </w:r>
-      <w:proofErr w:type="spellEnd"/>
-      <w:r>
-        <w:t xml:space="preserve">\fluocell_2.1\data\migration\07_01_2010\';  </w:t>
+        <w:t xml:space="preserve">  &gt;&gt; path = 'E:\sof\fluocell_2.1\data\migration\07_01_2010\';  </w:t>
       </w:r>
     </w:p>
     <w:p>
@@ -5197,15 +4580,7 @@
         <w:t xml:space="preserve">  </w:t>
       </w:r>
       <w:r>
-        <w:t xml:space="preserve">&gt;&gt; </w:t>
-      </w:r>
-      <w:proofErr w:type="spellStart"/>
-      <w:r>
-        <w:t>sub_dir</w:t>
-      </w:r>
-      <w:proofErr w:type="spellEnd"/>
-      <w:r>
-        <w:t xml:space="preserve"> = {'FN5\2_2\', 'FN5\2_3\', 'FN5\2_FBS10\', 'FN10\1\', 'FN20\1\'};</w:t>
+        <w:t>&gt;&gt; sub_dir = {'FN5\2_2\', 'FN5\2_3\', 'FN5\2_FBS10\', 'FN10\1\', 'FN20\1\'};</w:t>
       </w:r>
       <w:r>
         <w:t xml:space="preserve"> </w:t>
@@ -5226,24 +4601,11 @@
         <w:lastRenderedPageBreak/>
         <w:t xml:space="preserve">  &gt;&gt; </w:t>
       </w:r>
-      <w:proofErr w:type="spellStart"/>
-      <w:r>
-        <w:t>batch_sort_file_multiple_position</w:t>
-      </w:r>
-      <w:proofErr w:type="spellEnd"/>
-      <w:r>
-        <w:t xml:space="preserve"> </w:t>
-      </w:r>
-      <w:r>
-        <w:t xml:space="preserve">(path, </w:t>
-      </w:r>
-      <w:proofErr w:type="spellStart"/>
-      <w:r>
-        <w:t>sub_dir</w:t>
-      </w:r>
-      <w:proofErr w:type="spellEnd"/>
-      <w:r>
-        <w:t>)</w:t>
+      <w:r>
+        <w:t xml:space="preserve">batch_sort_file_multiple_position </w:t>
+      </w:r>
+      <w:r>
+        <w:t>(path, sub_dir)</w:t>
       </w:r>
     </w:p>
     <w:p>
@@ -5255,15 +4617,7 @@
         <w:jc w:val="both"/>
       </w:pPr>
       <w:r>
-        <w:t xml:space="preserve">Different types of regions of interest. By default, </w:t>
-      </w:r>
-      <w:proofErr w:type="spellStart"/>
-      <w:r>
-        <w:t>fluocell</w:t>
-      </w:r>
-      <w:proofErr w:type="spellEnd"/>
-      <w:r>
-        <w:t xml:space="preserve"> allows the user to choose a region of polygonal shape which is supplied by the user. There is an additional option to choose a circular region of a fixed diameter. This can be set up in MATLAB by</w:t>
+        <w:t>Different types of regions of interest. By default, fluocell allows the user to choose a region of polygonal shape which is supplied by the user. There is an additional option to choose a circular region of a fixed diameter. This can be set up in MATLAB by</w:t>
       </w:r>
     </w:p>
     <w:p>
@@ -5272,15 +4626,7 @@
         <w:jc w:val="both"/>
       </w:pPr>
       <w:r>
-        <w:t xml:space="preserve">&gt;&gt; </w:t>
-      </w:r>
-      <w:proofErr w:type="spellStart"/>
-      <w:r>
-        <w:t>fluocell_data.roi_type</w:t>
-      </w:r>
-      <w:proofErr w:type="spellEnd"/>
-      <w:r>
-        <w:t xml:space="preserve"> = ‘circle with fixed diameter’;</w:t>
+        <w:t>&gt;&gt; fluocell_data.roi_type = ‘circle with fixed diameter’;</w:t>
       </w:r>
     </w:p>
     <w:p>
@@ -5289,15 +4635,7 @@
         <w:jc w:val="both"/>
       </w:pPr>
       <w:r>
-        <w:t xml:space="preserve">&gt;&gt; </w:t>
-      </w:r>
-      <w:proofErr w:type="spellStart"/>
-      <w:r>
-        <w:t>fluocell_data.roi_diameter</w:t>
-      </w:r>
-      <w:proofErr w:type="spellEnd"/>
-      <w:r>
-        <w:t xml:space="preserve"> = 100;</w:t>
+        <w:t>&gt;&gt; fluocell_data.roi_diameter = 100;</w:t>
       </w:r>
     </w:p>
     <w:p>
@@ -5306,23 +4644,7 @@
         <w:jc w:val="both"/>
       </w:pPr>
       <w:r>
-        <w:t xml:space="preserve">If you want to switch back to a polygon region, simply remove the </w:t>
-      </w:r>
-      <w:proofErr w:type="spellStart"/>
-      <w:r>
-        <w:t>roi.mat</w:t>
-      </w:r>
-      <w:proofErr w:type="spellEnd"/>
-      <w:r>
-        <w:t xml:space="preserve"> file from the </w:t>
-      </w:r>
-      <w:proofErr w:type="spellStart"/>
-      <w:r>
-        <w:t>ourput</w:t>
-      </w:r>
-      <w:proofErr w:type="spellEnd"/>
-      <w:r>
-        <w:t>/ folder and set:</w:t>
+        <w:t>If you want to switch back to a polygon region, simply remove the roi.mat file from the ourput/ folder and set:</w:t>
       </w:r>
     </w:p>
     <w:p>
@@ -5331,15 +4653,7 @@
         <w:jc w:val="both"/>
       </w:pPr>
       <w:r>
-        <w:t xml:space="preserve">&gt;&gt; </w:t>
-      </w:r>
-      <w:proofErr w:type="spellStart"/>
-      <w:r>
-        <w:t>fluocell_data.roi_type</w:t>
-      </w:r>
-      <w:proofErr w:type="spellEnd"/>
-      <w:r>
-        <w:t xml:space="preserve"> = ‘any’;</w:t>
+        <w:t>&gt;&gt; fluocell_data.roi_type = ‘any’;</w:t>
       </w:r>
     </w:p>
     <w:p>
@@ -5348,15 +4662,7 @@
         <w:jc w:val="both"/>
       </w:pPr>
       <w:r>
-        <w:t xml:space="preserve">&gt;&gt; </w:t>
-      </w:r>
-      <w:proofErr w:type="spellStart"/>
-      <w:r>
-        <w:t>fluocell_data.roi_diameter</w:t>
-      </w:r>
-      <w:proofErr w:type="spellEnd"/>
-      <w:r>
-        <w:t xml:space="preserve"> = 0;</w:t>
+        <w:t>&gt;&gt; fluocell_data.roi_diameter = 0;</w:t>
       </w:r>
     </w:p>
     <w:p>
@@ -5415,59 +4721,19 @@
           <w:i/>
           <w:u w:val="single"/>
         </w:rPr>
-        <w:t xml:space="preserve">What is the channel patterns and time frame pattern for the images obtained using software other than </w:t>
-      </w:r>
-      <w:proofErr w:type="spellStart"/>
+        <w:t>What is the channel patterns and time frame pattern for the images obtained using software other than metamorph.</w:t>
+      </w:r>
+    </w:p>
+    <w:p>
       <w:r>
         <w:rPr>
           <w:i/>
           <w:u w:val="single"/>
         </w:rPr>
-        <w:t>metamorph</w:t>
-      </w:r>
-      <w:proofErr w:type="spellEnd"/>
-      <w:r>
-        <w:rPr>
-          <w:i/>
-          <w:u w:val="single"/>
-        </w:rPr>
-        <w:t>.</w:t>
-      </w:r>
-    </w:p>
-    <w:p>
-      <w:r>
-        <w:rPr>
-          <w:i/>
-          <w:u w:val="single"/>
-        </w:rPr>
         <w:t>Answer:</w:t>
       </w:r>
       <w:r>
-        <w:t xml:space="preserve"> The channel patterns and time frame pattern are provided by the user to help </w:t>
-      </w:r>
-      <w:proofErr w:type="spellStart"/>
-      <w:r>
-        <w:t>Fluocell</w:t>
-      </w:r>
-      <w:proofErr w:type="spellEnd"/>
-      <w:r>
-        <w:t xml:space="preserve"> to recognize the donor and acceptor image files. The default values will work for the image files obtained from out Nikon microscope via </w:t>
-      </w:r>
-      <w:proofErr w:type="spellStart"/>
-      <w:r>
-        <w:t>metamorph</w:t>
-      </w:r>
-      <w:proofErr w:type="spellEnd"/>
-      <w:r>
-        <w:t>. For example, the image files have the names such as fret11.001, fret11.002</w:t>
-      </w:r>
-      <w:proofErr w:type="gramStart"/>
-      <w:r>
-        <w:t>, …,</w:t>
-      </w:r>
-      <w:proofErr w:type="gramEnd"/>
-      <w:r>
-        <w:t xml:space="preserve"> fret12.001, fret12.002 etc. </w:t>
+        <w:t xml:space="preserve"> The channel patterns and time frame pattern are provided by the user to help Fluocell to recognize the donor and acceptor image files. The default values will work for the image files obtained from out Nikon microscope via metamorph. For example, the image files have the names such as fret11.001, fret11.002, …, fret12.001, fret12.002 etc. </w:t>
       </w:r>
     </w:p>
     <w:p>
@@ -5475,15 +4741,7 @@
         <w:t>The first channel pattern</w:t>
       </w:r>
       <w:r>
-        <w:t xml:space="preserve">: </w:t>
-      </w:r>
-      <w:proofErr w:type="gramStart"/>
-      <w:r>
-        <w:t>fret11 ;</w:t>
-      </w:r>
-      <w:proofErr w:type="gramEnd"/>
-      <w:r>
-        <w:t xml:space="preserve"> the second channel pattern: fret12; the time frame pattern: {‘001’, ‘%03d’}</w:t>
+        <w:t>: fret11 ; the second channel pattern: fret12; the time frame pattern: {‘001’, ‘%03d’}</w:t>
       </w:r>
       <w:r>
         <w:t>, where the pattern string ‘%03d’ follows the convention in C++ or MATLAB, meaning an integer of 3 digits padded by 0</w:t>
@@ -5492,58 +4750,10 @@
         <w:t xml:space="preserve">. And the string ‘001’ should match the first donor image file that you click when opening the image. </w:t>
       </w:r>
       <w:r>
-        <w:t>In another example, the image files have the names such as cfp_t1.tiff, cfp_t2.tiff</w:t>
-      </w:r>
-      <w:proofErr w:type="gramStart"/>
-      <w:r>
-        <w:t>, …,</w:t>
-      </w:r>
-      <w:proofErr w:type="gramEnd"/>
-      <w:r>
-        <w:t xml:space="preserve"> yfp_t1, yfp_t2 etc.. The first channel pattern: </w:t>
-      </w:r>
-      <w:proofErr w:type="spellStart"/>
-      <w:r>
-        <w:t>cfp</w:t>
-      </w:r>
-      <w:proofErr w:type="spellEnd"/>
-      <w:r>
-        <w:t xml:space="preserve">; the second channel pattern: </w:t>
-      </w:r>
-      <w:proofErr w:type="spellStart"/>
-      <w:r>
-        <w:t>yfp</w:t>
-      </w:r>
-      <w:proofErr w:type="spellEnd"/>
-      <w:r>
-        <w:t xml:space="preserve">; the time frame </w:t>
-      </w:r>
-      <w:proofErr w:type="gramStart"/>
-      <w:r>
-        <w:t>pattern:</w:t>
-      </w:r>
-      <w:proofErr w:type="gramEnd"/>
-      <w:r>
-        <w:t>{‘t01’, ‘</w:t>
-      </w:r>
-      <w:proofErr w:type="spellStart"/>
-      <w:r>
-        <w:t>t%d</w:t>
-      </w:r>
-      <w:proofErr w:type="spellEnd"/>
-      <w:r>
-        <w:t>’</w:t>
-      </w:r>
-      <w:r>
-        <w:t>}, where ‘</w:t>
-      </w:r>
-      <w:proofErr w:type="spellStart"/>
-      <w:r>
-        <w:t>t%d</w:t>
-      </w:r>
-      <w:proofErr w:type="spellEnd"/>
-      <w:r>
-        <w:t>’ means the letter ‘t’ followed by an integer.</w:t>
+        <w:t>In another example, the image files have the names such as cfp_t1.tiff, cfp_t2.tiff, …, yfp_t1, yfp_t2 etc.. The first channel pattern: cfp; the second channel pattern: yfp; the time frame pattern:{‘t01’, ‘t%d’</w:t>
+      </w:r>
+      <w:r>
+        <w:t>}, where ‘t%d’ means the letter ‘t’ followed by an integer.</w:t>
       </w:r>
     </w:p>
     <w:p/>
@@ -5566,7 +4776,6 @@
         </w:rPr>
         <w:t xml:space="preserve">The first images opened correctly, but </w:t>
       </w:r>
-      <w:proofErr w:type="spellStart"/>
       <w:r>
         <w:rPr>
           <w:rFonts w:hint="eastAsia"/>
@@ -5575,7 +4784,6 @@
         </w:rPr>
         <w:t>Fluocell</w:t>
       </w:r>
-      <w:proofErr w:type="spellEnd"/>
       <w:r>
         <w:rPr>
           <w:rFonts w:hint="eastAsia"/>
@@ -5613,72 +4821,76 @@
         <w:rPr>
           <w:rFonts w:hint="eastAsia"/>
         </w:rPr>
-        <w:t xml:space="preserve"> The </w:t>
-      </w:r>
-      <w:proofErr w:type="spellStart"/>
+        <w:t xml:space="preserve"> The Fluocell software use </w:t>
+      </w:r>
+      <w:r>
+        <w:t>“</w:t>
+      </w:r>
       <w:r>
         <w:rPr>
           <w:rFonts w:hint="eastAsia"/>
         </w:rPr>
-        <w:t>Fluocell</w:t>
-      </w:r>
-      <w:proofErr w:type="spellEnd"/>
+        <w:t>time frame pattern</w:t>
+      </w:r>
+      <w:r>
+        <w:t>”</w:t>
+      </w:r>
       <w:r>
         <w:rPr>
           <w:rFonts w:hint="eastAsia"/>
         </w:rPr>
-        <w:t xml:space="preserve"> software use </w:t>
-      </w:r>
-      <w:r>
-        <w:t>“</w:t>
+        <w:t xml:space="preserve"> submitted by user</w:t>
       </w:r>
       <w:r>
         <w:rPr>
           <w:rFonts w:hint="eastAsia"/>
         </w:rPr>
-        <w:t>time frame pattern</w:t>
-      </w:r>
-      <w:r>
-        <w:t>”</w:t>
+        <w:t xml:space="preserve"> to recognize </w:t>
       </w:r>
       <w:r>
         <w:rPr>
           <w:rFonts w:hint="eastAsia"/>
         </w:rPr>
-        <w:t xml:space="preserve"> submitted by user</w:t>
+        <w:t>file name</w:t>
       </w:r>
       <w:r>
         <w:rPr>
           <w:rFonts w:hint="eastAsia"/>
         </w:rPr>
-        <w:t xml:space="preserve"> to recognize </w:t>
+        <w:t xml:space="preserve">s and </w:t>
+      </w:r>
+      <w:r>
+        <w:t>navigate</w:t>
       </w:r>
       <w:r>
         <w:rPr>
           <w:rFonts w:hint="eastAsia"/>
         </w:rPr>
-        <w:t>file name</w:t>
+        <w:t xml:space="preserve"> through the time frame</w:t>
       </w:r>
       <w:r>
         <w:rPr>
           <w:rFonts w:hint="eastAsia"/>
         </w:rPr>
-        <w:t xml:space="preserve">s and </w:t>
-      </w:r>
-      <w:r>
-        <w:t>navigate</w:t>
+        <w:t xml:space="preserve">. For example, if the first image file has the pattern filename_t1.TIF, the software will replace </w:t>
+      </w:r>
+      <w:r>
+        <w:t>‘</w:t>
       </w:r>
       <w:r>
         <w:rPr>
           <w:rFonts w:hint="eastAsia"/>
         </w:rPr>
-        <w:t xml:space="preserve"> through the time frame</w:t>
+        <w:t>t1</w:t>
+      </w:r>
+      <w:r>
+        <w:t>’</w:t>
       </w:r>
       <w:r>
         <w:rPr>
           <w:rFonts w:hint="eastAsia"/>
         </w:rPr>
-        <w:t xml:space="preserve">. For example, if the first image file has the pattern filename_t1.TIF, the software will replace </w:t>
+        <w:t xml:space="preserve"> with </w:t>
       </w:r>
       <w:r>
         <w:t>‘</w:t>
@@ -5687,6 +4899,78 @@
         <w:rPr>
           <w:rFonts w:hint="eastAsia"/>
         </w:rPr>
+        <w:t>t2</w:t>
+      </w:r>
+      <w:r>
+        <w:t>’</w:t>
+      </w:r>
+      <w:r>
+        <w:rPr>
+          <w:rFonts w:hint="eastAsia"/>
+        </w:rPr>
+        <w:t xml:space="preserve">, </w:t>
+      </w:r>
+      <w:r>
+        <w:t>‘</w:t>
+      </w:r>
+      <w:r>
+        <w:rPr>
+          <w:rFonts w:hint="eastAsia"/>
+        </w:rPr>
+        <w:t>t3</w:t>
+      </w:r>
+      <w:r>
+        <w:t>’</w:t>
+      </w:r>
+      <w:r>
+        <w:rPr>
+          <w:rFonts w:hint="eastAsia"/>
+        </w:rPr>
+        <w:t xml:space="preserve">, </w:t>
+      </w:r>
+      <w:r>
+        <w:t>‘</w:t>
+      </w:r>
+      <w:r>
+        <w:rPr>
+          <w:rFonts w:hint="eastAsia"/>
+        </w:rPr>
+        <w:t>t4</w:t>
+      </w:r>
+      <w:r>
+        <w:t>’</w:t>
+      </w:r>
+      <w:r>
+        <w:rPr>
+          <w:rFonts w:hint="eastAsia"/>
+        </w:rPr>
+        <w:t xml:space="preserve"> etc. But, if</w:t>
+      </w:r>
+      <w:r>
+        <w:rPr>
+          <w:rFonts w:hint="eastAsia"/>
+        </w:rPr>
+        <w:t xml:space="preserve"> fret18_t1.TIF. In this case, Fluocell will think the next file in the time sequence as</w:t>
+      </w:r>
+      <w:r>
+        <w:rPr>
+          <w:rFonts w:hint="eastAsia"/>
+        </w:rPr>
+        <w:t xml:space="preserve"> fret28_t2.TIF by replacing</w:t>
+      </w:r>
+      <w:r>
+        <w:rPr>
+          <w:rFonts w:hint="eastAsia"/>
+        </w:rPr>
+        <w:t xml:space="preserve"> </w:t>
+      </w:r>
+      <w:r>
+        <w:t>‘</w:t>
+      </w:r>
+      <w:r>
+        <w:rPr>
+          <w:rFonts w:hint="eastAsia"/>
+        </w:rPr>
         <w:t>t1</w:t>
       </w:r>
       <w:r>
@@ -5696,6 +4980,78 @@
         <w:rPr>
           <w:rFonts w:hint="eastAsia"/>
         </w:rPr>
+        <w:t xml:space="preserve"> </w:t>
+      </w:r>
+      <w:r>
+        <w:t xml:space="preserve">in </w:t>
+      </w:r>
+      <w:r>
+        <w:rPr>
+          <w:rFonts w:hint="eastAsia"/>
+        </w:rPr>
+        <w:t xml:space="preserve">two places </w:t>
+      </w:r>
+      <w:r>
+        <w:t>the</w:t>
+      </w:r>
+      <w:r>
+        <w:rPr>
+          <w:rFonts w:hint="eastAsia"/>
+        </w:rPr>
+        <w:t xml:space="preserve"> file name. In order to fix this problem, the file name pattern need to be defined as {</w:t>
+      </w:r>
+      <w:r>
+        <w:t>‘</w:t>
+      </w:r>
+      <w:r>
+        <w:rPr>
+          <w:rFonts w:hint="eastAsia"/>
+        </w:rPr>
+        <w:t>_t1</w:t>
+      </w:r>
+      <w:r>
+        <w:t>’</w:t>
+      </w:r>
+      <w:r>
+        <w:rPr>
+          <w:rFonts w:hint="eastAsia"/>
+        </w:rPr>
+        <w:t xml:space="preserve">, </w:t>
+      </w:r>
+      <w:r>
+        <w:t>‘</w:t>
+      </w:r>
+      <w:r>
+        <w:rPr>
+          <w:rFonts w:hint="eastAsia"/>
+        </w:rPr>
+        <w:t>_t%d</w:t>
+      </w:r>
+      <w:r>
+        <w:t>’</w:t>
+      </w:r>
+      <w:r>
+        <w:rPr>
+          <w:rFonts w:hint="eastAsia"/>
+        </w:rPr>
+        <w:t xml:space="preserve">}, so that Fluocell can correctly replace the unique pattern </w:t>
+      </w:r>
+      <w:r>
+        <w:t>‘</w:t>
+      </w:r>
+      <w:r>
+        <w:rPr>
+          <w:rFonts w:hint="eastAsia"/>
+        </w:rPr>
+        <w:t>_t1</w:t>
+      </w:r>
+      <w:r>
+        <w:t>’</w:t>
+      </w:r>
+      <w:r>
+        <w:rPr>
+          <w:rFonts w:hint="eastAsia"/>
+        </w:rPr>
         <w:t xml:space="preserve"> with </w:t>
       </w:r>
       <w:r>
@@ -5705,7 +5061,7 @@
         <w:rPr>
           <w:rFonts w:hint="eastAsia"/>
         </w:rPr>
-        <w:t>t2</w:t>
+        <w:t>_t2</w:t>
       </w:r>
       <w:r>
         <w:t>’</w:t>
@@ -5723,7 +5079,7 @@
         <w:rPr>
           <w:rFonts w:hint="eastAsia"/>
         </w:rPr>
-        <w:t>t3</w:t>
+        <w:t>_t3</w:t>
       </w:r>
       <w:r>
         <w:t>’</w:t>
@@ -5741,7 +5097,7 @@
         <w:rPr>
           <w:rFonts w:hint="eastAsia"/>
         </w:rPr>
-        <w:t>t4</w:t>
+        <w:t>_t4</w:t>
       </w:r>
       <w:r>
         <w:t>’</w:t>
@@ -5750,235 +5106,13 @@
         <w:rPr>
           <w:rFonts w:hint="eastAsia"/>
         </w:rPr>
-        <w:t xml:space="preserve"> etc. But, if</w:t>
-      </w:r>
-      <w:r>
-        <w:rPr>
-          <w:rFonts w:hint="eastAsia"/>
-        </w:rPr>
-        <w:t xml:space="preserve"> fret18_t1.TIF. In this case, </w:t>
-      </w:r>
-      <w:proofErr w:type="spellStart"/>
-      <w:r>
-        <w:rPr>
-          <w:rFonts w:hint="eastAsia"/>
-        </w:rPr>
-        <w:t>Fluocell</w:t>
-      </w:r>
-      <w:proofErr w:type="spellEnd"/>
-      <w:r>
-        <w:rPr>
-          <w:rFonts w:hint="eastAsia"/>
-        </w:rPr>
-        <w:t xml:space="preserve"> will think the next file in the time sequence as</w:t>
-      </w:r>
-      <w:r>
-        <w:rPr>
-          <w:rFonts w:hint="eastAsia"/>
-        </w:rPr>
-        <w:t xml:space="preserve"> fret28_t2.TIF by replacing</w:t>
-      </w:r>
-      <w:r>
-        <w:rPr>
-          <w:rFonts w:hint="eastAsia"/>
-        </w:rPr>
-        <w:t xml:space="preserve"> </w:t>
-      </w:r>
-      <w:r>
-        <w:t>‘</w:t>
-      </w:r>
-      <w:r>
-        <w:rPr>
-          <w:rFonts w:hint="eastAsia"/>
-        </w:rPr>
-        <w:t>t1</w:t>
-      </w:r>
-      <w:r>
-        <w:t>’</w:t>
-      </w:r>
-      <w:r>
-        <w:rPr>
-          <w:rFonts w:hint="eastAsia"/>
-        </w:rPr>
-        <w:t xml:space="preserve"> </w:t>
-      </w:r>
-      <w:r>
-        <w:t xml:space="preserve">in </w:t>
-      </w:r>
-      <w:r>
-        <w:rPr>
-          <w:rFonts w:hint="eastAsia"/>
-        </w:rPr>
-        <w:t xml:space="preserve">two places </w:t>
-      </w:r>
-      <w:r>
-        <w:t>the</w:t>
-      </w:r>
-      <w:r>
-        <w:rPr>
-          <w:rFonts w:hint="eastAsia"/>
-        </w:rPr>
-        <w:t xml:space="preserve"> file name. In order to fix this problem, the file name pattern need to be defined as {</w:t>
-      </w:r>
-      <w:r>
-        <w:t>‘</w:t>
-      </w:r>
-      <w:r>
-        <w:rPr>
-          <w:rFonts w:hint="eastAsia"/>
-        </w:rPr>
-        <w:t>_t1</w:t>
-      </w:r>
-      <w:r>
-        <w:t>’</w:t>
-      </w:r>
-      <w:r>
-        <w:rPr>
-          <w:rFonts w:hint="eastAsia"/>
-        </w:rPr>
-        <w:t xml:space="preserve">, </w:t>
-      </w:r>
-      <w:r>
-        <w:t>‘</w:t>
-      </w:r>
-      <w:r>
-        <w:rPr>
-          <w:rFonts w:hint="eastAsia"/>
-        </w:rPr>
-        <w:t>_</w:t>
-      </w:r>
-      <w:proofErr w:type="spellStart"/>
-      <w:r>
-        <w:rPr>
-          <w:rFonts w:hint="eastAsia"/>
-        </w:rPr>
-        <w:t>t%d</w:t>
-      </w:r>
-      <w:proofErr w:type="spellEnd"/>
-      <w:r>
-        <w:t>’</w:t>
-      </w:r>
-      <w:r>
-        <w:rPr>
-          <w:rFonts w:hint="eastAsia"/>
-        </w:rPr>
-        <w:t xml:space="preserve">}, so that </w:t>
-      </w:r>
-      <w:proofErr w:type="spellStart"/>
-      <w:r>
-        <w:rPr>
-          <w:rFonts w:hint="eastAsia"/>
-        </w:rPr>
-        <w:t>Fluocell</w:t>
-      </w:r>
-      <w:proofErr w:type="spellEnd"/>
-      <w:r>
-        <w:rPr>
-          <w:rFonts w:hint="eastAsia"/>
-        </w:rPr>
-        <w:t xml:space="preserve"> can correctly replace the unique pattern </w:t>
-      </w:r>
-      <w:r>
-        <w:t>‘</w:t>
-      </w:r>
-      <w:r>
-        <w:rPr>
-          <w:rFonts w:hint="eastAsia"/>
-        </w:rPr>
-        <w:t>_t1</w:t>
-      </w:r>
-      <w:r>
-        <w:t>’</w:t>
-      </w:r>
-      <w:r>
-        <w:rPr>
-          <w:rFonts w:hint="eastAsia"/>
-        </w:rPr>
-        <w:t xml:space="preserve"> with </w:t>
-      </w:r>
-      <w:r>
-        <w:t>‘</w:t>
-      </w:r>
-      <w:r>
-        <w:rPr>
-          <w:rFonts w:hint="eastAsia"/>
-        </w:rPr>
-        <w:t>_t2</w:t>
-      </w:r>
-      <w:r>
-        <w:t>’</w:t>
-      </w:r>
-      <w:r>
-        <w:rPr>
-          <w:rFonts w:hint="eastAsia"/>
-        </w:rPr>
-        <w:t xml:space="preserve">, </w:t>
-      </w:r>
-      <w:r>
-        <w:t>‘</w:t>
-      </w:r>
-      <w:r>
-        <w:rPr>
-          <w:rFonts w:hint="eastAsia"/>
-        </w:rPr>
-        <w:t>_t3</w:t>
-      </w:r>
-      <w:r>
-        <w:t>’</w:t>
-      </w:r>
-      <w:r>
-        <w:rPr>
-          <w:rFonts w:hint="eastAsia"/>
-        </w:rPr>
-        <w:t xml:space="preserve">, </w:t>
-      </w:r>
-      <w:r>
-        <w:t>‘</w:t>
-      </w:r>
-      <w:r>
-        <w:rPr>
-          <w:rFonts w:hint="eastAsia"/>
-        </w:rPr>
-        <w:t>_t4</w:t>
-      </w:r>
-      <w:r>
-        <w:t>’</w:t>
-      </w:r>
-      <w:r>
-        <w:rPr>
-          <w:rFonts w:hint="eastAsia"/>
-        </w:rPr>
         <w:t xml:space="preserve"> etc.</w:t>
       </w:r>
     </w:p>
     <w:p/>
     <w:p>
       <w:r>
-        <w:t xml:space="preserve">Note: Moving the </w:t>
-      </w:r>
-      <w:proofErr w:type="spellStart"/>
-      <w:r>
-        <w:t>Fluocell</w:t>
-      </w:r>
-      <w:proofErr w:type="spellEnd"/>
-      <w:r>
-        <w:t xml:space="preserve"> folder between operating systems may cause problems to arise. If </w:t>
-      </w:r>
-      <w:proofErr w:type="spellStart"/>
-      <w:r>
-        <w:t>Fluocell</w:t>
-      </w:r>
-      <w:proofErr w:type="spellEnd"/>
-      <w:r>
-        <w:t xml:space="preserve"> needs to be run on multiple systems, it is recommended that each system download its own copy of the </w:t>
-      </w:r>
-      <w:proofErr w:type="spellStart"/>
-      <w:r>
-        <w:t>Fluocell</w:t>
-      </w:r>
-      <w:proofErr w:type="spellEnd"/>
-      <w:r>
-        <w:t xml:space="preserve"> program.</w:t>
+        <w:t>Note: Moving the Fluocell folder between operating systems may cause problems to arise. If Fluocell needs to be run on multiple systems, it is recommended that each system download its own copy of the Fluocell program.</w:t>
       </w:r>
     </w:p>
     <w:p/>
@@ -6001,23 +5135,7 @@
     </w:p>
     <w:p>
       <w:r>
-        <w:t xml:space="preserve">Download and install </w:t>
-      </w:r>
-      <w:proofErr w:type="spellStart"/>
-      <w:r>
-        <w:t>fluocell</w:t>
-      </w:r>
-      <w:proofErr w:type="spellEnd"/>
-      <w:r>
-        <w:t xml:space="preserve"> either in the folder C:/Program Files/ or a local user folder. To Open </w:t>
-      </w:r>
-      <w:proofErr w:type="spellStart"/>
-      <w:r>
-        <w:t>Fluocell</w:t>
-      </w:r>
-      <w:proofErr w:type="spellEnd"/>
-      <w:r>
-        <w:t>:</w:t>
+        <w:t>Download and install fluocell either in the folder C:/Program Files/ or a local user folder. To Open Fluocell:</w:t>
       </w:r>
     </w:p>
     <w:p>
@@ -6073,15 +5191,7 @@
         </w:numPr>
       </w:pPr>
       <w:r>
-        <w:t>Enter “</w:t>
-      </w:r>
-      <w:proofErr w:type="spellStart"/>
-      <w:r>
-        <w:t>sudo</w:t>
-      </w:r>
-      <w:proofErr w:type="spellEnd"/>
-      <w:r>
-        <w:t xml:space="preserve"> java –jar fluocellJava.jar.” A window should appear and a new session of MATLAB should launch.</w:t>
+        <w:t>Enter “sudo java –jar fluocellJava.jar.” A window should appear and a new session of MATLAB should launch.</w:t>
       </w:r>
     </w:p>
     <w:p>
@@ -6109,20 +5219,18 @@
       <w:r>
         <w:t>“</w:t>
       </w:r>
-      <w:ins w:id="4" w:author="Lu, Kathy" w:date="2016-07-28T09:44:00Z">
+      <w:ins w:id="6" w:author="Lu, Kathy" w:date="2016-07-28T09:44:00Z">
         <w:r>
           <w:t>win-</w:t>
         </w:r>
       </w:ins>
-      <w:proofErr w:type="spellStart"/>
       <w:r>
         <w:rPr>
           <w:rFonts w:hint="eastAsia"/>
         </w:rPr>
         <w:t>default.property</w:t>
       </w:r>
-      <w:proofErr w:type="spellEnd"/>
-      <w:del w:id="5" w:author="Lu, Kathy" w:date="2016-07-28T09:44:00Z">
+      <w:del w:id="7" w:author="Lu, Kathy" w:date="2016-07-28T09:44:00Z">
         <w:r>
           <w:rPr>
             <w:rFonts w:hint="eastAsia"/>
@@ -6133,23 +5241,15 @@
       <w:r>
         <w:t>”</w:t>
       </w:r>
-      <w:ins w:id="6" w:author="Lu, Kathy" w:date="2016-07-28T09:45:00Z">
+      <w:ins w:id="8" w:author="Lu, Kathy" w:date="2016-07-28T09:45:00Z">
         <w:r>
           <w:t xml:space="preserve"> (“</w:t>
         </w:r>
         <w:r>
-          <w:t>mac-</w:t>
-        </w:r>
-        <w:proofErr w:type="spellStart"/>
-        <w:r>
-          <w:t>default</w:t>
+          <w:t>mac-default</w:t>
         </w:r>
         <w:r>
-          <w:t>.property</w:t>
-        </w:r>
-        <w:proofErr w:type="spellEnd"/>
-        <w:r>
-          <w:t>” on Mac)</w:t>
+          <w:t>.property” on Mac)</w:t>
         </w:r>
       </w:ins>
       <w:r>
@@ -6161,14 +5261,12 @@
       <w:r>
         <w:t>“</w:t>
       </w:r>
-      <w:proofErr w:type="spellStart"/>
       <w:r>
         <w:rPr>
           <w:rFonts w:hint="eastAsia"/>
         </w:rPr>
         <w:t>default.property</w:t>
       </w:r>
-      <w:proofErr w:type="spellEnd"/>
       <w:r>
         <w:t>”;</w:t>
       </w:r>
@@ -6179,76 +5277,31 @@
         <w:t xml:space="preserve"> (2) if needed, </w:t>
       </w:r>
       <w:r>
-        <w:t>open “</w:t>
-      </w:r>
-      <w:proofErr w:type="spellStart"/>
-      <w:r>
-        <w:t>default.property</w:t>
-      </w:r>
-      <w:proofErr w:type="spellEnd"/>
-      <w:r>
-        <w:t xml:space="preserve">” in the </w:t>
-      </w:r>
-      <w:proofErr w:type="spellStart"/>
-      <w:r>
-        <w:t>fluocell</w:t>
-      </w:r>
-      <w:proofErr w:type="spellEnd"/>
-      <w:r>
-        <w:t xml:space="preserve"> directory with a text editor, and after “</w:t>
-      </w:r>
-      <w:proofErr w:type="spellStart"/>
-      <w:r>
-        <w:t>matlablocation</w:t>
-      </w:r>
-      <w:proofErr w:type="spellEnd"/>
-      <w:r>
-        <w:t>=” enter the path to the MATLAB executable or script, found in the /bin</w:t>
-      </w:r>
-      <w:ins w:id="7" w:author="Lu, Kathy" w:date="2016-07-28T09:52:00Z">
+        <w:t>open “default.property</w:t>
+      </w:r>
+      <w:r>
+        <w:t>” in the fluocell directory with a text editor, and after “matlablocation=” enter the path to the MATLAB executable or script, found in the /bin</w:t>
+      </w:r>
+      <w:ins w:id="9" w:author="Lu, Kathy" w:date="2016-07-28T09:52:00Z">
         <w:r>
           <w:t>/</w:t>
         </w:r>
       </w:ins>
       <w:r>
-        <w:t xml:space="preserve"> directory in the MATLAB installation folder. In Windows, use double </w:t>
-      </w:r>
-      <w:proofErr w:type="gramStart"/>
-      <w:r>
-        <w:t>backslashes(</w:t>
-      </w:r>
-      <w:proofErr w:type="gramEnd"/>
-      <w:r>
-        <w:t>\\) between directories, since a single backslash is the escape key (e.g. “</w:t>
-      </w:r>
-      <w:proofErr w:type="spellStart"/>
-      <w:r>
-        <w:t>matlablocation</w:t>
-      </w:r>
-      <w:proofErr w:type="spellEnd"/>
-      <w:r>
-        <w:t xml:space="preserve">=C\:\\Program Files\\MATLAB\\2013a\\bin\\matlab.exe”). </w:t>
-      </w:r>
-    </w:p>
-    <w:p>
-      <w:pPr>
-        <w:jc w:val="both"/>
-      </w:pPr>
-    </w:p>
-    <w:p>
-      <w:pPr>
-        <w:jc w:val="both"/>
-      </w:pPr>
-      <w:r>
-        <w:t xml:space="preserve">In MATLAB, add the </w:t>
-      </w:r>
-      <w:proofErr w:type="spellStart"/>
-      <w:r>
-        <w:t>fluocell</w:t>
-      </w:r>
-      <w:proofErr w:type="spellEnd"/>
-      <w:r>
-        <w:t xml:space="preserve"> programs to the searching path. </w:t>
+        <w:t xml:space="preserve"> directory in the MATLAB installation folder. In Windows, use double backslashes(\\) between directories, since a single backslash is the escape key (e.g. “matlablocation=C\:\\Program Files\\MATLAB\\2013a\\bin\\matlab.exe”). </w:t>
+      </w:r>
+    </w:p>
+    <w:p>
+      <w:pPr>
+        <w:jc w:val="both"/>
+      </w:pPr>
+    </w:p>
+    <w:p>
+      <w:pPr>
+        <w:jc w:val="both"/>
+      </w:pPr>
+      <w:r>
+        <w:t xml:space="preserve">In MATLAB, add the fluocell programs to the searching path. </w:t>
       </w:r>
     </w:p>
     <w:p>
@@ -6287,57 +5340,48 @@
       <w:r>
         <w:t xml:space="preserve"> </w:t>
       </w:r>
-      <w:proofErr w:type="spellStart"/>
       <w:r>
         <w:t>fluocell</w:t>
       </w:r>
-      <w:proofErr w:type="spellEnd"/>
-      <w:del w:id="8" w:author="Lu, Kathy" w:date="2016-07-28T09:51:00Z">
+      <w:del w:id="10" w:author="Lu, Kathy" w:date="2016-07-28T09:51:00Z">
         <w:r>
           <w:delText>\</w:delText>
         </w:r>
       </w:del>
-      <w:ins w:id="9" w:author="Lu, Kathy" w:date="2016-07-28T09:51:00Z">
-        <w:r>
-          <w:t>/</w:t>
-        </w:r>
-      </w:ins>
-      <w:r>
-        <w:t>app</w:t>
-      </w:r>
-      <w:ins w:id="10" w:author="Lu, Kathy" w:date="2016-07-28T09:51:00Z">
-        <w:r>
-          <w:t>/</w:t>
-        </w:r>
-      </w:ins>
-      <w:r>
-        <w:t xml:space="preserve"> and </w:t>
-      </w:r>
-      <w:proofErr w:type="spellStart"/>
-      <w:r>
-        <w:t>fluocell</w:t>
-      </w:r>
-      <w:proofErr w:type="spellEnd"/>
       <w:ins w:id="11" w:author="Lu, Kathy" w:date="2016-07-28T09:51:00Z">
         <w:r>
           <w:t>/</w:t>
         </w:r>
       </w:ins>
-      <w:proofErr w:type="spellStart"/>
-      <w:del w:id="12" w:author="Lu, Kathy" w:date="2016-07-28T09:51:00Z">
+      <w:r>
+        <w:t>app</w:t>
+      </w:r>
+      <w:ins w:id="12" w:author="Lu, Kathy" w:date="2016-07-28T09:51:00Z">
         <w:r>
-          <w:delText>\</w:delText>
+          <w:t>/</w:t>
         </w:r>
-      </w:del>
-      <w:r>
-        <w:t>src</w:t>
-      </w:r>
-      <w:proofErr w:type="spellEnd"/>
+      </w:ins>
+      <w:r>
+        <w:t xml:space="preserve"> and fluocell</w:t>
+      </w:r>
       <w:ins w:id="13" w:author="Lu, Kathy" w:date="2016-07-28T09:51:00Z">
         <w:r>
           <w:t>/</w:t>
         </w:r>
       </w:ins>
+      <w:del w:id="14" w:author="Lu, Kathy" w:date="2016-07-28T09:51:00Z">
+        <w:r>
+          <w:delText>\</w:delText>
+        </w:r>
+      </w:del>
+      <w:r>
+        <w:t>src</w:t>
+      </w:r>
+      <w:ins w:id="15" w:author="Lu, Kathy" w:date="2016-07-28T09:51:00Z">
+        <w:r>
+          <w:t>/</w:t>
+        </w:r>
+      </w:ins>
       <w:r>
         <w:t xml:space="preserve"> </w:t>
       </w:r>
@@ -6351,47 +5395,7 @@
     <w:p/>
     <w:p>
       <w:r>
-        <w:t xml:space="preserve">The resulting </w:t>
-      </w:r>
-      <w:proofErr w:type="spellStart"/>
-      <w:r>
-        <w:t>pathdef.m</w:t>
-      </w:r>
-      <w:proofErr w:type="spellEnd"/>
-      <w:r>
-        <w:t xml:space="preserve"> file should be saved either to its default location or same directory as “fluocell.jar” (usually in </w:t>
-      </w:r>
-      <w:proofErr w:type="spellStart"/>
-      <w:r>
-        <w:t>fluocell</w:t>
-      </w:r>
-      <w:proofErr w:type="spellEnd"/>
-      <w:r>
-        <w:t>/</w:t>
-      </w:r>
-      <w:proofErr w:type="spellStart"/>
-      <w:r>
-        <w:t>src</w:t>
-      </w:r>
-      <w:proofErr w:type="spellEnd"/>
-      <w:r>
-        <w:t>/</w:t>
-      </w:r>
-      <w:proofErr w:type="spellStart"/>
-      <w:r>
-        <w:t>gui</w:t>
-      </w:r>
-      <w:proofErr w:type="spellEnd"/>
-      <w:r>
-        <w:t>/java/</w:t>
-      </w:r>
-      <w:proofErr w:type="spellStart"/>
-      <w:r>
-        <w:t>dist</w:t>
-      </w:r>
-      <w:proofErr w:type="spellEnd"/>
-      <w:r>
-        <w:t>/).</w:t>
+        <w:t>The resulting pathdef.m file should be saved either to its default location or same directory as “fluocell.jar” (usually in fluocell/src/gui/java/dist/).</w:t>
       </w:r>
     </w:p>
     <w:p>

</xml_diff>

<commit_message>
Improved the User's Guide, Mac compatibility, and bug fixes
</commit_message>
<xml_diff>
--- a/doc/The Fluocell User's Guide.docx
+++ b/doc/The Fluocell User's Guide.docx
@@ -357,7 +357,7 @@
           <w:i/>
           <w:u w:val="single"/>
         </w:rPr>
-        <w:t>I</w:t>
+        <w:t xml:space="preserve">the Source Code and </w:t>
       </w:r>
       <w:r>
         <w:rPr>
@@ -365,7 +365,7 @@
           <w:i/>
           <w:u w:val="single"/>
         </w:rPr>
-        <w:t xml:space="preserve">maging </w:t>
+        <w:t>I</w:t>
       </w:r>
       <w:r>
         <w:rPr>
@@ -373,7 +373,7 @@
           <w:i/>
           <w:u w:val="single"/>
         </w:rPr>
-        <w:t>D</w:t>
+        <w:t xml:space="preserve">maging </w:t>
       </w:r>
       <w:r>
         <w:rPr>
@@ -381,17 +381,56 @@
           <w:i/>
           <w:u w:val="single"/>
         </w:rPr>
+        <w:t>D</w:t>
+      </w:r>
+      <w:r>
+        <w:rPr>
+          <w:b/>
+          <w:i/>
+          <w:u w:val="single"/>
+        </w:rPr>
         <w:t>ata</w:t>
       </w:r>
     </w:p>
     <w:p>
       <w:pPr>
+        <w:pStyle w:val="ListParagraph"/>
+        <w:numPr>
+          <w:ilvl w:val="0"/>
+          <w:numId w:val="31"/>
+        </w:numPr>
+        <w:jc w:val="both"/>
+      </w:pPr>
+      <w:r>
+        <w:t xml:space="preserve">Download the fluocell source code from here: </w:t>
+      </w:r>
+      <w:hyperlink r:id="rId7" w:history="1">
+        <w:r>
+          <w:rPr>
+            <w:rStyle w:val="Hyperlink"/>
+          </w:rPr>
+          <w:t>http://github/lu6007/p/fluocell</w:t>
+        </w:r>
+      </w:hyperlink>
+      <w:r>
+        <w:t xml:space="preserve"> </w:t>
+      </w:r>
+      <w:bookmarkStart w:id="0" w:name="_GoBack"/>
+      <w:bookmarkEnd w:id="0"/>
+    </w:p>
+    <w:p>
+      <w:pPr>
+        <w:pStyle w:val="ListParagraph"/>
+        <w:numPr>
+          <w:ilvl w:val="0"/>
+          <w:numId w:val="31"/>
+        </w:numPr>
         <w:jc w:val="both"/>
       </w:pPr>
       <w:r>
         <w:t xml:space="preserve">Download the fluocell dataset from here: </w:t>
       </w:r>
-      <w:hyperlink r:id="rId7" w:history="1">
+      <w:hyperlink r:id="rId8" w:history="1">
         <w:r>
           <w:rPr>
             <w:rStyle w:val="Hyperlink"/>
@@ -402,11 +441,9 @@
       <w:r>
         <w:t xml:space="preserve"> , unzip, and the install it to a folder named “fluocell_sample/” which is readable and writable by the user. The relative location of the dataset README file from the fluocell root directory is:</w:t>
       </w:r>
-    </w:p>
-    <w:p>
-      <w:pPr>
-        <w:jc w:val="both"/>
-      </w:pPr>
+      <w:r>
+        <w:t xml:space="preserve"> </w:t>
+      </w:r>
       <w:r>
         <w:t>fluocell_sample/README.txt</w:t>
       </w:r>
@@ -509,7 +546,7 @@
                           <pic:cNvPicPr/>
                         </pic:nvPicPr>
                         <pic:blipFill>
-                          <a:blip r:embed="rId8"/>
+                          <a:blip r:embed="rId9"/>
                           <a:stretch>
                             <a:fillRect/>
                           </a:stretch>
@@ -581,7 +618,7 @@
                           </pic:cNvPicPr>
                         </pic:nvPicPr>
                         <pic:blipFill>
-                          <a:blip r:embed="rId9" cstate="print">
+                          <a:blip r:embed="rId10" cstate="print">
                             <a:extLst>
                               <a:ext uri="{28A0092B-C50C-407E-A947-70E740481C1C}">
                                 <a14:useLocalDpi xmlns:a14="http://schemas.microsoft.com/office/drawing/2010/main" val="0"/>
@@ -666,7 +703,7 @@
                           </pic:cNvPicPr>
                         </pic:nvPicPr>
                         <pic:blipFill>
-                          <a:blip r:embed="rId10" cstate="print">
+                          <a:blip r:embed="rId11" cstate="print">
                             <a:extLst>
                               <a:ext uri="{28A0092B-C50C-407E-A947-70E740481C1C}">
                                 <a14:useLocalDpi xmlns:a14="http://schemas.microsoft.com/office/drawing/2010/main" val="0"/>
@@ -749,7 +786,7 @@
                           </pic:cNvPicPr>
                         </pic:nvPicPr>
                         <pic:blipFill>
-                          <a:blip r:embed="rId11" cstate="print">
+                          <a:blip r:embed="rId12" cstate="print">
                             <a:extLst>
                               <a:ext uri="{28A0092B-C50C-407E-A947-70E740481C1C}">
                                 <a14:useLocalDpi xmlns:a14="http://schemas.microsoft.com/office/drawing/2010/main" val="0"/>
@@ -1114,7 +1151,7 @@
                     <pic:cNvPicPr/>
                   </pic:nvPicPr>
                   <pic:blipFill>
-                    <a:blip r:embed="rId12"/>
+                    <a:blip r:embed="rId13"/>
                     <a:stretch>
                       <a:fillRect/>
                     </a:stretch>
@@ -1279,7 +1316,7 @@
                     <pic:cNvPicPr/>
                   </pic:nvPicPr>
                   <pic:blipFill>
-                    <a:blip r:embed="rId13"/>
+                    <a:blip r:embed="rId14"/>
                     <a:stretch>
                       <a:fillRect/>
                     </a:stretch>
@@ -1700,7 +1737,7 @@
                           </pic:cNvPicPr>
                         </pic:nvPicPr>
                         <pic:blipFill>
-                          <a:blip r:embed="rId14" cstate="print">
+                          <a:blip r:embed="rId15" cstate="print">
                             <a:extLst>
                               <a:ext uri="{28A0092B-C50C-407E-A947-70E740481C1C}">
                                 <a14:useLocalDpi xmlns:a14="http://schemas.microsoft.com/office/drawing/2010/main" val="0"/>
@@ -1796,7 +1833,7 @@
                           </pic:cNvPicPr>
                         </pic:nvPicPr>
                         <pic:blipFill rotWithShape="1">
-                          <a:blip r:embed="rId15">
+                          <a:blip r:embed="rId16">
                             <a:extLst>
                               <a:ext uri="{28A0092B-C50C-407E-A947-70E740481C1C}">
                                 <a14:useLocalDpi xmlns:a14="http://schemas.microsoft.com/office/drawing/2010/main" val="0"/>
@@ -1874,7 +1911,7 @@
                           </pic:cNvPicPr>
                         </pic:nvPicPr>
                         <pic:blipFill>
-                          <a:blip r:embed="rId16">
+                          <a:blip r:embed="rId17">
                             <a:extLst>
                               <a:ext uri="{28A0092B-C50C-407E-A947-70E740481C1C}">
                                 <a14:useLocalDpi xmlns:a14="http://schemas.microsoft.com/office/drawing/2010/main" val="0"/>
@@ -2130,7 +2167,7 @@
                     </pic:cNvPicPr>
                   </pic:nvPicPr>
                   <pic:blipFill>
-                    <a:blip r:embed="rId17" cstate="print">
+                    <a:blip r:embed="rId18" cstate="print">
                       <a:extLst>
                         <a:ext uri="{28A0092B-C50C-407E-A947-70E740481C1C}">
                           <a14:useLocalDpi xmlns:a14="http://schemas.microsoft.com/office/drawing/2010/main" val="0"/>
@@ -2204,7 +2241,7 @@
                     <pic:cNvPicPr/>
                   </pic:nvPicPr>
                   <pic:blipFill>
-                    <a:blip r:embed="rId18"/>
+                    <a:blip r:embed="rId19"/>
                     <a:stretch>
                       <a:fillRect/>
                     </a:stretch>
@@ -2267,7 +2304,7 @@
                     <pic:cNvPicPr/>
                   </pic:nvPicPr>
                   <pic:blipFill>
-                    <a:blip r:embed="rId19"/>
+                    <a:blip r:embed="rId20"/>
                     <a:stretch>
                       <a:fillRect/>
                     </a:stretch>
@@ -2544,7 +2581,7 @@
                     </pic:cNvPicPr>
                   </pic:nvPicPr>
                   <pic:blipFill>
-                    <a:blip r:embed="rId20" cstate="print">
+                    <a:blip r:embed="rId21" cstate="print">
                       <a:extLst>
                         <a:ext uri="{28A0092B-C50C-407E-A947-70E740481C1C}">
                           <a14:useLocalDpi xmlns:a14="http://schemas.microsoft.com/office/drawing/2010/main" val="0"/>
@@ -2743,7 +2780,7 @@
                     </pic:cNvPicPr>
                   </pic:nvPicPr>
                   <pic:blipFill>
-                    <a:blip r:embed="rId21">
+                    <a:blip r:embed="rId22">
                       <a:extLst>
                         <a:ext uri="{28A0092B-C50C-407E-A947-70E740481C1C}">
                           <a14:useLocalDpi xmlns:a14="http://schemas.microsoft.com/office/drawing/2010/main" val="0"/>
@@ -2807,7 +2844,7 @@
                     </pic:cNvPicPr>
                   </pic:nvPicPr>
                   <pic:blipFill>
-                    <a:blip r:embed="rId22">
+                    <a:blip r:embed="rId23">
                       <a:extLst>
                         <a:ext uri="{28A0092B-C50C-407E-A947-70E740481C1C}">
                           <a14:useLocalDpi xmlns:a14="http://schemas.microsoft.com/office/drawing/2010/main" val="0"/>
@@ -3045,7 +3082,7 @@
                     </pic:cNvPicPr>
                   </pic:nvPicPr>
                   <pic:blipFill>
-                    <a:blip r:embed="rId23">
+                    <a:blip r:embed="rId24">
                       <a:extLst>
                         <a:ext uri="{28A0092B-C50C-407E-A947-70E740481C1C}">
                           <a14:useLocalDpi xmlns:a14="http://schemas.microsoft.com/office/drawing/2010/main" val="0"/>
@@ -3104,7 +3141,7 @@
                     </pic:cNvPicPr>
                   </pic:nvPicPr>
                   <pic:blipFill>
-                    <a:blip r:embed="rId24">
+                    <a:blip r:embed="rId25">
                       <a:extLst>
                         <a:ext uri="{28A0092B-C50C-407E-A947-70E740481C1C}">
                           <a14:useLocalDpi xmlns:a14="http://schemas.microsoft.com/office/drawing/2010/main" val="0"/>
@@ -3219,60 +3256,6 @@
                 <pic:pic xmlns:pic="http://schemas.openxmlformats.org/drawingml/2006/picture">
                   <pic:nvPicPr>
                     <pic:cNvPr id="0" name="Picture 6"/>
-                    <pic:cNvPicPr>
-                      <a:picLocks noChangeAspect="1" noChangeArrowheads="1"/>
-                    </pic:cNvPicPr>
-                  </pic:nvPicPr>
-                  <pic:blipFill>
-                    <a:blip r:embed="rId25">
-                      <a:extLst>
-                        <a:ext uri="{28A0092B-C50C-407E-A947-70E740481C1C}">
-                          <a14:useLocalDpi xmlns:a14="http://schemas.microsoft.com/office/drawing/2010/main" val="0"/>
-                        </a:ext>
-                      </a:extLst>
-                    </a:blip>
-                    <a:srcRect/>
-                    <a:stretch>
-                      <a:fillRect/>
-                    </a:stretch>
-                  </pic:blipFill>
-                  <pic:spPr bwMode="auto">
-                    <a:xfrm>
-                      <a:off x="0" y="0"/>
-                      <a:ext cx="2515235" cy="2875915"/>
-                    </a:xfrm>
-                    <a:prstGeom prst="rect">
-                      <a:avLst/>
-                    </a:prstGeom>
-                    <a:noFill/>
-                    <a:ln>
-                      <a:noFill/>
-                    </a:ln>
-                  </pic:spPr>
-                </pic:pic>
-              </a:graphicData>
-            </a:graphic>
-          </wp:inline>
-        </w:drawing>
-      </w:r>
-      <w:r>
-        <w:rPr>
-          <w:noProof/>
-          <w:lang w:eastAsia="en-US"/>
-        </w:rPr>
-        <w:drawing>
-          <wp:inline distT="0" distB="0" distL="0" distR="0" wp14:editId="45F2350B">
-            <wp:extent cx="2515235" cy="2875915"/>
-            <wp:effectExtent l="0" t="0" r="0" b="0"/>
-            <wp:docPr id="7" name="Picture 7"/>
-            <wp:cNvGraphicFramePr>
-              <a:graphicFrameLocks xmlns:a="http://schemas.openxmlformats.org/drawingml/2006/main" noChangeAspect="1"/>
-            </wp:cNvGraphicFramePr>
-            <a:graphic xmlns:a="http://schemas.openxmlformats.org/drawingml/2006/main">
-              <a:graphicData uri="http://schemas.openxmlformats.org/drawingml/2006/picture">
-                <pic:pic xmlns:pic="http://schemas.openxmlformats.org/drawingml/2006/picture">
-                  <pic:nvPicPr>
-                    <pic:cNvPr id="0" name="Picture 7"/>
                     <pic:cNvPicPr>
                       <a:picLocks noChangeAspect="1" noChangeArrowheads="1"/>
                     </pic:cNvPicPr>
@@ -3309,32 +3292,16 @@
           </wp:inline>
         </w:drawing>
       </w:r>
-    </w:p>
-    <w:p>
-      <w:pPr>
-        <w:tabs>
-          <w:tab w:val="left" w:pos="0"/>
-        </w:tabs>
-        <w:rPr>
-          <w:noProof/>
-        </w:rPr>
-      </w:pPr>
-      <w:r>
-        <w:rPr>
-          <w:noProof/>
-        </w:rPr>
-        <w:t xml:space="preserve">        </w:t>
-      </w:r>
       <w:r>
         <w:rPr>
           <w:noProof/>
           <w:lang w:eastAsia="en-US"/>
         </w:rPr>
         <w:drawing>
-          <wp:inline distT="0" distB="0" distL="0" distR="0" wp14:editId="42634D4A">
+          <wp:inline distT="0" distB="0" distL="0" distR="0" wp14:editId="45F2350B">
             <wp:extent cx="2515235" cy="2875915"/>
             <wp:effectExtent l="0" t="0" r="0" b="0"/>
-            <wp:docPr id="8" name="Picture 8"/>
+            <wp:docPr id="7" name="Picture 7"/>
             <wp:cNvGraphicFramePr>
               <a:graphicFrameLocks xmlns:a="http://schemas.openxmlformats.org/drawingml/2006/main" noChangeAspect="1"/>
             </wp:cNvGraphicFramePr>
@@ -3342,7 +3309,7 @@
               <a:graphicData uri="http://schemas.openxmlformats.org/drawingml/2006/picture">
                 <pic:pic xmlns:pic="http://schemas.openxmlformats.org/drawingml/2006/picture">
                   <pic:nvPicPr>
-                    <pic:cNvPr id="0" name="Picture 8"/>
+                    <pic:cNvPr id="0" name="Picture 7"/>
                     <pic:cNvPicPr>
                       <a:picLocks noChangeAspect="1" noChangeArrowheads="1"/>
                     </pic:cNvPicPr>
@@ -3379,16 +3346,32 @@
           </wp:inline>
         </w:drawing>
       </w:r>
+    </w:p>
+    <w:p>
+      <w:pPr>
+        <w:tabs>
+          <w:tab w:val="left" w:pos="0"/>
+        </w:tabs>
+        <w:rPr>
+          <w:noProof/>
+        </w:rPr>
+      </w:pPr>
+      <w:r>
+        <w:rPr>
+          <w:noProof/>
+        </w:rPr>
+        <w:t xml:space="preserve">        </w:t>
+      </w:r>
       <w:r>
         <w:rPr>
           <w:noProof/>
           <w:lang w:eastAsia="en-US"/>
         </w:rPr>
         <w:drawing>
-          <wp:inline distT="0" distB="0" distL="0" distR="0" wp14:editId="1CDC3A49">
+          <wp:inline distT="0" distB="0" distL="0" distR="0" wp14:editId="42634D4A">
             <wp:extent cx="2515235" cy="2875915"/>
             <wp:effectExtent l="0" t="0" r="0" b="0"/>
-            <wp:docPr id="9" name="Picture 9"/>
+            <wp:docPr id="8" name="Picture 8"/>
             <wp:cNvGraphicFramePr>
               <a:graphicFrameLocks xmlns:a="http://schemas.openxmlformats.org/drawingml/2006/main" noChangeAspect="1"/>
             </wp:cNvGraphicFramePr>
@@ -3396,7 +3379,7 @@
               <a:graphicData uri="http://schemas.openxmlformats.org/drawingml/2006/picture">
                 <pic:pic xmlns:pic="http://schemas.openxmlformats.org/drawingml/2006/picture">
                   <pic:nvPicPr>
-                    <pic:cNvPr id="0" name="Picture 9"/>
+                    <pic:cNvPr id="0" name="Picture 8"/>
                     <pic:cNvPicPr>
                       <a:picLocks noChangeAspect="1" noChangeArrowheads="1"/>
                     </pic:cNvPicPr>
@@ -3433,6 +3416,60 @@
           </wp:inline>
         </w:drawing>
       </w:r>
+      <w:r>
+        <w:rPr>
+          <w:noProof/>
+          <w:lang w:eastAsia="en-US"/>
+        </w:rPr>
+        <w:drawing>
+          <wp:inline distT="0" distB="0" distL="0" distR="0" wp14:editId="1CDC3A49">
+            <wp:extent cx="2515235" cy="2875915"/>
+            <wp:effectExtent l="0" t="0" r="0" b="0"/>
+            <wp:docPr id="9" name="Picture 9"/>
+            <wp:cNvGraphicFramePr>
+              <a:graphicFrameLocks xmlns:a="http://schemas.openxmlformats.org/drawingml/2006/main" noChangeAspect="1"/>
+            </wp:cNvGraphicFramePr>
+            <a:graphic xmlns:a="http://schemas.openxmlformats.org/drawingml/2006/main">
+              <a:graphicData uri="http://schemas.openxmlformats.org/drawingml/2006/picture">
+                <pic:pic xmlns:pic="http://schemas.openxmlformats.org/drawingml/2006/picture">
+                  <pic:nvPicPr>
+                    <pic:cNvPr id="0" name="Picture 9"/>
+                    <pic:cNvPicPr>
+                      <a:picLocks noChangeAspect="1" noChangeArrowheads="1"/>
+                    </pic:cNvPicPr>
+                  </pic:nvPicPr>
+                  <pic:blipFill>
+                    <a:blip r:embed="rId29">
+                      <a:extLst>
+                        <a:ext uri="{28A0092B-C50C-407E-A947-70E740481C1C}">
+                          <a14:useLocalDpi xmlns:a14="http://schemas.microsoft.com/office/drawing/2010/main" val="0"/>
+                        </a:ext>
+                      </a:extLst>
+                    </a:blip>
+                    <a:srcRect/>
+                    <a:stretch>
+                      <a:fillRect/>
+                    </a:stretch>
+                  </pic:blipFill>
+                  <pic:spPr bwMode="auto">
+                    <a:xfrm>
+                      <a:off x="0" y="0"/>
+                      <a:ext cx="2515235" cy="2875915"/>
+                    </a:xfrm>
+                    <a:prstGeom prst="rect">
+                      <a:avLst/>
+                    </a:prstGeom>
+                    <a:noFill/>
+                    <a:ln>
+                      <a:noFill/>
+                    </a:ln>
+                  </pic:spPr>
+                </pic:pic>
+              </a:graphicData>
+            </a:graphic>
+          </wp:inline>
+        </w:drawing>
+      </w:r>
     </w:p>
     <w:p>
       <w:pPr>
@@ -3583,11 +3620,9 @@
       <w:r>
         <w:t>&gt;&gt;</w:t>
       </w:r>
-      <w:ins w:id="0" w:author="Lu, Kathy" w:date="2016-08-03T12:16:00Z">
-        <w:r>
-          <w:t xml:space="preserve"> </w:t>
-        </w:r>
-      </w:ins>
+      <w:r>
+        <w:t xml:space="preserve"> </w:t>
+      </w:r>
       <w:r>
         <w:t>data</w:t>
       </w:r>
@@ -3614,13 +3649,9 @@
       <w:r>
         <w:t>&gt;&gt;</w:t>
       </w:r>
-      <w:ins w:id="1" w:author="Lu, Kathy" w:date="2016-08-03T12:16:00Z">
-        <w:r>
-          <w:t xml:space="preserve"> </w:t>
-        </w:r>
-      </w:ins>
-      <w:bookmarkStart w:id="2" w:name="_GoBack"/>
-      <w:bookmarkEnd w:id="2"/>
+      <w:r>
+        <w:t xml:space="preserve"> </w:t>
+      </w:r>
       <w:r>
         <w:t>batch_detect_cell(cell_name, data);</w:t>
       </w:r>
@@ -3656,7 +3687,7 @@
                     </pic:cNvPicPr>
                   </pic:nvPicPr>
                   <pic:blipFill>
-                    <a:blip r:embed="rId29">
+                    <a:blip r:embed="rId30">
                       <a:extLst>
                         <a:ext uri="{28A0092B-C50C-407E-A947-70E740481C1C}">
                           <a14:useLocalDpi xmlns:a14="http://schemas.microsoft.com/office/drawing/2010/main" val="0"/>
@@ -3710,7 +3741,7 @@
                     </pic:cNvPicPr>
                   </pic:nvPicPr>
                   <pic:blipFill>
-                    <a:blip r:embed="rId30" cstate="print">
+                    <a:blip r:embed="rId31" cstate="print">
                       <a:extLst>
                         <a:ext uri="{28A0092B-C50C-407E-A947-70E740481C1C}">
                           <a14:useLocalDpi xmlns:a14="http://schemas.microsoft.com/office/drawing/2010/main" val="0"/>
@@ -3805,7 +3836,7 @@
                     </pic:cNvPicPr>
                   </pic:nvPicPr>
                   <pic:blipFill>
-                    <a:blip r:embed="rId31">
+                    <a:blip r:embed="rId32">
                       <a:extLst>
                         <a:ext uri="{28A0092B-C50C-407E-A947-70E740481C1C}">
                           <a14:useLocalDpi xmlns:a14="http://schemas.microsoft.com/office/drawing/2010/main" val="0"/>
@@ -3884,7 +3915,7 @@
                     </pic:cNvPicPr>
                   </pic:nvPicPr>
                   <pic:blipFill>
-                    <a:blip r:embed="rId32">
+                    <a:blip r:embed="rId33">
                       <a:extLst>
                         <a:ext uri="{28A0092B-C50C-407E-A947-70E740481C1C}">
                           <a14:useLocalDpi xmlns:a14="http://schemas.microsoft.com/office/drawing/2010/main" val="0"/>
@@ -3938,7 +3969,7 @@
                     </pic:cNvPicPr>
                   </pic:nvPicPr>
                   <pic:blipFill>
-                    <a:blip r:embed="rId33" cstate="print">
+                    <a:blip r:embed="rId34" cstate="print">
                       <a:extLst>
                         <a:ext uri="{28A0092B-C50C-407E-A947-70E740481C1C}">
                           <a14:useLocalDpi xmlns:a14="http://schemas.microsoft.com/office/drawing/2010/main" val="0"/>
@@ -4017,11 +4048,9 @@
       <w:r>
         <w:t xml:space="preserve"> to display </w:t>
       </w:r>
-      <w:ins w:id="3" w:author="Lu, Kathy" w:date="2016-07-28T10:29:00Z">
-        <w:r>
-          <w:t xml:space="preserve">and quantify </w:t>
-        </w:r>
-      </w:ins>
+      <w:r>
+        <w:t xml:space="preserve">and quantify </w:t>
+      </w:r>
       <w:r>
         <w:t>multiple cell regions:</w:t>
       </w:r>
@@ -4029,16 +4058,9 @@
         <w:br/>
         <w:t>&gt;&gt;fluocell_data.multiple_</w:t>
       </w:r>
-      <w:del w:id="4" w:author="Lu, Kathy" w:date="2016-07-28T10:28:00Z">
-        <w:r>
-          <w:delText xml:space="preserve">region </w:delText>
-        </w:r>
-      </w:del>
-      <w:ins w:id="5" w:author="Lu, Kathy" w:date="2016-07-28T10:28:00Z">
-        <w:r>
-          <w:t xml:space="preserve">object </w:t>
-        </w:r>
-      </w:ins>
+      <w:r>
+        <w:t xml:space="preserve">object </w:t>
+      </w:r>
       <w:r>
         <w:t>= 1;</w:t>
       </w:r>
@@ -4075,7 +4097,7 @@
                     </pic:cNvPicPr>
                   </pic:nvPicPr>
                   <pic:blipFill>
-                    <a:blip r:embed="rId34">
+                    <a:blip r:embed="rId35">
                       <a:extLst>
                         <a:ext uri="{28A0092B-C50C-407E-A947-70E740481C1C}">
                           <a14:useLocalDpi xmlns:a14="http://schemas.microsoft.com/office/drawing/2010/main" val="0"/>
@@ -4366,7 +4388,7 @@
                     </pic:cNvPicPr>
                   </pic:nvPicPr>
                   <pic:blipFill>
-                    <a:blip r:embed="rId35" cstate="print">
+                    <a:blip r:embed="rId36" cstate="print">
                       <a:extLst>
                         <a:ext uri="{28A0092B-C50C-407E-A947-70E740481C1C}">
                           <a14:useLocalDpi xmlns:a14="http://schemas.microsoft.com/office/drawing/2010/main" val="0"/>
@@ -4420,7 +4442,7 @@
                     </pic:cNvPicPr>
                   </pic:nvPicPr>
                   <pic:blipFill>
-                    <a:blip r:embed="rId36" cstate="print">
+                    <a:blip r:embed="rId37" cstate="print">
                       <a:extLst>
                         <a:ext uri="{28A0092B-C50C-407E-A947-70E740481C1C}">
                           <a14:useLocalDpi xmlns:a14="http://schemas.microsoft.com/office/drawing/2010/main" val="0"/>
@@ -5219,39 +5241,27 @@
       <w:r>
         <w:t>“</w:t>
       </w:r>
-      <w:ins w:id="6" w:author="Lu, Kathy" w:date="2016-07-28T09:44:00Z">
-        <w:r>
-          <w:t>win-</w:t>
-        </w:r>
-      </w:ins>
+      <w:r>
+        <w:t>win-</w:t>
+      </w:r>
       <w:r>
         <w:rPr>
           <w:rFonts w:hint="eastAsia"/>
         </w:rPr>
         <w:t>default.property</w:t>
       </w:r>
-      <w:del w:id="7" w:author="Lu, Kathy" w:date="2016-07-28T09:44:00Z">
-        <w:r>
-          <w:rPr>
-            <w:rFonts w:hint="eastAsia"/>
-          </w:rPr>
-          <w:delText>.copy</w:delText>
-        </w:r>
-      </w:del>
       <w:r>
         <w:t>”</w:t>
       </w:r>
-      <w:ins w:id="8" w:author="Lu, Kathy" w:date="2016-07-28T09:45:00Z">
-        <w:r>
-          <w:t xml:space="preserve"> (“</w:t>
-        </w:r>
-        <w:r>
-          <w:t>mac-default</w:t>
-        </w:r>
-        <w:r>
-          <w:t>.property” on Mac)</w:t>
-        </w:r>
-      </w:ins>
+      <w:r>
+        <w:t xml:space="preserve"> (“</w:t>
+      </w:r>
+      <w:r>
+        <w:t>mac-default</w:t>
+      </w:r>
+      <w:r>
+        <w:t>.property” on Mac)</w:t>
+      </w:r>
       <w:r>
         <w:rPr>
           <w:rFonts w:hint="eastAsia"/>
@@ -5282,11 +5292,9 @@
       <w:r>
         <w:t>” in the fluocell directory with a text editor, and after “matlablocation=” enter the path to the MATLAB executable or script, found in the /bin</w:t>
       </w:r>
-      <w:ins w:id="9" w:author="Lu, Kathy" w:date="2016-07-28T09:52:00Z">
-        <w:r>
-          <w:t>/</w:t>
-        </w:r>
-      </w:ins>
+      <w:r>
+        <w:t>/</w:t>
+      </w:r>
       <w:r>
         <w:t xml:space="preserve"> directory in the MATLAB installation folder. In Windows, use double backslashes(\\) between directories, since a single backslash is the escape key (e.g. “matlablocation=C\:\\Program Files\\MATLAB\\2013a\\bin\\matlab.exe”). </w:t>
       </w:r>
@@ -5343,45 +5351,27 @@
       <w:r>
         <w:t>fluocell</w:t>
       </w:r>
-      <w:del w:id="10" w:author="Lu, Kathy" w:date="2016-07-28T09:51:00Z">
-        <w:r>
-          <w:delText>\</w:delText>
-        </w:r>
-      </w:del>
-      <w:ins w:id="11" w:author="Lu, Kathy" w:date="2016-07-28T09:51:00Z">
-        <w:r>
-          <w:t>/</w:t>
-        </w:r>
-      </w:ins>
+      <w:r>
+        <w:t>/</w:t>
+      </w:r>
       <w:r>
         <w:t>app</w:t>
       </w:r>
-      <w:ins w:id="12" w:author="Lu, Kathy" w:date="2016-07-28T09:51:00Z">
-        <w:r>
-          <w:t>/</w:t>
-        </w:r>
-      </w:ins>
+      <w:r>
+        <w:t>/</w:t>
+      </w:r>
       <w:r>
         <w:t xml:space="preserve"> and fluocell</w:t>
       </w:r>
-      <w:ins w:id="13" w:author="Lu, Kathy" w:date="2016-07-28T09:51:00Z">
-        <w:r>
-          <w:t>/</w:t>
-        </w:r>
-      </w:ins>
-      <w:del w:id="14" w:author="Lu, Kathy" w:date="2016-07-28T09:51:00Z">
-        <w:r>
-          <w:delText>\</w:delText>
-        </w:r>
-      </w:del>
+      <w:r>
+        <w:t>/</w:t>
+      </w:r>
       <w:r>
         <w:t>src</w:t>
       </w:r>
-      <w:ins w:id="15" w:author="Lu, Kathy" w:date="2016-07-28T09:51:00Z">
-        <w:r>
-          <w:t>/</w:t>
-        </w:r>
-      </w:ins>
+      <w:r>
+        <w:t>/</w:t>
+      </w:r>
       <w:r>
         <w:t xml:space="preserve"> </w:t>
       </w:r>
@@ -5451,7 +5441,7 @@
     <w:p/>
     <w:p/>
     <w:sectPr>
-      <w:footerReference w:type="default" r:id="rId37"/>
+      <w:footerReference w:type="default" r:id="rId38"/>
       <w:pgSz w:w="12240" w:h="15840"/>
       <w:pgMar w:top="1440" w:right="1800" w:bottom="1440" w:left="1800" w:header="720" w:footer="720" w:gutter="0"/>
       <w:cols w:space="720"/>
@@ -7130,6 +7120,95 @@
     </w:lvl>
   </w:abstractNum>
   <w:abstractNum w:abstractNumId="14" w15:restartNumberingAfterBreak="0">
+    <w:nsid w:val="4C372FEA"/>
+    <w:multiLevelType w:val="hybridMultilevel"/>
+    <w:tmpl w:val="DFD6C616"/>
+    <w:lvl w:ilvl="0" w:tplc="0409000F">
+      <w:start w:val="1"/>
+      <w:numFmt w:val="decimal"/>
+      <w:lvlText w:val="%1."/>
+      <w:lvlJc w:val="left"/>
+      <w:pPr>
+        <w:ind w:left="360" w:hanging="360"/>
+      </w:pPr>
+      <w:rPr>
+        <w:rFonts w:hint="default"/>
+      </w:rPr>
+    </w:lvl>
+    <w:lvl w:ilvl="1" w:tplc="04090019" w:tentative="1">
+      <w:start w:val="1"/>
+      <w:numFmt w:val="lowerLetter"/>
+      <w:lvlText w:val="%2."/>
+      <w:lvlJc w:val="left"/>
+      <w:pPr>
+        <w:ind w:left="1080" w:hanging="360"/>
+      </w:pPr>
+    </w:lvl>
+    <w:lvl w:ilvl="2" w:tplc="0409001B" w:tentative="1">
+      <w:start w:val="1"/>
+      <w:numFmt w:val="lowerRoman"/>
+      <w:lvlText w:val="%3."/>
+      <w:lvlJc w:val="right"/>
+      <w:pPr>
+        <w:ind w:left="1800" w:hanging="180"/>
+      </w:pPr>
+    </w:lvl>
+    <w:lvl w:ilvl="3" w:tplc="0409000F" w:tentative="1">
+      <w:start w:val="1"/>
+      <w:numFmt w:val="decimal"/>
+      <w:lvlText w:val="%4."/>
+      <w:lvlJc w:val="left"/>
+      <w:pPr>
+        <w:ind w:left="2520" w:hanging="360"/>
+      </w:pPr>
+    </w:lvl>
+    <w:lvl w:ilvl="4" w:tplc="04090019" w:tentative="1">
+      <w:start w:val="1"/>
+      <w:numFmt w:val="lowerLetter"/>
+      <w:lvlText w:val="%5."/>
+      <w:lvlJc w:val="left"/>
+      <w:pPr>
+        <w:ind w:left="3240" w:hanging="360"/>
+      </w:pPr>
+    </w:lvl>
+    <w:lvl w:ilvl="5" w:tplc="0409001B" w:tentative="1">
+      <w:start w:val="1"/>
+      <w:numFmt w:val="lowerRoman"/>
+      <w:lvlText w:val="%6."/>
+      <w:lvlJc w:val="right"/>
+      <w:pPr>
+        <w:ind w:left="3960" w:hanging="180"/>
+      </w:pPr>
+    </w:lvl>
+    <w:lvl w:ilvl="6" w:tplc="0409000F" w:tentative="1">
+      <w:start w:val="1"/>
+      <w:numFmt w:val="decimal"/>
+      <w:lvlText w:val="%7."/>
+      <w:lvlJc w:val="left"/>
+      <w:pPr>
+        <w:ind w:left="4680" w:hanging="360"/>
+      </w:pPr>
+    </w:lvl>
+    <w:lvl w:ilvl="7" w:tplc="04090019" w:tentative="1">
+      <w:start w:val="1"/>
+      <w:numFmt w:val="lowerLetter"/>
+      <w:lvlText w:val="%8."/>
+      <w:lvlJc w:val="left"/>
+      <w:pPr>
+        <w:ind w:left="5400" w:hanging="360"/>
+      </w:pPr>
+    </w:lvl>
+    <w:lvl w:ilvl="8" w:tplc="0409001B" w:tentative="1">
+      <w:start w:val="1"/>
+      <w:numFmt w:val="lowerRoman"/>
+      <w:lvlText w:val="%9."/>
+      <w:lvlJc w:val="right"/>
+      <w:pPr>
+        <w:ind w:left="6120" w:hanging="180"/>
+      </w:pPr>
+    </w:lvl>
+  </w:abstractNum>
+  <w:abstractNum w:abstractNumId="15" w15:restartNumberingAfterBreak="0">
     <w:nsid w:val="4F8D0A07"/>
     <w:multiLevelType w:val="multilevel"/>
     <w:tmpl w:val="C52805A6"/>
@@ -7242,7 +7321,7 @@
       </w:pPr>
     </w:lvl>
   </w:abstractNum>
-  <w:abstractNum w:abstractNumId="15" w15:restartNumberingAfterBreak="0">
+  <w:abstractNum w:abstractNumId="16" w15:restartNumberingAfterBreak="0">
     <w:nsid w:val="4F9B3208"/>
     <w:multiLevelType w:val="hybridMultilevel"/>
     <w:tmpl w:val="3FA2A51A"/>
@@ -7382,7 +7461,7 @@
       </w:rPr>
     </w:lvl>
   </w:abstractNum>
-  <w:abstractNum w:abstractNumId="16" w15:restartNumberingAfterBreak="0">
+  <w:abstractNum w:abstractNumId="17" w15:restartNumberingAfterBreak="0">
     <w:nsid w:val="537461E0"/>
     <w:multiLevelType w:val="hybridMultilevel"/>
     <w:tmpl w:val="1F0A3AA4"/>
@@ -7495,7 +7574,7 @@
       </w:pPr>
     </w:lvl>
   </w:abstractNum>
-  <w:abstractNum w:abstractNumId="17" w15:restartNumberingAfterBreak="0">
+  <w:abstractNum w:abstractNumId="18" w15:restartNumberingAfterBreak="0">
     <w:nsid w:val="544A60D1"/>
     <w:multiLevelType w:val="hybridMultilevel"/>
     <w:tmpl w:val="1EBC96F8"/>
@@ -7608,7 +7687,7 @@
       </w:rPr>
     </w:lvl>
   </w:abstractNum>
-  <w:abstractNum w:abstractNumId="18" w15:restartNumberingAfterBreak="0">
+  <w:abstractNum w:abstractNumId="19" w15:restartNumberingAfterBreak="0">
     <w:nsid w:val="56DD21AE"/>
     <w:multiLevelType w:val="hybridMultilevel"/>
     <w:tmpl w:val="6D6C58FE"/>
@@ -7721,7 +7800,7 @@
       </w:pPr>
     </w:lvl>
   </w:abstractNum>
-  <w:abstractNum w:abstractNumId="19" w15:restartNumberingAfterBreak="0">
+  <w:abstractNum w:abstractNumId="20" w15:restartNumberingAfterBreak="0">
     <w:nsid w:val="579713E5"/>
     <w:multiLevelType w:val="hybridMultilevel"/>
     <w:tmpl w:val="6F0A6EA0"/>
@@ -7810,7 +7889,7 @@
       </w:pPr>
     </w:lvl>
   </w:abstractNum>
-  <w:abstractNum w:abstractNumId="20" w15:restartNumberingAfterBreak="0">
+  <w:abstractNum w:abstractNumId="21" w15:restartNumberingAfterBreak="0">
     <w:nsid w:val="5AB63112"/>
     <w:multiLevelType w:val="hybridMultilevel"/>
     <w:tmpl w:val="80442436"/>
@@ -7899,7 +7978,7 @@
       </w:pPr>
     </w:lvl>
   </w:abstractNum>
-  <w:abstractNum w:abstractNumId="21" w15:restartNumberingAfterBreak="0">
+  <w:abstractNum w:abstractNumId="22" w15:restartNumberingAfterBreak="0">
     <w:nsid w:val="611E7957"/>
     <w:multiLevelType w:val="hybridMultilevel"/>
     <w:tmpl w:val="B9CA2A66"/>
@@ -7988,7 +8067,7 @@
       </w:pPr>
     </w:lvl>
   </w:abstractNum>
-  <w:abstractNum w:abstractNumId="22" w15:restartNumberingAfterBreak="0">
+  <w:abstractNum w:abstractNumId="23" w15:restartNumberingAfterBreak="0">
     <w:nsid w:val="63E62986"/>
     <w:multiLevelType w:val="multilevel"/>
     <w:tmpl w:val="08806140"/>
@@ -8101,7 +8180,7 @@
       </w:pPr>
     </w:lvl>
   </w:abstractNum>
-  <w:abstractNum w:abstractNumId="23" w15:restartNumberingAfterBreak="0">
+  <w:abstractNum w:abstractNumId="24" w15:restartNumberingAfterBreak="0">
     <w:nsid w:val="687340BD"/>
     <w:multiLevelType w:val="hybridMultilevel"/>
     <w:tmpl w:val="A92CAAF6"/>
@@ -8214,7 +8293,7 @@
       </w:pPr>
     </w:lvl>
   </w:abstractNum>
-  <w:abstractNum w:abstractNumId="24" w15:restartNumberingAfterBreak="0">
+  <w:abstractNum w:abstractNumId="25" w15:restartNumberingAfterBreak="0">
     <w:nsid w:val="6A2F4DE5"/>
     <w:multiLevelType w:val="hybridMultilevel"/>
     <w:tmpl w:val="D17E87A0"/>
@@ -8303,7 +8382,7 @@
       </w:pPr>
     </w:lvl>
   </w:abstractNum>
-  <w:abstractNum w:abstractNumId="25" w15:restartNumberingAfterBreak="0">
+  <w:abstractNum w:abstractNumId="26" w15:restartNumberingAfterBreak="0">
     <w:nsid w:val="70610F32"/>
     <w:multiLevelType w:val="hybridMultilevel"/>
     <w:tmpl w:val="27F07B22"/>
@@ -8392,7 +8471,7 @@
       </w:pPr>
     </w:lvl>
   </w:abstractNum>
-  <w:abstractNum w:abstractNumId="26" w15:restartNumberingAfterBreak="0">
+  <w:abstractNum w:abstractNumId="27" w15:restartNumberingAfterBreak="0">
     <w:nsid w:val="734C03A8"/>
     <w:multiLevelType w:val="hybridMultilevel"/>
     <w:tmpl w:val="6ABE6DD8"/>
@@ -8505,7 +8584,7 @@
       </w:pPr>
     </w:lvl>
   </w:abstractNum>
-  <w:abstractNum w:abstractNumId="27" w15:restartNumberingAfterBreak="0">
+  <w:abstractNum w:abstractNumId="28" w15:restartNumberingAfterBreak="0">
     <w:nsid w:val="74B046AA"/>
     <w:multiLevelType w:val="hybridMultilevel"/>
     <w:tmpl w:val="E884A6F4"/>
@@ -8594,7 +8673,7 @@
       </w:pPr>
     </w:lvl>
   </w:abstractNum>
-  <w:abstractNum w:abstractNumId="28" w15:restartNumberingAfterBreak="0">
+  <w:abstractNum w:abstractNumId="29" w15:restartNumberingAfterBreak="0">
     <w:nsid w:val="78691B48"/>
     <w:multiLevelType w:val="hybridMultilevel"/>
     <w:tmpl w:val="C28C22CC"/>
@@ -8707,7 +8786,7 @@
       </w:pPr>
     </w:lvl>
   </w:abstractNum>
-  <w:abstractNum w:abstractNumId="29" w15:restartNumberingAfterBreak="0">
+  <w:abstractNum w:abstractNumId="30" w15:restartNumberingAfterBreak="0">
     <w:nsid w:val="79191794"/>
     <w:multiLevelType w:val="hybridMultilevel"/>
     <w:tmpl w:val="7B16929C"/>
@@ -8794,22 +8873,22 @@
     </w:lvl>
   </w:abstractNum>
   <w:num w:numId="1">
-    <w:abstractNumId w:val="28"/>
+    <w:abstractNumId w:val="29"/>
   </w:num>
   <w:num w:numId="2">
-    <w:abstractNumId w:val="15"/>
+    <w:abstractNumId w:val="16"/>
   </w:num>
   <w:num w:numId="3">
     <w:abstractNumId w:val="11"/>
   </w:num>
   <w:num w:numId="4">
-    <w:abstractNumId w:val="26"/>
+    <w:abstractNumId w:val="27"/>
   </w:num>
   <w:num w:numId="5">
     <w:abstractNumId w:val="6"/>
   </w:num>
   <w:num w:numId="6">
-    <w:abstractNumId w:val="22"/>
+    <w:abstractNumId w:val="23"/>
   </w:num>
   <w:num w:numId="7">
     <w:abstractNumId w:val="3"/>
@@ -8818,43 +8897,43 @@
     <w:abstractNumId w:val="2"/>
   </w:num>
   <w:num w:numId="9">
-    <w:abstractNumId w:val="18"/>
+    <w:abstractNumId w:val="19"/>
   </w:num>
   <w:num w:numId="10">
-    <w:abstractNumId w:val="14"/>
+    <w:abstractNumId w:val="15"/>
   </w:num>
   <w:num w:numId="11">
-    <w:abstractNumId w:val="16"/>
+    <w:abstractNumId w:val="17"/>
   </w:num>
   <w:num w:numId="12">
-    <w:abstractNumId w:val="21"/>
+    <w:abstractNumId w:val="22"/>
   </w:num>
   <w:num w:numId="13">
     <w:abstractNumId w:val="12"/>
   </w:num>
   <w:num w:numId="14">
-    <w:abstractNumId w:val="23"/>
+    <w:abstractNumId w:val="24"/>
   </w:num>
   <w:num w:numId="15">
-    <w:abstractNumId w:val="29"/>
+    <w:abstractNumId w:val="30"/>
   </w:num>
   <w:num w:numId="16">
-    <w:abstractNumId w:val="20"/>
+    <w:abstractNumId w:val="21"/>
   </w:num>
   <w:num w:numId="17">
     <w:abstractNumId w:val="13"/>
   </w:num>
   <w:num w:numId="18">
-    <w:abstractNumId w:val="25"/>
+    <w:abstractNumId w:val="26"/>
   </w:num>
   <w:num w:numId="19">
-    <w:abstractNumId w:val="27"/>
+    <w:abstractNumId w:val="28"/>
   </w:num>
   <w:num w:numId="20">
     <w:abstractNumId w:val="8"/>
   </w:num>
   <w:num w:numId="21">
-    <w:abstractNumId w:val="17"/>
+    <w:abstractNumId w:val="18"/>
   </w:num>
   <w:num w:numId="22">
     <w:abstractNumId w:val="0"/>
@@ -8866,7 +8945,7 @@
     <w:abstractNumId w:val="7"/>
   </w:num>
   <w:num w:numId="25">
-    <w:abstractNumId w:val="19"/>
+    <w:abstractNumId w:val="20"/>
   </w:num>
   <w:num w:numId="26">
     <w:abstractNumId w:val="10"/>
@@ -8878,20 +8957,15 @@
     <w:abstractNumId w:val="4"/>
   </w:num>
   <w:num w:numId="29">
-    <w:abstractNumId w:val="24"/>
+    <w:abstractNumId w:val="25"/>
   </w:num>
   <w:num w:numId="30">
     <w:abstractNumId w:val="1"/>
   </w:num>
+  <w:num w:numId="31">
+    <w:abstractNumId w:val="14"/>
+  </w:num>
 </w:numbering>
-</file>
-
-<file path=word/people.xml><?xml version="1.0" encoding="utf-8"?>
-<w15:people xmlns:wpc="http://schemas.microsoft.com/office/word/2010/wordprocessingCanvas" xmlns:mc="http://schemas.openxmlformats.org/markup-compatibility/2006" xmlns:o="urn:schemas-microsoft-com:office:office" xmlns:r="http://schemas.openxmlformats.org/officeDocument/2006/relationships" xmlns:m="http://schemas.openxmlformats.org/officeDocument/2006/math" xmlns:v="urn:schemas-microsoft-com:vml" xmlns:wp14="http://schemas.microsoft.com/office/word/2010/wordprocessingDrawing" xmlns:wp="http://schemas.openxmlformats.org/drawingml/2006/wordprocessingDrawing" xmlns:w10="urn:schemas-microsoft-com:office:word" xmlns:w="http://schemas.openxmlformats.org/wordprocessingml/2006/main" xmlns:w14="http://schemas.microsoft.com/office/word/2010/wordml" xmlns:w15="http://schemas.microsoft.com/office/word/2012/wordml" xmlns:wpg="http://schemas.microsoft.com/office/word/2010/wordprocessingGroup" xmlns:wpi="http://schemas.microsoft.com/office/word/2010/wordprocessingInk" xmlns:wne="http://schemas.microsoft.com/office/word/2006/wordml" xmlns:wps="http://schemas.microsoft.com/office/word/2010/wordprocessingShape" mc:Ignorable="w14 w15 wp14">
-  <w15:person w15:author="Lu, Kathy">
-    <w15:presenceInfo w15:providerId="None" w15:userId="Lu, Kathy"/>
-  </w15:person>
-</w15:people>
 </file>
 
 <file path=word/styles.xml><?xml version="1.0" encoding="utf-8"?>

</xml_diff>

<commit_message>
Bug fix for Quanty and User's Guide
</commit_message>
<xml_diff>
--- a/doc/The Fluocell User's Guide.docx
+++ b/doc/The Fluocell User's Guide.docx
@@ -27,6 +27,7 @@
         </w:rPr>
         <w:t xml:space="preserve">he </w:t>
       </w:r>
+      <w:proofErr w:type="spellStart"/>
       <w:r>
         <w:rPr>
           <w:b/>
@@ -45,6 +46,7 @@
         </w:rPr>
         <w:t>luocell</w:t>
       </w:r>
+      <w:proofErr w:type="spellEnd"/>
       <w:r>
         <w:rPr>
           <w:b/>
@@ -88,6 +90,7 @@
           <w:lang w:eastAsia="en-US"/>
         </w:rPr>
       </w:pPr>
+      <w:proofErr w:type="spellStart"/>
       <w:r>
         <w:rPr>
           <w:rFonts w:eastAsia="Times New Roman"/>
@@ -99,6 +102,7 @@
         </w:rPr>
         <w:t>Fluocell</w:t>
       </w:r>
+      <w:proofErr w:type="spellEnd"/>
       <w:r>
         <w:rPr>
           <w:rFonts w:eastAsia="Times New Roman"/>
@@ -249,7 +253,23 @@
           <w:rFonts w:eastAsia="Times New Roman"/>
           <w:lang w:eastAsia="en-US"/>
         </w:rPr>
-        <w:t xml:space="preserve">Lu S et al. 2008 PLoS Computational Biology, The spatiotemporal pattern of Src activation at lipid rafts revealed by diffusion-corrected FRET imaging. </w:t>
+        <w:t xml:space="preserve">Lu S et al. 2008 </w:t>
+      </w:r>
+      <w:proofErr w:type="spellStart"/>
+      <w:r>
+        <w:rPr>
+          <w:rFonts w:eastAsia="Times New Roman"/>
+          <w:lang w:eastAsia="en-US"/>
+        </w:rPr>
+        <w:t>PLoS</w:t>
+      </w:r>
+      <w:proofErr w:type="spellEnd"/>
+      <w:r>
+        <w:rPr>
+          <w:rFonts w:eastAsia="Times New Roman"/>
+          <w:lang w:eastAsia="en-US"/>
+        </w:rPr>
+        <w:t xml:space="preserve"> Computational Biology, The spatiotemporal pattern of Src activation at lipid rafts revealed by diffusion-corrected FRET imaging. </w:t>
       </w:r>
     </w:p>
     <w:p>
@@ -269,7 +289,23 @@
           <w:rFonts w:eastAsia="Times New Roman"/>
           <w:lang w:eastAsia="en-US"/>
         </w:rPr>
-        <w:t xml:space="preserve">Lu S et al. 2011 PLoS ONE, Computational analysis of the spatiotemporal coordination of polarized PI3K and Rac1 activities in micro-patterned live cells. </w:t>
+        <w:t xml:space="preserve">Lu S et al. 2011 </w:t>
+      </w:r>
+      <w:proofErr w:type="spellStart"/>
+      <w:r>
+        <w:rPr>
+          <w:rFonts w:eastAsia="Times New Roman"/>
+          <w:lang w:eastAsia="en-US"/>
+        </w:rPr>
+        <w:t>PLoS</w:t>
+      </w:r>
+      <w:proofErr w:type="spellEnd"/>
+      <w:r>
+        <w:rPr>
+          <w:rFonts w:eastAsia="Times New Roman"/>
+          <w:lang w:eastAsia="en-US"/>
+        </w:rPr>
+        <w:t xml:space="preserve"> ONE, Computational analysis of the spatiotemporal coordination of polarized PI3K and Rac1 activities in micro-patterned live cells. </w:t>
       </w:r>
     </w:p>
     <w:p>
@@ -305,12 +341,21 @@
           <w:lang w:eastAsia="en-US"/>
         </w:rPr>
       </w:pPr>
+      <w:proofErr w:type="spellStart"/>
       <w:r>
         <w:rPr>
           <w:rFonts w:eastAsia="Times New Roman"/>
           <w:lang w:eastAsia="en-US"/>
         </w:rPr>
-        <w:t>Shaoying (Kathy) Lu</w:t>
+        <w:t>Shaoying</w:t>
+      </w:r>
+      <w:proofErr w:type="spellEnd"/>
+      <w:r>
+        <w:rPr>
+          <w:rFonts w:eastAsia="Times New Roman"/>
+          <w:lang w:eastAsia="en-US"/>
+        </w:rPr>
+        <w:t xml:space="preserve"> (Kathy) Lu</w:t>
       </w:r>
       <w:r>
         <w:rPr>
@@ -402,7 +447,15 @@
         <w:jc w:val="both"/>
       </w:pPr>
       <w:r>
-        <w:t xml:space="preserve">Download the fluocell source code from here: </w:t>
+        <w:t xml:space="preserve">Download the </w:t>
+      </w:r>
+      <w:proofErr w:type="spellStart"/>
+      <w:r>
+        <w:t>fluocell</w:t>
+      </w:r>
+      <w:proofErr w:type="spellEnd"/>
+      <w:r>
+        <w:t xml:space="preserve"> source code from here: </w:t>
       </w:r>
       <w:hyperlink r:id="rId7" w:history="1">
         <w:r>
@@ -426,7 +479,15 @@
         <w:jc w:val="both"/>
       </w:pPr>
       <w:r>
-        <w:t xml:space="preserve">Download the fluocell dataset from here: </w:t>
+        <w:t xml:space="preserve">Download the </w:t>
+      </w:r>
+      <w:proofErr w:type="spellStart"/>
+      <w:r>
+        <w:t>fluocell</w:t>
+      </w:r>
+      <w:proofErr w:type="spellEnd"/>
+      <w:r>
+        <w:t xml:space="preserve"> dataset from here: </w:t>
       </w:r>
       <w:hyperlink r:id="rId8" w:history="1">
         <w:r>
@@ -437,13 +498,34 @@
         </w:r>
       </w:hyperlink>
       <w:r>
-        <w:t xml:space="preserve"> , unzip, and the install it to a folder named “fluocell_sample/” which is readable and writable by the user. The relative location of the dataset README file from the fluocell root directory is:</w:t>
+        <w:t xml:space="preserve"> , unzip, and the install it to a folder named “</w:t>
+      </w:r>
+      <w:proofErr w:type="spellStart"/>
+      <w:r>
+        <w:t>fluocell_sample</w:t>
+      </w:r>
+      <w:proofErr w:type="spellEnd"/>
+      <w:r>
+        <w:t xml:space="preserve">/” which is readable and writable by the user. The relative location of the dataset README file from the </w:t>
+      </w:r>
+      <w:proofErr w:type="spellStart"/>
+      <w:r>
+        <w:t>fluocell</w:t>
+      </w:r>
+      <w:proofErr w:type="spellEnd"/>
+      <w:r>
+        <w:t xml:space="preserve"> root directory is:</w:t>
       </w:r>
       <w:r>
         <w:t xml:space="preserve"> </w:t>
       </w:r>
-      <w:r>
-        <w:t>fluocell_sample/README.txt</w:t>
+      <w:proofErr w:type="spellStart"/>
+      <w:r>
+        <w:t>fluocell_sample</w:t>
+      </w:r>
+      <w:proofErr w:type="spellEnd"/>
+      <w:r>
+        <w:t>/README.txt</w:t>
       </w:r>
     </w:p>
     <w:p>
@@ -474,12 +556,28 @@
     </w:p>
     <w:p>
       <w:r>
-        <w:t xml:space="preserve">For instruction to install fluocell, refer to the “Installation and Usage” section for details. </w:t>
-      </w:r>
-    </w:p>
-    <w:p>
-      <w:r>
-        <w:t xml:space="preserve">In the main menu of fluocell, </w:t>
+        <w:t xml:space="preserve">For instruction to install </w:t>
+      </w:r>
+      <w:proofErr w:type="spellStart"/>
+      <w:r>
+        <w:t>fluocell</w:t>
+      </w:r>
+      <w:proofErr w:type="spellEnd"/>
+      <w:r>
+        <w:t xml:space="preserve">, refer to the “Installation and Usage” section for details. </w:t>
+      </w:r>
+    </w:p>
+    <w:p>
+      <w:r>
+        <w:t xml:space="preserve">In the main menu of </w:t>
+      </w:r>
+      <w:proofErr w:type="spellStart"/>
+      <w:r>
+        <w:t>fluocell</w:t>
+      </w:r>
+      <w:proofErr w:type="spellEnd"/>
+      <w:r>
+        <w:t xml:space="preserve">, </w:t>
       </w:r>
     </w:p>
     <w:tbl>
@@ -905,16 +1003,24 @@
       <w:r>
         <w:t xml:space="preserve"> </w:t>
       </w:r>
+      <w:proofErr w:type="gramStart"/>
       <w:r>
         <w:rPr>
           <w:b/>
         </w:rPr>
-        <w:t xml:space="preserve">Be sure to open the first </w:t>
-      </w:r>
+        <w:t>Be</w:t>
+      </w:r>
+      <w:proofErr w:type="gramEnd"/>
       <w:r>
         <w:rPr>
           <w:b/>
         </w:rPr>
+        <w:t xml:space="preserve"> sure to open the first </w:t>
+      </w:r>
+      <w:r>
+        <w:rPr>
+          <w:b/>
+        </w:rPr>
         <w:t>channel</w:t>
       </w:r>
       <w:r>
@@ -933,11 +1039,16 @@
         <w:t xml:space="preserve">  </w:t>
       </w:r>
       <w:r>
-        <w:t>Sample data image files can be found in the folder: fluocell</w:t>
+        <w:t xml:space="preserve">Sample data image files can be found in the folder: </w:t>
+      </w:r>
+      <w:proofErr w:type="spellStart"/>
+      <w:r>
+        <w:t>fluocell</w:t>
       </w:r>
       <w:r>
         <w:t>_sample</w:t>
       </w:r>
+      <w:proofErr w:type="spellEnd"/>
       <w:r>
         <w:t>\</w:t>
       </w:r>
@@ -966,10 +1077,26 @@
         <w:t>s</w:t>
       </w:r>
       <w:r>
-        <w:t xml:space="preserve"> including “First Channel Pattern”, “Second Channel Pattern”, and “Time Frame Pattern” etc,</w:t>
-      </w:r>
-      <w:r>
-        <w:t xml:space="preserve"> are defined in the fluocell main window. As shown </w:t>
+        <w:t xml:space="preserve"> including “First Channel Pattern”, “Second Channel Pattern”, and “Time Frame Pattern” </w:t>
+      </w:r>
+      <w:proofErr w:type="spellStart"/>
+      <w:r>
+        <w:t>etc</w:t>
+      </w:r>
+      <w:proofErr w:type="spellEnd"/>
+      <w:r>
+        <w:t>,</w:t>
+      </w:r>
+      <w:r>
+        <w:t xml:space="preserve"> are defined in the </w:t>
+      </w:r>
+      <w:proofErr w:type="spellStart"/>
+      <w:r>
+        <w:t>fluocell</w:t>
+      </w:r>
+      <w:proofErr w:type="spellEnd"/>
+      <w:r>
+        <w:t xml:space="preserve"> main window. As shown </w:t>
       </w:r>
       <w:r>
         <w:t>to the right</w:t>
@@ -1009,13 +1136,37 @@
         <w:t>The intensity and FRET ratio information are needed for processing the ratio image.</w:t>
       </w:r>
       <w:r>
-        <w:t xml:space="preserve"> Independently, the intensity images can be adjusted using the colormap editor by clicking the Figure 2 menu: Edit </w:t>
+        <w:t xml:space="preserve"> Independently, the intensity images can be adjusted using the </w:t>
+      </w:r>
+      <w:proofErr w:type="spellStart"/>
+      <w:r>
+        <w:t>colormap</w:t>
+      </w:r>
+      <w:proofErr w:type="spellEnd"/>
+      <w:r>
+        <w:t xml:space="preserve"> editor by clicking the Figure 2 menu: Edit </w:t>
       </w:r>
       <w:r>
         <w:sym w:font="Wingdings" w:char="F0E0"/>
       </w:r>
       <w:r>
-        <w:t xml:space="preserve"> Colormap. The figures can be copied by clicking Alt+Print Screen, or Edit </w:t>
+        <w:t xml:space="preserve"> </w:t>
+      </w:r>
+      <w:proofErr w:type="spellStart"/>
+      <w:r>
+        <w:t>Colormap</w:t>
+      </w:r>
+      <w:proofErr w:type="spellEnd"/>
+      <w:r>
+        <w:t xml:space="preserve">. The figures can be copied by clicking </w:t>
+      </w:r>
+      <w:proofErr w:type="spellStart"/>
+      <w:r>
+        <w:t>Alt+Print</w:t>
+      </w:r>
+      <w:proofErr w:type="spellEnd"/>
+      <w:r>
+        <w:t xml:space="preserve"> Screen, or Edit </w:t>
       </w:r>
       <w:r>
         <w:sym w:font="Wingdings" w:char="F0E0"/>
@@ -1051,7 +1202,15 @@
         <w:sym w:font="Wingdings" w:char="F0E0"/>
       </w:r>
       <w:r>
-        <w:t xml:space="preserve"> Quit. Note: it is necessary to close the processed image using fluocell interface cleanly: File </w:t>
+        <w:t xml:space="preserve"> Quit. Note: it is necessary to close the processed image using </w:t>
+      </w:r>
+      <w:proofErr w:type="spellStart"/>
+      <w:r>
+        <w:t>fluocell</w:t>
+      </w:r>
+      <w:proofErr w:type="spellEnd"/>
+      <w:r>
+        <w:t xml:space="preserve"> interface cleanly: File </w:t>
       </w:r>
       <w:r>
         <w:sym w:font="Wingdings" w:char="F0E0"/>
@@ -1184,11 +1343,16 @@
         <w:jc w:val="both"/>
       </w:pPr>
       <w:r>
-        <w:t>At the Fluocel</w:t>
+        <w:t xml:space="preserve">At the </w:t>
+      </w:r>
+      <w:proofErr w:type="spellStart"/>
+      <w:r>
+        <w:t>Fluocel</w:t>
       </w:r>
       <w:r>
         <w:t>l</w:t>
       </w:r>
+      <w:proofErr w:type="spellEnd"/>
       <w:r>
         <w:t xml:space="preserve"> Menu,</w:t>
       </w:r>
@@ -1322,13 +1486,29 @@
         <w:t>To retrieve data, c</w:t>
       </w:r>
       <w:r>
-        <w:t xml:space="preserve">opy the output variables from the MATLAB Workspace to Excel: fluocell_data </w:t>
+        <w:t xml:space="preserve">opy the output variables from the MATLAB Workspace to Excel: </w:t>
+      </w:r>
+      <w:proofErr w:type="spellStart"/>
+      <w:r>
+        <w:t>fluocell_data</w:t>
+      </w:r>
+      <w:proofErr w:type="spellEnd"/>
+      <w:r>
+        <w:t xml:space="preserve"> </w:t>
       </w:r>
       <w:r>
         <w:sym w:font="Wingdings" w:char="F0E0"/>
       </w:r>
       <w:r>
-        <w:t xml:space="preserve"> time, fluocell_data </w:t>
+        <w:t xml:space="preserve"> time, </w:t>
+      </w:r>
+      <w:proofErr w:type="spellStart"/>
+      <w:r>
+        <w:t>fluocell_data</w:t>
+      </w:r>
+      <w:proofErr w:type="spellEnd"/>
+      <w:r>
+        <w:t xml:space="preserve"> </w:t>
       </w:r>
       <w:r>
         <w:sym w:font="Wingdings" w:char="F0E0"/>
@@ -1337,13 +1517,29 @@
         <w:t xml:space="preserve"> </w:t>
       </w:r>
       <w:r>
-        <w:t xml:space="preserve">ratio, fluocell_data </w:t>
+        <w:t xml:space="preserve">ratio, </w:t>
+      </w:r>
+      <w:proofErr w:type="spellStart"/>
+      <w:r>
+        <w:t>fluocell_data</w:t>
+      </w:r>
+      <w:proofErr w:type="spellEnd"/>
+      <w:r>
+        <w:t xml:space="preserve"> </w:t>
       </w:r>
       <w:r>
         <w:sym w:font="Wingdings" w:char="F0E0"/>
       </w:r>
       <w:r>
-        <w:t xml:space="preserve"> channel1 (average intensity of the first channel); fluocell_data </w:t>
+        <w:t xml:space="preserve"> channel1 (average intensity of the first channel); </w:t>
+      </w:r>
+      <w:proofErr w:type="spellStart"/>
+      <w:r>
+        <w:t>fluocell_data</w:t>
+      </w:r>
+      <w:proofErr w:type="spellEnd"/>
+      <w:r>
+        <w:t xml:space="preserve"> </w:t>
       </w:r>
       <w:r>
         <w:sym w:font="Wingdings" w:char="F0E0"/>
@@ -1358,7 +1554,21 @@
         <w:rPr>
           <w:rFonts w:hint="eastAsia"/>
         </w:rPr>
-        <w:t xml:space="preserve"> The fluocell_data.time variable has two columns. The first column contains the index number of the image frames. The second column contains the time that the image frames were saved, in </w:t>
+        <w:t xml:space="preserve"> The </w:t>
+      </w:r>
+      <w:proofErr w:type="spellStart"/>
+      <w:r>
+        <w:rPr>
+          <w:rFonts w:hint="eastAsia"/>
+        </w:rPr>
+        <w:t>fluocell_data.time</w:t>
+      </w:r>
+      <w:proofErr w:type="spellEnd"/>
+      <w:r>
+        <w:rPr>
+          <w:rFonts w:hint="eastAsia"/>
+        </w:rPr>
+        <w:t xml:space="preserve"> variable has two columns. The first column contains the index number of the image frames. The second column contains the time that the image frames were saved, in </w:t>
       </w:r>
       <w:r>
         <w:t>minutes</w:t>
@@ -1461,11 +1671,16 @@
         <w:t>s</w:t>
       </w:r>
       <w:r>
-        <w:t xml:space="preserve"> will be saved automatically in the path:  fluocell</w:t>
+        <w:t xml:space="preserve"> will be saved automatically in the path:  </w:t>
+      </w:r>
+      <w:proofErr w:type="spellStart"/>
+      <w:r>
+        <w:t>fluocell</w:t>
       </w:r>
       <w:r>
         <w:t>_sample</w:t>
       </w:r>
+      <w:proofErr w:type="spellEnd"/>
       <w:r>
         <w:t>\10_24_08_Src_fret_pax\output\0.3–0.8</w:t>
       </w:r>
@@ -1473,7 +1688,15 @@
         <w:t>\</w:t>
       </w:r>
       <w:r>
-        <w:t xml:space="preserve"> (the range is set in the interface of fluocell under ‘FRET Ratio’)</w:t>
+        <w:t xml:space="preserve"> (the range is set in the interface of </w:t>
+      </w:r>
+      <w:proofErr w:type="spellStart"/>
+      <w:r>
+        <w:t>fluocell</w:t>
+      </w:r>
+      <w:proofErr w:type="spellEnd"/>
+      <w:r>
+        <w:t xml:space="preserve"> under ‘FRET Ratio’)</w:t>
       </w:r>
       <w:r>
         <w:t>.</w:t>
@@ -1519,13 +1742,37 @@
         <w:t xml:space="preserve">n </w:t>
       </w:r>
       <w:r>
-        <w:t xml:space="preserve">the MATLAB command window run the make_movie function. </w:t>
+        <w:t xml:space="preserve">the MATLAB command window run the </w:t>
+      </w:r>
+      <w:proofErr w:type="spellStart"/>
+      <w:r>
+        <w:t>make_movie</w:t>
+      </w:r>
+      <w:proofErr w:type="spellEnd"/>
+      <w:r>
+        <w:t xml:space="preserve"> function. </w:t>
       </w:r>
       <w:r>
         <w:t>First, m</w:t>
       </w:r>
       <w:r>
-        <w:t>odify the function fluocell/app/sample_init_data.m. R</w:t>
+        <w:t xml:space="preserve">odify the function </w:t>
+      </w:r>
+      <w:proofErr w:type="spellStart"/>
+      <w:r>
+        <w:t>fluocell</w:t>
+      </w:r>
+      <w:proofErr w:type="spellEnd"/>
+      <w:r>
+        <w:t>/app/</w:t>
+      </w:r>
+      <w:proofErr w:type="spellStart"/>
+      <w:r>
+        <w:t>sample_init_data.m</w:t>
+      </w:r>
+      <w:proofErr w:type="spellEnd"/>
+      <w:r>
+        <w:t>. R</w:t>
       </w:r>
       <w:r>
         <w:t xml:space="preserve">eplace </w:t>
@@ -1537,11 +1784,16 @@
         <w:t xml:space="preserve"> wit</w:t>
       </w:r>
       <w:r>
-        <w:t>h the location of flu</w:t>
+        <w:t xml:space="preserve">h the location of </w:t>
+      </w:r>
+      <w:proofErr w:type="spellStart"/>
+      <w:r>
+        <w:t>flu</w:t>
       </w:r>
       <w:r>
         <w:t>ocell_sample</w:t>
       </w:r>
+      <w:proofErr w:type="spellEnd"/>
       <w:r>
         <w:t>/</w:t>
       </w:r>
@@ -1558,10 +1810,18 @@
         <w:jc w:val="both"/>
       </w:pPr>
       <w:r>
-        <w:t xml:space="preserve">&gt;&gt; cd </w:t>
-      </w:r>
-      <w:r>
-        <w:t>../</w:t>
+        <w:t xml:space="preserve">&gt;&gt; </w:t>
+      </w:r>
+      <w:proofErr w:type="gramStart"/>
+      <w:r>
+        <w:t xml:space="preserve">cd </w:t>
+      </w:r>
+      <w:r>
+        <w:t>..</w:t>
+      </w:r>
+      <w:proofErr w:type="gramEnd"/>
+      <w:r>
+        <w:t>/</w:t>
       </w:r>
       <w:r>
         <w:t>../../</w:t>
@@ -1578,8 +1838,37 @@
       <w:r>
         <w:t xml:space="preserve">&gt;&gt; </w:t>
       </w:r>
-      <w:r>
-        <w:t>data = sample_init_data('src_pax','make_movie');</w:t>
+      <w:proofErr w:type="gramStart"/>
+      <w:r>
+        <w:t>data</w:t>
+      </w:r>
+      <w:proofErr w:type="gramEnd"/>
+      <w:r>
+        <w:t xml:space="preserve"> = </w:t>
+      </w:r>
+      <w:proofErr w:type="spellStart"/>
+      <w:r>
+        <w:t>sample_init_data</w:t>
+      </w:r>
+      <w:proofErr w:type="spellEnd"/>
+      <w:r>
+        <w:t>('src_</w:t>
+      </w:r>
+      <w:proofErr w:type="spellStart"/>
+      <w:r>
+        <w:t>pax</w:t>
+      </w:r>
+      <w:proofErr w:type="spellEnd"/>
+      <w:r>
+        <w:t>','</w:t>
+      </w:r>
+      <w:proofErr w:type="spellStart"/>
+      <w:r>
+        <w:t>make_movie</w:t>
+      </w:r>
+      <w:proofErr w:type="spellEnd"/>
+      <w:r>
+        <w:t>');</w:t>
       </w:r>
     </w:p>
     <w:p>
@@ -1590,9 +1879,19 @@
       <w:r>
         <w:t xml:space="preserve">&gt;&gt; </w:t>
       </w:r>
-      <w:r>
-        <w:t>make_movie(</w:t>
-      </w:r>
+      <w:proofErr w:type="spellStart"/>
+      <w:r>
+        <w:t>make_</w:t>
+      </w:r>
+      <w:proofErr w:type="gramStart"/>
+      <w:r>
+        <w:t>movie</w:t>
+      </w:r>
+      <w:proofErr w:type="spellEnd"/>
+      <w:r>
+        <w:t>(</w:t>
+      </w:r>
+      <w:proofErr w:type="gramEnd"/>
       <w:r>
         <w:t>data</w:t>
       </w:r>
@@ -1606,7 +1905,23 @@
         <w:jc w:val="both"/>
       </w:pPr>
       <w:r>
-        <w:t xml:space="preserve">The function make_movie() takes pre-existing images (.tiff) and assemble them into movies. </w:t>
+        <w:t xml:space="preserve">The function </w:t>
+      </w:r>
+      <w:proofErr w:type="spellStart"/>
+      <w:r>
+        <w:t>make_</w:t>
+      </w:r>
+      <w:proofErr w:type="gramStart"/>
+      <w:r>
+        <w:t>movie</w:t>
+      </w:r>
+      <w:proofErr w:type="spellEnd"/>
+      <w:r>
+        <w:t>(</w:t>
+      </w:r>
+      <w:proofErr w:type="gramEnd"/>
+      <w:r>
+        <w:t xml:space="preserve">) takes pre-existing images (.tiff) and assemble them into movies. </w:t>
       </w:r>
       <w:r>
         <w:t>The movie file “fret.avi” can be found in the “output\” folder within the data folder.</w:t>
@@ -2088,8 +2403,13 @@
         </w:numPr>
         <w:jc w:val="both"/>
       </w:pPr>
-      <w:r>
-        <w:t xml:space="preserve">Fluocell Menu </w:t>
+      <w:proofErr w:type="spellStart"/>
+      <w:r>
+        <w:t>Fluocell</w:t>
+      </w:r>
+      <w:proofErr w:type="spellEnd"/>
+      <w:r>
+        <w:t xml:space="preserve"> Menu </w:t>
       </w:r>
       <w:r>
         <w:sym w:font="Wingdings" w:char="F0E0"/>
@@ -2104,7 +2424,15 @@
         <w:t xml:space="preserve"> Intensity, Ti</w:t>
       </w:r>
       <w:r>
-        <w:t>me Frame Pattern:{‘001’,’%03d’},</w:t>
+        <w:t xml:space="preserve">me Frame </w:t>
+      </w:r>
+      <w:proofErr w:type="gramStart"/>
+      <w:r>
+        <w:t>Pattern:</w:t>
+      </w:r>
+      <w:proofErr w:type="gramEnd"/>
+      <w:r>
+        <w:t>{‘001’,’%03d’},</w:t>
       </w:r>
       <w:r>
         <w:t xml:space="preserve"> </w:t>
@@ -2351,12 +2679,14 @@
       <w:r>
         <w:t xml:space="preserve">avigate to the data folder </w:t>
       </w:r>
+      <w:proofErr w:type="spellStart"/>
       <w:r>
         <w:t>fluocell_</w:t>
       </w:r>
       <w:r>
         <w:t>sample</w:t>
       </w:r>
+      <w:proofErr w:type="spellEnd"/>
       <w:r>
         <w:t xml:space="preserve">\PH-Akt-GFP_1\ -&gt; double click the file “AKT-PH-YFP_PDGF52.001”. </w:t>
       </w:r>
@@ -2447,7 +2777,15 @@
         <w:t xml:space="preserve"> check the box “Show Detected Boundary”.</w:t>
       </w:r>
       <w:r>
-        <w:t xml:space="preserve"> Change the index value to show the boundary. Adjust the colormap </w:t>
+        <w:t xml:space="preserve"> Change the index value to show the boundary. Adjust the </w:t>
+      </w:r>
+      <w:proofErr w:type="spellStart"/>
+      <w:r>
+        <w:t>colormap</w:t>
+      </w:r>
+      <w:proofErr w:type="spellEnd"/>
+      <w:r>
+        <w:t xml:space="preserve"> </w:t>
       </w:r>
       <w:r>
         <w:t xml:space="preserve">to 0-5000 </w:t>
@@ -2460,7 +2798,15 @@
         <w:t>needed).</w:t>
       </w:r>
       <w:r>
-        <w:t xml:space="preserve"> *Note: The user may see different intensities of color depending on what their default colormap is in MATLAB.</w:t>
+        <w:t xml:space="preserve"> *Note: The user may see different intensities of color depending on what their default </w:t>
+      </w:r>
+      <w:proofErr w:type="spellStart"/>
+      <w:r>
+        <w:t>colormap</w:t>
+      </w:r>
+      <w:proofErr w:type="spellEnd"/>
+      <w:r>
+        <w:t xml:space="preserve"> is in MATLAB.</w:t>
       </w:r>
     </w:p>
     <w:p>
@@ -2472,7 +2818,15 @@
         <w:jc w:val="both"/>
       </w:pPr>
       <w:r>
-        <w:t xml:space="preserve">In the file sample_init_data.m, </w:t>
+        <w:t xml:space="preserve">In the file </w:t>
+      </w:r>
+      <w:proofErr w:type="spellStart"/>
+      <w:r>
+        <w:t>sample_init_data.m</w:t>
+      </w:r>
+      <w:proofErr w:type="spellEnd"/>
+      <w:r>
+        <w:t xml:space="preserve">, </w:t>
       </w:r>
       <w:r>
         <w:t>confirm that</w:t>
@@ -2484,7 +2838,15 @@
         <w:t>root variable in line 4 was updated to</w:t>
       </w:r>
       <w:r>
-        <w:t xml:space="preserve"> the location of fluocell_sample/ folder.</w:t>
+        <w:t xml:space="preserve"> the location of </w:t>
+      </w:r>
+      <w:proofErr w:type="spellStart"/>
+      <w:r>
+        <w:t>fluocell_sample</w:t>
+      </w:r>
+      <w:proofErr w:type="spellEnd"/>
+      <w:r>
+        <w:t>/ folder.</w:t>
       </w:r>
     </w:p>
     <w:p>
@@ -2506,14 +2868,21 @@
       <w:r>
         <w:t xml:space="preserve">&gt;&gt; </w:t>
       </w:r>
+      <w:proofErr w:type="gramStart"/>
       <w:r>
         <w:t>cd</w:t>
       </w:r>
+      <w:proofErr w:type="gramEnd"/>
       <w:r>
         <w:t xml:space="preserve"> </w:t>
       </w:r>
-      <w:r>
-        <w:t>fluocell/</w:t>
+      <w:proofErr w:type="spellStart"/>
+      <w:r>
+        <w:t>fluocell</w:t>
+      </w:r>
+      <w:proofErr w:type="spellEnd"/>
+      <w:r>
+        <w:t>/</w:t>
       </w:r>
       <w:r>
         <w:t>app</w:t>
@@ -2524,23 +2893,63 @@
         <w:jc w:val="both"/>
       </w:pPr>
       <w:r>
-        <w:t>&gt;&gt; cell_name = 'akt_1';</w:t>
-      </w:r>
-    </w:p>
-    <w:p>
-      <w:pPr>
-        <w:jc w:val="both"/>
-      </w:pPr>
-      <w:r>
-        <w:t>&gt;&gt; data = sample_init_data('akt_1');</w:t>
-      </w:r>
-    </w:p>
-    <w:p>
-      <w:pPr>
-        <w:jc w:val="both"/>
-      </w:pPr>
-      <w:r>
-        <w:t>&gt;&gt; single_cell_analyzer('akt_1',data);</w:t>
+        <w:t xml:space="preserve">&gt;&gt; </w:t>
+      </w:r>
+      <w:proofErr w:type="spellStart"/>
+      <w:r>
+        <w:t>cell_name</w:t>
+      </w:r>
+      <w:proofErr w:type="spellEnd"/>
+      <w:r>
+        <w:t xml:space="preserve"> = 'akt_1';</w:t>
+      </w:r>
+    </w:p>
+    <w:p>
+      <w:pPr>
+        <w:jc w:val="both"/>
+      </w:pPr>
+      <w:r>
+        <w:t xml:space="preserve">&gt;&gt; </w:t>
+      </w:r>
+      <w:proofErr w:type="gramStart"/>
+      <w:r>
+        <w:t>data</w:t>
+      </w:r>
+      <w:proofErr w:type="gramEnd"/>
+      <w:r>
+        <w:t xml:space="preserve"> = </w:t>
+      </w:r>
+      <w:proofErr w:type="spellStart"/>
+      <w:r>
+        <w:t>sample_init_data</w:t>
+      </w:r>
+      <w:proofErr w:type="spellEnd"/>
+      <w:r>
+        <w:t>('akt_1');</w:t>
+      </w:r>
+    </w:p>
+    <w:p>
+      <w:pPr>
+        <w:jc w:val="both"/>
+      </w:pPr>
+      <w:r>
+        <w:t xml:space="preserve">&gt;&gt; </w:t>
+      </w:r>
+      <w:proofErr w:type="spellStart"/>
+      <w:r>
+        <w:t>single_cell_</w:t>
+      </w:r>
+      <w:proofErr w:type="gramStart"/>
+      <w:r>
+        <w:t>analyzer</w:t>
+      </w:r>
+      <w:proofErr w:type="spellEnd"/>
+      <w:r>
+        <w:t>(</w:t>
+      </w:r>
+      <w:proofErr w:type="gramEnd"/>
+      <w:r>
+        <w:t>'akt_1',data);</w:t>
       </w:r>
     </w:p>
     <w:p>
@@ -2683,15 +3092,82 @@
     </w:p>
     <w:p>
       <w:pPr>
-        <w:numPr>
-          <w:ilvl w:val="0"/>
-          <w:numId w:val="16"/>
-        </w:numPr>
         <w:shd w:val="clear" w:color="auto" w:fill="FFFFFF"/>
         <w:jc w:val="both"/>
-      </w:pPr>
-      <w:r>
+        <w:rPr>
+          <w:b/>
+          <w:u w:val="single"/>
+        </w:rPr>
+      </w:pPr>
+      <w:r>
+        <w:rPr>
+          <w:b/>
+          <w:u w:val="single"/>
+        </w:rPr>
         <w:t>Tracking Cells and Regions of Interest</w:t>
+      </w:r>
+    </w:p>
+    <w:p>
+      <w:pPr>
+        <w:tabs>
+          <w:tab w:val="left" w:pos="0"/>
+        </w:tabs>
+        <w:rPr>
+          <w:noProof/>
+        </w:rPr>
+      </w:pPr>
+      <w:r>
+        <w:rPr>
+          <w:noProof/>
+        </w:rPr>
+        <w:t>In the “Quantification” submenu, there are four options: (1) 0 – None: no quantification on region of interest; (2) 1 – ROI Fixed: quantify the region of interest without tracking cell; (3) 2 – ROI Track Cell: quantify the region of interest while tracking the cell.</w:t>
+      </w:r>
+      <w:r>
+        <w:rPr>
+          <w:noProof/>
+        </w:rPr>
+        <w:t xml:space="preserve"> </w:t>
+      </w:r>
+    </w:p>
+    <w:p>
+      <w:pPr>
+        <w:tabs>
+          <w:tab w:val="left" w:pos="0"/>
+        </w:tabs>
+        <w:rPr>
+          <w:noProof/>
+        </w:rPr>
+      </w:pPr>
+    </w:p>
+    <w:p>
+      <w:pPr>
+        <w:tabs>
+          <w:tab w:val="left" w:pos="0"/>
+        </w:tabs>
+        <w:rPr>
+          <w:noProof/>
+        </w:rPr>
+      </w:pPr>
+      <w:r>
+        <w:rPr>
+          <w:b/>
+          <w:noProof/>
+          <w:u w:val="single"/>
+        </w:rPr>
+        <w:t>Note</w:t>
+      </w:r>
+      <w:r>
+        <w:rPr>
+          <w:b/>
+          <w:noProof/>
+        </w:rPr>
+        <w:t xml:space="preserve"> </w:t>
+      </w:r>
+      <w:r>
+        <w:rPr>
+          <w:noProof/>
+        </w:rPr>
+        <w:t>that the option to “Apply Mask” may create a conflict as Fluocell detects another cell in the mask and move the ROIs by mistake. To avoid this conflict, we need to close the figures and re-open the figures each time when the “Apply Mask” is checked or unchecked.</w:t>
       </w:r>
     </w:p>
     <w:p>
@@ -2720,17 +3196,13 @@
           <w:tab w:val="left" w:pos="0"/>
         </w:tabs>
         <w:rPr>
-          <w:rFonts w:ascii="Arial" w:hAnsi="Arial" w:cs="Arial"/>
-          <w:color w:val="222222"/>
-          <w:sz w:val="20"/>
-          <w:szCs w:val="20"/>
-          <w:shd w:val="clear" w:color="auto" w:fill="FFFFFF"/>
-        </w:rPr>
-      </w:pPr>
-      <w:r>
-        <w:rPr>
           <w:noProof/>
         </w:rPr>
+      </w:pPr>
+      <w:r>
+        <w:rPr>
+          <w:noProof/>
+        </w:rPr>
         <w:t>Use the Fluocell GUI to navigate to another example data</w:t>
       </w:r>
       <w:r>
@@ -2739,47 +3211,29 @@
         </w:rPr>
         <w:t>: tracking_ex/ folder.</w:t>
       </w:r>
+      <w:r>
+        <w:rPr>
+          <w:noProof/>
+        </w:rPr>
+        <w:t xml:space="preserve"> </w:t>
+      </w:r>
     </w:p>
     <w:p>
       <w:pPr>
         <w:shd w:val="clear" w:color="auto" w:fill="FFFFFF"/>
         <w:jc w:val="both"/>
       </w:pPr>
-    </w:p>
-    <w:p>
-      <w:pPr>
-        <w:jc w:val="both"/>
+      <w:r>
         <w:rPr>
           <w:noProof/>
           <w:lang w:eastAsia="en-US"/>
         </w:rPr>
-      </w:pPr>
-      <w:r>
-        <w:rPr>
-          <w:noProof/>
-          <w:lang w:eastAsia="en-US"/>
-        </w:rPr>
+        <w:lastRenderedPageBreak/>
         <w:drawing>
-          <wp:anchor distT="0" distB="0" distL="114300" distR="114300" simplePos="0" relativeHeight="251695616" behindDoc="1" locked="0" layoutInCell="1" allowOverlap="1" wp14:anchorId="2F2F9D70">
-            <wp:simplePos x="0" y="0"/>
-            <wp:positionH relativeFrom="column">
-              <wp:posOffset>0</wp:posOffset>
-            </wp:positionH>
-            <wp:positionV relativeFrom="paragraph">
-              <wp:posOffset>176530</wp:posOffset>
-            </wp:positionV>
-            <wp:extent cx="5487035" cy="2798445"/>
-            <wp:effectExtent l="0" t="0" r="0" b="1905"/>
-            <wp:wrapTight wrapText="bothSides">
-              <wp:wrapPolygon edited="0">
-                <wp:start x="0" y="0"/>
-                <wp:lineTo x="0" y="21468"/>
-                <wp:lineTo x="21523" y="21468"/>
-                <wp:lineTo x="21523" y="0"/>
-                <wp:lineTo x="0" y="0"/>
-              </wp:wrapPolygon>
-            </wp:wrapTight>
-            <wp:docPr id="23" name="Picture 23"/>
+          <wp:inline distT="0" distB="0" distL="0" distR="0" wp14:anchorId="2070F0F5" wp14:editId="27D8ADF6">
+            <wp:extent cx="4201795" cy="2661920"/>
+            <wp:effectExtent l="0" t="0" r="8255" b="5080"/>
+            <wp:docPr id="16" name="Picture 16"/>
             <wp:cNvGraphicFramePr>
               <a:graphicFrameLocks xmlns:a="http://schemas.openxmlformats.org/drawingml/2006/main" noChangeAspect="1"/>
             </wp:cNvGraphicFramePr>
@@ -2787,33 +3241,116 @@
               <a:graphicData uri="http://schemas.openxmlformats.org/drawingml/2006/picture">
                 <pic:pic xmlns:pic="http://schemas.openxmlformats.org/drawingml/2006/picture">
                   <pic:nvPicPr>
-                    <pic:cNvPr id="0" name="Picture 2"/>
-                    <pic:cNvPicPr>
-                      <a:picLocks noChangeAspect="1" noChangeArrowheads="1"/>
-                    </pic:cNvPicPr>
+                    <pic:cNvPr id="1" name=""/>
+                    <pic:cNvPicPr/>
                   </pic:nvPicPr>
                   <pic:blipFill>
-                    <a:blip r:embed="rId22">
+                    <a:blip r:embed="rId22" cstate="print">
                       <a:extLst>
                         <a:ext uri="{28A0092B-C50C-407E-A947-70E740481C1C}">
                           <a14:useLocalDpi xmlns:a14="http://schemas.microsoft.com/office/drawing/2010/main" val="0"/>
                         </a:ext>
                       </a:extLst>
                     </a:blip>
-                    <a:srcRect/>
                     <a:stretch>
                       <a:fillRect/>
                     </a:stretch>
                   </pic:blipFill>
-                  <pic:spPr bwMode="auto">
+                  <pic:spPr>
                     <a:xfrm>
                       <a:off x="0" y="0"/>
-                      <a:ext cx="5487035" cy="2798445"/>
+                      <a:ext cx="4201795" cy="2661920"/>
                     </a:xfrm>
                     <a:prstGeom prst="rect">
                       <a:avLst/>
                     </a:prstGeom>
-                    <a:noFill/>
+                  </pic:spPr>
+                </pic:pic>
+              </a:graphicData>
+            </a:graphic>
+          </wp:inline>
+        </w:drawing>
+      </w:r>
+    </w:p>
+    <w:p>
+      <w:pPr>
+        <w:shd w:val="clear" w:color="auto" w:fill="FFFFFF"/>
+        <w:jc w:val="both"/>
+      </w:pPr>
+    </w:p>
+    <w:p>
+      <w:pPr>
+        <w:jc w:val="both"/>
+        <w:rPr>
+          <w:noProof/>
+          <w:lang w:eastAsia="en-US"/>
+        </w:rPr>
+      </w:pPr>
+    </w:p>
+    <w:p>
+      <w:pPr>
+        <w:jc w:val="both"/>
+        <w:rPr>
+          <w:noProof/>
+          <w:lang w:eastAsia="en-US"/>
+        </w:rPr>
+      </w:pPr>
+      <w:r>
+        <w:rPr>
+          <w:noProof/>
+          <w:lang w:eastAsia="en-US"/>
+        </w:rPr>
+        <w:drawing>
+          <wp:anchor distT="0" distB="0" distL="114300" distR="114300" simplePos="0" relativeHeight="251696640" behindDoc="1" locked="0" layoutInCell="1" allowOverlap="1" wp14:anchorId="67560032" wp14:editId="69525A06">
+            <wp:simplePos x="0" y="0"/>
+            <wp:positionH relativeFrom="column">
+              <wp:posOffset>15599</wp:posOffset>
+            </wp:positionH>
+            <wp:positionV relativeFrom="paragraph">
+              <wp:posOffset>552</wp:posOffset>
+            </wp:positionV>
+            <wp:extent cx="3157855" cy="1033145"/>
+            <wp:effectExtent l="0" t="0" r="4445" b="0"/>
+            <wp:wrapTight wrapText="bothSides">
+              <wp:wrapPolygon edited="0">
+                <wp:start x="0" y="0"/>
+                <wp:lineTo x="0" y="21109"/>
+                <wp:lineTo x="21500" y="21109"/>
+                <wp:lineTo x="21500" y="0"/>
+                <wp:lineTo x="0" y="0"/>
+              </wp:wrapPolygon>
+            </wp:wrapTight>
+            <wp:docPr id="17" name="Picture 17"/>
+            <wp:cNvGraphicFramePr>
+              <a:graphicFrameLocks xmlns:a="http://schemas.openxmlformats.org/drawingml/2006/main" noChangeAspect="1"/>
+            </wp:cNvGraphicFramePr>
+            <a:graphic xmlns:a="http://schemas.openxmlformats.org/drawingml/2006/main">
+              <a:graphicData uri="http://schemas.openxmlformats.org/drawingml/2006/picture">
+                <pic:pic xmlns:pic="http://schemas.openxmlformats.org/drawingml/2006/picture">
+                  <pic:nvPicPr>
+                    <pic:cNvPr id="1" name=""/>
+                    <pic:cNvPicPr/>
+                  </pic:nvPicPr>
+                  <pic:blipFill>
+                    <a:blip r:embed="rId23" cstate="print">
+                      <a:extLst>
+                        <a:ext uri="{28A0092B-C50C-407E-A947-70E740481C1C}">
+                          <a14:useLocalDpi xmlns:a14="http://schemas.microsoft.com/office/drawing/2010/main" val="0"/>
+                        </a:ext>
+                      </a:extLst>
+                    </a:blip>
+                    <a:stretch>
+                      <a:fillRect/>
+                    </a:stretch>
+                  </pic:blipFill>
+                  <pic:spPr>
+                    <a:xfrm>
+                      <a:off x="0" y="0"/>
+                      <a:ext cx="3157855" cy="1033145"/>
+                    </a:xfrm>
+                    <a:prstGeom prst="rect">
+                      <a:avLst/>
+                    </a:prstGeom>
                   </pic:spPr>
                 </pic:pic>
               </a:graphicData>
@@ -2827,92 +3364,35 @@
           </wp:anchor>
         </w:drawing>
       </w:r>
-    </w:p>
-    <w:p>
-      <w:pPr>
-        <w:jc w:val="both"/>
+      <w:r>
         <w:rPr>
           <w:noProof/>
           <w:lang w:eastAsia="en-US"/>
         </w:rPr>
-      </w:pPr>
-      <w:r>
+        <w:t xml:space="preserve"> </w:t>
+      </w:r>
+    </w:p>
+    <w:p>
+      <w:pPr>
+        <w:tabs>
+          <w:tab w:val="left" w:pos="0"/>
+        </w:tabs>
         <w:rPr>
           <w:noProof/>
-          <w:lang w:eastAsia="en-US"/>
-        </w:rPr>
-        <w:lastRenderedPageBreak/>
-        <w:drawing>
-          <wp:inline distT="0" distB="0" distL="0" distR="0" wp14:editId="72075910">
-            <wp:extent cx="3470910" cy="1733550"/>
-            <wp:effectExtent l="0" t="0" r="0" b="0"/>
-            <wp:docPr id="3" name="Picture 3"/>
-            <wp:cNvGraphicFramePr>
-              <a:graphicFrameLocks xmlns:a="http://schemas.openxmlformats.org/drawingml/2006/main" noChangeAspect="1"/>
-            </wp:cNvGraphicFramePr>
-            <a:graphic xmlns:a="http://schemas.openxmlformats.org/drawingml/2006/main">
-              <a:graphicData uri="http://schemas.openxmlformats.org/drawingml/2006/picture">
-                <pic:pic xmlns:pic="http://schemas.openxmlformats.org/drawingml/2006/picture">
-                  <pic:nvPicPr>
-                    <pic:cNvPr id="0" name="Picture 3"/>
-                    <pic:cNvPicPr>
-                      <a:picLocks noChangeAspect="1" noChangeArrowheads="1"/>
-                    </pic:cNvPicPr>
-                  </pic:nvPicPr>
-                  <pic:blipFill>
-                    <a:blip r:embed="rId23">
-                      <a:extLst>
-                        <a:ext uri="{28A0092B-C50C-407E-A947-70E740481C1C}">
-                          <a14:useLocalDpi xmlns:a14="http://schemas.microsoft.com/office/drawing/2010/main" val="0"/>
-                        </a:ext>
-                      </a:extLst>
-                    </a:blip>
-                    <a:srcRect/>
-                    <a:stretch>
-                      <a:fillRect/>
-                    </a:stretch>
-                  </pic:blipFill>
-                  <pic:spPr bwMode="auto">
-                    <a:xfrm>
-                      <a:off x="0" y="0"/>
-                      <a:ext cx="3470910" cy="1733550"/>
-                    </a:xfrm>
-                    <a:prstGeom prst="rect">
-                      <a:avLst/>
-                    </a:prstGeom>
-                    <a:noFill/>
-                    <a:ln>
-                      <a:noFill/>
-                    </a:ln>
-                  </pic:spPr>
-                </pic:pic>
-              </a:graphicData>
-            </a:graphic>
-          </wp:inline>
-        </w:drawing>
-      </w:r>
-    </w:p>
-    <w:p>
-      <w:pPr>
-        <w:jc w:val="both"/>
+        </w:rPr>
+      </w:pPr>
+    </w:p>
+    <w:p>
+      <w:pPr>
+        <w:tabs>
+          <w:tab w:val="left" w:pos="0"/>
+        </w:tabs>
+        <w:ind w:left="420"/>
         <w:rPr>
           <w:noProof/>
-          <w:lang w:eastAsia="en-US"/>
-        </w:rPr>
-      </w:pPr>
-    </w:p>
-    <w:p>
-      <w:pPr>
-        <w:jc w:val="both"/>
-        <w:rPr>
-          <w:noProof/>
-          <w:lang w:eastAsia="en-US"/>
-        </w:rPr>
-      </w:pPr>
-    </w:p>
-    <w:p>
-      <w:pPr>
-        <w:jc w:val="both"/>
+        </w:rPr>
+      </w:pPr>
+      <w:r>
         <w:rPr>
           <w:rFonts w:ascii="Arial" w:hAnsi="Arial" w:cs="Arial"/>
           <w:noProof/>
@@ -2922,137 +3402,7 @@
           <w:shd w:val="clear" w:color="auto" w:fill="FFFFFF"/>
           <w:lang w:eastAsia="en-US"/>
         </w:rPr>
-      </w:pPr>
-    </w:p>
-    <w:p>
-      <w:pPr>
-        <w:tabs>
-          <w:tab w:val="left" w:pos="0"/>
-        </w:tabs>
-        <w:rPr>
-          <w:noProof/>
-        </w:rPr>
-      </w:pPr>
-      <w:r>
-        <w:rPr>
-          <w:noProof/>
-        </w:rPr>
-        <w:t xml:space="preserve">In </w:t>
-      </w:r>
-      <w:r>
-        <w:rPr>
-          <w:noProof/>
-        </w:rPr>
-        <w:t xml:space="preserve">the “Quantification” submenu, there are four options: (1) 0 – None: </w:t>
-      </w:r>
-      <w:r>
-        <w:rPr>
-          <w:noProof/>
-        </w:rPr>
-        <w:t>no quant</w:t>
-      </w:r>
-      <w:r>
-        <w:rPr>
-          <w:noProof/>
-        </w:rPr>
-        <w:t>ification on region of interest; (2) 1 – ROI Fixed: quantify</w:t>
-      </w:r>
-      <w:r>
-        <w:rPr>
-          <w:noProof/>
-        </w:rPr>
-        <w:t xml:space="preserve"> the region of interest without tracking cell;</w:t>
-      </w:r>
-      <w:r>
-        <w:rPr>
-          <w:noProof/>
-        </w:rPr>
-        <w:t xml:space="preserve"> (3) 2 – ROI Track Cell: quantify</w:t>
-      </w:r>
-      <w:r>
-        <w:rPr>
-          <w:noProof/>
-        </w:rPr>
-        <w:t xml:space="preserve"> the region of interest </w:t>
-      </w:r>
-      <w:r>
-        <w:rPr>
-          <w:noProof/>
-        </w:rPr>
-        <w:t>while</w:t>
-      </w:r>
-      <w:r>
-        <w:rPr>
-          <w:noProof/>
-        </w:rPr>
-        <w:t xml:space="preserve"> tracking </w:t>
-      </w:r>
-      <w:r>
-        <w:rPr>
-          <w:noProof/>
-        </w:rPr>
-        <w:t xml:space="preserve">the </w:t>
-      </w:r>
-      <w:r>
-        <w:rPr>
-          <w:noProof/>
-        </w:rPr>
-        <w:t>cell.</w:t>
-      </w:r>
-      <w:r>
-        <w:rPr>
-          <w:noProof/>
-        </w:rPr>
-        <w:t xml:space="preserve"> </w:t>
-      </w:r>
-      <w:r>
-        <w:rPr>
-          <w:b/>
-          <w:noProof/>
-          <w:u w:val="single"/>
-        </w:rPr>
-        <w:t>Note</w:t>
-      </w:r>
-      <w:r>
-        <w:rPr>
-          <w:b/>
-          <w:noProof/>
-        </w:rPr>
-        <w:t xml:space="preserve"> </w:t>
-      </w:r>
-      <w:r>
-        <w:rPr>
-          <w:noProof/>
-        </w:rPr>
-        <w:t>that the option to “Apply Mask” may create a conflict as Fluocell detects another cell in the mask and move the ROIs by mistake. To avoid this conflict,</w:t>
-      </w:r>
-      <w:r>
-        <w:rPr>
-          <w:noProof/>
-        </w:rPr>
-        <w:t xml:space="preserve"> we need to close the figures and re-open the figures each time when the “Apply Mask” is checked or unchecked.</w:t>
-      </w:r>
-    </w:p>
-    <w:p>
-      <w:pPr>
-        <w:tabs>
-          <w:tab w:val="left" w:pos="0"/>
-        </w:tabs>
-        <w:ind w:left="420"/>
-        <w:rPr>
-          <w:noProof/>
-        </w:rPr>
-      </w:pPr>
-      <w:r>
-        <w:rPr>
-          <w:rFonts w:ascii="Arial" w:hAnsi="Arial" w:cs="Arial"/>
-          <w:noProof/>
-          <w:color w:val="222222"/>
-          <w:sz w:val="20"/>
-          <w:szCs w:val="20"/>
-          <w:shd w:val="clear" w:color="auto" w:fill="FFFFFF"/>
-          <w:lang w:eastAsia="en-US"/>
-        </w:rPr>
+        <w:lastRenderedPageBreak/>
         <w:drawing>
           <wp:inline distT="0" distB="0" distL="0" distR="0" wp14:editId="5FB66E7E">
             <wp:extent cx="2514600" cy="2743200"/>
@@ -3175,20 +3525,21 @@
       <w:r>
         <w:rPr>
           <w:noProof/>
-        </w:rPr>
-        <w:t xml:space="preserve">(4) 3 – Quantify Subcell: </w:t>
+          <w:u w:val="single"/>
+        </w:rPr>
+        <w:t>To quantify subcellular layers,</w:t>
       </w:r>
       <w:r>
         <w:rPr>
           <w:noProof/>
         </w:rPr>
-        <w:t>quantify subcellular layers</w:t>
+        <w:t xml:space="preserve"> choose “3 – Quantify Subcell”.</w:t>
       </w:r>
       <w:r>
         <w:rPr>
           <w:noProof/>
         </w:rPr>
-        <w:t xml:space="preserve">. </w:t>
+        <w:t xml:space="preserve"> </w:t>
       </w:r>
       <w:r>
         <w:rPr>
@@ -3211,7 +3562,31 @@
         <w:rPr>
           <w:noProof/>
         </w:rPr>
-        <w:t>&gt;&gt;fluocell_data.num_layers = 3;</w:t>
+        <w:t>&gt;&gt;</w:t>
+      </w:r>
+      <w:r>
+        <w:rPr>
+          <w:noProof/>
+        </w:rPr>
+        <w:t xml:space="preserve"> </w:t>
+      </w:r>
+      <w:r>
+        <w:rPr>
+          <w:noProof/>
+        </w:rPr>
+        <w:t xml:space="preserve">fluocell_data.num_layers = </w:t>
+      </w:r>
+      <w:r>
+        <w:rPr>
+          <w:noProof/>
+        </w:rPr>
+        <w:t>1</w:t>
+      </w:r>
+      <w:r>
+        <w:rPr>
+          <w:noProof/>
+        </w:rPr>
+        <w:t>;</w:t>
       </w:r>
     </w:p>
     <w:p>
@@ -3244,7 +3619,6 @@
         <w:rPr>
           <w:noProof/>
         </w:rPr>
-        <w:lastRenderedPageBreak/>
         <w:t xml:space="preserve">        </w:t>
       </w:r>
       <w:r>
@@ -3369,6 +3743,47 @@
         <w:rPr>
           <w:noProof/>
         </w:rPr>
+        <w:t>&gt;&gt;</w:t>
+      </w:r>
+      <w:r>
+        <w:rPr>
+          <w:noProof/>
+        </w:rPr>
+        <w:t xml:space="preserve"> </w:t>
+      </w:r>
+      <w:r>
+        <w:rPr>
+          <w:noProof/>
+        </w:rPr>
+        <w:t xml:space="preserve">fluocell_data.num_layers = </w:t>
+      </w:r>
+      <w:r>
+        <w:rPr>
+          <w:noProof/>
+        </w:rPr>
+        <w:t>3</w:t>
+      </w:r>
+      <w:r>
+        <w:rPr>
+          <w:noProof/>
+        </w:rPr>
+        <w:t>;</w:t>
+      </w:r>
+    </w:p>
+    <w:p>
+      <w:pPr>
+        <w:tabs>
+          <w:tab w:val="left" w:pos="0"/>
+        </w:tabs>
+        <w:rPr>
+          <w:noProof/>
+        </w:rPr>
+      </w:pPr>
+      <w:r>
+        <w:rPr>
+          <w:noProof/>
+        </w:rPr>
+        <w:lastRenderedPageBreak/>
         <w:t xml:space="preserve">        </w:t>
       </w:r>
       <w:r>
@@ -3527,8 +3942,22 @@
         <w:rPr>
           <w:noProof/>
         </w:rPr>
-        <w:t>Output: fluocell_data.time, fluocell_data.ratio, fluocell_data.donor, fluocell_data.acceptor</w:t>
-      </w:r>
+        <w:t>The quantification output can be found in MATLAB workspace, under the variable “fluocell_data”, such as</w:t>
+      </w:r>
+      <w:r>
+        <w:rPr>
+          <w:noProof/>
+        </w:rPr>
+        <w:t xml:space="preserve"> fluocell_data.time, fluocell_data.ratio, fluocell_data.donor, fluocell_data.acceptor</w:t>
+      </w:r>
+      <w:r>
+        <w:rPr>
+          <w:noProof/>
+        </w:rPr>
+        <w:t xml:space="preserve"> etc.</w:t>
+      </w:r>
+      <w:bookmarkStart w:id="0" w:name="_GoBack"/>
+      <w:bookmarkEnd w:id="0"/>
     </w:p>
     <w:p>
       <w:pPr>
@@ -3599,14 +4028,29 @@
       <w:r>
         <w:t xml:space="preserve">&gt;&gt; </w:t>
       </w:r>
-      <w:r>
-        <w:t xml:space="preserve">cd </w:t>
-      </w:r>
+      <w:proofErr w:type="gramStart"/>
+      <w:r>
+        <w:t>cd</w:t>
+      </w:r>
+      <w:proofErr w:type="gramEnd"/>
+      <w:r>
+        <w:t xml:space="preserve"> </w:t>
+      </w:r>
+      <w:proofErr w:type="spellStart"/>
       <w:r>
         <w:t>fluocell</w:t>
       </w:r>
-      <w:r>
-        <w:t>/app/fa_analysis/</w:t>
+      <w:proofErr w:type="spellEnd"/>
+      <w:r>
+        <w:t>/app/</w:t>
+      </w:r>
+      <w:proofErr w:type="spellStart"/>
+      <w:r>
+        <w:t>fa_analysis</w:t>
+      </w:r>
+      <w:proofErr w:type="spellEnd"/>
+      <w:r>
+        <w:t>/</w:t>
       </w:r>
     </w:p>
     <w:p>
@@ -3617,8 +4061,21 @@
       <w:r>
         <w:t xml:space="preserve">&gt;&gt; </w:t>
       </w:r>
-      <w:r>
-        <w:t>cell_name = 'src_pax';</w:t>
+      <w:proofErr w:type="spellStart"/>
+      <w:r>
+        <w:t>cell_name</w:t>
+      </w:r>
+      <w:proofErr w:type="spellEnd"/>
+      <w:r>
+        <w:t xml:space="preserve"> = '</w:t>
+      </w:r>
+      <w:proofErr w:type="spellStart"/>
+      <w:r>
+        <w:t>src_pax</w:t>
+      </w:r>
+      <w:proofErr w:type="spellEnd"/>
+      <w:r>
+        <w:t>';</w:t>
       </w:r>
     </w:p>
     <w:p>
@@ -3632,20 +4089,40 @@
       <w:r>
         <w:t xml:space="preserve"> </w:t>
       </w:r>
+      <w:proofErr w:type="gramStart"/>
       <w:r>
         <w:t>data</w:t>
       </w:r>
+      <w:proofErr w:type="gramEnd"/>
       <w:r>
         <w:t xml:space="preserve"> = </w:t>
       </w:r>
+      <w:proofErr w:type="spellStart"/>
       <w:r>
         <w:t>sample_init_dat</w:t>
       </w:r>
       <w:r>
         <w:t>a</w:t>
       </w:r>
-      <w:r>
-        <w:t>(cell_name, 'batch_detect_cell');</w:t>
+      <w:proofErr w:type="spellEnd"/>
+      <w:r>
+        <w:t>(</w:t>
+      </w:r>
+      <w:proofErr w:type="spellStart"/>
+      <w:r>
+        <w:t>cell_name</w:t>
+      </w:r>
+      <w:proofErr w:type="spellEnd"/>
+      <w:r>
+        <w:t>, '</w:t>
+      </w:r>
+      <w:proofErr w:type="spellStart"/>
+      <w:r>
+        <w:t>batch_detect_cell</w:t>
+      </w:r>
+      <w:proofErr w:type="spellEnd"/>
+      <w:r>
+        <w:t>');</w:t>
       </w:r>
     </w:p>
     <w:p>
@@ -3661,16 +4138,33 @@
       <w:r>
         <w:t xml:space="preserve"> </w:t>
       </w:r>
-      <w:r>
-        <w:t>batch_detect_cell(cell_name, data);</w:t>
-      </w:r>
-    </w:p>
-    <w:p>
-      <w:pPr>
-        <w:jc w:val="both"/>
-      </w:pPr>
-      <w:r>
-        <w:lastRenderedPageBreak/>
+      <w:proofErr w:type="spellStart"/>
+      <w:r>
+        <w:t>batch_detect_</w:t>
+      </w:r>
+      <w:proofErr w:type="gramStart"/>
+      <w:r>
+        <w:t>cell</w:t>
+      </w:r>
+      <w:proofErr w:type="spellEnd"/>
+      <w:r>
+        <w:t>(</w:t>
+      </w:r>
+      <w:proofErr w:type="spellStart"/>
+      <w:proofErr w:type="gramEnd"/>
+      <w:r>
+        <w:t>cell_name</w:t>
+      </w:r>
+      <w:proofErr w:type="spellEnd"/>
+      <w:r>
+        <w:t>, data);</w:t>
+      </w:r>
+    </w:p>
+    <w:p>
+      <w:pPr>
+        <w:jc w:val="both"/>
+      </w:pPr>
+      <w:r>
         <w:t xml:space="preserve"> </w:t>
       </w:r>
       <w:r>
@@ -3799,23 +4293,93 @@
         <w:jc w:val="both"/>
       </w:pPr>
       <w:r>
-        <w:t>&gt;&gt; cell_name = 'src_pax';</w:t>
-      </w:r>
-    </w:p>
-    <w:p>
-      <w:pPr>
-        <w:jc w:val="both"/>
-      </w:pPr>
-      <w:r>
-        <w:t>&gt;&gt; data = sample_init_data(cell_name, 'batch_detect_fa');</w:t>
-      </w:r>
-    </w:p>
-    <w:p>
-      <w:pPr>
-        <w:jc w:val="both"/>
-      </w:pPr>
-      <w:r>
-        <w:t>&gt;&gt; batch_detect_fa(cell_name, data);</w:t>
+        <w:t xml:space="preserve">&gt;&gt; </w:t>
+      </w:r>
+      <w:proofErr w:type="spellStart"/>
+      <w:r>
+        <w:t>cell_name</w:t>
+      </w:r>
+      <w:proofErr w:type="spellEnd"/>
+      <w:r>
+        <w:t xml:space="preserve"> = '</w:t>
+      </w:r>
+      <w:proofErr w:type="spellStart"/>
+      <w:r>
+        <w:t>src_pax</w:t>
+      </w:r>
+      <w:proofErr w:type="spellEnd"/>
+      <w:r>
+        <w:t>';</w:t>
+      </w:r>
+    </w:p>
+    <w:p>
+      <w:pPr>
+        <w:jc w:val="both"/>
+      </w:pPr>
+      <w:r>
+        <w:t xml:space="preserve">&gt;&gt; </w:t>
+      </w:r>
+      <w:proofErr w:type="gramStart"/>
+      <w:r>
+        <w:t>data</w:t>
+      </w:r>
+      <w:proofErr w:type="gramEnd"/>
+      <w:r>
+        <w:t xml:space="preserve"> = </w:t>
+      </w:r>
+      <w:proofErr w:type="spellStart"/>
+      <w:r>
+        <w:t>sample_init_data</w:t>
+      </w:r>
+      <w:proofErr w:type="spellEnd"/>
+      <w:r>
+        <w:t>(</w:t>
+      </w:r>
+      <w:proofErr w:type="spellStart"/>
+      <w:r>
+        <w:t>cell_name</w:t>
+      </w:r>
+      <w:proofErr w:type="spellEnd"/>
+      <w:r>
+        <w:t>, '</w:t>
+      </w:r>
+      <w:proofErr w:type="spellStart"/>
+      <w:r>
+        <w:t>batch_detect_fa</w:t>
+      </w:r>
+      <w:proofErr w:type="spellEnd"/>
+      <w:r>
+        <w:t>');</w:t>
+      </w:r>
+    </w:p>
+    <w:p>
+      <w:pPr>
+        <w:jc w:val="both"/>
+      </w:pPr>
+      <w:r>
+        <w:lastRenderedPageBreak/>
+        <w:t xml:space="preserve">&gt;&gt; </w:t>
+      </w:r>
+      <w:proofErr w:type="spellStart"/>
+      <w:r>
+        <w:t>batch_detect_</w:t>
+      </w:r>
+      <w:proofErr w:type="gramStart"/>
+      <w:r>
+        <w:t>fa</w:t>
+      </w:r>
+      <w:proofErr w:type="spellEnd"/>
+      <w:r>
+        <w:t>(</w:t>
+      </w:r>
+      <w:proofErr w:type="spellStart"/>
+      <w:proofErr w:type="gramEnd"/>
+      <w:r>
+        <w:t>cell_name</w:t>
+      </w:r>
+      <w:proofErr w:type="spellEnd"/>
+      <w:r>
+        <w:t>, data);</w:t>
       </w:r>
     </w:p>
     <w:p>
@@ -3894,7 +4458,28 @@
         <w:jc w:val="both"/>
       </w:pPr>
       <w:r>
-        <w:t>&gt;&gt; compute_fa_property(cell_name, data);</w:t>
+        <w:t xml:space="preserve">&gt;&gt; </w:t>
+      </w:r>
+      <w:proofErr w:type="spellStart"/>
+      <w:r>
+        <w:t>compute_fa_</w:t>
+      </w:r>
+      <w:proofErr w:type="gramStart"/>
+      <w:r>
+        <w:t>property</w:t>
+      </w:r>
+      <w:proofErr w:type="spellEnd"/>
+      <w:r>
+        <w:t>(</w:t>
+      </w:r>
+      <w:proofErr w:type="spellStart"/>
+      <w:proofErr w:type="gramEnd"/>
+      <w:r>
+        <w:t>cell_name</w:t>
+      </w:r>
+      <w:proofErr w:type="spellEnd"/>
+      <w:r>
+        <w:t>, data);</w:t>
       </w:r>
     </w:p>
     <w:p>
@@ -4029,8 +4614,6 @@
           <w:u w:val="single"/>
         </w:rPr>
       </w:pPr>
-      <w:bookmarkStart w:id="0" w:name="_GoBack"/>
-      <w:bookmarkEnd w:id="0"/>
     </w:p>
     <w:p>
       <w:pPr>
@@ -4047,14 +4630,32 @@
           <w:i/>
           <w:u w:val="single"/>
         </w:rPr>
-        <w:t>Useful Fluocell F</w:t>
-      </w:r>
+        <w:t xml:space="preserve">Useful </w:t>
+      </w:r>
+      <w:proofErr w:type="spellStart"/>
       <w:r>
         <w:rPr>
           <w:b/>
           <w:i/>
           <w:u w:val="single"/>
         </w:rPr>
+        <w:t>Fluocell</w:t>
+      </w:r>
+      <w:proofErr w:type="spellEnd"/>
+      <w:r>
+        <w:rPr>
+          <w:b/>
+          <w:i/>
+          <w:u w:val="single"/>
+        </w:rPr>
+        <w:t xml:space="preserve"> F</w:t>
+      </w:r>
+      <w:r>
+        <w:rPr>
+          <w:b/>
+          <w:i/>
+          <w:u w:val="single"/>
+        </w:rPr>
         <w:t>unctions:</w:t>
       </w:r>
     </w:p>
@@ -4066,12 +4667,29 @@
       <w:r>
         <w:t xml:space="preserve">It is required that the image sequence of each cell is located in a separated folder. This function can be used to divide multiple position data into different folders: </w:t>
       </w:r>
-      <w:r>
-        <w:lastRenderedPageBreak/>
-        <w:t>batch_sort_file_multiple_position</w:t>
-      </w:r>
-      <w:r>
-        <w:t xml:space="preserve">(path, sub_dir). </w:t>
+      <w:proofErr w:type="spellStart"/>
+      <w:r>
+        <w:t>batch_sort_file_multiple_</w:t>
+      </w:r>
+      <w:proofErr w:type="gramStart"/>
+      <w:r>
+        <w:t>position</w:t>
+      </w:r>
+      <w:proofErr w:type="spellEnd"/>
+      <w:r>
+        <w:t>(</w:t>
+      </w:r>
+      <w:proofErr w:type="gramEnd"/>
+      <w:r>
+        <w:t xml:space="preserve">path, </w:t>
+      </w:r>
+      <w:proofErr w:type="spellStart"/>
+      <w:r>
+        <w:t>sub_dir</w:t>
+      </w:r>
+      <w:proofErr w:type="spellEnd"/>
+      <w:r>
+        <w:t xml:space="preserve">). </w:t>
       </w:r>
       <w:r>
         <w:t xml:space="preserve">Note: </w:t>
@@ -4104,7 +4722,23 @@
         <w:jc w:val="both"/>
       </w:pPr>
       <w:r>
-        <w:t xml:space="preserve">  &gt;&gt; path = 'E:\sof\fluocell_2.1\data\migration\07_01_2010\';  </w:t>
+        <w:t xml:space="preserve">  &gt;&gt; </w:t>
+      </w:r>
+      <w:proofErr w:type="gramStart"/>
+      <w:r>
+        <w:t>path</w:t>
+      </w:r>
+      <w:proofErr w:type="gramEnd"/>
+      <w:r>
+        <w:t xml:space="preserve"> = 'E:\</w:t>
+      </w:r>
+      <w:proofErr w:type="spellStart"/>
+      <w:r>
+        <w:t>sof</w:t>
+      </w:r>
+      <w:proofErr w:type="spellEnd"/>
+      <w:r>
+        <w:t xml:space="preserve">\fluocell_2.1\data\migration\07_01_2010\';  </w:t>
       </w:r>
     </w:p>
     <w:p>
@@ -4116,7 +4750,15 @@
         <w:t xml:space="preserve">  </w:t>
       </w:r>
       <w:r>
-        <w:t>&gt;&gt; sub_dir = {'FN5\2_2\', 'FN5\2_3\', 'FN5\2_FBS10\', 'FN10\1\', 'FN20\1\'};</w:t>
+        <w:t xml:space="preserve">&gt;&gt; </w:t>
+      </w:r>
+      <w:proofErr w:type="spellStart"/>
+      <w:r>
+        <w:t>sub_dir</w:t>
+      </w:r>
+      <w:proofErr w:type="spellEnd"/>
+      <w:r>
+        <w:t xml:space="preserve"> = {'FN5\2_2\', 'FN5\2_3\', 'FN5\2_FBS10\', 'FN10\1\', 'FN20\1\'};</w:t>
       </w:r>
       <w:r>
         <w:t xml:space="preserve"> </w:t>
@@ -4136,11 +4778,24 @@
       <w:r>
         <w:t xml:space="preserve">  &gt;&gt; </w:t>
       </w:r>
-      <w:r>
-        <w:t xml:space="preserve">batch_sort_file_multiple_position </w:t>
-      </w:r>
-      <w:r>
-        <w:t>(path, sub_dir)</w:t>
+      <w:proofErr w:type="spellStart"/>
+      <w:r>
+        <w:t>batch_sort_file_multiple_position</w:t>
+      </w:r>
+      <w:proofErr w:type="spellEnd"/>
+      <w:r>
+        <w:t xml:space="preserve"> </w:t>
+      </w:r>
+      <w:r>
+        <w:t xml:space="preserve">(path, </w:t>
+      </w:r>
+      <w:proofErr w:type="spellStart"/>
+      <w:r>
+        <w:t>sub_dir</w:t>
+      </w:r>
+      <w:proofErr w:type="spellEnd"/>
+      <w:r>
+        <w:t>)</w:t>
       </w:r>
     </w:p>
     <w:p>
@@ -4152,7 +4807,15 @@
         <w:jc w:val="both"/>
       </w:pPr>
       <w:r>
-        <w:t>Different types of regions of interest. By default, fluocell allows the user to choose a region of polygonal shape which is supplied by the user. There is an additional option to choose a circular region of a fixed diameter. This can be set up in MATLAB by</w:t>
+        <w:t xml:space="preserve">Different types of regions of interest. By default, </w:t>
+      </w:r>
+      <w:proofErr w:type="spellStart"/>
+      <w:r>
+        <w:t>fluocell</w:t>
+      </w:r>
+      <w:proofErr w:type="spellEnd"/>
+      <w:r>
+        <w:t xml:space="preserve"> allows the user to choose a region of polygonal shape which is supplied by the user. There is an additional option to choose a circular region of a fixed diameter. This can be set up in MATLAB by</w:t>
       </w:r>
     </w:p>
     <w:p>
@@ -4161,7 +4824,15 @@
         <w:jc w:val="both"/>
       </w:pPr>
       <w:r>
-        <w:t>&gt;&gt; fluocell_data.roi_type = ‘circle with fixed diameter’;</w:t>
+        <w:t xml:space="preserve">&gt;&gt; </w:t>
+      </w:r>
+      <w:proofErr w:type="spellStart"/>
+      <w:r>
+        <w:t>fluocell_data.roi_type</w:t>
+      </w:r>
+      <w:proofErr w:type="spellEnd"/>
+      <w:r>
+        <w:t xml:space="preserve"> = ‘circle with fixed diameter’;</w:t>
       </w:r>
     </w:p>
     <w:p>
@@ -4170,7 +4841,15 @@
         <w:jc w:val="both"/>
       </w:pPr>
       <w:r>
-        <w:t>&gt;&gt; fluocell_data.roi_diameter = 100;</w:t>
+        <w:t xml:space="preserve">&gt;&gt; </w:t>
+      </w:r>
+      <w:proofErr w:type="spellStart"/>
+      <w:r>
+        <w:t>fluocell_data.roi_diameter</w:t>
+      </w:r>
+      <w:proofErr w:type="spellEnd"/>
+      <w:r>
+        <w:t xml:space="preserve"> = 100;</w:t>
       </w:r>
     </w:p>
     <w:p>
@@ -4179,7 +4858,23 @@
         <w:jc w:val="both"/>
       </w:pPr>
       <w:r>
-        <w:t>If you want to switch back to a polygon region, simply remove the roi.mat file from the ourput/ folder and set:</w:t>
+        <w:t xml:space="preserve">If you want to switch back to a polygon region, simply remove the </w:t>
+      </w:r>
+      <w:proofErr w:type="spellStart"/>
+      <w:r>
+        <w:t>roi.mat</w:t>
+      </w:r>
+      <w:proofErr w:type="spellEnd"/>
+      <w:r>
+        <w:t xml:space="preserve"> file from the </w:t>
+      </w:r>
+      <w:proofErr w:type="spellStart"/>
+      <w:r>
+        <w:t>ourput</w:t>
+      </w:r>
+      <w:proofErr w:type="spellEnd"/>
+      <w:r>
+        <w:t>/ folder and set:</w:t>
       </w:r>
     </w:p>
     <w:p>
@@ -4188,7 +4883,16 @@
         <w:jc w:val="both"/>
       </w:pPr>
       <w:r>
-        <w:t>&gt;&gt; fluocell_data.roi_type = ‘any’;</w:t>
+        <w:lastRenderedPageBreak/>
+        <w:t xml:space="preserve">&gt;&gt; </w:t>
+      </w:r>
+      <w:proofErr w:type="spellStart"/>
+      <w:r>
+        <w:t>fluocell_data.roi_type</w:t>
+      </w:r>
+      <w:proofErr w:type="spellEnd"/>
+      <w:r>
+        <w:t xml:space="preserve"> = ‘any’;</w:t>
       </w:r>
     </w:p>
     <w:p>
@@ -4197,7 +4901,15 @@
         <w:jc w:val="both"/>
       </w:pPr>
       <w:r>
-        <w:t>&gt;&gt; fluocell_data.roi_diameter = 0;</w:t>
+        <w:t xml:space="preserve">&gt;&gt; </w:t>
+      </w:r>
+      <w:proofErr w:type="spellStart"/>
+      <w:r>
+        <w:t>fluocell_data.roi_diameter</w:t>
+      </w:r>
+      <w:proofErr w:type="spellEnd"/>
+      <w:r>
+        <w:t xml:space="preserve"> = 0;</w:t>
       </w:r>
     </w:p>
     <w:p>
@@ -4256,19 +4968,59 @@
           <w:i/>
           <w:u w:val="single"/>
         </w:rPr>
-        <w:t>What is the channel patterns and time frame pattern for the images obtained using software other than metamorph.</w:t>
-      </w:r>
-    </w:p>
-    <w:p>
+        <w:t xml:space="preserve">What is the channel patterns and time frame pattern for the images obtained using software other than </w:t>
+      </w:r>
+      <w:proofErr w:type="spellStart"/>
       <w:r>
         <w:rPr>
           <w:i/>
           <w:u w:val="single"/>
         </w:rPr>
+        <w:t>metamorph</w:t>
+      </w:r>
+      <w:proofErr w:type="spellEnd"/>
+      <w:r>
+        <w:rPr>
+          <w:i/>
+          <w:u w:val="single"/>
+        </w:rPr>
+        <w:t>.</w:t>
+      </w:r>
+    </w:p>
+    <w:p>
+      <w:r>
+        <w:rPr>
+          <w:i/>
+          <w:u w:val="single"/>
+        </w:rPr>
         <w:t>Answer:</w:t>
       </w:r>
       <w:r>
-        <w:t xml:space="preserve"> The channel patterns and time frame pattern are provided by the user to help Fluocell to recognize the donor and acceptor image files. The default values will work for the image files obtained from out Nikon microscope via metamorph. For example, the image files have the names such as fret11.001, fret11.002, …, fret12.001, fret12.002 etc. </w:t>
+        <w:t xml:space="preserve"> The channel patterns and time frame pattern are provided by the user to help </w:t>
+      </w:r>
+      <w:proofErr w:type="spellStart"/>
+      <w:r>
+        <w:t>Fluocell</w:t>
+      </w:r>
+      <w:proofErr w:type="spellEnd"/>
+      <w:r>
+        <w:t xml:space="preserve"> to recognize the donor and acceptor image files. The default values will work for the image files obtained from out Nikon microscope via </w:t>
+      </w:r>
+      <w:proofErr w:type="spellStart"/>
+      <w:r>
+        <w:t>metamorph</w:t>
+      </w:r>
+      <w:proofErr w:type="spellEnd"/>
+      <w:r>
+        <w:t>. For example, the image files have the names such as fret11.001, fret11.002</w:t>
+      </w:r>
+      <w:proofErr w:type="gramStart"/>
+      <w:r>
+        <w:t>, …,</w:t>
+      </w:r>
+      <w:proofErr w:type="gramEnd"/>
+      <w:r>
+        <w:t xml:space="preserve"> fret12.001, fret12.002 etc. </w:t>
       </w:r>
     </w:p>
     <w:p>
@@ -4276,7 +5028,15 @@
         <w:t>The first channel pattern</w:t>
       </w:r>
       <w:r>
-        <w:t>: fret11 ; the second channel pattern: fret12; the time frame pattern: {‘001’, ‘%03d’}</w:t>
+        <w:t xml:space="preserve">: </w:t>
+      </w:r>
+      <w:proofErr w:type="gramStart"/>
+      <w:r>
+        <w:t>fret11 ;</w:t>
+      </w:r>
+      <w:proofErr w:type="gramEnd"/>
+      <w:r>
+        <w:t xml:space="preserve"> the second channel pattern: fret12; the time frame pattern: {‘001’, ‘%03d’}</w:t>
       </w:r>
       <w:r>
         <w:t>, where the pattern string ‘%03d’ follows the convention in C++ or MATLAB, meaning an integer of 3 digits padded by 0</w:t>
@@ -4285,10 +5045,58 @@
         <w:t xml:space="preserve">. And the string ‘001’ should match the first donor image file that you click when opening the image. </w:t>
       </w:r>
       <w:r>
-        <w:t>In another example, the image files have the names such as cfp_t1.tiff, cfp_t2.tiff, …, yfp_t1, yfp_t2 etc.. The first channel pattern: cfp; the second channel pattern: yfp; the time frame pattern:{‘t01’, ‘t%d’</w:t>
-      </w:r>
-      <w:r>
-        <w:t>}, where ‘t%d’ means the letter ‘t’ followed by an integer.</w:t>
+        <w:t>In another example, the image files have the names such as cfp_t1.tiff, cfp_t2.tiff</w:t>
+      </w:r>
+      <w:proofErr w:type="gramStart"/>
+      <w:r>
+        <w:t>, …,</w:t>
+      </w:r>
+      <w:proofErr w:type="gramEnd"/>
+      <w:r>
+        <w:t xml:space="preserve"> yfp_t1, yfp_t2 etc.. The first channel pattern: </w:t>
+      </w:r>
+      <w:proofErr w:type="spellStart"/>
+      <w:r>
+        <w:t>cfp</w:t>
+      </w:r>
+      <w:proofErr w:type="spellEnd"/>
+      <w:r>
+        <w:t xml:space="preserve">; the second channel pattern: </w:t>
+      </w:r>
+      <w:proofErr w:type="spellStart"/>
+      <w:r>
+        <w:t>yfp</w:t>
+      </w:r>
+      <w:proofErr w:type="spellEnd"/>
+      <w:r>
+        <w:t xml:space="preserve">; the time frame </w:t>
+      </w:r>
+      <w:proofErr w:type="gramStart"/>
+      <w:r>
+        <w:t>pattern:</w:t>
+      </w:r>
+      <w:proofErr w:type="gramEnd"/>
+      <w:r>
+        <w:t>{‘t01’, ‘</w:t>
+      </w:r>
+      <w:proofErr w:type="spellStart"/>
+      <w:r>
+        <w:t>t%d</w:t>
+      </w:r>
+      <w:proofErr w:type="spellEnd"/>
+      <w:r>
+        <w:t>’</w:t>
+      </w:r>
+      <w:r>
+        <w:t>}, where ‘</w:t>
+      </w:r>
+      <w:proofErr w:type="spellStart"/>
+      <w:r>
+        <w:t>t%d</w:t>
+      </w:r>
+      <w:proofErr w:type="spellEnd"/>
+      <w:r>
+        <w:t>’ means the letter ‘t’ followed by an integer.</w:t>
       </w:r>
     </w:p>
     <w:p/>
@@ -4311,6 +5119,7 @@
         </w:rPr>
         <w:t xml:space="preserve">The first images opened correctly, but </w:t>
       </w:r>
+      <w:proofErr w:type="spellStart"/>
       <w:r>
         <w:rPr>
           <w:rFonts w:hint="eastAsia"/>
@@ -4319,6 +5128,7 @@
         </w:rPr>
         <w:t>Fluocell</w:t>
       </w:r>
+      <w:proofErr w:type="spellEnd"/>
       <w:r>
         <w:rPr>
           <w:rFonts w:hint="eastAsia"/>
@@ -4356,7 +5166,21 @@
         <w:rPr>
           <w:rFonts w:hint="eastAsia"/>
         </w:rPr>
-        <w:t xml:space="preserve"> The Fluocell software use </w:t>
+        <w:t xml:space="preserve"> The </w:t>
+      </w:r>
+      <w:proofErr w:type="spellStart"/>
+      <w:r>
+        <w:rPr>
+          <w:rFonts w:hint="eastAsia"/>
+        </w:rPr>
+        <w:t>Fluocell</w:t>
+      </w:r>
+      <w:proofErr w:type="spellEnd"/>
+      <w:r>
+        <w:rPr>
+          <w:rFonts w:hint="eastAsia"/>
+        </w:rPr>
+        <w:t xml:space="preserve"> software use </w:t>
       </w:r>
       <w:r>
         <w:t>“</w:t>
@@ -4485,12 +5309,26 @@
         <w:rPr>
           <w:rFonts w:hint="eastAsia"/>
         </w:rPr>
-        <w:t xml:space="preserve"> fret18_t1.TIF. In this case, Fluocell will think the next file in the time sequence as</w:t>
-      </w:r>
+        <w:t xml:space="preserve"> fret18_t1.TIF. In this case, </w:t>
+      </w:r>
+      <w:proofErr w:type="spellStart"/>
       <w:r>
         <w:rPr>
           <w:rFonts w:hint="eastAsia"/>
         </w:rPr>
+        <w:t>Fluocell</w:t>
+      </w:r>
+      <w:proofErr w:type="spellEnd"/>
+      <w:r>
+        <w:rPr>
+          <w:rFonts w:hint="eastAsia"/>
+        </w:rPr>
+        <w:t xml:space="preserve"> will think the next file in the time sequence as</w:t>
+      </w:r>
+      <w:r>
+        <w:rPr>
+          <w:rFonts w:hint="eastAsia"/>
+        </w:rPr>
         <w:t xml:space="preserve"> fret28_t2.TIF by replacing</w:t>
       </w:r>
       <w:r>
@@ -4560,8 +5398,16 @@
         <w:rPr>
           <w:rFonts w:hint="eastAsia"/>
         </w:rPr>
-        <w:t>_t%d</w:t>
-      </w:r>
+        <w:t>_</w:t>
+      </w:r>
+      <w:proofErr w:type="spellStart"/>
+      <w:r>
+        <w:rPr>
+          <w:rFonts w:hint="eastAsia"/>
+        </w:rPr>
+        <w:t>t%d</w:t>
+      </w:r>
+      <w:proofErr w:type="spellEnd"/>
       <w:r>
         <w:t>’</w:t>
       </w:r>
@@ -4569,7 +5415,21 @@
         <w:rPr>
           <w:rFonts w:hint="eastAsia"/>
         </w:rPr>
-        <w:t xml:space="preserve">}, so that Fluocell can correctly replace the unique pattern </w:t>
+        <w:t xml:space="preserve">}, so that </w:t>
+      </w:r>
+      <w:proofErr w:type="spellStart"/>
+      <w:r>
+        <w:rPr>
+          <w:rFonts w:hint="eastAsia"/>
+        </w:rPr>
+        <w:t>Fluocell</w:t>
+      </w:r>
+      <w:proofErr w:type="spellEnd"/>
+      <w:r>
+        <w:rPr>
+          <w:rFonts w:hint="eastAsia"/>
+        </w:rPr>
+        <w:t xml:space="preserve"> can correctly replace the unique pattern </w:t>
       </w:r>
       <w:r>
         <w:t>‘</w:t>
@@ -4647,8 +5507,31 @@
     <w:p/>
     <w:p>
       <w:r>
-        <w:lastRenderedPageBreak/>
-        <w:t>Note: Moving the Fluocell folder between operating systems may cause problems to arise. If Fluocell needs to be run on multiple systems, it is recommended that each system download its own copy of the Fluocell program.</w:t>
+        <w:t xml:space="preserve">Note: Moving the </w:t>
+      </w:r>
+      <w:proofErr w:type="spellStart"/>
+      <w:r>
+        <w:t>Fluocell</w:t>
+      </w:r>
+      <w:proofErr w:type="spellEnd"/>
+      <w:r>
+        <w:t xml:space="preserve"> folder between operating systems may cause problems to arise. If </w:t>
+      </w:r>
+      <w:proofErr w:type="spellStart"/>
+      <w:r>
+        <w:t>Fluocell</w:t>
+      </w:r>
+      <w:proofErr w:type="spellEnd"/>
+      <w:r>
+        <w:t xml:space="preserve"> needs to be run on multiple systems, it is recommended that each system download its own copy of the </w:t>
+      </w:r>
+      <w:proofErr w:type="spellStart"/>
+      <w:r>
+        <w:t>Fluocell</w:t>
+      </w:r>
+      <w:proofErr w:type="spellEnd"/>
+      <w:r>
+        <w:t xml:space="preserve"> program.</w:t>
       </w:r>
     </w:p>
     <w:p/>
@@ -4671,7 +5554,23 @@
     </w:p>
     <w:p>
       <w:r>
-        <w:t>Download and install fluocell either in the folder C:/Program Files/ or a local user folder. To Open Fluocell:</w:t>
+        <w:t xml:space="preserve">Download and install </w:t>
+      </w:r>
+      <w:proofErr w:type="spellStart"/>
+      <w:r>
+        <w:t>fluocell</w:t>
+      </w:r>
+      <w:proofErr w:type="spellEnd"/>
+      <w:r>
+        <w:t xml:space="preserve"> either in the folder C:/Program Files/ or a local user folder. To Open </w:t>
+      </w:r>
+      <w:proofErr w:type="spellStart"/>
+      <w:r>
+        <w:t>Fluocell</w:t>
+      </w:r>
+      <w:proofErr w:type="spellEnd"/>
+      <w:r>
+        <w:t>:</w:t>
       </w:r>
     </w:p>
     <w:p>
@@ -4726,15 +5625,27 @@
         </w:numPr>
       </w:pPr>
       <w:r>
-        <w:t>Enter “sudo java –jar fluocellJava.jar.” A window should appear and a new session of MATLAB should launch.</w:t>
-      </w:r>
-    </w:p>
-    <w:p>
-      <w:pPr>
-        <w:jc w:val="both"/>
-      </w:pPr>
-      <w:r>
-        <w:t xml:space="preserve">For future convenient usage, please make a shortcut of the executable file “fluocellJava.jar” at the desktop. If MATLAB does not launch when “fluocellJava.jar” is executed, the path to where MATLAB is installed may need to be specified. To do this, (1) </w:t>
+        <w:t>Enter “</w:t>
+      </w:r>
+      <w:proofErr w:type="spellStart"/>
+      <w:r>
+        <w:t>sudo</w:t>
+      </w:r>
+      <w:proofErr w:type="spellEnd"/>
+      <w:r>
+        <w:t xml:space="preserve"> java –jar fluocellJava.jar.” A window should appear and a new session of MATLAB should launch.</w:t>
+      </w:r>
+    </w:p>
+    <w:p>
+      <w:pPr>
+        <w:jc w:val="both"/>
+      </w:pPr>
+      <w:r>
+        <w:t xml:space="preserve">For future convenient usage, please make a shortcut of the executable file “fluocellJava.jar” at the desktop. If MATLAB does not launch when “fluocellJava.jar” is executed, the path </w:t>
+      </w:r>
+      <w:r>
+        <w:lastRenderedPageBreak/>
+        <w:t xml:space="preserve">to where MATLAB is installed may need to be specified. To do this, (1) </w:t>
       </w:r>
       <w:r>
         <w:rPr>
@@ -4757,12 +5668,14 @@
       <w:r>
         <w:t>win-</w:t>
       </w:r>
+      <w:proofErr w:type="spellStart"/>
       <w:r>
         <w:rPr>
           <w:rFonts w:hint="eastAsia"/>
         </w:rPr>
         <w:t>default.property</w:t>
       </w:r>
+      <w:proofErr w:type="spellEnd"/>
       <w:r>
         <w:t>”</w:t>
       </w:r>
@@ -4770,10 +5683,18 @@
         <w:t xml:space="preserve"> (“</w:t>
       </w:r>
       <w:r>
-        <w:t>mac-default</w:t>
-      </w:r>
-      <w:r>
-        <w:t>.property” on Mac)</w:t>
+        <w:t>mac-</w:t>
+      </w:r>
+      <w:proofErr w:type="spellStart"/>
+      <w:r>
+        <w:t>default</w:t>
+      </w:r>
+      <w:r>
+        <w:t>.property</w:t>
+      </w:r>
+      <w:proofErr w:type="spellEnd"/>
+      <w:r>
+        <w:t>” on Mac)</w:t>
       </w:r>
       <w:r>
         <w:rPr>
@@ -4784,12 +5705,14 @@
       <w:r>
         <w:t>“</w:t>
       </w:r>
+      <w:proofErr w:type="spellStart"/>
       <w:r>
         <w:rPr>
           <w:rFonts w:hint="eastAsia"/>
         </w:rPr>
         <w:t>default.property</w:t>
       </w:r>
+      <w:proofErr w:type="spellEnd"/>
       <w:r>
         <w:t>”;</w:t>
       </w:r>
@@ -4800,29 +5723,74 @@
         <w:t xml:space="preserve"> (2) if needed, </w:t>
       </w:r>
       <w:r>
-        <w:t>open “default.property</w:t>
-      </w:r>
-      <w:r>
-        <w:t>” in the fluocell directory with a text editor, and after “matlablocation=” enter the path to the MATLAB executable or script, found in the /bin</w:t>
+        <w:t>open “</w:t>
+      </w:r>
+      <w:proofErr w:type="spellStart"/>
+      <w:r>
+        <w:t>default.property</w:t>
+      </w:r>
+      <w:proofErr w:type="spellEnd"/>
+      <w:r>
+        <w:t xml:space="preserve">” in the </w:t>
+      </w:r>
+      <w:proofErr w:type="spellStart"/>
+      <w:r>
+        <w:t>fluocell</w:t>
+      </w:r>
+      <w:proofErr w:type="spellEnd"/>
+      <w:r>
+        <w:t xml:space="preserve"> directory with a text editor, and after “</w:t>
+      </w:r>
+      <w:proofErr w:type="spellStart"/>
+      <w:r>
+        <w:t>matlablocation</w:t>
+      </w:r>
+      <w:proofErr w:type="spellEnd"/>
+      <w:r>
+        <w:t>=” enter the path to the MATLAB executable or script, found in the /bin</w:t>
       </w:r>
       <w:r>
         <w:t>/</w:t>
       </w:r>
       <w:r>
-        <w:t xml:space="preserve"> directory in the MATLAB installation folder. In Windows, use double backslashes(\\) between directories, since a single backslash is the escape key (e.g. “matlablocation=C\:\\Program Files\\MATLAB\\2013a\\bin\\matlab.exe”). </w:t>
-      </w:r>
-    </w:p>
-    <w:p>
-      <w:pPr>
-        <w:jc w:val="both"/>
-      </w:pPr>
-    </w:p>
-    <w:p>
-      <w:pPr>
-        <w:jc w:val="both"/>
-      </w:pPr>
-      <w:r>
-        <w:t xml:space="preserve">In MATLAB, add the fluocell programs to the searching path. </w:t>
+        <w:t xml:space="preserve"> directory in the MATLAB installation folder. In Windows, use double </w:t>
+      </w:r>
+      <w:proofErr w:type="gramStart"/>
+      <w:r>
+        <w:t>backslashes(</w:t>
+      </w:r>
+      <w:proofErr w:type="gramEnd"/>
+      <w:r>
+        <w:t>\\) between directories, since a single backslash is the escape key (e.g. “</w:t>
+      </w:r>
+      <w:proofErr w:type="spellStart"/>
+      <w:r>
+        <w:t>matlablocation</w:t>
+      </w:r>
+      <w:proofErr w:type="spellEnd"/>
+      <w:r>
+        <w:t xml:space="preserve">=C\:\\Program Files\\MATLAB\\2013a\\bin\\matlab.exe”). </w:t>
+      </w:r>
+    </w:p>
+    <w:p>
+      <w:pPr>
+        <w:jc w:val="both"/>
+      </w:pPr>
+    </w:p>
+    <w:p>
+      <w:pPr>
+        <w:jc w:val="both"/>
+      </w:pPr>
+      <w:r>
+        <w:t xml:space="preserve">In MATLAB, add the </w:t>
+      </w:r>
+      <w:proofErr w:type="spellStart"/>
+      <w:r>
+        <w:t>fluocell</w:t>
+      </w:r>
+      <w:proofErr w:type="spellEnd"/>
+      <w:r>
+        <w:t xml:space="preserve"> programs to the searching path. </w:t>
       </w:r>
     </w:p>
     <w:p>
@@ -4861,9 +5829,11 @@
       <w:r>
         <w:t xml:space="preserve"> </w:t>
       </w:r>
+      <w:proofErr w:type="spellStart"/>
       <w:r>
         <w:t>fluocell</w:t>
       </w:r>
+      <w:proofErr w:type="spellEnd"/>
       <w:r>
         <w:t>/</w:t>
       </w:r>
@@ -4874,14 +5844,21 @@
         <w:t>/</w:t>
       </w:r>
       <w:r>
-        <w:t xml:space="preserve"> and fluocell</w:t>
-      </w:r>
+        <w:t xml:space="preserve"> and </w:t>
+      </w:r>
+      <w:proofErr w:type="spellStart"/>
+      <w:r>
+        <w:t>fluocell</w:t>
+      </w:r>
+      <w:proofErr w:type="spellEnd"/>
       <w:r>
         <w:t>/</w:t>
       </w:r>
+      <w:proofErr w:type="spellStart"/>
       <w:r>
         <w:t>src</w:t>
       </w:r>
+      <w:proofErr w:type="spellEnd"/>
       <w:r>
         <w:t>/</w:t>
       </w:r>
@@ -4898,7 +5875,47 @@
     <w:p/>
     <w:p>
       <w:r>
-        <w:t>The resulting pathdef.m file should be saved either to its default location or same directory as “fluocell.jar” (usually in fluocell/src/gui/java/dist/).</w:t>
+        <w:t xml:space="preserve">The resulting </w:t>
+      </w:r>
+      <w:proofErr w:type="spellStart"/>
+      <w:r>
+        <w:t>pathdef.m</w:t>
+      </w:r>
+      <w:proofErr w:type="spellEnd"/>
+      <w:r>
+        <w:t xml:space="preserve"> file should be saved either to its default location or same directory as “fluocell.jar” (usually in </w:t>
+      </w:r>
+      <w:proofErr w:type="spellStart"/>
+      <w:r>
+        <w:t>fluocell</w:t>
+      </w:r>
+      <w:proofErr w:type="spellEnd"/>
+      <w:r>
+        <w:t>/</w:t>
+      </w:r>
+      <w:proofErr w:type="spellStart"/>
+      <w:r>
+        <w:t>src</w:t>
+      </w:r>
+      <w:proofErr w:type="spellEnd"/>
+      <w:r>
+        <w:t>/</w:t>
+      </w:r>
+      <w:proofErr w:type="spellStart"/>
+      <w:r>
+        <w:t>gui</w:t>
+      </w:r>
+      <w:proofErr w:type="spellEnd"/>
+      <w:r>
+        <w:t>/java/</w:t>
+      </w:r>
+      <w:proofErr w:type="spellStart"/>
+      <w:r>
+        <w:t>dist</w:t>
+      </w:r>
+      <w:proofErr w:type="spellEnd"/>
+      <w:r>
+        <w:t>/).</w:t>
       </w:r>
     </w:p>
     <w:p>
@@ -4993,10 +6010,26 @@
       <w:pStyle w:val="Footer"/>
     </w:pPr>
     <w:r>
-      <w:t>Copyright: Shaoyin</w:t>
+      <w:t xml:space="preserve">Copyright: </w:t>
+    </w:r>
+    <w:proofErr w:type="spellStart"/>
+    <w:r>
+      <w:t>Shaoyin</w:t>
     </w:r>
     <w:r>
-      <w:t>g Lu and Yingxiao Wang 2011-2016</w:t>
+      <w:t>g</w:t>
+    </w:r>
+    <w:proofErr w:type="spellEnd"/>
+    <w:r>
+      <w:t xml:space="preserve"> Lu and </w:t>
+    </w:r>
+    <w:proofErr w:type="spellStart"/>
+    <w:r>
+      <w:t>Yingxiao</w:t>
+    </w:r>
+    <w:proofErr w:type="spellEnd"/>
+    <w:r>
+      <w:t xml:space="preserve"> Wang 2011-2016</w:t>
     </w:r>
   </w:p>
 </w:ftr>
@@ -8782,6 +9815,7 @@
   <w:style w:type="character" w:default="1" w:styleId="DefaultParagraphFont">
     <w:name w:val="Default Paragraph Font"/>
     <w:uiPriority w:val="1"/>
+    <w:semiHidden/>
     <w:unhideWhenUsed/>
   </w:style>
   <w:style w:type="table" w:default="1" w:styleId="TableNormal">

</xml_diff>

<commit_message>
Some corrections to the User's guide
</commit_message>
<xml_diff>
--- a/doc/The Fluocell User's Guide.docx
+++ b/doc/The Fluocell User's Guide.docx
@@ -310,6 +310,61 @@
     </w:p>
     <w:p>
       <w:pPr>
+        <w:numPr>
+          <w:ilvl w:val="0"/>
+          <w:numId w:val="10"/>
+        </w:numPr>
+        <w:spacing w:before="100" w:beforeAutospacing="1" w:after="72"/>
+        <w:rPr>
+          <w:rFonts w:eastAsia="Times New Roman"/>
+          <w:lang w:eastAsia="en-US"/>
+        </w:rPr>
+      </w:pPr>
+      <w:r>
+        <w:rPr>
+          <w:rFonts w:eastAsia="Times New Roman"/>
+          <w:lang w:eastAsia="en-US"/>
+        </w:rPr>
+        <w:t>Lu S</w:t>
+      </w:r>
+      <w:r>
+        <w:rPr>
+          <w:rFonts w:eastAsia="Times New Roman"/>
+          <w:lang w:eastAsia="en-US"/>
+        </w:rPr>
+        <w:t xml:space="preserve"> et al. 2014 </w:t>
+      </w:r>
+      <w:r>
+        <w:rPr>
+          <w:rFonts w:eastAsia="Times New Roman"/>
+          <w:lang w:eastAsia="en-US"/>
+        </w:rPr>
+        <w:t>(Nature) Scientific Reports</w:t>
+      </w:r>
+      <w:r>
+        <w:rPr>
+          <w:rFonts w:eastAsia="Times New Roman"/>
+          <w:lang w:eastAsia="en-US"/>
+        </w:rPr>
+        <w:t>,</w:t>
+      </w:r>
+      <w:r>
+        <w:rPr>
+          <w:rFonts w:eastAsia="Times New Roman"/>
+          <w:lang w:eastAsia="en-US"/>
+        </w:rPr>
+        <w:t xml:space="preserve"> Decipher the dynamic coordination between enzymatic activity and structural modulation at focal adhesions in living cells</w:t>
+      </w:r>
+      <w:r>
+        <w:rPr>
+          <w:rFonts w:eastAsia="Times New Roman"/>
+          <w:lang w:eastAsia="en-US"/>
+        </w:rPr>
+        <w:t xml:space="preserve">. </w:t>
+      </w:r>
+    </w:p>
+    <w:p>
+      <w:pPr>
         <w:spacing w:before="100" w:beforeAutospacing="1" w:after="100" w:afterAutospacing="1" w:line="300" w:lineRule="atLeast"/>
         <w:rPr>
           <w:rFonts w:eastAsia="Times New Roman"/>
@@ -364,20 +419,45 @@
         </w:rPr>
         <w:t xml:space="preserve">: </w:t>
       </w:r>
+      <w:proofErr w:type="spellStart"/>
       <w:r>
         <w:rPr>
           <w:rFonts w:eastAsia="Times New Roman"/>
           <w:lang w:eastAsia="en-US"/>
         </w:rPr>
-        <w:t>kalu@eng.ucsd.edu</w:t>
-      </w:r>
+        <w:t>kalu</w:t>
+      </w:r>
+      <w:proofErr w:type="spellEnd"/>
       <w:r>
         <w:rPr>
           <w:rFonts w:eastAsia="Times New Roman"/>
           <w:lang w:eastAsia="en-US"/>
         </w:rPr>
+        <w:t>@</w:t>
+      </w:r>
+      <w:r>
+        <w:rPr>
+          <w:rFonts w:eastAsia="Times New Roman"/>
+          <w:lang w:eastAsia="en-US"/>
+        </w:rPr>
         <w:t xml:space="preserve"> </w:t>
       </w:r>
+      <w:r>
+        <w:rPr>
+          <w:rFonts w:eastAsia="Times New Roman"/>
+          <w:lang w:eastAsia="en-US"/>
+        </w:rPr>
+        <w:t>ucsd.edu</w:t>
+      </w:r>
+      <w:r>
+        <w:rPr>
+          <w:rFonts w:eastAsia="Times New Roman"/>
+          <w:lang w:eastAsia="en-US"/>
+        </w:rPr>
+        <w:t xml:space="preserve"> </w:t>
+      </w:r>
+      <w:bookmarkStart w:id="0" w:name="_GoBack"/>
+      <w:bookmarkEnd w:id="0"/>
     </w:p>
     <w:p>
       <w:pPr>
@@ -595,8 +675,8 @@
         <w:tblLook w:val="04A0" w:firstRow="1" w:lastRow="0" w:firstColumn="1" w:lastColumn="0" w:noHBand="0" w:noVBand="1"/>
       </w:tblPr>
       <w:tblGrid>
-        <w:gridCol w:w="5025"/>
-        <w:gridCol w:w="3615"/>
+        <w:gridCol w:w="5022"/>
+        <w:gridCol w:w="3618"/>
       </w:tblGrid>
       <w:tr>
         <w:tc>
@@ -611,26 +691,26 @@
               </w:rPr>
               <w:lastRenderedPageBreak/>
               <w:drawing>
-                <wp:anchor distT="0" distB="0" distL="114300" distR="114300" simplePos="0" relativeHeight="251670016" behindDoc="0" locked="0" layoutInCell="1" allowOverlap="1" wp14:anchorId="3C0815A5" wp14:editId="1D332A38">
+                <wp:anchor distT="0" distB="0" distL="114300" distR="114300" simplePos="0" relativeHeight="251698688" behindDoc="0" locked="0" layoutInCell="1" allowOverlap="1" wp14:anchorId="4FC23469" wp14:editId="19869924">
                   <wp:simplePos x="0" y="0"/>
                   <wp:positionH relativeFrom="column">
-                    <wp:posOffset>-65405</wp:posOffset>
+                    <wp:posOffset>-68166</wp:posOffset>
                   </wp:positionH>
                   <wp:positionV relativeFrom="paragraph">
-                    <wp:posOffset>175260</wp:posOffset>
+                    <wp:posOffset>294005</wp:posOffset>
                   </wp:positionV>
-                  <wp:extent cx="3206750" cy="1718945"/>
+                  <wp:extent cx="3203212" cy="1550505"/>
                   <wp:effectExtent l="0" t="0" r="0" b="0"/>
                   <wp:wrapTight wrapText="bothSides">
                     <wp:wrapPolygon edited="0">
                       <wp:start x="0" y="0"/>
-                      <wp:lineTo x="0" y="21305"/>
-                      <wp:lineTo x="21429" y="21305"/>
-                      <wp:lineTo x="21429" y="0"/>
+                      <wp:lineTo x="0" y="21237"/>
+                      <wp:lineTo x="21454" y="21237"/>
+                      <wp:lineTo x="21454" y="0"/>
                       <wp:lineTo x="0" y="0"/>
                     </wp:wrapPolygon>
                   </wp:wrapTight>
-                  <wp:docPr id="30" name="Picture 30"/>
+                  <wp:docPr id="15" name="Picture 15"/>
                   <wp:cNvGraphicFramePr>
                     <a:graphicFrameLocks xmlns:a="http://schemas.openxmlformats.org/drawingml/2006/main" noChangeAspect="1"/>
                   </wp:cNvGraphicFramePr>
@@ -650,7 +730,7 @@
                         <pic:spPr>
                           <a:xfrm>
                             <a:off x="0" y="0"/>
-                            <a:ext cx="3206750" cy="1718945"/>
+                            <a:ext cx="3203212" cy="1550505"/>
                           </a:xfrm>
                           <a:prstGeom prst="rect">
                             <a:avLst/>
@@ -1974,6 +2054,33 @@
         <w:t>Visualize the Intensity Modified FLIM Images</w:t>
       </w:r>
     </w:p>
+    <w:p>
+      <w:pPr>
+        <w:jc w:val="both"/>
+        <w:rPr>
+          <w:b/>
+          <w:i/>
+          <w:u w:val="single"/>
+        </w:rPr>
+      </w:pPr>
+      <w:r>
+        <w:t>Load the images from this folder “data\</w:t>
+      </w:r>
+      <w:proofErr w:type="spellStart"/>
+      <w:r>
+        <w:t>fluocell_sample</w:t>
+      </w:r>
+      <w:proofErr w:type="spellEnd"/>
+      <w:r>
+        <w:t>\flim_0505_2014</w:t>
+      </w:r>
+      <w:r>
+        <w:t>\</w:t>
+      </w:r>
+      <w:r>
+        <w:t>”</w:t>
+      </w:r>
+    </w:p>
     <w:tbl>
       <w:tblPr>
         <w:tblStyle w:val="TableGrid"/>
@@ -2001,18 +2108,10 @@
           <w:p>
             <w:pPr>
               <w:jc w:val="both"/>
-              <w:rPr>
-                <w:b/>
-                <w:i/>
-                <w:u w:val="single"/>
-              </w:rPr>
             </w:pPr>
             <w:r>
               <w:rPr>
-                <w:b/>
-                <w:i/>
                 <w:noProof/>
-                <w:u w:val="single"/>
                 <w:lang w:eastAsia="en-US"/>
               </w:rPr>
               <w:drawing>
@@ -2022,7 +2121,7 @@
                     <wp:posOffset>-3175</wp:posOffset>
                   </wp:positionH>
                   <wp:positionV relativeFrom="paragraph">
-                    <wp:posOffset>177165</wp:posOffset>
+                    <wp:posOffset>81750</wp:posOffset>
                   </wp:positionV>
                   <wp:extent cx="3836670" cy="1851025"/>
                   <wp:effectExtent l="0" t="0" r="0" b="0"/>
@@ -2115,10 +2214,10 @@
                 <wp:anchor distT="0" distB="0" distL="114300" distR="114300" simplePos="0" relativeHeight="251688448" behindDoc="1" locked="0" layoutInCell="1" allowOverlap="1" wp14:anchorId="75B5704E" wp14:editId="4CA26688">
                   <wp:simplePos x="0" y="0"/>
                   <wp:positionH relativeFrom="column">
-                    <wp:posOffset>33655</wp:posOffset>
+                    <wp:posOffset>97265</wp:posOffset>
                   </wp:positionH>
                   <wp:positionV relativeFrom="paragraph">
-                    <wp:posOffset>55245</wp:posOffset>
+                    <wp:posOffset>304</wp:posOffset>
                   </wp:positionV>
                   <wp:extent cx="1497330" cy="1696085"/>
                   <wp:effectExtent l="0" t="0" r="7620" b="0"/>
@@ -2744,6 +2843,7 @@
         <w:jc w:val="both"/>
       </w:pPr>
       <w:r>
+        <w:lastRenderedPageBreak/>
         <w:t>Menu</w:t>
       </w:r>
       <w:r>
@@ -2791,11 +2891,7 @@
         <w:t xml:space="preserve">to 0-5000 </w:t>
       </w:r>
       <w:r>
-        <w:t xml:space="preserve">(for other data, adjust as </w:t>
-      </w:r>
-      <w:r>
-        <w:lastRenderedPageBreak/>
-        <w:t>needed).</w:t>
+        <w:t>(for other data, adjust as needed).</w:t>
       </w:r>
       <w:r>
         <w:t xml:space="preserve"> *Note: The user may see different intensities of color depending on what their default </w:t>
@@ -3956,8 +4052,6 @@
         </w:rPr>
         <w:t xml:space="preserve"> etc.</w:t>
       </w:r>
-      <w:bookmarkStart w:id="0" w:name="_GoBack"/>
-      <w:bookmarkEnd w:id="0"/>
     </w:p>
     <w:p>
       <w:pPr>
@@ -6029,7 +6123,7 @@
     </w:r>
     <w:proofErr w:type="spellEnd"/>
     <w:r>
-      <w:t xml:space="preserve"> Wang 2011-2016</w:t>
+      <w:t xml:space="preserve"> Wang 2011-2017</w:t>
     </w:r>
   </w:p>
 </w:ftr>

</xml_diff>

<commit_message>
Updated the demo and user's guide.
</commit_message>
<xml_diff>
--- a/doc/The Fluocell User's Guide.docx
+++ b/doc/The Fluocell User's Guide.docx
@@ -684,21 +684,28 @@
         <w:tblLook w:val="04A0" w:firstRow="1" w:lastRow="0" w:firstColumn="1" w:lastColumn="0" w:noHBand="0" w:noVBand="1"/>
       </w:tblPr>
       <w:tblGrid>
-        <w:gridCol w:w="4860"/>
-        <w:gridCol w:w="3780"/>
+        <w:gridCol w:w="5554"/>
+        <w:gridCol w:w="3806"/>
       </w:tblGrid>
       <w:tr>
+        <w:trPr>
+          <w:trHeight w:val="2690"/>
+        </w:trPr>
         <w:tc>
           <w:tcPr>
-            <w:tcW w:w="4315" w:type="dxa"/>
+            <w:tcW w:w="5548" w:type="dxa"/>
+            <w:vAlign w:val="center"/>
           </w:tcPr>
           <w:p>
+            <w:pPr>
+              <w:jc w:val="center"/>
+            </w:pPr>
             <w:r>
               <w:lastRenderedPageBreak/>
               <w:drawing>
-                <wp:inline distT="0" distB="0" distL="0" distR="0" wp14:anchorId="6D696F04" wp14:editId="43001AAD">
-                  <wp:extent cx="2953661" cy="1389314"/>
-                  <wp:effectExtent l="0" t="0" r="0" b="8255"/>
+                <wp:inline distT="0" distB="0" distL="0" distR="0" wp14:anchorId="6D696F04" wp14:editId="0ED49629">
+                  <wp:extent cx="3393312" cy="1596114"/>
+                  <wp:effectExtent l="0" t="0" r="10795" b="4445"/>
                   <wp:docPr id="18" name="Picture 18"/>
                   <wp:cNvGraphicFramePr>
                     <a:graphicFrameLocks xmlns:a="http://schemas.openxmlformats.org/drawingml/2006/main" noChangeAspect="1"/>
@@ -719,7 +726,7 @@
                         <pic:spPr>
                           <a:xfrm>
                             <a:off x="0" y="0"/>
-                            <a:ext cx="3008842" cy="1415270"/>
+                            <a:ext cx="3484541" cy="1639026"/>
                           </a:xfrm>
                           <a:prstGeom prst="rect">
                             <a:avLst/>
@@ -735,7 +742,8 @@
         </w:tc>
         <w:tc>
           <w:tcPr>
-            <w:tcW w:w="4315" w:type="dxa"/>
+            <w:tcW w:w="3802" w:type="dxa"/>
+            <w:vAlign w:val="center"/>
           </w:tcPr>
           <w:p>
             <w:r>
@@ -744,25 +752,9 @@
                 <w:lang w:eastAsia="en-US"/>
               </w:rPr>
               <w:drawing>
-                <wp:anchor distT="0" distB="0" distL="114300" distR="114300" simplePos="0" relativeHeight="251672064" behindDoc="1" locked="0" layoutInCell="1" allowOverlap="1" wp14:anchorId="4718F072" wp14:editId="619D5813">
-                  <wp:simplePos x="0" y="0"/>
-                  <wp:positionH relativeFrom="column">
-                    <wp:posOffset>-68028</wp:posOffset>
-                  </wp:positionH>
-                  <wp:positionV relativeFrom="paragraph">
-                    <wp:posOffset>0</wp:posOffset>
-                  </wp:positionV>
-                  <wp:extent cx="2261235" cy="1619885"/>
-                  <wp:effectExtent l="0" t="0" r="5715" b="0"/>
-                  <wp:wrapTight wrapText="bothSides">
-                    <wp:wrapPolygon edited="0">
-                      <wp:start x="0" y="0"/>
-                      <wp:lineTo x="0" y="21338"/>
-                      <wp:lineTo x="21473" y="21338"/>
-                      <wp:lineTo x="21473" y="0"/>
-                      <wp:lineTo x="0" y="0"/>
-                    </wp:wrapPolygon>
-                  </wp:wrapTight>
+                <wp:inline distT="0" distB="0" distL="0" distR="0" wp14:anchorId="09F86682" wp14:editId="4194DC77">
+                  <wp:extent cx="2289175" cy="1639570"/>
+                  <wp:effectExtent l="0" t="0" r="0" b="11430"/>
                   <wp:docPr id="21" name="Picture 1"/>
                   <wp:cNvGraphicFramePr>
                     <a:graphicFrameLocks xmlns:a="http://schemas.openxmlformats.org/drawingml/2006/main" noChangeAspect="1"/>
@@ -792,7 +784,7 @@
                         <pic:spPr bwMode="auto">
                           <a:xfrm>
                             <a:off x="0" y="0"/>
-                            <a:ext cx="2261235" cy="1619885"/>
+                            <a:ext cx="2289175" cy="1639570"/>
                           </a:xfrm>
                           <a:prstGeom prst="rect">
                             <a:avLst/>
@@ -805,13 +797,7 @@
                       </pic:pic>
                     </a:graphicData>
                   </a:graphic>
-                  <wp14:sizeRelH relativeFrom="page">
-                    <wp14:pctWidth>0</wp14:pctWidth>
-                  </wp14:sizeRelH>
-                  <wp14:sizeRelV relativeFrom="page">
-                    <wp14:pctHeight>0</wp14:pctHeight>
-                  </wp14:sizeRelV>
-                </wp:anchor>
+                </wp:inline>
               </w:drawing>
             </w:r>
           </w:p>
@@ -820,32 +806,32 @@
       <w:tr>
         <w:tc>
           <w:tcPr>
-            <w:tcW w:w="4315" w:type="dxa"/>
+            <w:tcW w:w="5548" w:type="dxa"/>
+            <w:vAlign w:val="center"/>
           </w:tcPr>
           <w:p>
-            <w:bookmarkStart w:id="0" w:name="_GoBack"/>
             <w:r>
               <w:rPr>
                 <w:noProof/>
                 <w:lang w:eastAsia="en-US"/>
               </w:rPr>
               <w:drawing>
-                <wp:anchor distT="0" distB="0" distL="114300" distR="114300" simplePos="0" relativeHeight="251674112" behindDoc="1" locked="0" layoutInCell="1" allowOverlap="1" wp14:anchorId="324BD140" wp14:editId="0FA7A7F9">
+                <wp:anchor distT="0" distB="0" distL="114300" distR="114300" simplePos="0" relativeHeight="251701760" behindDoc="1" locked="0" layoutInCell="1" allowOverlap="1" wp14:anchorId="6DB0F3EF" wp14:editId="6D728E9E">
                   <wp:simplePos x="0" y="0"/>
                   <wp:positionH relativeFrom="column">
-                    <wp:posOffset>1010920</wp:posOffset>
+                    <wp:posOffset>1090930</wp:posOffset>
                   </wp:positionH>
                   <wp:positionV relativeFrom="paragraph">
-                    <wp:posOffset>227965</wp:posOffset>
+                    <wp:posOffset>-4445</wp:posOffset>
                   </wp:positionV>
-                  <wp:extent cx="1999615" cy="1978660"/>
-                  <wp:effectExtent l="0" t="0" r="6985" b="2540"/>
+                  <wp:extent cx="2366645" cy="1931035"/>
+                  <wp:effectExtent l="0" t="0" r="0" b="0"/>
                   <wp:wrapTight wrapText="bothSides">
                     <wp:wrapPolygon edited="0">
                       <wp:start x="0" y="0"/>
-                      <wp:lineTo x="0" y="21350"/>
-                      <wp:lineTo x="21401" y="21350"/>
-                      <wp:lineTo x="21401" y="0"/>
+                      <wp:lineTo x="0" y="21309"/>
+                      <wp:lineTo x="21328" y="21309"/>
+                      <wp:lineTo x="21328" y="0"/>
                       <wp:lineTo x="0" y="0"/>
                     </wp:wrapPolygon>
                   </wp:wrapTight>
@@ -878,7 +864,7 @@
                         <pic:spPr bwMode="auto">
                           <a:xfrm>
                             <a:off x="0" y="0"/>
-                            <a:ext cx="1999615" cy="1978660"/>
+                            <a:ext cx="2366645" cy="1931035"/>
                           </a:xfrm>
                           <a:prstGeom prst="rect">
                             <a:avLst/>
@@ -900,12 +886,12 @@
                 </wp:anchor>
               </w:drawing>
             </w:r>
-            <w:bookmarkEnd w:id="0"/>
           </w:p>
         </w:tc>
         <w:tc>
           <w:tcPr>
-            <w:tcW w:w="4315" w:type="dxa"/>
+            <w:tcW w:w="3802" w:type="dxa"/>
+            <w:vAlign w:val="center"/>
           </w:tcPr>
           <w:p>
             <w:r>
@@ -914,25 +900,9 @@
                 <w:lang w:eastAsia="en-US"/>
               </w:rPr>
               <w:drawing>
-                <wp:anchor distT="0" distB="0" distL="114300" distR="114300" simplePos="0" relativeHeight="251676160" behindDoc="1" locked="0" layoutInCell="1" allowOverlap="1" wp14:anchorId="2D8F217E" wp14:editId="6704B4B7">
-                  <wp:simplePos x="0" y="0"/>
-                  <wp:positionH relativeFrom="column">
-                    <wp:posOffset>-3175</wp:posOffset>
-                  </wp:positionH>
-                  <wp:positionV relativeFrom="paragraph">
-                    <wp:posOffset>177800</wp:posOffset>
-                  </wp:positionV>
-                  <wp:extent cx="2106930" cy="2059305"/>
-                  <wp:effectExtent l="0" t="0" r="7620" b="0"/>
-                  <wp:wrapTight wrapText="bothSides">
-                    <wp:wrapPolygon edited="0">
-                      <wp:start x="0" y="0"/>
-                      <wp:lineTo x="0" y="21380"/>
-                      <wp:lineTo x="21483" y="21380"/>
-                      <wp:lineTo x="21483" y="0"/>
-                      <wp:lineTo x="0" y="0"/>
-                    </wp:wrapPolygon>
-                  </wp:wrapTight>
+                <wp:inline distT="0" distB="0" distL="0" distR="0" wp14:anchorId="06DAA005" wp14:editId="1786E292">
+                  <wp:extent cx="2213437" cy="1880235"/>
+                  <wp:effectExtent l="0" t="0" r="0" b="0"/>
                   <wp:docPr id="20" name="Picture 20" descr="intensity_image"/>
                   <wp:cNvGraphicFramePr>
                     <a:graphicFrameLocks xmlns:a="http://schemas.openxmlformats.org/drawingml/2006/main" noChangeAspect="1"/>
@@ -962,7 +932,7 @@
                         <pic:spPr bwMode="auto">
                           <a:xfrm>
                             <a:off x="0" y="0"/>
-                            <a:ext cx="2106930" cy="2059305"/>
+                            <a:ext cx="2239084" cy="1902022"/>
                           </a:xfrm>
                           <a:prstGeom prst="rect">
                             <a:avLst/>
@@ -975,13 +945,7 @@
                       </pic:pic>
                     </a:graphicData>
                   </a:graphic>
-                  <wp14:sizeRelH relativeFrom="page">
-                    <wp14:pctWidth>0</wp14:pctWidth>
-                  </wp14:sizeRelH>
-                  <wp14:sizeRelV relativeFrom="page">
-                    <wp14:pctHeight>0</wp14:pctHeight>
-                  </wp14:sizeRelV>
-                </wp:anchor>
+                </wp:inline>
               </w:drawing>
             </w:r>
           </w:p>
@@ -1292,32 +1256,12 @@
         <w:jc w:val="both"/>
       </w:pPr>
       <w:r>
-        <w:rPr>
-          <w:noProof/>
-          <w:lang w:eastAsia="en-US"/>
-        </w:rPr>
         <w:lastRenderedPageBreak/>
         <w:drawing>
-          <wp:anchor distT="0" distB="0" distL="114300" distR="114300" simplePos="0" relativeHeight="251694592" behindDoc="0" locked="0" layoutInCell="1" allowOverlap="1" wp14:anchorId="3A95B76F" wp14:editId="1CAAE6D5">
-            <wp:simplePos x="0" y="0"/>
-            <wp:positionH relativeFrom="column">
-              <wp:posOffset>-101978</wp:posOffset>
-            </wp:positionH>
-            <wp:positionV relativeFrom="paragraph">
-              <wp:posOffset>134</wp:posOffset>
-            </wp:positionV>
-            <wp:extent cx="5486400" cy="2798445"/>
-            <wp:effectExtent l="0" t="0" r="0" b="1905"/>
-            <wp:wrapTight wrapText="bothSides">
-              <wp:wrapPolygon edited="0">
-                <wp:start x="0" y="0"/>
-                <wp:lineTo x="0" y="21468"/>
-                <wp:lineTo x="21525" y="21468"/>
-                <wp:lineTo x="21525" y="0"/>
-                <wp:lineTo x="0" y="0"/>
-              </wp:wrapPolygon>
-            </wp:wrapTight>
-            <wp:docPr id="4" name="Picture 4"/>
+          <wp:inline distT="0" distB="0" distL="0" distR="0" wp14:anchorId="4A02A24E" wp14:editId="6D05C364">
+            <wp:extent cx="5943600" cy="2792730"/>
+            <wp:effectExtent l="0" t="0" r="0" b="1270"/>
+            <wp:docPr id="22" name="Picture 22"/>
             <wp:cNvGraphicFramePr>
               <a:graphicFrameLocks xmlns:a="http://schemas.openxmlformats.org/drawingml/2006/main" noChangeAspect="1"/>
             </wp:cNvGraphicFramePr>
@@ -1337,7 +1281,7 @@
                   <pic:spPr>
                     <a:xfrm>
                       <a:off x="0" y="0"/>
-                      <a:ext cx="5486400" cy="2798445"/>
+                      <a:ext cx="5943600" cy="2792730"/>
                     </a:xfrm>
                     <a:prstGeom prst="rect">
                       <a:avLst/>
@@ -1346,7 +1290,7 @@
                 </pic:pic>
               </a:graphicData>
             </a:graphic>
-          </wp:anchor>
+          </wp:inline>
         </w:drawing>
       </w:r>
     </w:p>
@@ -1463,31 +1407,27 @@
         <w:jc w:val="center"/>
       </w:pPr>
       <w:r>
-        <w:rPr>
-          <w:noProof/>
-          <w:lang w:eastAsia="en-US"/>
-        </w:rPr>
         <w:drawing>
-          <wp:anchor distT="0" distB="0" distL="114300" distR="114300" simplePos="0" relativeHeight="251684352" behindDoc="0" locked="0" layoutInCell="1" allowOverlap="1" wp14:anchorId="6366341F" wp14:editId="62EA72AF">
+          <wp:anchor distT="0" distB="0" distL="114300" distR="114300" simplePos="0" relativeHeight="251697664" behindDoc="0" locked="0" layoutInCell="1" allowOverlap="1" wp14:anchorId="151FC47F" wp14:editId="0531D300">
             <wp:simplePos x="0" y="0"/>
             <wp:positionH relativeFrom="column">
-              <wp:posOffset>0</wp:posOffset>
+              <wp:posOffset>240665</wp:posOffset>
             </wp:positionH>
             <wp:positionV relativeFrom="paragraph">
-              <wp:posOffset>173355</wp:posOffset>
+              <wp:posOffset>103505</wp:posOffset>
             </wp:positionV>
-            <wp:extent cx="1702435" cy="808355"/>
+            <wp:extent cx="2473960" cy="914400"/>
             <wp:effectExtent l="0" t="0" r="0" b="0"/>
             <wp:wrapTight wrapText="bothSides">
               <wp:wrapPolygon edited="0">
                 <wp:start x="0" y="0"/>
-                <wp:lineTo x="0" y="20870"/>
-                <wp:lineTo x="21270" y="20870"/>
-                <wp:lineTo x="21270" y="0"/>
+                <wp:lineTo x="0" y="21000"/>
+                <wp:lineTo x="21290" y="21000"/>
+                <wp:lineTo x="21290" y="0"/>
                 <wp:lineTo x="0" y="0"/>
               </wp:wrapPolygon>
             </wp:wrapTight>
-            <wp:docPr id="39" name="Picture 39"/>
+            <wp:docPr id="24" name="Picture 24"/>
             <wp:cNvGraphicFramePr>
               <a:graphicFrameLocks xmlns:a="http://schemas.openxmlformats.org/drawingml/2006/main" noChangeAspect="1"/>
             </wp:cNvGraphicFramePr>
@@ -1499,7 +1439,13 @@
                     <pic:cNvPicPr/>
                   </pic:nvPicPr>
                   <pic:blipFill>
-                    <a:blip r:embed="rId14"/>
+                    <a:blip r:embed="rId14" cstate="print">
+                      <a:extLst>
+                        <a:ext uri="{28A0092B-C50C-407E-A947-70E740481C1C}">
+                          <a14:useLocalDpi xmlns:a14="http://schemas.microsoft.com/office/drawing/2010/main" val="0"/>
+                        </a:ext>
+                      </a:extLst>
+                    </a:blip>
                     <a:stretch>
                       <a:fillRect/>
                     </a:stretch>
@@ -1507,7 +1453,7 @@
                   <pic:spPr>
                     <a:xfrm>
                       <a:off x="0" y="0"/>
-                      <a:ext cx="1702435" cy="808355"/>
+                      <a:ext cx="2473960" cy="914400"/>
                     </a:xfrm>
                     <a:prstGeom prst="rect">
                       <a:avLst/>
@@ -1516,10 +1462,10 @@
                 </pic:pic>
               </a:graphicData>
             </a:graphic>
-            <wp14:sizeRelH relativeFrom="margin">
+            <wp14:sizeRelH relativeFrom="page">
               <wp14:pctWidth>0</wp14:pctWidth>
             </wp14:sizeRelH>
-            <wp14:sizeRelV relativeFrom="margin">
+            <wp14:sizeRelV relativeFrom="page">
               <wp14:pctHeight>0</wp14:pctHeight>
             </wp14:sizeRelV>
           </wp:anchor>
@@ -1795,81 +1741,81 @@
         <w:jc w:val="both"/>
       </w:pPr>
       <w:r>
+        <w:t>Once the images have been saved, i</w:t>
+      </w:r>
+      <w:r>
+        <w:t xml:space="preserve">n </w:t>
+      </w:r>
+      <w:r>
+        <w:t xml:space="preserve">the MATLAB command window run the </w:t>
+      </w:r>
+      <w:proofErr w:type="spellStart"/>
+      <w:r>
+        <w:t>make_movie</w:t>
+      </w:r>
+      <w:proofErr w:type="spellEnd"/>
+      <w:r>
+        <w:t xml:space="preserve"> function. </w:t>
+      </w:r>
+      <w:r>
+        <w:t>First, m</w:t>
+      </w:r>
+      <w:r>
+        <w:t xml:space="preserve">odify the function </w:t>
+      </w:r>
+      <w:proofErr w:type="spellStart"/>
+      <w:r>
+        <w:t>fluocell</w:t>
+      </w:r>
+      <w:proofErr w:type="spellEnd"/>
+      <w:r>
+        <w:t>/app/</w:t>
+      </w:r>
+      <w:proofErr w:type="spellStart"/>
+      <w:r>
+        <w:t>sample_init_data.m</w:t>
+      </w:r>
+      <w:proofErr w:type="spellEnd"/>
+      <w:r>
+        <w:t>. R</w:t>
+      </w:r>
+      <w:r>
+        <w:t xml:space="preserve">eplace </w:t>
+      </w:r>
+      <w:r>
+        <w:t>the root variable in line 4</w:t>
+      </w:r>
+      <w:r>
+        <w:t xml:space="preserve"> wit</w:t>
+      </w:r>
+      <w:r>
+        <w:t xml:space="preserve">h the location of </w:t>
+      </w:r>
+      <w:proofErr w:type="spellStart"/>
+      <w:r>
+        <w:t>flu</w:t>
+      </w:r>
+      <w:r>
+        <w:t>ocell_sample</w:t>
+      </w:r>
+      <w:proofErr w:type="spellEnd"/>
+      <w:r>
+        <w:t>/</w:t>
+      </w:r>
+      <w:r>
+        <w:t xml:space="preserve"> folder</w:t>
+      </w:r>
+      <w:r>
+        <w:t xml:space="preserve">. Then run these commands: </w:t>
+      </w:r>
+    </w:p>
+    <w:p>
+      <w:pPr>
+        <w:ind w:left="360"/>
+        <w:jc w:val="both"/>
+      </w:pPr>
+      <w:r>
         <w:lastRenderedPageBreak/>
-        <w:t>Once the images have been saved, i</w:t>
-      </w:r>
-      <w:r>
-        <w:t xml:space="preserve">n </w:t>
-      </w:r>
-      <w:r>
-        <w:t xml:space="preserve">the MATLAB command window run the </w:t>
-      </w:r>
-      <w:proofErr w:type="spellStart"/>
-      <w:r>
-        <w:t>make_movie</w:t>
-      </w:r>
-      <w:proofErr w:type="spellEnd"/>
-      <w:r>
-        <w:t xml:space="preserve"> function. </w:t>
-      </w:r>
-      <w:r>
-        <w:t>First, m</w:t>
-      </w:r>
-      <w:r>
-        <w:t xml:space="preserve">odify the function </w:t>
-      </w:r>
-      <w:proofErr w:type="spellStart"/>
-      <w:r>
-        <w:t>fluocell</w:t>
-      </w:r>
-      <w:proofErr w:type="spellEnd"/>
-      <w:r>
-        <w:t>/app/</w:t>
-      </w:r>
-      <w:proofErr w:type="spellStart"/>
-      <w:r>
-        <w:t>sample_init_data.m</w:t>
-      </w:r>
-      <w:proofErr w:type="spellEnd"/>
-      <w:r>
-        <w:t>. R</w:t>
-      </w:r>
-      <w:r>
-        <w:t xml:space="preserve">eplace </w:t>
-      </w:r>
-      <w:r>
-        <w:t>the root variable in line 4</w:t>
-      </w:r>
-      <w:r>
-        <w:t xml:space="preserve"> wit</w:t>
-      </w:r>
-      <w:r>
-        <w:t xml:space="preserve">h the location of </w:t>
-      </w:r>
-      <w:proofErr w:type="spellStart"/>
-      <w:r>
-        <w:t>flu</w:t>
-      </w:r>
-      <w:r>
-        <w:t>ocell_sample</w:t>
-      </w:r>
-      <w:proofErr w:type="spellEnd"/>
-      <w:r>
-        <w:t>/</w:t>
-      </w:r>
-      <w:r>
-        <w:t xml:space="preserve"> folder</w:t>
-      </w:r>
-      <w:r>
-        <w:t xml:space="preserve">. Then run these commands: </w:t>
-      </w:r>
-    </w:p>
-    <w:p>
-      <w:pPr>
-        <w:ind w:left="360"/>
-        <w:jc w:val="both"/>
-      </w:pPr>
-      <w:r>
         <w:t>&gt;&gt; cd</w:t>
       </w:r>
       <w:proofErr w:type="gramStart"/>
@@ -2525,194 +2471,6 @@
         <w:ind w:left="720"/>
         <w:jc w:val="both"/>
       </w:pPr>
-      <w:r>
-        <w:rPr>
-          <w:noProof/>
-          <w:lang w:eastAsia="en-US"/>
-        </w:rPr>
-        <w:drawing>
-          <wp:anchor distT="0" distB="0" distL="114300" distR="114300" simplePos="0" relativeHeight="251659776" behindDoc="0" locked="0" layoutInCell="1" allowOverlap="1" wp14:anchorId="6DC51E4E" wp14:editId="3E2877F8">
-            <wp:simplePos x="0" y="0"/>
-            <wp:positionH relativeFrom="column">
-              <wp:posOffset>3002915</wp:posOffset>
-            </wp:positionH>
-            <wp:positionV relativeFrom="paragraph">
-              <wp:posOffset>2979420</wp:posOffset>
-            </wp:positionV>
-            <wp:extent cx="2361565" cy="2100580"/>
-            <wp:effectExtent l="0" t="0" r="635" b="0"/>
-            <wp:wrapSquare wrapText="bothSides"/>
-            <wp:docPr id="25" name="Picture 1"/>
-            <wp:cNvGraphicFramePr>
-              <a:graphicFrameLocks xmlns:a="http://schemas.openxmlformats.org/drawingml/2006/main" noChangeAspect="1"/>
-            </wp:cNvGraphicFramePr>
-            <a:graphic xmlns:a="http://schemas.openxmlformats.org/drawingml/2006/main">
-              <a:graphicData uri="http://schemas.openxmlformats.org/drawingml/2006/picture">
-                <pic:pic xmlns:pic="http://schemas.openxmlformats.org/drawingml/2006/picture">
-                  <pic:nvPicPr>
-                    <pic:cNvPr id="0" name="Picture 1"/>
-                    <pic:cNvPicPr>
-                      <a:picLocks noChangeAspect="1" noChangeArrowheads="1"/>
-                    </pic:cNvPicPr>
-                  </pic:nvPicPr>
-                  <pic:blipFill>
-                    <a:blip r:embed="rId18" cstate="print">
-                      <a:extLst>
-                        <a:ext uri="{28A0092B-C50C-407E-A947-70E740481C1C}">
-                          <a14:useLocalDpi xmlns:a14="http://schemas.microsoft.com/office/drawing/2010/main" val="0"/>
-                        </a:ext>
-                      </a:extLst>
-                    </a:blip>
-                    <a:srcRect/>
-                    <a:stretch>
-                      <a:fillRect/>
-                    </a:stretch>
-                  </pic:blipFill>
-                  <pic:spPr bwMode="auto">
-                    <a:xfrm>
-                      <a:off x="0" y="0"/>
-                      <a:ext cx="2361565" cy="2100580"/>
-                    </a:xfrm>
-                    <a:prstGeom prst="rect">
-                      <a:avLst/>
-                    </a:prstGeom>
-                    <a:noFill/>
-                    <a:ln>
-                      <a:noFill/>
-                    </a:ln>
-                  </pic:spPr>
-                </pic:pic>
-              </a:graphicData>
-            </a:graphic>
-            <wp14:sizeRelH relativeFrom="page">
-              <wp14:pctWidth>0</wp14:pctWidth>
-            </wp14:sizeRelH>
-            <wp14:sizeRelV relativeFrom="page">
-              <wp14:pctHeight>0</wp14:pctHeight>
-            </wp14:sizeRelV>
-          </wp:anchor>
-        </w:drawing>
-      </w:r>
-      <w:r>
-        <w:rPr>
-          <w:noProof/>
-          <w:lang w:eastAsia="en-US"/>
-        </w:rPr>
-        <w:drawing>
-          <wp:anchor distT="0" distB="0" distL="114300" distR="114300" simplePos="0" relativeHeight="251692544" behindDoc="0" locked="0" layoutInCell="1" allowOverlap="1" wp14:anchorId="318F32A5" wp14:editId="5D96BDB4">
-            <wp:simplePos x="0" y="0"/>
-            <wp:positionH relativeFrom="column">
-              <wp:posOffset>19685</wp:posOffset>
-            </wp:positionH>
-            <wp:positionV relativeFrom="paragraph">
-              <wp:posOffset>2955925</wp:posOffset>
-            </wp:positionV>
-            <wp:extent cx="2590165" cy="784860"/>
-            <wp:effectExtent l="0" t="0" r="635" b="0"/>
-            <wp:wrapTight wrapText="bothSides">
-              <wp:wrapPolygon edited="0">
-                <wp:start x="0" y="0"/>
-                <wp:lineTo x="0" y="20971"/>
-                <wp:lineTo x="21446" y="20971"/>
-                <wp:lineTo x="21446" y="0"/>
-                <wp:lineTo x="0" y="0"/>
-              </wp:wrapPolygon>
-            </wp:wrapTight>
-            <wp:docPr id="41" name="Picture 41"/>
-            <wp:cNvGraphicFramePr>
-              <a:graphicFrameLocks xmlns:a="http://schemas.openxmlformats.org/drawingml/2006/main" noChangeAspect="1"/>
-            </wp:cNvGraphicFramePr>
-            <a:graphic xmlns:a="http://schemas.openxmlformats.org/drawingml/2006/main">
-              <a:graphicData uri="http://schemas.openxmlformats.org/drawingml/2006/picture">
-                <pic:pic xmlns:pic="http://schemas.openxmlformats.org/drawingml/2006/picture">
-                  <pic:nvPicPr>
-                    <pic:cNvPr id="1" name=""/>
-                    <pic:cNvPicPr/>
-                  </pic:nvPicPr>
-                  <pic:blipFill>
-                    <a:blip r:embed="rId19"/>
-                    <a:stretch>
-                      <a:fillRect/>
-                    </a:stretch>
-                  </pic:blipFill>
-                  <pic:spPr>
-                    <a:xfrm>
-                      <a:off x="0" y="0"/>
-                      <a:ext cx="2590165" cy="784860"/>
-                    </a:xfrm>
-                    <a:prstGeom prst="rect">
-                      <a:avLst/>
-                    </a:prstGeom>
-                  </pic:spPr>
-                </pic:pic>
-              </a:graphicData>
-            </a:graphic>
-            <wp14:sizeRelH relativeFrom="margin">
-              <wp14:pctWidth>0</wp14:pctWidth>
-            </wp14:sizeRelH>
-            <wp14:sizeRelV relativeFrom="margin">
-              <wp14:pctHeight>0</wp14:pctHeight>
-            </wp14:sizeRelV>
-          </wp:anchor>
-        </w:drawing>
-      </w:r>
-      <w:r>
-        <w:rPr>
-          <w:noProof/>
-          <w:lang w:eastAsia="en-US"/>
-        </w:rPr>
-        <w:drawing>
-          <wp:anchor distT="0" distB="0" distL="114300" distR="114300" simplePos="0" relativeHeight="251690496" behindDoc="0" locked="0" layoutInCell="1" allowOverlap="1" wp14:anchorId="7AF89374" wp14:editId="2D3DCD04">
-            <wp:simplePos x="0" y="0"/>
-            <wp:positionH relativeFrom="column">
-              <wp:posOffset>0</wp:posOffset>
-            </wp:positionH>
-            <wp:positionV relativeFrom="paragraph">
-              <wp:posOffset>175895</wp:posOffset>
-            </wp:positionV>
-            <wp:extent cx="5486400" cy="2722880"/>
-            <wp:effectExtent l="0" t="0" r="0" b="1270"/>
-            <wp:wrapTight wrapText="bothSides">
-              <wp:wrapPolygon edited="0">
-                <wp:start x="0" y="0"/>
-                <wp:lineTo x="0" y="21459"/>
-                <wp:lineTo x="21525" y="21459"/>
-                <wp:lineTo x="21525" y="0"/>
-                <wp:lineTo x="0" y="0"/>
-              </wp:wrapPolygon>
-            </wp:wrapTight>
-            <wp:docPr id="40" name="Picture 40"/>
-            <wp:cNvGraphicFramePr>
-              <a:graphicFrameLocks xmlns:a="http://schemas.openxmlformats.org/drawingml/2006/main" noChangeAspect="1"/>
-            </wp:cNvGraphicFramePr>
-            <a:graphic xmlns:a="http://schemas.openxmlformats.org/drawingml/2006/main">
-              <a:graphicData uri="http://schemas.openxmlformats.org/drawingml/2006/picture">
-                <pic:pic xmlns:pic="http://schemas.openxmlformats.org/drawingml/2006/picture">
-                  <pic:nvPicPr>
-                    <pic:cNvPr id="1" name=""/>
-                    <pic:cNvPicPr/>
-                  </pic:nvPicPr>
-                  <pic:blipFill>
-                    <a:blip r:embed="rId20"/>
-                    <a:stretch>
-                      <a:fillRect/>
-                    </a:stretch>
-                  </pic:blipFill>
-                  <pic:spPr>
-                    <a:xfrm>
-                      <a:off x="0" y="0"/>
-                      <a:ext cx="5486400" cy="2722880"/>
-                    </a:xfrm>
-                    <a:prstGeom prst="rect">
-                      <a:avLst/>
-                    </a:prstGeom>
-                  </pic:spPr>
-                </pic:pic>
-              </a:graphicData>
-            </a:graphic>
-          </wp:anchor>
-        </w:drawing>
-      </w:r>
     </w:p>
     <w:p>
       <w:pPr>
@@ -2755,6 +2513,196 @@
         <w:t xml:space="preserve">\PH-Akt-GFP_1\ -&gt; double click the file “AKT-PH-YFP_PDGF52.001”. </w:t>
       </w:r>
     </w:p>
+    <w:p>
+      <w:pPr>
+        <w:jc w:val="both"/>
+      </w:pPr>
+    </w:p>
+    <w:tbl>
+      <w:tblPr>
+        <w:tblStyle w:val="TableGrid"/>
+        <w:tblW w:w="0" w:type="auto"/>
+        <w:tblBorders>
+          <w:top w:val="none" w:sz="0" w:space="0" w:color="auto"/>
+          <w:left w:val="none" w:sz="0" w:space="0" w:color="auto"/>
+          <w:bottom w:val="none" w:sz="0" w:space="0" w:color="auto"/>
+          <w:right w:val="none" w:sz="0" w:space="0" w:color="auto"/>
+          <w:insideH w:val="none" w:sz="0" w:space="0" w:color="auto"/>
+          <w:insideV w:val="none" w:sz="0" w:space="0" w:color="auto"/>
+        </w:tblBorders>
+        <w:tblLook w:val="04A0" w:firstRow="1" w:lastRow="0" w:firstColumn="1" w:lastColumn="0" w:noHBand="0" w:noVBand="1"/>
+      </w:tblPr>
+      <w:tblGrid>
+        <w:gridCol w:w="5732"/>
+        <w:gridCol w:w="3628"/>
+      </w:tblGrid>
+      <w:tr>
+        <w:trPr>
+          <w:trHeight w:val="3951"/>
+        </w:trPr>
+        <w:tc>
+          <w:tcPr>
+            <w:tcW w:w="5496" w:type="dxa"/>
+          </w:tcPr>
+          <w:p>
+            <w:r>
+              <w:drawing>
+                <wp:inline distT="0" distB="0" distL="0" distR="0" wp14:anchorId="3BE0622B" wp14:editId="4B342C70">
+                  <wp:extent cx="3519920" cy="1663314"/>
+                  <wp:effectExtent l="0" t="0" r="10795" b="0"/>
+                  <wp:docPr id="28" name="Picture 28"/>
+                  <wp:cNvGraphicFramePr>
+                    <a:graphicFrameLocks xmlns:a="http://schemas.openxmlformats.org/drawingml/2006/main" noChangeAspect="1"/>
+                  </wp:cNvGraphicFramePr>
+                  <a:graphic xmlns:a="http://schemas.openxmlformats.org/drawingml/2006/main">
+                    <a:graphicData uri="http://schemas.openxmlformats.org/drawingml/2006/picture">
+                      <pic:pic xmlns:pic="http://schemas.openxmlformats.org/drawingml/2006/picture">
+                        <pic:nvPicPr>
+                          <pic:cNvPr id="1" name=""/>
+                          <pic:cNvPicPr/>
+                        </pic:nvPicPr>
+                        <pic:blipFill>
+                          <a:blip r:embed="rId18"/>
+                          <a:stretch>
+                            <a:fillRect/>
+                          </a:stretch>
+                        </pic:blipFill>
+                        <pic:spPr>
+                          <a:xfrm>
+                            <a:off x="0" y="0"/>
+                            <a:ext cx="3549598" cy="1677338"/>
+                          </a:xfrm>
+                          <a:prstGeom prst="rect">
+                            <a:avLst/>
+                          </a:prstGeom>
+                        </pic:spPr>
+                      </pic:pic>
+                    </a:graphicData>
+                  </a:graphic>
+                </wp:inline>
+              </w:drawing>
+            </w:r>
+          </w:p>
+          <w:p>
+            <w:pPr>
+              <w:jc w:val="right"/>
+            </w:pPr>
+            <w:r>
+              <w:drawing>
+                <wp:inline distT="0" distB="0" distL="0" distR="0" wp14:anchorId="31B5E219" wp14:editId="29AF9D45">
+                  <wp:extent cx="3338080" cy="857344"/>
+                  <wp:effectExtent l="0" t="0" r="0" b="6350"/>
+                  <wp:docPr id="30" name="Picture 30"/>
+                  <wp:cNvGraphicFramePr>
+                    <a:graphicFrameLocks xmlns:a="http://schemas.openxmlformats.org/drawingml/2006/main" noChangeAspect="1"/>
+                  </wp:cNvGraphicFramePr>
+                  <a:graphic xmlns:a="http://schemas.openxmlformats.org/drawingml/2006/main">
+                    <a:graphicData uri="http://schemas.openxmlformats.org/drawingml/2006/picture">
+                      <pic:pic xmlns:pic="http://schemas.openxmlformats.org/drawingml/2006/picture">
+                        <pic:nvPicPr>
+                          <pic:cNvPr id="1" name=""/>
+                          <pic:cNvPicPr/>
+                        </pic:nvPicPr>
+                        <pic:blipFill>
+                          <a:blip r:embed="rId19"/>
+                          <a:stretch>
+                            <a:fillRect/>
+                          </a:stretch>
+                        </pic:blipFill>
+                        <pic:spPr>
+                          <a:xfrm>
+                            <a:off x="0" y="0"/>
+                            <a:ext cx="3404553" cy="874417"/>
+                          </a:xfrm>
+                          <a:prstGeom prst="rect">
+                            <a:avLst/>
+                          </a:prstGeom>
+                        </pic:spPr>
+                      </pic:pic>
+                    </a:graphicData>
+                  </a:graphic>
+                </wp:inline>
+              </w:drawing>
+            </w:r>
+          </w:p>
+        </w:tc>
+        <w:tc>
+          <w:tcPr>
+            <w:tcW w:w="3854" w:type="dxa"/>
+          </w:tcPr>
+          <w:p>
+            <w:r>
+              <w:rPr>
+                <w:noProof/>
+                <w:lang w:eastAsia="en-US"/>
+              </w:rPr>
+              <w:drawing>
+                <wp:anchor distT="0" distB="0" distL="114300" distR="114300" simplePos="0" relativeHeight="251703808" behindDoc="0" locked="0" layoutInCell="1" allowOverlap="1" wp14:anchorId="653FC663" wp14:editId="46880999">
+                  <wp:simplePos x="0" y="0"/>
+                  <wp:positionH relativeFrom="column">
+                    <wp:posOffset>-35618</wp:posOffset>
+                  </wp:positionH>
+                  <wp:positionV relativeFrom="paragraph">
+                    <wp:posOffset>231</wp:posOffset>
+                  </wp:positionV>
+                  <wp:extent cx="2179955" cy="1824990"/>
+                  <wp:effectExtent l="0" t="0" r="4445" b="3810"/>
+                  <wp:wrapSquare wrapText="bothSides"/>
+                  <wp:docPr id="25" name="Picture 1"/>
+                  <wp:cNvGraphicFramePr>
+                    <a:graphicFrameLocks xmlns:a="http://schemas.openxmlformats.org/drawingml/2006/main" noChangeAspect="1"/>
+                  </wp:cNvGraphicFramePr>
+                  <a:graphic xmlns:a="http://schemas.openxmlformats.org/drawingml/2006/main">
+                    <a:graphicData uri="http://schemas.openxmlformats.org/drawingml/2006/picture">
+                      <pic:pic xmlns:pic="http://schemas.openxmlformats.org/drawingml/2006/picture">
+                        <pic:nvPicPr>
+                          <pic:cNvPr id="0" name="Picture 1"/>
+                          <pic:cNvPicPr>
+                            <a:picLocks noChangeAspect="1" noChangeArrowheads="1"/>
+                          </pic:cNvPicPr>
+                        </pic:nvPicPr>
+                        <pic:blipFill>
+                          <a:blip r:embed="rId20" cstate="print">
+                            <a:extLst>
+                              <a:ext uri="{28A0092B-C50C-407E-A947-70E740481C1C}">
+                                <a14:useLocalDpi xmlns:a14="http://schemas.microsoft.com/office/drawing/2010/main" val="0"/>
+                              </a:ext>
+                            </a:extLst>
+                          </a:blip>
+                          <a:srcRect/>
+                          <a:stretch>
+                            <a:fillRect/>
+                          </a:stretch>
+                        </pic:blipFill>
+                        <pic:spPr bwMode="auto">
+                          <a:xfrm>
+                            <a:off x="0" y="0"/>
+                            <a:ext cx="2179955" cy="1824990"/>
+                          </a:xfrm>
+                          <a:prstGeom prst="rect">
+                            <a:avLst/>
+                          </a:prstGeom>
+                          <a:noFill/>
+                          <a:ln>
+                            <a:noFill/>
+                          </a:ln>
+                        </pic:spPr>
+                      </pic:pic>
+                    </a:graphicData>
+                  </a:graphic>
+                  <wp14:sizeRelH relativeFrom="page">
+                    <wp14:pctWidth>0</wp14:pctWidth>
+                  </wp14:sizeRelH>
+                  <wp14:sizeRelV relativeFrom="page">
+                    <wp14:pctHeight>0</wp14:pctHeight>
+                  </wp14:sizeRelV>
+                </wp:anchor>
+              </w:drawing>
+            </w:r>
+          </w:p>
+        </w:tc>
+      </w:tr>
+    </w:tbl>
     <w:p/>
     <w:p>
       <w:pPr>
@@ -2808,7 +2756,6 @@
         <w:jc w:val="both"/>
       </w:pPr>
       <w:r>
-        <w:lastRenderedPageBreak/>
         <w:t>Menu</w:t>
       </w:r>
       <w:r>
@@ -3012,6 +2959,7 @@
           <w:noProof/>
           <w:lang w:eastAsia="en-US"/>
         </w:rPr>
+        <w:lastRenderedPageBreak/>
         <w:drawing>
           <wp:anchor distT="0" distB="0" distL="114300" distR="114300" simplePos="0" relativeHeight="251660800" behindDoc="0" locked="0" layoutInCell="1" allowOverlap="1" wp14:anchorId="36EEE04E" wp14:editId="051FDF9D">
             <wp:simplePos x="0" y="0"/>
@@ -3271,20 +3219,19 @@
     </w:p>
     <w:p>
       <w:pPr>
-        <w:shd w:val="clear" w:color="auto" w:fill="FFFFFF"/>
-        <w:jc w:val="both"/>
-      </w:pPr>
-      <w:r>
+        <w:tabs>
+          <w:tab w:val="left" w:pos="0"/>
+        </w:tabs>
         <w:rPr>
           <w:noProof/>
-          <w:lang w:eastAsia="en-US"/>
-        </w:rPr>
-        <w:lastRenderedPageBreak/>
+        </w:rPr>
+      </w:pPr>
+      <w:r>
         <w:drawing>
-          <wp:inline distT="0" distB="0" distL="0" distR="0" wp14:anchorId="32D24441" wp14:editId="4791509F">
-            <wp:extent cx="4201795" cy="2661920"/>
-            <wp:effectExtent l="0" t="0" r="8255" b="5080"/>
-            <wp:docPr id="16" name="Picture 16"/>
+          <wp:inline distT="0" distB="0" distL="0" distR="0" wp14:anchorId="18AC5C88" wp14:editId="6F6FA5F3">
+            <wp:extent cx="5943600" cy="2802890"/>
+            <wp:effectExtent l="0" t="0" r="0" b="0"/>
+            <wp:docPr id="31" name="Picture 31"/>
             <wp:cNvGraphicFramePr>
               <a:graphicFrameLocks xmlns:a="http://schemas.openxmlformats.org/drawingml/2006/main" noChangeAspect="1"/>
             </wp:cNvGraphicFramePr>
@@ -3296,13 +3243,7 @@
                     <pic:cNvPicPr/>
                   </pic:nvPicPr>
                   <pic:blipFill>
-                    <a:blip r:embed="rId22" cstate="print">
-                      <a:extLst>
-                        <a:ext uri="{28A0092B-C50C-407E-A947-70E740481C1C}">
-                          <a14:useLocalDpi xmlns:a14="http://schemas.microsoft.com/office/drawing/2010/main" val="0"/>
-                        </a:ext>
-                      </a:extLst>
-                    </a:blip>
+                    <a:blip r:embed="rId22"/>
                     <a:stretch>
                       <a:fillRect/>
                     </a:stretch>
@@ -3310,7 +3251,7 @@
                   <pic:spPr>
                     <a:xfrm>
                       <a:off x="0" y="0"/>
-                      <a:ext cx="4201795" cy="2661920"/>
+                      <a:ext cx="5943600" cy="2802890"/>
                     </a:xfrm>
                     <a:prstGeom prst="rect">
                       <a:avLst/>
@@ -3331,6 +3272,18 @@
     </w:p>
     <w:p>
       <w:pPr>
+        <w:shd w:val="clear" w:color="auto" w:fill="FFFFFF"/>
+        <w:jc w:val="both"/>
+      </w:pPr>
+    </w:p>
+    <w:p>
+      <w:pPr>
+        <w:shd w:val="clear" w:color="auto" w:fill="FFFFFF"/>
+        <w:jc w:val="both"/>
+      </w:pPr>
+    </w:p>
+    <w:p>
+      <w:pPr>
         <w:jc w:val="both"/>
         <w:rPr>
           <w:noProof/>
@@ -3351,218 +3304,181 @@
           <w:noProof/>
           <w:lang w:eastAsia="en-US"/>
         </w:rPr>
-        <w:drawing>
-          <wp:anchor distT="0" distB="0" distL="114300" distR="114300" simplePos="0" relativeHeight="251696640" behindDoc="1" locked="0" layoutInCell="1" allowOverlap="1" wp14:anchorId="2CCEC9E4" wp14:editId="1423F969">
-            <wp:simplePos x="0" y="0"/>
-            <wp:positionH relativeFrom="column">
-              <wp:posOffset>15599</wp:posOffset>
-            </wp:positionH>
-            <wp:positionV relativeFrom="paragraph">
-              <wp:posOffset>552</wp:posOffset>
-            </wp:positionV>
-            <wp:extent cx="3157855" cy="1033145"/>
-            <wp:effectExtent l="0" t="0" r="4445" b="0"/>
-            <wp:wrapTight wrapText="bothSides">
-              <wp:wrapPolygon edited="0">
-                <wp:start x="0" y="0"/>
-                <wp:lineTo x="0" y="21109"/>
-                <wp:lineTo x="21500" y="21109"/>
-                <wp:lineTo x="21500" y="0"/>
-                <wp:lineTo x="0" y="0"/>
-              </wp:wrapPolygon>
-            </wp:wrapTight>
-            <wp:docPr id="17" name="Picture 17"/>
-            <wp:cNvGraphicFramePr>
-              <a:graphicFrameLocks xmlns:a="http://schemas.openxmlformats.org/drawingml/2006/main" noChangeAspect="1"/>
-            </wp:cNvGraphicFramePr>
-            <a:graphic xmlns:a="http://schemas.openxmlformats.org/drawingml/2006/main">
-              <a:graphicData uri="http://schemas.openxmlformats.org/drawingml/2006/picture">
-                <pic:pic xmlns:pic="http://schemas.openxmlformats.org/drawingml/2006/picture">
-                  <pic:nvPicPr>
-                    <pic:cNvPr id="1" name=""/>
-                    <pic:cNvPicPr/>
-                  </pic:nvPicPr>
-                  <pic:blipFill>
-                    <a:blip r:embed="rId23" cstate="print">
-                      <a:extLst>
-                        <a:ext uri="{28A0092B-C50C-407E-A947-70E740481C1C}">
-                          <a14:useLocalDpi xmlns:a14="http://schemas.microsoft.com/office/drawing/2010/main" val="0"/>
-                        </a:ext>
-                      </a:extLst>
-                    </a:blip>
-                    <a:stretch>
-                      <a:fillRect/>
-                    </a:stretch>
-                  </pic:blipFill>
-                  <pic:spPr>
-                    <a:xfrm>
-                      <a:off x="0" y="0"/>
-                      <a:ext cx="3157855" cy="1033145"/>
-                    </a:xfrm>
-                    <a:prstGeom prst="rect">
-                      <a:avLst/>
-                    </a:prstGeom>
-                  </pic:spPr>
-                </pic:pic>
-              </a:graphicData>
-            </a:graphic>
-            <wp14:sizeRelH relativeFrom="page">
-              <wp14:pctWidth>0</wp14:pctWidth>
-            </wp14:sizeRelH>
-            <wp14:sizeRelV relativeFrom="page">
-              <wp14:pctHeight>0</wp14:pctHeight>
-            </wp14:sizeRelV>
-          </wp:anchor>
-        </w:drawing>
-      </w:r>
-      <w:r>
+        <w:t xml:space="preserve"> </w:t>
+      </w:r>
+    </w:p>
+    <w:p>
+      <w:pPr>
+        <w:tabs>
+          <w:tab w:val="left" w:pos="0"/>
+        </w:tabs>
         <w:rPr>
           <w:noProof/>
-          <w:lang w:eastAsia="en-US"/>
-        </w:rPr>
-        <w:t xml:space="preserve"> </w:t>
-      </w:r>
+        </w:rPr>
+      </w:pPr>
     </w:p>
     <w:p>
       <w:pPr>
         <w:tabs>
           <w:tab w:val="left" w:pos="0"/>
         </w:tabs>
+        <w:ind w:left="420"/>
         <w:rPr>
           <w:noProof/>
         </w:rPr>
       </w:pPr>
     </w:p>
-    <w:p>
-      <w:pPr>
-        <w:tabs>
-          <w:tab w:val="left" w:pos="0"/>
-        </w:tabs>
-        <w:ind w:left="420"/>
-        <w:rPr>
-          <w:noProof/>
-        </w:rPr>
-      </w:pPr>
-      <w:r>
-        <w:rPr>
-          <w:rFonts w:ascii="Arial" w:hAnsi="Arial" w:cs="Arial"/>
-          <w:noProof/>
-          <w:color w:val="222222"/>
-          <w:sz w:val="20"/>
-          <w:szCs w:val="20"/>
-          <w:shd w:val="clear" w:color="auto" w:fill="FFFFFF"/>
-          <w:lang w:eastAsia="en-US"/>
-        </w:rPr>
-        <w:lastRenderedPageBreak/>
-        <w:drawing>
-          <wp:inline distT="0" distB="0" distL="0" distR="0" wp14:anchorId="4323F2DB" wp14:editId="5528A0DC">
-            <wp:extent cx="2514600" cy="2743200"/>
-            <wp:effectExtent l="0" t="0" r="0" b="0"/>
-            <wp:docPr id="29" name="Picture 1"/>
-            <wp:cNvGraphicFramePr>
-              <a:graphicFrameLocks xmlns:a="http://schemas.openxmlformats.org/drawingml/2006/main" noChangeAspect="1"/>
-            </wp:cNvGraphicFramePr>
-            <a:graphic xmlns:a="http://schemas.openxmlformats.org/drawingml/2006/main">
-              <a:graphicData uri="http://schemas.openxmlformats.org/drawingml/2006/picture">
-                <pic:pic xmlns:pic="http://schemas.openxmlformats.org/drawingml/2006/picture">
-                  <pic:nvPicPr>
-                    <pic:cNvPr id="0" name="Picture 1"/>
-                    <pic:cNvPicPr>
-                      <a:picLocks noChangeAspect="1" noChangeArrowheads="1"/>
-                    </pic:cNvPicPr>
-                  </pic:nvPicPr>
-                  <pic:blipFill>
-                    <a:blip r:embed="rId24">
-                      <a:extLst>
-                        <a:ext uri="{28A0092B-C50C-407E-A947-70E740481C1C}">
-                          <a14:useLocalDpi xmlns:a14="http://schemas.microsoft.com/office/drawing/2010/main" val="0"/>
-                        </a:ext>
-                      </a:extLst>
-                    </a:blip>
-                    <a:srcRect/>
-                    <a:stretch>
-                      <a:fillRect/>
-                    </a:stretch>
-                  </pic:blipFill>
-                  <pic:spPr bwMode="auto">
-                    <a:xfrm>
-                      <a:off x="0" y="0"/>
-                      <a:ext cx="2514600" cy="2743200"/>
-                    </a:xfrm>
-                    <a:prstGeom prst="rect">
-                      <a:avLst/>
-                    </a:prstGeom>
-                    <a:noFill/>
-                    <a:ln>
-                      <a:noFill/>
-                    </a:ln>
-                  </pic:spPr>
-                </pic:pic>
-              </a:graphicData>
-            </a:graphic>
-          </wp:inline>
-        </w:drawing>
-      </w:r>
-      <w:r>
-        <w:rPr>
-          <w:rFonts w:ascii="Arial" w:hAnsi="Arial" w:cs="Arial"/>
-          <w:noProof/>
-          <w:color w:val="222222"/>
-          <w:sz w:val="20"/>
-          <w:szCs w:val="20"/>
-          <w:shd w:val="clear" w:color="auto" w:fill="FFFFFF"/>
-          <w:lang w:eastAsia="en-US"/>
-        </w:rPr>
-        <w:drawing>
-          <wp:inline distT="0" distB="0" distL="0" distR="0" wp14:anchorId="12B007F1" wp14:editId="062D713C">
-            <wp:extent cx="2515235" cy="2740025"/>
-            <wp:effectExtent l="0" t="0" r="0" b="0"/>
-            <wp:docPr id="5" name="Picture 2"/>
-            <wp:cNvGraphicFramePr>
-              <a:graphicFrameLocks xmlns:a="http://schemas.openxmlformats.org/drawingml/2006/main" noChangeAspect="1"/>
-            </wp:cNvGraphicFramePr>
-            <a:graphic xmlns:a="http://schemas.openxmlformats.org/drawingml/2006/main">
-              <a:graphicData uri="http://schemas.openxmlformats.org/drawingml/2006/picture">
-                <pic:pic xmlns:pic="http://schemas.openxmlformats.org/drawingml/2006/picture">
-                  <pic:nvPicPr>
-                    <pic:cNvPr id="0" name="Picture 2"/>
-                    <pic:cNvPicPr>
-                      <a:picLocks noChangeAspect="1" noChangeArrowheads="1"/>
-                    </pic:cNvPicPr>
-                  </pic:nvPicPr>
-                  <pic:blipFill>
-                    <a:blip r:embed="rId25">
-                      <a:extLst>
-                        <a:ext uri="{28A0092B-C50C-407E-A947-70E740481C1C}">
-                          <a14:useLocalDpi xmlns:a14="http://schemas.microsoft.com/office/drawing/2010/main" val="0"/>
-                        </a:ext>
-                      </a:extLst>
-                    </a:blip>
-                    <a:srcRect/>
-                    <a:stretch>
-                      <a:fillRect/>
-                    </a:stretch>
-                  </pic:blipFill>
-                  <pic:spPr bwMode="auto">
-                    <a:xfrm>
-                      <a:off x="0" y="0"/>
-                      <a:ext cx="2515235" cy="2740025"/>
-                    </a:xfrm>
-                    <a:prstGeom prst="rect">
-                      <a:avLst/>
-                    </a:prstGeom>
-                    <a:noFill/>
-                    <a:ln>
-                      <a:noFill/>
-                    </a:ln>
-                  </pic:spPr>
-                </pic:pic>
-              </a:graphicData>
-            </a:graphic>
-          </wp:inline>
-        </w:drawing>
-      </w:r>
-    </w:p>
+    <w:tbl>
+      <w:tblPr>
+        <w:tblStyle w:val="TableGrid"/>
+        <w:tblpPr w:leftFromText="180" w:rightFromText="180" w:vertAnchor="text" w:horzAnchor="page" w:tblpX="1810" w:tblpY="54"/>
+        <w:tblW w:w="0" w:type="auto"/>
+        <w:tblBorders>
+          <w:top w:val="none" w:sz="0" w:space="0" w:color="auto"/>
+          <w:left w:val="none" w:sz="0" w:space="0" w:color="auto"/>
+          <w:bottom w:val="none" w:sz="0" w:space="0" w:color="auto"/>
+          <w:right w:val="none" w:sz="0" w:space="0" w:color="auto"/>
+          <w:insideH w:val="none" w:sz="0" w:space="0" w:color="auto"/>
+          <w:insideV w:val="none" w:sz="0" w:space="0" w:color="auto"/>
+        </w:tblBorders>
+        <w:tblLook w:val="04A0" w:firstRow="1" w:lastRow="0" w:firstColumn="1" w:lastColumn="0" w:noHBand="0" w:noVBand="1"/>
+      </w:tblPr>
+      <w:tblGrid>
+        <w:gridCol w:w="9350"/>
+      </w:tblGrid>
+      <w:tr>
+        <w:tc>
+          <w:tcPr>
+            <w:tcW w:w="9350" w:type="dxa"/>
+          </w:tcPr>
+          <w:p>
+            <w:pPr>
+              <w:jc w:val="both"/>
+            </w:pPr>
+            <w:r>
+              <w:drawing>
+                <wp:inline distT="0" distB="0" distL="0" distR="0" wp14:anchorId="77BB5652" wp14:editId="68EB9028">
+                  <wp:extent cx="3215120" cy="821642"/>
+                  <wp:effectExtent l="0" t="0" r="0" b="0"/>
+                  <wp:docPr id="32" name="Picture 32"/>
+                  <wp:cNvGraphicFramePr>
+                    <a:graphicFrameLocks xmlns:a="http://schemas.openxmlformats.org/drawingml/2006/main" noChangeAspect="1"/>
+                  </wp:cNvGraphicFramePr>
+                  <a:graphic xmlns:a="http://schemas.openxmlformats.org/drawingml/2006/main">
+                    <a:graphicData uri="http://schemas.openxmlformats.org/drawingml/2006/picture">
+                      <pic:pic xmlns:pic="http://schemas.openxmlformats.org/drawingml/2006/picture">
+                        <pic:nvPicPr>
+                          <pic:cNvPr id="1" name=""/>
+                          <pic:cNvPicPr/>
+                        </pic:nvPicPr>
+                        <pic:blipFill>
+                          <a:blip r:embed="rId23"/>
+                          <a:stretch>
+                            <a:fillRect/>
+                          </a:stretch>
+                        </pic:blipFill>
+                        <pic:spPr>
+                          <a:xfrm>
+                            <a:off x="0" y="0"/>
+                            <a:ext cx="3323471" cy="849332"/>
+                          </a:xfrm>
+                          <a:prstGeom prst="rect">
+                            <a:avLst/>
+                          </a:prstGeom>
+                        </pic:spPr>
+                      </pic:pic>
+                    </a:graphicData>
+                  </a:graphic>
+                </wp:inline>
+              </w:drawing>
+            </w:r>
+          </w:p>
+        </w:tc>
+      </w:tr>
+      <w:tr>
+        <w:tc>
+          <w:tcPr>
+            <w:tcW w:w="9350" w:type="dxa"/>
+          </w:tcPr>
+          <w:p>
+            <w:r>
+              <w:drawing>
+                <wp:inline distT="0" distB="0" distL="0" distR="0" wp14:anchorId="30063EDA" wp14:editId="7AA5EF62">
+                  <wp:extent cx="2681720" cy="2486571"/>
+                  <wp:effectExtent l="0" t="0" r="10795" b="3175"/>
+                  <wp:docPr id="36" name="Picture 36"/>
+                  <wp:cNvGraphicFramePr>
+                    <a:graphicFrameLocks xmlns:a="http://schemas.openxmlformats.org/drawingml/2006/main" noChangeAspect="1"/>
+                  </wp:cNvGraphicFramePr>
+                  <a:graphic xmlns:a="http://schemas.openxmlformats.org/drawingml/2006/main">
+                    <a:graphicData uri="http://schemas.openxmlformats.org/drawingml/2006/picture">
+                      <pic:pic xmlns:pic="http://schemas.openxmlformats.org/drawingml/2006/picture">
+                        <pic:nvPicPr>
+                          <pic:cNvPr id="1" name=""/>
+                          <pic:cNvPicPr/>
+                        </pic:nvPicPr>
+                        <pic:blipFill>
+                          <a:blip r:embed="rId24"/>
+                          <a:stretch>
+                            <a:fillRect/>
+                          </a:stretch>
+                        </pic:blipFill>
+                        <pic:spPr>
+                          <a:xfrm>
+                            <a:off x="0" y="0"/>
+                            <a:ext cx="2694241" cy="2498181"/>
+                          </a:xfrm>
+                          <a:prstGeom prst="rect">
+                            <a:avLst/>
+                          </a:prstGeom>
+                        </pic:spPr>
+                      </pic:pic>
+                    </a:graphicData>
+                  </a:graphic>
+                </wp:inline>
+              </w:drawing>
+            </w:r>
+            <w:r>
+              <w:drawing>
+                <wp:inline distT="0" distB="0" distL="0" distR="0" wp14:anchorId="4ADD79AA" wp14:editId="2D913A5D">
+                  <wp:extent cx="2545946" cy="2474137"/>
+                  <wp:effectExtent l="0" t="0" r="0" b="0"/>
+                  <wp:docPr id="37" name="Picture 37"/>
+                  <wp:cNvGraphicFramePr>
+                    <a:graphicFrameLocks xmlns:a="http://schemas.openxmlformats.org/drawingml/2006/main" noChangeAspect="1"/>
+                  </wp:cNvGraphicFramePr>
+                  <a:graphic xmlns:a="http://schemas.openxmlformats.org/drawingml/2006/main">
+                    <a:graphicData uri="http://schemas.openxmlformats.org/drawingml/2006/picture">
+                      <pic:pic xmlns:pic="http://schemas.openxmlformats.org/drawingml/2006/picture">
+                        <pic:nvPicPr>
+                          <pic:cNvPr id="1" name=""/>
+                          <pic:cNvPicPr/>
+                        </pic:nvPicPr>
+                        <pic:blipFill>
+                          <a:blip r:embed="rId25"/>
+                          <a:stretch>
+                            <a:fillRect/>
+                          </a:stretch>
+                        </pic:blipFill>
+                        <pic:spPr>
+                          <a:xfrm>
+                            <a:off x="0" y="0"/>
+                            <a:ext cx="2610756" cy="2537119"/>
+                          </a:xfrm>
+                          <a:prstGeom prst="rect">
+                            <a:avLst/>
+                          </a:prstGeom>
+                        </pic:spPr>
+                      </pic:pic>
+                    </a:graphicData>
+                  </a:graphic>
+                </wp:inline>
+              </w:drawing>
+            </w:r>
+          </w:p>
+        </w:tc>
+      </w:tr>
+    </w:tbl>
     <w:p>
       <w:pPr>
         <w:tabs>
@@ -3732,8 +3648,8 @@
           <w:lang w:eastAsia="en-US"/>
         </w:rPr>
         <w:drawing>
-          <wp:inline distT="0" distB="0" distL="0" distR="0" wp14:anchorId="3817291F" wp14:editId="6B9156D6">
-            <wp:extent cx="2515235" cy="2875915"/>
+          <wp:inline distT="0" distB="0" distL="0" distR="0" wp14:anchorId="3817291F" wp14:editId="5E9126D9">
+            <wp:extent cx="2509040" cy="2868832"/>
             <wp:effectExtent l="0" t="0" r="0" b="0"/>
             <wp:docPr id="7" name="Picture 7"/>
             <wp:cNvGraphicFramePr>
@@ -3764,7 +3680,7 @@
                   <pic:spPr bwMode="auto">
                     <a:xfrm>
                       <a:off x="0" y="0"/>
-                      <a:ext cx="2515235" cy="2875915"/>
+                      <a:ext cx="2515624" cy="2876360"/>
                     </a:xfrm>
                     <a:prstGeom prst="rect">
                       <a:avLst/>
@@ -3780,6 +3696,8 @@
           </wp:inline>
         </w:drawing>
       </w:r>
+      <w:bookmarkStart w:id="0" w:name="_GoBack"/>
+      <w:bookmarkEnd w:id="0"/>
     </w:p>
     <w:p>
       <w:pPr>
@@ -5594,73 +5512,73 @@
         <w:t xml:space="preserve">For future convenient usage, please make a shortcut of the executable file “fluocellJava.jar” at the desktop. If MATLAB does not launch when “fluocellJava.jar” is executed, the </w:t>
       </w:r>
       <w:r>
+        <w:t>location</w:t>
+      </w:r>
+      <w:r>
+        <w:t xml:space="preserve"> </w:t>
+      </w:r>
+      <w:r>
+        <w:t>of</w:t>
+      </w:r>
+      <w:r>
+        <w:t xml:space="preserve"> </w:t>
+      </w:r>
+      <w:r>
+        <w:t xml:space="preserve">the </w:t>
+      </w:r>
+      <w:r>
+        <w:t>MATLAB</w:t>
+      </w:r>
+      <w:r>
+        <w:t xml:space="preserve"> executable file </w:t>
+      </w:r>
+      <w:r>
+        <w:t>need</w:t>
+      </w:r>
+      <w:r>
+        <w:t>s</w:t>
+      </w:r>
+      <w:r>
+        <w:t xml:space="preserve"> to be specified. To do this, (1) </w:t>
+      </w:r>
+      <w:r>
+        <w:rPr>
+          <w:rFonts w:hint="eastAsia"/>
+        </w:rPr>
+        <w:t xml:space="preserve">In the </w:t>
+      </w:r>
+      <w:proofErr w:type="spellStart"/>
+      <w:r>
+        <w:t>fluocell</w:t>
+      </w:r>
+      <w:proofErr w:type="spellEnd"/>
+      <w:r>
+        <w:t>/</w:t>
+      </w:r>
+      <w:proofErr w:type="spellStart"/>
+      <w:r>
+        <w:t>src</w:t>
+      </w:r>
+      <w:proofErr w:type="spellEnd"/>
+      <w:r>
+        <w:t>/</w:t>
+      </w:r>
+      <w:proofErr w:type="spellStart"/>
+      <w:r>
+        <w:t>gui</w:t>
+      </w:r>
+      <w:proofErr w:type="spellEnd"/>
+      <w:r>
+        <w:t>/java/</w:t>
+      </w:r>
+      <w:r>
+        <w:rPr>
+          <w:rFonts w:hint="eastAsia"/>
+        </w:rPr>
+        <w:t xml:space="preserve"> folder, </w:t>
+      </w:r>
+      <w:r>
         <w:lastRenderedPageBreak/>
-        <w:t>location</w:t>
-      </w:r>
-      <w:r>
-        <w:t xml:space="preserve"> </w:t>
-      </w:r>
-      <w:r>
-        <w:t>of</w:t>
-      </w:r>
-      <w:r>
-        <w:t xml:space="preserve"> </w:t>
-      </w:r>
-      <w:r>
-        <w:t xml:space="preserve">the </w:t>
-      </w:r>
-      <w:r>
-        <w:t>MATLAB</w:t>
-      </w:r>
-      <w:r>
-        <w:t xml:space="preserve"> executable file </w:t>
-      </w:r>
-      <w:r>
-        <w:t>need</w:t>
-      </w:r>
-      <w:r>
-        <w:t>s</w:t>
-      </w:r>
-      <w:r>
-        <w:t xml:space="preserve"> to be specified. To do this, (1) </w:t>
-      </w:r>
-      <w:r>
-        <w:rPr>
-          <w:rFonts w:hint="eastAsia"/>
-        </w:rPr>
-        <w:t xml:space="preserve">In the </w:t>
-      </w:r>
-      <w:proofErr w:type="spellStart"/>
-      <w:r>
-        <w:t>fluocell</w:t>
-      </w:r>
-      <w:proofErr w:type="spellEnd"/>
-      <w:r>
-        <w:t>/</w:t>
-      </w:r>
-      <w:proofErr w:type="spellStart"/>
-      <w:r>
-        <w:t>src</w:t>
-      </w:r>
-      <w:proofErr w:type="spellEnd"/>
-      <w:r>
-        <w:t>/</w:t>
-      </w:r>
-      <w:proofErr w:type="spellStart"/>
-      <w:r>
-        <w:t>gui</w:t>
-      </w:r>
-      <w:proofErr w:type="spellEnd"/>
-      <w:r>
-        <w:t>/java/</w:t>
-      </w:r>
-      <w:r>
-        <w:rPr>
-          <w:rFonts w:hint="eastAsia"/>
-        </w:rPr>
-        <w:t xml:space="preserve"> folder, </w:t>
-      </w:r>
-      <w:r>
         <w:t>make a copy</w:t>
       </w:r>
       <w:r>
@@ -6005,7 +5923,7 @@
     <w:sectPr>
       <w:footerReference w:type="default" r:id="rId35"/>
       <w:pgSz w:w="12240" w:h="15840"/>
-      <w:pgMar w:top="1440" w:right="1800" w:bottom="1440" w:left="1800" w:header="720" w:footer="720" w:gutter="0"/>
+      <w:pgMar w:top="1440" w:right="1440" w:bottom="1440" w:left="1440" w:header="720" w:footer="720" w:gutter="0"/>
       <w:cols w:space="720"/>
       <w:docGrid w:linePitch="360"/>
     </w:sectPr>

</xml_diff>

<commit_message>
Updated the fluocell user's guide.
</commit_message>
<xml_diff>
--- a/doc/The Fluocell User's Guide.docx
+++ b/doc/The Fluocell User's Guide.docx
@@ -249,55 +249,7 @@
           <w:rFonts w:eastAsia="Times New Roman"/>
           <w:lang w:eastAsia="en-US"/>
         </w:rPr>
-        <w:t xml:space="preserve">Lu S et al. 2008 </w:t>
-      </w:r>
-      <w:proofErr w:type="spellStart"/>
-      <w:r>
-        <w:rPr>
-          <w:rFonts w:eastAsia="Times New Roman"/>
-          <w:lang w:eastAsia="en-US"/>
-        </w:rPr>
-        <w:t>PLoS</w:t>
-      </w:r>
-      <w:proofErr w:type="spellEnd"/>
-      <w:r>
-        <w:rPr>
-          <w:rFonts w:eastAsia="Times New Roman"/>
-          <w:lang w:eastAsia="en-US"/>
-        </w:rPr>
-        <w:t xml:space="preserve"> Computational Biology, </w:t>
-      </w:r>
-      <w:proofErr w:type="gramStart"/>
-      <w:r>
-        <w:rPr>
-          <w:rFonts w:eastAsia="Times New Roman"/>
-          <w:lang w:eastAsia="en-US"/>
-        </w:rPr>
-        <w:t>The</w:t>
-      </w:r>
-      <w:proofErr w:type="gramEnd"/>
-      <w:r>
-        <w:rPr>
-          <w:rFonts w:eastAsia="Times New Roman"/>
-          <w:lang w:eastAsia="en-US"/>
-        </w:rPr>
-        <w:t xml:space="preserve"> spatiotemporal pattern of </w:t>
-      </w:r>
-      <w:proofErr w:type="spellStart"/>
-      <w:r>
-        <w:rPr>
-          <w:rFonts w:eastAsia="Times New Roman"/>
-          <w:lang w:eastAsia="en-US"/>
-        </w:rPr>
-        <w:t>Src</w:t>
-      </w:r>
-      <w:proofErr w:type="spellEnd"/>
-      <w:r>
-        <w:rPr>
-          <w:rFonts w:eastAsia="Times New Roman"/>
-          <w:lang w:eastAsia="en-US"/>
-        </w:rPr>
-        <w:t xml:space="preserve"> activation at lipid rafts revealed by diffusion-corrected FRET imaging. </w:t>
+        <w:t xml:space="preserve">Lu S et al. 2008 PLoS Computational Biology, The spatiotemporal pattern of Src activation at lipid rafts revealed by diffusion-corrected FRET imaging. </w:t>
       </w:r>
     </w:p>
     <w:p>
@@ -317,23 +269,7 @@
           <w:rFonts w:eastAsia="Times New Roman"/>
           <w:lang w:eastAsia="en-US"/>
         </w:rPr>
-        <w:t xml:space="preserve">Lu S et al. 2011 </w:t>
-      </w:r>
-      <w:proofErr w:type="spellStart"/>
-      <w:r>
-        <w:rPr>
-          <w:rFonts w:eastAsia="Times New Roman"/>
-          <w:lang w:eastAsia="en-US"/>
-        </w:rPr>
-        <w:t>PLoS</w:t>
-      </w:r>
-      <w:proofErr w:type="spellEnd"/>
-      <w:r>
-        <w:rPr>
-          <w:rFonts w:eastAsia="Times New Roman"/>
-          <w:lang w:eastAsia="en-US"/>
-        </w:rPr>
-        <w:t xml:space="preserve"> ONE, Computational analysis of the spatiotemporal coordination of polarized PI3K and Rac1 activities in micro-patterned live cells. </w:t>
+        <w:t xml:space="preserve">Lu S et al. 2011 PLoS ONE, Computational analysis of the spatiotemporal coordination of polarized PI3K and Rac1 activities in micro-patterned live cells. </w:t>
       </w:r>
     </w:p>
     <w:p>
@@ -424,21 +360,12 @@
           <w:lang w:eastAsia="en-US"/>
         </w:rPr>
       </w:pPr>
-      <w:proofErr w:type="spellStart"/>
       <w:r>
         <w:rPr>
           <w:rFonts w:eastAsia="Times New Roman"/>
           <w:lang w:eastAsia="en-US"/>
         </w:rPr>
-        <w:t>Shaoying</w:t>
-      </w:r>
-      <w:proofErr w:type="spellEnd"/>
-      <w:r>
-        <w:rPr>
-          <w:rFonts w:eastAsia="Times New Roman"/>
-          <w:lang w:eastAsia="en-US"/>
-        </w:rPr>
-        <w:t xml:space="preserve"> (Kathy) Lu</w:t>
+        <w:t>Shaoying (Kathy) Lu</w:t>
       </w:r>
       <w:r>
         <w:rPr>
@@ -530,17 +457,9 @@
         <w:jc w:val="both"/>
       </w:pPr>
       <w:r>
-        <w:t xml:space="preserve">Download the </w:t>
-      </w:r>
-      <w:proofErr w:type="spellStart"/>
-      <w:r>
-        <w:t>fluocell</w:t>
-      </w:r>
-      <w:proofErr w:type="spellEnd"/>
-      <w:r>
-        <w:t xml:space="preserve"> source code from here: </w:t>
-      </w:r>
-      <w:hyperlink r:id="rId7" w:history="1">
+        <w:t xml:space="preserve">Download the fluocell source code from here: </w:t>
+      </w:r>
+      <w:hyperlink r:id="rId8" w:history="1">
         <w:r>
           <w:rPr>
             <w:rStyle w:val="Hyperlink"/>
@@ -562,17 +481,12 @@
         <w:jc w:val="both"/>
       </w:pPr>
       <w:r>
-        <w:t xml:space="preserve">Download the </w:t>
-      </w:r>
-      <w:proofErr w:type="spellStart"/>
-      <w:r>
-        <w:t>fluocell</w:t>
-      </w:r>
-      <w:proofErr w:type="spellEnd"/>
-      <w:r>
-        <w:t xml:space="preserve"> dataset from here: </w:t>
-      </w:r>
-      <w:hyperlink r:id="rId8" w:history="1">
+        <w:t xml:space="preserve">Download </w:t>
+      </w:r>
+      <w:r>
+        <w:t xml:space="preserve">the fluocell dataset from here: </w:t>
+      </w:r>
+      <w:hyperlink r:id="rId9" w:history="1">
         <w:r>
           <w:rPr>
             <w:rStyle w:val="Hyperlink"/>
@@ -581,40 +495,19 @@
         </w:r>
       </w:hyperlink>
       <w:r>
-        <w:t xml:space="preserve"> , unzip, and the install it to a folder named “</w:t>
-      </w:r>
-      <w:proofErr w:type="spellStart"/>
-      <w:r>
-        <w:t>fluocell_sample</w:t>
-      </w:r>
-      <w:proofErr w:type="spellEnd"/>
-      <w:r>
-        <w:t>/” which is readable and writable by</w:t>
+        <w:t xml:space="preserve"> , unzip, and the install it to a folder named “fluocell_sample/” which is readable and writable by</w:t>
       </w:r>
       <w:r>
         <w:t xml:space="preserve"> users</w:t>
       </w:r>
       <w:r>
-        <w:t xml:space="preserve">. The relative location of the dataset README file from the </w:t>
-      </w:r>
-      <w:proofErr w:type="spellStart"/>
-      <w:r>
-        <w:t>fluocell</w:t>
-      </w:r>
-      <w:proofErr w:type="spellEnd"/>
-      <w:r>
-        <w:t xml:space="preserve"> root directory is:</w:t>
+        <w:t>. The relative location of the dataset README file from the fluocell root directory is:</w:t>
       </w:r>
       <w:r>
         <w:t xml:space="preserve"> </w:t>
       </w:r>
-      <w:proofErr w:type="spellStart"/>
-      <w:r>
-        <w:t>fluocell_sample</w:t>
-      </w:r>
-      <w:proofErr w:type="spellEnd"/>
-      <w:r>
-        <w:t>/README.txt</w:t>
+      <w:r>
+        <w:t>fluocell_sample/README.txt</w:t>
       </w:r>
     </w:p>
     <w:p>
@@ -645,28 +538,21 @@
     </w:p>
     <w:p>
       <w:r>
-        <w:t xml:space="preserve">For instruction to install </w:t>
-      </w:r>
-      <w:proofErr w:type="spellStart"/>
-      <w:r>
-        <w:t>fluocell</w:t>
-      </w:r>
-      <w:proofErr w:type="spellEnd"/>
-      <w:r>
-        <w:t xml:space="preserve">, refer to the “Installation and Usage” section for details. </w:t>
-      </w:r>
-    </w:p>
-    <w:p>
-      <w:r>
-        <w:t xml:space="preserve">In the main menu of </w:t>
-      </w:r>
-      <w:proofErr w:type="spellStart"/>
-      <w:r>
-        <w:t>fluocell</w:t>
-      </w:r>
-      <w:proofErr w:type="spellEnd"/>
-      <w:r>
-        <w:t xml:space="preserve">, </w:t>
+        <w:t xml:space="preserve">Refer  </w:t>
+      </w:r>
+      <w:r>
+        <w:t>to the “Installation and Usage” section for details</w:t>
+      </w:r>
+      <w:r>
+        <w:t xml:space="preserve"> on how to install fluocell</w:t>
+      </w:r>
+      <w:r>
+        <w:t xml:space="preserve">. </w:t>
+      </w:r>
+    </w:p>
+    <w:p>
+      <w:r>
+        <w:t xml:space="preserve">In the main menu of fluocell, </w:t>
       </w:r>
     </w:p>
     <w:tbl>
@@ -701,6 +587,10 @@
               <w:jc w:val="center"/>
             </w:pPr>
             <w:r>
+              <w:rPr>
+                <w:noProof/>
+                <w:lang w:eastAsia="en-US"/>
+              </w:rPr>
               <w:lastRenderedPageBreak/>
               <w:drawing>
                 <wp:inline distT="0" distB="0" distL="0" distR="0" wp14:anchorId="6D696F04" wp14:editId="0ED49629">
@@ -718,7 +608,7 @@
                           <pic:cNvPicPr/>
                         </pic:nvPicPr>
                         <pic:blipFill>
-                          <a:blip r:embed="rId9"/>
+                          <a:blip r:embed="rId10"/>
                           <a:stretch>
                             <a:fillRect/>
                           </a:stretch>
@@ -769,7 +659,7 @@
                           </pic:cNvPicPr>
                         </pic:nvPicPr>
                         <pic:blipFill>
-                          <a:blip r:embed="rId10" cstate="print">
+                          <a:blip r:embed="rId11" cstate="print">
                             <a:extLst>
                               <a:ext uri="{28A0092B-C50C-407E-A947-70E740481C1C}">
                                 <a14:useLocalDpi xmlns:a14="http://schemas.microsoft.com/office/drawing/2010/main" val="0"/>
@@ -849,7 +739,7 @@
                           </pic:cNvPicPr>
                         </pic:nvPicPr>
                         <pic:blipFill>
-                          <a:blip r:embed="rId11" cstate="print">
+                          <a:blip r:embed="rId12" cstate="print">
                             <a:extLst>
                               <a:ext uri="{28A0092B-C50C-407E-A947-70E740481C1C}">
                                 <a14:useLocalDpi xmlns:a14="http://schemas.microsoft.com/office/drawing/2010/main" val="0"/>
@@ -917,7 +807,7 @@
                           </pic:cNvPicPr>
                         </pic:nvPicPr>
                         <pic:blipFill>
-                          <a:blip r:embed="rId12" cstate="print">
+                          <a:blip r:embed="rId13" cstate="print">
                             <a:extLst>
                               <a:ext uri="{28A0092B-C50C-407E-A947-70E740481C1C}">
                                 <a14:useLocalDpi xmlns:a14="http://schemas.microsoft.com/office/drawing/2010/main" val="0"/>
@@ -1060,16 +950,11 @@
         <w:t xml:space="preserve">  </w:t>
       </w:r>
       <w:r>
-        <w:t xml:space="preserve">Sample data image files can be found in the folder: </w:t>
-      </w:r>
-      <w:proofErr w:type="spellStart"/>
-      <w:r>
-        <w:t>fluocell</w:t>
+        <w:t>Sample data image files can be found in the folder: fluocell</w:t>
       </w:r>
       <w:r>
         <w:t>_sample</w:t>
       </w:r>
-      <w:proofErr w:type="spellEnd"/>
       <w:r>
         <w:t>\</w:t>
       </w:r>
@@ -1086,7 +971,13 @@
         <w:t xml:space="preserve">channel </w:t>
       </w:r>
       <w:r>
-        <w:t>image file is ‘</w:t>
+        <w:t>image file</w:t>
+      </w:r>
+      <w:r>
+        <w:t xml:space="preserve"> for src pax</w:t>
+      </w:r>
+      <w:r>
+        <w:t xml:space="preserve"> is ‘</w:t>
       </w:r>
       <w:r>
         <w:t>2-11.001</w:t>
@@ -1098,26 +989,25 @@
         <w:t>s</w:t>
       </w:r>
       <w:r>
-        <w:t xml:space="preserve"> including “First Channel Pattern”, “Second Channel Pattern”, and “Time Frame Pattern” </w:t>
-      </w:r>
-      <w:proofErr w:type="spellStart"/>
+        <w:t xml:space="preserve"> including “First Channel Pattern”, “Second Channel Pattern”,</w:t>
+      </w:r>
+      <w:r>
+        <w:t xml:space="preserve"> </w:t>
+      </w:r>
+      <w:r>
+        <w:t>“Time Frame Pattern”</w:t>
+      </w:r>
+      <w:r>
+        <w:t xml:space="preserve">, </w:t>
+      </w:r>
       <w:r>
         <w:t>etc</w:t>
       </w:r>
-      <w:proofErr w:type="spellEnd"/>
-      <w:r>
-        <w:t>,</w:t>
-      </w:r>
-      <w:r>
-        <w:t xml:space="preserve"> are defined in the </w:t>
-      </w:r>
-      <w:proofErr w:type="spellStart"/>
-      <w:r>
-        <w:t>fluocell</w:t>
-      </w:r>
-      <w:proofErr w:type="spellEnd"/>
-      <w:r>
-        <w:t xml:space="preserve"> main window. As shown </w:t>
+      <w:r>
+        <w:t>.</w:t>
+      </w:r>
+      <w:r>
+        <w:t xml:space="preserve"> are defined in the fluocell main window. As shown </w:t>
       </w:r>
       <w:r>
         <w:t>to the right</w:t>
@@ -1157,43 +1047,25 @@
         <w:t>The intensity and FRET ratio information are needed for processing the ratio image.</w:t>
       </w:r>
       <w:r>
-        <w:t xml:space="preserve"> Independently, the intensity images can be adjusted using the </w:t>
-      </w:r>
-      <w:proofErr w:type="spellStart"/>
-      <w:r>
-        <w:t>colormap</w:t>
-      </w:r>
-      <w:proofErr w:type="spellEnd"/>
-      <w:r>
-        <w:t xml:space="preserve"> editor by clicking the Figure 2 menu: Edit </w:t>
+        <w:t xml:space="preserve"> Independently, the intensity images can be adjusted using the colormap editor by clicking the Figure 2 menu: Edit </w:t>
       </w:r>
       <w:r>
         <w:sym w:font="Wingdings" w:char="F0E0"/>
       </w:r>
       <w:r>
-        <w:t xml:space="preserve"> </w:t>
-      </w:r>
-      <w:proofErr w:type="spellStart"/>
-      <w:r>
-        <w:t>Colormap</w:t>
-      </w:r>
-      <w:proofErr w:type="spellEnd"/>
-      <w:r>
-        <w:t xml:space="preserve">. The figures can be copied by clicking </w:t>
-      </w:r>
-      <w:proofErr w:type="spellStart"/>
-      <w:r>
-        <w:t>Alt+Print</w:t>
-      </w:r>
-      <w:proofErr w:type="spellEnd"/>
-      <w:r>
-        <w:t xml:space="preserve"> Screen, or Edit </w:t>
+        <w:t xml:space="preserve"> Colormap. The figures can be copied by clicking Alt+Print Screen, or Edit </w:t>
       </w:r>
       <w:r>
         <w:sym w:font="Wingdings" w:char="F0E0"/>
       </w:r>
       <w:r>
-        <w:t xml:space="preserve"> Copy Figure, and pasted to a Microsoft PPT file.</w:t>
+        <w:t xml:space="preserve"> Copy Figure, and pasted to a Microsoft </w:t>
+      </w:r>
+      <w:r>
+        <w:t>PowerPoint file</w:t>
+      </w:r>
+      <w:r>
+        <w:t>.</w:t>
       </w:r>
     </w:p>
     <w:p>
@@ -1225,13 +1097,14 @@
       <w:r>
         <w:t xml:space="preserve"> Quit. Note: it is necessary to close the processed image using </w:t>
       </w:r>
-      <w:proofErr w:type="spellStart"/>
-      <w:r>
-        <w:t>fluocell</w:t>
-      </w:r>
-      <w:proofErr w:type="spellEnd"/>
-      <w:r>
-        <w:t xml:space="preserve"> interface cleanly: File </w:t>
+      <w:r>
+        <w:t xml:space="preserve">the </w:t>
+      </w:r>
+      <w:r>
+        <w:t>F</w:t>
+      </w:r>
+      <w:r>
+        <w:t xml:space="preserve">luocell interface cleanly: File </w:t>
       </w:r>
       <w:r>
         <w:sym w:font="Wingdings" w:char="F0E0"/>
@@ -1256,6 +1129,10 @@
         <w:jc w:val="both"/>
       </w:pPr>
       <w:r>
+        <w:rPr>
+          <w:noProof/>
+          <w:lang w:eastAsia="en-US"/>
+        </w:rPr>
         <w:lastRenderedPageBreak/>
         <w:drawing>
           <wp:inline distT="0" distB="0" distL="0" distR="0" wp14:anchorId="4A02A24E" wp14:editId="6D05C364">
@@ -1273,7 +1150,7 @@
                     <pic:cNvPicPr/>
                   </pic:nvPicPr>
                   <pic:blipFill>
-                    <a:blip r:embed="rId13"/>
+                    <a:blip r:embed="rId14"/>
                     <a:stretch>
                       <a:fillRect/>
                     </a:stretch>
@@ -1296,6 +1173,12 @@
     </w:p>
     <w:p>
       <w:pPr>
+        <w:ind w:left="360"/>
+        <w:jc w:val="both"/>
+      </w:pPr>
+    </w:p>
+    <w:p>
+      <w:pPr>
         <w:jc w:val="both"/>
       </w:pPr>
       <w:r>
@@ -1344,7 +1227,10 @@
         <w:jc w:val="both"/>
       </w:pPr>
       <w:r>
-        <w:t>At the Fluocel</w:t>
+        <w:t>In</w:t>
+      </w:r>
+      <w:r>
+        <w:t xml:space="preserve"> the Fluocel</w:t>
       </w:r>
       <w:r>
         <w:t>l</w:t>
@@ -1361,6 +1247,12 @@
       <w:r>
         <w:t xml:space="preserve"> </w:t>
       </w:r>
+    </w:p>
+    <w:p>
+      <w:pPr>
+        <w:ind w:left="360"/>
+        <w:jc w:val="both"/>
+      </w:pPr>
     </w:p>
     <w:p>
       <w:pPr>
@@ -1407,6 +1299,10 @@
         <w:jc w:val="center"/>
       </w:pPr>
       <w:r>
+        <w:rPr>
+          <w:noProof/>
+          <w:lang w:eastAsia="en-US"/>
+        </w:rPr>
         <w:drawing>
           <wp:anchor distT="0" distB="0" distL="114300" distR="114300" simplePos="0" relativeHeight="251697664" behindDoc="0" locked="0" layoutInCell="1" allowOverlap="1" wp14:anchorId="151FC47F" wp14:editId="0531D300">
             <wp:simplePos x="0" y="0"/>
@@ -1439,7 +1335,7 @@
                     <pic:cNvPicPr/>
                   </pic:nvPicPr>
                   <pic:blipFill>
-                    <a:blip r:embed="rId14" cstate="print">
+                    <a:blip r:embed="rId15" cstate="print">
                       <a:extLst>
                         <a:ext uri="{28A0092B-C50C-407E-A947-70E740481C1C}">
                           <a14:useLocalDpi xmlns:a14="http://schemas.microsoft.com/office/drawing/2010/main" val="0"/>
@@ -1484,106 +1380,61 @@
         <w:t>To retrieve data, c</w:t>
       </w:r>
       <w:r>
-        <w:t xml:space="preserve">opy the output variables from the MATLAB Workspace to Excel: </w:t>
-      </w:r>
-      <w:proofErr w:type="spellStart"/>
-      <w:r>
-        <w:t>fluocell_data</w:t>
-      </w:r>
-      <w:proofErr w:type="spellEnd"/>
+        <w:t xml:space="preserve">opy the output variables from the MATLAB Workspace to Excel: fluocell_data </w:t>
+      </w:r>
+      <w:r>
+        <w:sym w:font="Wingdings" w:char="F0E0"/>
+      </w:r>
+      <w:r>
+        <w:t xml:space="preserve"> time, fluocell_data </w:t>
+      </w:r>
+      <w:r>
+        <w:sym w:font="Wingdings" w:char="F0E0"/>
+      </w:r>
       <w:r>
         <w:t xml:space="preserve"> </w:t>
       </w:r>
       <w:r>
+        <w:t xml:space="preserve">ratio, fluocell_data </w:t>
+      </w:r>
+      <w:r>
         <w:sym w:font="Wingdings" w:char="F0E0"/>
       </w:r>
       <w:r>
-        <w:t xml:space="preserve"> time, </w:t>
-      </w:r>
-      <w:proofErr w:type="spellStart"/>
-      <w:r>
-        <w:t>fluocell_data</w:t>
-      </w:r>
-      <w:proofErr w:type="spellEnd"/>
+        <w:t xml:space="preserve"> channel1 (average intensity of the first channel); fluocell_data </w:t>
+      </w:r>
+      <w:r>
+        <w:sym w:font="Wingdings" w:char="F0E0"/>
+      </w:r>
+      <w:r>
+        <w:t xml:space="preserve"> channel2 (average intensity of the second channel)</w:t>
+      </w:r>
+      <w:r>
+        <w:t>.</w:t>
+      </w:r>
+      <w:r>
+        <w:rPr>
+          <w:rFonts w:hint="eastAsia"/>
+        </w:rPr>
+        <w:t xml:space="preserve"> The fluocell_data.time variable has two columns. The first column contains the index number of the image frames. The second column contains the time that the image frames were saved, in </w:t>
+      </w:r>
+      <w:r>
+        <w:t>minutes</w:t>
+      </w:r>
+      <w:r>
+        <w:rPr>
+          <w:rFonts w:hint="eastAsia"/>
+        </w:rPr>
+        <w:t xml:space="preserve"> starting from 12:00</w:t>
+      </w:r>
       <w:r>
         <w:t xml:space="preserve"> </w:t>
       </w:r>
       <w:r>
-        <w:sym w:font="Wingdings" w:char="F0E0"/>
-      </w:r>
-      <w:r>
-        <w:t xml:space="preserve"> </w:t>
-      </w:r>
-      <w:r>
-        <w:t xml:space="preserve">ratio, </w:t>
-      </w:r>
-      <w:proofErr w:type="spellStart"/>
-      <w:r>
-        <w:t>fluocell_data</w:t>
-      </w:r>
-      <w:proofErr w:type="spellEnd"/>
-      <w:r>
-        <w:t xml:space="preserve"> </w:t>
-      </w:r>
-      <w:r>
-        <w:sym w:font="Wingdings" w:char="F0E0"/>
-      </w:r>
-      <w:r>
-        <w:t xml:space="preserve"> channel1 (average intensity of the first channel); </w:t>
-      </w:r>
-      <w:proofErr w:type="spellStart"/>
-      <w:r>
-        <w:t>fluocell_data</w:t>
-      </w:r>
-      <w:proofErr w:type="spellEnd"/>
-      <w:r>
-        <w:t xml:space="preserve"> </w:t>
-      </w:r>
-      <w:r>
-        <w:sym w:font="Wingdings" w:char="F0E0"/>
-      </w:r>
-      <w:r>
-        <w:t xml:space="preserve"> channel2 (average intensity of the second channel)</w:t>
-      </w:r>
-      <w:r>
-        <w:t>.</w:t>
-      </w:r>
-      <w:r>
         <w:rPr>
           <w:rFonts w:hint="eastAsia"/>
         </w:rPr>
-        <w:t xml:space="preserve"> The </w:t>
-      </w:r>
-      <w:proofErr w:type="spellStart"/>
-      <w:r>
-        <w:rPr>
-          <w:rFonts w:hint="eastAsia"/>
-        </w:rPr>
-        <w:t>fluocell_</w:t>
-      </w:r>
-      <w:proofErr w:type="gramStart"/>
-      <w:r>
-        <w:rPr>
-          <w:rFonts w:hint="eastAsia"/>
-        </w:rPr>
-        <w:t>data.time</w:t>
-      </w:r>
-      <w:proofErr w:type="spellEnd"/>
-      <w:proofErr w:type="gramEnd"/>
-      <w:r>
-        <w:rPr>
-          <w:rFonts w:hint="eastAsia"/>
-        </w:rPr>
-        <w:t xml:space="preserve"> variable has two columns. The first column contains the index number of the image frames. The second column contains the time that the image frames were saved, in </w:t>
-      </w:r>
-      <w:r>
-        <w:t>minutes</w:t>
-      </w:r>
-      <w:r>
-        <w:rPr>
-          <w:rFonts w:hint="eastAsia"/>
-        </w:rPr>
-        <w:t xml:space="preserve"> starting from 12:00am of the day. </w:t>
+        <w:t xml:space="preserve">am. </w:t>
       </w:r>
     </w:p>
     <w:p>
@@ -1617,11 +1468,23 @@
         <w:jc w:val="both"/>
       </w:pPr>
       <w:r>
-        <w:t>Choose settings and o</w:t>
+        <w:t xml:space="preserve">Choose </w:t>
+      </w:r>
+      <w:r>
+        <w:t xml:space="preserve">Fluocell </w:t>
+      </w:r>
+      <w:r>
+        <w:t>settings and o</w:t>
       </w:r>
       <w:r>
         <w:t>pen a figure by going to File -&gt; Open Figure</w:t>
       </w:r>
+    </w:p>
+    <w:p>
+      <w:pPr>
+        <w:ind w:left="360"/>
+        <w:jc w:val="both"/>
+      </w:pPr>
     </w:p>
     <w:p>
       <w:pPr>
@@ -1647,7 +1510,13 @@
         <w:t xml:space="preserve"> in Tools -&gt; B</w:t>
       </w:r>
       <w:r>
-        <w:t xml:space="preserve">atch Update Image enter the range of files (e.g. </w:t>
+        <w:t>atch Update Image</w:t>
+      </w:r>
+      <w:r>
+        <w:t>,</w:t>
+      </w:r>
+      <w:r>
+        <w:t xml:space="preserve"> enter the range of files (e.g. </w:t>
       </w:r>
       <w:r>
         <w:t>[1:10]</w:t>
@@ -1668,25 +1537,38 @@
         <w:jc w:val="both"/>
       </w:pPr>
       <w:r>
-        <w:t xml:space="preserve">Note once the FRET images are saved, the options Intensity and FRET ratio bound will become ineffective. The background, ROI and processed image files are saved in a subdirectory output/ within the image path. </w:t>
-      </w:r>
-      <w:r>
-        <w:t>When the user manually change the index, the ratio image</w:t>
+        <w:t>Note</w:t>
+      </w:r>
+      <w:r>
+        <w:t>:</w:t>
+      </w:r>
+      <w:r>
+        <w:t xml:space="preserve"> once the FRET images are saved, the options Intensity and FRET ratio bound will become ineffective. The background, ROI and processed image files are saved in a subdirectory output/ within the image path. </w:t>
+      </w:r>
+      <w:r>
+        <w:t>When the user manually change</w:t>
       </w:r>
       <w:r>
         <w:t>s</w:t>
       </w:r>
       <w:r>
-        <w:t xml:space="preserve"> will be saved automatically in the path:  </w:t>
-      </w:r>
-      <w:proofErr w:type="spellStart"/>
-      <w:r>
-        <w:t>fluocell</w:t>
+        <w:t xml:space="preserve"> the index, the ratio image</w:t>
+      </w:r>
+      <w:r>
+        <w:t>s</w:t>
+      </w:r>
+      <w:r>
+        <w:t xml:space="preserve"> will</w:t>
+      </w:r>
+      <w:r>
+        <w:t xml:space="preserve">  automatically save</w:t>
+      </w:r>
+      <w:r>
+        <w:t xml:space="preserve"> in the path:  fluocell</w:t>
       </w:r>
       <w:r>
         <w:t>_sample</w:t>
       </w:r>
-      <w:proofErr w:type="spellEnd"/>
       <w:r>
         <w:t>\10_24_08_Src_fret_pax\output\0.3–0.8</w:t>
       </w:r>
@@ -1694,15 +1576,19 @@
         <w:t>\</w:t>
       </w:r>
       <w:r>
-        <w:t xml:space="preserve"> (the range is set in the interface of </w:t>
-      </w:r>
-      <w:proofErr w:type="spellStart"/>
-      <w:r>
-        <w:t>fluocell</w:t>
-      </w:r>
-      <w:proofErr w:type="spellEnd"/>
-      <w:r>
-        <w:t xml:space="preserve"> under ‘FRET Ratio’)</w:t>
+        <w:t xml:space="preserve"> (the range </w:t>
+      </w:r>
+      <w:r>
+        <w:t xml:space="preserve">is determined by the </w:t>
+      </w:r>
+      <w:r>
+        <w:t>‘FRET Ratio’</w:t>
+      </w:r>
+      <w:r>
+        <w:t xml:space="preserve"> setting in the Fluocell interface</w:t>
+      </w:r>
+      <w:r>
+        <w:t>)</w:t>
       </w:r>
       <w:r>
         <w:t>.</w:t>
@@ -1741,43 +1627,23 @@
         <w:jc w:val="both"/>
       </w:pPr>
       <w:r>
-        <w:t>Once the images have been saved, i</w:t>
-      </w:r>
-      <w:r>
-        <w:t xml:space="preserve">n </w:t>
-      </w:r>
-      <w:r>
-        <w:t xml:space="preserve">the MATLAB command window run the </w:t>
-      </w:r>
-      <w:proofErr w:type="spellStart"/>
-      <w:r>
-        <w:t>make_movie</w:t>
-      </w:r>
-      <w:proofErr w:type="spellEnd"/>
-      <w:r>
-        <w:t xml:space="preserve"> function. </w:t>
+        <w:lastRenderedPageBreak/>
+        <w:t>Once the images have been saved,</w:t>
+      </w:r>
+      <w:r>
+        <w:t xml:space="preserve"> run the make_movie function</w:t>
+      </w:r>
+      <w:r>
+        <w:t xml:space="preserve"> in the MATLAB command window</w:t>
+      </w:r>
+      <w:r>
+        <w:t xml:space="preserve">. </w:t>
       </w:r>
       <w:r>
         <w:t>First, m</w:t>
       </w:r>
       <w:r>
-        <w:t xml:space="preserve">odify the function </w:t>
-      </w:r>
-      <w:proofErr w:type="spellStart"/>
-      <w:r>
-        <w:t>fluocell</w:t>
-      </w:r>
-      <w:proofErr w:type="spellEnd"/>
-      <w:r>
-        <w:t>/app/</w:t>
-      </w:r>
-      <w:proofErr w:type="spellStart"/>
-      <w:r>
-        <w:t>sample_init_data.m</w:t>
-      </w:r>
-      <w:proofErr w:type="spellEnd"/>
-      <w:r>
-        <w:t>. R</w:t>
+        <w:t>odify the function fluocell/app/sample_init_data.m. R</w:t>
       </w:r>
       <w:r>
         <w:t xml:space="preserve">eplace </w:t>
@@ -1789,16 +1655,11 @@
         <w:t xml:space="preserve"> wit</w:t>
       </w:r>
       <w:r>
-        <w:t xml:space="preserve">h the location of </w:t>
-      </w:r>
-      <w:proofErr w:type="spellStart"/>
-      <w:r>
-        <w:t>flu</w:t>
+        <w:t>h the location of flu</w:t>
       </w:r>
       <w:r>
         <w:t>ocell_sample</w:t>
       </w:r>
-      <w:proofErr w:type="spellEnd"/>
       <w:r>
         <w:t>/</w:t>
       </w:r>
@@ -1814,20 +1675,12 @@
         <w:ind w:left="360"/>
         <w:jc w:val="both"/>
       </w:pPr>
-      <w:r>
-        <w:lastRenderedPageBreak/>
-        <w:t>&gt;&gt; cd</w:t>
-      </w:r>
-      <w:proofErr w:type="gramStart"/>
-      <w:r>
-        <w:t xml:space="preserve"> </w:t>
-      </w:r>
-      <w:r>
-        <w:t>..</w:t>
-      </w:r>
-      <w:proofErr w:type="gramEnd"/>
-      <w:r>
-        <w:t>/</w:t>
+      <w:commentRangeStart w:id="0"/>
+      <w:r>
+        <w:t xml:space="preserve">&gt;&gt; cd </w:t>
+      </w:r>
+      <w:r>
+        <w:t>../</w:t>
       </w:r>
       <w:r>
         <w:t>../../</w:t>
@@ -1835,6 +1688,13 @@
       <w:r>
         <w:t>app</w:t>
       </w:r>
+      <w:commentRangeEnd w:id="0"/>
+      <w:r>
+        <w:rPr>
+          <w:rStyle w:val="CommentReference"/>
+        </w:rPr>
+        <w:commentReference w:id="0"/>
+      </w:r>
     </w:p>
     <w:p>
       <w:pPr>
@@ -1845,31 +1705,7 @@
         <w:t xml:space="preserve">&gt;&gt; </w:t>
       </w:r>
       <w:r>
-        <w:t xml:space="preserve">data = </w:t>
-      </w:r>
-      <w:proofErr w:type="spellStart"/>
-      <w:r>
-        <w:t>sample_init_data</w:t>
-      </w:r>
-      <w:proofErr w:type="spellEnd"/>
-      <w:r>
-        <w:t>('src_</w:t>
-      </w:r>
-      <w:proofErr w:type="spellStart"/>
-      <w:r>
-        <w:t>pax</w:t>
-      </w:r>
-      <w:proofErr w:type="spellEnd"/>
-      <w:r>
-        <w:t>','</w:t>
-      </w:r>
-      <w:proofErr w:type="spellStart"/>
-      <w:r>
-        <w:t>make_movie</w:t>
-      </w:r>
-      <w:proofErr w:type="spellEnd"/>
-      <w:r>
-        <w:t>');</w:t>
+        <w:t>data = sample_init_data('src_pax','make_movie');</w:t>
       </w:r>
     </w:p>
     <w:p>
@@ -1880,13 +1716,8 @@
       <w:r>
         <w:t xml:space="preserve">&gt;&gt; </w:t>
       </w:r>
-      <w:proofErr w:type="spellStart"/>
-      <w:r>
-        <w:t>make_movie</w:t>
-      </w:r>
-      <w:proofErr w:type="spellEnd"/>
-      <w:r>
-        <w:t>(</w:t>
+      <w:r>
+        <w:t>make_movie(</w:t>
       </w:r>
       <w:r>
         <w:t>data</w:t>
@@ -1898,42 +1729,6 @@
     <w:p>
       <w:pPr>
         <w:ind w:left="360"/>
-        <w:jc w:val="both"/>
-      </w:pPr>
-      <w:r>
-        <w:t xml:space="preserve">The function </w:t>
-      </w:r>
-      <w:proofErr w:type="spellStart"/>
-      <w:r>
-        <w:t>make_</w:t>
-      </w:r>
-      <w:proofErr w:type="gramStart"/>
-      <w:r>
-        <w:t>movie</w:t>
-      </w:r>
-      <w:proofErr w:type="spellEnd"/>
-      <w:r>
-        <w:t>(</w:t>
-      </w:r>
-      <w:proofErr w:type="gramEnd"/>
-      <w:r>
-        <w:t xml:space="preserve">) takes pre-existing images (.tiff) and assemble them into movies. </w:t>
-      </w:r>
-      <w:r>
-        <w:t>The movie file “fret.avi” can be found in the “output\” folder within the data folder.</w:t>
-      </w:r>
-      <w:r>
-        <w:t xml:space="preserve"> </w:t>
-      </w:r>
-      <w:r>
-        <w:t>Note: this feature currently does not work with Intensity and Intensity-DIC protocols</w:t>
-      </w:r>
-      <w:r>
-        <w:t xml:space="preserve">. </w:t>
-      </w:r>
-    </w:p>
-    <w:p>
-      <w:pPr>
         <w:jc w:val="both"/>
         <w:rPr>
           <w:b/>
@@ -1941,6 +1736,27 @@
           <w:szCs w:val="28"/>
         </w:rPr>
       </w:pPr>
+      <w:r>
+        <w:t>The function make_movie() takes pre-existing images (.tiff) and assemble</w:t>
+      </w:r>
+      <w:r>
+        <w:t>s</w:t>
+      </w:r>
+      <w:r>
+        <w:t xml:space="preserve"> them into movies. </w:t>
+      </w:r>
+      <w:r>
+        <w:t>The movie file “fret.avi” can be found in the “output\” folder within the data folder.</w:t>
+      </w:r>
+      <w:r>
+        <w:t xml:space="preserve"> </w:t>
+      </w:r>
+      <w:r>
+        <w:t>Note: this feature currently does not work with Intensity and Intensity-DIC protocols</w:t>
+      </w:r>
+      <w:r>
+        <w:t xml:space="preserve">. </w:t>
+      </w:r>
     </w:p>
     <w:p>
       <w:pPr>
@@ -1973,29 +1789,32 @@
     <w:p>
       <w:pPr>
         <w:jc w:val="both"/>
+      </w:pPr>
+      <w:r>
+        <w:t>Load the images from th</w:t>
+      </w:r>
+      <w:r>
+        <w:t xml:space="preserve">e </w:t>
+      </w:r>
+      <w:r>
+        <w:t>folder “data\fluocell_sample\flim_0505_2014</w:t>
+      </w:r>
+      <w:r>
+        <w:t>\</w:t>
+      </w:r>
+      <w:r>
+        <w:t>”</w:t>
+      </w:r>
+    </w:p>
+    <w:p>
+      <w:pPr>
+        <w:jc w:val="both"/>
         <w:rPr>
           <w:b/>
           <w:i/>
           <w:u w:val="single"/>
         </w:rPr>
       </w:pPr>
-      <w:r>
-        <w:t>Load the images from this folder “data\</w:t>
-      </w:r>
-      <w:proofErr w:type="spellStart"/>
-      <w:r>
-        <w:t>fluocell_sample</w:t>
-      </w:r>
-      <w:proofErr w:type="spellEnd"/>
-      <w:r>
-        <w:t>\flim_0505_2014</w:t>
-      </w:r>
-      <w:r>
-        <w:t>\</w:t>
-      </w:r>
-      <w:r>
-        <w:t>”</w:t>
-      </w:r>
     </w:p>
     <w:tbl>
       <w:tblPr>
@@ -2064,7 +1883,7 @@
                           </pic:cNvPicPr>
                         </pic:nvPicPr>
                         <pic:blipFill>
-                          <a:blip r:embed="rId15" cstate="print">
+                          <a:blip r:embed="rId18" cstate="print">
                             <a:extLst>
                               <a:ext uri="{28A0092B-C50C-407E-A947-70E740481C1C}">
                                 <a14:useLocalDpi xmlns:a14="http://schemas.microsoft.com/office/drawing/2010/main" val="0"/>
@@ -2160,7 +1979,7 @@
                           </pic:cNvPicPr>
                         </pic:nvPicPr>
                         <pic:blipFill rotWithShape="1">
-                          <a:blip r:embed="rId16">
+                          <a:blip r:embed="rId19">
                             <a:extLst>
                               <a:ext uri="{28A0092B-C50C-407E-A947-70E740481C1C}">
                                 <a14:useLocalDpi xmlns:a14="http://schemas.microsoft.com/office/drawing/2010/main" val="0"/>
@@ -2238,7 +2057,7 @@
                           </pic:cNvPicPr>
                         </pic:nvPicPr>
                         <pic:blipFill>
-                          <a:blip r:embed="rId17">
+                          <a:blip r:embed="rId20">
                             <a:extLst>
                               <a:ext uri="{28A0092B-C50C-407E-A947-70E740481C1C}">
                                 <a14:useLocalDpi xmlns:a14="http://schemas.microsoft.com/office/drawing/2010/main" val="0"/>
@@ -2326,32 +2145,6 @@
     <w:p>
       <w:pPr>
         <w:jc w:val="both"/>
-      </w:pPr>
-    </w:p>
-    <w:p>
-      <w:pPr>
-        <w:ind w:left="720"/>
-        <w:jc w:val="both"/>
-      </w:pPr>
-    </w:p>
-    <w:p>
-      <w:pPr>
-        <w:jc w:val="both"/>
-      </w:pPr>
-    </w:p>
-    <w:p>
-      <w:pPr>
-        <w:jc w:val="both"/>
-      </w:pPr>
-    </w:p>
-    <w:p>
-      <w:pPr>
-        <w:jc w:val="both"/>
-      </w:pPr>
-    </w:p>
-    <w:p>
-      <w:pPr>
-        <w:jc w:val="both"/>
         <w:rPr>
           <w:b/>
           <w:i/>
@@ -2384,6 +2177,7 @@
           <w:i/>
           <w:u w:val="single"/>
         </w:rPr>
+        <w:lastRenderedPageBreak/>
         <w:t>Polarity Analysis</w:t>
       </w:r>
     </w:p>
@@ -2392,7 +2186,13 @@
         <w:jc w:val="both"/>
       </w:pPr>
       <w:r>
-        <w:t>Rotate the cells to horizontal position and quantify the polarity of signal.</w:t>
+        <w:t xml:space="preserve">Rotate the cells to </w:t>
+      </w:r>
+      <w:r>
+        <w:t xml:space="preserve">the </w:t>
+      </w:r>
+      <w:r>
+        <w:t>horizontal position and quantify the polarity of signal.</w:t>
       </w:r>
       <w:r>
         <w:t xml:space="preserve"> An example using the sample data:</w:t>
@@ -2434,15 +2234,7 @@
         <w:t xml:space="preserve"> Intensity, Ti</w:t>
       </w:r>
       <w:r>
-        <w:t xml:space="preserve">me Frame </w:t>
-      </w:r>
-      <w:proofErr w:type="gramStart"/>
-      <w:r>
-        <w:t>Pattern:{</w:t>
-      </w:r>
-      <w:proofErr w:type="gramEnd"/>
-      <w:r>
-        <w:t>‘001’,’%03d’},</w:t>
+        <w:t>me Frame Pattern:{‘001’,’%03d’},</w:t>
       </w:r>
       <w:r>
         <w:t xml:space="preserve"> </w:t>
@@ -2501,14 +2293,12 @@
       <w:r>
         <w:t xml:space="preserve">avigate to the data folder </w:t>
       </w:r>
-      <w:proofErr w:type="spellStart"/>
       <w:r>
         <w:t>fluocell_</w:t>
       </w:r>
       <w:r>
         <w:t>sample</w:t>
       </w:r>
-      <w:proofErr w:type="spellEnd"/>
       <w:r>
         <w:t xml:space="preserve">\PH-Akt-GFP_1\ -&gt; double click the file “AKT-PH-YFP_PDGF52.001”. </w:t>
       </w:r>
@@ -2546,6 +2336,10 @@
           </w:tcPr>
           <w:p>
             <w:r>
+              <w:rPr>
+                <w:noProof/>
+                <w:lang w:eastAsia="en-US"/>
+              </w:rPr>
               <w:drawing>
                 <wp:inline distT="0" distB="0" distL="0" distR="0" wp14:anchorId="3BE0622B" wp14:editId="4B342C70">
                   <wp:extent cx="3519920" cy="1663314"/>
@@ -2562,7 +2356,7 @@
                           <pic:cNvPicPr/>
                         </pic:nvPicPr>
                         <pic:blipFill>
-                          <a:blip r:embed="rId18"/>
+                          <a:blip r:embed="rId21"/>
                           <a:stretch>
                             <a:fillRect/>
                           </a:stretch>
@@ -2588,6 +2382,10 @@
               <w:jc w:val="right"/>
             </w:pPr>
             <w:r>
+              <w:rPr>
+                <w:noProof/>
+                <w:lang w:eastAsia="en-US"/>
+              </w:rPr>
               <w:drawing>
                 <wp:inline distT="0" distB="0" distL="0" distR="0" wp14:anchorId="31B5E219" wp14:editId="29AF9D45">
                   <wp:extent cx="3338080" cy="857344"/>
@@ -2604,7 +2402,7 @@
                           <pic:cNvPicPr/>
                         </pic:nvPicPr>
                         <pic:blipFill>
-                          <a:blip r:embed="rId19"/>
+                          <a:blip r:embed="rId22"/>
                           <a:stretch>
                             <a:fillRect/>
                           </a:stretch>
@@ -2662,7 +2460,7 @@
                           </pic:cNvPicPr>
                         </pic:nvPicPr>
                         <pic:blipFill>
-                          <a:blip r:embed="rId20" cstate="print">
+                          <a:blip r:embed="rId23" cstate="print">
                             <a:extLst>
                               <a:ext uri="{28A0092B-C50C-407E-A947-70E740481C1C}">
                                 <a14:useLocalDpi xmlns:a14="http://schemas.microsoft.com/office/drawing/2010/main" val="0"/>
@@ -2714,7 +2512,10 @@
         <w:jc w:val="both"/>
       </w:pPr>
       <w:r>
-        <w:t>Cell boundary can be detected by selecting</w:t>
+        <w:t>The c</w:t>
+      </w:r>
+      <w:r>
+        <w:t>ell boundary can be detected by selecting</w:t>
       </w:r>
       <w:r>
         <w:t>: Tools</w:t>
@@ -2777,10 +2578,22 @@
         <w:t xml:space="preserve"> Adjust Brightness Factor</w:t>
       </w:r>
       <w:r>
-        <w:t>; Brightness Factor 1.0</w:t>
-      </w:r>
-      <w:r>
-        <w:t xml:space="preserve"> (suggested value between 0.7 and 1.3)</w:t>
+        <w:t>; Brightness Factor</w:t>
+      </w:r>
+      <w:r>
+        <w:t xml:space="preserve"> = </w:t>
+      </w:r>
+      <w:r>
+        <w:t>1.0</w:t>
+      </w:r>
+      <w:r>
+        <w:t xml:space="preserve"> (suggested value</w:t>
+      </w:r>
+      <w:r>
+        <w:t>s are</w:t>
+      </w:r>
+      <w:r>
+        <w:t xml:space="preserve"> between 0.7 and 1.3)</w:t>
       </w:r>
       <w:r>
         <w:t>,</w:t>
@@ -2791,16 +2604,32 @@
       <w:r>
         <w:t xml:space="preserve"> Change the index value to show the boundary. Adjust the </w:t>
       </w:r>
-      <w:proofErr w:type="spellStart"/>
-      <w:r>
-        <w:t>colormap</w:t>
-      </w:r>
-      <w:proofErr w:type="spellEnd"/>
-      <w:r>
-        <w:t xml:space="preserve"> </w:t>
-      </w:r>
-      <w:r>
-        <w:t xml:space="preserve">to 0-5000 </w:t>
+      <w:r>
+        <w:t>C</w:t>
+      </w:r>
+      <w:r>
+        <w:t xml:space="preserve">olormap </w:t>
+      </w:r>
+      <w:r>
+        <w:t>to 0-5000</w:t>
+      </w:r>
+      <w:r>
+        <w:t xml:space="preserve">, </w:t>
+      </w:r>
+      <w:r>
+        <w:t xml:space="preserve">Edit </w:t>
+      </w:r>
+      <w:r>
+        <w:sym w:font="Wingdings" w:char="F0E0"/>
+      </w:r>
+      <w:r>
+        <w:t xml:space="preserve"> Colormap </w:t>
+      </w:r>
+      <w:r>
+        <w:sym w:font="Wingdings" w:char="F0E0"/>
+      </w:r>
+      <w:r>
+        <w:t xml:space="preserve"> Color data min = 0 and Color data max = 5000 </w:t>
       </w:r>
       <w:r>
         <w:t>(for other data, adjust as needed).</w:t>
@@ -2808,14 +2637,18 @@
       <w:r>
         <w:t xml:space="preserve"> *Note: The user may see different intensities of color depending on what their default </w:t>
       </w:r>
-      <w:proofErr w:type="spellStart"/>
-      <w:r>
-        <w:t>colormap</w:t>
-      </w:r>
-      <w:proofErr w:type="spellEnd"/>
-      <w:r>
-        <w:t xml:space="preserve"> is in MATLAB.</w:t>
-      </w:r>
+      <w:r>
+        <w:t>C</w:t>
+      </w:r>
+      <w:r>
+        <w:t>olormap is in MATLAB.</w:t>
+      </w:r>
+    </w:p>
+    <w:p>
+      <w:pPr>
+        <w:ind w:left="360"/>
+        <w:jc w:val="both"/>
+      </w:pPr>
     </w:p>
     <w:p>
       <w:pPr>
@@ -2826,15 +2659,7 @@
         <w:jc w:val="both"/>
       </w:pPr>
       <w:r>
-        <w:t xml:space="preserve">In the file </w:t>
-      </w:r>
-      <w:proofErr w:type="spellStart"/>
-      <w:r>
-        <w:t>sample_init_data.m</w:t>
-      </w:r>
-      <w:proofErr w:type="spellEnd"/>
-      <w:r>
-        <w:t xml:space="preserve">, </w:t>
+        <w:t xml:space="preserve">In the file sample_init_data.m, </w:t>
       </w:r>
       <w:r>
         <w:t>confirm that</w:t>
@@ -2846,16 +2671,14 @@
         <w:t>root variable in line 4 was updated to</w:t>
       </w:r>
       <w:r>
-        <w:t xml:space="preserve"> the location of </w:t>
-      </w:r>
-      <w:proofErr w:type="spellStart"/>
-      <w:r>
-        <w:t>fluocell_sample</w:t>
-      </w:r>
-      <w:proofErr w:type="spellEnd"/>
-      <w:r>
-        <w:t>/ folder.</w:t>
-      </w:r>
+        <w:t xml:space="preserve"> the location of fluocell_sample/ folder.</w:t>
+      </w:r>
+    </w:p>
+    <w:p>
+      <w:pPr>
+        <w:ind w:left="360"/>
+        <w:jc w:val="both"/>
+      </w:pPr>
     </w:p>
     <w:p>
       <w:pPr>
@@ -2868,6 +2691,14 @@
       <w:r>
         <w:t>Run the polarity quantification scripts</w:t>
       </w:r>
+      <w:r>
+        <w:t>. First change your current working directory to the Fluocell app folder. If you installed Fluocell under the folder “fluocell/”, do this:</w:t>
+      </w:r>
+    </w:p>
+    <w:p>
+      <w:pPr>
+        <w:jc w:val="both"/>
+      </w:pPr>
     </w:p>
     <w:p>
       <w:pPr>
@@ -2882,73 +2713,41 @@
       <w:r>
         <w:t xml:space="preserve"> </w:t>
       </w:r>
-      <w:proofErr w:type="spellStart"/>
-      <w:r>
-        <w:t>fluocell</w:t>
-      </w:r>
-      <w:proofErr w:type="spellEnd"/>
-      <w:r>
-        <w:t>/</w:t>
+      <w:r>
+        <w:t>fluocell/</w:t>
       </w:r>
       <w:r>
         <w:t>app</w:t>
       </w:r>
-    </w:p>
-    <w:p>
-      <w:pPr>
-        <w:jc w:val="both"/>
-      </w:pPr>
-      <w:r>
-        <w:t xml:space="preserve">&gt;&gt; </w:t>
-      </w:r>
-      <w:proofErr w:type="spellStart"/>
-      <w:r>
-        <w:t>cell_name</w:t>
-      </w:r>
-      <w:proofErr w:type="spellEnd"/>
-      <w:r>
-        <w:t xml:space="preserve"> = 'akt_1';</w:t>
-      </w:r>
-    </w:p>
-    <w:p>
-      <w:pPr>
-        <w:jc w:val="both"/>
-      </w:pPr>
-      <w:r>
-        <w:t xml:space="preserve">&gt;&gt; data = </w:t>
-      </w:r>
-      <w:proofErr w:type="spellStart"/>
-      <w:r>
-        <w:t>sample_init_data</w:t>
-      </w:r>
-      <w:proofErr w:type="spellEnd"/>
-      <w:r>
-        <w:t>('akt_1');</w:t>
-      </w:r>
-    </w:p>
-    <w:p>
-      <w:pPr>
-        <w:jc w:val="both"/>
-      </w:pPr>
-      <w:r>
-        <w:t xml:space="preserve">&gt;&gt; </w:t>
-      </w:r>
-      <w:proofErr w:type="spellStart"/>
-      <w:r>
-        <w:t>single_cell_analyzer</w:t>
-      </w:r>
-      <w:proofErr w:type="spellEnd"/>
-      <w:r>
-        <w:t>('akt_1</w:t>
-      </w:r>
-      <w:proofErr w:type="gramStart"/>
-      <w:r>
-        <w:t>',data</w:t>
-      </w:r>
-      <w:proofErr w:type="gramEnd"/>
-      <w:r>
-        <w:t>);</w:t>
-      </w:r>
+      <w:r>
+        <w:t xml:space="preserve"> </w:t>
+      </w:r>
+    </w:p>
+    <w:p>
+      <w:pPr>
+        <w:jc w:val="both"/>
+      </w:pPr>
+      <w:r>
+        <w:t>&gt;&gt; cell_name = 'akt_1';</w:t>
+      </w:r>
+    </w:p>
+    <w:p>
+      <w:pPr>
+        <w:jc w:val="both"/>
+      </w:pPr>
+      <w:r>
+        <w:t>&gt;&gt; data = sample_init_data('akt_1');</w:t>
+      </w:r>
+    </w:p>
+    <w:p>
+      <w:pPr>
+        <w:jc w:val="both"/>
+      </w:pPr>
+      <w:r>
+        <w:t>&gt;&gt; single_cell_analyzer('akt_1',data);</w:t>
+      </w:r>
+      <w:bookmarkStart w:id="1" w:name="_GoBack"/>
+      <w:bookmarkEnd w:id="1"/>
     </w:p>
     <w:p>
       <w:pPr>
@@ -2986,7 +2785,7 @@
                     </pic:cNvPicPr>
                   </pic:nvPicPr>
                   <pic:blipFill>
-                    <a:blip r:embed="rId21" cstate="print">
+                    <a:blip r:embed="rId24" cstate="print">
                       <a:extLst>
                         <a:ext uri="{28A0092B-C50C-407E-A947-70E740481C1C}">
                           <a14:useLocalDpi xmlns:a14="http://schemas.microsoft.com/office/drawing/2010/main" val="0"/>
@@ -3166,7 +2965,31 @@
         <w:rPr>
           <w:noProof/>
         </w:rPr>
-        <w:t>that the option to “Apply Mask” may create a conflict as Fluocell detects another cell in the mask and move the ROIs by mistake. To avoid this conflict, we need to close the figures and re-open the figures each time when the “Apply Mask” is checked or unchecked.</w:t>
+        <w:t xml:space="preserve">that the option to “Apply Mask” may create a conflict </w:t>
+      </w:r>
+      <w:r>
+        <w:rPr>
+          <w:noProof/>
+        </w:rPr>
+        <w:t>if</w:t>
+      </w:r>
+      <w:r>
+        <w:rPr>
+          <w:noProof/>
+        </w:rPr>
+        <w:t xml:space="preserve"> Fluocell detects another cell in the mask and move</w:t>
+      </w:r>
+      <w:r>
+        <w:rPr>
+          <w:noProof/>
+        </w:rPr>
+        <w:t xml:space="preserve">s </w:t>
+      </w:r>
+      <w:r>
+        <w:rPr>
+          <w:noProof/>
+        </w:rPr>
+        <w:t>the ROIs by mistake. To avoid this conflict, close the figures and re-open the figures each time when the “Apply Mask” is checked or unchecked.</w:t>
       </w:r>
     </w:p>
     <w:p>
@@ -3226,7 +3049,21 @@
           <w:noProof/>
         </w:rPr>
       </w:pPr>
-      <w:r>
+    </w:p>
+    <w:p>
+      <w:pPr>
+        <w:tabs>
+          <w:tab w:val="left" w:pos="0"/>
+        </w:tabs>
+        <w:rPr>
+          <w:noProof/>
+        </w:rPr>
+      </w:pPr>
+      <w:r>
+        <w:rPr>
+          <w:noProof/>
+          <w:lang w:eastAsia="en-US"/>
+        </w:rPr>
         <w:drawing>
           <wp:inline distT="0" distB="0" distL="0" distR="0" wp14:anchorId="18AC5C88" wp14:editId="6F6FA5F3">
             <wp:extent cx="5943600" cy="2802890"/>
@@ -3243,7 +3080,7 @@
                     <pic:cNvPicPr/>
                   </pic:nvPicPr>
                   <pic:blipFill>
-                    <a:blip r:embed="rId22"/>
+                    <a:blip r:embed="rId25"/>
                     <a:stretch>
                       <a:fillRect/>
                     </a:stretch>
@@ -3296,7 +3133,6 @@
         <w:jc w:val="both"/>
         <w:rPr>
           <w:noProof/>
-          <w:lang w:eastAsia="en-US"/>
         </w:rPr>
       </w:pPr>
       <w:r>
@@ -3306,16 +3142,6 @@
         </w:rPr>
         <w:t xml:space="preserve"> </w:t>
       </w:r>
-    </w:p>
-    <w:p>
-      <w:pPr>
-        <w:tabs>
-          <w:tab w:val="left" w:pos="0"/>
-        </w:tabs>
-        <w:rPr>
-          <w:noProof/>
-        </w:rPr>
-      </w:pPr>
     </w:p>
     <w:p>
       <w:pPr>
@@ -3356,6 +3182,10 @@
               <w:jc w:val="both"/>
             </w:pPr>
             <w:r>
+              <w:rPr>
+                <w:noProof/>
+                <w:lang w:eastAsia="en-US"/>
+              </w:rPr>
               <w:drawing>
                 <wp:inline distT="0" distB="0" distL="0" distR="0" wp14:anchorId="77BB5652" wp14:editId="68EB9028">
                   <wp:extent cx="3215120" cy="821642"/>
@@ -3372,7 +3202,7 @@
                           <pic:cNvPicPr/>
                         </pic:nvPicPr>
                         <pic:blipFill>
-                          <a:blip r:embed="rId23"/>
+                          <a:blip r:embed="rId26"/>
                           <a:stretch>
                             <a:fillRect/>
                           </a:stretch>
@@ -3402,6 +3232,10 @@
           </w:tcPr>
           <w:p>
             <w:r>
+              <w:rPr>
+                <w:noProof/>
+                <w:lang w:eastAsia="en-US"/>
+              </w:rPr>
               <w:drawing>
                 <wp:inline distT="0" distB="0" distL="0" distR="0" wp14:anchorId="30063EDA" wp14:editId="7AA5EF62">
                   <wp:extent cx="2681720" cy="2486571"/>
@@ -3418,7 +3252,7 @@
                           <pic:cNvPicPr/>
                         </pic:nvPicPr>
                         <pic:blipFill>
-                          <a:blip r:embed="rId24"/>
+                          <a:blip r:embed="rId27"/>
                           <a:stretch>
                             <a:fillRect/>
                           </a:stretch>
@@ -3439,6 +3273,10 @@
               </w:drawing>
             </w:r>
             <w:r>
+              <w:rPr>
+                <w:noProof/>
+                <w:lang w:eastAsia="en-US"/>
+              </w:rPr>
               <w:drawing>
                 <wp:inline distT="0" distB="0" distL="0" distR="0" wp14:anchorId="4ADD79AA" wp14:editId="2D913A5D">
                   <wp:extent cx="2545946" cy="2474137"/>
@@ -3455,7 +3293,7 @@
                           <pic:cNvPicPr/>
                         </pic:nvPicPr>
                         <pic:blipFill>
-                          <a:blip r:embed="rId25"/>
+                          <a:blip r:embed="rId28"/>
                           <a:stretch>
                             <a:fillRect/>
                           </a:stretch>
@@ -3476,6 +3314,7 @@
               </w:drawing>
             </w:r>
           </w:p>
+          <w:p/>
         </w:tc>
       </w:tr>
     </w:tbl>
@@ -3512,7 +3351,37 @@
         <w:rPr>
           <w:noProof/>
         </w:rPr>
-        <w:t>In this case, the default number of layers is 1 and user can change it by</w:t>
+        <w:t>In this case, the default number of layers is 1</w:t>
+      </w:r>
+      <w:r>
+        <w:rPr>
+          <w:noProof/>
+        </w:rPr>
+        <w:t>,</w:t>
+      </w:r>
+      <w:r>
+        <w:rPr>
+          <w:noProof/>
+        </w:rPr>
+        <w:t xml:space="preserve"> and </w:t>
+      </w:r>
+      <w:r>
+        <w:rPr>
+          <w:noProof/>
+        </w:rPr>
+        <w:t xml:space="preserve">the </w:t>
+      </w:r>
+      <w:r>
+        <w:rPr>
+          <w:noProof/>
+        </w:rPr>
+        <w:t>user can change it by</w:t>
+      </w:r>
+      <w:r>
+        <w:rPr>
+          <w:noProof/>
+        </w:rPr>
+        <w:t xml:space="preserve"> setting</w:t>
       </w:r>
     </w:p>
     <w:p>
@@ -3572,6 +3441,17 @@
         </w:rPr>
         <w:t xml:space="preserve">These options also set the variable fluocell_data.quantify_roi to corresponding values. </w:t>
       </w:r>
+    </w:p>
+    <w:p>
+      <w:pPr>
+        <w:tabs>
+          <w:tab w:val="left" w:pos="0"/>
+        </w:tabs>
+        <w:ind w:left="360"/>
+        <w:rPr>
+          <w:noProof/>
+        </w:rPr>
+      </w:pPr>
     </w:p>
     <w:p>
       <w:pPr>
@@ -3606,227 +3486,6 @@
                 <pic:pic xmlns:pic="http://schemas.openxmlformats.org/drawingml/2006/picture">
                   <pic:nvPicPr>
                     <pic:cNvPr id="0" name="Picture 6"/>
-                    <pic:cNvPicPr>
-                      <a:picLocks noChangeAspect="1" noChangeArrowheads="1"/>
-                    </pic:cNvPicPr>
-                  </pic:nvPicPr>
-                  <pic:blipFill>
-                    <a:blip r:embed="rId26">
-                      <a:extLst>
-                        <a:ext uri="{28A0092B-C50C-407E-A947-70E740481C1C}">
-                          <a14:useLocalDpi xmlns:a14="http://schemas.microsoft.com/office/drawing/2010/main" val="0"/>
-                        </a:ext>
-                      </a:extLst>
-                    </a:blip>
-                    <a:srcRect/>
-                    <a:stretch>
-                      <a:fillRect/>
-                    </a:stretch>
-                  </pic:blipFill>
-                  <pic:spPr bwMode="auto">
-                    <a:xfrm>
-                      <a:off x="0" y="0"/>
-                      <a:ext cx="2515235" cy="2875915"/>
-                    </a:xfrm>
-                    <a:prstGeom prst="rect">
-                      <a:avLst/>
-                    </a:prstGeom>
-                    <a:noFill/>
-                    <a:ln>
-                      <a:noFill/>
-                    </a:ln>
-                  </pic:spPr>
-                </pic:pic>
-              </a:graphicData>
-            </a:graphic>
-          </wp:inline>
-        </w:drawing>
-      </w:r>
-      <w:r>
-        <w:rPr>
-          <w:noProof/>
-          <w:lang w:eastAsia="en-US"/>
-        </w:rPr>
-        <w:drawing>
-          <wp:inline distT="0" distB="0" distL="0" distR="0" wp14:anchorId="3817291F" wp14:editId="5E9126D9">
-            <wp:extent cx="2509040" cy="2868832"/>
-            <wp:effectExtent l="0" t="0" r="0" b="0"/>
-            <wp:docPr id="7" name="Picture 7"/>
-            <wp:cNvGraphicFramePr>
-              <a:graphicFrameLocks xmlns:a="http://schemas.openxmlformats.org/drawingml/2006/main" noChangeAspect="1"/>
-            </wp:cNvGraphicFramePr>
-            <a:graphic xmlns:a="http://schemas.openxmlformats.org/drawingml/2006/main">
-              <a:graphicData uri="http://schemas.openxmlformats.org/drawingml/2006/picture">
-                <pic:pic xmlns:pic="http://schemas.openxmlformats.org/drawingml/2006/picture">
-                  <pic:nvPicPr>
-                    <pic:cNvPr id="0" name="Picture 7"/>
-                    <pic:cNvPicPr>
-                      <a:picLocks noChangeAspect="1" noChangeArrowheads="1"/>
-                    </pic:cNvPicPr>
-                  </pic:nvPicPr>
-                  <pic:blipFill>
-                    <a:blip r:embed="rId27">
-                      <a:extLst>
-                        <a:ext uri="{28A0092B-C50C-407E-A947-70E740481C1C}">
-                          <a14:useLocalDpi xmlns:a14="http://schemas.microsoft.com/office/drawing/2010/main" val="0"/>
-                        </a:ext>
-                      </a:extLst>
-                    </a:blip>
-                    <a:srcRect/>
-                    <a:stretch>
-                      <a:fillRect/>
-                    </a:stretch>
-                  </pic:blipFill>
-                  <pic:spPr bwMode="auto">
-                    <a:xfrm>
-                      <a:off x="0" y="0"/>
-                      <a:ext cx="2515624" cy="2876360"/>
-                    </a:xfrm>
-                    <a:prstGeom prst="rect">
-                      <a:avLst/>
-                    </a:prstGeom>
-                    <a:noFill/>
-                    <a:ln>
-                      <a:noFill/>
-                    </a:ln>
-                  </pic:spPr>
-                </pic:pic>
-              </a:graphicData>
-            </a:graphic>
-          </wp:inline>
-        </w:drawing>
-      </w:r>
-      <w:bookmarkStart w:id="0" w:name="_GoBack"/>
-      <w:bookmarkEnd w:id="0"/>
-    </w:p>
-    <w:p>
-      <w:pPr>
-        <w:tabs>
-          <w:tab w:val="left" w:pos="0"/>
-        </w:tabs>
-        <w:rPr>
-          <w:noProof/>
-        </w:rPr>
-      </w:pPr>
-      <w:r>
-        <w:rPr>
-          <w:noProof/>
-        </w:rPr>
-        <w:t>&gt;&gt;</w:t>
-      </w:r>
-      <w:r>
-        <w:rPr>
-          <w:noProof/>
-        </w:rPr>
-        <w:t xml:space="preserve"> </w:t>
-      </w:r>
-      <w:r>
-        <w:rPr>
-          <w:noProof/>
-        </w:rPr>
-        <w:t xml:space="preserve">fluocell_data.num_layers = </w:t>
-      </w:r>
-      <w:r>
-        <w:rPr>
-          <w:noProof/>
-        </w:rPr>
-        <w:t>3</w:t>
-      </w:r>
-      <w:r>
-        <w:rPr>
-          <w:noProof/>
-        </w:rPr>
-        <w:t>;</w:t>
-      </w:r>
-    </w:p>
-    <w:p>
-      <w:pPr>
-        <w:tabs>
-          <w:tab w:val="left" w:pos="0"/>
-        </w:tabs>
-        <w:rPr>
-          <w:noProof/>
-        </w:rPr>
-      </w:pPr>
-      <w:r>
-        <w:rPr>
-          <w:noProof/>
-        </w:rPr>
-        <w:lastRenderedPageBreak/>
-        <w:t xml:space="preserve">        </w:t>
-      </w:r>
-      <w:r>
-        <w:rPr>
-          <w:noProof/>
-          <w:lang w:eastAsia="en-US"/>
-        </w:rPr>
-        <w:drawing>
-          <wp:inline distT="0" distB="0" distL="0" distR="0" wp14:anchorId="41BD4202" wp14:editId="149A20B8">
-            <wp:extent cx="2515235" cy="2875915"/>
-            <wp:effectExtent l="0" t="0" r="0" b="0"/>
-            <wp:docPr id="8" name="Picture 8"/>
-            <wp:cNvGraphicFramePr>
-              <a:graphicFrameLocks xmlns:a="http://schemas.openxmlformats.org/drawingml/2006/main" noChangeAspect="1"/>
-            </wp:cNvGraphicFramePr>
-            <a:graphic xmlns:a="http://schemas.openxmlformats.org/drawingml/2006/main">
-              <a:graphicData uri="http://schemas.openxmlformats.org/drawingml/2006/picture">
-                <pic:pic xmlns:pic="http://schemas.openxmlformats.org/drawingml/2006/picture">
-                  <pic:nvPicPr>
-                    <pic:cNvPr id="0" name="Picture 8"/>
-                    <pic:cNvPicPr>
-                      <a:picLocks noChangeAspect="1" noChangeArrowheads="1"/>
-                    </pic:cNvPicPr>
-                  </pic:nvPicPr>
-                  <pic:blipFill>
-                    <a:blip r:embed="rId28">
-                      <a:extLst>
-                        <a:ext uri="{28A0092B-C50C-407E-A947-70E740481C1C}">
-                          <a14:useLocalDpi xmlns:a14="http://schemas.microsoft.com/office/drawing/2010/main" val="0"/>
-                        </a:ext>
-                      </a:extLst>
-                    </a:blip>
-                    <a:srcRect/>
-                    <a:stretch>
-                      <a:fillRect/>
-                    </a:stretch>
-                  </pic:blipFill>
-                  <pic:spPr bwMode="auto">
-                    <a:xfrm>
-                      <a:off x="0" y="0"/>
-                      <a:ext cx="2515235" cy="2875915"/>
-                    </a:xfrm>
-                    <a:prstGeom prst="rect">
-                      <a:avLst/>
-                    </a:prstGeom>
-                    <a:noFill/>
-                    <a:ln>
-                      <a:noFill/>
-                    </a:ln>
-                  </pic:spPr>
-                </pic:pic>
-              </a:graphicData>
-            </a:graphic>
-          </wp:inline>
-        </w:drawing>
-      </w:r>
-      <w:r>
-        <w:rPr>
-          <w:noProof/>
-          <w:lang w:eastAsia="en-US"/>
-        </w:rPr>
-        <w:drawing>
-          <wp:inline distT="0" distB="0" distL="0" distR="0" wp14:anchorId="77E5EC16" wp14:editId="4A9EFF81">
-            <wp:extent cx="2515235" cy="2875915"/>
-            <wp:effectExtent l="0" t="0" r="0" b="0"/>
-            <wp:docPr id="9" name="Picture 9"/>
-            <wp:cNvGraphicFramePr>
-              <a:graphicFrameLocks xmlns:a="http://schemas.openxmlformats.org/drawingml/2006/main" noChangeAspect="1"/>
-            </wp:cNvGraphicFramePr>
-            <a:graphic xmlns:a="http://schemas.openxmlformats.org/drawingml/2006/main">
-              <a:graphicData uri="http://schemas.openxmlformats.org/drawingml/2006/picture">
-                <pic:pic xmlns:pic="http://schemas.openxmlformats.org/drawingml/2006/picture">
-                  <pic:nvPicPr>
-                    <pic:cNvPr id="0" name="Picture 9"/>
                     <pic:cNvPicPr>
                       <a:picLocks noChangeAspect="1" noChangeArrowheads="1"/>
                     </pic:cNvPicPr>
@@ -3863,6 +3522,275 @@
           </wp:inline>
         </w:drawing>
       </w:r>
+      <w:r>
+        <w:rPr>
+          <w:noProof/>
+          <w:lang w:eastAsia="en-US"/>
+        </w:rPr>
+        <w:drawing>
+          <wp:inline distT="0" distB="0" distL="0" distR="0" wp14:anchorId="3817291F" wp14:editId="5E9126D9">
+            <wp:extent cx="2509040" cy="2868832"/>
+            <wp:effectExtent l="0" t="0" r="0" b="0"/>
+            <wp:docPr id="7" name="Picture 7"/>
+            <wp:cNvGraphicFramePr>
+              <a:graphicFrameLocks xmlns:a="http://schemas.openxmlformats.org/drawingml/2006/main" noChangeAspect="1"/>
+            </wp:cNvGraphicFramePr>
+            <a:graphic xmlns:a="http://schemas.openxmlformats.org/drawingml/2006/main">
+              <a:graphicData uri="http://schemas.openxmlformats.org/drawingml/2006/picture">
+                <pic:pic xmlns:pic="http://schemas.openxmlformats.org/drawingml/2006/picture">
+                  <pic:nvPicPr>
+                    <pic:cNvPr id="0" name="Picture 7"/>
+                    <pic:cNvPicPr>
+                      <a:picLocks noChangeAspect="1" noChangeArrowheads="1"/>
+                    </pic:cNvPicPr>
+                  </pic:nvPicPr>
+                  <pic:blipFill>
+                    <a:blip r:embed="rId30">
+                      <a:extLst>
+                        <a:ext uri="{28A0092B-C50C-407E-A947-70E740481C1C}">
+                          <a14:useLocalDpi xmlns:a14="http://schemas.microsoft.com/office/drawing/2010/main" val="0"/>
+                        </a:ext>
+                      </a:extLst>
+                    </a:blip>
+                    <a:srcRect/>
+                    <a:stretch>
+                      <a:fillRect/>
+                    </a:stretch>
+                  </pic:blipFill>
+                  <pic:spPr bwMode="auto">
+                    <a:xfrm>
+                      <a:off x="0" y="0"/>
+                      <a:ext cx="2515624" cy="2876360"/>
+                    </a:xfrm>
+                    <a:prstGeom prst="rect">
+                      <a:avLst/>
+                    </a:prstGeom>
+                    <a:noFill/>
+                    <a:ln>
+                      <a:noFill/>
+                    </a:ln>
+                  </pic:spPr>
+                </pic:pic>
+              </a:graphicData>
+            </a:graphic>
+          </wp:inline>
+        </w:drawing>
+      </w:r>
+    </w:p>
+    <w:p>
+      <w:pPr>
+        <w:tabs>
+          <w:tab w:val="left" w:pos="0"/>
+        </w:tabs>
+        <w:rPr>
+          <w:noProof/>
+        </w:rPr>
+      </w:pPr>
+    </w:p>
+    <w:p>
+      <w:pPr>
+        <w:tabs>
+          <w:tab w:val="left" w:pos="0"/>
+        </w:tabs>
+        <w:rPr>
+          <w:noProof/>
+        </w:rPr>
+      </w:pPr>
+    </w:p>
+    <w:p>
+      <w:pPr>
+        <w:tabs>
+          <w:tab w:val="left" w:pos="0"/>
+        </w:tabs>
+        <w:rPr>
+          <w:noProof/>
+        </w:rPr>
+      </w:pPr>
+    </w:p>
+    <w:p>
+      <w:pPr>
+        <w:tabs>
+          <w:tab w:val="left" w:pos="0"/>
+        </w:tabs>
+        <w:rPr>
+          <w:noProof/>
+        </w:rPr>
+      </w:pPr>
+    </w:p>
+    <w:p>
+      <w:pPr>
+        <w:tabs>
+          <w:tab w:val="left" w:pos="0"/>
+        </w:tabs>
+        <w:rPr>
+          <w:noProof/>
+        </w:rPr>
+      </w:pPr>
+      <w:r>
+        <w:rPr>
+          <w:noProof/>
+        </w:rPr>
+        <w:lastRenderedPageBreak/>
+        <w:t>&gt;&gt;</w:t>
+      </w:r>
+      <w:r>
+        <w:rPr>
+          <w:noProof/>
+        </w:rPr>
+        <w:t xml:space="preserve"> </w:t>
+      </w:r>
+      <w:r>
+        <w:rPr>
+          <w:noProof/>
+        </w:rPr>
+        <w:t xml:space="preserve">fluocell_data.num_layers = </w:t>
+      </w:r>
+      <w:r>
+        <w:rPr>
+          <w:noProof/>
+        </w:rPr>
+        <w:t>3</w:t>
+      </w:r>
+      <w:r>
+        <w:rPr>
+          <w:noProof/>
+        </w:rPr>
+        <w:t>;</w:t>
+      </w:r>
+    </w:p>
+    <w:p>
+      <w:pPr>
+        <w:tabs>
+          <w:tab w:val="left" w:pos="0"/>
+        </w:tabs>
+        <w:rPr>
+          <w:noProof/>
+        </w:rPr>
+      </w:pPr>
+    </w:p>
+    <w:p>
+      <w:pPr>
+        <w:tabs>
+          <w:tab w:val="left" w:pos="0"/>
+        </w:tabs>
+        <w:rPr>
+          <w:noProof/>
+        </w:rPr>
+      </w:pPr>
+      <w:r>
+        <w:rPr>
+          <w:noProof/>
+        </w:rPr>
+        <w:t xml:space="preserve">        </w:t>
+      </w:r>
+      <w:r>
+        <w:rPr>
+          <w:noProof/>
+          <w:lang w:eastAsia="en-US"/>
+        </w:rPr>
+        <w:drawing>
+          <wp:inline distT="0" distB="0" distL="0" distR="0" wp14:anchorId="41BD4202" wp14:editId="149A20B8">
+            <wp:extent cx="2515235" cy="2875915"/>
+            <wp:effectExtent l="0" t="0" r="0" b="0"/>
+            <wp:docPr id="8" name="Picture 8"/>
+            <wp:cNvGraphicFramePr>
+              <a:graphicFrameLocks xmlns:a="http://schemas.openxmlformats.org/drawingml/2006/main" noChangeAspect="1"/>
+            </wp:cNvGraphicFramePr>
+            <a:graphic xmlns:a="http://schemas.openxmlformats.org/drawingml/2006/main">
+              <a:graphicData uri="http://schemas.openxmlformats.org/drawingml/2006/picture">
+                <pic:pic xmlns:pic="http://schemas.openxmlformats.org/drawingml/2006/picture">
+                  <pic:nvPicPr>
+                    <pic:cNvPr id="0" name="Picture 8"/>
+                    <pic:cNvPicPr>
+                      <a:picLocks noChangeAspect="1" noChangeArrowheads="1"/>
+                    </pic:cNvPicPr>
+                  </pic:nvPicPr>
+                  <pic:blipFill>
+                    <a:blip r:embed="rId31">
+                      <a:extLst>
+                        <a:ext uri="{28A0092B-C50C-407E-A947-70E740481C1C}">
+                          <a14:useLocalDpi xmlns:a14="http://schemas.microsoft.com/office/drawing/2010/main" val="0"/>
+                        </a:ext>
+                      </a:extLst>
+                    </a:blip>
+                    <a:srcRect/>
+                    <a:stretch>
+                      <a:fillRect/>
+                    </a:stretch>
+                  </pic:blipFill>
+                  <pic:spPr bwMode="auto">
+                    <a:xfrm>
+                      <a:off x="0" y="0"/>
+                      <a:ext cx="2515235" cy="2875915"/>
+                    </a:xfrm>
+                    <a:prstGeom prst="rect">
+                      <a:avLst/>
+                    </a:prstGeom>
+                    <a:noFill/>
+                    <a:ln>
+                      <a:noFill/>
+                    </a:ln>
+                  </pic:spPr>
+                </pic:pic>
+              </a:graphicData>
+            </a:graphic>
+          </wp:inline>
+        </w:drawing>
+      </w:r>
+      <w:r>
+        <w:rPr>
+          <w:noProof/>
+          <w:lang w:eastAsia="en-US"/>
+        </w:rPr>
+        <w:drawing>
+          <wp:inline distT="0" distB="0" distL="0" distR="0" wp14:anchorId="77E5EC16" wp14:editId="4A9EFF81">
+            <wp:extent cx="2515235" cy="2875915"/>
+            <wp:effectExtent l="0" t="0" r="0" b="0"/>
+            <wp:docPr id="9" name="Picture 9"/>
+            <wp:cNvGraphicFramePr>
+              <a:graphicFrameLocks xmlns:a="http://schemas.openxmlformats.org/drawingml/2006/main" noChangeAspect="1"/>
+            </wp:cNvGraphicFramePr>
+            <a:graphic xmlns:a="http://schemas.openxmlformats.org/drawingml/2006/main">
+              <a:graphicData uri="http://schemas.openxmlformats.org/drawingml/2006/picture">
+                <pic:pic xmlns:pic="http://schemas.openxmlformats.org/drawingml/2006/picture">
+                  <pic:nvPicPr>
+                    <pic:cNvPr id="0" name="Picture 9"/>
+                    <pic:cNvPicPr>
+                      <a:picLocks noChangeAspect="1" noChangeArrowheads="1"/>
+                    </pic:cNvPicPr>
+                  </pic:nvPicPr>
+                  <pic:blipFill>
+                    <a:blip r:embed="rId32">
+                      <a:extLst>
+                        <a:ext uri="{28A0092B-C50C-407E-A947-70E740481C1C}">
+                          <a14:useLocalDpi xmlns:a14="http://schemas.microsoft.com/office/drawing/2010/main" val="0"/>
+                        </a:ext>
+                      </a:extLst>
+                    </a:blip>
+                    <a:srcRect/>
+                    <a:stretch>
+                      <a:fillRect/>
+                    </a:stretch>
+                  </pic:blipFill>
+                  <pic:spPr bwMode="auto">
+                    <a:xfrm>
+                      <a:off x="0" y="0"/>
+                      <a:ext cx="2515235" cy="2875915"/>
+                    </a:xfrm>
+                    <a:prstGeom prst="rect">
+                      <a:avLst/>
+                    </a:prstGeom>
+                    <a:noFill/>
+                    <a:ln>
+                      <a:noFill/>
+                    </a:ln>
+                  </pic:spPr>
+                </pic:pic>
+              </a:graphicData>
+            </a:graphic>
+          </wp:inline>
+        </w:drawing>
+      </w:r>
     </w:p>
     <w:p>
       <w:pPr>
@@ -3911,7 +3839,19 @@
         <w:rPr>
           <w:noProof/>
         </w:rPr>
-        <w:t>The quantification output can be found in MATLAB workspace, under the variable “fluocell_data”, such as</w:t>
+        <w:t>The quantification output can be found in</w:t>
+      </w:r>
+      <w:r>
+        <w:rPr>
+          <w:noProof/>
+        </w:rPr>
+        <w:t xml:space="preserve"> the</w:t>
+      </w:r>
+      <w:r>
+        <w:rPr>
+          <w:noProof/>
+        </w:rPr>
+        <w:t xml:space="preserve"> MATLAB workspace, under the variable “fluocell_data”, such as</w:t>
       </w:r>
       <w:r>
         <w:rPr>
@@ -3984,7 +3924,13 @@
         </w:rPr>
       </w:pPr>
       <w:r>
-        <w:t>Detect cell mask. The following commands will detect a sequence of cell mask and output mask files to the subfolder output/</w:t>
+        <w:t>Detect cell mask. The following commands will detect a sequence of cell mask</w:t>
+      </w:r>
+      <w:r>
+        <w:t>s</w:t>
+      </w:r>
+      <w:r>
+        <w:t xml:space="preserve"> and output mask files to the subfolder output/</w:t>
       </w:r>
     </w:p>
     <w:p>
@@ -3998,21 +3944,11 @@
       <w:r>
         <w:t xml:space="preserve">cd </w:t>
       </w:r>
-      <w:proofErr w:type="spellStart"/>
       <w:r>
         <w:t>fluocell</w:t>
       </w:r>
-      <w:proofErr w:type="spellEnd"/>
-      <w:r>
-        <w:t>/app/</w:t>
-      </w:r>
-      <w:proofErr w:type="spellStart"/>
-      <w:r>
-        <w:t>fa_analysis</w:t>
-      </w:r>
-      <w:proofErr w:type="spellEnd"/>
-      <w:r>
-        <w:t>/</w:t>
+      <w:r>
+        <w:t>/app/fa_analysis/</w:t>
       </w:r>
     </w:p>
     <w:p>
@@ -4023,21 +3959,8 @@
       <w:r>
         <w:t xml:space="preserve">&gt;&gt; </w:t>
       </w:r>
-      <w:proofErr w:type="spellStart"/>
-      <w:r>
-        <w:t>cell_name</w:t>
-      </w:r>
-      <w:proofErr w:type="spellEnd"/>
-      <w:r>
-        <w:t xml:space="preserve"> = '</w:t>
-      </w:r>
-      <w:proofErr w:type="spellStart"/>
-      <w:r>
-        <w:t>src_pax</w:t>
-      </w:r>
-      <w:proofErr w:type="spellEnd"/>
-      <w:r>
-        <w:t>';</w:t>
+      <w:r>
+        <w:t>cell_name = 'src_pax';</w:t>
       </w:r>
     </w:p>
     <w:p>
@@ -4057,37 +3980,14 @@
       <w:r>
         <w:t xml:space="preserve"> = </w:t>
       </w:r>
-      <w:proofErr w:type="spellStart"/>
-      <w:r>
-        <w:t>sample_init_</w:t>
-      </w:r>
-      <w:proofErr w:type="gramStart"/>
-      <w:r>
-        <w:t>dat</w:t>
+      <w:r>
+        <w:t>sample_init_dat</w:t>
       </w:r>
       <w:r>
         <w:t>a</w:t>
       </w:r>
-      <w:proofErr w:type="spellEnd"/>
-      <w:r>
-        <w:t>(</w:t>
-      </w:r>
-      <w:proofErr w:type="spellStart"/>
-      <w:proofErr w:type="gramEnd"/>
-      <w:r>
-        <w:t>cell_name</w:t>
-      </w:r>
-      <w:proofErr w:type="spellEnd"/>
-      <w:r>
-        <w:t>, '</w:t>
-      </w:r>
-      <w:proofErr w:type="spellStart"/>
-      <w:r>
-        <w:t>batch_detect_cell</w:t>
-      </w:r>
-      <w:proofErr w:type="spellEnd"/>
-      <w:r>
-        <w:t>');</w:t>
+      <w:r>
+        <w:t>(cell_name, 'batch_detect_cell');</w:t>
       </w:r>
     </w:p>
     <w:p>
@@ -4103,27 +4003,14 @@
       <w:r>
         <w:t xml:space="preserve"> </w:t>
       </w:r>
-      <w:proofErr w:type="spellStart"/>
-      <w:r>
-        <w:t>batch_detect_</w:t>
-      </w:r>
-      <w:proofErr w:type="gramStart"/>
-      <w:r>
-        <w:t>cell</w:t>
-      </w:r>
-      <w:proofErr w:type="spellEnd"/>
-      <w:r>
-        <w:t>(</w:t>
-      </w:r>
-      <w:proofErr w:type="spellStart"/>
-      <w:proofErr w:type="gramEnd"/>
-      <w:r>
-        <w:t>cell_name</w:t>
-      </w:r>
-      <w:proofErr w:type="spellEnd"/>
-      <w:r>
-        <w:t>, data);</w:t>
-      </w:r>
+      <w:r>
+        <w:t>batch_detect_cell(cell_name, data);</w:t>
+      </w:r>
+    </w:p>
+    <w:p>
+      <w:pPr>
+        <w:jc w:val="both"/>
+      </w:pPr>
     </w:p>
     <w:p>
       <w:pPr>
@@ -4155,7 +4042,7 @@
                     </pic:cNvPicPr>
                   </pic:nvPicPr>
                   <pic:blipFill>
-                    <a:blip r:embed="rId30">
+                    <a:blip r:embed="rId33">
                       <a:extLst>
                         <a:ext uri="{28A0092B-C50C-407E-A947-70E740481C1C}">
                           <a14:useLocalDpi xmlns:a14="http://schemas.microsoft.com/office/drawing/2010/main" val="0"/>
@@ -4209,7 +4096,7 @@
                     </pic:cNvPicPr>
                   </pic:nvPicPr>
                   <pic:blipFill>
-                    <a:blip r:embed="rId31" cstate="print">
+                    <a:blip r:embed="rId34" cstate="print">
                       <a:extLst>
                         <a:ext uri="{28A0092B-C50C-407E-A947-70E740481C1C}">
                           <a14:useLocalDpi xmlns:a14="http://schemas.microsoft.com/office/drawing/2010/main" val="0"/>
@@ -4243,6 +4130,11 @@
     </w:p>
     <w:p>
       <w:pPr>
+        <w:jc w:val="both"/>
+      </w:pPr>
+    </w:p>
+    <w:p>
+      <w:pPr>
         <w:numPr>
           <w:ilvl w:val="0"/>
           <w:numId w:val="20"/>
@@ -4258,91 +4150,29 @@
         <w:jc w:val="both"/>
       </w:pPr>
       <w:r>
-        <w:t xml:space="preserve">&gt;&gt; </w:t>
-      </w:r>
-      <w:proofErr w:type="spellStart"/>
-      <w:r>
-        <w:t>cell_name</w:t>
-      </w:r>
-      <w:proofErr w:type="spellEnd"/>
-      <w:r>
-        <w:t xml:space="preserve"> = '</w:t>
-      </w:r>
-      <w:proofErr w:type="spellStart"/>
-      <w:r>
-        <w:t>src_pax</w:t>
-      </w:r>
-      <w:proofErr w:type="spellEnd"/>
-      <w:r>
-        <w:t>';</w:t>
-      </w:r>
-    </w:p>
-    <w:p>
-      <w:pPr>
-        <w:jc w:val="both"/>
-      </w:pPr>
-      <w:r>
-        <w:t xml:space="preserve">&gt;&gt; data = </w:t>
-      </w:r>
-      <w:proofErr w:type="spellStart"/>
-      <w:r>
-        <w:t>sample_init_</w:t>
-      </w:r>
-      <w:proofErr w:type="gramStart"/>
-      <w:r>
-        <w:t>data</w:t>
-      </w:r>
-      <w:proofErr w:type="spellEnd"/>
-      <w:r>
-        <w:t>(</w:t>
-      </w:r>
-      <w:proofErr w:type="spellStart"/>
-      <w:proofErr w:type="gramEnd"/>
-      <w:r>
-        <w:t>cell_name</w:t>
-      </w:r>
-      <w:proofErr w:type="spellEnd"/>
-      <w:r>
-        <w:t>, '</w:t>
-      </w:r>
-      <w:proofErr w:type="spellStart"/>
-      <w:r>
-        <w:t>batch_detect_fa</w:t>
-      </w:r>
-      <w:proofErr w:type="spellEnd"/>
-      <w:r>
-        <w:t>');</w:t>
-      </w:r>
-    </w:p>
-    <w:p>
-      <w:pPr>
-        <w:jc w:val="both"/>
-      </w:pPr>
-      <w:r>
-        <w:lastRenderedPageBreak/>
-        <w:t xml:space="preserve">&gt;&gt; </w:t>
-      </w:r>
-      <w:proofErr w:type="spellStart"/>
-      <w:r>
-        <w:t>batch_detect_</w:t>
-      </w:r>
-      <w:proofErr w:type="gramStart"/>
-      <w:r>
-        <w:t>fa</w:t>
-      </w:r>
-      <w:proofErr w:type="spellEnd"/>
-      <w:r>
-        <w:t>(</w:t>
-      </w:r>
-      <w:proofErr w:type="spellStart"/>
-      <w:proofErr w:type="gramEnd"/>
-      <w:r>
-        <w:t>cell_name</w:t>
-      </w:r>
-      <w:proofErr w:type="spellEnd"/>
-      <w:r>
-        <w:t>, data);</w:t>
-      </w:r>
+        <w:t>&gt;&gt; cell_name = 'src_pax';</w:t>
+      </w:r>
+    </w:p>
+    <w:p>
+      <w:pPr>
+        <w:jc w:val="both"/>
+      </w:pPr>
+      <w:r>
+        <w:t>&gt;&gt; data = sample_init_data(cell_name, 'batch_detect_fa');</w:t>
+      </w:r>
+    </w:p>
+    <w:p>
+      <w:pPr>
+        <w:jc w:val="both"/>
+      </w:pPr>
+      <w:r>
+        <w:t>&gt;&gt; batch_detect_fa(cell_name, data);</w:t>
+      </w:r>
+    </w:p>
+    <w:p>
+      <w:pPr>
+        <w:jc w:val="both"/>
+      </w:pPr>
     </w:p>
     <w:p>
       <w:pPr>
@@ -4371,7 +4201,7 @@
                     </pic:cNvPicPr>
                   </pic:nvPicPr>
                   <pic:blipFill>
-                    <a:blip r:embed="rId32">
+                    <a:blip r:embed="rId35">
                       <a:extLst>
                         <a:ext uri="{28A0092B-C50C-407E-A947-70E740481C1C}">
                           <a14:useLocalDpi xmlns:a14="http://schemas.microsoft.com/office/drawing/2010/main" val="0"/>
@@ -4420,29 +4250,13 @@
         <w:jc w:val="both"/>
       </w:pPr>
       <w:r>
-        <w:t xml:space="preserve">&gt;&gt; </w:t>
-      </w:r>
-      <w:proofErr w:type="spellStart"/>
-      <w:r>
-        <w:t>compute_fa_</w:t>
-      </w:r>
-      <w:proofErr w:type="gramStart"/>
-      <w:r>
-        <w:t>property</w:t>
-      </w:r>
-      <w:proofErr w:type="spellEnd"/>
-      <w:r>
-        <w:t>(</w:t>
-      </w:r>
-      <w:proofErr w:type="spellStart"/>
-      <w:proofErr w:type="gramEnd"/>
-      <w:r>
-        <w:t>cell_name</w:t>
-      </w:r>
-      <w:proofErr w:type="spellEnd"/>
-      <w:r>
-        <w:t>, data);</w:t>
-      </w:r>
+        <w:t>&gt;&gt; compute_fa_property(cell_name, data);</w:t>
+      </w:r>
+    </w:p>
+    <w:p>
+      <w:pPr>
+        <w:jc w:val="both"/>
+      </w:pPr>
     </w:p>
     <w:p>
       <w:pPr>
@@ -4471,7 +4285,7 @@
                     </pic:cNvPicPr>
                   </pic:nvPicPr>
                   <pic:blipFill>
-                    <a:blip r:embed="rId33">
+                    <a:blip r:embed="rId36">
                       <a:extLst>
                         <a:ext uri="{28A0092B-C50C-407E-A947-70E740481C1C}">
                           <a14:useLocalDpi xmlns:a14="http://schemas.microsoft.com/office/drawing/2010/main" val="0"/>
@@ -4525,7 +4339,7 @@
                     </pic:cNvPicPr>
                   </pic:nvPicPr>
                   <pic:blipFill>
-                    <a:blip r:embed="rId34" cstate="print">
+                    <a:blip r:embed="rId37" cstate="print">
                       <a:extLst>
                         <a:ext uri="{28A0092B-C50C-407E-A947-70E740481C1C}">
                           <a14:useLocalDpi xmlns:a14="http://schemas.microsoft.com/office/drawing/2010/main" val="0"/>
@@ -4609,39 +4423,13 @@
         <w:jc w:val="both"/>
       </w:pPr>
       <w:r>
-        <w:t xml:space="preserve">It is required that the image sequence of each cell </w:t>
-      </w:r>
-      <w:proofErr w:type="gramStart"/>
-      <w:r>
-        <w:t>is located in</w:t>
-      </w:r>
-      <w:proofErr w:type="gramEnd"/>
-      <w:r>
-        <w:t xml:space="preserve"> a separated folder. This function can be used to divide multiple position data into different folders: </w:t>
-      </w:r>
-      <w:proofErr w:type="spellStart"/>
-      <w:r>
-        <w:t>batch_sort_file_multiple_</w:t>
-      </w:r>
-      <w:proofErr w:type="gramStart"/>
-      <w:r>
-        <w:t>position</w:t>
-      </w:r>
-      <w:proofErr w:type="spellEnd"/>
-      <w:r>
-        <w:t>(</w:t>
-      </w:r>
-      <w:proofErr w:type="gramEnd"/>
-      <w:r>
-        <w:t xml:space="preserve">path, </w:t>
-      </w:r>
-      <w:proofErr w:type="spellStart"/>
-      <w:r>
-        <w:t>sub_dir</w:t>
-      </w:r>
-      <w:proofErr w:type="spellEnd"/>
-      <w:r>
-        <w:t xml:space="preserve">). </w:t>
+        <w:t xml:space="preserve">It is required that the image sequence of each cell is located in a separated folder. This function can be used to divide multiple position data into different folders: </w:t>
+      </w:r>
+      <w:r>
+        <w:t>batch_sort_file_multiple_position</w:t>
+      </w:r>
+      <w:r>
+        <w:t xml:space="preserve">(path, sub_dir). </w:t>
       </w:r>
       <w:r>
         <w:t xml:space="preserve">Note: </w:t>
@@ -4655,6 +4443,12 @@
       <w:r>
         <w:t>, which may confuse MATLAB programs.</w:t>
       </w:r>
+    </w:p>
+    <w:p>
+      <w:pPr>
+        <w:ind w:left="360"/>
+        <w:jc w:val="both"/>
+      </w:pPr>
     </w:p>
     <w:p>
       <w:pPr>
@@ -4673,17 +4467,6 @@
         <w:ind w:left="360"/>
         <w:jc w:val="both"/>
       </w:pPr>
-      <w:r>
-        <w:t xml:space="preserve">  &gt;&gt; path = 'E:\</w:t>
-      </w:r>
-      <w:proofErr w:type="spellStart"/>
-      <w:r>
-        <w:t>sof</w:t>
-      </w:r>
-      <w:proofErr w:type="spellEnd"/>
-      <w:r>
-        <w:t xml:space="preserve">\fluocell_2.1\data\migration\07_01_2010\';  </w:t>
-      </w:r>
     </w:p>
     <w:p>
       <w:pPr>
@@ -4691,18 +4474,19 @@
         <w:jc w:val="both"/>
       </w:pPr>
       <w:r>
+        <w:t xml:space="preserve">  &gt;&gt; path = 'E:\sof\fluocell_2.1\data\migration\07_01_2010\';  </w:t>
+      </w:r>
+    </w:p>
+    <w:p>
+      <w:pPr>
+        <w:ind w:left="360"/>
+        <w:jc w:val="both"/>
+      </w:pPr>
+      <w:r>
         <w:t xml:space="preserve">  </w:t>
       </w:r>
       <w:r>
-        <w:t xml:space="preserve">&gt;&gt; </w:t>
-      </w:r>
-      <w:proofErr w:type="spellStart"/>
-      <w:r>
-        <w:t>sub_dir</w:t>
-      </w:r>
-      <w:proofErr w:type="spellEnd"/>
-      <w:r>
-        <w:t xml:space="preserve"> = {'FN5\2_2\', 'FN5\2_3\', 'FN5\2_FBS10\', 'FN10\1\', 'FN20\1\'};</w:t>
+        <w:t>&gt;&gt; sub_dir = {'FN5\2_2\', 'FN5\2_3\', 'FN5\2_FBS10\', 'FN10\1\', 'FN20\1\'};</w:t>
       </w:r>
       <w:r>
         <w:t xml:space="preserve"> </w:t>
@@ -4713,34 +4497,21 @@
         <w:ind w:left="360"/>
         <w:jc w:val="both"/>
       </w:pPr>
+      <w:r>
+        <w:t xml:space="preserve">  &gt;&gt; </w:t>
+      </w:r>
+      <w:r>
+        <w:t xml:space="preserve">batch_sort_file_multiple_position </w:t>
+      </w:r>
+      <w:r>
+        <w:t>(path, sub_dir)</w:t>
+      </w:r>
     </w:p>
     <w:p>
       <w:pPr>
         <w:ind w:left="360"/>
         <w:jc w:val="both"/>
       </w:pPr>
-      <w:r>
-        <w:t xml:space="preserve">  &gt;&gt; </w:t>
-      </w:r>
-      <w:proofErr w:type="spellStart"/>
-      <w:r>
-        <w:t>batch_sort_file_multiple_position</w:t>
-      </w:r>
-      <w:proofErr w:type="spellEnd"/>
-      <w:r>
-        <w:t xml:space="preserve"> </w:t>
-      </w:r>
-      <w:r>
-        <w:t xml:space="preserve">(path, </w:t>
-      </w:r>
-      <w:proofErr w:type="spellStart"/>
-      <w:r>
-        <w:t>sub_dir</w:t>
-      </w:r>
-      <w:proofErr w:type="spellEnd"/>
-      <w:r>
-        <w:t>)</w:t>
-      </w:r>
     </w:p>
     <w:p>
       <w:pPr>
@@ -4751,15 +4522,7 @@
         <w:jc w:val="both"/>
       </w:pPr>
       <w:r>
-        <w:t xml:space="preserve">Different types of regions of interest. By default, </w:t>
-      </w:r>
-      <w:proofErr w:type="spellStart"/>
-      <w:r>
-        <w:t>fluocell</w:t>
-      </w:r>
-      <w:proofErr w:type="spellEnd"/>
-      <w:r>
-        <w:t xml:space="preserve"> allows the user to choose a region of polygonal shape which is supplied by the user. There is an additional option to choose a circular region of a fixed diameter. This can be set up in MATLAB by</w:t>
+        <w:t>Different types of regions of interest. By default, fluocell allows the user to choose a region of polygonal shape which is supplied by the user. There is an additional option to choose a circular region of a fixed diameter. This can be set up in MATLAB by</w:t>
       </w:r>
     </w:p>
     <w:p>
@@ -4767,17 +4530,6 @@
         <w:ind w:left="360"/>
         <w:jc w:val="both"/>
       </w:pPr>
-      <w:r>
-        <w:t xml:space="preserve">&gt;&gt; </w:t>
-      </w:r>
-      <w:proofErr w:type="spellStart"/>
-      <w:r>
-        <w:t>fluocell_data.roi_type</w:t>
-      </w:r>
-      <w:proofErr w:type="spellEnd"/>
-      <w:r>
-        <w:t xml:space="preserve"> = ‘circle with fixed diameter’;</w:t>
-      </w:r>
     </w:p>
     <w:p>
       <w:pPr>
@@ -4785,15 +4537,7 @@
         <w:jc w:val="both"/>
       </w:pPr>
       <w:r>
-        <w:t xml:space="preserve">&gt;&gt; </w:t>
-      </w:r>
-      <w:proofErr w:type="spellStart"/>
-      <w:r>
-        <w:t>fluocell_data.roi_diameter</w:t>
-      </w:r>
-      <w:proofErr w:type="spellEnd"/>
-      <w:r>
-        <w:t xml:space="preserve"> = 100;</w:t>
+        <w:t>&gt;&gt; fluocell_data.roi_type = ‘circle with fixed diameter’;</w:t>
       </w:r>
     </w:p>
     <w:p>
@@ -4802,23 +4546,7 @@
         <w:jc w:val="both"/>
       </w:pPr>
       <w:r>
-        <w:t xml:space="preserve">If you want to switch back to a polygon region, simply remove the </w:t>
-      </w:r>
-      <w:proofErr w:type="spellStart"/>
-      <w:r>
-        <w:t>roi.mat</w:t>
-      </w:r>
-      <w:proofErr w:type="spellEnd"/>
-      <w:r>
-        <w:t xml:space="preserve"> file from the </w:t>
-      </w:r>
-      <w:proofErr w:type="spellStart"/>
-      <w:r>
-        <w:t>ourput</w:t>
-      </w:r>
-      <w:proofErr w:type="spellEnd"/>
-      <w:r>
-        <w:t>/ folder and set:</w:t>
+        <w:t>&gt;&gt; fluocell_data.roi_diameter = 100;</w:t>
       </w:r>
     </w:p>
     <w:p>
@@ -4826,18 +4554,6 @@
         <w:ind w:left="360"/>
         <w:jc w:val="both"/>
       </w:pPr>
-      <w:r>
-        <w:lastRenderedPageBreak/>
-        <w:t xml:space="preserve">&gt;&gt; </w:t>
-      </w:r>
-      <w:proofErr w:type="spellStart"/>
-      <w:r>
-        <w:t>fluocell_data.roi_type</w:t>
-      </w:r>
-      <w:proofErr w:type="spellEnd"/>
-      <w:r>
-        <w:t xml:space="preserve"> = ‘any’;</w:t>
-      </w:r>
     </w:p>
     <w:p>
       <w:pPr>
@@ -4845,15 +4561,43 @@
         <w:jc w:val="both"/>
       </w:pPr>
       <w:r>
-        <w:t xml:space="preserve">&gt;&gt; </w:t>
-      </w:r>
-      <w:proofErr w:type="spellStart"/>
-      <w:r>
-        <w:t>fluocell_data.roi_diameter</w:t>
-      </w:r>
-      <w:proofErr w:type="spellEnd"/>
-      <w:r>
-        <w:t xml:space="preserve"> = 0;</w:t>
+        <w:t>If you want to switch back to a polygon</w:t>
+      </w:r>
+      <w:r>
+        <w:t>al</w:t>
+      </w:r>
+      <w:r>
+        <w:t xml:space="preserve"> region, simply remove the roi.mat file from the ou</w:t>
+      </w:r>
+      <w:r>
+        <w:t>t</w:t>
+      </w:r>
+      <w:r>
+        <w:t>put/ folder and set:</w:t>
+      </w:r>
+    </w:p>
+    <w:p>
+      <w:pPr>
+        <w:ind w:left="360"/>
+        <w:jc w:val="both"/>
+      </w:pPr>
+    </w:p>
+    <w:p>
+      <w:pPr>
+        <w:ind w:left="360"/>
+        <w:jc w:val="both"/>
+      </w:pPr>
+      <w:r>
+        <w:t>&gt;&gt; fluocell_data.roi_type = ‘any’;</w:t>
+      </w:r>
+    </w:p>
+    <w:p>
+      <w:pPr>
+        <w:ind w:left="360"/>
+        <w:jc w:val="both"/>
+      </w:pPr>
+      <w:r>
+        <w:t>&gt;&gt; fluocell_data.roi_diameter = 0;</w:t>
       </w:r>
     </w:p>
     <w:p>
@@ -4880,7 +4624,22 @@
           <w:b/>
           <w:u w:val="single"/>
         </w:rPr>
-        <w:t xml:space="preserve">Frequent </w:t>
+        <w:t>Frequent</w:t>
+      </w:r>
+      <w:r>
+        <w:rPr>
+          <w:b/>
+          <w:u w:val="single"/>
+        </w:rPr>
+        <w:t>ly</w:t>
+      </w:r>
+      <w:r>
+        <w:rPr>
+          <w:rFonts w:hint="eastAsia"/>
+          <w:b/>
+          <w:u w:val="single"/>
+        </w:rPr>
+        <w:t xml:space="preserve"> </w:t>
       </w:r>
       <w:r>
         <w:rPr>
@@ -4912,45 +4671,40 @@
           <w:i/>
           <w:u w:val="single"/>
         </w:rPr>
-        <w:t xml:space="preserve">What is the channel patterns and time frame pattern for the images obtained using software other than </w:t>
-      </w:r>
-      <w:proofErr w:type="spellStart"/>
-      <w:proofErr w:type="gramStart"/>
+        <w:t>How</w:t>
+      </w:r>
       <w:r>
         <w:rPr>
           <w:i/>
           <w:u w:val="single"/>
         </w:rPr>
-        <w:t>metamorph</w:t>
-      </w:r>
-      <w:proofErr w:type="spellEnd"/>
+        <w:t xml:space="preserve"> </w:t>
+      </w:r>
       <w:r>
         <w:rPr>
           <w:i/>
           <w:u w:val="single"/>
         </w:rPr>
-        <w:t>.</w:t>
-      </w:r>
-      <w:proofErr w:type="gramEnd"/>
-    </w:p>
-    <w:p>
+        <w:t>are</w:t>
+      </w:r>
       <w:r>
         <w:rPr>
           <w:i/>
           <w:u w:val="single"/>
         </w:rPr>
+        <w:t xml:space="preserve"> the channel patterns and time frame pattern for the images obtained using software other than metamorph.</w:t>
+      </w:r>
+    </w:p>
+    <w:p>
+      <w:r>
+        <w:rPr>
+          <w:i/>
+          <w:u w:val="single"/>
+        </w:rPr>
         <w:t>Answer:</w:t>
       </w:r>
       <w:r>
-        <w:t xml:space="preserve"> The channel patterns and time frame pattern are provided by the user to help Fluocell to recognize the donor and acceptor image files. The default values will work for the image files obtained from out Nikon microscope via </w:t>
-      </w:r>
-      <w:proofErr w:type="spellStart"/>
-      <w:r>
-        <w:t>metamorph</w:t>
-      </w:r>
-      <w:proofErr w:type="spellEnd"/>
-      <w:r>
-        <w:t xml:space="preserve">. For example, the image files have the names such as fret11.001, fret11.002, …, fret12.001, fret12.002 etc. </w:t>
+        <w:t xml:space="preserve"> The channel patterns and time frame pattern are provided by the user to help Fluocell to recognize the donor and acceptor image files. The default values will work for the image files obtained from out Nikon microscope via metamorph. For example, the image files have the names such as fret11.001, fret11.002, …, fret12.001, fret12.002 etc. </w:t>
       </w:r>
     </w:p>
     <w:p>
@@ -4958,15 +4712,7 @@
         <w:t>The first channel pattern</w:t>
       </w:r>
       <w:r>
-        <w:t>: fret</w:t>
-      </w:r>
-      <w:proofErr w:type="gramStart"/>
-      <w:r>
-        <w:t>11 ;</w:t>
-      </w:r>
-      <w:proofErr w:type="gramEnd"/>
-      <w:r>
-        <w:t xml:space="preserve"> the second channel pattern: fret12; the time frame pattern: {‘001’, ‘%03d’}</w:t>
+        <w:t>: fret11 ; the second channel pattern: fret12; the time frame pattern: {‘001’, ‘%03d’}</w:t>
       </w:r>
       <w:r>
         <w:t>, where the pattern string ‘%03d’ follows the convention in C++ or MATLAB, meaning an integer of 3 digits padded by 0</w:t>
@@ -4975,58 +4721,10 @@
         <w:t xml:space="preserve">. And the string ‘001’ should match the first donor image file that you click when opening the image. </w:t>
       </w:r>
       <w:r>
-        <w:t xml:space="preserve">In another example, the image files have the names such as cfp_t1.tiff, cfp_t2.tiff, …, yfp_t1, yfp_t2 </w:t>
-      </w:r>
-      <w:proofErr w:type="gramStart"/>
-      <w:r>
-        <w:t>etc..</w:t>
-      </w:r>
-      <w:proofErr w:type="gramEnd"/>
-      <w:r>
-        <w:t xml:space="preserve"> The first channel pattern: </w:t>
-      </w:r>
-      <w:proofErr w:type="spellStart"/>
-      <w:r>
-        <w:t>cfp</w:t>
-      </w:r>
-      <w:proofErr w:type="spellEnd"/>
-      <w:r>
-        <w:t xml:space="preserve">; the second channel pattern: </w:t>
-      </w:r>
-      <w:proofErr w:type="spellStart"/>
-      <w:r>
-        <w:t>yfp</w:t>
-      </w:r>
-      <w:proofErr w:type="spellEnd"/>
-      <w:r>
-        <w:t xml:space="preserve">; the time frame </w:t>
-      </w:r>
-      <w:proofErr w:type="gramStart"/>
-      <w:r>
-        <w:t>pattern:{</w:t>
-      </w:r>
-      <w:proofErr w:type="gramEnd"/>
-      <w:r>
-        <w:t>‘t01’, ‘</w:t>
-      </w:r>
-      <w:proofErr w:type="spellStart"/>
-      <w:r>
-        <w:t>t%d</w:t>
-      </w:r>
-      <w:proofErr w:type="spellEnd"/>
-      <w:r>
-        <w:t>’</w:t>
-      </w:r>
-      <w:r>
-        <w:t>}, where ‘</w:t>
-      </w:r>
-      <w:proofErr w:type="spellStart"/>
-      <w:r>
-        <w:t>t%d</w:t>
-      </w:r>
-      <w:proofErr w:type="spellEnd"/>
-      <w:r>
-        <w:t>’ means the letter ‘t’ followed by an integer.</w:t>
+        <w:t>In another example, the image files have the names such as cfp_t1.tiff, cfp_t2.tiff, …, yfp_t1, yfp_t2 etc.. The first channel pattern: cfp; the second channel pattern: yfp; the time frame pattern:{‘t01’, ‘t%d’</w:t>
+      </w:r>
+      <w:r>
+        <w:t>}, where ‘t%d’ means the letter ‘t’ followed by an integer.</w:t>
       </w:r>
     </w:p>
     <w:p/>
@@ -5094,7 +4792,16 @@
         <w:rPr>
           <w:rFonts w:hint="eastAsia"/>
         </w:rPr>
-        <w:t xml:space="preserve"> The Fluocell software use </w:t>
+        <w:t xml:space="preserve"> The Fluocell software use</w:t>
+      </w:r>
+      <w:r>
+        <w:t>s the</w:t>
+      </w:r>
+      <w:r>
+        <w:rPr>
+          <w:rFonts w:hint="eastAsia"/>
+        </w:rPr>
+        <w:t xml:space="preserve"> </w:t>
       </w:r>
       <w:r>
         <w:t>“</w:t>
@@ -5112,12 +4819,21 @@
         <w:rPr>
           <w:rFonts w:hint="eastAsia"/>
         </w:rPr>
-        <w:t xml:space="preserve"> submitted by user</w:t>
+        <w:t xml:space="preserve"> submitted by </w:t>
+      </w:r>
+      <w:r>
+        <w:t xml:space="preserve">the </w:t>
       </w:r>
       <w:r>
         <w:rPr>
           <w:rFonts w:hint="eastAsia"/>
         </w:rPr>
+        <w:t>user</w:t>
+      </w:r>
+      <w:r>
+        <w:rPr>
+          <w:rFonts w:hint="eastAsia"/>
+        </w:rPr>
         <w:t xml:space="preserve"> to recognize </w:t>
       </w:r>
       <w:r>
@@ -5223,12 +4939,39 @@
         <w:rPr>
           <w:rFonts w:hint="eastAsia"/>
         </w:rPr>
-        <w:t xml:space="preserve"> fret18_t1.TIF. In this case, Fluocell will think the next file in the time sequence as</w:t>
+        <w:t xml:space="preserve"> </w:t>
+      </w:r>
+      <w:r>
+        <w:t xml:space="preserve">thr image has the file name pattern </w:t>
       </w:r>
       <w:r>
         <w:rPr>
           <w:rFonts w:hint="eastAsia"/>
         </w:rPr>
+        <w:t>fret18_t1.TIF</w:t>
+      </w:r>
+      <w:r>
+        <w:t xml:space="preserve">, </w:t>
+      </w:r>
+      <w:r>
+        <w:rPr>
+          <w:rFonts w:hint="eastAsia"/>
+        </w:rPr>
+        <w:t xml:space="preserve">Fluocell will </w:t>
+      </w:r>
+      <w:r>
+        <w:t>process</w:t>
+      </w:r>
+      <w:r>
+        <w:rPr>
+          <w:rFonts w:hint="eastAsia"/>
+        </w:rPr>
+        <w:t xml:space="preserve"> the next file in the time sequence as</w:t>
+      </w:r>
+      <w:r>
+        <w:rPr>
+          <w:rFonts w:hint="eastAsia"/>
+        </w:rPr>
         <w:t xml:space="preserve"> fret28_t2.TIF by replacing</w:t>
       </w:r>
       <w:r>
@@ -5238,6 +4981,9 @@
         <w:t xml:space="preserve"> </w:t>
       </w:r>
       <w:r>
+        <w:t xml:space="preserve">the </w:t>
+      </w:r>
+      <w:r>
         <w:t>‘</w:t>
       </w:r>
       <w:r>
@@ -5265,27 +5011,43 @@
         <w:t xml:space="preserve">two places </w:t>
       </w:r>
       <w:r>
+        <w:t xml:space="preserve">in </w:t>
+      </w:r>
+      <w:r>
         <w:t>the</w:t>
       </w:r>
       <w:r>
         <w:rPr>
           <w:rFonts w:hint="eastAsia"/>
         </w:rPr>
-        <w:t xml:space="preserve"> file name. </w:t>
-      </w:r>
-      <w:proofErr w:type="gramStart"/>
+        <w:t xml:space="preserve"> file name. In order to fix this problem, the file name pattern need</w:t>
+      </w:r>
+      <w:r>
+        <w:t>s</w:t>
+      </w:r>
       <w:r>
         <w:rPr>
           <w:rFonts w:hint="eastAsia"/>
         </w:rPr>
-        <w:t>In order to</w:t>
-      </w:r>
-      <w:proofErr w:type="gramEnd"/>
+        <w:t xml:space="preserve"> to be defined as {</w:t>
+      </w:r>
+      <w:r>
+        <w:t>‘</w:t>
+      </w:r>
       <w:r>
         <w:rPr>
           <w:rFonts w:hint="eastAsia"/>
         </w:rPr>
-        <w:t xml:space="preserve"> fix this problem, the file name pattern need to be defined as {</w:t>
+        <w:t>_t1</w:t>
+      </w:r>
+      <w:r>
+        <w:t>’</w:t>
+      </w:r>
+      <w:r>
+        <w:rPr>
+          <w:rFonts w:hint="eastAsia"/>
+        </w:rPr>
+        <w:t xml:space="preserve">, </w:t>
       </w:r>
       <w:r>
         <w:t>‘</w:t>
@@ -5294,34 +5056,8 @@
         <w:rPr>
           <w:rFonts w:hint="eastAsia"/>
         </w:rPr>
-        <w:t>_t1</w:t>
-      </w:r>
-      <w:r>
-        <w:t>’</w:t>
-      </w:r>
-      <w:r>
-        <w:rPr>
-          <w:rFonts w:hint="eastAsia"/>
-        </w:rPr>
-        <w:t xml:space="preserve">, </w:t>
-      </w:r>
-      <w:r>
-        <w:t>‘</w:t>
-      </w:r>
-      <w:r>
-        <w:rPr>
-          <w:rFonts w:hint="eastAsia"/>
-        </w:rPr>
-        <w:t>_</w:t>
-      </w:r>
-      <w:proofErr w:type="spellStart"/>
-      <w:r>
-        <w:rPr>
-          <w:rFonts w:hint="eastAsia"/>
-        </w:rPr>
-        <w:t>t%d</w:t>
-      </w:r>
-      <w:proofErr w:type="spellEnd"/>
+        <w:t>_t%d</w:t>
+      </w:r>
       <w:r>
         <w:t>’</w:t>
       </w:r>
@@ -5419,12 +5155,31 @@
           <w:u w:val="single"/>
         </w:rPr>
       </w:pPr>
-      <w:r>
+    </w:p>
+    <w:p>
+      <w:pPr>
         <w:rPr>
           <w:b/>
           <w:i/>
           <w:u w:val="single"/>
         </w:rPr>
+      </w:pPr>
+    </w:p>
+    <w:p>
+      <w:pPr>
+        <w:rPr>
+          <w:b/>
+          <w:i/>
+          <w:u w:val="single"/>
+        </w:rPr>
+      </w:pPr>
+      <w:r>
+        <w:rPr>
+          <w:b/>
+          <w:i/>
+          <w:u w:val="single"/>
+        </w:rPr>
+        <w:lastRenderedPageBreak/>
         <w:t>Installation and Usage</w:t>
       </w:r>
     </w:p>
@@ -5432,13 +5187,11 @@
       <w:r>
         <w:t xml:space="preserve">Download and install </w:t>
       </w:r>
-      <w:proofErr w:type="spellStart"/>
-      <w:r>
-        <w:t>fluocell</w:t>
-      </w:r>
-      <w:proofErr w:type="spellEnd"/>
-      <w:r>
-        <w:t xml:space="preserve"> either in the folder C:/Program Files/ or a local user folder. To Open Fluocell:</w:t>
+      <w:r>
+        <w:t>F</w:t>
+      </w:r>
+      <w:r>
+        <w:t>luocell either in the folder C:/Program Files/ or a local user folder. To Open Fluocell:</w:t>
       </w:r>
     </w:p>
     <w:p>
@@ -5493,23 +5246,26 @@
         </w:numPr>
       </w:pPr>
       <w:r>
-        <w:t>Enter “</w:t>
-      </w:r>
-      <w:proofErr w:type="spellStart"/>
-      <w:r>
-        <w:t>sudo</w:t>
-      </w:r>
-      <w:proofErr w:type="spellEnd"/>
-      <w:r>
-        <w:t xml:space="preserve"> java –jar fluocellJava.jar.” A window should appear and a new session of MATLAB should launch.</w:t>
-      </w:r>
-    </w:p>
-    <w:p>
-      <w:pPr>
-        <w:jc w:val="both"/>
-      </w:pPr>
-      <w:r>
-        <w:t xml:space="preserve">For future convenient usage, please make a shortcut of the executable file “fluocellJava.jar” at the desktop. If MATLAB does not launch when “fluocellJava.jar” is executed, the </w:t>
+        <w:t>Enter “sudo java –jar fluocellJava.jar.” A window should appear and a new session of MATLAB should launch.</w:t>
+      </w:r>
+    </w:p>
+    <w:p>
+      <w:pPr>
+        <w:ind w:left="1440"/>
+      </w:pPr>
+    </w:p>
+    <w:p>
+      <w:pPr>
+        <w:jc w:val="both"/>
+      </w:pPr>
+      <w:r>
+        <w:t xml:space="preserve">For future convenient usage, please make a shortcut of the executable file “fluocellJava.jar” </w:t>
+      </w:r>
+      <w:r>
+        <w:t xml:space="preserve">and move it to </w:t>
+      </w:r>
+      <w:r>
+        <w:t xml:space="preserve">the desktop. If MATLAB does not launch when “fluocellJava.jar” is executed, the </w:t>
       </w:r>
       <w:r>
         <w:t>location</w:t>
@@ -5547,289 +5303,209 @@
         </w:rPr>
         <w:t xml:space="preserve">In the </w:t>
       </w:r>
-      <w:proofErr w:type="spellStart"/>
+      <w:r>
+        <w:t>fluocell/src/gui/java/</w:t>
+      </w:r>
+      <w:r>
+        <w:rPr>
+          <w:rFonts w:hint="eastAsia"/>
+        </w:rPr>
+        <w:t xml:space="preserve"> folder, </w:t>
+      </w:r>
+      <w:r>
+        <w:t>make a copy</w:t>
+      </w:r>
+      <w:r>
+        <w:rPr>
+          <w:rFonts w:hint="eastAsia"/>
+        </w:rPr>
+        <w:t xml:space="preserve"> from </w:t>
+      </w:r>
+      <w:r>
+        <w:t>“</w:t>
+      </w:r>
+      <w:r>
+        <w:t>win-</w:t>
+      </w:r>
+      <w:r>
+        <w:rPr>
+          <w:rFonts w:hint="eastAsia"/>
+        </w:rPr>
+        <w:t>default.property</w:t>
+      </w:r>
+      <w:r>
+        <w:t>”</w:t>
+      </w:r>
+      <w:r>
+        <w:t xml:space="preserve"> (“</w:t>
+      </w:r>
+      <w:r>
+        <w:t>mac-default</w:t>
+      </w:r>
+      <w:r>
+        <w:t>.property” on Mac)</w:t>
+      </w:r>
+      <w:r>
+        <w:rPr>
+          <w:rFonts w:hint="eastAsia"/>
+        </w:rPr>
+        <w:t xml:space="preserve"> to </w:t>
+      </w:r>
+      <w:r>
+        <w:t>“</w:t>
+      </w:r>
+      <w:r>
+        <w:rPr>
+          <w:rFonts w:hint="eastAsia"/>
+        </w:rPr>
+        <w:t>default.property</w:t>
+      </w:r>
+      <w:r>
+        <w:t>”;</w:t>
+      </w:r>
+      <w:r>
+        <w:rPr>
+          <w:rFonts w:hint="eastAsia"/>
+        </w:rPr>
+        <w:t xml:space="preserve"> (2) </w:t>
+      </w:r>
+      <w:r>
+        <w:t>O</w:t>
+      </w:r>
+      <w:r>
+        <w:t xml:space="preserve">pen </w:t>
+      </w:r>
+      <w:r>
+        <w:t xml:space="preserve">the </w:t>
+      </w:r>
+      <w:r>
+        <w:t>“default.property</w:t>
+      </w:r>
+      <w:r>
+        <w:t xml:space="preserve">” </w:t>
+      </w:r>
+      <w:r>
+        <w:t xml:space="preserve">file </w:t>
+      </w:r>
+      <w:r>
+        <w:t>with a text editor, and after “matlablocation=” enter the path to the MATLAB exec</w:t>
+      </w:r>
+      <w:r>
+        <w:t>utable</w:t>
+      </w:r>
+      <w:r>
+        <w:t xml:space="preserve">. In Windows, use double backslashes(\\) between directories, since a single backslash is the escape key (e.g. </w:t>
+      </w:r>
+    </w:p>
+    <w:p>
+      <w:pPr>
+        <w:jc w:val="both"/>
+      </w:pPr>
+      <w:r>
+        <w:t xml:space="preserve">“matlablocation=C\:\\Program Files\\MATLAB\\2013a\\bin\\matlab.exe”). </w:t>
+      </w:r>
+    </w:p>
+    <w:p>
+      <w:pPr>
+        <w:jc w:val="both"/>
+      </w:pPr>
+    </w:p>
+    <w:p>
+      <w:pPr>
+        <w:jc w:val="both"/>
+      </w:pPr>
+      <w:r>
+        <w:t xml:space="preserve">In MATLAB, add the </w:t>
+      </w:r>
+      <w:r>
+        <w:t>F</w:t>
+      </w:r>
+      <w:r>
+        <w:t xml:space="preserve">luocell programs to the searching path. </w:t>
+      </w:r>
+    </w:p>
+    <w:p>
+      <w:pPr>
+        <w:jc w:val="both"/>
+      </w:pPr>
+    </w:p>
+    <w:p>
+      <w:pPr>
+        <w:jc w:val="both"/>
+      </w:pPr>
+      <w:r>
+        <w:t xml:space="preserve">&gt;&gt; File </w:t>
+      </w:r>
+      <w:r>
+        <w:sym w:font="Wingdings" w:char="F0E0"/>
+      </w:r>
+      <w:r>
+        <w:t xml:space="preserve"> Set Path </w:t>
+      </w:r>
+      <w:r>
+        <w:sym w:font="Wingdings" w:char="F0E0"/>
+      </w:r>
+      <w:r>
+        <w:t xml:space="preserve"> Add </w:t>
+      </w:r>
+      <w:r>
+        <w:t xml:space="preserve">with Subfolder </w:t>
+      </w:r>
+      <w:r>
+        <w:sym w:font="Wingdings" w:char="F0E0"/>
+      </w:r>
+      <w:r>
+        <w:t xml:space="preserve"> double click the f</w:t>
+      </w:r>
+      <w:r>
+        <w:t>iles</w:t>
+      </w:r>
+      <w:r>
+        <w:t xml:space="preserve"> to add </w:t>
+      </w:r>
+      <w:r>
+        <w:sym w:font="Wingdings" w:char="F0E0"/>
+      </w:r>
+      <w:r>
+        <w:t xml:space="preserve"> </w:t>
+      </w:r>
       <w:r>
         <w:t>fluocell</w:t>
       </w:r>
-      <w:proofErr w:type="spellEnd"/>
       <w:r>
         <w:t>/</w:t>
       </w:r>
-      <w:proofErr w:type="spellStart"/>
+      <w:r>
+        <w:t>app</w:t>
+      </w:r>
+      <w:r>
+        <w:t>/</w:t>
+      </w:r>
+      <w:r>
+        <w:t xml:space="preserve"> and fluocell</w:t>
+      </w:r>
+      <w:r>
+        <w:t>/</w:t>
+      </w:r>
       <w:r>
         <w:t>src</w:t>
       </w:r>
-      <w:proofErr w:type="spellEnd"/>
       <w:r>
         <w:t>/</w:t>
       </w:r>
-      <w:proofErr w:type="spellStart"/>
-      <w:r>
-        <w:t>gui</w:t>
-      </w:r>
-      <w:proofErr w:type="spellEnd"/>
-      <w:r>
-        <w:t>/java/</w:t>
-      </w:r>
-      <w:r>
-        <w:rPr>
-          <w:rFonts w:hint="eastAsia"/>
-        </w:rPr>
-        <w:t xml:space="preserve"> folder, </w:t>
-      </w:r>
-      <w:r>
-        <w:lastRenderedPageBreak/>
-        <w:t>make a copy</w:t>
-      </w:r>
-      <w:r>
-        <w:rPr>
-          <w:rFonts w:hint="eastAsia"/>
-        </w:rPr>
-        <w:t xml:space="preserve"> from </w:t>
-      </w:r>
-      <w:r>
-        <w:t>“</w:t>
-      </w:r>
-      <w:r>
-        <w:t>win-</w:t>
-      </w:r>
-      <w:proofErr w:type="spellStart"/>
-      <w:proofErr w:type="gramStart"/>
-      <w:r>
-        <w:rPr>
-          <w:rFonts w:hint="eastAsia"/>
-        </w:rPr>
-        <w:t>default.property</w:t>
-      </w:r>
-      <w:proofErr w:type="spellEnd"/>
-      <w:proofErr w:type="gramEnd"/>
-      <w:r>
-        <w:t>”</w:t>
-      </w:r>
-      <w:r>
-        <w:t xml:space="preserve"> (“</w:t>
-      </w:r>
-      <w:r>
-        <w:t>mac-</w:t>
-      </w:r>
-      <w:proofErr w:type="spellStart"/>
-      <w:r>
-        <w:t>default</w:t>
-      </w:r>
-      <w:r>
-        <w:t>.property</w:t>
-      </w:r>
-      <w:proofErr w:type="spellEnd"/>
-      <w:r>
-        <w:t>” on Mac)</w:t>
-      </w:r>
-      <w:r>
-        <w:rPr>
-          <w:rFonts w:hint="eastAsia"/>
-        </w:rPr>
-        <w:t xml:space="preserve"> to </w:t>
-      </w:r>
-      <w:r>
-        <w:t>“</w:t>
-      </w:r>
-      <w:proofErr w:type="spellStart"/>
-      <w:r>
-        <w:rPr>
-          <w:rFonts w:hint="eastAsia"/>
-        </w:rPr>
-        <w:t>default.property</w:t>
-      </w:r>
-      <w:proofErr w:type="spellEnd"/>
-      <w:r>
-        <w:t>”;</w:t>
-      </w:r>
-      <w:r>
-        <w:rPr>
-          <w:rFonts w:hint="eastAsia"/>
-        </w:rPr>
-        <w:t xml:space="preserve"> (2) </w:t>
-      </w:r>
-      <w:r>
-        <w:t>O</w:t>
-      </w:r>
-      <w:r>
-        <w:t>pen “</w:t>
-      </w:r>
-      <w:proofErr w:type="spellStart"/>
-      <w:r>
-        <w:t>default.property</w:t>
-      </w:r>
-      <w:proofErr w:type="spellEnd"/>
-      <w:r>
-        <w:t xml:space="preserve">” </w:t>
-      </w:r>
-      <w:r>
-        <w:t xml:space="preserve">file </w:t>
-      </w:r>
-      <w:r>
-        <w:t>with a text editor, and after “</w:t>
-      </w:r>
-      <w:proofErr w:type="spellStart"/>
-      <w:r>
-        <w:t>matlablocation</w:t>
-      </w:r>
-      <w:proofErr w:type="spellEnd"/>
-      <w:r>
-        <w:t>=” enter the path to the MATLAB exec</w:t>
-      </w:r>
-      <w:r>
-        <w:t>utable</w:t>
-      </w:r>
-      <w:r>
-        <w:t xml:space="preserve">. In Windows, use double </w:t>
-      </w:r>
-      <w:proofErr w:type="gramStart"/>
-      <w:r>
-        <w:t>backslashes(</w:t>
-      </w:r>
-      <w:proofErr w:type="gramEnd"/>
-      <w:r>
-        <w:t xml:space="preserve">\\) between directories, since a single backslash is the escape key (e.g. </w:t>
-      </w:r>
-    </w:p>
-    <w:p>
-      <w:pPr>
-        <w:jc w:val="both"/>
-      </w:pPr>
-      <w:r>
-        <w:t>“</w:t>
-      </w:r>
-      <w:proofErr w:type="spellStart"/>
-      <w:r>
-        <w:t>matlablocation</w:t>
-      </w:r>
-      <w:proofErr w:type="spellEnd"/>
-      <w:r>
-        <w:t>=C</w:t>
-      </w:r>
-      <w:proofErr w:type="gramStart"/>
-      <w:r>
-        <w:t>\:\\Program</w:t>
-      </w:r>
-      <w:proofErr w:type="gramEnd"/>
-      <w:r>
-        <w:t xml:space="preserve"> Files\\MATLAB\\2013a\\bin\\matlab.exe”). </w:t>
-      </w:r>
-    </w:p>
-    <w:p>
-      <w:pPr>
-        <w:jc w:val="both"/>
-      </w:pPr>
-    </w:p>
-    <w:p>
-      <w:pPr>
-        <w:jc w:val="both"/>
-      </w:pPr>
-      <w:r>
-        <w:t xml:space="preserve">In MATLAB, add the </w:t>
-      </w:r>
-      <w:proofErr w:type="spellStart"/>
-      <w:r>
-        <w:t>fluocell</w:t>
-      </w:r>
-      <w:proofErr w:type="spellEnd"/>
-      <w:r>
-        <w:t xml:space="preserve"> programs to the searching path. </w:t>
-      </w:r>
-    </w:p>
-    <w:p>
-      <w:pPr>
-        <w:jc w:val="both"/>
-      </w:pPr>
-    </w:p>
-    <w:p>
-      <w:pPr>
-        <w:jc w:val="both"/>
-      </w:pPr>
-      <w:r>
-        <w:t xml:space="preserve">&gt;&gt; File </w:t>
+      <w:r>
+        <w:t xml:space="preserve"> </w:t>
       </w:r>
       <w:r>
         <w:sym w:font="Wingdings" w:char="F0E0"/>
       </w:r>
       <w:r>
-        <w:t xml:space="preserve"> Set Path </w:t>
-      </w:r>
-      <w:r>
-        <w:sym w:font="Wingdings" w:char="F0E0"/>
-      </w:r>
-      <w:r>
-        <w:t xml:space="preserve"> Add </w:t>
-      </w:r>
-      <w:r>
-        <w:t xml:space="preserve">with Subfolder </w:t>
-      </w:r>
-      <w:r>
-        <w:sym w:font="Wingdings" w:char="F0E0"/>
-      </w:r>
-      <w:r>
-        <w:t xml:space="preserve"> double click the folds to add </w:t>
-      </w:r>
-      <w:r>
-        <w:sym w:font="Wingdings" w:char="F0E0"/>
-      </w:r>
-      <w:r>
-        <w:t xml:space="preserve"> </w:t>
-      </w:r>
-      <w:proofErr w:type="spellStart"/>
-      <w:r>
-        <w:t>fluocell</w:t>
-      </w:r>
-      <w:proofErr w:type="spellEnd"/>
-      <w:r>
-        <w:t>/</w:t>
-      </w:r>
-      <w:r>
-        <w:t>app</w:t>
-      </w:r>
-      <w:r>
-        <w:t>/</w:t>
-      </w:r>
-      <w:r>
-        <w:t xml:space="preserve"> and </w:t>
-      </w:r>
-      <w:proofErr w:type="spellStart"/>
-      <w:r>
-        <w:t>fluocell</w:t>
-      </w:r>
-      <w:proofErr w:type="spellEnd"/>
-      <w:r>
-        <w:t>/</w:t>
-      </w:r>
-      <w:proofErr w:type="spellStart"/>
-      <w:r>
-        <w:t>src</w:t>
-      </w:r>
-      <w:proofErr w:type="spellEnd"/>
-      <w:r>
-        <w:t>/</w:t>
-      </w:r>
-      <w:r>
-        <w:t xml:space="preserve"> </w:t>
-      </w:r>
-      <w:r>
-        <w:sym w:font="Wingdings" w:char="F0E0"/>
-      </w:r>
-      <w:r>
         <w:t xml:space="preserve"> Save </w:t>
       </w:r>
     </w:p>
     <w:p>
       <w:r>
-        <w:t xml:space="preserve">The resulting </w:t>
-      </w:r>
-      <w:proofErr w:type="spellStart"/>
-      <w:r>
-        <w:t>pathdef.m</w:t>
-      </w:r>
-      <w:proofErr w:type="spellEnd"/>
-      <w:r>
-        <w:t xml:space="preserve"> file should be saved either to its default location </w:t>
+        <w:t xml:space="preserve">The resulting pathdef.m file should be saved either to its default location </w:t>
       </w:r>
       <w:r>
         <w:t xml:space="preserve">(MATLAB/toolbox/local/) </w:t>
@@ -5841,31 +5517,7 @@
         <w:t xml:space="preserve">the </w:t>
       </w:r>
       <w:r>
-        <w:t xml:space="preserve">same directory as “fluocell.jar” (usually in </w:t>
-      </w:r>
-      <w:proofErr w:type="spellStart"/>
-      <w:r>
-        <w:t>fluocell</w:t>
-      </w:r>
-      <w:proofErr w:type="spellEnd"/>
-      <w:r>
-        <w:t>/</w:t>
-      </w:r>
-      <w:proofErr w:type="spellStart"/>
-      <w:r>
-        <w:t>src</w:t>
-      </w:r>
-      <w:proofErr w:type="spellEnd"/>
-      <w:r>
-        <w:t>/</w:t>
-      </w:r>
-      <w:proofErr w:type="spellStart"/>
-      <w:r>
-        <w:t>gui</w:t>
-      </w:r>
-      <w:proofErr w:type="spellEnd"/>
-      <w:r>
-        <w:t>/java/).</w:t>
+        <w:t>same directory as “fluocell.jar” (usually in fluocell/src/gui/java/).</w:t>
       </w:r>
     </w:p>
     <w:p>
@@ -5915,13 +5567,16 @@
         <w:t>ersion fluocell-</w:t>
       </w:r>
       <w:r>
-        <w:t>5.0</w:t>
+        <w:t>6</w:t>
+      </w:r>
+      <w:r>
+        <w:t>.0</w:t>
       </w:r>
     </w:p>
     <w:p/>
     <w:p/>
     <w:sectPr>
-      <w:footerReference w:type="default" r:id="rId35"/>
+      <w:footerReference w:type="default" r:id="rId38"/>
       <w:pgSz w:w="12240" w:h="15840"/>
       <w:pgMar w:top="1440" w:right="1440" w:bottom="1440" w:left="1440" w:header="720" w:footer="720" w:gutter="0"/>
       <w:cols w:space="720"/>
@@ -5929,6 +5584,36 @@
     </w:sectPr>
   </w:body>
 </w:document>
+</file>
+
+<file path=word/comments.xml><?xml version="1.0" encoding="utf-8"?>
+<w:comments xmlns:wpc="http://schemas.microsoft.com/office/word/2010/wordprocessingCanvas" xmlns:mo="http://schemas.microsoft.com/office/mac/office/2008/main" xmlns:mc="http://schemas.openxmlformats.org/markup-compatibility/2006" xmlns:mv="urn:schemas-microsoft-com:mac:vml" xmlns:o="urn:schemas-microsoft-com:office:office" xmlns:r="http://schemas.openxmlformats.org/officeDocument/2006/relationships" xmlns:m="http://schemas.openxmlformats.org/officeDocument/2006/math" xmlns:v="urn:schemas-microsoft-com:vml" xmlns:wp14="http://schemas.microsoft.com/office/word/2010/wordprocessingDrawing" xmlns:wp="http://schemas.openxmlformats.org/drawingml/2006/wordprocessingDrawing" xmlns:w10="urn:schemas-microsoft-com:office:word" xmlns:w="http://schemas.openxmlformats.org/wordprocessingml/2006/main" xmlns:w14="http://schemas.microsoft.com/office/word/2010/wordml" xmlns:w15="http://schemas.microsoft.com/office/word/2012/wordml" xmlns:wpg="http://schemas.microsoft.com/office/word/2010/wordprocessingGroup" xmlns:wpi="http://schemas.microsoft.com/office/word/2010/wordprocessingInk" xmlns:wne="http://schemas.microsoft.com/office/word/2006/wordml" xmlns:wps="http://schemas.microsoft.com/office/word/2010/wordprocessingShape" mc:Ignorable="w14 w15 wp14">
+  <w:comment w:id="0" w:author="Madinah Najib" w:date="2017-05-09T23:06:00Z" w:initials="MN">
+    <w:p>
+      <w:pPr>
+        <w:pStyle w:val="CommentText"/>
+      </w:pPr>
+      <w:r>
+        <w:rPr>
+          <w:rStyle w:val="CommentReference"/>
+        </w:rPr>
+        <w:annotationRef/>
+      </w:r>
+      <w:r>
+        <w:t xml:space="preserve">I ran this, and it came up with an error message </w:t>
+      </w:r>
+      <w:r>
+        <w:t>because the public version of Fluocell is labelled as fluocell-current</w:t>
+      </w:r>
+    </w:p>
+  </w:comment>
+</w:comments>
+</file>
+
+<file path=word/commentsExtended.xml><?xml version="1.0" encoding="utf-8"?>
+<w15:commentsEx xmlns:wpc="http://schemas.microsoft.com/office/word/2010/wordprocessingCanvas" xmlns:mo="http://schemas.microsoft.com/office/mac/office/2008/main" xmlns:mc="http://schemas.openxmlformats.org/markup-compatibility/2006" xmlns:mv="urn:schemas-microsoft-com:mac:vml" xmlns:o="urn:schemas-microsoft-com:office:office" xmlns:r="http://schemas.openxmlformats.org/officeDocument/2006/relationships" xmlns:m="http://schemas.openxmlformats.org/officeDocument/2006/math" xmlns:v="urn:schemas-microsoft-com:vml" xmlns:wp14="http://schemas.microsoft.com/office/word/2010/wordprocessingDrawing" xmlns:wp="http://schemas.openxmlformats.org/drawingml/2006/wordprocessingDrawing" xmlns:w10="urn:schemas-microsoft-com:office:word" xmlns:w="http://schemas.openxmlformats.org/wordprocessingml/2006/main" xmlns:w14="http://schemas.microsoft.com/office/word/2010/wordml" xmlns:w15="http://schemas.microsoft.com/office/word/2012/wordml" xmlns:wpg="http://schemas.microsoft.com/office/word/2010/wordprocessingGroup" xmlns:wpi="http://schemas.microsoft.com/office/word/2010/wordprocessingInk" xmlns:wne="http://schemas.microsoft.com/office/word/2006/wordml" xmlns:wps="http://schemas.microsoft.com/office/word/2010/wordprocessingShape" mc:Ignorable="w14 w15 wp14">
+  <w15:commentEx w15:paraId="2B92CF3C" w15:done="0"/>
+</w15:commentsEx>
 </file>
 
 <file path=word/endnotes.xml><?xml version="1.0" encoding="utf-8"?>
@@ -5960,26 +5645,10 @@
       <w:pStyle w:val="Footer"/>
     </w:pPr>
     <w:r>
-      <w:t xml:space="preserve">Copyright: </w:t>
-    </w:r>
-    <w:proofErr w:type="spellStart"/>
-    <w:r>
-      <w:t>Shaoyin</w:t>
+      <w:t>Copyright: Shaoyin</w:t>
     </w:r>
     <w:r>
-      <w:t>g</w:t>
-    </w:r>
-    <w:proofErr w:type="spellEnd"/>
-    <w:r>
-      <w:t xml:space="preserve"> Lu and </w:t>
-    </w:r>
-    <w:proofErr w:type="spellStart"/>
-    <w:r>
-      <w:t>Yingxiao</w:t>
-    </w:r>
-    <w:proofErr w:type="spellEnd"/>
-    <w:r>
-      <w:t xml:space="preserve"> Wang 2011-2017</w:t>
+      <w:t>g Lu and Yingxiao Wang 2011-2017</w:t>
     </w:r>
   </w:p>
 </w:ftr>
@@ -9462,6 +9131,14 @@
     <w:abstractNumId w:val="14"/>
   </w:num>
 </w:numbering>
+</file>
+
+<file path=word/people.xml><?xml version="1.0" encoding="utf-8"?>
+<w15:people xmlns:wpc="http://schemas.microsoft.com/office/word/2010/wordprocessingCanvas" xmlns:mo="http://schemas.microsoft.com/office/mac/office/2008/main" xmlns:mc="http://schemas.openxmlformats.org/markup-compatibility/2006" xmlns:mv="urn:schemas-microsoft-com:mac:vml" xmlns:o="urn:schemas-microsoft-com:office:office" xmlns:r="http://schemas.openxmlformats.org/officeDocument/2006/relationships" xmlns:m="http://schemas.openxmlformats.org/officeDocument/2006/math" xmlns:v="urn:schemas-microsoft-com:vml" xmlns:wp14="http://schemas.microsoft.com/office/word/2010/wordprocessingDrawing" xmlns:wp="http://schemas.openxmlformats.org/drawingml/2006/wordprocessingDrawing" xmlns:w10="urn:schemas-microsoft-com:office:word" xmlns:w="http://schemas.openxmlformats.org/wordprocessingml/2006/main" xmlns:w14="http://schemas.microsoft.com/office/word/2010/wordml" xmlns:w15="http://schemas.microsoft.com/office/word/2012/wordml" xmlns:wpg="http://schemas.microsoft.com/office/word/2010/wordprocessingGroup" xmlns:wpi="http://schemas.microsoft.com/office/word/2010/wordprocessingInk" xmlns:wne="http://schemas.microsoft.com/office/word/2006/wordml" xmlns:wps="http://schemas.microsoft.com/office/word/2010/wordprocessingShape" mc:Ignorable="w14 w15 wp14">
+  <w15:person w15:author="Madinah Najib">
+    <w15:presenceInfo w15:providerId="None" w15:userId="Madinah Najib"/>
+  </w15:person>
+</w15:people>
 </file>
 
 <file path=word/styles.xml><?xml version="1.0" encoding="utf-8"?>
@@ -10250,4 +9927,16 @@
     </a:ext>
   </a:extLst>
 </a:theme>
+</file>
+
+<file path=customXml/item1.xml><?xml version="1.0" encoding="utf-8"?>
+<b:Sources xmlns:b="http://schemas.openxmlformats.org/officeDocument/2006/bibliography" xmlns="http://schemas.openxmlformats.org/officeDocument/2006/bibliography" SelectedStyle="/APASixthEditionOfficeOnline.xsl" StyleName="APA"/>
+</file>
+
+<file path=customXml/itemProps1.xml><?xml version="1.0" encoding="utf-8"?>
+<ds:datastoreItem xmlns:ds="http://schemas.openxmlformats.org/officeDocument/2006/customXml" ds:itemID="{CFDD7122-AD26-934B-9B97-6D5AA71BCE1C}">
+  <ds:schemaRefs>
+    <ds:schemaRef ds:uri="http://schemas.openxmlformats.org/officeDocument/2006/bibliography"/>
+  </ds:schemaRefs>
+</ds:datastoreItem>
 </file>
</xml_diff>

<commit_message>
Updated the User's Guide, and added the pdf file.
</commit_message>
<xml_diff>
--- a/doc/The Fluocell User's Guide.docx
+++ b/doc/The Fluocell User's Guide.docx
@@ -5,6 +5,7 @@
     <w:p>
       <w:pPr>
         <w:jc w:val="center"/>
+        <w:outlineLvl w:val="0"/>
         <w:rPr>
           <w:b/>
           <w:sz w:val="28"/>
@@ -59,29 +60,28 @@
           <w:sz w:val="28"/>
           <w:szCs w:val="28"/>
         </w:rPr>
-        <w:t>Image Tool</w:t>
-      </w:r>
-    </w:p>
-    <w:p>
-      <w:pPr>
+        <w:t xml:space="preserve">Ratiometric Image </w:t>
+      </w:r>
+      <w:r>
         <w:rPr>
           <w:b/>
           <w:sz w:val="28"/>
           <w:szCs w:val="28"/>
         </w:rPr>
-      </w:pPr>
-      <w:r>
-        <w:rPr>
-          <w:b/>
-          <w:sz w:val="28"/>
-          <w:szCs w:val="28"/>
-        </w:rPr>
+        <w:t>Tool</w:t>
+      </w:r>
+    </w:p>
+    <w:p>
+      <w:pPr>
+        <w:pStyle w:val="Heading1"/>
+      </w:pPr>
+      <w:r>
         <w:t>Introduction</w:t>
       </w:r>
     </w:p>
     <w:p>
       <w:pPr>
-        <w:spacing w:before="100" w:beforeAutospacing="1" w:after="100" w:afterAutospacing="1" w:line="300" w:lineRule="atLeast"/>
+        <w:spacing w:line="300" w:lineRule="atLeast"/>
         <w:jc w:val="both"/>
         <w:rPr>
           <w:rFonts w:eastAsia="Times New Roman"/>
@@ -207,7 +207,18 @@
     </w:p>
     <w:p>
       <w:pPr>
-        <w:spacing w:before="100" w:beforeAutospacing="1" w:after="100" w:afterAutospacing="1" w:line="300" w:lineRule="atLeast"/>
+        <w:spacing w:line="300" w:lineRule="atLeast"/>
+        <w:jc w:val="both"/>
+        <w:rPr>
+          <w:rFonts w:eastAsia="Times New Roman"/>
+          <w:lang w:eastAsia="en-US"/>
+        </w:rPr>
+      </w:pPr>
+    </w:p>
+    <w:p>
+      <w:pPr>
+        <w:spacing w:line="276" w:lineRule="auto"/>
+        <w:outlineLvl w:val="0"/>
         <w:rPr>
           <w:rFonts w:eastAsia="Times New Roman"/>
           <w:u w:val="single"/>
@@ -238,7 +249,6 @@
           <w:ilvl w:val="0"/>
           <w:numId w:val="10"/>
         </w:numPr>
-        <w:spacing w:before="100" w:beforeAutospacing="1" w:after="72"/>
         <w:rPr>
           <w:rFonts w:eastAsia="Times New Roman"/>
           <w:lang w:eastAsia="en-US"/>
@@ -249,7 +259,55 @@
           <w:rFonts w:eastAsia="Times New Roman"/>
           <w:lang w:eastAsia="en-US"/>
         </w:rPr>
-        <w:t xml:space="preserve">Lu S et al. 2008 PLoS Computational Biology, The spatiotemporal pattern of Src activation at lipid rafts revealed by diffusion-corrected FRET imaging. </w:t>
+        <w:t xml:space="preserve">Lu S et al. 2008 </w:t>
+      </w:r>
+      <w:proofErr w:type="spellStart"/>
+      <w:r>
+        <w:rPr>
+          <w:rFonts w:eastAsia="Times New Roman"/>
+          <w:lang w:eastAsia="en-US"/>
+        </w:rPr>
+        <w:t>PLoS</w:t>
+      </w:r>
+      <w:proofErr w:type="spellEnd"/>
+      <w:r>
+        <w:rPr>
+          <w:rFonts w:eastAsia="Times New Roman"/>
+          <w:lang w:eastAsia="en-US"/>
+        </w:rPr>
+        <w:t xml:space="preserve"> Computational Biology, </w:t>
+      </w:r>
+      <w:proofErr w:type="gramStart"/>
+      <w:r>
+        <w:rPr>
+          <w:rFonts w:eastAsia="Times New Roman"/>
+          <w:lang w:eastAsia="en-US"/>
+        </w:rPr>
+        <w:t>The</w:t>
+      </w:r>
+      <w:proofErr w:type="gramEnd"/>
+      <w:r>
+        <w:rPr>
+          <w:rFonts w:eastAsia="Times New Roman"/>
+          <w:lang w:eastAsia="en-US"/>
+        </w:rPr>
+        <w:t xml:space="preserve"> spatiotemporal pattern of </w:t>
+      </w:r>
+      <w:proofErr w:type="spellStart"/>
+      <w:r>
+        <w:rPr>
+          <w:rFonts w:eastAsia="Times New Roman"/>
+          <w:lang w:eastAsia="en-US"/>
+        </w:rPr>
+        <w:t>Src</w:t>
+      </w:r>
+      <w:proofErr w:type="spellEnd"/>
+      <w:r>
+        <w:rPr>
+          <w:rFonts w:eastAsia="Times New Roman"/>
+          <w:lang w:eastAsia="en-US"/>
+        </w:rPr>
+        <w:t xml:space="preserve"> activation at lipid rafts revealed by diffusion-corrected FRET imaging. </w:t>
       </w:r>
     </w:p>
     <w:p>
@@ -258,7 +316,6 @@
           <w:ilvl w:val="0"/>
           <w:numId w:val="10"/>
         </w:numPr>
-        <w:spacing w:before="100" w:beforeAutospacing="1" w:after="72"/>
         <w:rPr>
           <w:rFonts w:eastAsia="Times New Roman"/>
           <w:lang w:eastAsia="en-US"/>
@@ -269,7 +326,23 @@
           <w:rFonts w:eastAsia="Times New Roman"/>
           <w:lang w:eastAsia="en-US"/>
         </w:rPr>
-        <w:t xml:space="preserve">Lu S et al. 2011 PLoS ONE, Computational analysis of the spatiotemporal coordination of polarized PI3K and Rac1 activities in micro-patterned live cells. </w:t>
+        <w:t xml:space="preserve">Lu S et al. 2011 </w:t>
+      </w:r>
+      <w:proofErr w:type="spellStart"/>
+      <w:r>
+        <w:rPr>
+          <w:rFonts w:eastAsia="Times New Roman"/>
+          <w:lang w:eastAsia="en-US"/>
+        </w:rPr>
+        <w:t>PLoS</w:t>
+      </w:r>
+      <w:proofErr w:type="spellEnd"/>
+      <w:r>
+        <w:rPr>
+          <w:rFonts w:eastAsia="Times New Roman"/>
+          <w:lang w:eastAsia="en-US"/>
+        </w:rPr>
+        <w:t xml:space="preserve"> ONE, Computational analysis of the spatiotemporal coordination of polarized PI3K and Rac1 activities in micro-patterned live cells. </w:t>
       </w:r>
     </w:p>
     <w:p>
@@ -278,7 +351,6 @@
           <w:ilvl w:val="0"/>
           <w:numId w:val="10"/>
         </w:numPr>
-        <w:spacing w:before="100" w:beforeAutospacing="1" w:after="72"/>
         <w:rPr>
           <w:rFonts w:eastAsia="Times New Roman"/>
           <w:lang w:eastAsia="en-US"/>
@@ -329,121 +401,122 @@
     </w:p>
     <w:p>
       <w:pPr>
-        <w:spacing w:before="100" w:beforeAutospacing="1" w:after="100" w:afterAutospacing="1" w:line="300" w:lineRule="atLeast"/>
-        <w:rPr>
-          <w:rFonts w:eastAsia="Times New Roman"/>
-          <w:lang w:eastAsia="en-US"/>
-        </w:rPr>
-      </w:pPr>
-      <w:r>
+        <w:spacing w:line="276" w:lineRule="auto"/>
+        <w:outlineLvl w:val="0"/>
         <w:rPr>
           <w:rFonts w:eastAsia="Times New Roman"/>
           <w:bCs/>
           <w:u w:val="single"/>
           <w:lang w:eastAsia="en-US"/>
         </w:rPr>
-        <w:t>Contact</w:t>
-      </w:r>
-      <w:r>
+      </w:pPr>
+    </w:p>
+    <w:p>
+      <w:pPr>
+        <w:spacing w:line="276" w:lineRule="auto"/>
+        <w:outlineLvl w:val="0"/>
         <w:rPr>
           <w:rFonts w:eastAsia="Times New Roman"/>
           <w:lang w:eastAsia="en-US"/>
         </w:rPr>
-        <w:t xml:space="preserve"> </w:t>
-      </w:r>
-    </w:p>
-    <w:p>
-      <w:pPr>
-        <w:spacing w:before="100" w:beforeAutospacing="1" w:after="100" w:afterAutospacing="1" w:line="300" w:lineRule="atLeast"/>
+      </w:pPr>
+      <w:r>
+        <w:rPr>
+          <w:rFonts w:eastAsia="Times New Roman"/>
+          <w:bCs/>
+          <w:u w:val="single"/>
+          <w:lang w:eastAsia="en-US"/>
+        </w:rPr>
+        <w:t>Contact</w:t>
+      </w:r>
+      <w:r>
         <w:rPr>
           <w:rFonts w:eastAsia="Times New Roman"/>
           <w:lang w:eastAsia="en-US"/>
         </w:rPr>
-      </w:pPr>
-      <w:r>
+        <w:t xml:space="preserve"> </w:t>
+      </w:r>
+    </w:p>
+    <w:p>
+      <w:pPr>
+        <w:spacing w:line="276" w:lineRule="auto"/>
+        <w:outlineLvl w:val="0"/>
         <w:rPr>
           <w:rFonts w:eastAsia="Times New Roman"/>
           <w:lang w:eastAsia="en-US"/>
         </w:rPr>
-        <w:t>Shaoying (Kathy) Lu</w:t>
-      </w:r>
+      </w:pPr>
+      <w:proofErr w:type="spellStart"/>
       <w:r>
         <w:rPr>
           <w:rFonts w:eastAsia="Times New Roman"/>
           <w:lang w:eastAsia="en-US"/>
         </w:rPr>
-        <w:t xml:space="preserve">: </w:t>
-      </w:r>
+        <w:t>Shaoying</w:t>
+      </w:r>
+      <w:proofErr w:type="spellEnd"/>
       <w:r>
         <w:rPr>
           <w:rFonts w:eastAsia="Times New Roman"/>
           <w:lang w:eastAsia="en-US"/>
         </w:rPr>
-        <w:t>kalu@ucsd.edu</w:t>
+        <w:t xml:space="preserve"> (Kathy) Lu</w:t>
       </w:r>
       <w:r>
         <w:rPr>
           <w:rFonts w:eastAsia="Times New Roman"/>
           <w:lang w:eastAsia="en-US"/>
         </w:rPr>
+        <w:t xml:space="preserve">: </w:t>
+      </w:r>
+      <w:hyperlink r:id="rId8" w:history="1">
+        <w:r>
+          <w:rPr>
+            <w:rStyle w:val="Hyperlink"/>
+            <w:rFonts w:eastAsia="Times New Roman"/>
+            <w:lang w:eastAsia="en-US"/>
+          </w:rPr>
+          <w:t>kalu@ucsd.edu</w:t>
+        </w:r>
+      </w:hyperlink>
+      <w:r>
+        <w:rPr>
+          <w:rFonts w:eastAsia="Times New Roman"/>
+          <w:lang w:eastAsia="en-US"/>
+        </w:rPr>
         <w:t xml:space="preserve"> </w:t>
       </w:r>
     </w:p>
     <w:p>
       <w:pPr>
-        <w:jc w:val="both"/>
-        <w:rPr>
-          <w:b/>
-          <w:i/>
-          <w:u w:val="single"/>
-        </w:rPr>
-      </w:pPr>
-      <w:r>
-        <w:rPr>
-          <w:b/>
-          <w:i/>
-          <w:u w:val="single"/>
-        </w:rPr>
+        <w:spacing w:line="276" w:lineRule="auto"/>
+        <w:outlineLvl w:val="0"/>
+        <w:rPr>
+          <w:rFonts w:eastAsia="Times New Roman"/>
+          <w:lang w:eastAsia="en-US"/>
+        </w:rPr>
+      </w:pPr>
+    </w:p>
+    <w:p>
+      <w:pPr>
+        <w:pStyle w:val="Heading1"/>
+      </w:pPr>
+      <w:r>
         <w:t xml:space="preserve">Download </w:t>
       </w:r>
       <w:r>
-        <w:rPr>
-          <w:b/>
-          <w:i/>
-          <w:u w:val="single"/>
-        </w:rPr>
         <w:t xml:space="preserve">the Source Code and </w:t>
       </w:r>
       <w:r>
-        <w:rPr>
-          <w:b/>
-          <w:i/>
-          <w:u w:val="single"/>
-        </w:rPr>
         <w:t>I</w:t>
       </w:r>
       <w:r>
-        <w:rPr>
-          <w:b/>
-          <w:i/>
-          <w:u w:val="single"/>
-        </w:rPr>
         <w:t xml:space="preserve">maging </w:t>
       </w:r>
       <w:r>
-        <w:rPr>
-          <w:b/>
-          <w:i/>
-          <w:u w:val="single"/>
-        </w:rPr>
         <w:t>D</w:t>
       </w:r>
       <w:r>
-        <w:rPr>
-          <w:b/>
-          <w:i/>
-          <w:u w:val="single"/>
-        </w:rPr>
         <w:t>ata</w:t>
       </w:r>
     </w:p>
@@ -457,9 +530,17 @@
         <w:jc w:val="both"/>
       </w:pPr>
       <w:r>
-        <w:t xml:space="preserve">Download the fluocell source code from here: </w:t>
-      </w:r>
-      <w:hyperlink r:id="rId8" w:history="1">
+        <w:t xml:space="preserve">Download the </w:t>
+      </w:r>
+      <w:proofErr w:type="spellStart"/>
+      <w:r>
+        <w:t>fluocell</w:t>
+      </w:r>
+      <w:proofErr w:type="spellEnd"/>
+      <w:r>
+        <w:t xml:space="preserve"> source code from here: </w:t>
+      </w:r>
+      <w:hyperlink r:id="rId9" w:history="1">
         <w:r>
           <w:rPr>
             <w:rStyle w:val="Hyperlink"/>
@@ -484,9 +565,17 @@
         <w:t xml:space="preserve">Download </w:t>
       </w:r>
       <w:r>
-        <w:t xml:space="preserve">the fluocell dataset from here: </w:t>
-      </w:r>
-      <w:hyperlink r:id="rId9" w:history="1">
+        <w:t xml:space="preserve">the </w:t>
+      </w:r>
+      <w:proofErr w:type="spellStart"/>
+      <w:r>
+        <w:t>fluocell</w:t>
+      </w:r>
+      <w:proofErr w:type="spellEnd"/>
+      <w:r>
+        <w:t xml:space="preserve"> dataset from here: </w:t>
+      </w:r>
+      <w:hyperlink r:id="rId10" w:history="1">
         <w:r>
           <w:rPr>
             <w:rStyle w:val="Hyperlink"/>
@@ -495,64 +584,88 @@
         </w:r>
       </w:hyperlink>
       <w:r>
-        <w:t xml:space="preserve"> , unzip, and the install it to a folder named “fluocell_sample/” which is readable and writable by</w:t>
+        <w:t xml:space="preserve"> , unzip, and the install it to a folder named “</w:t>
+      </w:r>
+      <w:proofErr w:type="spellStart"/>
+      <w:r>
+        <w:t>fluocell_sample</w:t>
+      </w:r>
+      <w:proofErr w:type="spellEnd"/>
+      <w:r>
+        <w:t>/” which is readable and writable by</w:t>
       </w:r>
       <w:r>
         <w:t xml:space="preserve"> users</w:t>
       </w:r>
       <w:r>
-        <w:t>. The relative location of the dataset README file from the fluocell root directory is:</w:t>
+        <w:t xml:space="preserve">. The relative location of the dataset README file from the </w:t>
+      </w:r>
+      <w:proofErr w:type="spellStart"/>
+      <w:r>
+        <w:t>fluocell</w:t>
+      </w:r>
+      <w:proofErr w:type="spellEnd"/>
+      <w:r>
+        <w:t xml:space="preserve"> root directory is:</w:t>
       </w:r>
       <w:r>
         <w:t xml:space="preserve"> </w:t>
       </w:r>
-      <w:r>
-        <w:t>fluocell_sample/README.txt</w:t>
+      <w:proofErr w:type="spellStart"/>
+      <w:r>
+        <w:t>fluocell_sample</w:t>
+      </w:r>
+      <w:proofErr w:type="spellEnd"/>
+      <w:r>
+        <w:t>/README.txt</w:t>
       </w:r>
     </w:p>
     <w:p>
       <w:pPr>
         <w:rPr>
           <w:b/>
-          <w:i/>
           <w:u w:val="single"/>
         </w:rPr>
       </w:pPr>
     </w:p>
     <w:p>
       <w:pPr>
-        <w:rPr>
-          <w:b/>
-          <w:i/>
-          <w:u w:val="single"/>
-        </w:rPr>
-      </w:pPr>
-      <w:r>
-        <w:rPr>
-          <w:b/>
-          <w:i/>
-          <w:u w:val="single"/>
-        </w:rPr>
+        <w:pStyle w:val="Heading1"/>
+      </w:pPr>
+      <w:r>
         <w:t>Visualize the ECFP/FRET Ratio Images</w:t>
       </w:r>
     </w:p>
     <w:p>
       <w:r>
-        <w:t xml:space="preserve">Refer  </w:t>
+        <w:t xml:space="preserve">Refer </w:t>
       </w:r>
       <w:r>
         <w:t>to the “Installation and Usage” section for details</w:t>
       </w:r>
       <w:r>
-        <w:t xml:space="preserve"> on how to install fluocell</w:t>
-      </w:r>
+        <w:t xml:space="preserve"> on how to install </w:t>
+      </w:r>
+      <w:proofErr w:type="spellStart"/>
+      <w:r>
+        <w:t>fluocell</w:t>
+      </w:r>
+      <w:proofErr w:type="spellEnd"/>
       <w:r>
         <w:t xml:space="preserve">. </w:t>
       </w:r>
     </w:p>
     <w:p>
       <w:r>
-        <w:t xml:space="preserve">In the main menu of fluocell, </w:t>
+        <w:t xml:space="preserve">In the main menu of </w:t>
+      </w:r>
+      <w:proofErr w:type="spellStart"/>
+      <w:r>
+        <w:t>fluocell</w:t>
+      </w:r>
+      <w:proofErr w:type="spellEnd"/>
+      <w:r>
+        <w:t xml:space="preserve">, </w:t>
       </w:r>
     </w:p>
     <w:tbl>
@@ -591,7 +704,6 @@
                 <w:noProof/>
                 <w:lang w:eastAsia="en-US"/>
               </w:rPr>
-              <w:lastRenderedPageBreak/>
               <w:drawing>
                 <wp:inline distT="0" distB="0" distL="0" distR="0" wp14:anchorId="6D696F04" wp14:editId="0ED49629">
                   <wp:extent cx="3393312" cy="1596114"/>
@@ -608,7 +720,7 @@
                           <pic:cNvPicPr/>
                         </pic:nvPicPr>
                         <pic:blipFill>
-                          <a:blip r:embed="rId10"/>
+                          <a:blip r:embed="rId11"/>
                           <a:stretch>
                             <a:fillRect/>
                           </a:stretch>
@@ -659,7 +771,7 @@
                           </pic:cNvPicPr>
                         </pic:nvPicPr>
                         <pic:blipFill>
-                          <a:blip r:embed="rId11" cstate="print">
+                          <a:blip r:embed="rId12" cstate="print">
                             <a:extLst>
                               <a:ext uri="{28A0092B-C50C-407E-A947-70E740481C1C}">
                                 <a14:useLocalDpi xmlns:a14="http://schemas.microsoft.com/office/drawing/2010/main" val="0"/>
@@ -705,6 +817,7 @@
                 <w:noProof/>
                 <w:lang w:eastAsia="en-US"/>
               </w:rPr>
+              <w:lastRenderedPageBreak/>
               <w:drawing>
                 <wp:anchor distT="0" distB="0" distL="114300" distR="114300" simplePos="0" relativeHeight="251701760" behindDoc="1" locked="0" layoutInCell="1" allowOverlap="1" wp14:anchorId="6DB0F3EF" wp14:editId="6D728E9E">
                   <wp:simplePos x="0" y="0"/>
@@ -739,7 +852,7 @@
                           </pic:cNvPicPr>
                         </pic:nvPicPr>
                         <pic:blipFill>
-                          <a:blip r:embed="rId12" cstate="print">
+                          <a:blip r:embed="rId13" cstate="print">
                             <a:extLst>
                               <a:ext uri="{28A0092B-C50C-407E-A947-70E740481C1C}">
                                 <a14:useLocalDpi xmlns:a14="http://schemas.microsoft.com/office/drawing/2010/main" val="0"/>
@@ -807,7 +920,7 @@
                           </pic:cNvPicPr>
                         </pic:nvPicPr>
                         <pic:blipFill>
-                          <a:blip r:embed="rId13" cstate="print">
+                          <a:blip r:embed="rId14" cstate="print">
                             <a:extLst>
                               <a:ext uri="{28A0092B-C50C-407E-A947-70E740481C1C}">
                                 <a14:useLocalDpi xmlns:a14="http://schemas.microsoft.com/office/drawing/2010/main" val="0"/>
@@ -950,11 +1063,16 @@
         <w:t xml:space="preserve">  </w:t>
       </w:r>
       <w:r>
-        <w:t>Sample data image files can be found in the folder: fluocell</w:t>
+        <w:t xml:space="preserve">Sample data image files can be found in the folder: </w:t>
+      </w:r>
+      <w:proofErr w:type="spellStart"/>
+      <w:r>
+        <w:t>fluocell</w:t>
       </w:r>
       <w:r>
         <w:t>_sample</w:t>
       </w:r>
+      <w:proofErr w:type="spellEnd"/>
       <w:r>
         <w:t>\</w:t>
       </w:r>
@@ -974,8 +1092,21 @@
         <w:t>image file</w:t>
       </w:r>
       <w:r>
-        <w:t xml:space="preserve"> for src pax</w:t>
-      </w:r>
+        <w:t xml:space="preserve"> for </w:t>
+      </w:r>
+      <w:proofErr w:type="spellStart"/>
+      <w:r>
+        <w:t>src</w:t>
+      </w:r>
+      <w:proofErr w:type="spellEnd"/>
+      <w:r>
+        <w:t xml:space="preserve"> </w:t>
+      </w:r>
+      <w:proofErr w:type="spellStart"/>
+      <w:r>
+        <w:t>pax</w:t>
+      </w:r>
+      <w:proofErr w:type="spellEnd"/>
       <w:r>
         <w:t xml:space="preserve"> is ‘</w:t>
       </w:r>
@@ -1007,7 +1138,15 @@
         <w:t>.</w:t>
       </w:r>
       <w:r>
-        <w:t xml:space="preserve"> are defined in the fluocell main window. As shown </w:t>
+        <w:t xml:space="preserve"> are defined in the </w:t>
+      </w:r>
+      <w:proofErr w:type="spellStart"/>
+      <w:r>
+        <w:t>fluocell</w:t>
+      </w:r>
+      <w:proofErr w:type="spellEnd"/>
+      <w:r>
+        <w:t xml:space="preserve"> main window. As shown </w:t>
       </w:r>
       <w:r>
         <w:t>to the right</w:t>
@@ -1047,13 +1186,37 @@
         <w:t>The intensity and FRET ratio information are needed for processing the ratio image.</w:t>
       </w:r>
       <w:r>
-        <w:t xml:space="preserve"> Independently, the intensity images can be adjusted using the colormap editor by clicking the Figure 2 menu: Edit </w:t>
+        <w:t xml:space="preserve"> Independently, the intensity images can be adjusted using the </w:t>
+      </w:r>
+      <w:proofErr w:type="spellStart"/>
+      <w:r>
+        <w:t>colormap</w:t>
+      </w:r>
+      <w:proofErr w:type="spellEnd"/>
+      <w:r>
+        <w:t xml:space="preserve"> editor by clicking the Figure 2 menu: Edit </w:t>
       </w:r>
       <w:r>
         <w:sym w:font="Wingdings" w:char="F0E0"/>
       </w:r>
       <w:r>
-        <w:t xml:space="preserve"> Colormap. The figures can be copied by clicking Alt+Print Screen, or Edit </w:t>
+        <w:t xml:space="preserve"> </w:t>
+      </w:r>
+      <w:proofErr w:type="spellStart"/>
+      <w:r>
+        <w:t>Colormap</w:t>
+      </w:r>
+      <w:proofErr w:type="spellEnd"/>
+      <w:r>
+        <w:t xml:space="preserve">. The figures can be copied by clicking </w:t>
+      </w:r>
+      <w:proofErr w:type="spellStart"/>
+      <w:r>
+        <w:t>Alt+Print</w:t>
+      </w:r>
+      <w:proofErr w:type="spellEnd"/>
+      <w:r>
+        <w:t xml:space="preserve"> Screen, or Edit </w:t>
       </w:r>
       <w:r>
         <w:sym w:font="Wingdings" w:char="F0E0"/>
@@ -1150,7 +1313,7 @@
                     <pic:cNvPicPr/>
                   </pic:nvPicPr>
                   <pic:blipFill>
-                    <a:blip r:embed="rId14"/>
+                    <a:blip r:embed="rId15"/>
                     <a:stretch>
                       <a:fillRect/>
                     </a:stretch>
@@ -1179,39 +1342,18 @@
     </w:p>
     <w:p>
       <w:pPr>
-        <w:jc w:val="both"/>
-      </w:pPr>
-      <w:r>
-        <w:rPr>
-          <w:b/>
-          <w:i/>
-          <w:u w:val="single"/>
-        </w:rPr>
+        <w:pStyle w:val="Heading1"/>
+      </w:pPr>
+      <w:r>
         <w:t>Q</w:t>
       </w:r>
       <w:r>
-        <w:rPr>
-          <w:b/>
-          <w:i/>
-          <w:u w:val="single"/>
-        </w:rPr>
         <w:t>uantification using regions of interest</w:t>
       </w:r>
       <w:r>
-        <w:rPr>
-          <w:rFonts w:hint="eastAsia"/>
-          <w:b/>
-          <w:i/>
-          <w:u w:val="single"/>
-        </w:rPr>
         <w:t xml:space="preserve"> (ROIs)</w:t>
       </w:r>
       <w:r>
-        <w:rPr>
-          <w:b/>
-          <w:i/>
-          <w:u w:val="single"/>
-        </w:rPr>
         <w:t>.</w:t>
       </w:r>
       <w:r>
@@ -1335,7 +1477,7 @@
                     <pic:cNvPicPr/>
                   </pic:nvPicPr>
                   <pic:blipFill>
-                    <a:blip r:embed="rId15" cstate="print">
+                    <a:blip r:embed="rId16" cstate="print">
                       <a:extLst>
                         <a:ext uri="{28A0092B-C50C-407E-A947-70E740481C1C}">
                           <a14:useLocalDpi xmlns:a14="http://schemas.microsoft.com/office/drawing/2010/main" val="0"/>
@@ -1380,13 +1522,29 @@
         <w:t>To retrieve data, c</w:t>
       </w:r>
       <w:r>
-        <w:t xml:space="preserve">opy the output variables from the MATLAB Workspace to Excel: fluocell_data </w:t>
+        <w:t xml:space="preserve">opy the output variables from the MATLAB Workspace to Excel: </w:t>
+      </w:r>
+      <w:proofErr w:type="spellStart"/>
+      <w:r>
+        <w:t>fluocell_data</w:t>
+      </w:r>
+      <w:proofErr w:type="spellEnd"/>
+      <w:r>
+        <w:t xml:space="preserve"> </w:t>
       </w:r>
       <w:r>
         <w:sym w:font="Wingdings" w:char="F0E0"/>
       </w:r>
       <w:r>
-        <w:t xml:space="preserve"> time, fluocell_data </w:t>
+        <w:t xml:space="preserve"> time, </w:t>
+      </w:r>
+      <w:proofErr w:type="spellStart"/>
+      <w:r>
+        <w:t>fluocell_data</w:t>
+      </w:r>
+      <w:proofErr w:type="spellEnd"/>
+      <w:r>
+        <w:t xml:space="preserve"> </w:t>
       </w:r>
       <w:r>
         <w:sym w:font="Wingdings" w:char="F0E0"/>
@@ -1395,13 +1553,29 @@
         <w:t xml:space="preserve"> </w:t>
       </w:r>
       <w:r>
-        <w:t xml:space="preserve">ratio, fluocell_data </w:t>
+        <w:t xml:space="preserve">ratio, </w:t>
+      </w:r>
+      <w:proofErr w:type="spellStart"/>
+      <w:r>
+        <w:t>fluocell_data</w:t>
+      </w:r>
+      <w:proofErr w:type="spellEnd"/>
+      <w:r>
+        <w:t xml:space="preserve"> </w:t>
       </w:r>
       <w:r>
         <w:sym w:font="Wingdings" w:char="F0E0"/>
       </w:r>
       <w:r>
-        <w:t xml:space="preserve"> channel1 (average intensity of the first channel); fluocell_data </w:t>
+        <w:t xml:space="preserve"> channel1 (average intensity of the first channel); </w:t>
+      </w:r>
+      <w:proofErr w:type="spellStart"/>
+      <w:r>
+        <w:t>fluocell_data</w:t>
+      </w:r>
+      <w:proofErr w:type="spellEnd"/>
+      <w:r>
+        <w:t xml:space="preserve"> </w:t>
       </w:r>
       <w:r>
         <w:sym w:font="Wingdings" w:char="F0E0"/>
@@ -1416,7 +1590,29 @@
         <w:rPr>
           <w:rFonts w:hint="eastAsia"/>
         </w:rPr>
-        <w:t xml:space="preserve"> The fluocell_data.time variable has two columns. The first column contains the index number of the image frames. The second column contains the time that the image frames were saved, in </w:t>
+        <w:t xml:space="preserve"> The </w:t>
+      </w:r>
+      <w:proofErr w:type="spellStart"/>
+      <w:r>
+        <w:rPr>
+          <w:rFonts w:hint="eastAsia"/>
+        </w:rPr>
+        <w:t>fluocell_</w:t>
+      </w:r>
+      <w:proofErr w:type="gramStart"/>
+      <w:r>
+        <w:rPr>
+          <w:rFonts w:hint="eastAsia"/>
+        </w:rPr>
+        <w:t>data.time</w:t>
+      </w:r>
+      <w:proofErr w:type="spellEnd"/>
+      <w:proofErr w:type="gramEnd"/>
+      <w:r>
+        <w:rPr>
+          <w:rFonts w:hint="eastAsia"/>
+        </w:rPr>
+        <w:t xml:space="preserve"> variable has two columns. The first column contains the index number of the image frames. The second column contains the time that the image frames were saved, in </w:t>
       </w:r>
       <w:r>
         <w:t>minutes</w:t>
@@ -1445,17 +1641,9 @@
     </w:p>
     <w:p>
       <w:pPr>
-        <w:jc w:val="both"/>
-        <w:rPr>
-          <w:i/>
-        </w:rPr>
-      </w:pPr>
-      <w:r>
-        <w:rPr>
-          <w:b/>
-          <w:i/>
-          <w:u w:val="single"/>
-        </w:rPr>
+        <w:pStyle w:val="Heading1"/>
+      </w:pPr>
+      <w:r>
         <w:t>Make Movies</w:t>
       </w:r>
     </w:p>
@@ -1561,14 +1749,19 @@
         <w:t xml:space="preserve"> will</w:t>
       </w:r>
       <w:r>
-        <w:t xml:space="preserve">  automatically save</w:t>
-      </w:r>
-      <w:r>
-        <w:t xml:space="preserve"> in the path:  fluocell</w:t>
+        <w:t xml:space="preserve"> automatically save</w:t>
+      </w:r>
+      <w:r>
+        <w:t xml:space="preserve"> in the path:  </w:t>
+      </w:r>
+      <w:proofErr w:type="spellStart"/>
+      <w:r>
+        <w:t>fluocell</w:t>
       </w:r>
       <w:r>
         <w:t>_sample</w:t>
       </w:r>
+      <w:proofErr w:type="spellEnd"/>
       <w:r>
         <w:t>\10_24_08_Src_fret_pax\output\0.3–0.8</w:t>
       </w:r>
@@ -1612,7 +1805,11 @@
         <w:t xml:space="preserve"> visual</w:t>
       </w:r>
       <w:r>
-        <w:t xml:space="preserve"> inspection. </w:t>
+        <w:t xml:space="preserve"> </w:t>
+      </w:r>
+      <w:r>
+        <w:lastRenderedPageBreak/>
+        <w:t xml:space="preserve">inspection. </w:t>
       </w:r>
       <w:r>
         <w:t>To remove and re-define these files, the user needs to manually remove the saved files in output/ folder and repeat the image analysis steps.</w:t>
@@ -1627,11 +1824,18 @@
         <w:jc w:val="both"/>
       </w:pPr>
       <w:r>
-        <w:lastRenderedPageBreak/>
         <w:t>Once the images have been saved,</w:t>
       </w:r>
       <w:r>
-        <w:t xml:space="preserve"> run the make_movie function</w:t>
+        <w:t xml:space="preserve"> run the </w:t>
+      </w:r>
+      <w:proofErr w:type="spellStart"/>
+      <w:r>
+        <w:t>make_movie</w:t>
+      </w:r>
+      <w:proofErr w:type="spellEnd"/>
+      <w:r>
+        <w:t xml:space="preserve"> function</w:t>
       </w:r>
       <w:r>
         <w:t xml:space="preserve"> in the MATLAB command window</w:t>
@@ -1643,7 +1847,23 @@
         <w:t>First, m</w:t>
       </w:r>
       <w:r>
-        <w:t>odify the function fluocell/app/sample_init_data.m. R</w:t>
+        <w:t xml:space="preserve">odify the function </w:t>
+      </w:r>
+      <w:proofErr w:type="spellStart"/>
+      <w:r>
+        <w:t>fluocell</w:t>
+      </w:r>
+      <w:proofErr w:type="spellEnd"/>
+      <w:r>
+        <w:t>/app/</w:t>
+      </w:r>
+      <w:proofErr w:type="spellStart"/>
+      <w:r>
+        <w:t>sample_init_data.m</w:t>
+      </w:r>
+      <w:proofErr w:type="spellEnd"/>
+      <w:r>
+        <w:t>. R</w:t>
       </w:r>
       <w:r>
         <w:t xml:space="preserve">eplace </w:t>
@@ -1655,11 +1875,16 @@
         <w:t xml:space="preserve"> wit</w:t>
       </w:r>
       <w:r>
-        <w:t>h the location of flu</w:t>
+        <w:t xml:space="preserve">h the location of </w:t>
+      </w:r>
+      <w:proofErr w:type="spellStart"/>
+      <w:r>
+        <w:t>flu</w:t>
       </w:r>
       <w:r>
         <w:t>ocell_sample</w:t>
       </w:r>
+      <w:proofErr w:type="spellEnd"/>
       <w:r>
         <w:t>/</w:t>
       </w:r>
@@ -1677,10 +1902,18 @@
       </w:pPr>
       <w:commentRangeStart w:id="0"/>
       <w:r>
-        <w:t xml:space="preserve">&gt;&gt; cd </w:t>
-      </w:r>
-      <w:r>
-        <w:t>../</w:t>
+        <w:t>&gt;&gt; cd</w:t>
+      </w:r>
+      <w:proofErr w:type="gramStart"/>
+      <w:r>
+        <w:t xml:space="preserve"> </w:t>
+      </w:r>
+      <w:r>
+        <w:t>..</w:t>
+      </w:r>
+      <w:proofErr w:type="gramEnd"/>
+      <w:r>
+        <w:t>/</w:t>
       </w:r>
       <w:r>
         <w:t>../../</w:t>
@@ -1705,7 +1938,31 @@
         <w:t xml:space="preserve">&gt;&gt; </w:t>
       </w:r>
       <w:r>
-        <w:t>data = sample_init_data('src_pax','make_movie');</w:t>
+        <w:t xml:space="preserve">data = </w:t>
+      </w:r>
+      <w:proofErr w:type="spellStart"/>
+      <w:r>
+        <w:t>sample_init_data</w:t>
+      </w:r>
+      <w:proofErr w:type="spellEnd"/>
+      <w:r>
+        <w:t>('src_</w:t>
+      </w:r>
+      <w:proofErr w:type="spellStart"/>
+      <w:r>
+        <w:t>pax</w:t>
+      </w:r>
+      <w:proofErr w:type="spellEnd"/>
+      <w:r>
+        <w:t>','</w:t>
+      </w:r>
+      <w:proofErr w:type="spellStart"/>
+      <w:r>
+        <w:t>make_movie</w:t>
+      </w:r>
+      <w:proofErr w:type="spellEnd"/>
+      <w:r>
+        <w:t>');</w:t>
       </w:r>
     </w:p>
     <w:p>
@@ -1716,8 +1973,13 @@
       <w:r>
         <w:t xml:space="preserve">&gt;&gt; </w:t>
       </w:r>
-      <w:r>
-        <w:t>make_movie(</w:t>
+      <w:proofErr w:type="spellStart"/>
+      <w:r>
+        <w:t>make_movie</w:t>
+      </w:r>
+      <w:proofErr w:type="spellEnd"/>
+      <w:r>
+        <w:t>(</w:t>
       </w:r>
       <w:r>
         <w:t>data</w:t>
@@ -1737,7 +1999,23 @@
         </w:rPr>
       </w:pPr>
       <w:r>
-        <w:t>The function make_movie() takes pre-existing images (.tiff) and assemble</w:t>
+        <w:t xml:space="preserve">The function </w:t>
+      </w:r>
+      <w:proofErr w:type="spellStart"/>
+      <w:r>
+        <w:t>make_</w:t>
+      </w:r>
+      <w:proofErr w:type="gramStart"/>
+      <w:r>
+        <w:t>movie</w:t>
+      </w:r>
+      <w:proofErr w:type="spellEnd"/>
+      <w:r>
+        <w:t>(</w:t>
+      </w:r>
+      <w:proofErr w:type="gramEnd"/>
+      <w:r>
+        <w:t>) takes pre-existing images (.tiff) and assemble</w:t>
       </w:r>
       <w:r>
         <w:t>s</w:t>
@@ -1770,25 +2048,16 @@
     </w:p>
     <w:p>
       <w:pPr>
-        <w:jc w:val="both"/>
-        <w:rPr>
-          <w:b/>
-          <w:i/>
-          <w:u w:val="single"/>
-        </w:rPr>
-      </w:pPr>
-      <w:r>
-        <w:rPr>
-          <w:b/>
-          <w:i/>
-          <w:u w:val="single"/>
-        </w:rPr>
+        <w:pStyle w:val="Heading1"/>
+      </w:pPr>
+      <w:r>
         <w:t>Visualize the Intensity Modified FLIM Images</w:t>
       </w:r>
     </w:p>
     <w:p>
       <w:pPr>
         <w:jc w:val="both"/>
+        <w:outlineLvl w:val="0"/>
       </w:pPr>
       <w:r>
         <w:t>Load the images from th</w:t>
@@ -1797,7 +2066,15 @@
         <w:t xml:space="preserve">e </w:t>
       </w:r>
       <w:r>
-        <w:t>folder “data\fluocell_sample\flim_0505_2014</w:t>
+        <w:t>folder “data\</w:t>
+      </w:r>
+      <w:proofErr w:type="spellStart"/>
+      <w:r>
+        <w:t>fluocell_sample</w:t>
+      </w:r>
+      <w:proofErr w:type="spellEnd"/>
+      <w:r>
+        <w:t>\flim_0505_2014</w:t>
       </w:r>
       <w:r>
         <w:t>\</w:t>
@@ -1883,7 +2160,7 @@
                           </pic:cNvPicPr>
                         </pic:nvPicPr>
                         <pic:blipFill>
-                          <a:blip r:embed="rId18" cstate="print">
+                          <a:blip r:embed="rId19" cstate="print">
                             <a:extLst>
                               <a:ext uri="{28A0092B-C50C-407E-A947-70E740481C1C}">
                                 <a14:useLocalDpi xmlns:a14="http://schemas.microsoft.com/office/drawing/2010/main" val="0"/>
@@ -1979,7 +2256,7 @@
                           </pic:cNvPicPr>
                         </pic:nvPicPr>
                         <pic:blipFill rotWithShape="1">
-                          <a:blip r:embed="rId19">
+                          <a:blip r:embed="rId20">
                             <a:extLst>
                               <a:ext uri="{28A0092B-C50C-407E-A947-70E740481C1C}">
                                 <a14:useLocalDpi xmlns:a14="http://schemas.microsoft.com/office/drawing/2010/main" val="0"/>
@@ -2057,7 +2334,7 @@
                           </pic:cNvPicPr>
                         </pic:nvPicPr>
                         <pic:blipFill>
-                          <a:blip r:embed="rId20">
+                          <a:blip r:embed="rId21">
                             <a:extLst>
                               <a:ext uri="{28A0092B-C50C-407E-A947-70E740481C1C}">
                                 <a14:useLocalDpi xmlns:a14="http://schemas.microsoft.com/office/drawing/2010/main" val="0"/>
@@ -2164,20 +2441,9 @@
     </w:p>
     <w:p>
       <w:pPr>
-        <w:jc w:val="both"/>
-        <w:rPr>
-          <w:b/>
-          <w:i/>
-          <w:u w:val="single"/>
-        </w:rPr>
-      </w:pPr>
-      <w:r>
-        <w:rPr>
-          <w:b/>
-          <w:i/>
-          <w:u w:val="single"/>
-        </w:rPr>
-        <w:lastRenderedPageBreak/>
+        <w:pStyle w:val="Heading1"/>
+      </w:pPr>
+      <w:r>
         <w:t>Polarity Analysis</w:t>
       </w:r>
     </w:p>
@@ -2234,7 +2500,15 @@
         <w:t xml:space="preserve"> Intensity, Ti</w:t>
       </w:r>
       <w:r>
-        <w:t>me Frame Pattern:{‘001’,’%03d’},</w:t>
+        <w:t xml:space="preserve">me Frame </w:t>
+      </w:r>
+      <w:proofErr w:type="gramStart"/>
+      <w:r>
+        <w:t>Pattern:{</w:t>
+      </w:r>
+      <w:proofErr w:type="gramEnd"/>
+      <w:r>
+        <w:t>‘001’,’%03d’},</w:t>
       </w:r>
       <w:r>
         <w:t xml:space="preserve"> </w:t>
@@ -2293,12 +2567,14 @@
       <w:r>
         <w:t xml:space="preserve">avigate to the data folder </w:t>
       </w:r>
+      <w:proofErr w:type="spellStart"/>
       <w:r>
         <w:t>fluocell_</w:t>
       </w:r>
       <w:r>
         <w:t>sample</w:t>
       </w:r>
+      <w:proofErr w:type="spellEnd"/>
       <w:r>
         <w:t xml:space="preserve">\PH-Akt-GFP_1\ -&gt; double click the file “AKT-PH-YFP_PDGF52.001”. </w:t>
       </w:r>
@@ -2356,7 +2632,7 @@
                           <pic:cNvPicPr/>
                         </pic:nvPicPr>
                         <pic:blipFill>
-                          <a:blip r:embed="rId21"/>
+                          <a:blip r:embed="rId22"/>
                           <a:stretch>
                             <a:fillRect/>
                           </a:stretch>
@@ -2402,7 +2678,7 @@
                           <pic:cNvPicPr/>
                         </pic:nvPicPr>
                         <pic:blipFill>
-                          <a:blip r:embed="rId22"/>
+                          <a:blip r:embed="rId23"/>
                           <a:stretch>
                             <a:fillRect/>
                           </a:stretch>
@@ -2460,7 +2736,7 @@
                           </pic:cNvPicPr>
                         </pic:nvPicPr>
                         <pic:blipFill>
-                          <a:blip r:embed="rId23" cstate="print">
+                          <a:blip r:embed="rId24" cstate="print">
                             <a:extLst>
                               <a:ext uri="{28A0092B-C50C-407E-A947-70E740481C1C}">
                                 <a14:useLocalDpi xmlns:a14="http://schemas.microsoft.com/office/drawing/2010/main" val="0"/>
@@ -2604,11 +2880,16 @@
       <w:r>
         <w:t xml:space="preserve"> Change the index value to show the boundary. Adjust the </w:t>
       </w:r>
+      <w:proofErr w:type="spellStart"/>
       <w:r>
         <w:t>C</w:t>
       </w:r>
       <w:r>
-        <w:t xml:space="preserve">olormap </w:t>
+        <w:t>olormap</w:t>
+      </w:r>
+      <w:proofErr w:type="spellEnd"/>
+      <w:r>
+        <w:t xml:space="preserve"> </w:t>
       </w:r>
       <w:r>
         <w:t>to 0-5000</w:t>
@@ -2623,7 +2904,15 @@
         <w:sym w:font="Wingdings" w:char="F0E0"/>
       </w:r>
       <w:r>
-        <w:t xml:space="preserve"> Colormap </w:t>
+        <w:t xml:space="preserve"> </w:t>
+      </w:r>
+      <w:proofErr w:type="spellStart"/>
+      <w:r>
+        <w:t>Colormap</w:t>
+      </w:r>
+      <w:proofErr w:type="spellEnd"/>
+      <w:r>
+        <w:t xml:space="preserve"> </w:t>
       </w:r>
       <w:r>
         <w:sym w:font="Wingdings" w:char="F0E0"/>
@@ -2637,11 +2926,16 @@
       <w:r>
         <w:t xml:space="preserve"> *Note: The user may see different intensities of color depending on what their default </w:t>
       </w:r>
+      <w:proofErr w:type="spellStart"/>
       <w:r>
         <w:t>C</w:t>
       </w:r>
       <w:r>
-        <w:t>olormap is in MATLAB.</w:t>
+        <w:t>olormap</w:t>
+      </w:r>
+      <w:proofErr w:type="spellEnd"/>
+      <w:r>
+        <w:t xml:space="preserve"> is in MATLAB.</w:t>
       </w:r>
     </w:p>
     <w:p>
@@ -2659,7 +2953,15 @@
         <w:jc w:val="both"/>
       </w:pPr>
       <w:r>
-        <w:t xml:space="preserve">In the file sample_init_data.m, </w:t>
+        <w:t xml:space="preserve">In the file </w:t>
+      </w:r>
+      <w:proofErr w:type="spellStart"/>
+      <w:r>
+        <w:t>sample_init_data.m</w:t>
+      </w:r>
+      <w:proofErr w:type="spellEnd"/>
+      <w:r>
+        <w:t xml:space="preserve">, </w:t>
       </w:r>
       <w:r>
         <w:t>confirm that</w:t>
@@ -2671,7 +2973,15 @@
         <w:t>root variable in line 4 was updated to</w:t>
       </w:r>
       <w:r>
-        <w:t xml:space="preserve"> the location of fluocell_sample/ folder.</w:t>
+        <w:t xml:space="preserve"> the location of </w:t>
+      </w:r>
+      <w:proofErr w:type="spellStart"/>
+      <w:r>
+        <w:t>fluocell_sample</w:t>
+      </w:r>
+      <w:proofErr w:type="spellEnd"/>
+      <w:r>
+        <w:t>/ folder.</w:t>
       </w:r>
     </w:p>
     <w:p>
@@ -2692,7 +3002,15 @@
         <w:t>Run the polarity quantification scripts</w:t>
       </w:r>
       <w:r>
-        <w:t>. First change your current working directory to the Fluocell app folder. If you installed Fluocell under the folder “fluocell/”, do this:</w:t>
+        <w:t>. First change your current working directory to the Fluocell app folder. If you installed Fluocell under the folder “</w:t>
+      </w:r>
+      <w:proofErr w:type="spellStart"/>
+      <w:r>
+        <w:t>fluocell</w:t>
+      </w:r>
+      <w:proofErr w:type="spellEnd"/>
+      <w:r>
+        <w:t>/”, do this:</w:t>
       </w:r>
     </w:p>
     <w:p>
@@ -2713,8 +3031,13 @@
       <w:r>
         <w:t xml:space="preserve"> </w:t>
       </w:r>
-      <w:r>
-        <w:t>fluocell/</w:t>
+      <w:proofErr w:type="spellStart"/>
+      <w:r>
+        <w:t>fluocell</w:t>
+      </w:r>
+      <w:proofErr w:type="spellEnd"/>
+      <w:r>
+        <w:t>/</w:t>
       </w:r>
       <w:r>
         <w:t>app</w:t>
@@ -2728,26 +3051,56 @@
         <w:jc w:val="both"/>
       </w:pPr>
       <w:r>
-        <w:t>&gt;&gt; cell_name = 'akt_1';</w:t>
-      </w:r>
-    </w:p>
-    <w:p>
-      <w:pPr>
-        <w:jc w:val="both"/>
-      </w:pPr>
-      <w:r>
-        <w:t>&gt;&gt; data = sample_init_data('akt_1');</w:t>
-      </w:r>
-    </w:p>
-    <w:p>
-      <w:pPr>
-        <w:jc w:val="both"/>
-      </w:pPr>
-      <w:r>
-        <w:t>&gt;&gt; single_cell_analyzer('akt_1',data);</w:t>
-      </w:r>
-      <w:bookmarkStart w:id="1" w:name="_GoBack"/>
-      <w:bookmarkEnd w:id="1"/>
+        <w:t xml:space="preserve">&gt;&gt; </w:t>
+      </w:r>
+      <w:proofErr w:type="spellStart"/>
+      <w:r>
+        <w:t>cell_name</w:t>
+      </w:r>
+      <w:proofErr w:type="spellEnd"/>
+      <w:r>
+        <w:t xml:space="preserve"> = 'akt_1';</w:t>
+      </w:r>
+    </w:p>
+    <w:p>
+      <w:pPr>
+        <w:jc w:val="both"/>
+      </w:pPr>
+      <w:r>
+        <w:t xml:space="preserve">&gt;&gt; data = </w:t>
+      </w:r>
+      <w:proofErr w:type="spellStart"/>
+      <w:r>
+        <w:t>sample_init_data</w:t>
+      </w:r>
+      <w:proofErr w:type="spellEnd"/>
+      <w:r>
+        <w:t>('akt_1');</w:t>
+      </w:r>
+    </w:p>
+    <w:p>
+      <w:pPr>
+        <w:jc w:val="both"/>
+      </w:pPr>
+      <w:r>
+        <w:t xml:space="preserve">&gt;&gt; </w:t>
+      </w:r>
+      <w:proofErr w:type="spellStart"/>
+      <w:r>
+        <w:t>single_cell_analyzer</w:t>
+      </w:r>
+      <w:proofErr w:type="spellEnd"/>
+      <w:r>
+        <w:t>('akt_1</w:t>
+      </w:r>
+      <w:proofErr w:type="gramStart"/>
+      <w:r>
+        <w:t>',data</w:t>
+      </w:r>
+      <w:proofErr w:type="gramEnd"/>
+      <w:r>
+        <w:t>);</w:t>
+      </w:r>
     </w:p>
     <w:p>
       <w:pPr>
@@ -2785,7 +3138,7 @@
                     </pic:cNvPicPr>
                   </pic:nvPicPr>
                   <pic:blipFill>
-                    <a:blip r:embed="rId24" cstate="print">
+                    <a:blip r:embed="rId25" cstate="print">
                       <a:extLst>
                         <a:ext uri="{28A0092B-C50C-407E-A947-70E740481C1C}">
                           <a14:useLocalDpi xmlns:a14="http://schemas.microsoft.com/office/drawing/2010/main" val="0"/>
@@ -2890,18 +3243,9 @@
     </w:p>
     <w:p>
       <w:pPr>
-        <w:shd w:val="clear" w:color="auto" w:fill="FFFFFF"/>
-        <w:jc w:val="both"/>
-        <w:rPr>
-          <w:b/>
-          <w:u w:val="single"/>
-        </w:rPr>
-      </w:pPr>
-      <w:r>
-        <w:rPr>
-          <w:b/>
-          <w:u w:val="single"/>
-        </w:rPr>
+        <w:pStyle w:val="Heading1"/>
+      </w:pPr>
+      <w:r>
         <w:t>Tracking Cells and Regions of Interest</w:t>
       </w:r>
     </w:p>
@@ -3009,7 +3353,7 @@
         <w:rPr>
           <w:noProof/>
         </w:rPr>
-        <w:t>&gt;&gt; fluocell_data.num_rois = 3;</w:t>
+        <w:t>&gt;&gt; fluocell_data.num_roi = 3;</w:t>
       </w:r>
     </w:p>
     <w:p>
@@ -3080,7 +3424,7 @@
                     <pic:cNvPicPr/>
                   </pic:nvPicPr>
                   <pic:blipFill>
-                    <a:blip r:embed="rId25"/>
+                    <a:blip r:embed="rId26"/>
                     <a:stretch>
                       <a:fillRect/>
                     </a:stretch>
@@ -3202,7 +3546,7 @@
                           <pic:cNvPicPr/>
                         </pic:nvPicPr>
                         <pic:blipFill>
-                          <a:blip r:embed="rId26"/>
+                          <a:blip r:embed="rId27"/>
                           <a:stretch>
                             <a:fillRect/>
                           </a:stretch>
@@ -3252,7 +3596,7 @@
                           <pic:cNvPicPr/>
                         </pic:nvPicPr>
                         <pic:blipFill>
-                          <a:blip r:embed="rId27"/>
+                          <a:blip r:embed="rId28"/>
                           <a:stretch>
                             <a:fillRect/>
                           </a:stretch>
@@ -3293,7 +3637,7 @@
                           <pic:cNvPicPr/>
                         </pic:nvPicPr>
                         <pic:blipFill>
-                          <a:blip r:embed="rId28"/>
+                          <a:blip r:embed="rId29"/>
                           <a:stretch>
                             <a:fillRect/>
                           </a:stretch>
@@ -3410,7 +3754,7 @@
         <w:rPr>
           <w:noProof/>
         </w:rPr>
-        <w:t xml:space="preserve">fluocell_data.num_layers = </w:t>
+        <w:t xml:space="preserve">fluocell_data.num_layer = </w:t>
       </w:r>
       <w:r>
         <w:rPr>
@@ -3491,7 +3835,7 @@
                     </pic:cNvPicPr>
                   </pic:nvPicPr>
                   <pic:blipFill>
-                    <a:blip r:embed="rId29">
+                    <a:blip r:embed="rId30">
                       <a:extLst>
                         <a:ext uri="{28A0092B-C50C-407E-A947-70E740481C1C}">
                           <a14:useLocalDpi xmlns:a14="http://schemas.microsoft.com/office/drawing/2010/main" val="0"/>
@@ -3545,7 +3889,7 @@
                     </pic:cNvPicPr>
                   </pic:nvPicPr>
                   <pic:blipFill>
-                    <a:blip r:embed="rId30">
+                    <a:blip r:embed="rId31">
                       <a:extLst>
                         <a:ext uri="{28A0092B-C50C-407E-A947-70E740481C1C}">
                           <a14:useLocalDpi xmlns:a14="http://schemas.microsoft.com/office/drawing/2010/main" val="0"/>
@@ -3643,7 +3987,15 @@
         <w:rPr>
           <w:noProof/>
         </w:rPr>
-        <w:t xml:space="preserve">fluocell_data.num_layers = </w:t>
+        <w:t>fluocell_data.num_layer</w:t>
+      </w:r>
+      <w:bookmarkStart w:id="1" w:name="_GoBack"/>
+      <w:bookmarkEnd w:id="1"/>
+      <w:r>
+        <w:rPr>
+          <w:noProof/>
+        </w:rPr>
+        <w:t xml:space="preserve"> = </w:t>
       </w:r>
       <w:r>
         <w:rPr>
@@ -3701,60 +4053,6 @@
                 <pic:pic xmlns:pic="http://schemas.openxmlformats.org/drawingml/2006/picture">
                   <pic:nvPicPr>
                     <pic:cNvPr id="0" name="Picture 8"/>
-                    <pic:cNvPicPr>
-                      <a:picLocks noChangeAspect="1" noChangeArrowheads="1"/>
-                    </pic:cNvPicPr>
-                  </pic:nvPicPr>
-                  <pic:blipFill>
-                    <a:blip r:embed="rId31">
-                      <a:extLst>
-                        <a:ext uri="{28A0092B-C50C-407E-A947-70E740481C1C}">
-                          <a14:useLocalDpi xmlns:a14="http://schemas.microsoft.com/office/drawing/2010/main" val="0"/>
-                        </a:ext>
-                      </a:extLst>
-                    </a:blip>
-                    <a:srcRect/>
-                    <a:stretch>
-                      <a:fillRect/>
-                    </a:stretch>
-                  </pic:blipFill>
-                  <pic:spPr bwMode="auto">
-                    <a:xfrm>
-                      <a:off x="0" y="0"/>
-                      <a:ext cx="2515235" cy="2875915"/>
-                    </a:xfrm>
-                    <a:prstGeom prst="rect">
-                      <a:avLst/>
-                    </a:prstGeom>
-                    <a:noFill/>
-                    <a:ln>
-                      <a:noFill/>
-                    </a:ln>
-                  </pic:spPr>
-                </pic:pic>
-              </a:graphicData>
-            </a:graphic>
-          </wp:inline>
-        </w:drawing>
-      </w:r>
-      <w:r>
-        <w:rPr>
-          <w:noProof/>
-          <w:lang w:eastAsia="en-US"/>
-        </w:rPr>
-        <w:drawing>
-          <wp:inline distT="0" distB="0" distL="0" distR="0" wp14:anchorId="77E5EC16" wp14:editId="4A9EFF81">
-            <wp:extent cx="2515235" cy="2875915"/>
-            <wp:effectExtent l="0" t="0" r="0" b="0"/>
-            <wp:docPr id="9" name="Picture 9"/>
-            <wp:cNvGraphicFramePr>
-              <a:graphicFrameLocks xmlns:a="http://schemas.openxmlformats.org/drawingml/2006/main" noChangeAspect="1"/>
-            </wp:cNvGraphicFramePr>
-            <a:graphic xmlns:a="http://schemas.openxmlformats.org/drawingml/2006/main">
-              <a:graphicData uri="http://schemas.openxmlformats.org/drawingml/2006/picture">
-                <pic:pic xmlns:pic="http://schemas.openxmlformats.org/drawingml/2006/picture">
-                  <pic:nvPicPr>
-                    <pic:cNvPr id="0" name="Picture 9"/>
                     <pic:cNvPicPr>
                       <a:picLocks noChangeAspect="1" noChangeArrowheads="1"/>
                     </pic:cNvPicPr>
@@ -3791,6 +4089,60 @@
           </wp:inline>
         </w:drawing>
       </w:r>
+      <w:r>
+        <w:rPr>
+          <w:noProof/>
+          <w:lang w:eastAsia="en-US"/>
+        </w:rPr>
+        <w:drawing>
+          <wp:inline distT="0" distB="0" distL="0" distR="0" wp14:anchorId="77E5EC16" wp14:editId="4A9EFF81">
+            <wp:extent cx="2515235" cy="2875915"/>
+            <wp:effectExtent l="0" t="0" r="0" b="0"/>
+            <wp:docPr id="9" name="Picture 9"/>
+            <wp:cNvGraphicFramePr>
+              <a:graphicFrameLocks xmlns:a="http://schemas.openxmlformats.org/drawingml/2006/main" noChangeAspect="1"/>
+            </wp:cNvGraphicFramePr>
+            <a:graphic xmlns:a="http://schemas.openxmlformats.org/drawingml/2006/main">
+              <a:graphicData uri="http://schemas.openxmlformats.org/drawingml/2006/picture">
+                <pic:pic xmlns:pic="http://schemas.openxmlformats.org/drawingml/2006/picture">
+                  <pic:nvPicPr>
+                    <pic:cNvPr id="0" name="Picture 9"/>
+                    <pic:cNvPicPr>
+                      <a:picLocks noChangeAspect="1" noChangeArrowheads="1"/>
+                    </pic:cNvPicPr>
+                  </pic:nvPicPr>
+                  <pic:blipFill>
+                    <a:blip r:embed="rId33">
+                      <a:extLst>
+                        <a:ext uri="{28A0092B-C50C-407E-A947-70E740481C1C}">
+                          <a14:useLocalDpi xmlns:a14="http://schemas.microsoft.com/office/drawing/2010/main" val="0"/>
+                        </a:ext>
+                      </a:extLst>
+                    </a:blip>
+                    <a:srcRect/>
+                    <a:stretch>
+                      <a:fillRect/>
+                    </a:stretch>
+                  </pic:blipFill>
+                  <pic:spPr bwMode="auto">
+                    <a:xfrm>
+                      <a:off x="0" y="0"/>
+                      <a:ext cx="2515235" cy="2875915"/>
+                    </a:xfrm>
+                    <a:prstGeom prst="rect">
+                      <a:avLst/>
+                    </a:prstGeom>
+                    <a:noFill/>
+                    <a:ln>
+                      <a:noFill/>
+                    </a:ln>
+                  </pic:spPr>
+                </pic:pic>
+              </a:graphicData>
+            </a:graphic>
+          </wp:inline>
+        </w:drawing>
+      </w:r>
     </w:p>
     <w:p>
       <w:pPr>
@@ -3888,27 +4240,12 @@
     </w:p>
     <w:p>
       <w:pPr>
-        <w:jc w:val="both"/>
-        <w:rPr>
-          <w:b/>
-          <w:i/>
-          <w:u w:val="single"/>
-        </w:rPr>
-      </w:pPr>
-      <w:r>
-        <w:rPr>
-          <w:b/>
-          <w:i/>
-          <w:u w:val="single"/>
-        </w:rPr>
+        <w:pStyle w:val="Heading1"/>
+      </w:pPr>
+      <w:r>
         <w:t>FA Detection and</w:t>
       </w:r>
       <w:r>
-        <w:rPr>
-          <w:b/>
-          <w:i/>
-          <w:u w:val="single"/>
-        </w:rPr>
         <w:t xml:space="preserve"> Subcellular Quantification</w:t>
       </w:r>
     </w:p>
@@ -3944,11 +4281,21 @@
       <w:r>
         <w:t xml:space="preserve">cd </w:t>
       </w:r>
+      <w:proofErr w:type="spellStart"/>
       <w:r>
         <w:t>fluocell</w:t>
       </w:r>
-      <w:r>
-        <w:t>/app/fa_analysis/</w:t>
+      <w:proofErr w:type="spellEnd"/>
+      <w:r>
+        <w:t>/app/</w:t>
+      </w:r>
+      <w:proofErr w:type="spellStart"/>
+      <w:r>
+        <w:t>fa_analysis</w:t>
+      </w:r>
+      <w:proofErr w:type="spellEnd"/>
+      <w:r>
+        <w:t>/</w:t>
       </w:r>
     </w:p>
     <w:p>
@@ -3959,8 +4306,21 @@
       <w:r>
         <w:t xml:space="preserve">&gt;&gt; </w:t>
       </w:r>
-      <w:r>
-        <w:t>cell_name = 'src_pax';</w:t>
+      <w:proofErr w:type="spellStart"/>
+      <w:r>
+        <w:t>cell_name</w:t>
+      </w:r>
+      <w:proofErr w:type="spellEnd"/>
+      <w:r>
+        <w:t xml:space="preserve"> = '</w:t>
+      </w:r>
+      <w:proofErr w:type="spellStart"/>
+      <w:r>
+        <w:t>src_pax</w:t>
+      </w:r>
+      <w:proofErr w:type="spellEnd"/>
+      <w:r>
+        <w:t>';</w:t>
       </w:r>
     </w:p>
     <w:p>
@@ -3980,14 +4340,37 @@
       <w:r>
         <w:t xml:space="preserve"> = </w:t>
       </w:r>
-      <w:r>
-        <w:t>sample_init_dat</w:t>
+      <w:proofErr w:type="spellStart"/>
+      <w:r>
+        <w:t>sample_init_</w:t>
+      </w:r>
+      <w:proofErr w:type="gramStart"/>
+      <w:r>
+        <w:t>dat</w:t>
       </w:r>
       <w:r>
         <w:t>a</w:t>
       </w:r>
-      <w:r>
-        <w:t>(cell_name, 'batch_detect_cell');</w:t>
+      <w:proofErr w:type="spellEnd"/>
+      <w:r>
+        <w:t>(</w:t>
+      </w:r>
+      <w:proofErr w:type="spellStart"/>
+      <w:proofErr w:type="gramEnd"/>
+      <w:r>
+        <w:t>cell_name</w:t>
+      </w:r>
+      <w:proofErr w:type="spellEnd"/>
+      <w:r>
+        <w:t>, '</w:t>
+      </w:r>
+      <w:proofErr w:type="spellStart"/>
+      <w:r>
+        <w:t>batch_detect_cell</w:t>
+      </w:r>
+      <w:proofErr w:type="spellEnd"/>
+      <w:r>
+        <w:t>');</w:t>
       </w:r>
     </w:p>
     <w:p>
@@ -4003,8 +4386,26 @@
       <w:r>
         <w:t xml:space="preserve"> </w:t>
       </w:r>
-      <w:r>
-        <w:t>batch_detect_cell(cell_name, data);</w:t>
+      <w:proofErr w:type="spellStart"/>
+      <w:r>
+        <w:t>batch_detect_</w:t>
+      </w:r>
+      <w:proofErr w:type="gramStart"/>
+      <w:r>
+        <w:t>cell</w:t>
+      </w:r>
+      <w:proofErr w:type="spellEnd"/>
+      <w:r>
+        <w:t>(</w:t>
+      </w:r>
+      <w:proofErr w:type="spellStart"/>
+      <w:proofErr w:type="gramEnd"/>
+      <w:r>
+        <w:t>cell_name</w:t>
+      </w:r>
+      <w:proofErr w:type="spellEnd"/>
+      <w:r>
+        <w:t>, data);</w:t>
       </w:r>
     </w:p>
     <w:p>
@@ -4042,7 +4443,7 @@
                     </pic:cNvPicPr>
                   </pic:nvPicPr>
                   <pic:blipFill>
-                    <a:blip r:embed="rId33">
+                    <a:blip r:embed="rId34">
                       <a:extLst>
                         <a:ext uri="{28A0092B-C50C-407E-A947-70E740481C1C}">
                           <a14:useLocalDpi xmlns:a14="http://schemas.microsoft.com/office/drawing/2010/main" val="0"/>
@@ -4096,7 +4497,7 @@
                     </pic:cNvPicPr>
                   </pic:nvPicPr>
                   <pic:blipFill>
-                    <a:blip r:embed="rId34" cstate="print">
+                    <a:blip r:embed="rId35" cstate="print">
                       <a:extLst>
                         <a:ext uri="{28A0092B-C50C-407E-A947-70E740481C1C}">
                           <a14:useLocalDpi xmlns:a14="http://schemas.microsoft.com/office/drawing/2010/main" val="0"/>
@@ -4150,23 +4551,89 @@
         <w:jc w:val="both"/>
       </w:pPr>
       <w:r>
-        <w:t>&gt;&gt; cell_name = 'src_pax';</w:t>
-      </w:r>
-    </w:p>
-    <w:p>
-      <w:pPr>
-        <w:jc w:val="both"/>
-      </w:pPr>
-      <w:r>
-        <w:t>&gt;&gt; data = sample_init_data(cell_name, 'batch_detect_fa');</w:t>
-      </w:r>
-    </w:p>
-    <w:p>
-      <w:pPr>
-        <w:jc w:val="both"/>
-      </w:pPr>
-      <w:r>
-        <w:t>&gt;&gt; batch_detect_fa(cell_name, data);</w:t>
+        <w:t xml:space="preserve">&gt;&gt; </w:t>
+      </w:r>
+      <w:proofErr w:type="spellStart"/>
+      <w:r>
+        <w:t>cell_name</w:t>
+      </w:r>
+      <w:proofErr w:type="spellEnd"/>
+      <w:r>
+        <w:t xml:space="preserve"> = '</w:t>
+      </w:r>
+      <w:proofErr w:type="spellStart"/>
+      <w:r>
+        <w:t>src_pax</w:t>
+      </w:r>
+      <w:proofErr w:type="spellEnd"/>
+      <w:r>
+        <w:t>';</w:t>
+      </w:r>
+    </w:p>
+    <w:p>
+      <w:pPr>
+        <w:jc w:val="both"/>
+      </w:pPr>
+      <w:r>
+        <w:t xml:space="preserve">&gt;&gt; data = </w:t>
+      </w:r>
+      <w:proofErr w:type="spellStart"/>
+      <w:r>
+        <w:t>sample_init_</w:t>
+      </w:r>
+      <w:proofErr w:type="gramStart"/>
+      <w:r>
+        <w:t>data</w:t>
+      </w:r>
+      <w:proofErr w:type="spellEnd"/>
+      <w:r>
+        <w:t>(</w:t>
+      </w:r>
+      <w:proofErr w:type="spellStart"/>
+      <w:proofErr w:type="gramEnd"/>
+      <w:r>
+        <w:t>cell_name</w:t>
+      </w:r>
+      <w:proofErr w:type="spellEnd"/>
+      <w:r>
+        <w:t>, '</w:t>
+      </w:r>
+      <w:proofErr w:type="spellStart"/>
+      <w:r>
+        <w:t>batch_detect_fa</w:t>
+      </w:r>
+      <w:proofErr w:type="spellEnd"/>
+      <w:r>
+        <w:t>');</w:t>
+      </w:r>
+    </w:p>
+    <w:p>
+      <w:pPr>
+        <w:jc w:val="both"/>
+      </w:pPr>
+      <w:r>
+        <w:t xml:space="preserve">&gt;&gt; </w:t>
+      </w:r>
+      <w:proofErr w:type="spellStart"/>
+      <w:r>
+        <w:t>batch_detect_</w:t>
+      </w:r>
+      <w:proofErr w:type="gramStart"/>
+      <w:r>
+        <w:t>fa</w:t>
+      </w:r>
+      <w:proofErr w:type="spellEnd"/>
+      <w:r>
+        <w:t>(</w:t>
+      </w:r>
+      <w:proofErr w:type="spellStart"/>
+      <w:proofErr w:type="gramEnd"/>
+      <w:r>
+        <w:t>cell_name</w:t>
+      </w:r>
+      <w:proofErr w:type="spellEnd"/>
+      <w:r>
+        <w:t>, data);</w:t>
       </w:r>
     </w:p>
     <w:p>
@@ -4201,7 +4668,7 @@
                     </pic:cNvPicPr>
                   </pic:nvPicPr>
                   <pic:blipFill>
-                    <a:blip r:embed="rId35">
+                    <a:blip r:embed="rId36">
                       <a:extLst>
                         <a:ext uri="{28A0092B-C50C-407E-A947-70E740481C1C}">
                           <a14:useLocalDpi xmlns:a14="http://schemas.microsoft.com/office/drawing/2010/main" val="0"/>
@@ -4250,7 +4717,28 @@
         <w:jc w:val="both"/>
       </w:pPr>
       <w:r>
-        <w:t>&gt;&gt; compute_fa_property(cell_name, data);</w:t>
+        <w:t xml:space="preserve">&gt;&gt; </w:t>
+      </w:r>
+      <w:proofErr w:type="spellStart"/>
+      <w:r>
+        <w:t>compute_fa_</w:t>
+      </w:r>
+      <w:proofErr w:type="gramStart"/>
+      <w:r>
+        <w:t>property</w:t>
+      </w:r>
+      <w:proofErr w:type="spellEnd"/>
+      <w:r>
+        <w:t>(</w:t>
+      </w:r>
+      <w:proofErr w:type="spellStart"/>
+      <w:proofErr w:type="gramEnd"/>
+      <w:r>
+        <w:t>cell_name</w:t>
+      </w:r>
+      <w:proofErr w:type="spellEnd"/>
+      <w:r>
+        <w:t>, data);</w:t>
       </w:r>
     </w:p>
     <w:p>
@@ -4285,7 +4773,7 @@
                     </pic:cNvPicPr>
                   </pic:nvPicPr>
                   <pic:blipFill>
-                    <a:blip r:embed="rId36">
+                    <a:blip r:embed="rId37">
                       <a:extLst>
                         <a:ext uri="{28A0092B-C50C-407E-A947-70E740481C1C}">
                           <a14:useLocalDpi xmlns:a14="http://schemas.microsoft.com/office/drawing/2010/main" val="0"/>
@@ -4339,7 +4827,7 @@
                     </pic:cNvPicPr>
                   </pic:nvPicPr>
                   <pic:blipFill>
-                    <a:blip r:embed="rId37" cstate="print">
+                    <a:blip r:embed="rId38" cstate="print">
                       <a:extLst>
                         <a:ext uri="{28A0092B-C50C-407E-A947-70E740481C1C}">
                           <a14:useLocalDpi xmlns:a14="http://schemas.microsoft.com/office/drawing/2010/main" val="0"/>
@@ -4393,7 +4881,13 @@
     </w:p>
     <w:p>
       <w:pPr>
-        <w:jc w:val="both"/>
+        <w:pStyle w:val="ListParagraph"/>
+        <w:numPr>
+          <w:ilvl w:val="0"/>
+          <w:numId w:val="32"/>
+        </w:numPr>
+        <w:jc w:val="both"/>
+        <w:outlineLvl w:val="0"/>
         <w:rPr>
           <w:b/>
           <w:i/>
@@ -4402,19 +4896,15 @@
       </w:pPr>
       <w:r>
         <w:rPr>
-          <w:b/>
-          <w:i/>
-          <w:u w:val="single"/>
+          <w:rStyle w:val="Heading1Char"/>
         </w:rPr>
         <w:t>Useful Fluocell F</w:t>
       </w:r>
       <w:r>
         <w:rPr>
-          <w:b/>
-          <w:i/>
-          <w:u w:val="single"/>
-        </w:rPr>
-        <w:t>unctions:</w:t>
+          <w:rStyle w:val="Heading1Char"/>
+        </w:rPr>
+        <w:t>unctions</w:t>
       </w:r>
     </w:p>
     <w:p>
@@ -4423,13 +4913,39 @@
         <w:jc w:val="both"/>
       </w:pPr>
       <w:r>
-        <w:t xml:space="preserve">It is required that the image sequence of each cell is located in a separated folder. This function can be used to divide multiple position data into different folders: </w:t>
-      </w:r>
-      <w:r>
-        <w:t>batch_sort_file_multiple_position</w:t>
-      </w:r>
-      <w:r>
-        <w:t xml:space="preserve">(path, sub_dir). </w:t>
+        <w:t xml:space="preserve">It is required that the image sequence of each cell </w:t>
+      </w:r>
+      <w:proofErr w:type="gramStart"/>
+      <w:r>
+        <w:t>is located in</w:t>
+      </w:r>
+      <w:proofErr w:type="gramEnd"/>
+      <w:r>
+        <w:t xml:space="preserve"> a separated folder. This function can be used to divide multiple position data into different folders: </w:t>
+      </w:r>
+      <w:proofErr w:type="spellStart"/>
+      <w:r>
+        <w:t>batch_sort_file_multiple_</w:t>
+      </w:r>
+      <w:proofErr w:type="gramStart"/>
+      <w:r>
+        <w:t>position</w:t>
+      </w:r>
+      <w:proofErr w:type="spellEnd"/>
+      <w:r>
+        <w:t>(</w:t>
+      </w:r>
+      <w:proofErr w:type="gramEnd"/>
+      <w:r>
+        <w:t xml:space="preserve">path, </w:t>
+      </w:r>
+      <w:proofErr w:type="spellStart"/>
+      <w:r>
+        <w:t>sub_dir</w:t>
+      </w:r>
+      <w:proofErr w:type="spellEnd"/>
+      <w:r>
+        <w:t xml:space="preserve">). </w:t>
       </w:r>
       <w:r>
         <w:t xml:space="preserve">Note: </w:t>
@@ -4474,7 +4990,15 @@
         <w:jc w:val="both"/>
       </w:pPr>
       <w:r>
-        <w:t xml:space="preserve">  &gt;&gt; path = 'E:\sof\fluocell_2.1\data\migration\07_01_2010\';  </w:t>
+        <w:t xml:space="preserve">  &gt;&gt; path = 'E:\</w:t>
+      </w:r>
+      <w:proofErr w:type="spellStart"/>
+      <w:r>
+        <w:t>sof</w:t>
+      </w:r>
+      <w:proofErr w:type="spellEnd"/>
+      <w:r>
+        <w:t xml:space="preserve">\fluocell_2.1\data\migration\07_01_2010\';  </w:t>
       </w:r>
     </w:p>
     <w:p>
@@ -4486,7 +5010,15 @@
         <w:t xml:space="preserve">  </w:t>
       </w:r>
       <w:r>
-        <w:t>&gt;&gt; sub_dir = {'FN5\2_2\', 'FN5\2_3\', 'FN5\2_FBS10\', 'FN10\1\', 'FN20\1\'};</w:t>
+        <w:t xml:space="preserve">&gt;&gt; </w:t>
+      </w:r>
+      <w:proofErr w:type="spellStart"/>
+      <w:r>
+        <w:t>sub_dir</w:t>
+      </w:r>
+      <w:proofErr w:type="spellEnd"/>
+      <w:r>
+        <w:t xml:space="preserve"> = {'FN5\2_2\', 'FN5\2_3\', 'FN5\2_FBS10\', 'FN10\1\', 'FN20\1\'};</w:t>
       </w:r>
       <w:r>
         <w:t xml:space="preserve"> </w:t>
@@ -4500,11 +5032,24 @@
       <w:r>
         <w:t xml:space="preserve">  &gt;&gt; </w:t>
       </w:r>
-      <w:r>
-        <w:t xml:space="preserve">batch_sort_file_multiple_position </w:t>
-      </w:r>
-      <w:r>
-        <w:t>(path, sub_dir)</w:t>
+      <w:proofErr w:type="spellStart"/>
+      <w:r>
+        <w:t>batch_sort_file_multiple_position</w:t>
+      </w:r>
+      <w:proofErr w:type="spellEnd"/>
+      <w:r>
+        <w:t xml:space="preserve"> </w:t>
+      </w:r>
+      <w:r>
+        <w:t xml:space="preserve">(path, </w:t>
+      </w:r>
+      <w:proofErr w:type="spellStart"/>
+      <w:r>
+        <w:t>sub_dir</w:t>
+      </w:r>
+      <w:proofErr w:type="spellEnd"/>
+      <w:r>
+        <w:t>)</w:t>
       </w:r>
     </w:p>
     <w:p>
@@ -4522,7 +5067,15 @@
         <w:jc w:val="both"/>
       </w:pPr>
       <w:r>
-        <w:t>Different types of regions of interest. By default, fluocell allows the user to choose a region of polygonal shape which is supplied by the user. There is an additional option to choose a circular region of a fixed diameter. This can be set up in MATLAB by</w:t>
+        <w:t xml:space="preserve">Different types of regions of interest. By default, </w:t>
+      </w:r>
+      <w:proofErr w:type="spellStart"/>
+      <w:r>
+        <w:t>fluocell</w:t>
+      </w:r>
+      <w:proofErr w:type="spellEnd"/>
+      <w:r>
+        <w:t xml:space="preserve"> allows the user to choose a region of polygonal shape which is supplied by the user. There is an additional option to choose a circular region of a fixed diameter. This can be set up in MATLAB by</w:t>
       </w:r>
     </w:p>
     <w:p>
@@ -4537,7 +5090,15 @@
         <w:jc w:val="both"/>
       </w:pPr>
       <w:r>
-        <w:t>&gt;&gt; fluocell_data.roi_type = ‘circle with fixed diameter’;</w:t>
+        <w:t xml:space="preserve">&gt;&gt; </w:t>
+      </w:r>
+      <w:proofErr w:type="spellStart"/>
+      <w:r>
+        <w:t>fluocell_data.roi_type</w:t>
+      </w:r>
+      <w:proofErr w:type="spellEnd"/>
+      <w:r>
+        <w:t xml:space="preserve"> = ‘circle with fixed diameter’;</w:t>
       </w:r>
     </w:p>
     <w:p>
@@ -4546,7 +5107,15 @@
         <w:jc w:val="both"/>
       </w:pPr>
       <w:r>
-        <w:t>&gt;&gt; fluocell_data.roi_diameter = 100;</w:t>
+        <w:t xml:space="preserve">&gt;&gt; </w:t>
+      </w:r>
+      <w:proofErr w:type="spellStart"/>
+      <w:r>
+        <w:t>fluocell_data.roi_diameter</w:t>
+      </w:r>
+      <w:proofErr w:type="spellEnd"/>
+      <w:r>
+        <w:t xml:space="preserve"> = 100;</w:t>
       </w:r>
     </w:p>
     <w:p>
@@ -4567,7 +5136,15 @@
         <w:t>al</w:t>
       </w:r>
       <w:r>
-        <w:t xml:space="preserve"> region, simply remove the roi.mat file from the ou</w:t>
+        <w:t xml:space="preserve"> region, simply remove the </w:t>
+      </w:r>
+      <w:proofErr w:type="spellStart"/>
+      <w:r>
+        <w:t>roi.mat</w:t>
+      </w:r>
+      <w:proofErr w:type="spellEnd"/>
+      <w:r>
+        <w:t xml:space="preserve"> file from the ou</w:t>
       </w:r>
       <w:r>
         <w:t>t</w:t>
@@ -4588,7 +5165,15 @@
         <w:jc w:val="both"/>
       </w:pPr>
       <w:r>
-        <w:t>&gt;&gt; fluocell_data.roi_type = ‘any’;</w:t>
+        <w:t xml:space="preserve">&gt;&gt; </w:t>
+      </w:r>
+      <w:proofErr w:type="spellStart"/>
+      <w:r>
+        <w:t>fluocell_data.roi_type</w:t>
+      </w:r>
+      <w:proofErr w:type="spellEnd"/>
+      <w:r>
+        <w:t xml:space="preserve"> = ‘any’;</w:t>
       </w:r>
     </w:p>
     <w:p>
@@ -4597,55 +5182,49 @@
         <w:jc w:val="both"/>
       </w:pPr>
       <w:r>
-        <w:t>&gt;&gt; fluocell_data.roi_diameter = 0;</w:t>
-      </w:r>
-    </w:p>
-    <w:p>
-      <w:pPr>
-        <w:jc w:val="both"/>
-      </w:pPr>
-    </w:p>
-    <w:p>
-      <w:pPr>
-        <w:jc w:val="both"/>
-      </w:pPr>
-    </w:p>
-    <w:p>
-      <w:pPr>
-        <w:jc w:val="both"/>
-        <w:rPr>
-          <w:b/>
-          <w:u w:val="single"/>
-        </w:rPr>
+        <w:t xml:space="preserve">&gt;&gt; </w:t>
+      </w:r>
+      <w:proofErr w:type="spellStart"/>
+      <w:r>
+        <w:t>fluocell_data.roi_diameter</w:t>
+      </w:r>
+      <w:proofErr w:type="spellEnd"/>
+      <w:r>
+        <w:t xml:space="preserve"> = 0;</w:t>
+      </w:r>
+    </w:p>
+    <w:p>
+      <w:pPr>
+        <w:jc w:val="both"/>
+      </w:pPr>
+    </w:p>
+    <w:p>
+      <w:pPr>
+        <w:jc w:val="both"/>
+      </w:pPr>
+    </w:p>
+    <w:p>
+      <w:pPr>
+        <w:pStyle w:val="Heading1"/>
       </w:pPr>
       <w:r>
         <w:rPr>
           <w:rFonts w:hint="eastAsia"/>
-          <w:b/>
-          <w:u w:val="single"/>
         </w:rPr>
         <w:t>Frequent</w:t>
       </w:r>
       <w:r>
-        <w:rPr>
-          <w:b/>
-          <w:u w:val="single"/>
-        </w:rPr>
         <w:t>ly</w:t>
       </w:r>
       <w:r>
         <w:rPr>
           <w:rFonts w:hint="eastAsia"/>
-          <w:b/>
-          <w:u w:val="single"/>
         </w:rPr>
         <w:t xml:space="preserve"> </w:t>
       </w:r>
       <w:r>
         <w:rPr>
           <w:rFonts w:hint="eastAsia"/>
-          <w:b/>
-          <w:u w:val="single"/>
         </w:rPr>
         <w:t>Asked Questions</w:t>
       </w:r>
@@ -4692,19 +5271,45 @@
           <w:i/>
           <w:u w:val="single"/>
         </w:rPr>
-        <w:t xml:space="preserve"> the channel patterns and time frame pattern for the images obtained using software other than metamorph.</w:t>
-      </w:r>
-    </w:p>
-    <w:p>
+        <w:t xml:space="preserve"> the channel patterns and time frame pattern for the images obtained using software other than </w:t>
+      </w:r>
+      <w:proofErr w:type="spellStart"/>
+      <w:proofErr w:type="gramStart"/>
       <w:r>
         <w:rPr>
           <w:i/>
           <w:u w:val="single"/>
         </w:rPr>
+        <w:t>metamorph</w:t>
+      </w:r>
+      <w:proofErr w:type="spellEnd"/>
+      <w:r>
+        <w:rPr>
+          <w:i/>
+          <w:u w:val="single"/>
+        </w:rPr>
+        <w:t>.</w:t>
+      </w:r>
+      <w:proofErr w:type="gramEnd"/>
+    </w:p>
+    <w:p>
+      <w:r>
+        <w:rPr>
+          <w:i/>
+          <w:u w:val="single"/>
+        </w:rPr>
         <w:t>Answer:</w:t>
       </w:r>
       <w:r>
-        <w:t xml:space="preserve"> The channel patterns and time frame pattern are provided by the user to help Fluocell to recognize the donor and acceptor image files. The default values will work for the image files obtained from out Nikon microscope via metamorph. For example, the image files have the names such as fret11.001, fret11.002, …, fret12.001, fret12.002 etc. </w:t>
+        <w:t xml:space="preserve"> The channel patterns and time frame pattern are provided by the user to help Fluocell to recognize the donor and acceptor image files. The default values will work for the image files obtained from out Nikon microscope via </w:t>
+      </w:r>
+      <w:proofErr w:type="spellStart"/>
+      <w:r>
+        <w:t>metamorph</w:t>
+      </w:r>
+      <w:proofErr w:type="spellEnd"/>
+      <w:r>
+        <w:t xml:space="preserve">. For example, the image files have the names such as fret11.001, fret11.002, …, fret12.001, fret12.002 etc. </w:t>
       </w:r>
     </w:p>
     <w:p>
@@ -4712,7 +5317,15 @@
         <w:t>The first channel pattern</w:t>
       </w:r>
       <w:r>
-        <w:t>: fret11 ; the second channel pattern: fret12; the time frame pattern: {‘001’, ‘%03d’}</w:t>
+        <w:t>: fret</w:t>
+      </w:r>
+      <w:proofErr w:type="gramStart"/>
+      <w:r>
+        <w:t>11 ;</w:t>
+      </w:r>
+      <w:proofErr w:type="gramEnd"/>
+      <w:r>
+        <w:t xml:space="preserve"> the second channel pattern: fret12; the time frame pattern: {‘001’, ‘%03d’}</w:t>
       </w:r>
       <w:r>
         <w:t>, where the pattern string ‘%03d’ follows the convention in C++ or MATLAB, meaning an integer of 3 digits padded by 0</w:t>
@@ -4721,10 +5334,58 @@
         <w:t xml:space="preserve">. And the string ‘001’ should match the first donor image file that you click when opening the image. </w:t>
       </w:r>
       <w:r>
-        <w:t>In another example, the image files have the names such as cfp_t1.tiff, cfp_t2.tiff, …, yfp_t1, yfp_t2 etc.. The first channel pattern: cfp; the second channel pattern: yfp; the time frame pattern:{‘t01’, ‘t%d’</w:t>
-      </w:r>
-      <w:r>
-        <w:t>}, where ‘t%d’ means the letter ‘t’ followed by an integer.</w:t>
+        <w:t xml:space="preserve">In another example, the image files have the names such as cfp_t1.tiff, cfp_t2.tiff, …, yfp_t1, yfp_t2 </w:t>
+      </w:r>
+      <w:proofErr w:type="gramStart"/>
+      <w:r>
+        <w:t>etc..</w:t>
+      </w:r>
+      <w:proofErr w:type="gramEnd"/>
+      <w:r>
+        <w:t xml:space="preserve"> The first channel pattern: </w:t>
+      </w:r>
+      <w:proofErr w:type="spellStart"/>
+      <w:r>
+        <w:t>cfp</w:t>
+      </w:r>
+      <w:proofErr w:type="spellEnd"/>
+      <w:r>
+        <w:t xml:space="preserve">; the second channel pattern: </w:t>
+      </w:r>
+      <w:proofErr w:type="spellStart"/>
+      <w:r>
+        <w:t>yfp</w:t>
+      </w:r>
+      <w:proofErr w:type="spellEnd"/>
+      <w:r>
+        <w:t xml:space="preserve">; the time frame </w:t>
+      </w:r>
+      <w:proofErr w:type="gramStart"/>
+      <w:r>
+        <w:t>pattern:{</w:t>
+      </w:r>
+      <w:proofErr w:type="gramEnd"/>
+      <w:r>
+        <w:t>‘t01’, ‘</w:t>
+      </w:r>
+      <w:proofErr w:type="spellStart"/>
+      <w:r>
+        <w:t>t%d</w:t>
+      </w:r>
+      <w:proofErr w:type="spellEnd"/>
+      <w:r>
+        <w:t>’</w:t>
+      </w:r>
+      <w:r>
+        <w:t>}, where ‘</w:t>
+      </w:r>
+      <w:proofErr w:type="spellStart"/>
+      <w:r>
+        <w:t>t%d</w:t>
+      </w:r>
+      <w:proofErr w:type="spellEnd"/>
+      <w:r>
+        <w:t>’ means the letter ‘t’ followed by an integer.</w:t>
       </w:r>
     </w:p>
     <w:p/>
@@ -4941,8 +5602,13 @@
         </w:rPr>
         <w:t xml:space="preserve"> </w:t>
       </w:r>
-      <w:r>
-        <w:t xml:space="preserve">thr image has the file name pattern </w:t>
+      <w:proofErr w:type="spellStart"/>
+      <w:r>
+        <w:t>thr</w:t>
+      </w:r>
+      <w:proofErr w:type="spellEnd"/>
+      <w:r>
+        <w:t xml:space="preserve"> image has the file name pattern </w:t>
       </w:r>
       <w:r>
         <w:rPr>
@@ -5020,7 +5686,21 @@
         <w:rPr>
           <w:rFonts w:hint="eastAsia"/>
         </w:rPr>
-        <w:t xml:space="preserve"> file name. In order to fix this problem, the file name pattern need</w:t>
+        <w:t xml:space="preserve"> file name. </w:t>
+      </w:r>
+      <w:proofErr w:type="gramStart"/>
+      <w:r>
+        <w:rPr>
+          <w:rFonts w:hint="eastAsia"/>
+        </w:rPr>
+        <w:t>In order to</w:t>
+      </w:r>
+      <w:proofErr w:type="gramEnd"/>
+      <w:r>
+        <w:rPr>
+          <w:rFonts w:hint="eastAsia"/>
+        </w:rPr>
+        <w:t xml:space="preserve"> fix this problem, the file name pattern need</w:t>
       </w:r>
       <w:r>
         <w:t>s</w:t>
@@ -5056,8 +5736,16 @@
         <w:rPr>
           <w:rFonts w:hint="eastAsia"/>
         </w:rPr>
-        <w:t>_t%d</w:t>
-      </w:r>
+        <w:t>_</w:t>
+      </w:r>
+      <w:proofErr w:type="spellStart"/>
+      <w:r>
+        <w:rPr>
+          <w:rFonts w:hint="eastAsia"/>
+        </w:rPr>
+        <w:t>t%d</w:t>
+      </w:r>
+      <w:proofErr w:type="spellEnd"/>
       <w:r>
         <w:t>’</w:t>
       </w:r>
@@ -5167,18 +5855,9 @@
     </w:p>
     <w:p>
       <w:pPr>
-        <w:rPr>
-          <w:b/>
-          <w:i/>
-          <w:u w:val="single"/>
-        </w:rPr>
-      </w:pPr>
-      <w:r>
-        <w:rPr>
-          <w:b/>
-          <w:i/>
-          <w:u w:val="single"/>
-        </w:rPr>
+        <w:pStyle w:val="Heading1"/>
+      </w:pPr>
+      <w:r>
         <w:lastRenderedPageBreak/>
         <w:t>Installation and Usage</w:t>
       </w:r>
@@ -5246,7 +5925,15 @@
         </w:numPr>
       </w:pPr>
       <w:r>
-        <w:t>Enter “sudo java –jar fluocellJava.jar.” A window should appear and a new session of MATLAB should launch.</w:t>
+        <w:t>Enter “</w:t>
+      </w:r>
+      <w:proofErr w:type="spellStart"/>
+      <w:r>
+        <w:t>sudo</w:t>
+      </w:r>
+      <w:proofErr w:type="spellEnd"/>
+      <w:r>
+        <w:t xml:space="preserve"> java –jar fluocellJava.jar.” A window should appear and a new session of MATLAB should launch.</w:t>
       </w:r>
     </w:p>
     <w:p>
@@ -5303,8 +5990,29 @@
         </w:rPr>
         <w:t xml:space="preserve">In the </w:t>
       </w:r>
-      <w:r>
-        <w:t>fluocell/src/gui/java/</w:t>
+      <w:proofErr w:type="spellStart"/>
+      <w:r>
+        <w:t>fluocell</w:t>
+      </w:r>
+      <w:proofErr w:type="spellEnd"/>
+      <w:r>
+        <w:t>/</w:t>
+      </w:r>
+      <w:proofErr w:type="spellStart"/>
+      <w:r>
+        <w:t>src</w:t>
+      </w:r>
+      <w:proofErr w:type="spellEnd"/>
+      <w:r>
+        <w:t>/</w:t>
+      </w:r>
+      <w:proofErr w:type="spellStart"/>
+      <w:r>
+        <w:t>gui</w:t>
+      </w:r>
+      <w:proofErr w:type="spellEnd"/>
+      <w:r>
+        <w:t>/java/</w:t>
       </w:r>
       <w:r>
         <w:rPr>
@@ -5327,12 +6035,16 @@
       <w:r>
         <w:t>win-</w:t>
       </w:r>
+      <w:proofErr w:type="spellStart"/>
+      <w:proofErr w:type="gramStart"/>
       <w:r>
         <w:rPr>
           <w:rFonts w:hint="eastAsia"/>
         </w:rPr>
         <w:t>default.property</w:t>
       </w:r>
+      <w:proofErr w:type="spellEnd"/>
+      <w:proofErr w:type="gramEnd"/>
       <w:r>
         <w:t>”</w:t>
       </w:r>
@@ -5340,10 +6052,18 @@
         <w:t xml:space="preserve"> (“</w:t>
       </w:r>
       <w:r>
-        <w:t>mac-default</w:t>
-      </w:r>
-      <w:r>
-        <w:t>.property” on Mac)</w:t>
+        <w:t>mac-</w:t>
+      </w:r>
+      <w:proofErr w:type="spellStart"/>
+      <w:r>
+        <w:t>default</w:t>
+      </w:r>
+      <w:r>
+        <w:t>.property</w:t>
+      </w:r>
+      <w:proofErr w:type="spellEnd"/>
+      <w:r>
+        <w:t>” on Mac)</w:t>
       </w:r>
       <w:r>
         <w:rPr>
@@ -5354,12 +6074,14 @@
       <w:r>
         <w:t>“</w:t>
       </w:r>
+      <w:proofErr w:type="spellStart"/>
       <w:r>
         <w:rPr>
           <w:rFonts w:hint="eastAsia"/>
         </w:rPr>
         <w:t>default.property</w:t>
       </w:r>
+      <w:proofErr w:type="spellEnd"/>
       <w:r>
         <w:t>”;</w:t>
       </w:r>
@@ -5379,8 +6101,13 @@
         <w:t xml:space="preserve">the </w:t>
       </w:r>
       <w:r>
-        <w:t>“default.property</w:t>
-      </w:r>
+        <w:t>“</w:t>
+      </w:r>
+      <w:proofErr w:type="spellStart"/>
+      <w:r>
+        <w:t>default.property</w:t>
+      </w:r>
+      <w:proofErr w:type="spellEnd"/>
       <w:r>
         <w:t xml:space="preserve">” </w:t>
       </w:r>
@@ -5388,31 +6115,64 @@
         <w:t xml:space="preserve">file </w:t>
       </w:r>
       <w:r>
-        <w:t>with a text editor, and after “matlablocation=” enter the path to the MATLAB exec</w:t>
+        <w:t>with a text editor, and after “</w:t>
+      </w:r>
+      <w:proofErr w:type="spellStart"/>
+      <w:r>
+        <w:t>matlablocation</w:t>
+      </w:r>
+      <w:proofErr w:type="spellEnd"/>
+      <w:r>
+        <w:t>=” enter the path to the MATLAB exec</w:t>
       </w:r>
       <w:r>
         <w:t>utable</w:t>
       </w:r>
       <w:r>
-        <w:t xml:space="preserve">. In Windows, use double backslashes(\\) between directories, since a single backslash is the escape key (e.g. </w:t>
-      </w:r>
-    </w:p>
-    <w:p>
-      <w:pPr>
-        <w:jc w:val="both"/>
-      </w:pPr>
-      <w:r>
-        <w:t xml:space="preserve">“matlablocation=C\:\\Program Files\\MATLAB\\2013a\\bin\\matlab.exe”). </w:t>
-      </w:r>
-    </w:p>
-    <w:p>
-      <w:pPr>
-        <w:jc w:val="both"/>
-      </w:pPr>
-    </w:p>
-    <w:p>
-      <w:pPr>
-        <w:jc w:val="both"/>
+        <w:t xml:space="preserve">. In Windows, use double </w:t>
+      </w:r>
+      <w:proofErr w:type="gramStart"/>
+      <w:r>
+        <w:t>backslashes(</w:t>
+      </w:r>
+      <w:proofErr w:type="gramEnd"/>
+      <w:r>
+        <w:t xml:space="preserve">\\) between directories, since a single backslash is the escape key (e.g. </w:t>
+      </w:r>
+    </w:p>
+    <w:p>
+      <w:pPr>
+        <w:jc w:val="both"/>
+      </w:pPr>
+      <w:r>
+        <w:t>“</w:t>
+      </w:r>
+      <w:proofErr w:type="spellStart"/>
+      <w:r>
+        <w:t>matlablocation</w:t>
+      </w:r>
+      <w:proofErr w:type="spellEnd"/>
+      <w:r>
+        <w:t>=C</w:t>
+      </w:r>
+      <w:proofErr w:type="gramStart"/>
+      <w:r>
+        <w:t>\:\\Program</w:t>
+      </w:r>
+      <w:proofErr w:type="gramEnd"/>
+      <w:r>
+        <w:t xml:space="preserve"> Files\\MATLAB\\2013a\\bin\\matlab.exe”). </w:t>
+      </w:r>
+    </w:p>
+    <w:p>
+      <w:pPr>
+        <w:jc w:val="both"/>
+      </w:pPr>
+    </w:p>
+    <w:p>
+      <w:pPr>
+        <w:jc w:val="both"/>
+        <w:outlineLvl w:val="0"/>
       </w:pPr>
       <w:r>
         <w:t xml:space="preserve">In MATLAB, add the </w:t>
@@ -5469,9 +6229,11 @@
       <w:r>
         <w:t xml:space="preserve"> </w:t>
       </w:r>
+      <w:proofErr w:type="spellStart"/>
       <w:r>
         <w:t>fluocell</w:t>
       </w:r>
+      <w:proofErr w:type="spellEnd"/>
       <w:r>
         <w:t>/</w:t>
       </w:r>
@@ -5482,14 +6244,21 @@
         <w:t>/</w:t>
       </w:r>
       <w:r>
-        <w:t xml:space="preserve"> and fluocell</w:t>
-      </w:r>
+        <w:t xml:space="preserve"> and </w:t>
+      </w:r>
+      <w:proofErr w:type="spellStart"/>
+      <w:r>
+        <w:t>fluocell</w:t>
+      </w:r>
+      <w:proofErr w:type="spellEnd"/>
       <w:r>
         <w:t>/</w:t>
       </w:r>
+      <w:proofErr w:type="spellStart"/>
       <w:r>
         <w:t>src</w:t>
       </w:r>
+      <w:proofErr w:type="spellEnd"/>
       <w:r>
         <w:t>/</w:t>
       </w:r>
@@ -5505,7 +6274,15 @@
     </w:p>
     <w:p>
       <w:r>
-        <w:t xml:space="preserve">The resulting pathdef.m file should be saved either to its default location </w:t>
+        <w:t xml:space="preserve">The resulting </w:t>
+      </w:r>
+      <w:proofErr w:type="spellStart"/>
+      <w:r>
+        <w:t>pathdef.m</w:t>
+      </w:r>
+      <w:proofErr w:type="spellEnd"/>
+      <w:r>
+        <w:t xml:space="preserve"> file should be saved either to its default location </w:t>
       </w:r>
       <w:r>
         <w:t xml:space="preserve">(MATLAB/toolbox/local/) </w:t>
@@ -5517,7 +6294,31 @@
         <w:t xml:space="preserve">the </w:t>
       </w:r>
       <w:r>
-        <w:t>same directory as “fluocell.jar” (usually in fluocell/src/gui/java/).</w:t>
+        <w:t xml:space="preserve">same directory as “fluocell.jar” (usually in </w:t>
+      </w:r>
+      <w:proofErr w:type="spellStart"/>
+      <w:r>
+        <w:t>fluocell</w:t>
+      </w:r>
+      <w:proofErr w:type="spellEnd"/>
+      <w:r>
+        <w:t>/</w:t>
+      </w:r>
+      <w:proofErr w:type="spellStart"/>
+      <w:r>
+        <w:t>src</w:t>
+      </w:r>
+      <w:proofErr w:type="spellEnd"/>
+      <w:r>
+        <w:t>/</w:t>
+      </w:r>
+      <w:proofErr w:type="spellStart"/>
+      <w:r>
+        <w:t>gui</w:t>
+      </w:r>
+      <w:proofErr w:type="spellEnd"/>
+      <w:r>
+        <w:t>/java/).</w:t>
       </w:r>
     </w:p>
     <w:p>
@@ -5538,18 +6339,9 @@
     </w:p>
     <w:p>
       <w:pPr>
-        <w:rPr>
-          <w:b/>
-          <w:sz w:val="28"/>
-          <w:szCs w:val="28"/>
-        </w:rPr>
-      </w:pPr>
-      <w:r>
-        <w:rPr>
-          <w:b/>
-          <w:sz w:val="28"/>
-          <w:szCs w:val="28"/>
-        </w:rPr>
+        <w:pStyle w:val="Heading1"/>
+      </w:pPr>
+      <w:r>
         <w:t>Updates</w:t>
       </w:r>
     </w:p>
@@ -5576,7 +6368,7 @@
     <w:p/>
     <w:p/>
     <w:sectPr>
-      <w:footerReference w:type="default" r:id="rId38"/>
+      <w:footerReference w:type="default" r:id="rId39"/>
       <w:pgSz w:w="12240" w:h="15840"/>
       <w:pgMar w:top="1440" w:right="1440" w:bottom="1440" w:left="1440" w:header="720" w:footer="720" w:gutter="0"/>
       <w:cols w:space="720"/>
@@ -5603,7 +6395,15 @@
         <w:t xml:space="preserve">I ran this, and it came up with an error message </w:t>
       </w:r>
       <w:r>
-        <w:t>because the public version of Fluocell is labelled as fluocell-current</w:t>
+        <w:t xml:space="preserve">because the public version of Fluocell is labelled as </w:t>
+      </w:r>
+      <w:proofErr w:type="spellStart"/>
+      <w:r>
+        <w:t>fluocell</w:t>
+      </w:r>
+      <w:proofErr w:type="spellEnd"/>
+      <w:r>
+        <w:t>-current</w:t>
       </w:r>
     </w:p>
   </w:comment>
@@ -5645,10 +6445,26 @@
       <w:pStyle w:val="Footer"/>
     </w:pPr>
     <w:r>
-      <w:t>Copyright: Shaoyin</w:t>
+      <w:t xml:space="preserve">Copyright: </w:t>
+    </w:r>
+    <w:proofErr w:type="spellStart"/>
+    <w:r>
+      <w:t>Shaoyin</w:t>
     </w:r>
     <w:r>
-      <w:t>g Lu and Yingxiao Wang 2011-2017</w:t>
+      <w:t>g</w:t>
+    </w:r>
+    <w:proofErr w:type="spellEnd"/>
+    <w:r>
+      <w:t xml:space="preserve"> Lu and </w:t>
+    </w:r>
+    <w:proofErr w:type="spellStart"/>
+    <w:r>
+      <w:t>Yingxiao</w:t>
+    </w:r>
+    <w:proofErr w:type="spellEnd"/>
+    <w:r>
+      <w:t xml:space="preserve"> Wang 2011-2017</w:t>
     </w:r>
   </w:p>
 </w:ftr>
@@ -8839,6 +9655,96 @@
     </w:lvl>
   </w:abstractNum>
   <w:abstractNum w:abstractNumId="29">
+    <w:nsid w:val="756A2B19"/>
+    <w:multiLevelType w:val="hybridMultilevel"/>
+    <w:tmpl w:val="E788C824"/>
+    <w:lvl w:ilvl="0" w:tplc="C598F86C">
+      <w:start w:val="1"/>
+      <w:numFmt w:val="upperRoman"/>
+      <w:pStyle w:val="Heading1"/>
+      <w:lvlText w:val="%1."/>
+      <w:lvlJc w:val="left"/>
+      <w:pPr>
+        <w:ind w:left="360" w:hanging="360"/>
+      </w:pPr>
+      <w:rPr>
+        <w:rFonts w:hint="default"/>
+      </w:rPr>
+    </w:lvl>
+    <w:lvl w:ilvl="1" w:tplc="04090019" w:tentative="1">
+      <w:start w:val="1"/>
+      <w:numFmt w:val="lowerLetter"/>
+      <w:lvlText w:val="%2."/>
+      <w:lvlJc w:val="left"/>
+      <w:pPr>
+        <w:ind w:left="1440" w:hanging="360"/>
+      </w:pPr>
+    </w:lvl>
+    <w:lvl w:ilvl="2" w:tplc="0409001B" w:tentative="1">
+      <w:start w:val="1"/>
+      <w:numFmt w:val="lowerRoman"/>
+      <w:lvlText w:val="%3."/>
+      <w:lvlJc w:val="right"/>
+      <w:pPr>
+        <w:ind w:left="2160" w:hanging="180"/>
+      </w:pPr>
+    </w:lvl>
+    <w:lvl w:ilvl="3" w:tplc="0409000F" w:tentative="1">
+      <w:start w:val="1"/>
+      <w:numFmt w:val="decimal"/>
+      <w:lvlText w:val="%4."/>
+      <w:lvlJc w:val="left"/>
+      <w:pPr>
+        <w:ind w:left="2880" w:hanging="360"/>
+      </w:pPr>
+    </w:lvl>
+    <w:lvl w:ilvl="4" w:tplc="04090019" w:tentative="1">
+      <w:start w:val="1"/>
+      <w:numFmt w:val="lowerLetter"/>
+      <w:lvlText w:val="%5."/>
+      <w:lvlJc w:val="left"/>
+      <w:pPr>
+        <w:ind w:left="3600" w:hanging="360"/>
+      </w:pPr>
+    </w:lvl>
+    <w:lvl w:ilvl="5" w:tplc="0409001B" w:tentative="1">
+      <w:start w:val="1"/>
+      <w:numFmt w:val="lowerRoman"/>
+      <w:lvlText w:val="%6."/>
+      <w:lvlJc w:val="right"/>
+      <w:pPr>
+        <w:ind w:left="4320" w:hanging="180"/>
+      </w:pPr>
+    </w:lvl>
+    <w:lvl w:ilvl="6" w:tplc="0409000F" w:tentative="1">
+      <w:start w:val="1"/>
+      <w:numFmt w:val="decimal"/>
+      <w:lvlText w:val="%7."/>
+      <w:lvlJc w:val="left"/>
+      <w:pPr>
+        <w:ind w:left="5040" w:hanging="360"/>
+      </w:pPr>
+    </w:lvl>
+    <w:lvl w:ilvl="7" w:tplc="04090019" w:tentative="1">
+      <w:start w:val="1"/>
+      <w:numFmt w:val="lowerLetter"/>
+      <w:lvlText w:val="%8."/>
+      <w:lvlJc w:val="left"/>
+      <w:pPr>
+        <w:ind w:left="5760" w:hanging="360"/>
+      </w:pPr>
+    </w:lvl>
+    <w:lvl w:ilvl="8" w:tplc="0409001B" w:tentative="1">
+      <w:start w:val="1"/>
+      <w:numFmt w:val="lowerRoman"/>
+      <w:lvlText w:val="%9."/>
+      <w:lvlJc w:val="right"/>
+      <w:pPr>
+        <w:ind w:left="6480" w:hanging="180"/>
+      </w:pPr>
+    </w:lvl>
+  </w:abstractNum>
+  <w:abstractNum w:abstractNumId="30">
     <w:nsid w:val="78691B48"/>
     <w:multiLevelType w:val="hybridMultilevel"/>
     <w:tmpl w:val="C28C22CC"/>
@@ -8951,7 +9857,7 @@
       </w:pPr>
     </w:lvl>
   </w:abstractNum>
-  <w:abstractNum w:abstractNumId="30">
+  <w:abstractNum w:abstractNumId="31">
     <w:nsid w:val="79191794"/>
     <w:multiLevelType w:val="hybridMultilevel"/>
     <w:tmpl w:val="7B16929C"/>
@@ -9038,7 +9944,7 @@
     </w:lvl>
   </w:abstractNum>
   <w:num w:numId="1">
-    <w:abstractNumId w:val="29"/>
+    <w:abstractNumId w:val="30"/>
   </w:num>
   <w:num w:numId="2">
     <w:abstractNumId w:val="16"/>
@@ -9080,7 +9986,7 @@
     <w:abstractNumId w:val="24"/>
   </w:num>
   <w:num w:numId="15">
-    <w:abstractNumId w:val="30"/>
+    <w:abstractNumId w:val="31"/>
   </w:num>
   <w:num w:numId="16">
     <w:abstractNumId w:val="21"/>
@@ -9129,6 +10035,9 @@
   </w:num>
   <w:num w:numId="31">
     <w:abstractNumId w:val="14"/>
+  </w:num>
+  <w:num w:numId="32">
+    <w:abstractNumId w:val="29"/>
   </w:num>
 </w:numbering>
 </file>
@@ -9445,6 +10354,25 @@
       <w:lang w:eastAsia="zh-CN"/>
     </w:rPr>
   </w:style>
+  <w:style w:type="paragraph" w:styleId="Heading1">
+    <w:name w:val="heading 1"/>
+    <w:basedOn w:val="Normal"/>
+    <w:next w:val="Normal"/>
+    <w:link w:val="Heading1Char"/>
+    <w:qFormat/>
+    <w:rsid w:val="009E7D5F"/>
+    <w:pPr>
+      <w:numPr>
+        <w:numId w:val="32"/>
+      </w:numPr>
+      <w:outlineLvl w:val="0"/>
+    </w:pPr>
+    <w:rPr>
+      <w:b/>
+      <w:sz w:val="28"/>
+      <w:szCs w:val="28"/>
+    </w:rPr>
+  </w:style>
   <w:style w:type="character" w:default="1" w:styleId="DefaultParagraphFont">
     <w:name w:val="Default Paragraph Font"/>
     <w:uiPriority w:val="1"/>
@@ -9664,6 +10592,18 @@
         <w:right w:w="108" w:type="dxa"/>
       </w:tblCellMar>
     </w:tblPr>
+  </w:style>
+  <w:style w:type="character" w:customStyle="1" w:styleId="Heading1Char">
+    <w:name w:val="Heading 1 Char"/>
+    <w:basedOn w:val="DefaultParagraphFont"/>
+    <w:link w:val="Heading1"/>
+    <w:rsid w:val="009E7D5F"/>
+    <w:rPr>
+      <w:b/>
+      <w:sz w:val="28"/>
+      <w:szCs w:val="28"/>
+      <w:lang w:eastAsia="zh-CN"/>
+    </w:rPr>
   </w:style>
 </w:styles>
 </file>
@@ -9934,7 +10874,7 @@
 </file>
 
 <file path=customXml/itemProps1.xml><?xml version="1.0" encoding="utf-8"?>
-<ds:datastoreItem xmlns:ds="http://schemas.openxmlformats.org/officeDocument/2006/customXml" ds:itemID="{CFDD7122-AD26-934B-9B97-6D5AA71BCE1C}">
+<ds:datastoreItem xmlns:ds="http://schemas.openxmlformats.org/officeDocument/2006/customXml" ds:itemID="{FC5ADCBB-8D42-A44E-B833-E0AF3C4C66E9}">
   <ds:schemaRefs>
     <ds:schemaRef ds:uri="http://schemas.openxmlformats.org/officeDocument/2006/bibliography"/>
   </ds:schemaRefs>

</xml_diff>

<commit_message>
Bug fix and feature update.
1.	Updated Fluocell to fix these problems:
a.	Initialize Fluocell with the current image files.
b.	Allow the choice of different colormaps in update_figure —>
my_imagesc()
c.	Show both intensity channels for ratio images.
</commit_message>
<xml_diff>
--- a/doc/The Fluocell User's Guide.docx
+++ b/doc/The Fluocell User's Guide.docx
@@ -401,11 +401,13 @@
       <w:pPr>
         <w:rPr>
           <w:rStyle w:val="Emphasis"/>
+          <w:rFonts w:eastAsia="SimSun"/>
         </w:rPr>
       </w:pPr>
       <w:r>
         <w:rPr>
           <w:rStyle w:val="Emphasis"/>
+          <w:rFonts w:eastAsia="SimSun"/>
         </w:rPr>
         <w:t xml:space="preserve">Contact </w:t>
       </w:r>
@@ -488,10 +490,7 @@
         <w:t>ata</w:t>
       </w:r>
     </w:p>
-    <w:p>
-      <w:bookmarkStart w:id="0" w:name="_GoBack"/>
-      <w:bookmarkEnd w:id="0"/>
-    </w:p>
+    <w:p/>
     <w:p>
       <w:pPr>
         <w:pStyle w:val="ListParagraph"/>
@@ -550,19 +549,7 @@
           <w:rPr>
             <w:rStyle w:val="Hyperlink"/>
           </w:rPr>
-          <w:t>http://wang.ucs</w:t>
-        </w:r>
-        <w:r>
-          <w:rPr>
-            <w:rStyle w:val="Hyperlink"/>
-          </w:rPr>
-          <w:t>d</w:t>
-        </w:r>
-        <w:r>
-          <w:rPr>
-            <w:rStyle w:val="Hyperlink"/>
-          </w:rPr>
-          <w:t>.edu/~kalu/fluocell_dataset/fluocell_sample.zip</w:t>
+          <w:t>http://wang.ucsd.edu/~kalu/fluocell_dataset/fluocell_sample.zip</w:t>
         </w:r>
       </w:hyperlink>
       <w:r>
@@ -1039,10 +1026,49 @@
         <w:rPr>
           <w:b/>
         </w:rPr>
-        <w:t>file among the list of files.</w:t>
-      </w:r>
-      <w:r>
-        <w:t xml:space="preserve">  </w:t>
+        <w:t>file among the list of files</w:t>
+      </w:r>
+      <w:del w:id="0" w:author="Lu, Kathy" w:date="2017-05-22T12:21:00Z">
+        <w:r>
+          <w:rPr>
+            <w:b/>
+          </w:rPr>
+          <w:delText>.</w:delText>
+        </w:r>
+        <w:r>
+          <w:delText xml:space="preserve"> </w:delText>
+        </w:r>
+      </w:del>
+      <w:ins w:id="1" w:author="Lu, Kathy" w:date="2017-05-22T12:21:00Z">
+        <w:r>
+          <w:rPr>
+            <w:b/>
+          </w:rPr>
+          <w:t xml:space="preserve">, </w:t>
+        </w:r>
+        <w:r>
+          <w:rPr>
+            <w:rPrChange w:id="2" w:author="Lu, Kathy" w:date="2017-05-22T12:21:00Z">
+              <w:rPr>
+                <w:b/>
+              </w:rPr>
+            </w:rPrChange>
+          </w:rPr>
+          <w:t>and make sure</w:t>
+        </w:r>
+      </w:ins>
+      <w:ins w:id="3" w:author="Lu, Kathy" w:date="2017-05-22T12:20:00Z">
+        <w:r>
+          <w:t xml:space="preserve"> that the </w:t>
+        </w:r>
+      </w:ins>
+      <w:ins w:id="4" w:author="Lu, Kathy" w:date="2017-05-22T12:21:00Z">
+        <w:r>
+          <w:t>“Time Frame Pattern” matches the string pattern in the file name.</w:t>
+        </w:r>
+      </w:ins>
+      <w:r>
+        <w:t xml:space="preserve"> </w:t>
       </w:r>
       <w:r>
         <w:t xml:space="preserve">Sample data image files can be found in the folder: </w:t>
@@ -1154,6 +1180,8 @@
       <w:r>
         <w:t xml:space="preserve">. </w:t>
       </w:r>
+      <w:bookmarkStart w:id="5" w:name="_GoBack"/>
+      <w:bookmarkEnd w:id="5"/>
     </w:p>
     <w:p/>
     <w:p>
@@ -1877,7 +1905,7 @@
         <w:ind w:left="360"/>
         <w:jc w:val="both"/>
       </w:pPr>
-      <w:commentRangeStart w:id="1"/>
+      <w:commentRangeStart w:id="6"/>
       <w:r>
         <w:t>&gt;&gt; cd</w:t>
       </w:r>
@@ -1898,12 +1926,12 @@
       <w:r>
         <w:t>app</w:t>
       </w:r>
-      <w:commentRangeEnd w:id="1"/>
+      <w:commentRangeEnd w:id="6"/>
       <w:r>
         <w:rPr>
           <w:rStyle w:val="CommentReference"/>
         </w:rPr>
-        <w:commentReference w:id="1"/>
+        <w:commentReference w:id="6"/>
       </w:r>
     </w:p>
     <w:p>
@@ -6338,7 +6366,7 @@
 
 <file path=word/comments.xml><?xml version="1.0" encoding="utf-8"?>
 <w:comments xmlns:wpc="http://schemas.microsoft.com/office/word/2010/wordprocessingCanvas" xmlns:mo="http://schemas.microsoft.com/office/mac/office/2008/main" xmlns:mc="http://schemas.openxmlformats.org/markup-compatibility/2006" xmlns:mv="urn:schemas-microsoft-com:mac:vml" xmlns:o="urn:schemas-microsoft-com:office:office" xmlns:r="http://schemas.openxmlformats.org/officeDocument/2006/relationships" xmlns:m="http://schemas.openxmlformats.org/officeDocument/2006/math" xmlns:v="urn:schemas-microsoft-com:vml" xmlns:wp14="http://schemas.microsoft.com/office/word/2010/wordprocessingDrawing" xmlns:wp="http://schemas.openxmlformats.org/drawingml/2006/wordprocessingDrawing" xmlns:w10="urn:schemas-microsoft-com:office:word" xmlns:w="http://schemas.openxmlformats.org/wordprocessingml/2006/main" xmlns:w14="http://schemas.microsoft.com/office/word/2010/wordml" xmlns:w15="http://schemas.microsoft.com/office/word/2012/wordml" xmlns:wpg="http://schemas.microsoft.com/office/word/2010/wordprocessingGroup" xmlns:wpi="http://schemas.microsoft.com/office/word/2010/wordprocessingInk" xmlns:wne="http://schemas.microsoft.com/office/word/2006/wordml" xmlns:wps="http://schemas.microsoft.com/office/word/2010/wordprocessingShape" mc:Ignorable="w14 w15 wp14">
-  <w:comment w:id="1" w:author="Madinah Najib" w:date="2017-05-09T23:06:00Z" w:initials="MN">
+  <w:comment w:id="6" w:author="Madinah Najib" w:date="2017-05-09T23:06:00Z" w:initials="MN">
     <w:p>
       <w:pPr>
         <w:pStyle w:val="CommentText"/>
@@ -10180,6 +10208,9 @@
 
 <file path=word/people.xml><?xml version="1.0" encoding="utf-8"?>
 <w15:people xmlns:wpc="http://schemas.microsoft.com/office/word/2010/wordprocessingCanvas" xmlns:mo="http://schemas.microsoft.com/office/mac/office/2008/main" xmlns:mc="http://schemas.openxmlformats.org/markup-compatibility/2006" xmlns:mv="urn:schemas-microsoft-com:mac:vml" xmlns:o="urn:schemas-microsoft-com:office:office" xmlns:r="http://schemas.openxmlformats.org/officeDocument/2006/relationships" xmlns:m="http://schemas.openxmlformats.org/officeDocument/2006/math" xmlns:v="urn:schemas-microsoft-com:vml" xmlns:wp14="http://schemas.microsoft.com/office/word/2010/wordprocessingDrawing" xmlns:wp="http://schemas.openxmlformats.org/drawingml/2006/wordprocessingDrawing" xmlns:w10="urn:schemas-microsoft-com:office:word" xmlns:w="http://schemas.openxmlformats.org/wordprocessingml/2006/main" xmlns:w14="http://schemas.microsoft.com/office/word/2010/wordml" xmlns:w15="http://schemas.microsoft.com/office/word/2012/wordml" xmlns:wpg="http://schemas.microsoft.com/office/word/2010/wordprocessingGroup" xmlns:wpi="http://schemas.microsoft.com/office/word/2010/wordprocessingInk" xmlns:wne="http://schemas.microsoft.com/office/word/2006/wordml" xmlns:wps="http://schemas.microsoft.com/office/word/2010/wordprocessingShape" mc:Ignorable="w14 w15 wp14">
+  <w15:person w15:author="Lu, Kathy">
+    <w15:presenceInfo w15:providerId="None" w15:userId="Lu, Kathy"/>
+  </w15:person>
   <w15:person w15:author="Madinah Najib">
     <w15:presenceInfo w15:providerId="None" w15:userId="Madinah Najib"/>
   </w15:person>
@@ -11040,7 +11071,7 @@
 </file>
 
 <file path=customXml/itemProps1.xml><?xml version="1.0" encoding="utf-8"?>
-<ds:datastoreItem xmlns:ds="http://schemas.openxmlformats.org/officeDocument/2006/customXml" ds:itemID="{D87A709E-7505-E146-B591-9E26AFA1A27C}">
+<ds:datastoreItem xmlns:ds="http://schemas.openxmlformats.org/officeDocument/2006/customXml" ds:itemID="{21CB93EC-A615-6447-B6D7-DAD660A230E7}">
   <ds:schemaRefs>
     <ds:schemaRef ds:uri="http://schemas.openxmlformats.org/officeDocument/2006/bibliography"/>
   </ds:schemaRefs>

</xml_diff>

<commit_message>
Replace num_layer with num_roi
</commit_message>
<xml_diff>
--- a/doc/The Fluocell User's Guide.docx
+++ b/doc/The Fluocell User's Guide.docx
@@ -1180,8 +1180,6 @@
       <w:r>
         <w:t xml:space="preserve">. </w:t>
       </w:r>
-      <w:bookmarkStart w:id="5" w:name="_GoBack"/>
-      <w:bookmarkEnd w:id="5"/>
     </w:p>
     <w:p/>
     <w:p>
@@ -1905,7 +1903,7 @@
         <w:ind w:left="360"/>
         <w:jc w:val="both"/>
       </w:pPr>
-      <w:commentRangeStart w:id="6"/>
+      <w:commentRangeStart w:id="5"/>
       <w:r>
         <w:t>&gt;&gt; cd</w:t>
       </w:r>
@@ -1926,12 +1924,12 @@
       <w:r>
         <w:t>app</w:t>
       </w:r>
-      <w:commentRangeEnd w:id="6"/>
+      <w:commentRangeEnd w:id="5"/>
       <w:r>
         <w:rPr>
           <w:rStyle w:val="CommentReference"/>
         </w:rPr>
-        <w:commentReference w:id="6"/>
+        <w:commentReference w:id="5"/>
       </w:r>
     </w:p>
     <w:p>
@@ -3728,6 +3726,8 @@
         </w:rPr>
         <w:t xml:space="preserve"> setting</w:t>
       </w:r>
+      <w:bookmarkStart w:id="6" w:name="_GoBack"/>
+      <w:bookmarkEnd w:id="6"/>
     </w:p>
     <w:p>
       <w:pPr>
@@ -3755,7 +3755,29 @@
         <w:rPr>
           <w:noProof/>
         </w:rPr>
-        <w:t xml:space="preserve">fluocell_data.num_layer = </w:t>
+        <w:t>fluocell_data.num_</w:t>
+      </w:r>
+      <w:ins w:id="7" w:author="Lu, Kathy" w:date="2017-05-22T23:52:00Z">
+        <w:r>
+          <w:rPr>
+            <w:noProof/>
+          </w:rPr>
+          <w:t>roi</w:t>
+        </w:r>
+      </w:ins>
+      <w:del w:id="8" w:author="Lu, Kathy" w:date="2017-05-22T23:52:00Z">
+        <w:r>
+          <w:rPr>
+            <w:noProof/>
+          </w:rPr>
+          <w:delText>layer</w:delText>
+        </w:r>
+      </w:del>
+      <w:r>
+        <w:rPr>
+          <w:noProof/>
+        </w:rPr>
+        <w:t xml:space="preserve"> = </w:t>
       </w:r>
       <w:r>
         <w:rPr>
@@ -3987,7 +4009,29 @@
         <w:rPr>
           <w:noProof/>
         </w:rPr>
-        <w:t xml:space="preserve">fluocell_data.num_layer = </w:t>
+        <w:t>fluocell_data.num_</w:t>
+      </w:r>
+      <w:ins w:id="9" w:author="Lu, Kathy" w:date="2017-05-22T23:52:00Z">
+        <w:r>
+          <w:rPr>
+            <w:noProof/>
+          </w:rPr>
+          <w:t>roi</w:t>
+        </w:r>
+      </w:ins>
+      <w:del w:id="10" w:author="Lu, Kathy" w:date="2017-05-22T23:52:00Z">
+        <w:r>
+          <w:rPr>
+            <w:noProof/>
+          </w:rPr>
+          <w:delText>layer</w:delText>
+        </w:r>
+      </w:del>
+      <w:r>
+        <w:rPr>
+          <w:noProof/>
+        </w:rPr>
+        <w:t xml:space="preserve"> = </w:t>
       </w:r>
       <w:r>
         <w:rPr>
@@ -6366,7 +6410,7 @@
 
 <file path=word/comments.xml><?xml version="1.0" encoding="utf-8"?>
 <w:comments xmlns:wpc="http://schemas.microsoft.com/office/word/2010/wordprocessingCanvas" xmlns:mo="http://schemas.microsoft.com/office/mac/office/2008/main" xmlns:mc="http://schemas.openxmlformats.org/markup-compatibility/2006" xmlns:mv="urn:schemas-microsoft-com:mac:vml" xmlns:o="urn:schemas-microsoft-com:office:office" xmlns:r="http://schemas.openxmlformats.org/officeDocument/2006/relationships" xmlns:m="http://schemas.openxmlformats.org/officeDocument/2006/math" xmlns:v="urn:schemas-microsoft-com:vml" xmlns:wp14="http://schemas.microsoft.com/office/word/2010/wordprocessingDrawing" xmlns:wp="http://schemas.openxmlformats.org/drawingml/2006/wordprocessingDrawing" xmlns:w10="urn:schemas-microsoft-com:office:word" xmlns:w="http://schemas.openxmlformats.org/wordprocessingml/2006/main" xmlns:w14="http://schemas.microsoft.com/office/word/2010/wordml" xmlns:w15="http://schemas.microsoft.com/office/word/2012/wordml" xmlns:wpg="http://schemas.microsoft.com/office/word/2010/wordprocessingGroup" xmlns:wpi="http://schemas.microsoft.com/office/word/2010/wordprocessingInk" xmlns:wne="http://schemas.microsoft.com/office/word/2006/wordml" xmlns:wps="http://schemas.microsoft.com/office/word/2010/wordprocessingShape" mc:Ignorable="w14 w15 wp14">
-  <w:comment w:id="6" w:author="Madinah Najib" w:date="2017-05-09T23:06:00Z" w:initials="MN">
+  <w:comment w:id="5" w:author="Madinah Najib" w:date="2017-05-09T23:06:00Z" w:initials="MN">
     <w:p>
       <w:pPr>
         <w:pStyle w:val="CommentText"/>
@@ -11071,7 +11115,7 @@
 </file>
 
 <file path=customXml/itemProps1.xml><?xml version="1.0" encoding="utf-8"?>
-<ds:datastoreItem xmlns:ds="http://schemas.openxmlformats.org/officeDocument/2006/customXml" ds:itemID="{21CB93EC-A615-6447-B6D7-DAD660A230E7}">
+<ds:datastoreItem xmlns:ds="http://schemas.openxmlformats.org/officeDocument/2006/customXml" ds:itemID="{0F50841B-A17C-724E-8508-6672DEA3077A}">
   <ds:schemaRefs>
     <ds:schemaRef ds:uri="http://schemas.openxmlformats.org/officeDocument/2006/bibliography"/>
   </ds:schemaRefs>

</xml_diff>

<commit_message>
Add the choice of num_roi to the tools --> brightness factor panel.
</commit_message>
<xml_diff>
--- a/doc/The Fluocell User's Guide.docx
+++ b/doc/The Fluocell User's Guide.docx
@@ -3340,6 +3340,18 @@
           <w:tab w:val="left" w:pos="0"/>
         </w:tabs>
         <w:rPr>
+          <w:ins w:id="6" w:author="Lu, Kathy" w:date="2017-05-23T11:30:00Z"/>
+          <w:noProof/>
+        </w:rPr>
+      </w:pPr>
+    </w:p>
+    <w:p>
+      <w:pPr>
+        <w:tabs>
+          <w:tab w:val="left" w:pos="0"/>
+        </w:tabs>
+        <w:rPr>
+          <w:del w:id="7" w:author="Lu, Kathy" w:date="2017-05-23T11:29:00Z"/>
           <w:rFonts w:ascii="Arial" w:hAnsi="Arial" w:cs="Arial"/>
           <w:color w:val="222222"/>
           <w:sz w:val="20"/>
@@ -3347,40 +3359,102 @@
           <w:shd w:val="clear" w:color="auto" w:fill="FFFFFF"/>
         </w:rPr>
       </w:pPr>
-      <w:r>
+      <w:ins w:id="8" w:author="Lu, Kathy" w:date="2017-05-23T11:30:00Z">
+        <w:r>
+          <w:rPr>
+            <w:noProof/>
+          </w:rPr>
+          <w:t xml:space="preserve">For the next example, </w:t>
+        </w:r>
+      </w:ins>
+      <w:del w:id="9" w:author="Lu, Kathy" w:date="2017-05-23T11:29:00Z">
+        <w:r>
+          <w:rPr>
+            <w:noProof/>
+          </w:rPr>
+          <w:delText>&gt;&gt; fluocell_data.num_roi = 3;</w:delText>
+        </w:r>
+      </w:del>
+    </w:p>
+    <w:p>
+      <w:pPr>
+        <w:tabs>
+          <w:tab w:val="left" w:pos="0"/>
+        </w:tabs>
         <w:rPr>
           <w:noProof/>
         </w:rPr>
-        <w:t>&gt;&gt; fluocell_data.num_roi = 3;</w:t>
-      </w:r>
-    </w:p>
-    <w:p>
-      <w:pPr>
-        <w:tabs>
-          <w:tab w:val="left" w:pos="0"/>
-        </w:tabs>
+      </w:pPr>
+      <w:ins w:id="10" w:author="Lu, Kathy" w:date="2017-05-23T11:30:00Z">
+        <w:r>
+          <w:rPr>
+            <w:noProof/>
+          </w:rPr>
+          <w:t>u</w:t>
+        </w:r>
+      </w:ins>
+      <w:del w:id="11" w:author="Lu, Kathy" w:date="2017-05-23T11:30:00Z">
+        <w:r>
+          <w:rPr>
+            <w:noProof/>
+          </w:rPr>
+          <w:delText>U</w:delText>
+        </w:r>
+      </w:del>
+      <w:r>
         <w:rPr>
           <w:noProof/>
         </w:rPr>
-      </w:pPr>
+        <w:t>se the Fluocell GUI to navigate to another example data</w:t>
+      </w:r>
       <w:r>
         <w:rPr>
           <w:noProof/>
         </w:rPr>
-        <w:t>Use the Fluocell GUI to navigate to another example data</w:t>
+        <w:t>: tracking_ex/ folder.</w:t>
       </w:r>
       <w:r>
         <w:rPr>
           <w:noProof/>
         </w:rPr>
-        <w:t>: tracking_ex/ folder.</w:t>
-      </w:r>
-      <w:r>
-        <w:rPr>
-          <w:noProof/>
-        </w:rPr>
         <w:t xml:space="preserve"> </w:t>
       </w:r>
+      <w:ins w:id="12" w:author="Lu, Kathy" w:date="2017-05-23T11:31:00Z">
+        <w:r>
+          <w:rPr>
+            <w:noProof/>
+          </w:rPr>
+          <w:t xml:space="preserve">The values and options of brightness factor, number of ROIs etc are chosen in the menu </w:t>
+        </w:r>
+      </w:ins>
+      <w:ins w:id="13" w:author="Lu, Kathy" w:date="2017-05-23T11:32:00Z">
+        <w:r>
+          <w:rPr>
+            <w:noProof/>
+          </w:rPr>
+          <w:t xml:space="preserve">“Tools </w:t>
+        </w:r>
+        <w:r>
+          <w:rPr>
+            <w:noProof/>
+          </w:rPr>
+          <w:sym w:font="Wingdings" w:char="F0E0"/>
+        </w:r>
+        <w:r>
+          <w:rPr>
+            <w:noProof/>
+          </w:rPr>
+          <w:t xml:space="preserve"> Adjust Brightness Factor”. </w:t>
+        </w:r>
+      </w:ins>
+      <w:ins w:id="14" w:author="Lu, Kathy" w:date="2017-05-23T11:31:00Z">
+        <w:r>
+          <w:rPr>
+            <w:noProof/>
+          </w:rPr>
+          <w:t xml:space="preserve"> </w:t>
+        </w:r>
+      </w:ins>
     </w:p>
     <w:p>
       <w:pPr>
@@ -3482,7 +3556,6 @@
           <w:noProof/>
           <w:lang w:eastAsia="en-US"/>
         </w:rPr>
-        <w:lastRenderedPageBreak/>
         <w:t xml:space="preserve"> </w:t>
       </w:r>
     </w:p>
@@ -3524,47 +3597,102 @@
             <w:pPr>
               <w:jc w:val="both"/>
             </w:pPr>
-            <w:r>
-              <w:rPr>
-                <w:noProof/>
-                <w:lang w:eastAsia="en-US"/>
-              </w:rPr>
-              <w:drawing>
-                <wp:inline distT="0" distB="0" distL="0" distR="0" wp14:anchorId="77BB5652" wp14:editId="68EB9028">
-                  <wp:extent cx="3215120" cy="821642"/>
-                  <wp:effectExtent l="0" t="0" r="0" b="0"/>
-                  <wp:docPr id="32" name="Picture 32"/>
-                  <wp:cNvGraphicFramePr>
-                    <a:graphicFrameLocks xmlns:a="http://schemas.openxmlformats.org/drawingml/2006/main" noChangeAspect="1"/>
-                  </wp:cNvGraphicFramePr>
-                  <a:graphic xmlns:a="http://schemas.openxmlformats.org/drawingml/2006/main">
-                    <a:graphicData uri="http://schemas.openxmlformats.org/drawingml/2006/picture">
-                      <pic:pic xmlns:pic="http://schemas.openxmlformats.org/drawingml/2006/picture">
-                        <pic:nvPicPr>
-                          <pic:cNvPr id="1" name=""/>
-                          <pic:cNvPicPr/>
-                        </pic:nvPicPr>
-                        <pic:blipFill>
-                          <a:blip r:embed="rId27"/>
-                          <a:stretch>
-                            <a:fillRect/>
-                          </a:stretch>
-                        </pic:blipFill>
-                        <pic:spPr>
-                          <a:xfrm>
-                            <a:off x="0" y="0"/>
-                            <a:ext cx="3323471" cy="849332"/>
-                          </a:xfrm>
-                          <a:prstGeom prst="rect">
-                            <a:avLst/>
-                          </a:prstGeom>
-                        </pic:spPr>
-                      </pic:pic>
-                    </a:graphicData>
-                  </a:graphic>
-                </wp:inline>
-              </w:drawing>
-            </w:r>
+            <w:del w:id="15" w:author="Lu, Kathy" w:date="2017-05-23T11:28:00Z">
+              <w:r>
+                <w:rPr>
+                  <w:noProof/>
+                  <w:lang w:eastAsia="en-US"/>
+                </w:rPr>
+                <w:drawing>
+                  <wp:inline distT="0" distB="0" distL="0" distR="0" wp14:anchorId="77BB5652" wp14:editId="30741DC7">
+                    <wp:extent cx="3215120" cy="821642"/>
+                    <wp:effectExtent l="0" t="0" r="0" b="0"/>
+                    <wp:docPr id="32" name="Picture 32"/>
+                    <wp:cNvGraphicFramePr>
+                      <a:graphicFrameLocks xmlns:a="http://schemas.openxmlformats.org/drawingml/2006/main" noChangeAspect="1"/>
+                    </wp:cNvGraphicFramePr>
+                    <a:graphic xmlns:a="http://schemas.openxmlformats.org/drawingml/2006/main">
+                      <a:graphicData uri="http://schemas.openxmlformats.org/drawingml/2006/picture">
+                        <pic:pic xmlns:pic="http://schemas.openxmlformats.org/drawingml/2006/picture">
+                          <pic:nvPicPr>
+                            <pic:cNvPr id="1" name=""/>
+                            <pic:cNvPicPr/>
+                          </pic:nvPicPr>
+                          <pic:blipFill>
+                            <a:blip r:embed="rId27"/>
+                            <a:stretch>
+                              <a:fillRect/>
+                            </a:stretch>
+                          </pic:blipFill>
+                          <pic:spPr>
+                            <a:xfrm>
+                              <a:off x="0" y="0"/>
+                              <a:ext cx="3323471" cy="849332"/>
+                            </a:xfrm>
+                            <a:prstGeom prst="rect">
+                              <a:avLst/>
+                            </a:prstGeom>
+                          </pic:spPr>
+                        </pic:pic>
+                      </a:graphicData>
+                    </a:graphic>
+                  </wp:inline>
+                </w:drawing>
+              </w:r>
+            </w:del>
+            <w:ins w:id="16" w:author="Lu, Kathy" w:date="2017-05-23T11:28:00Z">
+              <w:r>
+                <w:rPr>
+                  <w:noProof/>
+                  <w:lang w:eastAsia="en-US"/>
+                </w:rPr>
+                <w:t xml:space="preserve"> </w:t>
+              </w:r>
+              <w:r>
+                <w:drawing>
+                  <wp:inline distT="0" distB="0" distL="0" distR="0" wp14:anchorId="5E1CC1B3" wp14:editId="2BD4F13A">
+                    <wp:extent cx="4170807" cy="1042360"/>
+                    <wp:effectExtent l="0" t="0" r="0" b="0"/>
+                    <wp:docPr id="2" name="Picture 2"/>
+                    <wp:cNvGraphicFramePr>
+                      <a:graphicFrameLocks xmlns:a="http://schemas.openxmlformats.org/drawingml/2006/main" noChangeAspect="1"/>
+                    </wp:cNvGraphicFramePr>
+                    <a:graphic xmlns:a="http://schemas.openxmlformats.org/drawingml/2006/main">
+                      <a:graphicData uri="http://schemas.openxmlformats.org/drawingml/2006/picture">
+                        <pic:pic xmlns:pic="http://schemas.openxmlformats.org/drawingml/2006/picture">
+                          <pic:nvPicPr>
+                            <pic:cNvPr id="1" name=""/>
+                            <pic:cNvPicPr/>
+                          </pic:nvPicPr>
+                          <pic:blipFill rotWithShape="1">
+                            <a:blip r:embed="rId28"/>
+                            <a:srcRect t="3616"/>
+                            <a:stretch/>
+                          </pic:blipFill>
+                          <pic:spPr bwMode="auto">
+                            <a:xfrm>
+                              <a:off x="0" y="0"/>
+                              <a:ext cx="4265307" cy="1065977"/>
+                            </a:xfrm>
+                            <a:prstGeom prst="rect">
+                              <a:avLst/>
+                            </a:prstGeom>
+                            <a:ln>
+                              <a:noFill/>
+                            </a:ln>
+                            <a:extLst>
+                              <a:ext uri="{53640926-AAD7-44D8-BBD7-CCE9431645EC}">
+                                <a14:shadowObscured xmlns:a14="http://schemas.microsoft.com/office/drawing/2010/main"/>
+                              </a:ext>
+                            </a:extLst>
+                          </pic:spPr>
+                        </pic:pic>
+                      </a:graphicData>
+                    </a:graphic>
+                  </wp:inline>
+                </w:drawing>
+              </w:r>
+            </w:ins>
           </w:p>
         </w:tc>
       </w:tr>
@@ -3595,7 +3723,7 @@
                           <pic:cNvPicPr/>
                         </pic:nvPicPr>
                         <pic:blipFill>
-                          <a:blip r:embed="rId28"/>
+                          <a:blip r:embed="rId29"/>
                           <a:stretch>
                             <a:fillRect/>
                           </a:stretch>
@@ -3636,7 +3764,7 @@
                           <pic:cNvPicPr/>
                         </pic:nvPicPr>
                         <pic:blipFill>
-                          <a:blip r:embed="rId29"/>
+                          <a:blip r:embed="rId30"/>
                           <a:stretch>
                             <a:fillRect/>
                           </a:stretch>
@@ -3726,46 +3854,55 @@
         </w:rPr>
         <w:t xml:space="preserve"> setting</w:t>
       </w:r>
-      <w:bookmarkStart w:id="6" w:name="_GoBack"/>
-      <w:bookmarkEnd w:id="6"/>
-    </w:p>
-    <w:p>
-      <w:pPr>
-        <w:tabs>
-          <w:tab w:val="left" w:pos="0"/>
-        </w:tabs>
-        <w:ind w:left="360"/>
-        <w:rPr>
-          <w:noProof/>
-        </w:rPr>
-      </w:pPr>
-      <w:r>
-        <w:rPr>
-          <w:noProof/>
-        </w:rPr>
-        <w:t>&gt;&gt;</w:t>
-      </w:r>
-      <w:r>
-        <w:rPr>
-          <w:noProof/>
-        </w:rPr>
-        <w:t xml:space="preserve"> </w:t>
-      </w:r>
-      <w:r>
-        <w:rPr>
-          <w:noProof/>
-        </w:rPr>
-        <w:t>fluocell_data.num_</w:t>
-      </w:r>
-      <w:ins w:id="7" w:author="Lu, Kathy" w:date="2017-05-22T23:52:00Z">
+      <w:ins w:id="17" w:author="Lu, Kathy" w:date="2017-05-23T11:30:00Z">
         <w:r>
           <w:rPr>
             <w:noProof/>
           </w:rPr>
-          <w:t>roi</w:t>
+          <w:t xml:space="preserve"> “Number of ROIs” to 1 in the “Adjust Brightness Factor</w:t>
         </w:r>
       </w:ins>
-      <w:del w:id="8" w:author="Lu, Kathy" w:date="2017-05-22T23:52:00Z">
+      <w:ins w:id="18" w:author="Lu, Kathy" w:date="2017-05-23T11:31:00Z">
+        <w:r>
+          <w:rPr>
+            <w:noProof/>
+          </w:rPr>
+          <w:t xml:space="preserve">” menu. </w:t>
+        </w:r>
+      </w:ins>
+    </w:p>
+    <w:p>
+      <w:pPr>
+        <w:tabs>
+          <w:tab w:val="left" w:pos="0"/>
+        </w:tabs>
+        <w:ind w:left="360"/>
+        <w:rPr>
+          <w:del w:id="19" w:author="Lu, Kathy" w:date="2017-05-23T11:32:00Z"/>
+          <w:noProof/>
+        </w:rPr>
+      </w:pPr>
+      <w:del w:id="20" w:author="Lu, Kathy" w:date="2017-05-23T11:32:00Z">
+        <w:r>
+          <w:rPr>
+            <w:noProof/>
+          </w:rPr>
+          <w:delText>&gt;&gt;</w:delText>
+        </w:r>
+        <w:r>
+          <w:rPr>
+            <w:noProof/>
+          </w:rPr>
+          <w:delText xml:space="preserve"> </w:delText>
+        </w:r>
+        <w:r>
+          <w:rPr>
+            <w:noProof/>
+          </w:rPr>
+          <w:delText>fluocell_data.num_</w:delText>
+        </w:r>
+      </w:del>
+      <w:del w:id="21" w:author="Lu, Kathy" w:date="2017-05-22T23:52:00Z">
         <w:r>
           <w:rPr>
             <w:noProof/>
@@ -3773,68 +3910,76 @@
           <w:delText>layer</w:delText>
         </w:r>
       </w:del>
-      <w:r>
-        <w:rPr>
+      <w:del w:id="22" w:author="Lu, Kathy" w:date="2017-05-23T11:32:00Z">
+        <w:r>
+          <w:rPr>
+            <w:noProof/>
+          </w:rPr>
+          <w:delText xml:space="preserve"> = </w:delText>
+        </w:r>
+        <w:r>
+          <w:rPr>
+            <w:noProof/>
+          </w:rPr>
+          <w:delText>1</w:delText>
+        </w:r>
+        <w:r>
+          <w:rPr>
+            <w:noProof/>
+          </w:rPr>
+          <w:delText>;</w:delText>
+        </w:r>
+      </w:del>
+    </w:p>
+    <w:p>
+      <w:pPr>
+        <w:tabs>
+          <w:tab w:val="left" w:pos="0"/>
+        </w:tabs>
+        <w:ind w:left="360"/>
+        <w:rPr>
+          <w:del w:id="23" w:author="Lu, Kathy" w:date="2017-05-23T11:32:00Z"/>
           <w:noProof/>
         </w:rPr>
-        <w:t xml:space="preserve"> = </w:t>
-      </w:r>
-      <w:r>
-        <w:rPr>
+      </w:pPr>
+      <w:del w:id="24" w:author="Lu, Kathy" w:date="2017-05-23T11:32:00Z">
+        <w:r>
+          <w:rPr>
+            <w:noProof/>
+          </w:rPr>
+          <w:delText xml:space="preserve">These options also set the variable fluocell_data.quantify_roi to corresponding values. </w:delText>
+        </w:r>
+      </w:del>
+    </w:p>
+    <w:p>
+      <w:pPr>
+        <w:tabs>
+          <w:tab w:val="left" w:pos="0"/>
+        </w:tabs>
+        <w:ind w:left="360"/>
+        <w:rPr>
+          <w:del w:id="25" w:author="Lu, Kathy" w:date="2017-05-23T11:32:00Z"/>
           <w:noProof/>
         </w:rPr>
-        <w:t>1</w:t>
-      </w:r>
-      <w:r>
+      </w:pPr>
+    </w:p>
+    <w:p>
+      <w:pPr>
+        <w:tabs>
+          <w:tab w:val="left" w:pos="0"/>
+        </w:tabs>
         <w:rPr>
           <w:noProof/>
         </w:rPr>
-        <w:t>;</w:t>
-      </w:r>
-    </w:p>
-    <w:p>
-      <w:pPr>
-        <w:tabs>
-          <w:tab w:val="left" w:pos="0"/>
-        </w:tabs>
-        <w:ind w:left="360"/>
-        <w:rPr>
-          <w:noProof/>
-        </w:rPr>
-      </w:pPr>
-      <w:r>
-        <w:rPr>
-          <w:noProof/>
-        </w:rPr>
-        <w:t xml:space="preserve">These options also set the variable fluocell_data.quantify_roi to corresponding values. </w:t>
-      </w:r>
-    </w:p>
-    <w:p>
-      <w:pPr>
-        <w:tabs>
-          <w:tab w:val="left" w:pos="0"/>
-        </w:tabs>
-        <w:ind w:left="360"/>
-        <w:rPr>
-          <w:noProof/>
-        </w:rPr>
-      </w:pPr>
-    </w:p>
-    <w:p>
-      <w:pPr>
-        <w:tabs>
-          <w:tab w:val="left" w:pos="0"/>
-        </w:tabs>
-        <w:rPr>
-          <w:noProof/>
-        </w:rPr>
-      </w:pPr>
-      <w:r>
-        <w:rPr>
-          <w:noProof/>
-        </w:rPr>
-        <w:t xml:space="preserve">        </w:t>
-      </w:r>
+      </w:pPr>
+      <w:del w:id="26" w:author="Lu, Kathy" w:date="2017-05-23T11:32:00Z">
+        <w:r>
+          <w:rPr>
+            <w:noProof/>
+          </w:rPr>
+          <w:delText xml:space="preserve">        </w:delText>
+        </w:r>
+      </w:del>
       <w:r>
         <w:rPr>
           <w:noProof/>
@@ -3858,7 +4003,7 @@
                     </pic:cNvPicPr>
                   </pic:nvPicPr>
                   <pic:blipFill>
-                    <a:blip r:embed="rId30">
+                    <a:blip r:embed="rId31">
                       <a:extLst>
                         <a:ext uri="{28A0092B-C50C-407E-A947-70E740481C1C}">
                           <a14:useLocalDpi xmlns:a14="http://schemas.microsoft.com/office/drawing/2010/main" val="0"/>
@@ -3912,7 +4057,7 @@
                     </pic:cNvPicPr>
                   </pic:nvPicPr>
                   <pic:blipFill>
-                    <a:blip r:embed="rId31">
+                    <a:blip r:embed="rId32">
                       <a:extLst>
                         <a:ext uri="{28A0092B-C50C-407E-A947-70E740481C1C}">
                           <a14:useLocalDpi xmlns:a14="http://schemas.microsoft.com/office/drawing/2010/main" val="0"/>
@@ -3993,33 +4138,27 @@
           <w:noProof/>
         </w:rPr>
       </w:pPr>
-      <w:r>
-        <w:rPr>
-          <w:noProof/>
-        </w:rPr>
-        <w:t>&gt;&gt;</w:t>
-      </w:r>
-      <w:r>
-        <w:rPr>
-          <w:noProof/>
-        </w:rPr>
-        <w:t xml:space="preserve"> </w:t>
-      </w:r>
-      <w:r>
-        <w:rPr>
-          <w:noProof/>
-        </w:rPr>
-        <w:t>fluocell_data.num_</w:t>
-      </w:r>
-      <w:ins w:id="9" w:author="Lu, Kathy" w:date="2017-05-22T23:52:00Z">
+      <w:del w:id="27" w:author="Lu, Kathy" w:date="2017-05-23T11:33:00Z">
         <w:r>
           <w:rPr>
             <w:noProof/>
           </w:rPr>
-          <w:t>roi</w:t>
+          <w:delText>&gt;&gt;</w:delText>
         </w:r>
-      </w:ins>
-      <w:del w:id="10" w:author="Lu, Kathy" w:date="2017-05-22T23:52:00Z">
+        <w:r>
+          <w:rPr>
+            <w:noProof/>
+          </w:rPr>
+          <w:delText xml:space="preserve"> </w:delText>
+        </w:r>
+        <w:r>
+          <w:rPr>
+            <w:noProof/>
+          </w:rPr>
+          <w:delText>fluocell_data.num_</w:delText>
+        </w:r>
+      </w:del>
+      <w:del w:id="28" w:author="Lu, Kathy" w:date="2017-05-22T23:52:00Z">
         <w:r>
           <w:rPr>
             <w:noProof/>
@@ -4027,24 +4166,36 @@
           <w:delText>layer</w:delText>
         </w:r>
       </w:del>
-      <w:r>
-        <w:rPr>
-          <w:noProof/>
-        </w:rPr>
-        <w:t xml:space="preserve"> = </w:t>
-      </w:r>
-      <w:r>
-        <w:rPr>
-          <w:noProof/>
-        </w:rPr>
-        <w:t>3</w:t>
-      </w:r>
-      <w:r>
-        <w:rPr>
-          <w:noProof/>
-        </w:rPr>
-        <w:t>;</w:t>
-      </w:r>
+      <w:del w:id="29" w:author="Lu, Kathy" w:date="2017-05-23T11:33:00Z">
+        <w:r>
+          <w:rPr>
+            <w:noProof/>
+          </w:rPr>
+          <w:delText xml:space="preserve"> = </w:delText>
+        </w:r>
+        <w:r>
+          <w:rPr>
+            <w:noProof/>
+          </w:rPr>
+          <w:delText>3</w:delText>
+        </w:r>
+        <w:r>
+          <w:rPr>
+            <w:noProof/>
+          </w:rPr>
+          <w:delText>;</w:delText>
+        </w:r>
+      </w:del>
+      <w:ins w:id="30" w:author="Lu, Kathy" w:date="2017-05-23T11:33:00Z">
+        <w:r>
+          <w:rPr>
+            <w:noProof/>
+          </w:rPr>
+          <w:t>Alternatively, if “Number of ROIs” is set to 3, we have</w:t>
+        </w:r>
+      </w:ins>
+      <w:bookmarkStart w:id="31" w:name="_GoBack"/>
+      <w:bookmarkEnd w:id="31"/>
     </w:p>
     <w:p>
       <w:pPr>
@@ -4089,60 +4240,6 @@
                 <pic:pic xmlns:pic="http://schemas.openxmlformats.org/drawingml/2006/picture">
                   <pic:nvPicPr>
                     <pic:cNvPr id="0" name="Picture 8"/>
-                    <pic:cNvPicPr>
-                      <a:picLocks noChangeAspect="1" noChangeArrowheads="1"/>
-                    </pic:cNvPicPr>
-                  </pic:nvPicPr>
-                  <pic:blipFill>
-                    <a:blip r:embed="rId32">
-                      <a:extLst>
-                        <a:ext uri="{28A0092B-C50C-407E-A947-70E740481C1C}">
-                          <a14:useLocalDpi xmlns:a14="http://schemas.microsoft.com/office/drawing/2010/main" val="0"/>
-                        </a:ext>
-                      </a:extLst>
-                    </a:blip>
-                    <a:srcRect/>
-                    <a:stretch>
-                      <a:fillRect/>
-                    </a:stretch>
-                  </pic:blipFill>
-                  <pic:spPr bwMode="auto">
-                    <a:xfrm>
-                      <a:off x="0" y="0"/>
-                      <a:ext cx="2515235" cy="2875915"/>
-                    </a:xfrm>
-                    <a:prstGeom prst="rect">
-                      <a:avLst/>
-                    </a:prstGeom>
-                    <a:noFill/>
-                    <a:ln>
-                      <a:noFill/>
-                    </a:ln>
-                  </pic:spPr>
-                </pic:pic>
-              </a:graphicData>
-            </a:graphic>
-          </wp:inline>
-        </w:drawing>
-      </w:r>
-      <w:r>
-        <w:rPr>
-          <w:noProof/>
-          <w:lang w:eastAsia="en-US"/>
-        </w:rPr>
-        <w:drawing>
-          <wp:inline distT="0" distB="0" distL="0" distR="0" wp14:anchorId="77E5EC16" wp14:editId="4A9EFF81">
-            <wp:extent cx="2515235" cy="2875915"/>
-            <wp:effectExtent l="0" t="0" r="0" b="0"/>
-            <wp:docPr id="9" name="Picture 9"/>
-            <wp:cNvGraphicFramePr>
-              <a:graphicFrameLocks xmlns:a="http://schemas.openxmlformats.org/drawingml/2006/main" noChangeAspect="1"/>
-            </wp:cNvGraphicFramePr>
-            <a:graphic xmlns:a="http://schemas.openxmlformats.org/drawingml/2006/main">
-              <a:graphicData uri="http://schemas.openxmlformats.org/drawingml/2006/picture">
-                <pic:pic xmlns:pic="http://schemas.openxmlformats.org/drawingml/2006/picture">
-                  <pic:nvPicPr>
-                    <pic:cNvPr id="0" name="Picture 9"/>
                     <pic:cNvPicPr>
                       <a:picLocks noChangeAspect="1" noChangeArrowheads="1"/>
                     </pic:cNvPicPr>
@@ -4179,6 +4276,60 @@
           </wp:inline>
         </w:drawing>
       </w:r>
+      <w:r>
+        <w:rPr>
+          <w:noProof/>
+          <w:lang w:eastAsia="en-US"/>
+        </w:rPr>
+        <w:drawing>
+          <wp:inline distT="0" distB="0" distL="0" distR="0" wp14:anchorId="77E5EC16" wp14:editId="4A9EFF81">
+            <wp:extent cx="2515235" cy="2875915"/>
+            <wp:effectExtent l="0" t="0" r="0" b="0"/>
+            <wp:docPr id="9" name="Picture 9"/>
+            <wp:cNvGraphicFramePr>
+              <a:graphicFrameLocks xmlns:a="http://schemas.openxmlformats.org/drawingml/2006/main" noChangeAspect="1"/>
+            </wp:cNvGraphicFramePr>
+            <a:graphic xmlns:a="http://schemas.openxmlformats.org/drawingml/2006/main">
+              <a:graphicData uri="http://schemas.openxmlformats.org/drawingml/2006/picture">
+                <pic:pic xmlns:pic="http://schemas.openxmlformats.org/drawingml/2006/picture">
+                  <pic:nvPicPr>
+                    <pic:cNvPr id="0" name="Picture 9"/>
+                    <pic:cNvPicPr>
+                      <a:picLocks noChangeAspect="1" noChangeArrowheads="1"/>
+                    </pic:cNvPicPr>
+                  </pic:nvPicPr>
+                  <pic:blipFill>
+                    <a:blip r:embed="rId34">
+                      <a:extLst>
+                        <a:ext uri="{28A0092B-C50C-407E-A947-70E740481C1C}">
+                          <a14:useLocalDpi xmlns:a14="http://schemas.microsoft.com/office/drawing/2010/main" val="0"/>
+                        </a:ext>
+                      </a:extLst>
+                    </a:blip>
+                    <a:srcRect/>
+                    <a:stretch>
+                      <a:fillRect/>
+                    </a:stretch>
+                  </pic:blipFill>
+                  <pic:spPr bwMode="auto">
+                    <a:xfrm>
+                      <a:off x="0" y="0"/>
+                      <a:ext cx="2515235" cy="2875915"/>
+                    </a:xfrm>
+                    <a:prstGeom prst="rect">
+                      <a:avLst/>
+                    </a:prstGeom>
+                    <a:noFill/>
+                    <a:ln>
+                      <a:noFill/>
+                    </a:ln>
+                  </pic:spPr>
+                </pic:pic>
+              </a:graphicData>
+            </a:graphic>
+          </wp:inline>
+        </w:drawing>
+      </w:r>
     </w:p>
     <w:p>
       <w:pPr>
@@ -4480,7 +4631,7 @@
                     </pic:cNvPicPr>
                   </pic:nvPicPr>
                   <pic:blipFill>
-                    <a:blip r:embed="rId34">
+                    <a:blip r:embed="rId35">
                       <a:extLst>
                         <a:ext uri="{28A0092B-C50C-407E-A947-70E740481C1C}">
                           <a14:useLocalDpi xmlns:a14="http://schemas.microsoft.com/office/drawing/2010/main" val="0"/>
@@ -4534,7 +4685,7 @@
                     </pic:cNvPicPr>
                   </pic:nvPicPr>
                   <pic:blipFill>
-                    <a:blip r:embed="rId35" cstate="print">
+                    <a:blip r:embed="rId36" cstate="print">
                       <a:extLst>
                         <a:ext uri="{28A0092B-C50C-407E-A947-70E740481C1C}">
                           <a14:useLocalDpi xmlns:a14="http://schemas.microsoft.com/office/drawing/2010/main" val="0"/>
@@ -4705,7 +4856,7 @@
                     </pic:cNvPicPr>
                   </pic:nvPicPr>
                   <pic:blipFill>
-                    <a:blip r:embed="rId36">
+                    <a:blip r:embed="rId37">
                       <a:extLst>
                         <a:ext uri="{28A0092B-C50C-407E-A947-70E740481C1C}">
                           <a14:useLocalDpi xmlns:a14="http://schemas.microsoft.com/office/drawing/2010/main" val="0"/>
@@ -4810,7 +4961,7 @@
                     </pic:cNvPicPr>
                   </pic:nvPicPr>
                   <pic:blipFill>
-                    <a:blip r:embed="rId37">
+                    <a:blip r:embed="rId38">
                       <a:extLst>
                         <a:ext uri="{28A0092B-C50C-407E-A947-70E740481C1C}">
                           <a14:useLocalDpi xmlns:a14="http://schemas.microsoft.com/office/drawing/2010/main" val="0"/>
@@ -4864,7 +5015,7 @@
                     </pic:cNvPicPr>
                   </pic:nvPicPr>
                   <pic:blipFill>
-                    <a:blip r:embed="rId38" cstate="print">
+                    <a:blip r:embed="rId39" cstate="print">
                       <a:extLst>
                         <a:ext uri="{28A0092B-C50C-407E-A947-70E740481C1C}">
                           <a14:useLocalDpi xmlns:a14="http://schemas.microsoft.com/office/drawing/2010/main" val="0"/>
@@ -6398,7 +6549,7 @@
     <w:p/>
     <w:p/>
     <w:sectPr>
-      <w:footerReference w:type="default" r:id="rId39"/>
+      <w:footerReference w:type="default" r:id="rId40"/>
       <w:pgSz w:w="12240" w:h="15840"/>
       <w:pgMar w:top="1440" w:right="1440" w:bottom="1440" w:left="1440" w:header="720" w:footer="720" w:gutter="0"/>
       <w:cols w:space="720"/>
@@ -11115,7 +11266,7 @@
 </file>
 
 <file path=customXml/itemProps1.xml><?xml version="1.0" encoding="utf-8"?>
-<ds:datastoreItem xmlns:ds="http://schemas.openxmlformats.org/officeDocument/2006/customXml" ds:itemID="{0F50841B-A17C-724E-8508-6672DEA3077A}">
+<ds:datastoreItem xmlns:ds="http://schemas.openxmlformats.org/officeDocument/2006/customXml" ds:itemID="{C4D2D579-735D-E740-A896-1072D69246B0}">
   <ds:schemaRefs>
     <ds:schemaRef ds:uri="http://schemas.openxmlformats.org/officeDocument/2006/bibliography"/>
   </ds:schemaRefs>

</xml_diff>

<commit_message>
Added a "Ratio" protocol
</commit_message>
<xml_diff>
--- a/doc/The Fluocell User's Guide.docx
+++ b/doc/The Fluocell User's Guide.docx
@@ -3649,6 +3649,10 @@
                 <w:t xml:space="preserve"> </w:t>
               </w:r>
               <w:r>
+                <w:rPr>
+                  <w:noProof/>
+                  <w:lang w:eastAsia="en-US"/>
+                </w:rPr>
                 <w:drawing>
                   <wp:inline distT="0" distB="0" distL="0" distR="0" wp14:anchorId="5E1CC1B3" wp14:editId="2BD4F13A">
                     <wp:extent cx="4170807" cy="1042360"/>
@@ -4194,8 +4198,6 @@
           <w:t>Alternatively, if “Number of ROIs” is set to 3, we have</w:t>
         </w:r>
       </w:ins>
-      <w:bookmarkStart w:id="31" w:name="_GoBack"/>
-      <w:bookmarkEnd w:id="31"/>
     </w:p>
     <w:p>
       <w:pPr>
@@ -4396,8 +4398,48 @@
         <w:rPr>
           <w:noProof/>
         </w:rPr>
-        <w:t xml:space="preserve"> fluocell_data.time, fluocell_data.ratio, fluocell_data.donor, fluocell_data.acceptor</w:t>
-      </w:r>
+        <w:t xml:space="preserve"> fluocell_data.time, fluocell_data.ratio, fluocell_data.</w:t>
+      </w:r>
+      <w:del w:id="31" w:author="Lu, Kathy" w:date="2017-05-23T12:03:00Z">
+        <w:r>
+          <w:rPr>
+            <w:noProof/>
+          </w:rPr>
+          <w:delText>donor</w:delText>
+        </w:r>
+      </w:del>
+      <w:ins w:id="32" w:author="Lu, Kathy" w:date="2017-05-23T12:03:00Z">
+        <w:r>
+          <w:rPr>
+            <w:noProof/>
+          </w:rPr>
+          <w:t>channel1</w:t>
+        </w:r>
+      </w:ins>
+      <w:r>
+        <w:rPr>
+          <w:noProof/>
+        </w:rPr>
+        <w:t>, fluocell_data.</w:t>
+      </w:r>
+      <w:ins w:id="33" w:author="Lu, Kathy" w:date="2017-05-23T12:03:00Z">
+        <w:r>
+          <w:rPr>
+            <w:noProof/>
+          </w:rPr>
+          <w:t>channel2</w:t>
+        </w:r>
+      </w:ins>
+      <w:bookmarkStart w:id="34" w:name="_GoBack"/>
+      <w:bookmarkEnd w:id="34"/>
+      <w:del w:id="35" w:author="Lu, Kathy" w:date="2017-05-23T12:03:00Z">
+        <w:r>
+          <w:rPr>
+            <w:noProof/>
+          </w:rPr>
+          <w:delText>acceptor</w:delText>
+        </w:r>
+      </w:del>
       <w:r>
         <w:rPr>
           <w:noProof/>
@@ -11266,7 +11308,7 @@
 </file>
 
 <file path=customXml/itemProps1.xml><?xml version="1.0" encoding="utf-8"?>
-<ds:datastoreItem xmlns:ds="http://schemas.openxmlformats.org/officeDocument/2006/customXml" ds:itemID="{C4D2D579-735D-E740-A896-1072D69246B0}">
+<ds:datastoreItem xmlns:ds="http://schemas.openxmlformats.org/officeDocument/2006/customXml" ds:itemID="{735351C4-F8B3-224A-AF89-647F38C801DD}">
   <ds:schemaRefs>
     <ds:schemaRef ds:uri="http://schemas.openxmlformats.org/officeDocument/2006/bibliography"/>
   </ds:schemaRefs>

</xml_diff>

<commit_message>
Added watershed detection fucntion, set data.segment_method = 2, improved excel file IO
</commit_message>
<xml_diff>
--- a/doc/The Fluocell User's Guide.docx
+++ b/doc/The Fluocell User's Guide.docx
@@ -1873,7 +1873,6 @@
         <w:ind w:left="360"/>
         <w:jc w:val="both"/>
       </w:pPr>
-      <w:commentRangeStart w:id="0"/>
       <w:r>
         <w:t>&gt;&gt; cd</w:t>
       </w:r>
@@ -1894,13 +1893,8 @@
       <w:r>
         <w:t>app</w:t>
       </w:r>
-      <w:commentRangeEnd w:id="0"/>
-      <w:r>
-        <w:rPr>
-          <w:rStyle w:val="CommentReference"/>
-        </w:rPr>
-        <w:commentReference w:id="0"/>
-      </w:r>
+      <w:bookmarkStart w:id="0" w:name="_GoBack"/>
+      <w:bookmarkEnd w:id="0"/>
     </w:p>
     <w:p>
       <w:pPr>
@@ -2128,7 +2122,7 @@
                           </pic:cNvPicPr>
                         </pic:nvPicPr>
                         <pic:blipFill>
-                          <a:blip r:embed="rId19" cstate="print">
+                          <a:blip r:embed="rId17" cstate="print">
                             <a:extLst>
                               <a:ext uri="{28A0092B-C50C-407E-A947-70E740481C1C}">
                                 <a14:useLocalDpi xmlns:a14="http://schemas.microsoft.com/office/drawing/2010/main" val="0"/>
@@ -2223,7 +2217,7 @@
                           </pic:cNvPicPr>
                         </pic:nvPicPr>
                         <pic:blipFill rotWithShape="1">
-                          <a:blip r:embed="rId20">
+                          <a:blip r:embed="rId18">
                             <a:extLst>
                               <a:ext uri="{28A0092B-C50C-407E-A947-70E740481C1C}">
                                 <a14:useLocalDpi xmlns:a14="http://schemas.microsoft.com/office/drawing/2010/main" val="0"/>
@@ -2300,7 +2294,7 @@
                           </pic:cNvPicPr>
                         </pic:nvPicPr>
                         <pic:blipFill>
-                          <a:blip r:embed="rId21">
+                          <a:blip r:embed="rId19">
                             <a:extLst>
                               <a:ext uri="{28A0092B-C50C-407E-A947-70E740481C1C}">
                                 <a14:useLocalDpi xmlns:a14="http://schemas.microsoft.com/office/drawing/2010/main" val="0"/>
@@ -2597,7 +2591,7 @@
                           <pic:cNvPicPr/>
                         </pic:nvPicPr>
                         <pic:blipFill>
-                          <a:blip r:embed="rId22"/>
+                          <a:blip r:embed="rId20"/>
                           <a:stretch>
                             <a:fillRect/>
                           </a:stretch>
@@ -2642,7 +2636,7 @@
                           <pic:cNvPicPr/>
                         </pic:nvPicPr>
                         <pic:blipFill>
-                          <a:blip r:embed="rId23"/>
+                          <a:blip r:embed="rId21"/>
                           <a:stretch>
                             <a:fillRect/>
                           </a:stretch>
@@ -2699,7 +2693,7 @@
                           </pic:cNvPicPr>
                         </pic:nvPicPr>
                         <pic:blipFill>
-                          <a:blip r:embed="rId24" cstate="print">
+                          <a:blip r:embed="rId22" cstate="print">
                             <a:extLst>
                               <a:ext uri="{28A0092B-C50C-407E-A947-70E740481C1C}">
                                 <a14:useLocalDpi xmlns:a14="http://schemas.microsoft.com/office/drawing/2010/main" val="0"/>
@@ -3099,7 +3093,7 @@
                     </pic:cNvPicPr>
                   </pic:nvPicPr>
                   <pic:blipFill>
-                    <a:blip r:embed="rId25" cstate="print">
+                    <a:blip r:embed="rId23" cstate="print">
                       <a:extLst>
                         <a:ext uri="{28A0092B-C50C-407E-A947-70E740481C1C}">
                           <a14:useLocalDpi xmlns:a14="http://schemas.microsoft.com/office/drawing/2010/main" val="0"/>
@@ -3398,7 +3392,7 @@
                     <pic:cNvPicPr/>
                   </pic:nvPicPr>
                   <pic:blipFill>
-                    <a:blip r:embed="rId26"/>
+                    <a:blip r:embed="rId24"/>
                     <a:stretch>
                       <a:fillRect/>
                     </a:stretch>
@@ -3526,7 +3520,7 @@
                           <pic:cNvPicPr/>
                         </pic:nvPicPr>
                         <pic:blipFill rotWithShape="1">
-                          <a:blip r:embed="rId27"/>
+                          <a:blip r:embed="rId25"/>
                           <a:srcRect t="3616"/>
                           <a:stretch/>
                         </pic:blipFill>
@@ -3582,7 +3576,7 @@
                           <pic:cNvPicPr/>
                         </pic:nvPicPr>
                         <pic:blipFill>
-                          <a:blip r:embed="rId28"/>
+                          <a:blip r:embed="rId26"/>
                           <a:stretch>
                             <a:fillRect/>
                           </a:stretch>
@@ -3622,7 +3616,7 @@
                           <pic:cNvPicPr/>
                         </pic:nvPicPr>
                         <pic:blipFill>
-                          <a:blip r:embed="rId29"/>
+                          <a:blip r:embed="rId27"/>
                           <a:stretch>
                             <a:fillRect/>
                           </a:stretch>
@@ -3745,6 +3739,194 @@
                 <pic:pic xmlns:pic="http://schemas.openxmlformats.org/drawingml/2006/picture">
                   <pic:nvPicPr>
                     <pic:cNvPr id="0" name="Picture 6"/>
+                    <pic:cNvPicPr>
+                      <a:picLocks noChangeAspect="1" noChangeArrowheads="1"/>
+                    </pic:cNvPicPr>
+                  </pic:nvPicPr>
+                  <pic:blipFill>
+                    <a:blip r:embed="rId28">
+                      <a:extLst>
+                        <a:ext uri="{28A0092B-C50C-407E-A947-70E740481C1C}">
+                          <a14:useLocalDpi xmlns:a14="http://schemas.microsoft.com/office/drawing/2010/main" val="0"/>
+                        </a:ext>
+                      </a:extLst>
+                    </a:blip>
+                    <a:srcRect/>
+                    <a:stretch>
+                      <a:fillRect/>
+                    </a:stretch>
+                  </pic:blipFill>
+                  <pic:spPr bwMode="auto">
+                    <a:xfrm>
+                      <a:off x="0" y="0"/>
+                      <a:ext cx="2515235" cy="2875915"/>
+                    </a:xfrm>
+                    <a:prstGeom prst="rect">
+                      <a:avLst/>
+                    </a:prstGeom>
+                    <a:noFill/>
+                    <a:ln>
+                      <a:noFill/>
+                    </a:ln>
+                  </pic:spPr>
+                </pic:pic>
+              </a:graphicData>
+            </a:graphic>
+          </wp:inline>
+        </w:drawing>
+      </w:r>
+      <w:r>
+        <w:rPr>
+          <w:noProof/>
+        </w:rPr>
+        <w:drawing>
+          <wp:inline distT="0" distB="0" distL="0" distR="0" wp14:anchorId="3817291F" wp14:editId="5E9126D9">
+            <wp:extent cx="2509040" cy="2868832"/>
+            <wp:effectExtent l="0" t="0" r="0" b="0"/>
+            <wp:docPr id="7" name="Picture 7"/>
+            <wp:cNvGraphicFramePr>
+              <a:graphicFrameLocks xmlns:a="http://schemas.openxmlformats.org/drawingml/2006/main" noChangeAspect="1"/>
+            </wp:cNvGraphicFramePr>
+            <a:graphic xmlns:a="http://schemas.openxmlformats.org/drawingml/2006/main">
+              <a:graphicData uri="http://schemas.openxmlformats.org/drawingml/2006/picture">
+                <pic:pic xmlns:pic="http://schemas.openxmlformats.org/drawingml/2006/picture">
+                  <pic:nvPicPr>
+                    <pic:cNvPr id="0" name="Picture 7"/>
+                    <pic:cNvPicPr>
+                      <a:picLocks noChangeAspect="1" noChangeArrowheads="1"/>
+                    </pic:cNvPicPr>
+                  </pic:nvPicPr>
+                  <pic:blipFill>
+                    <a:blip r:embed="rId29">
+                      <a:extLst>
+                        <a:ext uri="{28A0092B-C50C-407E-A947-70E740481C1C}">
+                          <a14:useLocalDpi xmlns:a14="http://schemas.microsoft.com/office/drawing/2010/main" val="0"/>
+                        </a:ext>
+                      </a:extLst>
+                    </a:blip>
+                    <a:srcRect/>
+                    <a:stretch>
+                      <a:fillRect/>
+                    </a:stretch>
+                  </pic:blipFill>
+                  <pic:spPr bwMode="auto">
+                    <a:xfrm>
+                      <a:off x="0" y="0"/>
+                      <a:ext cx="2515624" cy="2876360"/>
+                    </a:xfrm>
+                    <a:prstGeom prst="rect">
+                      <a:avLst/>
+                    </a:prstGeom>
+                    <a:noFill/>
+                    <a:ln>
+                      <a:noFill/>
+                    </a:ln>
+                  </pic:spPr>
+                </pic:pic>
+              </a:graphicData>
+            </a:graphic>
+          </wp:inline>
+        </w:drawing>
+      </w:r>
+    </w:p>
+    <w:p>
+      <w:pPr>
+        <w:tabs>
+          <w:tab w:val="left" w:pos="0"/>
+        </w:tabs>
+        <w:rPr>
+          <w:noProof/>
+        </w:rPr>
+      </w:pPr>
+    </w:p>
+    <w:p>
+      <w:pPr>
+        <w:tabs>
+          <w:tab w:val="left" w:pos="0"/>
+        </w:tabs>
+        <w:rPr>
+          <w:noProof/>
+        </w:rPr>
+      </w:pPr>
+    </w:p>
+    <w:p>
+      <w:pPr>
+        <w:tabs>
+          <w:tab w:val="left" w:pos="0"/>
+        </w:tabs>
+        <w:rPr>
+          <w:noProof/>
+        </w:rPr>
+      </w:pPr>
+    </w:p>
+    <w:p>
+      <w:pPr>
+        <w:tabs>
+          <w:tab w:val="left" w:pos="0"/>
+        </w:tabs>
+        <w:rPr>
+          <w:noProof/>
+        </w:rPr>
+      </w:pPr>
+    </w:p>
+    <w:p>
+      <w:pPr>
+        <w:tabs>
+          <w:tab w:val="left" w:pos="0"/>
+        </w:tabs>
+        <w:rPr>
+          <w:noProof/>
+        </w:rPr>
+      </w:pPr>
+      <w:r>
+        <w:rPr>
+          <w:noProof/>
+        </w:rPr>
+        <w:t>Alternatively, if “Number of ROIs” is set to 3, we have</w:t>
+      </w:r>
+    </w:p>
+    <w:p>
+      <w:pPr>
+        <w:tabs>
+          <w:tab w:val="left" w:pos="0"/>
+        </w:tabs>
+        <w:rPr>
+          <w:noProof/>
+        </w:rPr>
+      </w:pPr>
+    </w:p>
+    <w:p>
+      <w:pPr>
+        <w:tabs>
+          <w:tab w:val="left" w:pos="0"/>
+        </w:tabs>
+        <w:rPr>
+          <w:noProof/>
+        </w:rPr>
+      </w:pPr>
+      <w:r>
+        <w:rPr>
+          <w:noProof/>
+        </w:rPr>
+        <w:t xml:space="preserve">        </w:t>
+      </w:r>
+      <w:r>
+        <w:rPr>
+          <w:noProof/>
+        </w:rPr>
+        <w:drawing>
+          <wp:inline distT="0" distB="0" distL="0" distR="0" wp14:anchorId="41BD4202" wp14:editId="149A20B8">
+            <wp:extent cx="2515235" cy="2875915"/>
+            <wp:effectExtent l="0" t="0" r="0" b="0"/>
+            <wp:docPr id="8" name="Picture 8"/>
+            <wp:cNvGraphicFramePr>
+              <a:graphicFrameLocks xmlns:a="http://schemas.openxmlformats.org/drawingml/2006/main" noChangeAspect="1"/>
+            </wp:cNvGraphicFramePr>
+            <a:graphic xmlns:a="http://schemas.openxmlformats.org/drawingml/2006/main">
+              <a:graphicData uri="http://schemas.openxmlformats.org/drawingml/2006/picture">
+                <pic:pic xmlns:pic="http://schemas.openxmlformats.org/drawingml/2006/picture">
+                  <pic:nvPicPr>
+                    <pic:cNvPr id="0" name="Picture 8"/>
                     <pic:cNvPicPr>
                       <a:picLocks noChangeAspect="1" noChangeArrowheads="1"/>
                     </pic:cNvPicPr>
@@ -3786,10 +3968,10 @@
           <w:noProof/>
         </w:rPr>
         <w:drawing>
-          <wp:inline distT="0" distB="0" distL="0" distR="0" wp14:anchorId="3817291F" wp14:editId="5E9126D9">
-            <wp:extent cx="2509040" cy="2868832"/>
+          <wp:inline distT="0" distB="0" distL="0" distR="0" wp14:anchorId="77E5EC16" wp14:editId="4A9EFF81">
+            <wp:extent cx="2515235" cy="2875915"/>
             <wp:effectExtent l="0" t="0" r="0" b="0"/>
-            <wp:docPr id="7" name="Picture 7"/>
+            <wp:docPr id="9" name="Picture 9"/>
             <wp:cNvGraphicFramePr>
               <a:graphicFrameLocks xmlns:a="http://schemas.openxmlformats.org/drawingml/2006/main" noChangeAspect="1"/>
             </wp:cNvGraphicFramePr>
@@ -3797,148 +3979,13 @@
               <a:graphicData uri="http://schemas.openxmlformats.org/drawingml/2006/picture">
                 <pic:pic xmlns:pic="http://schemas.openxmlformats.org/drawingml/2006/picture">
                   <pic:nvPicPr>
-                    <pic:cNvPr id="0" name="Picture 7"/>
+                    <pic:cNvPr id="0" name="Picture 9"/>
                     <pic:cNvPicPr>
                       <a:picLocks noChangeAspect="1" noChangeArrowheads="1"/>
                     </pic:cNvPicPr>
                   </pic:nvPicPr>
                   <pic:blipFill>
                     <a:blip r:embed="rId31">
-                      <a:extLst>
-                        <a:ext uri="{28A0092B-C50C-407E-A947-70E740481C1C}">
-                          <a14:useLocalDpi xmlns:a14="http://schemas.microsoft.com/office/drawing/2010/main" val="0"/>
-                        </a:ext>
-                      </a:extLst>
-                    </a:blip>
-                    <a:srcRect/>
-                    <a:stretch>
-                      <a:fillRect/>
-                    </a:stretch>
-                  </pic:blipFill>
-                  <pic:spPr bwMode="auto">
-                    <a:xfrm>
-                      <a:off x="0" y="0"/>
-                      <a:ext cx="2515624" cy="2876360"/>
-                    </a:xfrm>
-                    <a:prstGeom prst="rect">
-                      <a:avLst/>
-                    </a:prstGeom>
-                    <a:noFill/>
-                    <a:ln>
-                      <a:noFill/>
-                    </a:ln>
-                  </pic:spPr>
-                </pic:pic>
-              </a:graphicData>
-            </a:graphic>
-          </wp:inline>
-        </w:drawing>
-      </w:r>
-    </w:p>
-    <w:p>
-      <w:pPr>
-        <w:tabs>
-          <w:tab w:val="left" w:pos="0"/>
-        </w:tabs>
-        <w:rPr>
-          <w:noProof/>
-        </w:rPr>
-      </w:pPr>
-    </w:p>
-    <w:p>
-      <w:pPr>
-        <w:tabs>
-          <w:tab w:val="left" w:pos="0"/>
-        </w:tabs>
-        <w:rPr>
-          <w:noProof/>
-        </w:rPr>
-      </w:pPr>
-    </w:p>
-    <w:p>
-      <w:pPr>
-        <w:tabs>
-          <w:tab w:val="left" w:pos="0"/>
-        </w:tabs>
-        <w:rPr>
-          <w:noProof/>
-        </w:rPr>
-      </w:pPr>
-    </w:p>
-    <w:p>
-      <w:pPr>
-        <w:tabs>
-          <w:tab w:val="left" w:pos="0"/>
-        </w:tabs>
-        <w:rPr>
-          <w:noProof/>
-        </w:rPr>
-      </w:pPr>
-    </w:p>
-    <w:p>
-      <w:pPr>
-        <w:tabs>
-          <w:tab w:val="left" w:pos="0"/>
-        </w:tabs>
-        <w:rPr>
-          <w:noProof/>
-        </w:rPr>
-      </w:pPr>
-      <w:r>
-        <w:rPr>
-          <w:noProof/>
-        </w:rPr>
-        <w:t>Alternatively, if “Number of ROIs” is set to 3, we have</w:t>
-      </w:r>
-    </w:p>
-    <w:p>
-      <w:pPr>
-        <w:tabs>
-          <w:tab w:val="left" w:pos="0"/>
-        </w:tabs>
-        <w:rPr>
-          <w:noProof/>
-        </w:rPr>
-      </w:pPr>
-    </w:p>
-    <w:p>
-      <w:pPr>
-        <w:tabs>
-          <w:tab w:val="left" w:pos="0"/>
-        </w:tabs>
-        <w:rPr>
-          <w:noProof/>
-        </w:rPr>
-      </w:pPr>
-      <w:r>
-        <w:rPr>
-          <w:noProof/>
-        </w:rPr>
-        <w:t xml:space="preserve">        </w:t>
-      </w:r>
-      <w:r>
-        <w:rPr>
-          <w:noProof/>
-        </w:rPr>
-        <w:drawing>
-          <wp:inline distT="0" distB="0" distL="0" distR="0" wp14:anchorId="41BD4202" wp14:editId="149A20B8">
-            <wp:extent cx="2515235" cy="2875915"/>
-            <wp:effectExtent l="0" t="0" r="0" b="0"/>
-            <wp:docPr id="8" name="Picture 8"/>
-            <wp:cNvGraphicFramePr>
-              <a:graphicFrameLocks xmlns:a="http://schemas.openxmlformats.org/drawingml/2006/main" noChangeAspect="1"/>
-            </wp:cNvGraphicFramePr>
-            <a:graphic xmlns:a="http://schemas.openxmlformats.org/drawingml/2006/main">
-              <a:graphicData uri="http://schemas.openxmlformats.org/drawingml/2006/picture">
-                <pic:pic xmlns:pic="http://schemas.openxmlformats.org/drawingml/2006/picture">
-                  <pic:nvPicPr>
-                    <pic:cNvPr id="0" name="Picture 8"/>
-                    <pic:cNvPicPr>
-                      <a:picLocks noChangeAspect="1" noChangeArrowheads="1"/>
-                    </pic:cNvPicPr>
-                  </pic:nvPicPr>
-                  <pic:blipFill>
-                    <a:blip r:embed="rId32">
                       <a:extLst>
                         <a:ext uri="{28A0092B-C50C-407E-A947-70E740481C1C}">
                           <a14:useLocalDpi xmlns:a14="http://schemas.microsoft.com/office/drawing/2010/main" val="0"/>
@@ -3969,59 +4016,6 @@
           </wp:inline>
         </w:drawing>
       </w:r>
-      <w:r>
-        <w:rPr>
-          <w:noProof/>
-        </w:rPr>
-        <w:drawing>
-          <wp:inline distT="0" distB="0" distL="0" distR="0" wp14:anchorId="77E5EC16" wp14:editId="4A9EFF81">
-            <wp:extent cx="2515235" cy="2875915"/>
-            <wp:effectExtent l="0" t="0" r="0" b="0"/>
-            <wp:docPr id="9" name="Picture 9"/>
-            <wp:cNvGraphicFramePr>
-              <a:graphicFrameLocks xmlns:a="http://schemas.openxmlformats.org/drawingml/2006/main" noChangeAspect="1"/>
-            </wp:cNvGraphicFramePr>
-            <a:graphic xmlns:a="http://schemas.openxmlformats.org/drawingml/2006/main">
-              <a:graphicData uri="http://schemas.openxmlformats.org/drawingml/2006/picture">
-                <pic:pic xmlns:pic="http://schemas.openxmlformats.org/drawingml/2006/picture">
-                  <pic:nvPicPr>
-                    <pic:cNvPr id="0" name="Picture 9"/>
-                    <pic:cNvPicPr>
-                      <a:picLocks noChangeAspect="1" noChangeArrowheads="1"/>
-                    </pic:cNvPicPr>
-                  </pic:nvPicPr>
-                  <pic:blipFill>
-                    <a:blip r:embed="rId33">
-                      <a:extLst>
-                        <a:ext uri="{28A0092B-C50C-407E-A947-70E740481C1C}">
-                          <a14:useLocalDpi xmlns:a14="http://schemas.microsoft.com/office/drawing/2010/main" val="0"/>
-                        </a:ext>
-                      </a:extLst>
-                    </a:blip>
-                    <a:srcRect/>
-                    <a:stretch>
-                      <a:fillRect/>
-                    </a:stretch>
-                  </pic:blipFill>
-                  <pic:spPr bwMode="auto">
-                    <a:xfrm>
-                      <a:off x="0" y="0"/>
-                      <a:ext cx="2515235" cy="2875915"/>
-                    </a:xfrm>
-                    <a:prstGeom prst="rect">
-                      <a:avLst/>
-                    </a:prstGeom>
-                    <a:noFill/>
-                    <a:ln>
-                      <a:noFill/>
-                    </a:ln>
-                  </pic:spPr>
-                </pic:pic>
-              </a:graphicData>
-            </a:graphic>
-          </wp:inline>
-        </w:drawing>
-      </w:r>
     </w:p>
     <w:p>
       <w:pPr>
@@ -4340,7 +4334,7 @@
                     </pic:cNvPicPr>
                   </pic:nvPicPr>
                   <pic:blipFill>
-                    <a:blip r:embed="rId34">
+                    <a:blip r:embed="rId32">
                       <a:extLst>
                         <a:ext uri="{28A0092B-C50C-407E-A947-70E740481C1C}">
                           <a14:useLocalDpi xmlns:a14="http://schemas.microsoft.com/office/drawing/2010/main" val="0"/>
@@ -4393,7 +4387,7 @@
                     </pic:cNvPicPr>
                   </pic:nvPicPr>
                   <pic:blipFill>
-                    <a:blip r:embed="rId35" cstate="print">
+                    <a:blip r:embed="rId33" cstate="print">
                       <a:extLst>
                         <a:ext uri="{28A0092B-C50C-407E-A947-70E740481C1C}">
                           <a14:useLocalDpi xmlns:a14="http://schemas.microsoft.com/office/drawing/2010/main" val="0"/>
@@ -4563,7 +4557,7 @@
                     </pic:cNvPicPr>
                   </pic:nvPicPr>
                   <pic:blipFill>
-                    <a:blip r:embed="rId36">
+                    <a:blip r:embed="rId34">
                       <a:extLst>
                         <a:ext uri="{28A0092B-C50C-407E-A947-70E740481C1C}">
                           <a14:useLocalDpi xmlns:a14="http://schemas.microsoft.com/office/drawing/2010/main" val="0"/>
@@ -4667,7 +4661,7 @@
                     </pic:cNvPicPr>
                   </pic:nvPicPr>
                   <pic:blipFill>
-                    <a:blip r:embed="rId37">
+                    <a:blip r:embed="rId35">
                       <a:extLst>
                         <a:ext uri="{28A0092B-C50C-407E-A947-70E740481C1C}">
                           <a14:useLocalDpi xmlns:a14="http://schemas.microsoft.com/office/drawing/2010/main" val="0"/>
@@ -4720,7 +4714,7 @@
                     </pic:cNvPicPr>
                   </pic:nvPicPr>
                   <pic:blipFill>
-                    <a:blip r:embed="rId38" cstate="print">
+                    <a:blip r:embed="rId36" cstate="print">
                       <a:extLst>
                         <a:ext uri="{28A0092B-C50C-407E-A947-70E740481C1C}">
                           <a14:useLocalDpi xmlns:a14="http://schemas.microsoft.com/office/drawing/2010/main" val="0"/>
@@ -5036,12 +5030,7 @@
       </w:r>
       <w:proofErr w:type="spellEnd"/>
       <w:r>
-        <w:t xml:space="preserve"> allows the user to choose a region of polygonal shape which is sup</w:t>
-      </w:r>
-      <w:bookmarkStart w:id="1" w:name="_GoBack"/>
-      <w:bookmarkEnd w:id="1"/>
-      <w:r>
-        <w:t>plied by the user. There is an additional option to choose a circular region of a fixed diameter. This can be set up in MATLAB by</w:t>
+        <w:t xml:space="preserve"> allows the user to choose a region of polygonal shape which is supplied by the user. There is an additional option to choose a circular region of a fixed diameter. This can be set up in MATLAB by</w:t>
       </w:r>
     </w:p>
     <w:p>
@@ -6315,7 +6304,7 @@
     <w:p/>
     <w:p/>
     <w:sectPr>
-      <w:footerReference w:type="default" r:id="rId39"/>
+      <w:footerReference w:type="default" r:id="rId37"/>
       <w:pgSz w:w="12240" w:h="15840"/>
       <w:pgMar w:top="1440" w:right="1440" w:bottom="1440" w:left="1440" w:header="720" w:footer="720" w:gutter="0"/>
       <w:cols w:space="720"/>
@@ -6323,44 +6312,6 @@
     </w:sectPr>
   </w:body>
 </w:document>
-</file>
-
-<file path=word/comments.xml><?xml version="1.0" encoding="utf-8"?>
-<w:comments xmlns:wpc="http://schemas.microsoft.com/office/word/2010/wordprocessingCanvas" xmlns:mo="http://schemas.microsoft.com/office/mac/office/2008/main" xmlns:mc="http://schemas.openxmlformats.org/markup-compatibility/2006" xmlns:mv="urn:schemas-microsoft-com:mac:vml" xmlns:o="urn:schemas-microsoft-com:office:office" xmlns:r="http://schemas.openxmlformats.org/officeDocument/2006/relationships" xmlns:m="http://schemas.openxmlformats.org/officeDocument/2006/math" xmlns:v="urn:schemas-microsoft-com:vml" xmlns:wp14="http://schemas.microsoft.com/office/word/2010/wordprocessingDrawing" xmlns:wp="http://schemas.openxmlformats.org/drawingml/2006/wordprocessingDrawing" xmlns:w10="urn:schemas-microsoft-com:office:word" xmlns:w="http://schemas.openxmlformats.org/wordprocessingml/2006/main" xmlns:w14="http://schemas.microsoft.com/office/word/2010/wordml" xmlns:w15="http://schemas.microsoft.com/office/word/2012/wordml" xmlns:wpg="http://schemas.microsoft.com/office/word/2010/wordprocessingGroup" xmlns:wpi="http://schemas.microsoft.com/office/word/2010/wordprocessingInk" xmlns:wne="http://schemas.microsoft.com/office/word/2006/wordml" xmlns:wps="http://schemas.microsoft.com/office/word/2010/wordprocessingShape" mc:Ignorable="w14 w15 wp14">
-  <w:comment w:id="0" w:author="Madinah Najib" w:date="2017-05-09T23:06:00Z" w:initials="MN">
-    <w:p>
-      <w:pPr>
-        <w:pStyle w:val="CommentText"/>
-      </w:pPr>
-      <w:r>
-        <w:rPr>
-          <w:rStyle w:val="CommentReference"/>
-        </w:rPr>
-        <w:annotationRef/>
-      </w:r>
-      <w:r>
-        <w:t xml:space="preserve">I ran this, and it came up with an error message </w:t>
-      </w:r>
-      <w:r>
-        <w:t xml:space="preserve">because the public version of Fluocell is labelled as </w:t>
-      </w:r>
-      <w:proofErr w:type="spellStart"/>
-      <w:r>
-        <w:t>fluocell</w:t>
-      </w:r>
-      <w:proofErr w:type="spellEnd"/>
-      <w:r>
-        <w:t>-current</w:t>
-      </w:r>
-    </w:p>
-  </w:comment>
-</w:comments>
-</file>
-
-<file path=word/commentsExtended.xml><?xml version="1.0" encoding="utf-8"?>
-<w15:commentsEx xmlns:wpc="http://schemas.microsoft.com/office/word/2010/wordprocessingCanvas" xmlns:mo="http://schemas.microsoft.com/office/mac/office/2008/main" xmlns:mc="http://schemas.openxmlformats.org/markup-compatibility/2006" xmlns:mv="urn:schemas-microsoft-com:mac:vml" xmlns:o="urn:schemas-microsoft-com:office:office" xmlns:r="http://schemas.openxmlformats.org/officeDocument/2006/relationships" xmlns:m="http://schemas.openxmlformats.org/officeDocument/2006/math" xmlns:v="urn:schemas-microsoft-com:vml" xmlns:wp14="http://schemas.microsoft.com/office/word/2010/wordprocessingDrawing" xmlns:wp="http://schemas.openxmlformats.org/drawingml/2006/wordprocessingDrawing" xmlns:w10="urn:schemas-microsoft-com:office:word" xmlns:w="http://schemas.openxmlformats.org/wordprocessingml/2006/main" xmlns:w14="http://schemas.microsoft.com/office/word/2010/wordml" xmlns:w15="http://schemas.microsoft.com/office/word/2012/wordml" xmlns:wpg="http://schemas.microsoft.com/office/word/2010/wordprocessingGroup" xmlns:wpi="http://schemas.microsoft.com/office/word/2010/wordprocessingInk" xmlns:wne="http://schemas.microsoft.com/office/word/2006/wordml" xmlns:wps="http://schemas.microsoft.com/office/word/2010/wordprocessingShape" mc:Ignorable="w14 w15 wp14">
-  <w15:commentEx w15:paraId="2B92CF3C" w15:done="0"/>
-</w15:commentsEx>
 </file>
 
 <file path=word/endnotes.xml><?xml version="1.0" encoding="utf-8"?>
@@ -10165,14 +10116,6 @@
     <w:abstractNumId w:val="33"/>
   </w:num>
 </w:numbering>
-</file>
-
-<file path=word/people.xml><?xml version="1.0" encoding="utf-8"?>
-<w15:people xmlns:wpc="http://schemas.microsoft.com/office/word/2010/wordprocessingCanvas" xmlns:mo="http://schemas.microsoft.com/office/mac/office/2008/main" xmlns:mc="http://schemas.openxmlformats.org/markup-compatibility/2006" xmlns:mv="urn:schemas-microsoft-com:mac:vml" xmlns:o="urn:schemas-microsoft-com:office:office" xmlns:r="http://schemas.openxmlformats.org/officeDocument/2006/relationships" xmlns:m="http://schemas.openxmlformats.org/officeDocument/2006/math" xmlns:v="urn:schemas-microsoft-com:vml" xmlns:wp14="http://schemas.microsoft.com/office/word/2010/wordprocessingDrawing" xmlns:wp="http://schemas.openxmlformats.org/drawingml/2006/wordprocessingDrawing" xmlns:w10="urn:schemas-microsoft-com:office:word" xmlns:w="http://schemas.openxmlformats.org/wordprocessingml/2006/main" xmlns:w14="http://schemas.microsoft.com/office/word/2010/wordml" xmlns:w15="http://schemas.microsoft.com/office/word/2012/wordml" xmlns:wpg="http://schemas.microsoft.com/office/word/2010/wordprocessingGroup" xmlns:wpi="http://schemas.microsoft.com/office/word/2010/wordprocessingInk" xmlns:wne="http://schemas.microsoft.com/office/word/2006/wordml" xmlns:wps="http://schemas.microsoft.com/office/word/2010/wordprocessingShape" mc:Ignorable="w14 w15 wp14">
-  <w15:person w15:author="Madinah Najib">
-    <w15:presenceInfo w15:providerId="None" w15:userId="Madinah Najib"/>
-  </w15:person>
-</w15:people>
 </file>
 
 <file path=word/styles.xml><?xml version="1.0" encoding="utf-8"?>
@@ -11029,7 +10972,7 @@
 </file>
 
 <file path=customXml/itemProps1.xml><?xml version="1.0" encoding="utf-8"?>
-<ds:datastoreItem xmlns:ds="http://schemas.openxmlformats.org/officeDocument/2006/customXml" ds:itemID="{FCE6557C-6229-B245-9D48-8D4696A488B1}">
+<ds:datastoreItem xmlns:ds="http://schemas.openxmlformats.org/officeDocument/2006/customXml" ds:itemID="{7829BEED-6F96-0440-BF84-0BA9DF5E8EA2}">
   <ds:schemaRefs>
     <ds:schemaRef ds:uri="http://schemas.openxmlformats.org/officeDocument/2006/bibliography"/>
   </ds:schemaRefs>

</xml_diff>